<commit_message>
finished writing initial results
</commit_message>
<xml_diff>
--- a/Manuscript/Manuscritp_SpermWhale_AgeSex_Drone.docx
+++ b/Manuscript/Manuscritp_SpermWhale_AgeSex_Drone.docx
@@ -6,7 +6,7 @@
       <w:pPr>
         <w:pStyle w:val="Heading1"/>
       </w:pPr>
-      <w:bookmarkStart w:id="0" w:name="_Toc192584137"/>
+      <w:bookmarkStart w:id="0" w:name="_Toc201083895"/>
       <w:r>
         <w:t>Inferring</w:t>
       </w:r>
@@ -140,6 +140,11 @@
               <w:tab w:val="right" w:leader="dot" w:pos="9350"/>
             </w:tabs>
             <w:rPr>
+              <w:rFonts w:eastAsiaTheme="minorEastAsia" w:cstheme="minorBidi"/>
+              <w:b w:val="0"/>
+              <w:bCs w:val="0"/>
+              <w:i w:val="0"/>
+              <w:iCs w:val="0"/>
               <w:noProof/>
             </w:rPr>
           </w:pPr>
@@ -160,13 +165,13 @@
             </w:rPr>
             <w:fldChar w:fldCharType="separate"/>
           </w:r>
-          <w:hyperlink w:anchor="_Toc192584137" w:history="1">
+          <w:hyperlink w:anchor="_Toc201083895" w:history="1">
             <w:r>
               <w:rPr>
                 <w:rStyle w:val="Hyperlink"/>
                 <w:noProof/>
               </w:rPr>
-              <w:t>Classifying sperm whale (Physeter macrocephalus) sex and age classes using aerial photogrammetry</w:t>
+              <w:t>Inferring sperm whale (Physeter macrocephalus) sex and age classes using aerial photogrammetry</w:t>
             </w:r>
             <w:r>
               <w:rPr>
@@ -187,7 +192,7 @@
                 <w:noProof/>
                 <w:webHidden/>
               </w:rPr>
-              <w:instrText xml:space="preserve"> PAGEREF _Toc192584137 \h </w:instrText>
+              <w:instrText xml:space="preserve"> PAGEREF _Toc201083895 \h </w:instrText>
             </w:r>
             <w:r>
               <w:rPr>
@@ -225,10 +230,15 @@
               <w:tab w:val="right" w:leader="dot" w:pos="9350"/>
             </w:tabs>
             <w:rPr>
+              <w:rFonts w:eastAsiaTheme="minorEastAsia" w:cstheme="minorBidi"/>
+              <w:b w:val="0"/>
+              <w:bCs w:val="0"/>
               <w:noProof/>
+              <w:sz w:val="24"/>
+              <w:szCs w:val="24"/>
             </w:rPr>
           </w:pPr>
-          <w:hyperlink w:anchor="_Toc192584138" w:history="1">
+          <w:hyperlink w:anchor="_Toc201083896" w:history="1">
             <w:r>
               <w:rPr>
                 <w:rStyle w:val="Hyperlink"/>
@@ -255,7 +265,7 @@
                 <w:noProof/>
                 <w:webHidden/>
               </w:rPr>
-              <w:instrText xml:space="preserve"> PAGEREF _Toc192584138 \h </w:instrText>
+              <w:instrText xml:space="preserve"> PAGEREF _Toc201083896 \h </w:instrText>
             </w:r>
             <w:r>
               <w:rPr>
@@ -293,10 +303,15 @@
               <w:tab w:val="right" w:leader="dot" w:pos="9350"/>
             </w:tabs>
             <w:rPr>
+              <w:rFonts w:eastAsiaTheme="minorEastAsia" w:cstheme="minorBidi"/>
+              <w:b w:val="0"/>
+              <w:bCs w:val="0"/>
               <w:noProof/>
+              <w:sz w:val="24"/>
+              <w:szCs w:val="24"/>
             </w:rPr>
           </w:pPr>
-          <w:hyperlink w:anchor="_Toc192584139" w:history="1">
+          <w:hyperlink w:anchor="_Toc201083897" w:history="1">
             <w:r>
               <w:rPr>
                 <w:rStyle w:val="Hyperlink"/>
@@ -323,7 +338,7 @@
                 <w:noProof/>
                 <w:webHidden/>
               </w:rPr>
-              <w:instrText xml:space="preserve"> PAGEREF _Toc192584139 \h </w:instrText>
+              <w:instrText xml:space="preserve"> PAGEREF _Toc201083897 \h </w:instrText>
             </w:r>
             <w:r>
               <w:rPr>
@@ -361,10 +376,13 @@
               <w:tab w:val="right" w:leader="dot" w:pos="9350"/>
             </w:tabs>
             <w:rPr>
+              <w:rFonts w:eastAsiaTheme="minorEastAsia" w:cstheme="minorBidi"/>
               <w:noProof/>
+              <w:sz w:val="24"/>
+              <w:szCs w:val="24"/>
             </w:rPr>
           </w:pPr>
-          <w:hyperlink w:anchor="_Toc192584140" w:history="1">
+          <w:hyperlink w:anchor="_Toc201083898" w:history="1">
             <w:r>
               <w:rPr>
                 <w:rStyle w:val="Hyperlink"/>
@@ -391,7 +409,7 @@
                 <w:noProof/>
                 <w:webHidden/>
               </w:rPr>
-              <w:instrText xml:space="preserve"> PAGEREF _Toc192584140 \h </w:instrText>
+              <w:instrText xml:space="preserve"> PAGEREF _Toc201083898 \h </w:instrText>
             </w:r>
             <w:r>
               <w:rPr>
@@ -429,10 +447,13 @@
               <w:tab w:val="right" w:leader="dot" w:pos="9350"/>
             </w:tabs>
             <w:rPr>
+              <w:rFonts w:eastAsiaTheme="minorEastAsia" w:cstheme="minorBidi"/>
               <w:noProof/>
+              <w:sz w:val="24"/>
+              <w:szCs w:val="24"/>
             </w:rPr>
           </w:pPr>
-          <w:hyperlink w:anchor="_Toc192584141" w:history="1">
+          <w:hyperlink w:anchor="_Toc201083899" w:history="1">
             <w:r>
               <w:rPr>
                 <w:rStyle w:val="Hyperlink"/>
@@ -459,7 +480,7 @@
                 <w:noProof/>
                 <w:webHidden/>
               </w:rPr>
-              <w:instrText xml:space="preserve"> PAGEREF _Toc192584141 \h </w:instrText>
+              <w:instrText xml:space="preserve"> PAGEREF _Toc201083899 \h </w:instrText>
             </w:r>
             <w:r>
               <w:rPr>
@@ -497,16 +518,19 @@
               <w:tab w:val="right" w:leader="dot" w:pos="9350"/>
             </w:tabs>
             <w:rPr>
+              <w:rFonts w:eastAsiaTheme="minorEastAsia" w:cstheme="minorBidi"/>
               <w:noProof/>
+              <w:sz w:val="24"/>
+              <w:szCs w:val="24"/>
             </w:rPr>
           </w:pPr>
-          <w:hyperlink w:anchor="_Toc192584142" w:history="1">
+          <w:hyperlink w:anchor="_Toc201083900" w:history="1">
             <w:r>
               <w:rPr>
                 <w:rStyle w:val="Hyperlink"/>
                 <w:noProof/>
               </w:rPr>
-              <w:t>2.3 | Classification of sex/age classes</w:t>
+              <w:t>2.3 | Inferring Age/sex class</w:t>
             </w:r>
             <w:r>
               <w:rPr>
@@ -527,7 +551,7 @@
                 <w:noProof/>
                 <w:webHidden/>
               </w:rPr>
-              <w:instrText xml:space="preserve"> PAGEREF _Toc192584142 \h </w:instrText>
+              <w:instrText xml:space="preserve"> PAGEREF _Toc201083900 \h </w:instrText>
             </w:r>
             <w:r>
               <w:rPr>
@@ -565,16 +589,21 @@
               <w:tab w:val="right" w:leader="dot" w:pos="9350"/>
             </w:tabs>
             <w:rPr>
+              <w:rFonts w:eastAsiaTheme="minorEastAsia" w:cstheme="minorBidi"/>
+              <w:b w:val="0"/>
+              <w:bCs w:val="0"/>
               <w:noProof/>
+              <w:sz w:val="24"/>
+              <w:szCs w:val="24"/>
             </w:rPr>
           </w:pPr>
-          <w:hyperlink w:anchor="_Toc192584143" w:history="1">
+          <w:hyperlink w:anchor="_Toc201083901" w:history="1">
             <w:r>
               <w:rPr>
                 <w:rStyle w:val="Hyperlink"/>
                 <w:noProof/>
               </w:rPr>
-              <w:t>Results</w:t>
+              <w:t>3. Results</w:t>
             </w:r>
             <w:r>
               <w:rPr>
@@ -595,7 +624,7 @@
                 <w:noProof/>
                 <w:webHidden/>
               </w:rPr>
-              <w:instrText xml:space="preserve"> PAGEREF _Toc192584143 \h </w:instrText>
+              <w:instrText xml:space="preserve"> PAGEREF _Toc201083901 \h </w:instrText>
             </w:r>
             <w:r>
               <w:rPr>
@@ -615,7 +644,7 @@
                 <w:noProof/>
                 <w:webHidden/>
               </w:rPr>
-              <w:t>5</w:t>
+              <w:t>6</w:t>
             </w:r>
             <w:r>
               <w:rPr>
@@ -633,10 +662,15 @@
               <w:tab w:val="right" w:leader="dot" w:pos="9350"/>
             </w:tabs>
             <w:rPr>
+              <w:rFonts w:eastAsiaTheme="minorEastAsia" w:cstheme="minorBidi"/>
+              <w:b w:val="0"/>
+              <w:bCs w:val="0"/>
               <w:noProof/>
+              <w:sz w:val="24"/>
+              <w:szCs w:val="24"/>
             </w:rPr>
           </w:pPr>
-          <w:hyperlink w:anchor="_Toc192584144" w:history="1">
+          <w:hyperlink w:anchor="_Toc201083902" w:history="1">
             <w:r>
               <w:rPr>
                 <w:rStyle w:val="Hyperlink"/>
@@ -663,7 +697,7 @@
                 <w:noProof/>
                 <w:webHidden/>
               </w:rPr>
-              <w:instrText xml:space="preserve"> PAGEREF _Toc192584144 \h </w:instrText>
+              <w:instrText xml:space="preserve"> PAGEREF _Toc201083902 \h </w:instrText>
             </w:r>
             <w:r>
               <w:rPr>
@@ -683,7 +717,7 @@
                 <w:noProof/>
                 <w:webHidden/>
               </w:rPr>
-              <w:t>5</w:t>
+              <w:t>7</w:t>
             </w:r>
             <w:r>
               <w:rPr>
@@ -715,7 +749,7 @@
       <w:pPr>
         <w:pStyle w:val="Heading2"/>
       </w:pPr>
-      <w:bookmarkStart w:id="1" w:name="_Toc192584138"/>
+      <w:bookmarkStart w:id="1" w:name="_Toc201083896"/>
       <w:r>
         <w:lastRenderedPageBreak/>
         <w:t xml:space="preserve">1 </w:t>
@@ -736,8 +770,7 @@
       <w:pPr>
         <w:pStyle w:val="Heading2"/>
       </w:pPr>
-      <w:bookmarkStart w:id="2" w:name="_Toc192584139"/>
-      <w:bookmarkStart w:id="3" w:name="_Toc192584142"/>
+      <w:bookmarkStart w:id="2" w:name="_Toc201083897"/>
       <w:r>
         <w:t xml:space="preserve">2 </w:t>
       </w:r>
@@ -757,11 +790,11 @@
       <w:pPr>
         <w:pStyle w:val="Heading3"/>
       </w:pPr>
-      <w:bookmarkStart w:id="4" w:name="_Toc192584140"/>
+      <w:bookmarkStart w:id="3" w:name="_Toc201083898"/>
       <w:r>
         <w:t>2.1 | Data Collection</w:t>
       </w:r>
-      <w:bookmarkEnd w:id="4"/>
+      <w:bookmarkEnd w:id="3"/>
     </w:p>
     <w:p>
       <w:r>
@@ -795,21 +828,13 @@
         <w:t>–</w:t>
       </w:r>
       <w:r>
+        <w:t xml:space="preserve"> 2</w:t>
+      </w:r>
+      <w:r>
         <w:t xml:space="preserve"> </w:t>
       </w:r>
-      <w:proofErr w:type="gramStart"/>
-      <w:r>
-        <w:t>2</w:t>
-      </w:r>
-      <w:r>
-        <w:t xml:space="preserve"> </w:t>
-      </w:r>
-      <w:r>
-        <w:t>hour</w:t>
-      </w:r>
-      <w:proofErr w:type="gramEnd"/>
-      <w:r>
-        <w:t xml:space="preserve"> flight sessions</w:t>
+      <w:r>
+        <w:t>hour flight sessions</w:t>
       </w:r>
       <w:r>
         <w:t xml:space="preserve"> using </w:t>
@@ -891,7 +916,7 @@
       <w:pPr>
         <w:pStyle w:val="Heading3"/>
       </w:pPr>
-      <w:bookmarkStart w:id="5" w:name="_Toc192584141"/>
+      <w:bookmarkStart w:id="4" w:name="_Toc201083899"/>
       <w:r>
         <w:t>2.</w:t>
       </w:r>
@@ -904,13 +929,13 @@
       <w:r>
         <w:t>Morphometric measurements</w:t>
       </w:r>
-      <w:bookmarkEnd w:id="5"/>
+      <w:bookmarkEnd w:id="4"/>
     </w:p>
     <w:p>
       <w:pPr>
         <w:pStyle w:val="Heading4"/>
       </w:pPr>
-      <w:bookmarkStart w:id="6" w:name="_Ref192584273"/>
+      <w:bookmarkStart w:id="5" w:name="_Ref192584273"/>
       <w:r>
         <w:t>2.</w:t>
       </w:r>
@@ -923,7 +948,7 @@
       <w:r>
         <w:t xml:space="preserve"> | </w:t>
       </w:r>
-      <w:bookmarkEnd w:id="6"/>
+      <w:bookmarkEnd w:id="5"/>
       <w:r>
         <w:t>Estimating and correcting measurement error</w:t>
       </w:r>
@@ -1743,27 +1768,33 @@
       </w:r>
     </w:p>
     <w:p>
+      <w:pPr>
+        <w:rPr>
+          <w:b/>
+          <w:bCs/>
+        </w:rPr>
+      </w:pPr>
       <w:r>
         <w:t>Drone footage was quality-rated on a scale of 0 – 8, with 0 being high quality and 8 being low quality, based on the level of glare, sea-surface disruption, focus, and exposure. Only recordings with a quality rating ≤ 4 were included in the analysis. We Image rating</w:t>
       </w:r>
+      <w:commentRangeStart w:id="6"/>
       <w:commentRangeStart w:id="7"/>
-      <w:commentRangeStart w:id="8"/>
       <w:r>
         <w:t>.</w:t>
       </w:r>
+      <w:commentRangeEnd w:id="6"/>
+      <w:r>
+        <w:rPr>
+          <w:rStyle w:val="CommentReference"/>
+        </w:rPr>
+        <w:commentReference w:id="6"/>
+      </w:r>
       <w:commentRangeEnd w:id="7"/>
       <w:r>
         <w:rPr>
           <w:rStyle w:val="CommentReference"/>
         </w:rPr>
         <w:commentReference w:id="7"/>
-      </w:r>
-      <w:commentRangeEnd w:id="8"/>
-      <w:r>
-        <w:rPr>
-          <w:rStyle w:val="CommentReference"/>
-        </w:rPr>
-        <w:commentReference w:id="8"/>
       </w:r>
       <w:r>
         <w:t xml:space="preserve"> Within high-quality videos, extracted still </w:t>
@@ -1834,6 +1865,14 @@
       </w:r>
       <w:r>
         <w:t xml:space="preserve"> </w:t>
+      </w:r>
+      <w:r>
+        <w:rPr>
+          <w:b/>
+          <w:bCs/>
+          <w:highlight w:val="yellow"/>
+        </w:rPr>
+        <w:t>Aerial photoidentification criteria</w:t>
       </w:r>
     </w:p>
     <w:p>
@@ -3428,6 +3467,7 @@
       <w:pPr>
         <w:pStyle w:val="Heading3"/>
       </w:pPr>
+      <w:bookmarkStart w:id="8" w:name="_Toc201083900"/>
       <w:r>
         <w:t>2.</w:t>
       </w:r>
@@ -3452,10 +3492,10 @@
       <w:r>
         <w:t xml:space="preserve"> </w:t>
       </w:r>
-      <w:bookmarkEnd w:id="3"/>
       <w:r>
         <w:t>Age/sex class</w:t>
       </w:r>
+      <w:bookmarkEnd w:id="8"/>
     </w:p>
     <w:p>
       <w:r>
@@ -4916,7 +4956,7 @@
       <w:pPr>
         <w:pStyle w:val="Heading2"/>
       </w:pPr>
-      <w:bookmarkStart w:id="9" w:name="_Toc192584143"/>
+      <w:bookmarkStart w:id="9" w:name="_Toc201083901"/>
       <w:r>
         <w:t xml:space="preserve">3. </w:t>
       </w:r>
@@ -4930,7 +4970,10 @@
         <w:pStyle w:val="Heading4"/>
       </w:pPr>
       <w:r>
-        <w:t>3.1 | Measurement Error</w:t>
+        <w:t xml:space="preserve">3.1 | </w:t>
+      </w:r>
+      <w:r>
+        <w:t>Error estimation and correction</w:t>
       </w:r>
     </w:p>
     <w:p>
@@ -4963,19 +5006,27 @@
         <w:t xml:space="preserve"> </w:t>
       </w:r>
       <w:r>
-        <w:t>underestimated the boat length by 0.55m</w:t>
+        <w:t>underestimated the boat length by 0.55</w:t>
       </w:r>
       <w:r>
         <w:t xml:space="preserve"> </w:t>
       </w:r>
       <w:r>
+        <w:t>m</w:t>
+      </w:r>
+      <w:r>
+        <w:t xml:space="preserve"> </w:t>
+      </w:r>
+      <w:r>
         <w:t>(</w:t>
       </w:r>
-      <w:proofErr w:type="spellStart"/>
-      <w:r>
-        <w:t>s.d.</w:t>
-      </w:r>
-      <w:proofErr w:type="spellEnd"/>
+      <w:r>
+        <w:rPr>
+          <w:i/>
+          <w:iCs/>
+        </w:rPr>
+        <w:t>SD</w:t>
+      </w:r>
       <w:r>
         <w:t xml:space="preserve"> = 0.37)</w:t>
       </w:r>
@@ -4991,19 +5042,31 @@
       <w:r>
         <w:t>an average 2.35 m underestimation of the barometric altitude (</w:t>
       </w:r>
-      <w:proofErr w:type="spellStart"/>
-      <w:r>
-        <w:t>s.d.</w:t>
-      </w:r>
-      <w:proofErr w:type="spellEnd"/>
-      <w:r>
-        <w:t xml:space="preserve"> = 1.94). </w:t>
-      </w:r>
-      <w:r>
-        <w:t xml:space="preserve">The model of </w:t>
-      </w:r>
-      <w:r>
-        <w:t>true altitude</w:t>
+      <w:r>
+        <w:rPr>
+          <w:i/>
+          <w:iCs/>
+        </w:rPr>
+        <w:t xml:space="preserve">SD </w:t>
+      </w:r>
+      <w:r>
+        <w:t xml:space="preserve">= 1.94). </w:t>
+      </w:r>
+      <w:r>
+        <w:t>The model</w:t>
+      </w:r>
+      <w:r>
+        <w:t xml:space="preserve">led </w:t>
+      </w:r>
+      <w:r>
+        <w:lastRenderedPageBreak/>
+        <w:t>corrected</w:t>
+      </w:r>
+      <w:r>
+        <w:t xml:space="preserve"> </w:t>
+      </w:r>
+      <w:r>
+        <w:t>altitude</w:t>
       </w:r>
       <w:r>
         <w:t xml:space="preserve"> </w:t>
@@ -5058,7 +5121,13 @@
               <w:rPr>
                 <w:rFonts w:ascii="Cambria Math" w:hAnsi="Cambria Math"/>
               </w:rPr>
-              <m:t>std.err=0.21</m:t>
+              <m:t>SE</m:t>
+            </m:r>
+            <m:r>
+              <w:rPr>
+                <w:rFonts w:ascii="Cambria Math" w:hAnsi="Cambria Math"/>
+              </w:rPr>
+              <m:t>=0.21</m:t>
             </m:r>
           </m:e>
         </m:d>
@@ -5098,7 +5167,19 @@
           <w:rPr>
             <w:rFonts w:ascii="Cambria Math" w:hAnsi="Cambria Math"/>
           </w:rPr>
-          <m:t>= 1.017 (std.err 0.003)</m:t>
+          <m:t>= 1.017 (</m:t>
+        </m:r>
+        <m:r>
+          <w:rPr>
+            <w:rFonts w:ascii="Cambria Math" w:hAnsi="Cambria Math"/>
+          </w:rPr>
+          <m:t>SE=</m:t>
+        </m:r>
+        <m:r>
+          <w:rPr>
+            <w:rFonts w:ascii="Cambria Math" w:hAnsi="Cambria Math"/>
+          </w:rPr>
+          <m:t xml:space="preserve"> 0.003)</m:t>
         </m:r>
       </m:oMath>
       <w:r>
@@ -5108,38 +5189,70 @@
         <w:t xml:space="preserve">) </w:t>
       </w:r>
       <w:r>
-        <w:t xml:space="preserve">Applying the correction factor </w:t>
-      </w:r>
-      <w:r>
-        <w:lastRenderedPageBreak/>
-        <w:t xml:space="preserve">to the barometric estimates of altitude resulted in an average error </w:t>
-      </w:r>
-      <w:r>
-        <w:t xml:space="preserve">of </w:t>
+        <w:t xml:space="preserve">resulted in an average </w:t>
       </w:r>
       <w:r>
         <w:t>0.12</w:t>
       </w:r>
       <w:r>
-        <w:t xml:space="preserve"> % (</w:t>
-      </w:r>
-      <w:r>
-        <w:t>95% observed interval</w:t>
-      </w:r>
-      <w:r>
-        <w:t xml:space="preserve">:         </w:t>
-      </w:r>
-      <w:r>
-        <w:t>-4.32 – 5.57</w:t>
-      </w:r>
-      <w:r>
-        <w:t>%)</w:t>
+        <w:t xml:space="preserve"> % </w:t>
+      </w:r>
+      <w:r>
+        <w:t xml:space="preserve">error </w:t>
+      </w:r>
+      <w:r>
+        <w:t>(</w:t>
+      </w:r>
+      <w:r>
+        <w:rPr>
+          <w:i/>
+          <w:iCs/>
+          <w:highlight w:val="yellow"/>
+        </w:rPr>
+        <w:t>SD = X,</w:t>
+      </w:r>
+      <w:r>
+        <w:rPr>
+          <w:i/>
+          <w:iCs/>
+        </w:rPr>
+        <w:t xml:space="preserve">  </w:t>
+      </w:r>
+      <w:r>
+        <w:fldChar w:fldCharType="begin"/>
+      </w:r>
+      <w:r>
+        <w:instrText xml:space="preserve"> REF _Ref201084609 \h </w:instrText>
+      </w:r>
+      <w:r>
+        <w:fldChar w:fldCharType="separate"/>
+      </w:r>
+      <w:r>
+        <w:t xml:space="preserve">Figure </w:t>
+      </w:r>
+      <w:r>
+        <w:rPr>
+          <w:noProof/>
+        </w:rPr>
+        <w:t>2</w:t>
+      </w:r>
+      <w:r>
+        <w:fldChar w:fldCharType="end"/>
+      </w:r>
+      <w:r>
+        <w:t>)</w:t>
+      </w:r>
+      <w:r>
+        <w:t>.</w:t>
       </w:r>
       <w:r>
         <w:t xml:space="preserve"> </w:t>
       </w:r>
     </w:p>
     <w:p>
+      <w:pPr>
+        <w:keepNext/>
+      </w:pPr>
       <w:r>
         <w:rPr>
           <w:noProof/>
@@ -5189,32 +5302,253 @@
     </w:p>
     <w:p>
       <w:pPr>
-        <w:pStyle w:val="Heading4"/>
+        <w:pStyle w:val="Caption"/>
+        <w:rPr>
+          <w:i w:val="0"/>
+          <w:iCs w:val="0"/>
+        </w:rPr>
       </w:pPr>
-      <w:r>
-        <w:t>3.2 | Whale measurements</w:t>
+      <w:bookmarkStart w:id="10" w:name="_Ref201084609"/>
+      <w:r>
+        <w:t xml:space="preserve">Figure </w:t>
+      </w:r>
+      <w:fldSimple w:instr=" SEQ Figure \* ARABIC ">
+        <w:r>
+          <w:rPr>
+            <w:noProof/>
+          </w:rPr>
+          <w:t>2</w:t>
+        </w:r>
+      </w:fldSimple>
+      <w:bookmarkEnd w:id="10"/>
+      <w:r>
+        <w:t xml:space="preserve">. </w:t>
+      </w:r>
+      <w:r>
+        <w:rPr>
+          <w:i w:val="0"/>
+          <w:iCs w:val="0"/>
+        </w:rPr>
+        <w:t xml:space="preserve">Distribution of percent error in the length estimate of a calibration object based on uncorrected (i.e. barometric) and corrected altitude measurements using a DJI Mini2 drone. Dashed gray lines indicate </w:t>
+      </w:r>
+      <w:r>
+        <w:rPr>
+          <w:i w:val="0"/>
+          <w:iCs w:val="0"/>
+        </w:rPr>
+        <w:sym w:font="Symbol" w:char="F0B1"/>
+      </w:r>
+      <w:r>
+        <w:rPr>
+          <w:i w:val="0"/>
+          <w:iCs w:val="0"/>
+        </w:rPr>
+        <w:t xml:space="preserve"> 5% errors.</w:t>
       </w:r>
     </w:p>
-    <w:p>
-      <w:r>
-        <w:t xml:space="preserve">We took xxx measurements, of which xxx could be individually identified. </w:t>
-      </w:r>
-      <w:proofErr w:type="gramStart"/>
-      <w:r>
-        <w:t>Q</w:t>
-      </w:r>
-      <w:proofErr w:type="gramEnd"/>
-      <w:r>
-        <w:t xml:space="preserve">-range at which sperm whales can be identified (Q 4 -5). Individuals measured xxx. </w:t>
-      </w:r>
-    </w:p>
-    <w:p/>
     <w:p>
       <w:pPr>
         <w:pStyle w:val="Heading4"/>
       </w:pPr>
       <w:r>
-        <w:t>3.3 | Age/sex class inference</w:t>
+        <w:lastRenderedPageBreak/>
+        <w:t>3.2 | Whale measurements</w:t>
+      </w:r>
+    </w:p>
+    <w:p>
+      <w:pPr>
+        <w:keepNext/>
+      </w:pPr>
+      <w:r>
+        <w:t xml:space="preserve">We </w:t>
+      </w:r>
+      <w:r>
+        <w:t xml:space="preserve">took </w:t>
+      </w:r>
+      <w:r>
+        <w:t xml:space="preserve">measurements from </w:t>
+      </w:r>
+      <w:r>
+        <w:t>504</w:t>
+      </w:r>
+      <w:r>
+        <w:t xml:space="preserve"> </w:t>
+      </w:r>
+      <w:r>
+        <w:t>still images</w:t>
+      </w:r>
+      <w:r>
+        <w:t xml:space="preserve"> between 14.7 – 132 m altitude (corrected). Of these, </w:t>
+      </w:r>
+      <w:r>
+        <w:t>310</w:t>
+      </w:r>
+      <w:r>
+        <w:t xml:space="preserve"> </w:t>
+      </w:r>
+      <w:r>
+        <w:t>could</w:t>
+      </w:r>
+      <w:r>
+        <w:t xml:space="preserve"> be </w:t>
+      </w:r>
+      <w:r>
+        <w:t xml:space="preserve">assigned to </w:t>
+      </w:r>
+      <w:r>
+        <w:t>89</w:t>
+      </w:r>
+      <w:r>
+        <w:t xml:space="preserve"> individuals</w:t>
+      </w:r>
+      <w:r>
+        <w:t xml:space="preserve">. </w:t>
+      </w:r>
+      <w:r>
+        <w:t>Only still images of video taken under 70 m had high enough quality (Q3 – 5) to be identified reliably (</w:t>
+      </w:r>
+      <w:r>
+        <w:fldChar w:fldCharType="begin"/>
+      </w:r>
+      <w:r>
+        <w:instrText xml:space="preserve"> REF _Ref201088861 \h </w:instrText>
+      </w:r>
+      <w:r>
+        <w:fldChar w:fldCharType="separate"/>
+      </w:r>
+      <w:r>
+        <w:t xml:space="preserve">Figure </w:t>
+      </w:r>
+      <w:r>
+        <w:rPr>
+          <w:noProof/>
+        </w:rPr>
+        <w:t>3</w:t>
+      </w:r>
+      <w:r>
+        <w:fldChar w:fldCharType="end"/>
+      </w:r>
+      <w:r>
+        <w:t xml:space="preserve">). </w:t>
+      </w:r>
+    </w:p>
+    <w:p>
+      <w:pPr>
+        <w:keepNext/>
+      </w:pPr>
+      <w:r>
+        <w:rPr>
+          <w:noProof/>
+        </w:rPr>
+        <w:drawing>
+          <wp:inline distT="0" distB="0" distL="0" distR="0" wp14:anchorId="450405CF" wp14:editId="699EA49C">
+            <wp:extent cx="3141785" cy="3141785"/>
+            <wp:effectExtent l="0" t="0" r="0" b="0"/>
+            <wp:docPr id="1104029861" name="Picture 15" descr="A graph of a number of different levels&#10;&#10;AI-generated content may be incorrect."/>
+            <wp:cNvGraphicFramePr>
+              <a:graphicFrameLocks xmlns:a="http://schemas.openxmlformats.org/drawingml/2006/main" noChangeAspect="1"/>
+            </wp:cNvGraphicFramePr>
+            <a:graphic xmlns:a="http://schemas.openxmlformats.org/drawingml/2006/main">
+              <a:graphicData uri="http://schemas.openxmlformats.org/drawingml/2006/picture">
+                <pic:pic xmlns:pic="http://schemas.openxmlformats.org/drawingml/2006/picture">
+                  <pic:nvPicPr>
+                    <pic:cNvPr id="1104029861" name="Picture 15" descr="A graph of a number of different levels&#10;&#10;AI-generated content may be incorrect."/>
+                    <pic:cNvPicPr/>
+                  </pic:nvPicPr>
+                  <pic:blipFill>
+                    <a:blip r:embed="rId15" cstate="print">
+                      <a:extLst>
+                        <a:ext uri="{28A0092B-C50C-407E-A947-70E740481C1C}">
+                          <a14:useLocalDpi xmlns:a14="http://schemas.microsoft.com/office/drawing/2010/main" val="0"/>
+                        </a:ext>
+                      </a:extLst>
+                    </a:blip>
+                    <a:stretch>
+                      <a:fillRect/>
+                    </a:stretch>
+                  </pic:blipFill>
+                  <pic:spPr>
+                    <a:xfrm>
+                      <a:off x="0" y="0"/>
+                      <a:ext cx="3147717" cy="3147717"/>
+                    </a:xfrm>
+                    <a:prstGeom prst="rect">
+                      <a:avLst/>
+                    </a:prstGeom>
+                  </pic:spPr>
+                </pic:pic>
+              </a:graphicData>
+            </a:graphic>
+          </wp:inline>
+        </w:drawing>
+      </w:r>
+    </w:p>
+    <w:p>
+      <w:pPr>
+        <w:pStyle w:val="Caption"/>
+        <w:rPr>
+          <w:i w:val="0"/>
+          <w:iCs w:val="0"/>
+        </w:rPr>
+      </w:pPr>
+      <w:bookmarkStart w:id="11" w:name="_Ref201088861"/>
+      <w:r>
+        <w:t xml:space="preserve">Figure </w:t>
+      </w:r>
+      <w:fldSimple w:instr=" SEQ Figure \* ARABIC ">
+        <w:r>
+          <w:rPr>
+            <w:noProof/>
+          </w:rPr>
+          <w:t>3</w:t>
+        </w:r>
+      </w:fldSimple>
+      <w:bookmarkEnd w:id="11"/>
+      <w:r>
+        <w:t xml:space="preserve">. </w:t>
+      </w:r>
+      <w:r>
+        <w:rPr>
+          <w:i w:val="0"/>
+          <w:iCs w:val="0"/>
+        </w:rPr>
+        <w:t xml:space="preserve">Corrected altitude (m) distribution across photo quality ratings (Q) of across still images. The 70 m threshold is shown for reference. </w:t>
+      </w:r>
+    </w:p>
+    <w:p>
+      <w:r>
+        <w:t>We had &gt;= 2 measurements of HD for 88 individuals</w:t>
+      </w:r>
+      <w:r>
+        <w:t xml:space="preserve"> (2 – 13 times)</w:t>
+      </w:r>
+      <w:r>
+        <w:t>, and 74 of HF</w:t>
+      </w:r>
+      <w:r>
+        <w:t xml:space="preserve">, with </w:t>
+      </w:r>
+      <w:proofErr w:type="gramStart"/>
+      <w:r>
+        <w:t>each individual</w:t>
+      </w:r>
+      <w:proofErr w:type="gramEnd"/>
+      <w:r>
+        <w:t xml:space="preserve"> being measured between 2 – 8 times</w:t>
+      </w:r>
+      <w:r>
+        <w:t>.</w:t>
+      </w:r>
+      <w:r>
+        <w:t xml:space="preserve"> </w:t>
+      </w:r>
+    </w:p>
+    <w:p>
+      <w:pPr>
+        <w:pStyle w:val="Heading4"/>
+      </w:pPr>
+      <w:r>
+        <w:t>3.3 | Age/sex inference</w:t>
       </w:r>
     </w:p>
     <w:p/>
@@ -5225,11 +5559,11 @@
       <w:pPr>
         <w:pStyle w:val="Heading2"/>
       </w:pPr>
-      <w:bookmarkStart w:id="10" w:name="_Toc192584144"/>
+      <w:bookmarkStart w:id="12" w:name="_Toc201083902"/>
       <w:r>
         <w:t>Discussion</w:t>
       </w:r>
-      <w:bookmarkEnd w:id="10"/>
+      <w:bookmarkEnd w:id="12"/>
     </w:p>
     <w:p>
       <w:pPr>
@@ -5240,6 +5574,7 @@
         </w:numPr>
       </w:pPr>
       <w:r>
+        <w:lastRenderedPageBreak/>
         <w:t>Different nose/body ratios may influence length estimation based on IPI’s (Christine)</w:t>
       </w:r>
     </w:p>
@@ -5252,7 +5587,6 @@
         </w:numPr>
       </w:pPr>
       <w:r>
-        <w:lastRenderedPageBreak/>
         <w:t>Measurement of uncertainty can be incorporated into demographic models based on aerial photogrammetry</w:t>
       </w:r>
     </w:p>
@@ -5269,7 +5603,7 @@
       </w:r>
     </w:p>
     <w:sectPr>
-      <w:footerReference w:type="default" r:id="rId15"/>
+      <w:footerReference w:type="default" r:id="rId16"/>
       <w:pgSz w:w="12240" w:h="15840"/>
       <w:pgMar w:top="1440" w:right="1440" w:bottom="1440" w:left="1440" w:header="708" w:footer="708" w:gutter="0"/>
       <w:lnNumType w:countBy="1" w:restart="continuous"/>
@@ -5282,7 +5616,7 @@
 
 <file path=word/comments.xml><?xml version="1.0" encoding="utf-8"?>
 <w:comments xmlns:wpc="http://schemas.microsoft.com/office/word/2010/wordprocessingCanvas" xmlns:cx="http://schemas.microsoft.com/office/drawing/2014/chartex" xmlns:cx1="http://schemas.microsoft.com/office/drawing/2015/9/8/chartex" xmlns:cx2="http://schemas.microsoft.com/office/drawing/2015/10/21/chartex" xmlns:cx3="http://schemas.microsoft.com/office/drawing/2016/5/9/chartex" xmlns:cx4="http://schemas.microsoft.com/office/drawing/2016/5/10/chartex" xmlns:cx5="http://schemas.microsoft.com/office/drawing/2016/5/11/chartex" xmlns:cx6="http://schemas.microsoft.com/office/drawing/2016/5/12/chartex" xmlns:cx7="http://schemas.microsoft.com/office/drawing/2016/5/13/chartex" xmlns:cx8="http://schemas.microsoft.com/office/drawing/2016/5/14/chartex" xmlns:mc="http://schemas.openxmlformats.org/markup-compatibility/2006" xmlns:aink="http://schemas.microsoft.com/office/drawing/2016/ink" xmlns:am3d="http://schemas.microsoft.com/office/drawing/2017/model3d" xmlns:o="urn:schemas-microsoft-com:office:office" xmlns:oel="http://schemas.microsoft.com/office/2019/extlst" xmlns:r="http://schemas.openxmlformats.org/officeDocument/2006/relationships" xmlns:m="http://schemas.openxmlformats.org/officeDocument/2006/math" xmlns:v="urn:schemas-microsoft-com:vml" xmlns:wp14="http://schemas.microsoft.com/office/word/2010/wordprocessingDrawing" xmlns:wp="http://schemas.openxmlformats.org/drawingml/2006/wordprocessingDrawing" xmlns:w10="urn:schemas-microsoft-com:office:word" xmlns:w="http://schemas.openxmlformats.org/wordprocessingml/2006/main" xmlns:w14="http://schemas.microsoft.com/office/word/2010/wordml" xmlns:w15="http://schemas.microsoft.com/office/word/2012/wordml" xmlns:w16cex="http://schemas.microsoft.com/office/word/2018/wordml/cex" xmlns:w16cid="http://schemas.microsoft.com/office/word/2016/wordml/cid" xmlns:w16="http://schemas.microsoft.com/office/word/2018/wordml" xmlns:w16du="http://schemas.microsoft.com/office/word/2023/wordml/word16du" xmlns:w16sdtdh="http://schemas.microsoft.com/office/word/2020/wordml/sdtdatahash" xmlns:w16sdtfl="http://schemas.microsoft.com/office/word/2024/wordml/sdtformatlock" xmlns:w16se="http://schemas.microsoft.com/office/word/2015/wordml/symex" xmlns:wpg="http://schemas.microsoft.com/office/word/2010/wordprocessingGroup" xmlns:wpi="http://schemas.microsoft.com/office/word/2010/wordprocessingInk" xmlns:wne="http://schemas.microsoft.com/office/word/2006/wordml" xmlns:wps="http://schemas.microsoft.com/office/word/2010/wordprocessingShape" mc:Ignorable="w14 w15 w16se w16cid w16 w16cex w16sdtdh w16sdtfl w16du wp14">
-  <w:comment w:id="7" w:author="Ana Eguiguren" w:date="2025-03-10T19:22:00Z" w:initials="AE">
+  <w:comment w:id="6" w:author="Ana Eguiguren" w:date="2025-03-10T19:22:00Z" w:initials="AE">
     <w:p>
       <w:r>
         <w:rPr>
@@ -5300,7 +5634,7 @@
     </w:p>
     <w:p/>
   </w:comment>
-  <w:comment w:id="8" w:author="Ana Eguiguren" w:date="2025-03-10T19:23:00Z" w:initials="AE">
+  <w:comment w:id="7" w:author="Ana Eguiguren" w:date="2025-03-10T19:23:00Z" w:initials="AE">
     <w:p>
       <w:r>
         <w:rPr>

</xml_diff>

<commit_message>
changed the name of wrangling to cleanup
</commit_message>
<xml_diff>
--- a/Manuscript/Manuscritp_SpermWhale_AgeSex_Drone.docx
+++ b/Manuscript/Manuscritp_SpermWhale_AgeSex_Drone.docx
@@ -1775,33 +1775,11 @@
         </w:rPr>
       </w:pPr>
       <w:r>
-        <w:t>Drone footage was quality-rated on a scale of 0 – 8, with 0 being high quality and 8 being low quality, based on the level of glare, sea-surface disruption, focus, and exposure. Only recordings with a quality rating ≤ 4 were included in the analysis. We Image rating</w:t>
-      </w:r>
-      <w:commentRangeStart w:id="6"/>
-      <w:commentRangeStart w:id="7"/>
-      <w:r>
-        <w:t>.</w:t>
-      </w:r>
-      <w:commentRangeEnd w:id="6"/>
-      <w:r>
-        <w:rPr>
-          <w:rStyle w:val="CommentReference"/>
-        </w:rPr>
-        <w:commentReference w:id="6"/>
-      </w:r>
-      <w:commentRangeEnd w:id="7"/>
-      <w:r>
-        <w:rPr>
-          <w:rStyle w:val="CommentReference"/>
-        </w:rPr>
-        <w:commentReference w:id="7"/>
-      </w:r>
-      <w:r>
-        <w:t xml:space="preserve"> Within high-quality videos, extracted still </w:t>
+        <w:t xml:space="preserve">Drone footage was quality-rated on a scale of 0 – 8, with 0 being high quality and 8 being low quality, based on the level of glare, sea-surface disruption, focus, and exposure. Only recordings with a quality rating ≤ 4 were included in the analysis. Within high-quality videos, extracted still images using the </w:t>
       </w:r>
       <w:r>
         <w:lastRenderedPageBreak/>
-        <w:t xml:space="preserve">images using the behavioural analysis software BORIS </w:t>
+        <w:t xml:space="preserve">behavioural analysis software BORIS </w:t>
       </w:r>
       <w:r>
         <w:fldChar w:fldCharType="begin"/>
@@ -1819,60 +1797,7 @@
         <w:fldChar w:fldCharType="end"/>
       </w:r>
       <w:r>
-        <w:t xml:space="preserve">. We initially selected frames where whales were lying mostly flat at the water surface, located near the center of the frame, and where the drone camera was positioned at nadir relative to the water surface. Still images were then rated on a scale of 1 – 3, 1 being good and 3 being poor, based on image focus and individual whale position </w:t>
-      </w:r>
-      <w:r>
-        <w:fldChar w:fldCharType="begin"/>
-      </w:r>
-      <w:r>
-        <w:instrText xml:space="preserve"> ADDIN ZOTERO_ITEM CSL_CITATION {"citationID":"ips1ZyNm","properties":{"formattedCitation":"(Christiansen et al. 2018)","plainCitation":"(Christiansen et al. 2018)","noteIndex":0},"citationItems":[{"id":4841,"uris":["http://zotero.org/users/5395629/items/SHUXSL7Z"],"itemData":{"id":4841,"type":"article-journal","abstract":"The cost of reproduction is a key parameter determining a species’ life history strategy. Despite exhibiting some of the fastest offspring growth rates among mammals, the cost of reproduction in baleen whales is largely unknown since standard field metabolic techniques cannot be applied. We quantified the cost of reproduction for southern right whales Eubalaena australis over a 3 mo breeding season. We did this by determining the relationship between calf growth rate and maternal rate of loss in energy reserves, using repeated measurements of body volume obtained from unmanned aerial vehicle photogrammetry. We recorded 1118 body volume estimates from 40 female and calf pairs over 40 to 89 d. Calves grew at a rate of 3.2 cm d−1 (SD = 0.45) in body length and 0.081 m3 d−1 (SD = 0.011) in body volume, while females decreased in volume at a rate of 0.126 m3 d−1 (SD = 0.036). The average volume conversion efficiency from female to calf was 68% (SD = 16.91). Calf growth rate was positively related to the rate of loss in maternal body volume, suggesting that maternal volume loss is proportional to the energy investment into her calf. Maternal investment was determined by her body size and condition, with longer and more rotund females investing more volume into their calves compared to shorter and leaner females. Lactating females lost on average 25% of their initial body volume over the 3 mo breeding season. This study demonstrates the considerable energetic cost that females face during the lactation period, and highlights the importance of sufficient maternal energy reserves for reproduction in this capital breeding species.","container-title":"Marine Ecology Progress Series","DOI":"10.3354/meps12522","ISSN":"0171-8630, 1616-1599","journalAbbreviation":"Mar. Ecol. Prog. Ser.","language":"en","page":"267-281","source":"DOI.org (Crossref)","title":"Maternal body size and condition determine calf growth rates in southern right whales","volume":"592","author":[{"family":"Christiansen","given":"F"},{"family":"Vivier","given":"F"},{"family":"Charlton","given":"C"},{"family":"Ward","given":"R"},{"family":"Amerson","given":"A"},{"family":"Burnell","given":"S"},{"family":"Bejder","given":"L"}],"issued":{"date-parts":[["2018",3,29]]}}}],"schema":"https://github.com/citation-style-language/schema/raw/master/csl-citation.json"} </w:instrText>
-      </w:r>
-      <w:r>
-        <w:fldChar w:fldCharType="separate"/>
-      </w:r>
-      <w:r>
-        <w:rPr>
-          <w:noProof/>
-        </w:rPr>
-        <w:t>(Christiansen et al. 2018)</w:t>
-      </w:r>
-      <w:r>
-        <w:fldChar w:fldCharType="end"/>
-      </w:r>
-      <w:r>
-        <w:t xml:space="preserve">. When possible, individual whales were identified based on observable markings—including visible fluke marks, indentations, rake marks, white patches, and sloughed skin patterns </w:t>
-      </w:r>
-      <w:r>
-        <w:fldChar w:fldCharType="begin"/>
-      </w:r>
-      <w:r>
-        <w:instrText xml:space="preserve"> ADDIN ZOTERO_ITEM CSL_CITATION {"citationID":"bjcuh3TC","properties":{"formattedCitation":"(O\\uc0\\u8217{}Callaghan et al. 2024)","plainCitation":"(O’Callaghan et al. 2024)","noteIndex":0},"citationItems":[{"id":4610,"uris":["http://zotero.org/users/5395629/items/5WL487PH"],"itemData":{"id":4610,"type":"article-journal","abstract":"Photo-identification is a staple tool used in cetacean conservation studies since the 1970s to monitor individuals on a regional and ocean basin-wide scale to infer critical information about habitat use, suitability, and shifts. This technique has been extensively used on sperm whales globally since it was developed in 1982, initially using the tail fluke from deep diving whales and the dorsal fin when appropriate. From the mid 2010s onwards, the emergence of domestically available unoccupied aerial systems (drones) has reshaped how whale research can be conducted. Herein, we describe the suitability of aerial images to determine the identity of individual sperm whales (Physeter macrocephalus) using all available identifiable markings along their dorsal side to complement the use of fluke notches and dorsal fin scars photographed from the surface of the sea from boatbased platforms for photo-identification and to maximize opportunities to identify and monitor sperm whales. Drone data were gathered while flying over sperm whales in Andenes, Norway; Shetland, Scotland; Dursey Island, Ireland; and Faial and São Miguel Islands, Azores, Portugal, between 2017 and 2024, which enabled the entire dorsal surface of sperm whales to be captured and assessed. Aerial photographs and videos were used to differentiate between 336 individual sperm whales using physical characteristics. We identified the main features of sperm whales through aerial drone images, as well as their prevalence in Atlantic high latitude foraging grounds and lower latitude nursery grounds. We discuss the advantages of using aerial drone photographs to identify sperm whales in addition to traditional boat-based photo-identification.","container-title":"Aquatic Mammals","DOI":"10.1578/AM.50.6.2024.479","ISSN":"01675427","issue":"6","journalAbbreviation":"Aquatic Mamm","language":"en","page":"479-494","source":"DOI.org (Crossref)","title":"Aerial photo-identification of sperm whales (&lt;i&gt;Physeter macrocephalus&lt;/i&gt;)","volume":"50","author":[{"family":"O’Callaghan","given":"Seán A."},{"family":"Al Abbar","given":"Fadia"},{"family":"Costa","given":"Helena"},{"family":"Prieto","given":"Rui"},{"family":"Gammell","given":"Martin"},{"family":"O’Brien","given":"Joanne"}],"issued":{"date-parts":[["2024",11,15]]}}}],"schema":"https://github.com/citation-style-language/schema/raw/master/csl-citation.json"} </w:instrText>
-      </w:r>
-      <w:r>
-        <w:fldChar w:fldCharType="separate"/>
-      </w:r>
-      <w:r>
-        <w:rPr>
-          <w:kern w:val="0"/>
-        </w:rPr>
-        <w:t>(O’Callaghan et al. 2024)</w:t>
-      </w:r>
-      <w:r>
-        <w:fldChar w:fldCharType="end"/>
-      </w:r>
-      <w:r>
-        <w:t>.</w:t>
-      </w:r>
-      <w:r>
-        <w:t xml:space="preserve"> </w:t>
-      </w:r>
-      <w:r>
-        <w:rPr>
-          <w:b/>
-          <w:bCs/>
-          <w:highlight w:val="yellow"/>
-        </w:rPr>
-        <w:t>Aerial photoidentification criteria</w:t>
+        <w:t xml:space="preserve">. We selected frames where whales were lying mostly flat at the water surface, located near the center of the frame, and where the drone camera was positioned at nadir relative to the water surface. </w:t>
       </w:r>
     </w:p>
     <w:p>
@@ -3015,7 +2940,7 @@
                     <pic:cNvPicPr/>
                   </pic:nvPicPr>
                   <pic:blipFill rotWithShape="1">
-                    <a:blip r:embed="rId13">
+                    <a:blip r:embed="rId9">
                       <a:extLst>
                         <a:ext uri="{28A0092B-C50C-407E-A947-70E740481C1C}">
                           <a14:useLocalDpi xmlns:a14="http://schemas.microsoft.com/office/drawing/2010/main" val="0"/>
@@ -3198,7 +3123,6 @@
         <w:rPr>
           <w:rFonts w:eastAsiaTheme="minorEastAsia"/>
         </w:rPr>
-        <w:lastRenderedPageBreak/>
         <w:t xml:space="preserve">where </w:t>
       </w:r>
       <w:r>
@@ -3432,6 +3356,109 @@
         </m:oMath>
       </m:oMathPara>
     </w:p>
+    <w:p/>
+    <w:p>
+      <w:r>
+        <w:t xml:space="preserve">We also identified </w:t>
+      </w:r>
+      <w:r>
+        <w:t>measured</w:t>
+      </w:r>
+      <w:r>
+        <w:t xml:space="preserve"> </w:t>
+      </w:r>
+      <w:r>
+        <w:t xml:space="preserve">whales </w:t>
+      </w:r>
+      <w:r>
+        <w:t xml:space="preserve">based on observable markings—including visible fluke marks, indentations, rake marks, white patches, and sloughed skin patterns </w:t>
+      </w:r>
+      <w:r>
+        <w:fldChar w:fldCharType="begin"/>
+      </w:r>
+      <w:r>
+        <w:instrText xml:space="preserve"> ADDIN ZOTERO_ITEM CSL_CITATION {"citationID":"bjcuh3TC","properties":{"formattedCitation":"(O\\uc0\\u8217{}Callaghan et al. 2024)","plainCitation":"(O’Callaghan et al. 2024)","noteIndex":0},"citationItems":[{"id":4610,"uris":["http://zotero.org/users/5395629/items/5WL487PH"],"itemData":{"id":4610,"type":"article-journal","abstract":"Photo-identification is a staple tool used in cetacean conservation studies since the 1970s to monitor individuals on a regional and ocean basin-wide scale to infer critical information about habitat use, suitability, and shifts. This technique has been extensively used on sperm whales globally since it was developed in 1982, initially using the tail fluke from deep diving whales and the dorsal fin when appropriate. From the mid 2010s onwards, the emergence of domestically available unoccupied aerial systems (drones) has reshaped how whale research can be conducted. Herein, we describe the suitability of aerial images to determine the identity of individual sperm whales (Physeter macrocephalus) using all available identifiable markings along their dorsal side to complement the use of fluke notches and dorsal fin scars photographed from the surface of the sea from boatbased platforms for photo-identification and to maximize opportunities to identify and monitor sperm whales. Drone data were gathered while flying over sperm whales in Andenes, Norway; Shetland, Scotland; Dursey Island, Ireland; and Faial and São Miguel Islands, Azores, Portugal, between 2017 and 2024, which enabled the entire dorsal surface of sperm whales to be captured and assessed. Aerial photographs and videos were used to differentiate between 336 individual sperm whales using physical characteristics. We identified the main features of sperm whales through aerial drone images, as well as their prevalence in Atlantic high latitude foraging grounds and lower latitude nursery grounds. We discuss the advantages of using aerial drone photographs to identify sperm whales in addition to traditional boat-based photo-identification.","container-title":"Aquatic Mammals","DOI":"10.1578/AM.50.6.2024.479","ISSN":"01675427","issue":"6","journalAbbreviation":"Aquatic Mamm","language":"en","page":"479-494","source":"DOI.org (Crossref)","title":"Aerial photo-identification of sperm whales (&lt;i&gt;Physeter macrocephalus&lt;/i&gt;)","volume":"50","author":[{"family":"O’Callaghan","given":"Seán A."},{"family":"Al Abbar","given":"Fadia"},{"family":"Costa","given":"Helena"},{"family":"Prieto","given":"Rui"},{"family":"Gammell","given":"Martin"},{"family":"O’Brien","given":"Joanne"}],"issued":{"date-parts":[["2024",11,15]]}}}],"schema":"https://github.com/citation-style-language/schema/raw/master/csl-citation.json"} </w:instrText>
+      </w:r>
+      <w:r>
+        <w:fldChar w:fldCharType="separate"/>
+      </w:r>
+      <w:r>
+        <w:rPr>
+          <w:kern w:val="0"/>
+        </w:rPr>
+        <w:t>(O’Callaghan et al. 2024)</w:t>
+      </w:r>
+      <w:r>
+        <w:fldChar w:fldCharType="end"/>
+      </w:r>
+      <w:r>
+        <w:t>.</w:t>
+      </w:r>
+      <w:r>
+        <w:t xml:space="preserve"> </w:t>
+      </w:r>
+      <w:r>
+        <w:t xml:space="preserve">We </w:t>
+      </w:r>
+      <w:r>
+        <w:t xml:space="preserve">rated still images used for photo-identification on a scale of 1 – 5 (1 = poor, 5 = good) based on focus, contrast, and saturation  </w:t>
+      </w:r>
+      <w:r>
+        <w:fldChar w:fldCharType="begin"/>
+      </w:r>
+      <w:r>
+        <w:instrText xml:space="preserve"> ADDIN ZOTERO_ITEM CSL_CITATION {"citationID":"a19jg8k36me","properties":{"formattedCitation":"\\uldash{(Modified from Arnbom 1987)}","plainCitation":"(Modified from Arnbom 1987)","noteIndex":0},"citationItems":[{"id":490,"uris":["http://zotero.org/users/5395629/items/KX5BENIW"],"itemData":{"id":490,"type":"article-journal","container-title":"International Whaling Commision","page":"201 - 204","title":"Individual identification of sperm whales","volume":"37","author":[{"family":"Arnbom","given":"T"}],"issued":{"date-parts":[["1987"]]}},"label":"page","prefix":"Modified from"}],"schema":"https://github.com/citation-style-language/schema/raw/master/csl-citation.json"} </w:instrText>
+      </w:r>
+      <w:r>
+        <w:fldChar w:fldCharType="separate"/>
+      </w:r>
+      <w:r>
+        <w:rPr>
+          <w:kern w:val="0"/>
+          <w:u w:val="dash"/>
+        </w:rPr>
+        <w:t xml:space="preserve">(Modified from </w:t>
+      </w:r>
+      <w:proofErr w:type="spellStart"/>
+      <w:r>
+        <w:rPr>
+          <w:kern w:val="0"/>
+          <w:u w:val="dash"/>
+        </w:rPr>
+        <w:t>Arnbom</w:t>
+      </w:r>
+      <w:proofErr w:type="spellEnd"/>
+      <w:r>
+        <w:rPr>
+          <w:kern w:val="0"/>
+          <w:u w:val="dash"/>
+        </w:rPr>
+        <w:t xml:space="preserve"> 1987)</w:t>
+      </w:r>
+      <w:r>
+        <w:fldChar w:fldCharType="end"/>
+      </w:r>
+      <w:r>
+        <w:t>. Initial identifications were made using</w:t>
+      </w:r>
+      <w:r>
+        <w:t xml:space="preserve"> images rated ≥ 3. </w:t>
+      </w:r>
+      <w:r>
+        <w:t xml:space="preserve">In cases where multiple still images of the same individual were taken from a video recording, we also assigned identifications to lower-quality images if contextual evidence supported the match to a higher-quality image. </w:t>
+      </w:r>
+    </w:p>
+    <w:p/>
+    <w:p>
+      <w:pPr>
+        <w:rPr>
+          <w:rFonts w:eastAsiaTheme="minorEastAsia"/>
+        </w:rPr>
+      </w:pPr>
+      <w:r>
+        <w:t>Whales were photo-identified</w:t>
+      </w:r>
+    </w:p>
     <w:p>
       <w:pPr>
         <w:pStyle w:val="Heading4"/>
@@ -3467,7 +3494,7 @@
       <w:pPr>
         <w:pStyle w:val="Heading3"/>
       </w:pPr>
-      <w:bookmarkStart w:id="8" w:name="_Toc201083900"/>
+      <w:bookmarkStart w:id="6" w:name="_Toc201083900"/>
       <w:r>
         <w:t>2.</w:t>
       </w:r>
@@ -3495,7 +3522,7 @@
       <w:r>
         <w:t>Age/sex class</w:t>
       </w:r>
-      <w:bookmarkEnd w:id="8"/>
+      <w:bookmarkEnd w:id="6"/>
     </w:p>
     <w:p>
       <w:r>
@@ -3751,6 +3778,7 @@
         </w:rPr>
       </w:pPr>
       <w:r>
+        <w:lastRenderedPageBreak/>
         <w:t xml:space="preserve">Where </w:t>
       </w:r>
       <m:oMath>
@@ -4306,7 +4334,6 @@
         <w:rPr>
           <w:rFonts w:eastAsiaTheme="minorEastAsia"/>
         </w:rPr>
-        <w:lastRenderedPageBreak/>
         <w:t>Where</w:t>
       </w:r>
       <w:r>
@@ -4956,14 +4983,15 @@
       <w:pPr>
         <w:pStyle w:val="Heading2"/>
       </w:pPr>
-      <w:bookmarkStart w:id="9" w:name="_Toc201083901"/>
-      <w:r>
+      <w:bookmarkStart w:id="7" w:name="_Toc201083901"/>
+      <w:r>
+        <w:lastRenderedPageBreak/>
         <w:t xml:space="preserve">3. </w:t>
       </w:r>
       <w:r>
         <w:t>Results</w:t>
       </w:r>
-      <w:bookmarkEnd w:id="9"/>
+      <w:bookmarkEnd w:id="7"/>
     </w:p>
     <w:p>
       <w:pPr>
@@ -5056,11 +5084,7 @@
         <w:t>The model</w:t>
       </w:r>
       <w:r>
-        <w:t xml:space="preserve">led </w:t>
-      </w:r>
-      <w:r>
-        <w:lastRenderedPageBreak/>
-        <w:t>corrected</w:t>
+        <w:t>led corrected</w:t>
       </w:r>
       <w:r>
         <w:t xml:space="preserve"> </w:t>
@@ -5121,13 +5145,7 @@
               <w:rPr>
                 <w:rFonts w:ascii="Cambria Math" w:hAnsi="Cambria Math"/>
               </w:rPr>
-              <m:t>SE</m:t>
-            </m:r>
-            <m:r>
-              <w:rPr>
-                <w:rFonts w:ascii="Cambria Math" w:hAnsi="Cambria Math"/>
-              </w:rPr>
-              <m:t>=0.21</m:t>
+              <m:t>SE=0.21</m:t>
             </m:r>
           </m:e>
         </m:d>
@@ -5167,19 +5185,7 @@
           <w:rPr>
             <w:rFonts w:ascii="Cambria Math" w:hAnsi="Cambria Math"/>
           </w:rPr>
-          <m:t>= 1.017 (</m:t>
-        </m:r>
-        <m:r>
-          <w:rPr>
-            <w:rFonts w:ascii="Cambria Math" w:hAnsi="Cambria Math"/>
-          </w:rPr>
-          <m:t>SE=</m:t>
-        </m:r>
-        <m:r>
-          <w:rPr>
-            <w:rFonts w:ascii="Cambria Math" w:hAnsi="Cambria Math"/>
-          </w:rPr>
-          <m:t xml:space="preserve"> 0.003)</m:t>
+          <m:t>= 1.017 (SE= 0.003)</m:t>
         </m:r>
       </m:oMath>
       <w:r>
@@ -5273,7 +5279,7 @@
                     <pic:cNvPicPr/>
                   </pic:nvPicPr>
                   <pic:blipFill>
-                    <a:blip r:embed="rId14" cstate="print">
+                    <a:blip r:embed="rId10" cstate="print">
                       <a:extLst>
                         <a:ext uri="{28A0092B-C50C-407E-A947-70E740481C1C}">
                           <a14:useLocalDpi xmlns:a14="http://schemas.microsoft.com/office/drawing/2010/main" val="0"/>
@@ -5308,7 +5314,7 @@
           <w:iCs w:val="0"/>
         </w:rPr>
       </w:pPr>
-      <w:bookmarkStart w:id="10" w:name="_Ref201084609"/>
+      <w:bookmarkStart w:id="8" w:name="_Ref201084609"/>
       <w:r>
         <w:t xml:space="preserve">Figure </w:t>
       </w:r>
@@ -5320,7 +5326,7 @@
           <w:t>2</w:t>
         </w:r>
       </w:fldSimple>
-      <w:bookmarkEnd w:id="10"/>
+      <w:bookmarkEnd w:id="8"/>
       <w:r>
         <w:t xml:space="preserve">. </w:t>
       </w:r>
@@ -5456,7 +5462,7 @@
                     <pic:cNvPicPr/>
                   </pic:nvPicPr>
                   <pic:blipFill>
-                    <a:blip r:embed="rId15" cstate="print">
+                    <a:blip r:embed="rId11" cstate="print">
                       <a:extLst>
                         <a:ext uri="{28A0092B-C50C-407E-A947-70E740481C1C}">
                           <a14:useLocalDpi xmlns:a14="http://schemas.microsoft.com/office/drawing/2010/main" val="0"/>
@@ -5491,7 +5497,7 @@
           <w:iCs w:val="0"/>
         </w:rPr>
       </w:pPr>
-      <w:bookmarkStart w:id="11" w:name="_Ref201088861"/>
+      <w:bookmarkStart w:id="9" w:name="_Ref201088861"/>
       <w:r>
         <w:t xml:space="preserve">Figure </w:t>
       </w:r>
@@ -5503,7 +5509,7 @@
           <w:t>3</w:t>
         </w:r>
       </w:fldSimple>
-      <w:bookmarkEnd w:id="11"/>
+      <w:bookmarkEnd w:id="9"/>
       <w:r>
         <w:t xml:space="preserve">. </w:t>
       </w:r>
@@ -5559,11 +5565,11 @@
       <w:pPr>
         <w:pStyle w:val="Heading2"/>
       </w:pPr>
-      <w:bookmarkStart w:id="12" w:name="_Toc201083902"/>
+      <w:bookmarkStart w:id="10" w:name="_Toc201083902"/>
       <w:r>
         <w:t>Discussion</w:t>
       </w:r>
-      <w:bookmarkEnd w:id="12"/>
+      <w:bookmarkEnd w:id="10"/>
     </w:p>
     <w:p>
       <w:pPr>
@@ -5603,7 +5609,7 @@
       </w:r>
     </w:p>
     <w:sectPr>
-      <w:footerReference w:type="default" r:id="rId16"/>
+      <w:footerReference w:type="default" r:id="rId12"/>
       <w:pgSz w:w="12240" w:h="15840"/>
       <w:pgMar w:top="1440" w:right="1440" w:bottom="1440" w:left="1440" w:header="708" w:footer="708" w:gutter="0"/>
       <w:lnNumType w:countBy="1" w:restart="continuous"/>
@@ -5612,67 +5618,6 @@
     </w:sectPr>
   </w:body>
 </w:document>
-</file>
-
-<file path=word/comments.xml><?xml version="1.0" encoding="utf-8"?>
-<w:comments xmlns:wpc="http://schemas.microsoft.com/office/word/2010/wordprocessingCanvas" xmlns:cx="http://schemas.microsoft.com/office/drawing/2014/chartex" xmlns:cx1="http://schemas.microsoft.com/office/drawing/2015/9/8/chartex" xmlns:cx2="http://schemas.microsoft.com/office/drawing/2015/10/21/chartex" xmlns:cx3="http://schemas.microsoft.com/office/drawing/2016/5/9/chartex" xmlns:cx4="http://schemas.microsoft.com/office/drawing/2016/5/10/chartex" xmlns:cx5="http://schemas.microsoft.com/office/drawing/2016/5/11/chartex" xmlns:cx6="http://schemas.microsoft.com/office/drawing/2016/5/12/chartex" xmlns:cx7="http://schemas.microsoft.com/office/drawing/2016/5/13/chartex" xmlns:cx8="http://schemas.microsoft.com/office/drawing/2016/5/14/chartex" xmlns:mc="http://schemas.openxmlformats.org/markup-compatibility/2006" xmlns:aink="http://schemas.microsoft.com/office/drawing/2016/ink" xmlns:am3d="http://schemas.microsoft.com/office/drawing/2017/model3d" xmlns:o="urn:schemas-microsoft-com:office:office" xmlns:oel="http://schemas.microsoft.com/office/2019/extlst" xmlns:r="http://schemas.openxmlformats.org/officeDocument/2006/relationships" xmlns:m="http://schemas.openxmlformats.org/officeDocument/2006/math" xmlns:v="urn:schemas-microsoft-com:vml" xmlns:wp14="http://schemas.microsoft.com/office/word/2010/wordprocessingDrawing" xmlns:wp="http://schemas.openxmlformats.org/drawingml/2006/wordprocessingDrawing" xmlns:w10="urn:schemas-microsoft-com:office:word" xmlns:w="http://schemas.openxmlformats.org/wordprocessingml/2006/main" xmlns:w14="http://schemas.microsoft.com/office/word/2010/wordml" xmlns:w15="http://schemas.microsoft.com/office/word/2012/wordml" xmlns:w16cex="http://schemas.microsoft.com/office/word/2018/wordml/cex" xmlns:w16cid="http://schemas.microsoft.com/office/word/2016/wordml/cid" xmlns:w16="http://schemas.microsoft.com/office/word/2018/wordml" xmlns:w16du="http://schemas.microsoft.com/office/word/2023/wordml/word16du" xmlns:w16sdtdh="http://schemas.microsoft.com/office/word/2020/wordml/sdtdatahash" xmlns:w16sdtfl="http://schemas.microsoft.com/office/word/2024/wordml/sdtformatlock" xmlns:w16se="http://schemas.microsoft.com/office/word/2015/wordml/symex" xmlns:wpg="http://schemas.microsoft.com/office/word/2010/wordprocessingGroup" xmlns:wpi="http://schemas.microsoft.com/office/word/2010/wordprocessingInk" xmlns:wne="http://schemas.microsoft.com/office/word/2006/wordml" xmlns:wps="http://schemas.microsoft.com/office/word/2010/wordprocessingShape" mc:Ignorable="w14 w15 w16se w16cid w16 w16cex w16sdtdh w16sdtfl w16du wp14">
-  <w:comment w:id="6" w:author="Ana Eguiguren" w:date="2025-03-10T19:22:00Z" w:initials="AE">
-    <w:p>
-      <w:r>
-        <w:rPr>
-          <w:rStyle w:val="CommentReference"/>
-        </w:rPr>
-        <w:annotationRef/>
-      </w:r>
-      <w:r>
-        <w:rPr>
-          <w:sz w:val="20"/>
-          <w:szCs w:val="20"/>
-        </w:rPr>
-        <w:t>Glarou 2022: Each image was rated with a score from 1 (good quality) to 3 (poor quality) for each of the following attributes: camera focus, body straightness (horizontally), body pitch (vertically), degree of body roll, degree of body arch, body length measurability, and body width measurability (Christiansen et al., 2018). Only photographs of adequate quality (scores 1 and 2) were included in the final data set.</w:t>
-      </w:r>
-    </w:p>
-    <w:p/>
-  </w:comment>
-  <w:comment w:id="7" w:author="Ana Eguiguren" w:date="2025-03-10T19:23:00Z" w:initials="AE">
-    <w:p>
-      <w:r>
-        <w:rPr>
-          <w:rStyle w:val="CommentReference"/>
-        </w:rPr>
-        <w:annotationRef/>
-      </w:r>
-      <w:r>
-        <w:rPr>
-          <w:sz w:val="20"/>
-          <w:szCs w:val="20"/>
-        </w:rPr>
-        <w:t>(Christiansen 2018): Each photograph was given a score of 1 (good quality), 2 (medium quality) or 3 (poor quality) for each attribute (Fig. S2). Photographs that were given a score of 3 for any attribute were removed from further analyses. In addition, photographs that obtained a score of 2 for both arch and pitch, pitch and roll or arch and roll were removed.</w:t>
-      </w:r>
-    </w:p>
-  </w:comment>
-</w:comments>
-</file>
-
-<file path=word/commentsExtended.xml><?xml version="1.0" encoding="utf-8"?>
-<w15:commentsEx xmlns:wpc="http://schemas.microsoft.com/office/word/2010/wordprocessingCanvas" xmlns:cx="http://schemas.microsoft.com/office/drawing/2014/chartex" xmlns:cx1="http://schemas.microsoft.com/office/drawing/2015/9/8/chartex" xmlns:cx2="http://schemas.microsoft.com/office/drawing/2015/10/21/chartex" xmlns:cx3="http://schemas.microsoft.com/office/drawing/2016/5/9/chartex" xmlns:cx4="http://schemas.microsoft.com/office/drawing/2016/5/10/chartex" xmlns:cx5="http://schemas.microsoft.com/office/drawing/2016/5/11/chartex" xmlns:cx6="http://schemas.microsoft.com/office/drawing/2016/5/12/chartex" xmlns:cx7="http://schemas.microsoft.com/office/drawing/2016/5/13/chartex" xmlns:cx8="http://schemas.microsoft.com/office/drawing/2016/5/14/chartex" xmlns:mc="http://schemas.openxmlformats.org/markup-compatibility/2006" xmlns:aink="http://schemas.microsoft.com/office/drawing/2016/ink" xmlns:am3d="http://schemas.microsoft.com/office/drawing/2017/model3d" xmlns:o="urn:schemas-microsoft-com:office:office" xmlns:oel="http://schemas.microsoft.com/office/2019/extlst" xmlns:r="http://schemas.openxmlformats.org/officeDocument/2006/relationships" xmlns:m="http://schemas.openxmlformats.org/officeDocument/2006/math" xmlns:v="urn:schemas-microsoft-com:vml" xmlns:wp14="http://schemas.microsoft.com/office/word/2010/wordprocessingDrawing" xmlns:wp="http://schemas.openxmlformats.org/drawingml/2006/wordprocessingDrawing" xmlns:w10="urn:schemas-microsoft-com:office:word" xmlns:w="http://schemas.openxmlformats.org/wordprocessingml/2006/main" xmlns:w14="http://schemas.microsoft.com/office/word/2010/wordml" xmlns:w15="http://schemas.microsoft.com/office/word/2012/wordml" xmlns:w16cex="http://schemas.microsoft.com/office/word/2018/wordml/cex" xmlns:w16cid="http://schemas.microsoft.com/office/word/2016/wordml/cid" xmlns:w16="http://schemas.microsoft.com/office/word/2018/wordml" xmlns:w16du="http://schemas.microsoft.com/office/word/2023/wordml/word16du" xmlns:w16sdtdh="http://schemas.microsoft.com/office/word/2020/wordml/sdtdatahash" xmlns:w16sdtfl="http://schemas.microsoft.com/office/word/2024/wordml/sdtformatlock" xmlns:w16se="http://schemas.microsoft.com/office/word/2015/wordml/symex" xmlns:wpg="http://schemas.microsoft.com/office/word/2010/wordprocessingGroup" xmlns:wpi="http://schemas.microsoft.com/office/word/2010/wordprocessingInk" xmlns:wne="http://schemas.microsoft.com/office/word/2006/wordml" xmlns:wps="http://schemas.microsoft.com/office/word/2010/wordprocessingShape" mc:Ignorable="w14 w15 w16se w16cid w16 w16cex w16sdtdh w16sdtfl w16du wp14">
-  <w15:commentEx w15:paraId="4687EF9C" w15:done="1"/>
-  <w15:commentEx w15:paraId="68000365" w15:paraIdParent="4687EF9C" w15:done="1"/>
-</w15:commentsEx>
-</file>
-
-<file path=word/commentsExtensible.xml><?xml version="1.0" encoding="utf-8"?>
-<w16cex:commentsExtensible xmlns:wpc="http://schemas.microsoft.com/office/word/2010/wordprocessingCanvas" xmlns:cx="http://schemas.microsoft.com/office/drawing/2014/chartex" xmlns:cx1="http://schemas.microsoft.com/office/drawing/2015/9/8/chartex" xmlns:cx2="http://schemas.microsoft.com/office/drawing/2015/10/21/chartex" xmlns:cx3="http://schemas.microsoft.com/office/drawing/2016/5/9/chartex" xmlns:cx4="http://schemas.microsoft.com/office/drawing/2016/5/10/chartex" xmlns:cx5="http://schemas.microsoft.com/office/drawing/2016/5/11/chartex" xmlns:cx6="http://schemas.microsoft.com/office/drawing/2016/5/12/chartex" xmlns:cx7="http://schemas.microsoft.com/office/drawing/2016/5/13/chartex" xmlns:cx8="http://schemas.microsoft.com/office/drawing/2016/5/14/chartex" xmlns:cr="http://schemas.microsoft.com/office/comments/2020/reactions" xmlns:mc="http://schemas.openxmlformats.org/markup-compatibility/2006" xmlns:aink="http://schemas.microsoft.com/office/drawing/2016/ink" xmlns:am3d="http://schemas.microsoft.com/office/drawing/2017/model3d" xmlns:o="urn:schemas-microsoft-com:office:office" xmlns:oel="http://schemas.microsoft.com/office/2019/extlst" xmlns:r="http://schemas.openxmlformats.org/officeDocument/2006/relationships" xmlns:m="http://schemas.openxmlformats.org/officeDocument/2006/math" xmlns:v="urn:schemas-microsoft-com:vml" xmlns:wp14="http://schemas.microsoft.com/office/word/2010/wordprocessingDrawing" xmlns:wp="http://schemas.openxmlformats.org/drawingml/2006/wordprocessingDrawing" xmlns:w10="urn:schemas-microsoft-com:office:word" xmlns:w="http://schemas.openxmlformats.org/wordprocessingml/2006/main" xmlns:w14="http://schemas.microsoft.com/office/word/2010/wordml" xmlns:w15="http://schemas.microsoft.com/office/word/2012/wordml" xmlns:w16cex="http://schemas.microsoft.com/office/word/2018/wordml/cex" xmlns:w16cid="http://schemas.microsoft.com/office/word/2016/wordml/cid" xmlns:w16="http://schemas.microsoft.com/office/word/2018/wordml" xmlns:w16du="http://schemas.microsoft.com/office/word/2023/wordml/word16du" xmlns:w16sdtdh="http://schemas.microsoft.com/office/word/2020/wordml/sdtdatahash" xmlns:w16sdtfl="http://schemas.microsoft.com/office/word/2024/wordml/sdtformatlock" xmlns:w16se="http://schemas.microsoft.com/office/word/2015/wordml/symex" xmlns:wpg="http://schemas.microsoft.com/office/word/2010/wordprocessingGroup" xmlns:wpi="http://schemas.microsoft.com/office/word/2010/wordprocessingInk" xmlns:wne="http://schemas.microsoft.com/office/word/2006/wordml" xmlns:wps="http://schemas.microsoft.com/office/word/2010/wordprocessingShape" mc:Ignorable="w14 w15 w16se w16cid w16 w16cex w16sdtdh w16sdtfl cr w16du wp14">
-  <w16cex:commentExtensible w16cex:durableId="1802C26A" w16cex:dateUtc="2025-03-10T22:22:00Z"/>
-  <w16cex:commentExtensible w16cex:durableId="13F5CB97" w16cex:dateUtc="2025-03-10T22:23:00Z"/>
-</w16cex:commentsExtensible>
-</file>
-
-<file path=word/commentsIds.xml><?xml version="1.0" encoding="utf-8"?>
-<w16cid:commentsIds xmlns:wpc="http://schemas.microsoft.com/office/word/2010/wordprocessingCanvas" xmlns:cx="http://schemas.microsoft.com/office/drawing/2014/chartex" xmlns:cx1="http://schemas.microsoft.com/office/drawing/2015/9/8/chartex" xmlns:cx2="http://schemas.microsoft.com/office/drawing/2015/10/21/chartex" xmlns:cx3="http://schemas.microsoft.com/office/drawing/2016/5/9/chartex" xmlns:cx4="http://schemas.microsoft.com/office/drawing/2016/5/10/chartex" xmlns:cx5="http://schemas.microsoft.com/office/drawing/2016/5/11/chartex" xmlns:cx6="http://schemas.microsoft.com/office/drawing/2016/5/12/chartex" xmlns:cx7="http://schemas.microsoft.com/office/drawing/2016/5/13/chartex" xmlns:cx8="http://schemas.microsoft.com/office/drawing/2016/5/14/chartex" xmlns:mc="http://schemas.openxmlformats.org/markup-compatibility/2006" xmlns:aink="http://schemas.microsoft.com/office/drawing/2016/ink" xmlns:am3d="http://schemas.microsoft.com/office/drawing/2017/model3d" xmlns:o="urn:schemas-microsoft-com:office:office" xmlns:oel="http://schemas.microsoft.com/office/2019/extlst" xmlns:r="http://schemas.openxmlformats.org/officeDocument/2006/relationships" xmlns:m="http://schemas.openxmlformats.org/officeDocument/2006/math" xmlns:v="urn:schemas-microsoft-com:vml" xmlns:wp14="http://schemas.microsoft.com/office/word/2010/wordprocessingDrawing" xmlns:wp="http://schemas.openxmlformats.org/drawingml/2006/wordprocessingDrawing" xmlns:w10="urn:schemas-microsoft-com:office:word" xmlns:w="http://schemas.openxmlformats.org/wordprocessingml/2006/main" xmlns:w14="http://schemas.microsoft.com/office/word/2010/wordml" xmlns:w15="http://schemas.microsoft.com/office/word/2012/wordml" xmlns:w16cex="http://schemas.microsoft.com/office/word/2018/wordml/cex" xmlns:w16cid="http://schemas.microsoft.com/office/word/2016/wordml/cid" xmlns:w16="http://schemas.microsoft.com/office/word/2018/wordml" xmlns:w16du="http://schemas.microsoft.com/office/word/2023/wordml/word16du" xmlns:w16sdtdh="http://schemas.microsoft.com/office/word/2020/wordml/sdtdatahash" xmlns:w16sdtfl="http://schemas.microsoft.com/office/word/2024/wordml/sdtformatlock" xmlns:w16se="http://schemas.microsoft.com/office/word/2015/wordml/symex" xmlns:wpg="http://schemas.microsoft.com/office/word/2010/wordprocessingGroup" xmlns:wpi="http://schemas.microsoft.com/office/word/2010/wordprocessingInk" xmlns:wne="http://schemas.microsoft.com/office/word/2006/wordml" xmlns:wps="http://schemas.microsoft.com/office/word/2010/wordprocessingShape" mc:Ignorable="w14 w15 w16se w16cid w16 w16cex w16sdtdh w16sdtfl w16du wp14">
-  <w16cid:commentId w16cid:paraId="4687EF9C" w16cid:durableId="1802C26A"/>
-  <w16cid:commentId w16cid:paraId="68000365" w16cid:durableId="13F5CB97"/>
-</w16cid:commentsIds>
 </file>
 
 <file path=word/endnotes.xml><?xml version="1.0" encoding="utf-8"?>
@@ -5897,14 +5842,6 @@
     <w:abstractNumId w:val="0"/>
   </w:num>
 </w:numbering>
-</file>
-
-<file path=word/people.xml><?xml version="1.0" encoding="utf-8"?>
-<w15:people xmlns:wpc="http://schemas.microsoft.com/office/word/2010/wordprocessingCanvas" xmlns:cx="http://schemas.microsoft.com/office/drawing/2014/chartex" xmlns:cx1="http://schemas.microsoft.com/office/drawing/2015/9/8/chartex" xmlns:cx2="http://schemas.microsoft.com/office/drawing/2015/10/21/chartex" xmlns:cx3="http://schemas.microsoft.com/office/drawing/2016/5/9/chartex" xmlns:cx4="http://schemas.microsoft.com/office/drawing/2016/5/10/chartex" xmlns:cx5="http://schemas.microsoft.com/office/drawing/2016/5/11/chartex" xmlns:cx6="http://schemas.microsoft.com/office/drawing/2016/5/12/chartex" xmlns:cx7="http://schemas.microsoft.com/office/drawing/2016/5/13/chartex" xmlns:cx8="http://schemas.microsoft.com/office/drawing/2016/5/14/chartex" xmlns:mc="http://schemas.openxmlformats.org/markup-compatibility/2006" xmlns:aink="http://schemas.microsoft.com/office/drawing/2016/ink" xmlns:am3d="http://schemas.microsoft.com/office/drawing/2017/model3d" xmlns:o="urn:schemas-microsoft-com:office:office" xmlns:oel="http://schemas.microsoft.com/office/2019/extlst" xmlns:r="http://schemas.openxmlformats.org/officeDocument/2006/relationships" xmlns:m="http://schemas.openxmlformats.org/officeDocument/2006/math" xmlns:v="urn:schemas-microsoft-com:vml" xmlns:wp14="http://schemas.microsoft.com/office/word/2010/wordprocessingDrawing" xmlns:wp="http://schemas.openxmlformats.org/drawingml/2006/wordprocessingDrawing" xmlns:w10="urn:schemas-microsoft-com:office:word" xmlns:w="http://schemas.openxmlformats.org/wordprocessingml/2006/main" xmlns:w14="http://schemas.microsoft.com/office/word/2010/wordml" xmlns:w15="http://schemas.microsoft.com/office/word/2012/wordml" xmlns:w16cex="http://schemas.microsoft.com/office/word/2018/wordml/cex" xmlns:w16cid="http://schemas.microsoft.com/office/word/2016/wordml/cid" xmlns:w16="http://schemas.microsoft.com/office/word/2018/wordml" xmlns:w16du="http://schemas.microsoft.com/office/word/2023/wordml/word16du" xmlns:w16sdtdh="http://schemas.microsoft.com/office/word/2020/wordml/sdtdatahash" xmlns:w16sdtfl="http://schemas.microsoft.com/office/word/2024/wordml/sdtformatlock" xmlns:w16se="http://schemas.microsoft.com/office/word/2015/wordml/symex" xmlns:wpg="http://schemas.microsoft.com/office/word/2010/wordprocessingGroup" xmlns:wpi="http://schemas.microsoft.com/office/word/2010/wordprocessingInk" xmlns:wne="http://schemas.microsoft.com/office/word/2006/wordml" xmlns:wps="http://schemas.microsoft.com/office/word/2010/wordprocessingShape" mc:Ignorable="w14 w15 w16se w16cid w16 w16cex w16sdtdh w16sdtfl w16du wp14">
-  <w15:person w15:author="Ana Eguiguren">
-    <w15:presenceInfo w15:providerId="AD" w15:userId="S::an648663@dal.ca::78fc145a-0000-4b05-b4d6-5624936d5ffb"/>
-  </w15:person>
-</w15:people>
 </file>
 
 <file path=word/styles.xml><?xml version="1.0" encoding="utf-8"?>

</xml_diff>

<commit_message>
moving along with analysis
</commit_message>
<xml_diff>
--- a/Manuscript/Manuscritp_SpermWhale_AgeSex_Drone.docx
+++ b/Manuscript/Manuscritp_SpermWhale_AgeSex_Drone.docx
@@ -1482,15 +1482,7 @@
         </w:rPr>
       </w:pPr>
       <w:r>
-        <w:t xml:space="preserve">We used </w:t>
-      </w:r>
-      <w:proofErr w:type="spellStart"/>
-      <w:r>
-        <w:t>MorphoMetriX</w:t>
-      </w:r>
-      <w:proofErr w:type="spellEnd"/>
-      <w:r>
-        <w:t xml:space="preserve"> V2 </w:t>
+        <w:t xml:space="preserve">We used MorphoMetriX V2 </w:t>
       </w:r>
       <w:r>
         <w:fldChar w:fldCharType="begin"/>
@@ -3358,8 +3350,25 @@
     </w:p>
     <w:p/>
     <w:p>
-      <w:r>
-        <w:t xml:space="preserve">We also identified </w:t>
+      <w:pPr>
+        <w:pStyle w:val="Heading4"/>
+      </w:pPr>
+      <w:r>
+        <w:t>2.2.</w:t>
+      </w:r>
+      <w:r>
+        <w:t>3</w:t>
+      </w:r>
+      <w:r>
+        <w:t xml:space="preserve"> | </w:t>
+      </w:r>
+      <w:r>
+        <w:t>Photo-identifying whales</w:t>
+      </w:r>
+    </w:p>
+    <w:p>
+      <w:r>
+        <w:t xml:space="preserve">We identified </w:t>
       </w:r>
       <w:r>
         <w:t>measured</w:t>
@@ -3417,23 +3426,7 @@
           <w:kern w:val="0"/>
           <w:u w:val="dash"/>
         </w:rPr>
-        <w:t xml:space="preserve">(Modified from </w:t>
-      </w:r>
-      <w:proofErr w:type="spellStart"/>
-      <w:r>
-        <w:rPr>
-          <w:kern w:val="0"/>
-          <w:u w:val="dash"/>
-        </w:rPr>
-        <w:t>Arnbom</w:t>
-      </w:r>
-      <w:proofErr w:type="spellEnd"/>
-      <w:r>
-        <w:rPr>
-          <w:kern w:val="0"/>
-          <w:u w:val="dash"/>
-        </w:rPr>
-        <w:t xml:space="preserve"> 1987)</w:t>
+        <w:t>(Modified from Arnbom 1987)</w:t>
       </w:r>
       <w:r>
         <w:fldChar w:fldCharType="end"/>
@@ -3446,17 +3439,6 @@
       </w:r>
       <w:r>
         <w:t xml:space="preserve">In cases where multiple still images of the same individual were taken from a video recording, we also assigned identifications to lower-quality images if contextual evidence supported the match to a higher-quality image. </w:t>
-      </w:r>
-    </w:p>
-    <w:p/>
-    <w:p>
-      <w:pPr>
-        <w:rPr>
-          <w:rFonts w:eastAsiaTheme="minorEastAsia"/>
-        </w:rPr>
-      </w:pPr>
-      <w:r>
-        <w:t>Whales were photo-identified</w:t>
       </w:r>
     </w:p>
     <w:p>
@@ -3526,13 +3508,10 @@
     </w:p>
     <w:p>
       <w:r>
-        <w:t>Based on Nishiwak</w:t>
-      </w:r>
-      <w:r>
-        <w:t>i et al. (1963)</w:t>
-      </w:r>
-      <w:r>
-        <w:t>, the relationship between sperm whale length</w:t>
+        <w:t>T</w:t>
+      </w:r>
+      <w:r>
+        <w:t>he relationship between sperm whale length</w:t>
       </w:r>
       <w:r>
         <w:t xml:space="preserve"> (</w:t>
@@ -3564,7 +3543,16 @@
         <w:t>)</w:t>
       </w:r>
       <w:r>
-        <w:t xml:space="preserve"> can be modelled by </w:t>
+        <w:t xml:space="preserve"> </w:t>
+      </w:r>
+      <w:r>
+        <w:t>shown by</w:t>
+      </w:r>
+      <w:r>
+        <w:t xml:space="preserve"> Nishiwaki et al. (1963) </w:t>
+      </w:r>
+      <w:r>
+        <w:t xml:space="preserve">can be modelled by </w:t>
       </w:r>
       <w:r>
         <w:t>separate</w:t>
@@ -3832,6 +3820,12 @@
           <w:rFonts w:eastAsiaTheme="minorEastAsia"/>
         </w:rPr>
         <w:t xml:space="preserve"> nose-body-ratio of female whales</w:t>
+      </w:r>
+      <w:r>
+        <w:rPr>
+          <w:rFonts w:eastAsiaTheme="minorEastAsia"/>
+        </w:rPr>
+        <w:t>,</w:t>
       </w:r>
       <w:r>
         <w:rPr>
@@ -4437,7 +4431,6 @@
       <w:r>
         <w:t xml:space="preserve"> that individual whales were female by first finding the parameter values for </w:t>
       </w:r>
-      <w:proofErr w:type="spellStart"/>
       <w:r>
         <w:rPr>
           <w:i/>
@@ -4453,37 +4446,12 @@
         </w:rPr>
         <w:t>F</w:t>
       </w:r>
-      <w:proofErr w:type="spellEnd"/>
       <w:r>
         <w:rPr>
           <w:i/>
           <w:iCs/>
         </w:rPr>
-        <w:t xml:space="preserve">, </w:t>
-      </w:r>
-      <w:proofErr w:type="spellStart"/>
-      <w:r>
-        <w:rPr>
-          <w:i/>
-          <w:iCs/>
-        </w:rPr>
-        <w:t>fr</w:t>
-      </w:r>
-      <w:proofErr w:type="spellEnd"/>
-      <w:r>
-        <w:rPr>
-          <w:i/>
-          <w:iCs/>
-        </w:rPr>
-        <w:t xml:space="preserve">, </w:t>
-      </w:r>
-      <w:proofErr w:type="spellStart"/>
-      <w:r>
-        <w:rPr>
-          <w:i/>
-          <w:iCs/>
-        </w:rPr>
-        <w:t>max</w:t>
+        <w:t>, fr, max</w:t>
       </w:r>
       <w:r>
         <w:rPr>
@@ -4493,7 +4461,6 @@
         </w:rPr>
         <w:t>M</w:t>
       </w:r>
-      <w:proofErr w:type="spellEnd"/>
       <w:r>
         <w:rPr>
           <w:i/>
@@ -4504,34 +4471,23 @@
       <w:r>
         <w:t xml:space="preserve">and </w:t>
       </w:r>
-      <w:proofErr w:type="spellStart"/>
       <w:r>
         <w:rPr>
           <w:i/>
           <w:iCs/>
         </w:rPr>
-        <w:t>mr</w:t>
-      </w:r>
-      <w:proofErr w:type="spellEnd"/>
+        <w:t xml:space="preserve">mr </w:t>
+      </w:r>
+      <w:r>
+        <w:t xml:space="preserve">that minimized the total sum-of-squares given our data, using the </w:t>
+      </w:r>
       <w:r>
         <w:rPr>
           <w:i/>
           <w:iCs/>
         </w:rPr>
-        <w:t xml:space="preserve"> </w:t>
-      </w:r>
-      <w:r>
-        <w:t xml:space="preserve">that minimized the total sum-of-squares given our data, using the </w:t>
-      </w:r>
-      <w:proofErr w:type="spellStart"/>
-      <w:r>
-        <w:rPr>
-          <w:i/>
-          <w:iCs/>
-        </w:rPr>
         <w:t>optim</w:t>
       </w:r>
-      <w:proofErr w:type="spellEnd"/>
       <w:r>
         <w:t xml:space="preserve"> function with </w:t>
       </w:r>
@@ -4910,43 +4866,13 @@
         <w:rPr>
           <w:rFonts w:eastAsiaTheme="minorEastAsia"/>
         </w:rPr>
-        <w:t>While</w:t>
-      </w:r>
-      <w:r>
-        <w:rPr>
-          <w:rFonts w:eastAsiaTheme="minorEastAsia"/>
-        </w:rPr>
-        <w:t xml:space="preserve"> we </w:t>
-      </w:r>
-      <w:r>
-        <w:rPr>
-          <w:rFonts w:eastAsiaTheme="minorEastAsia"/>
-        </w:rPr>
-        <w:t>were</w:t>
-      </w:r>
-      <w:r>
-        <w:rPr>
-          <w:rFonts w:eastAsiaTheme="minorEastAsia"/>
-        </w:rPr>
-        <w:t xml:space="preserve"> primarily interested in a quantitative representation of the likelihood that sperm whales belong to one sex or the other, we explored the </w:t>
-      </w:r>
-      <w:r>
-        <w:rPr>
-          <w:rFonts w:eastAsiaTheme="minorEastAsia"/>
-        </w:rPr>
-        <w:t>classification abilities</w:t>
-      </w:r>
-      <w:r>
-        <w:rPr>
-          <w:rFonts w:eastAsiaTheme="minorEastAsia"/>
-        </w:rPr>
-        <w:t xml:space="preserve"> of our algorithm</w:t>
-      </w:r>
-      <w:r>
-        <w:rPr>
-          <w:rFonts w:eastAsiaTheme="minorEastAsia"/>
-        </w:rPr>
-        <w:t xml:space="preserve"> by applying it to</w:t>
+        <w:t xml:space="preserve">In the absence of ground truthing data (i.e., measurements of individuals of known sex and age), we examined how well posterior probabilities computed by our algorithm correlated with true sex </w:t>
+      </w:r>
+      <w:r>
+        <w:rPr>
+          <w:rFonts w:eastAsiaTheme="minorEastAsia"/>
+        </w:rPr>
+        <w:t>by applying it to</w:t>
       </w:r>
       <w:r>
         <w:rPr>
@@ -4970,13 +4896,7 @@
         <w:rPr>
           <w:rFonts w:eastAsiaTheme="minorEastAsia"/>
         </w:rPr>
-        <w:t xml:space="preserve">datasets (1000 simulations for each scenario) with known sexes associated with different levels of measurement error. We also used simulations to determine a size cutoff above which individuals </w:t>
-      </w:r>
-      <w:r>
-        <w:rPr>
-          <w:rFonts w:eastAsiaTheme="minorEastAsia"/>
-        </w:rPr>
-        <w:t xml:space="preserve">could be more confidently assigned a sex. </w:t>
+        <w:t xml:space="preserve">datasets (1000 simulations for each scenario) with known sexes associated with different levels of measurement error. </w:t>
       </w:r>
     </w:p>
     <w:p>
@@ -4985,7 +4905,6 @@
       </w:pPr>
       <w:bookmarkStart w:id="7" w:name="_Toc201083901"/>
       <w:r>
-        <w:lastRenderedPageBreak/>
         <w:t xml:space="preserve">3. </w:t>
       </w:r>
       <w:r>
@@ -4998,6 +4917,7 @@
         <w:pStyle w:val="Heading4"/>
       </w:pPr>
       <w:r>
+        <w:lastRenderedPageBreak/>
         <w:t xml:space="preserve">3.1 | </w:t>
       </w:r>
       <w:r>
@@ -5213,9 +5133,22 @@
         <w:rPr>
           <w:i/>
           <w:iCs/>
-          <w:highlight w:val="yellow"/>
-        </w:rPr>
-        <w:t>SD = X,</w:t>
+        </w:rPr>
+        <w:t xml:space="preserve">SD = </w:t>
+      </w:r>
+      <w:r>
+        <w:rPr>
+          <w:i/>
+          <w:iCs/>
+        </w:rPr>
+        <w:t>3.15</w:t>
+      </w:r>
+      <w:r>
+        <w:rPr>
+          <w:i/>
+          <w:iCs/>
+        </w:rPr>
+        <w:t>,</w:t>
       </w:r>
       <w:r>
         <w:rPr>
@@ -5360,6 +5293,9 @@
         <w:lastRenderedPageBreak/>
         <w:t>3.2 | Whale measurements</w:t>
       </w:r>
+      <w:r>
+        <w:t xml:space="preserve"> and photo-identification</w:t>
+      </w:r>
     </w:p>
     <w:p>
       <w:pPr>
@@ -5375,7 +5311,10 @@
         <w:t xml:space="preserve">measurements from </w:t>
       </w:r>
       <w:r>
-        <w:t>504</w:t>
+        <w:t>50</w:t>
+      </w:r>
+      <w:r>
+        <w:t>1</w:t>
       </w:r>
       <w:r>
         <w:t xml:space="preserve"> </w:t>
@@ -5518,7 +5457,7 @@
           <w:i w:val="0"/>
           <w:iCs w:val="0"/>
         </w:rPr>
-        <w:t xml:space="preserve">Corrected altitude (m) distribution across photo quality ratings (Q) of across still images. The 70 m threshold is shown for reference. </w:t>
+        <w:t xml:space="preserve">Corrected altitude (m) distribution across photo quality ratings (Q) of still images. The 70 m threshold is shown for reference. </w:t>
       </w:r>
     </w:p>
     <w:p>
@@ -5529,18 +5468,16 @@
         <w:t xml:space="preserve"> (2 – 13 times)</w:t>
       </w:r>
       <w:r>
-        <w:t>, and 74 of HF</w:t>
-      </w:r>
-      <w:r>
-        <w:t xml:space="preserve">, with </w:t>
-      </w:r>
-      <w:proofErr w:type="gramStart"/>
-      <w:r>
-        <w:t>each individual</w:t>
-      </w:r>
-      <w:proofErr w:type="gramEnd"/>
-      <w:r>
-        <w:t xml:space="preserve"> being measured between 2 – 8 times</w:t>
+        <w:t xml:space="preserve">, and </w:t>
+      </w:r>
+      <w:r>
+        <w:t>67</w:t>
+      </w:r>
+      <w:r>
+        <w:t xml:space="preserve"> of HF</w:t>
+      </w:r>
+      <w:r>
+        <w:t>, with each individual being measured between 2 – 8 times</w:t>
       </w:r>
       <w:r>
         <w:t>.</w:t>

</xml_diff>

<commit_message>
finished bootstrap fiting trying to plot parameter outputs
</commit_message>
<xml_diff>
--- a/Manuscript/Manuscritp_SpermWhale_AgeSex_Drone.docx
+++ b/Manuscript/Manuscritp_SpermWhale_AgeSex_Drone.docx
@@ -3419,23 +3419,7 @@
           <w:kern w:val="0"/>
           <w:u w:val="dash"/>
         </w:rPr>
-        <w:t xml:space="preserve">(Modified from </w:t>
-      </w:r>
-      <w:proofErr w:type="spellStart"/>
-      <w:r>
-        <w:rPr>
-          <w:kern w:val="0"/>
-          <w:u w:val="dash"/>
-        </w:rPr>
-        <w:t>Arnbom</w:t>
-      </w:r>
-      <w:proofErr w:type="spellEnd"/>
-      <w:r>
-        <w:rPr>
-          <w:kern w:val="0"/>
-          <w:u w:val="dash"/>
-        </w:rPr>
-        <w:t xml:space="preserve"> 1987)</w:t>
+        <w:t>(Modified from Arnbom 1987)</w:t>
       </w:r>
       <w:r>
         <w:fldChar w:fldCharType="end"/>
@@ -5559,7 +5543,6 @@
         <w:pStyle w:val="Heading4"/>
       </w:pPr>
       <w:r>
-        <w:lastRenderedPageBreak/>
         <w:t>3.2 | Whale measurements</w:t>
       </w:r>
       <w:r>
@@ -5598,27 +5581,58 @@
         <w:t>taken between</w:t>
       </w:r>
       <w:r>
-        <w:t xml:space="preserve"> 14.7 – 132 m altitude (corrected). Of these, </w:t>
+        <w:t xml:space="preserve"> 14.7 – 132 m altitude (corrected). </w:t>
+      </w:r>
+      <w:r>
+        <w:t xml:space="preserve">We found that only still images of video taken under 70 m had high enough quality (Q3 – 5) to be identified reliably </w:t>
+      </w:r>
+      <w:r>
+        <w:lastRenderedPageBreak/>
+        <w:t>(</w:t>
+      </w:r>
+      <w:r>
+        <w:fldChar w:fldCharType="begin"/>
+      </w:r>
+      <w:r>
+        <w:instrText xml:space="preserve"> REF _Ref201088861 \h </w:instrText>
+      </w:r>
+      <w:r>
+        <w:fldChar w:fldCharType="separate"/>
+      </w:r>
+      <w:r>
+        <w:t xml:space="preserve">Figure </w:t>
+      </w:r>
+      <w:r>
+        <w:rPr>
+          <w:noProof/>
+        </w:rPr>
+        <w:t>3</w:t>
+      </w:r>
+      <w:r>
+        <w:fldChar w:fldCharType="end"/>
+      </w:r>
+      <w:r>
+        <w:t xml:space="preserve">). </w:t>
       </w:r>
       <w:r>
         <w:t>310</w:t>
       </w:r>
       <w:r>
+        <w:t xml:space="preserve"> frames</w:t>
+      </w:r>
+      <w:r>
         <w:t xml:space="preserve"> </w:t>
       </w:r>
       <w:r>
         <w:t>could</w:t>
       </w:r>
       <w:r>
+        <w:t xml:space="preserve"> be</w:t>
+      </w:r>
+      <w:r>
         <w:t xml:space="preserve"> </w:t>
       </w:r>
       <w:r>
-        <w:t>were</w:t>
-      </w:r>
-      <w:r>
-        <w:t xml:space="preserve"> </w:t>
-      </w:r>
-      <w:r>
         <w:t xml:space="preserve">assigned to </w:t>
       </w:r>
       <w:r>
@@ -5628,43 +5642,7 @@
         <w:t xml:space="preserve"> individuals</w:t>
       </w:r>
       <w:r>
-        <w:t>.</w:t>
-      </w:r>
-      <w:r>
-        <w:t xml:space="preserve"> We found that</w:t>
-      </w:r>
-      <w:r>
-        <w:t xml:space="preserve"> </w:t>
-      </w:r>
-      <w:r>
-        <w:t>o</w:t>
-      </w:r>
-      <w:r>
-        <w:t>nly still images of video taken under 70 m had high enough quality (Q3 – 5) to be identified reliably (</w:t>
-      </w:r>
-      <w:r>
-        <w:fldChar w:fldCharType="begin"/>
-      </w:r>
-      <w:r>
-        <w:instrText xml:space="preserve"> REF _Ref201088861 \h </w:instrText>
-      </w:r>
-      <w:r>
-        <w:fldChar w:fldCharType="separate"/>
-      </w:r>
-      <w:r>
-        <w:t xml:space="preserve">Figure </w:t>
-      </w:r>
-      <w:r>
-        <w:rPr>
-          <w:noProof/>
-        </w:rPr>
-        <w:t>3</w:t>
-      </w:r>
-      <w:r>
-        <w:fldChar w:fldCharType="end"/>
-      </w:r>
-      <w:r>
-        <w:t xml:space="preserve">). </w:t>
+        <w:t xml:space="preserve">, of which 50 individuals had at least 3 stills where TL, HD, and HF were measured.  </w:t>
       </w:r>
     </w:p>
     <w:p>
@@ -5751,62 +5729,111 @@
       </w:r>
     </w:p>
     <w:p>
-      <w:r>
-        <w:t xml:space="preserve">We </w:t>
-      </w:r>
-      <w:r>
-        <w:t>found</w:t>
-      </w:r>
-      <w:r>
-        <w:t xml:space="preserve"> 8</w:t>
-      </w:r>
-      <w:r>
-        <w:t>1</w:t>
-      </w:r>
-      <w:r>
-        <w:t xml:space="preserve"> individuals</w:t>
-      </w:r>
-      <w:r>
-        <w:t xml:space="preserve"> </w:t>
-      </w:r>
-      <w:r>
-        <w:t xml:space="preserve">that were with at least </w:t>
-      </w:r>
-      <w:r>
-        <w:t>3</w:t>
-      </w:r>
-      <w:r>
-        <w:t xml:space="preserve"> measurements of TL and HD </w:t>
-      </w:r>
-      <w:r>
-        <w:t xml:space="preserve">and </w:t>
-      </w:r>
-      <w:r>
-        <w:t>6</w:t>
-      </w:r>
-      <w:r>
-        <w:t>4</w:t>
-      </w:r>
-      <w:r>
-        <w:t xml:space="preserve"> of HF</w:t>
-      </w:r>
-      <w:r>
-        <w:t>.</w:t>
-      </w:r>
-      <w:r>
-        <w:t xml:space="preserve"> </w:t>
+      <w:pPr>
+        <w:pStyle w:val="Heading4"/>
+      </w:pPr>
+      <w:r>
+        <w:t>3.3 | Age/sex inference</w:t>
+      </w:r>
+    </w:p>
+    <w:p/>
+    <w:p>
+      <w:pPr>
+        <w:keepNext/>
+      </w:pPr>
+      <w:r>
+        <w:rPr>
+          <w:noProof/>
+        </w:rPr>
+        <w:drawing>
+          <wp:inline distT="0" distB="0" distL="0" distR="0" wp14:anchorId="0E6090AB" wp14:editId="5ED72F11">
+            <wp:extent cx="5943600" cy="2377440"/>
+            <wp:effectExtent l="0" t="0" r="0" b="0"/>
+            <wp:docPr id="2136395413" name="Picture 20" descr="A graph of a number of dots&#10;&#10;AI-generated content may be incorrect."/>
+            <wp:cNvGraphicFramePr>
+              <a:graphicFrameLocks xmlns:a="http://schemas.openxmlformats.org/drawingml/2006/main" noChangeAspect="1"/>
+            </wp:cNvGraphicFramePr>
+            <a:graphic xmlns:a="http://schemas.openxmlformats.org/drawingml/2006/main">
+              <a:graphicData uri="http://schemas.openxmlformats.org/drawingml/2006/picture">
+                <pic:pic xmlns:pic="http://schemas.openxmlformats.org/drawingml/2006/picture">
+                  <pic:nvPicPr>
+                    <pic:cNvPr id="2136395413" name="Picture 20" descr="A graph of a number of dots&#10;&#10;AI-generated content may be incorrect."/>
+                    <pic:cNvPicPr/>
+                  </pic:nvPicPr>
+                  <pic:blipFill>
+                    <a:blip r:embed="rId12" cstate="print">
+                      <a:extLst>
+                        <a:ext uri="{28A0092B-C50C-407E-A947-70E740481C1C}">
+                          <a14:useLocalDpi xmlns:a14="http://schemas.microsoft.com/office/drawing/2010/main" val="0"/>
+                        </a:ext>
+                      </a:extLst>
+                    </a:blip>
+                    <a:stretch>
+                      <a:fillRect/>
+                    </a:stretch>
+                  </pic:blipFill>
+                  <pic:spPr>
+                    <a:xfrm>
+                      <a:off x="0" y="0"/>
+                      <a:ext cx="5943600" cy="2377440"/>
+                    </a:xfrm>
+                    <a:prstGeom prst="rect">
+                      <a:avLst/>
+                    </a:prstGeom>
+                  </pic:spPr>
+                </pic:pic>
+              </a:graphicData>
+            </a:graphic>
+          </wp:inline>
+        </w:drawing>
       </w:r>
     </w:p>
     <w:p>
       <w:pPr>
-        <w:pStyle w:val="Heading4"/>
+        <w:pStyle w:val="Caption"/>
+        <w:rPr>
+          <w:i w:val="0"/>
+          <w:iCs w:val="0"/>
+        </w:rPr>
       </w:pPr>
       <w:r>
-        <w:t>3.3 | Age/sex inference</w:t>
+        <w:t xml:space="preserve">Figure </w:t>
+      </w:r>
+      <w:fldSimple w:instr=" SEQ Figure \* ARABIC ">
+        <w:r>
+          <w:rPr>
+            <w:noProof/>
+          </w:rPr>
+          <w:t>4</w:t>
+        </w:r>
+      </w:fldSimple>
+      <w:r>
+        <w:t xml:space="preserve">. </w:t>
+      </w:r>
+      <w:r>
+        <w:rPr>
+          <w:i w:val="0"/>
+          <w:iCs w:val="0"/>
+        </w:rPr>
+        <w:t xml:space="preserve">Bootstrapped estimates, </w:t>
+      </w:r>
+      <w:proofErr w:type="spellStart"/>
+      <w:r>
+        <w:rPr>
+          <w:i w:val="0"/>
+          <w:iCs w:val="0"/>
+        </w:rPr>
+        <w:t>vline</w:t>
+      </w:r>
+      <w:proofErr w:type="spellEnd"/>
+      <w:r>
+        <w:rPr>
+          <w:i w:val="0"/>
+          <w:iCs w:val="0"/>
+        </w:rPr>
+        <w:t xml:space="preserve"> = 13.7 (size at sexual maturity for males. </w:t>
       </w:r>
     </w:p>
-    <w:p/>
-    <w:p/>
     <w:p/>
     <w:p/>
     <w:p>
@@ -5828,7 +5855,6 @@
         </w:numPr>
       </w:pPr>
       <w:r>
-        <w:lastRenderedPageBreak/>
         <w:t>Different nose/body ratios may influence length estimation based on IPI’s (Christine)</w:t>
       </w:r>
     </w:p>
@@ -5857,7 +5883,7 @@
       </w:r>
     </w:p>
     <w:sectPr>
-      <w:footerReference w:type="default" r:id="rId12"/>
+      <w:footerReference w:type="default" r:id="rId13"/>
       <w:pgSz w:w="12240" w:h="15840"/>
       <w:pgMar w:top="1440" w:right="1440" w:bottom="1440" w:left="1440" w:header="708" w:footer="708" w:gutter="0"/>
       <w:lnNumType w:countBy="1" w:restart="continuous"/>

</xml_diff>

<commit_message>
added methods for peduncle dives
</commit_message>
<xml_diff>
--- a/Manuscript/Manuscritp_SpermWhale_AgeSex_Drone.docx
+++ b/Manuscript/Manuscritp_SpermWhale_AgeSex_Drone.docx
@@ -2279,12 +2279,6 @@
         <w:t xml:space="preserve"> (Figure 1).</w:t>
       </w:r>
       <w:r>
-        <w:t xml:space="preserve"> TL was measured from the tip of the rostrum to the fluke notch</w:t>
-      </w:r>
-      <w:r>
-        <w:t>,</w:t>
-      </w:r>
-      <w:r>
         <w:t xml:space="preserve"> </w:t>
       </w:r>
       <w:r>
@@ -2292,122 +2286,152 @@
           <w:i/>
           <w:iCs/>
         </w:rPr>
-        <w:t>SnF</w:t>
-      </w:r>
-      <w:r>
-        <w:t xml:space="preserve"> was measured from the tip of the snout to the transversal intersection of the base of the flippers with the spine</w:t>
+        <w:t>TL</w:t>
+      </w:r>
+      <w:r>
+        <w:t xml:space="preserve"> was measured from the tip of the rostrum to the fluke notch</w:t>
       </w:r>
       <w:r>
         <w:t>,</w:t>
       </w:r>
       <w:r>
-        <w:t xml:space="preserve"> and </w:t>
+        <w:t xml:space="preserve"> </w:t>
       </w:r>
       <w:r>
         <w:rPr>
           <w:i/>
           <w:iCs/>
         </w:rPr>
-        <w:t>SnD</w:t>
-      </w:r>
-      <w:r>
-        <w:t xml:space="preserve"> was measured from the tip of the snout to the caudal base of the dorsal fin. </w:t>
-      </w:r>
-      <w:r>
-        <w:t>To estimate nose proportions, we calculated the n</w:t>
-      </w:r>
-      <w:r>
-        <w:t>ose</w:t>
-      </w:r>
-      <w:r>
-        <w:t>-</w:t>
-      </w:r>
-      <w:r>
-        <w:t>to</w:t>
-      </w:r>
-      <w:r>
-        <w:t>-</w:t>
-      </w:r>
-      <w:r>
-        <w:t>body ratio</w:t>
-      </w:r>
-      <w:r>
-        <w:t xml:space="preserve"> (</w:t>
+        <w:t>SnF</w:t>
+      </w:r>
+      <w:r>
+        <w:t xml:space="preserve"> was measured from the tip of the snout to the transversal intersection of the base of the flippers with the spine</w:t>
+      </w:r>
+      <w:r>
+        <w:t>,</w:t>
+      </w:r>
+      <w:r>
+        <w:t xml:space="preserve"> and </w:t>
       </w:r>
       <w:r>
         <w:rPr>
           <w:i/>
           <w:iCs/>
         </w:rPr>
-        <w:t>R</w:t>
-      </w:r>
-      <w:r>
-        <w:t>)</w:t>
-      </w:r>
-      <w:r>
-        <w:t xml:space="preserve"> by dividing </w:t>
+        <w:t>SnD</w:t>
+      </w:r>
+      <w:r>
+        <w:t xml:space="preserve"> was measured from the tip of the snout to the caudal base of the dorsal fin. </w:t>
+      </w:r>
+      <w:r>
+        <w:t>To estimate nose proportions, we calculated the n</w:t>
+      </w:r>
+      <w:r>
+        <w:t>ose</w:t>
+      </w:r>
+      <w:r>
+        <w:t>-</w:t>
+      </w:r>
+      <w:r>
+        <w:t>to</w:t>
+      </w:r>
+      <w:r>
+        <w:t>-</w:t>
+      </w:r>
+      <w:r>
+        <w:t>body ratio</w:t>
+      </w:r>
+      <w:r>
+        <w:t xml:space="preserve"> (</w:t>
       </w:r>
       <w:r>
         <w:rPr>
           <w:i/>
           <w:iCs/>
         </w:rPr>
-        <w:t>SnF</w:t>
-      </w:r>
-      <w:r>
-        <w:t xml:space="preserve"> or </w:t>
+        <w:t>R</w:t>
+      </w:r>
+      <w:r>
+        <w:t>)</w:t>
+      </w:r>
+      <w:r>
+        <w:t xml:space="preserve"> by dividing </w:t>
       </w:r>
       <w:r>
         <w:rPr>
           <w:i/>
           <w:iCs/>
         </w:rPr>
-        <w:t>SnD</w:t>
-      </w:r>
-      <w:r>
-        <w:t xml:space="preserve"> by </w:t>
+        <w:t>SnF</w:t>
+      </w:r>
+      <w:r>
+        <w:t xml:space="preserve"> or </w:t>
       </w:r>
       <w:r>
         <w:rPr>
           <w:i/>
           <w:iCs/>
         </w:rPr>
-        <w:t>TL</w:t>
-      </w:r>
-      <w:r>
-        <w:t>, resulting in two metrics</w:t>
-      </w:r>
-      <w:r>
-        <w:t>:</w:t>
-      </w:r>
-      <w:r>
-        <w:t xml:space="preserve"> </w:t>
+        <w:t>SnD</w:t>
+      </w:r>
+      <w:r>
+        <w:t xml:space="preserve"> by </w:t>
       </w:r>
       <w:r>
         <w:rPr>
           <w:i/>
           <w:iCs/>
         </w:rPr>
-        <w:t>R – Flipper</w:t>
-      </w:r>
-      <w:r>
-        <w:t xml:space="preserve"> and </w:t>
+        <w:t>TL</w:t>
+      </w:r>
+      <w:r>
+        <w:t>, resulting in two metrics</w:t>
+      </w:r>
+      <w:r>
+        <w:t>:</w:t>
+      </w:r>
+      <w:r>
+        <w:t xml:space="preserve"> </w:t>
       </w:r>
       <w:r>
         <w:rPr>
           <w:i/>
           <w:iCs/>
         </w:rPr>
+        <w:t>R – Flipper</w:t>
+      </w:r>
+      <w:r>
+        <w:t xml:space="preserve"> and </w:t>
+      </w:r>
+      <w:r>
+        <w:rPr>
+          <w:i/>
+          <w:iCs/>
+        </w:rPr>
         <w:t>R – Dorsal</w:t>
       </w:r>
       <w:r>
         <w:t>, respectively</w:t>
       </w:r>
       <w:r>
-        <w:t xml:space="preserve">. </w:t>
-      </w:r>
-      <w:r>
-        <w:t xml:space="preserve">TL was converted </w:t>
+        <w:t>.</w:t>
+      </w:r>
+      <w:r>
+        <w:rPr>
+          <w:i/>
+          <w:iCs/>
+        </w:rPr>
+        <w:t xml:space="preserve"> </w:t>
+      </w:r>
+      <w:r>
+        <w:rPr>
+          <w:i/>
+          <w:iCs/>
+        </w:rPr>
+        <w:t>TL</w:t>
+      </w:r>
+      <w:r>
+        <w:t xml:space="preserve"> was converted </w:t>
       </w:r>
       <w:r>
         <w:t>from pixels to meters using Equation 2 and incorporating the corrected drone altitude (</w:t>
@@ -3771,10 +3795,16 @@
     </w:p>
     <w:p>
       <w:pPr>
-        <w:pStyle w:val="Heading4"/>
+        <w:pStyle w:val="Heading3"/>
       </w:pPr>
       <w:r>
-        <w:t>2.2.3 | Photo-identifying whales</w:t>
+        <w:t>2.</w:t>
+      </w:r>
+      <w:r>
+        <w:t>3</w:t>
+      </w:r>
+      <w:r>
+        <w:t xml:space="preserve"> | Photo-identifying whales</w:t>
       </w:r>
     </w:p>
     <w:p>
@@ -3843,7 +3873,7 @@
         <w:t>2.</w:t>
       </w:r>
       <w:r>
-        <w:t>3</w:t>
+        <w:t>4</w:t>
       </w:r>
       <w:r>
         <w:t xml:space="preserve"> |</w:t>
@@ -3867,31 +3897,1955 @@
         <w:pStyle w:val="Heading4"/>
       </w:pPr>
       <w:r>
-        <w:t>2.3.1 Age classes</w:t>
+        <w:t>2.</w:t>
+      </w:r>
+      <w:r>
+        <w:t>4</w:t>
+      </w:r>
+      <w:r>
+        <w:t>.1 Age classes</w:t>
       </w:r>
     </w:p>
     <w:p>
       <w:r>
-        <w:t xml:space="preserve">Dashed vertical lines indicate sperm whale developmental milestones as follows: mean length at birth (4 m; NB), start of juvenile phase (&gt; 1 year and 5.5 m ) when individuals begin consuming solid foods (J), start of adolescent phase (2 – 7 years and &gt; 7.6 m ) when individuals mostly rely on solid foods but have not developed sexual maturity (A), start of sub-adult phase for females (7 – 20 years and 8.5 – 10 m) when individuals attain gonadal development (SAF), beginning of subadult period for males sperm production in males (7 – 20 years &amp;10 m; SAM) and female adulthood when females attain full size (&gt; 20 years and 10 – 12 m; AF), males attain full sexual maturity (MM) </w:t>
+        <w:t>We associated individual</w:t>
+      </w:r>
+      <w:r>
+        <w:t xml:space="preserve"> </w:t>
+      </w:r>
+      <w:r>
+        <w:t>length</w:t>
+      </w:r>
+      <w:r>
+        <w:t xml:space="preserve"> (</w:t>
+      </w:r>
+      <w:r>
+        <w:rPr>
+          <w:i/>
+          <w:iCs/>
+        </w:rPr>
+        <w:t>TL</w:t>
+      </w:r>
+      <w:r>
+        <w:t>)</w:t>
+      </w:r>
+      <w:r>
+        <w:t xml:space="preserve"> to age classes </w:t>
+      </w:r>
+      <w:r>
+        <w:t xml:space="preserve">defined in </w:t>
       </w:r>
       <w:r>
         <w:fldChar w:fldCharType="begin"/>
       </w:r>
       <w:r>
-        <w:instrText xml:space="preserve"> ADDIN ZOTERO_ITEM CSL_CITATION {"citationID":"bW0v5Uxt","properties":{"formattedCitation":"(Best 1979, Best et al. 1984, Rice 1989, Mendes et al. 2007)","plainCitation":"(Best 1979, Best et al. 1984, Rice 1989, Mendes et al. 2007)","noteIndex":0},"citationItems":[{"id":719,"uris":["http://zotero.org/users/5395629/items/JF65GA6K"],"itemData":{"id":719,"type":"chapter","container-title":"Behavior of marine animals","edition":"Vol. 3","event-place":"Berkeley","page":"227-290","publisher":"University of California Press","publisher-place":"Berkeley","title":"Social organization in sperm whales, &lt;i&gt;Physeter macrocephalus&lt;/i&gt;","author":[{"family":"Best","given":"P. B."}],"editor":[{"family":"Winn","given":"Howard E."},{"family":"Olla","given":"Bori L."}],"issued":{"date-parts":[["1979"]]}}},{"id":119,"uris":["http://zotero.org/users/5395629/items/QZ2YHGLH"],"itemData":{"id":119,"type":"article-journal","container-title":"Reports of the International Whaling Commission","issue":"Special Issue 6","journalAbbreviation":"Rep. Int. Whal. Comm.","page":"51 - 79","title":"Patterns of reproduction in sperm whales, &lt;i&gt;Physeter macrocephalus&lt;/i&gt;","author":[{"family":"Best","given":"P. B."},{"family":"Canham","given":"P. A. S."},{"family":"Macleod","given":"N."}],"issued":{"date-parts":[["1984"]]}}},{"id":752,"uris":["http://zotero.org/users/5395629/items/J8LFQUQS"],"itemData":{"id":752,"type":"chapter","container-title":"Handbook of marine mammals","event-place":"London","page":"177-233","publisher":"Academic Press","publisher-place":"London","title":"Sperm whale. &lt;i&gt;Physeter macrocephalus&lt;/i&gt; Linnaeus, 1758","author":[{"family":"Rice","given":"Dale W."}],"editor":[{"family":"Ridgway","given":"Sam H"},{"family":"Harrison","given":"R"}],"issued":{"date-parts":[["1989"]]}}},{"id":1132,"uris":["http://zotero.org/users/5395629/items/CEEIKUNQ"],"itemData":{"id":1132,"type":"article-journal","container-title":"Oecologia","DOI":"10.1007/s00442-006-0612-z","ISSN":"0029-8549, 1432-1939","issue":"4","journalAbbreviation":"Oecologia","language":"en","page":"605-615","source":"DOI.org (Crossref)","title":"Stable carbon and nitrogen isotope ratio profiling of sperm whale teeth reveals ontogenetic movements and trophic ecology","volume":"151","author":[{"family":"Mendes","given":"Sónia"},{"family":"Newton","given":"Jason"},{"family":"Reid","given":"Robert J."},{"family":"Zuur","given":"Alain F."},{"family":"Pierce","given":"Graham J."}],"issued":{"date-parts":[["2007",3,16]]}}}],"schema":"https://github.com/citation-style-language/schema/raw/master/csl-citation.json"} </w:instrText>
+        <w:instrText xml:space="preserve"> REF _Ref201845537 \h </w:instrText>
       </w:r>
       <w:r>
         <w:fldChar w:fldCharType="separate"/>
       </w:r>
       <w:r>
-        <w:t>(Best 1979, Best et al. 1984, Rice 1989, Mendes et al. 2007)</w:t>
+        <w:rPr>
+          <w:b/>
+          <w:bCs/>
+          <w:sz w:val="20"/>
+          <w:szCs w:val="20"/>
+        </w:rPr>
+        <w:t xml:space="preserve">Table </w:t>
+      </w:r>
+      <w:r>
+        <w:rPr>
+          <w:b/>
+          <w:bCs/>
+          <w:noProof/>
+          <w:sz w:val="20"/>
+          <w:szCs w:val="20"/>
+        </w:rPr>
+        <w:t>1</w:t>
       </w:r>
       <w:r>
         <w:fldChar w:fldCharType="end"/>
       </w:r>
       <w:r>
-        <w:t>.</w:t>
-      </w:r>
+        <w:t>, which we delineated based on</w:t>
+      </w:r>
+      <w:r>
+        <w:t xml:space="preserve"> whaling-based research</w:t>
+      </w:r>
+      <w:r>
+        <w:t xml:space="preserve"> relating</w:t>
+      </w:r>
+      <w:r>
+        <w:t xml:space="preserve"> length measurements to analyses of gonadal development, stomach contents, and dentin layer based age estimates </w:t>
+      </w:r>
+      <w:r>
+        <w:fldChar w:fldCharType="begin"/>
+      </w:r>
+      <w:r>
+        <w:instrText xml:space="preserve"> ADDIN ZOTERO_ITEM CSL_CITATION {"citationID":"a8ke10shri","properties":{"formattedCitation":"\\uldash{(Best 1979, Best et al. 1984, Rice 1989)}","plainCitation":"(Best 1979, Best et al. 1984, Rice 1989)","noteIndex":0},"citationItems":[{"id":719,"uris":["http://zotero.org/users/5395629/items/JF65GA6K"],"itemData":{"id":719,"type":"chapter","container-title":"Behavior of marine animals","edition":"Vol. 3","event-place":"Berkeley","page":"227-290","publisher":"University of California Press","publisher-place":"Berkeley","title":"Social organization in sperm whales, &lt;i&gt;Physeter macrocephalus&lt;/i&gt;","author":[{"family":"Best","given":"P. B."}],"editor":[{"family":"Winn","given":"Howard E."},{"family":"Olla","given":"Bori L."}],"issued":{"date-parts":[["1979"]]}}},{"id":119,"uris":["http://zotero.org/users/5395629/items/QZ2YHGLH"],"itemData":{"id":119,"type":"article-journal","container-title":"Reports of the International Whaling Commission","issue":"Special Issue 6","journalAbbreviation":"Rep. Int. Whal. Comm.","page":"51 - 79","title":"Patterns of reproduction in sperm whales, &lt;i&gt;Physeter macrocephalus&lt;/i&gt;","author":[{"family":"Best","given":"P. B."},{"family":"Canham","given":"P. A. S."},{"family":"Macleod","given":"N."}],"issued":{"date-parts":[["1984"]]}}},{"id":752,"uris":["http://zotero.org/users/5395629/items/J8LFQUQS"],"itemData":{"id":752,"type":"chapter","container-title":"Handbook of marine mammals","event-place":"London","page":"177-233","publisher":"Academic Press","publisher-place":"London","title":"Sperm whale. &lt;i&gt;Physeter macrocephalus&lt;/i&gt; Linnaeus, 1758","author":[{"family":"Rice","given":"Dale W."}],"editor":[{"family":"Ridgway","given":"Sam H"},{"family":"Harrison","given":"R"}],"issued":{"date-parts":[["1989"]]}}}],"schema":"https://github.com/citation-style-language/schema/raw/master/csl-citation.json"} </w:instrText>
+      </w:r>
+      <w:r>
+        <w:fldChar w:fldCharType="separate"/>
+      </w:r>
+      <w:r>
+        <w:rPr>
+          <w:kern w:val="0"/>
+          <w:u w:val="dash"/>
+        </w:rPr>
+        <w:t>(Best 1979, Best et al. 1984, Rice 1989)</w:t>
+      </w:r>
+      <w:r>
+        <w:fldChar w:fldCharType="end"/>
+      </w:r>
+      <w:r>
+        <w:t xml:space="preserve">. </w:t>
+      </w:r>
+    </w:p>
+    <w:p>
+      <w:pPr>
+        <w:pStyle w:val="Caption"/>
+        <w:keepNext/>
+        <w:rPr>
+          <w:color w:val="auto"/>
+          <w:sz w:val="20"/>
+          <w:szCs w:val="20"/>
+        </w:rPr>
+      </w:pPr>
+      <w:bookmarkStart w:id="7" w:name="_Ref201845537"/>
+      <w:r>
+        <w:rPr>
+          <w:b/>
+          <w:bCs/>
+          <w:color w:val="auto"/>
+          <w:sz w:val="20"/>
+          <w:szCs w:val="20"/>
+        </w:rPr>
+        <w:t xml:space="preserve">Table </w:t>
+      </w:r>
+      <w:r>
+        <w:rPr>
+          <w:b/>
+          <w:bCs/>
+          <w:color w:val="auto"/>
+          <w:sz w:val="20"/>
+          <w:szCs w:val="20"/>
+        </w:rPr>
+        <w:fldChar w:fldCharType="begin"/>
+      </w:r>
+      <w:r>
+        <w:rPr>
+          <w:b/>
+          <w:bCs/>
+          <w:color w:val="auto"/>
+          <w:sz w:val="20"/>
+          <w:szCs w:val="20"/>
+        </w:rPr>
+        <w:instrText xml:space="preserve"> SEQ Table \* ARABIC </w:instrText>
+      </w:r>
+      <w:r>
+        <w:rPr>
+          <w:b/>
+          <w:bCs/>
+          <w:color w:val="auto"/>
+          <w:sz w:val="20"/>
+          <w:szCs w:val="20"/>
+        </w:rPr>
+        <w:fldChar w:fldCharType="separate"/>
+      </w:r>
+      <w:r>
+        <w:rPr>
+          <w:b/>
+          <w:bCs/>
+          <w:noProof/>
+          <w:color w:val="auto"/>
+          <w:sz w:val="20"/>
+          <w:szCs w:val="20"/>
+        </w:rPr>
+        <w:t>1</w:t>
+      </w:r>
+      <w:r>
+        <w:rPr>
+          <w:b/>
+          <w:bCs/>
+          <w:color w:val="auto"/>
+          <w:sz w:val="20"/>
+          <w:szCs w:val="20"/>
+        </w:rPr>
+        <w:fldChar w:fldCharType="end"/>
+      </w:r>
+      <w:bookmarkEnd w:id="7"/>
+      <w:r>
+        <w:rPr>
+          <w:b/>
+          <w:bCs/>
+          <w:color w:val="auto"/>
+          <w:sz w:val="20"/>
+          <w:szCs w:val="20"/>
+        </w:rPr>
+        <w:t xml:space="preserve">. </w:t>
+      </w:r>
+      <w:r>
+        <w:rPr>
+          <w:color w:val="auto"/>
+          <w:sz w:val="20"/>
+          <w:szCs w:val="20"/>
+        </w:rPr>
+        <w:t xml:space="preserve">Age classes for male and female sperm whales based analyses of whaling data </w:t>
+      </w:r>
+      <w:r>
+        <w:rPr>
+          <w:color w:val="auto"/>
+          <w:sz w:val="20"/>
+          <w:szCs w:val="20"/>
+        </w:rPr>
+        <w:fldChar w:fldCharType="begin"/>
+      </w:r>
+      <w:r>
+        <w:rPr>
+          <w:color w:val="auto"/>
+          <w:sz w:val="20"/>
+          <w:szCs w:val="20"/>
+        </w:rPr>
+        <w:instrText xml:space="preserve"> ADDIN ZOTERO_ITEM CSL_CITATION {"citationID":"a8ke10shri","properties":{"formattedCitation":"\\uldash{(Best 1979, Best et al. 1984, Rice 1989)}","plainCitation":"(Best 1979, Best et al. 1984, Rice 1989)","noteIndex":0},"citationItems":[{"id":719,"uris":["http://zotero.org/users/5395629/items/JF65GA6K"],"itemData":{"id":719,"type":"chapter","container-title":"Behavior of marine animals","edition":"Vol. 3","event-place":"Berkeley","page":"227-290","publisher":"University of California Press","publisher-place":"Berkeley","title":"Social organization in sperm whales, &lt;i&gt;Physeter macrocephalus&lt;/i&gt;","author":[{"family":"Best","given":"P. B."}],"editor":[{"family":"Winn","given":"Howard E."},{"family":"Olla","given":"Bori L."}],"issued":{"date-parts":[["1979"]]}}},{"id":119,"uris":["http://zotero.org/users/5395629/items/QZ2YHGLH"],"itemData":{"id":119,"type":"article-journal","container-title":"Reports of the International Whaling Commission","issue":"Special Issue 6","journalAbbreviation":"Rep. Int. Whal. Comm.","page":"51 - 79","title":"Patterns of reproduction in sperm whales, &lt;i&gt;Physeter macrocephalus&lt;/i&gt;","author":[{"family":"Best","given":"P. B."},{"family":"Canham","given":"P. A. S."},{"family":"Macleod","given":"N."}],"issued":{"date-parts":[["1984"]]}}},{"id":752,"uris":["http://zotero.org/users/5395629/items/J8LFQUQS"],"itemData":{"id":752,"type":"chapter","container-title":"Handbook of marine mammals","event-place":"London","page":"177-233","publisher":"Academic Press","publisher-place":"London","title":"Sperm whale. &lt;i&gt;Physeter macrocephalus&lt;/i&gt; Linnaeus, 1758","author":[{"family":"Rice","given":"Dale W."}],"editor":[{"family":"Ridgway","given":"Sam H"},{"family":"Harrison","given":"R"}],"issued":{"date-parts":[["1989"]]}}}],"schema":"https://github.com/citation-style-language/schema/raw/master/csl-citation.json"} </w:instrText>
+      </w:r>
+      <w:r>
+        <w:rPr>
+          <w:color w:val="auto"/>
+          <w:sz w:val="20"/>
+          <w:szCs w:val="20"/>
+        </w:rPr>
+        <w:fldChar w:fldCharType="separate"/>
+      </w:r>
+      <w:r>
+        <w:rPr>
+          <w:color w:val="auto"/>
+          <w:kern w:val="0"/>
+          <w:sz w:val="20"/>
+          <w:szCs w:val="20"/>
+          <w:u w:val="dash"/>
+        </w:rPr>
+        <w:t>(Best 1979, Best et al. 1984, Rice 1989)</w:t>
+      </w:r>
+      <w:r>
+        <w:rPr>
+          <w:color w:val="auto"/>
+          <w:sz w:val="20"/>
+          <w:szCs w:val="20"/>
+        </w:rPr>
+        <w:fldChar w:fldCharType="end"/>
+      </w:r>
+      <w:r>
+        <w:rPr>
+          <w:color w:val="auto"/>
+          <w:sz w:val="20"/>
+          <w:szCs w:val="20"/>
+        </w:rPr>
+        <w:t xml:space="preserve">. </w:t>
+      </w:r>
+    </w:p>
+    <w:tbl>
+      <w:tblPr>
+        <w:tblStyle w:val="PlainTable4"/>
+        <w:tblW w:w="4762" w:type="pct"/>
+        <w:tblLook w:val="04A0" w:firstRow="1" w:lastRow="0" w:firstColumn="1" w:lastColumn="0" w:noHBand="0" w:noVBand="1"/>
+      </w:tblPr>
+      <w:tblGrid>
+        <w:gridCol w:w="1038"/>
+        <w:gridCol w:w="1089"/>
+        <w:gridCol w:w="1276"/>
+        <w:gridCol w:w="1419"/>
+        <w:gridCol w:w="4092"/>
+      </w:tblGrid>
+      <w:tr>
+        <w:trPr>
+          <w:cnfStyle w:val="100000000000" w:firstRow="1" w:lastRow="0" w:firstColumn="0" w:lastColumn="0" w:oddVBand="0" w:evenVBand="0" w:oddHBand="0" w:evenHBand="0" w:firstRowFirstColumn="0" w:firstRowLastColumn="0" w:lastRowFirstColumn="0" w:lastRowLastColumn="0"/>
+        </w:trPr>
+        <w:tc>
+          <w:tcPr>
+            <w:cnfStyle w:val="001000000000" w:firstRow="0" w:lastRow="0" w:firstColumn="1" w:lastColumn="0" w:oddVBand="0" w:evenVBand="0" w:oddHBand="0" w:evenHBand="0" w:firstRowFirstColumn="0" w:firstRowLastColumn="0" w:lastRowFirstColumn="0" w:lastRowLastColumn="0"/>
+            <w:tcW w:w="582" w:type="pct"/>
+            <w:tcBorders>
+              <w:top w:val="single" w:sz="4" w:space="0" w:color="auto"/>
+              <w:bottom w:val="single" w:sz="4" w:space="0" w:color="auto"/>
+            </w:tcBorders>
+            <w:shd w:val="clear" w:color="auto" w:fill="BFBFBF" w:themeFill="background1" w:themeFillShade="BF"/>
+          </w:tcPr>
+          <w:p>
+            <w:pPr>
+              <w:spacing w:after="120" w:line="276" w:lineRule="auto"/>
+              <w:rPr>
+                <w:sz w:val="20"/>
+                <w:szCs w:val="20"/>
+              </w:rPr>
+            </w:pPr>
+            <w:r>
+              <w:rPr>
+                <w:sz w:val="20"/>
+                <w:szCs w:val="20"/>
+              </w:rPr>
+              <w:t>Age class</w:t>
+            </w:r>
+          </w:p>
+        </w:tc>
+        <w:tc>
+          <w:tcPr>
+            <w:tcW w:w="611" w:type="pct"/>
+            <w:tcBorders>
+              <w:top w:val="single" w:sz="4" w:space="0" w:color="auto"/>
+              <w:bottom w:val="single" w:sz="4" w:space="0" w:color="auto"/>
+            </w:tcBorders>
+            <w:shd w:val="clear" w:color="auto" w:fill="BFBFBF" w:themeFill="background1" w:themeFillShade="BF"/>
+          </w:tcPr>
+          <w:p>
+            <w:pPr>
+              <w:spacing w:after="120" w:line="276" w:lineRule="auto"/>
+              <w:cnfStyle w:val="100000000000" w:firstRow="1" w:lastRow="0" w:firstColumn="0" w:lastColumn="0" w:oddVBand="0" w:evenVBand="0" w:oddHBand="0" w:evenHBand="0" w:firstRowFirstColumn="0" w:firstRowLastColumn="0" w:lastRowFirstColumn="0" w:lastRowLastColumn="0"/>
+              <w:rPr>
+                <w:b w:val="0"/>
+                <w:bCs w:val="0"/>
+                <w:sz w:val="20"/>
+                <w:szCs w:val="20"/>
+              </w:rPr>
+            </w:pPr>
+            <w:r>
+              <w:rPr>
+                <w:sz w:val="20"/>
+                <w:szCs w:val="20"/>
+              </w:rPr>
+              <w:t>Sex</w:t>
+            </w:r>
+          </w:p>
+        </w:tc>
+        <w:tc>
+          <w:tcPr>
+            <w:tcW w:w="716" w:type="pct"/>
+            <w:tcBorders>
+              <w:top w:val="single" w:sz="4" w:space="0" w:color="auto"/>
+              <w:bottom w:val="single" w:sz="4" w:space="0" w:color="auto"/>
+            </w:tcBorders>
+            <w:shd w:val="clear" w:color="auto" w:fill="BFBFBF" w:themeFill="background1" w:themeFillShade="BF"/>
+          </w:tcPr>
+          <w:p>
+            <w:pPr>
+              <w:spacing w:after="120" w:line="276" w:lineRule="auto"/>
+              <w:cnfStyle w:val="100000000000" w:firstRow="1" w:lastRow="0" w:firstColumn="0" w:lastColumn="0" w:oddVBand="0" w:evenVBand="0" w:oddHBand="0" w:evenHBand="0" w:firstRowFirstColumn="0" w:firstRowLastColumn="0" w:lastRowFirstColumn="0" w:lastRowLastColumn="0"/>
+              <w:rPr>
+                <w:b w:val="0"/>
+                <w:bCs w:val="0"/>
+                <w:sz w:val="20"/>
+                <w:szCs w:val="20"/>
+              </w:rPr>
+            </w:pPr>
+            <w:r>
+              <w:rPr>
+                <w:sz w:val="20"/>
+                <w:szCs w:val="20"/>
+              </w:rPr>
+              <w:t>Length</w:t>
+            </w:r>
+            <w:r>
+              <w:rPr>
+                <w:sz w:val="20"/>
+                <w:szCs w:val="20"/>
+              </w:rPr>
+              <w:t xml:space="preserve"> (m)</w:t>
+            </w:r>
+          </w:p>
+        </w:tc>
+        <w:tc>
+          <w:tcPr>
+            <w:tcW w:w="796" w:type="pct"/>
+            <w:tcBorders>
+              <w:top w:val="single" w:sz="4" w:space="0" w:color="auto"/>
+              <w:bottom w:val="single" w:sz="4" w:space="0" w:color="auto"/>
+            </w:tcBorders>
+            <w:shd w:val="clear" w:color="auto" w:fill="BFBFBF" w:themeFill="background1" w:themeFillShade="BF"/>
+          </w:tcPr>
+          <w:p>
+            <w:pPr>
+              <w:spacing w:after="120" w:line="276" w:lineRule="auto"/>
+              <w:cnfStyle w:val="100000000000" w:firstRow="1" w:lastRow="0" w:firstColumn="0" w:lastColumn="0" w:oddVBand="0" w:evenVBand="0" w:oddHBand="0" w:evenHBand="0" w:firstRowFirstColumn="0" w:firstRowLastColumn="0" w:lastRowFirstColumn="0" w:lastRowLastColumn="0"/>
+              <w:rPr>
+                <w:b w:val="0"/>
+                <w:bCs w:val="0"/>
+                <w:sz w:val="20"/>
+                <w:szCs w:val="20"/>
+              </w:rPr>
+            </w:pPr>
+            <w:r>
+              <w:rPr>
+                <w:sz w:val="20"/>
+                <w:szCs w:val="20"/>
+              </w:rPr>
+              <w:t>Age range</w:t>
+            </w:r>
+          </w:p>
+        </w:tc>
+        <w:tc>
+          <w:tcPr>
+            <w:tcW w:w="2295" w:type="pct"/>
+            <w:tcBorders>
+              <w:top w:val="single" w:sz="4" w:space="0" w:color="auto"/>
+              <w:bottom w:val="single" w:sz="4" w:space="0" w:color="auto"/>
+            </w:tcBorders>
+            <w:shd w:val="clear" w:color="auto" w:fill="BFBFBF" w:themeFill="background1" w:themeFillShade="BF"/>
+          </w:tcPr>
+          <w:p>
+            <w:pPr>
+              <w:spacing w:after="120" w:line="276" w:lineRule="auto"/>
+              <w:cnfStyle w:val="100000000000" w:firstRow="1" w:lastRow="0" w:firstColumn="0" w:lastColumn="0" w:oddVBand="0" w:evenVBand="0" w:oddHBand="0" w:evenHBand="0" w:firstRowFirstColumn="0" w:firstRowLastColumn="0" w:lastRowFirstColumn="0" w:lastRowLastColumn="0"/>
+              <w:rPr>
+                <w:b w:val="0"/>
+                <w:bCs w:val="0"/>
+                <w:sz w:val="20"/>
+                <w:szCs w:val="20"/>
+              </w:rPr>
+            </w:pPr>
+            <w:r>
+              <w:rPr>
+                <w:sz w:val="20"/>
+                <w:szCs w:val="20"/>
+              </w:rPr>
+              <w:t>Life stage traits</w:t>
+            </w:r>
+          </w:p>
+        </w:tc>
+      </w:tr>
+      <w:tr>
+        <w:trPr>
+          <w:cnfStyle w:val="000000100000" w:firstRow="0" w:lastRow="0" w:firstColumn="0" w:lastColumn="0" w:oddVBand="0" w:evenVBand="0" w:oddHBand="1" w:evenHBand="0" w:firstRowFirstColumn="0" w:firstRowLastColumn="0" w:lastRowFirstColumn="0" w:lastRowLastColumn="0"/>
+        </w:trPr>
+        <w:tc>
+          <w:tcPr>
+            <w:cnfStyle w:val="001000000000" w:firstRow="0" w:lastRow="0" w:firstColumn="1" w:lastColumn="0" w:oddVBand="0" w:evenVBand="0" w:oddHBand="0" w:evenHBand="0" w:firstRowFirstColumn="0" w:firstRowLastColumn="0" w:lastRowFirstColumn="0" w:lastRowLastColumn="0"/>
+            <w:tcW w:w="582" w:type="pct"/>
+            <w:tcBorders>
+              <w:top w:val="single" w:sz="4" w:space="0" w:color="auto"/>
+            </w:tcBorders>
+          </w:tcPr>
+          <w:p>
+            <w:pPr>
+              <w:spacing w:after="120" w:line="276" w:lineRule="auto"/>
+              <w:rPr>
+                <w:b w:val="0"/>
+                <w:bCs w:val="0"/>
+                <w:sz w:val="20"/>
+                <w:szCs w:val="20"/>
+              </w:rPr>
+            </w:pPr>
+            <w:r>
+              <w:rPr>
+                <w:b w:val="0"/>
+                <w:bCs w:val="0"/>
+                <w:sz w:val="20"/>
+                <w:szCs w:val="20"/>
+              </w:rPr>
+              <w:t>Neonates</w:t>
+            </w:r>
+          </w:p>
+        </w:tc>
+        <w:tc>
+          <w:tcPr>
+            <w:tcW w:w="611" w:type="pct"/>
+            <w:tcBorders>
+              <w:top w:val="single" w:sz="4" w:space="0" w:color="auto"/>
+            </w:tcBorders>
+          </w:tcPr>
+          <w:p>
+            <w:pPr>
+              <w:spacing w:after="120" w:line="276" w:lineRule="auto"/>
+              <w:cnfStyle w:val="000000100000" w:firstRow="0" w:lastRow="0" w:firstColumn="0" w:lastColumn="0" w:oddVBand="0" w:evenVBand="0" w:oddHBand="1" w:evenHBand="0" w:firstRowFirstColumn="0" w:firstRowLastColumn="0" w:lastRowFirstColumn="0" w:lastRowLastColumn="0"/>
+              <w:rPr>
+                <w:sz w:val="20"/>
+                <w:szCs w:val="20"/>
+              </w:rPr>
+            </w:pPr>
+            <w:r>
+              <w:rPr>
+                <w:sz w:val="20"/>
+                <w:szCs w:val="20"/>
+              </w:rPr>
+              <w:t>Both</w:t>
+            </w:r>
+          </w:p>
+        </w:tc>
+        <w:tc>
+          <w:tcPr>
+            <w:tcW w:w="716" w:type="pct"/>
+            <w:tcBorders>
+              <w:top w:val="single" w:sz="4" w:space="0" w:color="auto"/>
+            </w:tcBorders>
+          </w:tcPr>
+          <w:p>
+            <w:pPr>
+              <w:spacing w:after="120" w:line="276" w:lineRule="auto"/>
+              <w:cnfStyle w:val="000000100000" w:firstRow="0" w:lastRow="0" w:firstColumn="0" w:lastColumn="0" w:oddVBand="0" w:evenVBand="0" w:oddHBand="1" w:evenHBand="0" w:firstRowFirstColumn="0" w:firstRowLastColumn="0" w:lastRowFirstColumn="0" w:lastRowLastColumn="0"/>
+              <w:rPr>
+                <w:sz w:val="20"/>
+                <w:szCs w:val="20"/>
+              </w:rPr>
+            </w:pPr>
+            <w:r>
+              <w:rPr>
+                <w:sz w:val="20"/>
+                <w:szCs w:val="20"/>
+              </w:rPr>
+              <w:t>&lt; 4.10</w:t>
+            </w:r>
+          </w:p>
+        </w:tc>
+        <w:tc>
+          <w:tcPr>
+            <w:tcW w:w="796" w:type="pct"/>
+            <w:tcBorders>
+              <w:top w:val="single" w:sz="4" w:space="0" w:color="auto"/>
+            </w:tcBorders>
+          </w:tcPr>
+          <w:p>
+            <w:pPr>
+              <w:spacing w:after="120" w:line="276" w:lineRule="auto"/>
+              <w:cnfStyle w:val="000000100000" w:firstRow="0" w:lastRow="0" w:firstColumn="0" w:lastColumn="0" w:oddVBand="0" w:evenVBand="0" w:oddHBand="1" w:evenHBand="0" w:firstRowFirstColumn="0" w:firstRowLastColumn="0" w:lastRowFirstColumn="0" w:lastRowLastColumn="0"/>
+              <w:rPr>
+                <w:sz w:val="20"/>
+                <w:szCs w:val="20"/>
+              </w:rPr>
+            </w:pPr>
+            <w:r>
+              <w:rPr>
+                <w:sz w:val="20"/>
+                <w:szCs w:val="20"/>
+              </w:rPr>
+              <w:t>Few days - months</w:t>
+            </w:r>
+          </w:p>
+        </w:tc>
+        <w:tc>
+          <w:tcPr>
+            <w:tcW w:w="2295" w:type="pct"/>
+            <w:tcBorders>
+              <w:top w:val="single" w:sz="4" w:space="0" w:color="auto"/>
+            </w:tcBorders>
+          </w:tcPr>
+          <w:p>
+            <w:pPr>
+              <w:spacing w:after="120" w:line="276" w:lineRule="auto"/>
+              <w:cnfStyle w:val="000000100000" w:firstRow="0" w:lastRow="0" w:firstColumn="0" w:lastColumn="0" w:oddVBand="0" w:evenVBand="0" w:oddHBand="1" w:evenHBand="0" w:firstRowFirstColumn="0" w:firstRowLastColumn="0" w:lastRowFirstColumn="0" w:lastRowLastColumn="0"/>
+              <w:rPr>
+                <w:sz w:val="20"/>
+                <w:szCs w:val="20"/>
+              </w:rPr>
+            </w:pPr>
+            <w:r>
+              <w:rPr>
+                <w:sz w:val="20"/>
+                <w:szCs w:val="20"/>
+              </w:rPr>
+              <w:t xml:space="preserve">Unhealed umbilical regions, likely recently born </w:t>
+            </w:r>
+            <w:r>
+              <w:rPr>
+                <w:sz w:val="20"/>
+                <w:szCs w:val="20"/>
+              </w:rPr>
+              <w:fldChar w:fldCharType="begin"/>
+            </w:r>
+            <w:r>
+              <w:rPr>
+                <w:sz w:val="20"/>
+                <w:szCs w:val="20"/>
+              </w:rPr>
+              <w:instrText xml:space="preserve"> ADDIN ZOTERO_ITEM CSL_CITATION {"citationID":"E144eXi9","properties":{"formattedCitation":"(Best et al. 1984)","plainCitation":"(Best et al. 1984)","noteIndex":0},"citationItems":[{"id":119,"uris":["http://zotero.org/users/5395629/items/QZ2YHGLH"],"itemData":{"id":119,"type":"article-journal","container-title":"Reports of the International Whaling Commission","issue":"Special Issue 6","journalAbbreviation":"Rep. Int. Whal. Comm.","page":"51 - 79","title":"Patterns of reproduction in sperm whales, &lt;i&gt;Physeter macrocephalus&lt;/i&gt;","author":[{"family":"Best","given":"P. B."},{"family":"Canham","given":"P. A. S."},{"family":"Macleod","given":"N."}],"issued":{"date-parts":[["1984"]]}}}],"schema":"https://github.com/citation-style-language/schema/raw/master/csl-citation.json"} </w:instrText>
+            </w:r>
+            <w:r>
+              <w:rPr>
+                <w:sz w:val="20"/>
+                <w:szCs w:val="20"/>
+              </w:rPr>
+              <w:fldChar w:fldCharType="separate"/>
+            </w:r>
+            <w:r>
+              <w:rPr>
+                <w:noProof/>
+                <w:sz w:val="20"/>
+                <w:szCs w:val="20"/>
+              </w:rPr>
+              <w:t>(Best et al. 1984)</w:t>
+            </w:r>
+            <w:r>
+              <w:rPr>
+                <w:sz w:val="20"/>
+                <w:szCs w:val="20"/>
+              </w:rPr>
+              <w:fldChar w:fldCharType="end"/>
+            </w:r>
+            <w:r>
+              <w:rPr>
+                <w:sz w:val="20"/>
+                <w:szCs w:val="20"/>
+              </w:rPr>
+              <w:t>.</w:t>
+            </w:r>
+          </w:p>
+        </w:tc>
+      </w:tr>
+      <w:tr>
+        <w:tc>
+          <w:tcPr>
+            <w:cnfStyle w:val="001000000000" w:firstRow="0" w:lastRow="0" w:firstColumn="1" w:lastColumn="0" w:oddVBand="0" w:evenVBand="0" w:oddHBand="0" w:evenHBand="0" w:firstRowFirstColumn="0" w:firstRowLastColumn="0" w:lastRowFirstColumn="0" w:lastRowLastColumn="0"/>
+            <w:tcW w:w="582" w:type="pct"/>
+          </w:tcPr>
+          <w:p>
+            <w:pPr>
+              <w:spacing w:after="120" w:line="276" w:lineRule="auto"/>
+              <w:rPr>
+                <w:b w:val="0"/>
+                <w:bCs w:val="0"/>
+                <w:sz w:val="20"/>
+                <w:szCs w:val="20"/>
+              </w:rPr>
+            </w:pPr>
+            <w:r>
+              <w:rPr>
+                <w:b w:val="0"/>
+                <w:bCs w:val="0"/>
+                <w:sz w:val="20"/>
+                <w:szCs w:val="20"/>
+              </w:rPr>
+              <w:t>Calves</w:t>
+            </w:r>
+          </w:p>
+        </w:tc>
+        <w:tc>
+          <w:tcPr>
+            <w:tcW w:w="611" w:type="pct"/>
+          </w:tcPr>
+          <w:p>
+            <w:pPr>
+              <w:spacing w:after="120" w:line="276" w:lineRule="auto"/>
+              <w:cnfStyle w:val="000000000000" w:firstRow="0" w:lastRow="0" w:firstColumn="0" w:lastColumn="0" w:oddVBand="0" w:evenVBand="0" w:oddHBand="0" w:evenHBand="0" w:firstRowFirstColumn="0" w:firstRowLastColumn="0" w:lastRowFirstColumn="0" w:lastRowLastColumn="0"/>
+              <w:rPr>
+                <w:sz w:val="20"/>
+                <w:szCs w:val="20"/>
+              </w:rPr>
+            </w:pPr>
+            <w:r>
+              <w:rPr>
+                <w:sz w:val="20"/>
+                <w:szCs w:val="20"/>
+              </w:rPr>
+              <w:t>Both</w:t>
+            </w:r>
+          </w:p>
+        </w:tc>
+        <w:tc>
+          <w:tcPr>
+            <w:tcW w:w="716" w:type="pct"/>
+          </w:tcPr>
+          <w:p>
+            <w:pPr>
+              <w:spacing w:after="120" w:line="276" w:lineRule="auto"/>
+              <w:cnfStyle w:val="000000000000" w:firstRow="0" w:lastRow="0" w:firstColumn="0" w:lastColumn="0" w:oddVBand="0" w:evenVBand="0" w:oddHBand="0" w:evenHBand="0" w:firstRowFirstColumn="0" w:firstRowLastColumn="0" w:lastRowFirstColumn="0" w:lastRowLastColumn="0"/>
+              <w:rPr>
+                <w:sz w:val="20"/>
+                <w:szCs w:val="20"/>
+              </w:rPr>
+            </w:pPr>
+            <w:r>
+              <w:rPr>
+                <w:sz w:val="20"/>
+                <w:szCs w:val="20"/>
+              </w:rPr>
+              <w:t>4.10 – 5.5</w:t>
+            </w:r>
+          </w:p>
+        </w:tc>
+        <w:tc>
+          <w:tcPr>
+            <w:tcW w:w="796" w:type="pct"/>
+          </w:tcPr>
+          <w:p>
+            <w:pPr>
+              <w:spacing w:after="120" w:line="276" w:lineRule="auto"/>
+              <w:cnfStyle w:val="000000000000" w:firstRow="0" w:lastRow="0" w:firstColumn="0" w:lastColumn="0" w:oddVBand="0" w:evenVBand="0" w:oddHBand="0" w:evenHBand="0" w:firstRowFirstColumn="0" w:firstRowLastColumn="0" w:lastRowFirstColumn="0" w:lastRowLastColumn="0"/>
+              <w:rPr>
+                <w:sz w:val="20"/>
+                <w:szCs w:val="20"/>
+              </w:rPr>
+            </w:pPr>
+            <w:r>
+              <w:rPr>
+                <w:sz w:val="20"/>
+                <w:szCs w:val="20"/>
+              </w:rPr>
+              <w:t>&lt; 1 y</w:t>
+            </w:r>
+            <w:r>
+              <w:rPr>
+                <w:sz w:val="20"/>
+                <w:szCs w:val="20"/>
+              </w:rPr>
+              <w:t>ear</w:t>
+            </w:r>
+          </w:p>
+        </w:tc>
+        <w:tc>
+          <w:tcPr>
+            <w:tcW w:w="2295" w:type="pct"/>
+          </w:tcPr>
+          <w:p>
+            <w:pPr>
+              <w:spacing w:after="120" w:line="276" w:lineRule="auto"/>
+              <w:cnfStyle w:val="000000000000" w:firstRow="0" w:lastRow="0" w:firstColumn="0" w:lastColumn="0" w:oddVBand="0" w:evenVBand="0" w:oddHBand="0" w:evenHBand="0" w:firstRowFirstColumn="0" w:firstRowLastColumn="0" w:lastRowFirstColumn="0" w:lastRowLastColumn="0"/>
+              <w:rPr>
+                <w:sz w:val="20"/>
+                <w:szCs w:val="20"/>
+              </w:rPr>
+            </w:pPr>
+            <w:r>
+              <w:rPr>
+                <w:sz w:val="20"/>
+                <w:szCs w:val="20"/>
+              </w:rPr>
+              <w:t xml:space="preserve">Young individuals almost exclusively dependent on milk </w:t>
+            </w:r>
+            <w:r>
+              <w:rPr>
+                <w:sz w:val="20"/>
+                <w:szCs w:val="20"/>
+              </w:rPr>
+              <w:fldChar w:fldCharType="begin"/>
+            </w:r>
+            <w:r>
+              <w:rPr>
+                <w:sz w:val="20"/>
+                <w:szCs w:val="20"/>
+              </w:rPr>
+              <w:instrText xml:space="preserve"> ADDIN ZOTERO_ITEM CSL_CITATION {"citationID":"yZCXtXac","properties":{"formattedCitation":"(Best et al. 1984)","plainCitation":"(Best et al. 1984)","noteIndex":0},"citationItems":[{"id":119,"uris":["http://zotero.org/users/5395629/items/QZ2YHGLH"],"itemData":{"id":119,"type":"article-journal","container-title":"Reports of the International Whaling Commission","issue":"Special Issue 6","journalAbbreviation":"Rep. Int. Whal. Comm.","page":"51 - 79","title":"Patterns of reproduction in sperm whales, &lt;i&gt;Physeter macrocephalus&lt;/i&gt;","author":[{"family":"Best","given":"P. B."},{"family":"Canham","given":"P. A. S."},{"family":"Macleod","given":"N."}],"issued":{"date-parts":[["1984"]]}}}],"schema":"https://github.com/citation-style-language/schema/raw/master/csl-citation.json"} </w:instrText>
+            </w:r>
+            <w:r>
+              <w:rPr>
+                <w:sz w:val="20"/>
+                <w:szCs w:val="20"/>
+              </w:rPr>
+              <w:fldChar w:fldCharType="separate"/>
+            </w:r>
+            <w:r>
+              <w:rPr>
+                <w:sz w:val="20"/>
+                <w:szCs w:val="20"/>
+              </w:rPr>
+              <w:t>(Best et al. 1984)</w:t>
+            </w:r>
+            <w:r>
+              <w:rPr>
+                <w:sz w:val="20"/>
+                <w:szCs w:val="20"/>
+              </w:rPr>
+              <w:fldChar w:fldCharType="end"/>
+            </w:r>
+            <w:r>
+              <w:rPr>
+                <w:sz w:val="20"/>
+                <w:szCs w:val="20"/>
+              </w:rPr>
+              <w:t>.</w:t>
+            </w:r>
+          </w:p>
+        </w:tc>
+      </w:tr>
+      <w:tr>
+        <w:trPr>
+          <w:cnfStyle w:val="000000100000" w:firstRow="0" w:lastRow="0" w:firstColumn="0" w:lastColumn="0" w:oddVBand="0" w:evenVBand="0" w:oddHBand="1" w:evenHBand="0" w:firstRowFirstColumn="0" w:firstRowLastColumn="0" w:lastRowFirstColumn="0" w:lastRowLastColumn="0"/>
+        </w:trPr>
+        <w:tc>
+          <w:tcPr>
+            <w:cnfStyle w:val="001000000000" w:firstRow="0" w:lastRow="0" w:firstColumn="1" w:lastColumn="0" w:oddVBand="0" w:evenVBand="0" w:oddHBand="0" w:evenHBand="0" w:firstRowFirstColumn="0" w:firstRowLastColumn="0" w:lastRowFirstColumn="0" w:lastRowLastColumn="0"/>
+            <w:tcW w:w="582" w:type="pct"/>
+          </w:tcPr>
+          <w:p>
+            <w:pPr>
+              <w:spacing w:after="120" w:line="276" w:lineRule="auto"/>
+              <w:rPr>
+                <w:b w:val="0"/>
+                <w:bCs w:val="0"/>
+                <w:sz w:val="20"/>
+                <w:szCs w:val="20"/>
+              </w:rPr>
+            </w:pPr>
+            <w:r>
+              <w:rPr>
+                <w:b w:val="0"/>
+                <w:bCs w:val="0"/>
+                <w:sz w:val="20"/>
+                <w:szCs w:val="20"/>
+              </w:rPr>
+              <w:t>Juveniles</w:t>
+            </w:r>
+          </w:p>
+        </w:tc>
+        <w:tc>
+          <w:tcPr>
+            <w:tcW w:w="611" w:type="pct"/>
+          </w:tcPr>
+          <w:p>
+            <w:pPr>
+              <w:spacing w:after="120" w:line="276" w:lineRule="auto"/>
+              <w:cnfStyle w:val="000000100000" w:firstRow="0" w:lastRow="0" w:firstColumn="0" w:lastColumn="0" w:oddVBand="0" w:evenVBand="0" w:oddHBand="1" w:evenHBand="0" w:firstRowFirstColumn="0" w:firstRowLastColumn="0" w:lastRowFirstColumn="0" w:lastRowLastColumn="0"/>
+              <w:rPr>
+                <w:sz w:val="20"/>
+                <w:szCs w:val="20"/>
+              </w:rPr>
+            </w:pPr>
+            <w:r>
+              <w:rPr>
+                <w:sz w:val="20"/>
+                <w:szCs w:val="20"/>
+              </w:rPr>
+              <w:t>Both</w:t>
+            </w:r>
+          </w:p>
+        </w:tc>
+        <w:tc>
+          <w:tcPr>
+            <w:tcW w:w="716" w:type="pct"/>
+          </w:tcPr>
+          <w:p>
+            <w:pPr>
+              <w:spacing w:after="120" w:line="276" w:lineRule="auto"/>
+              <w:cnfStyle w:val="000000100000" w:firstRow="0" w:lastRow="0" w:firstColumn="0" w:lastColumn="0" w:oddVBand="0" w:evenVBand="0" w:oddHBand="1" w:evenHBand="0" w:firstRowFirstColumn="0" w:firstRowLastColumn="0" w:lastRowFirstColumn="0" w:lastRowLastColumn="0"/>
+              <w:rPr>
+                <w:sz w:val="20"/>
+                <w:szCs w:val="20"/>
+              </w:rPr>
+            </w:pPr>
+            <w:r>
+              <w:rPr>
+                <w:sz w:val="20"/>
+                <w:szCs w:val="20"/>
+              </w:rPr>
+              <w:t xml:space="preserve">5.5 – 7.6 </w:t>
+            </w:r>
+          </w:p>
+        </w:tc>
+        <w:tc>
+          <w:tcPr>
+            <w:tcW w:w="796" w:type="pct"/>
+          </w:tcPr>
+          <w:p>
+            <w:pPr>
+              <w:spacing w:after="120" w:line="276" w:lineRule="auto"/>
+              <w:cnfStyle w:val="000000100000" w:firstRow="0" w:lastRow="0" w:firstColumn="0" w:lastColumn="0" w:oddVBand="0" w:evenVBand="0" w:oddHBand="1" w:evenHBand="0" w:firstRowFirstColumn="0" w:firstRowLastColumn="0" w:lastRowFirstColumn="0" w:lastRowLastColumn="0"/>
+              <w:rPr>
+                <w:sz w:val="20"/>
+                <w:szCs w:val="20"/>
+              </w:rPr>
+            </w:pPr>
+            <w:r>
+              <w:rPr>
+                <w:sz w:val="20"/>
+                <w:szCs w:val="20"/>
+              </w:rPr>
+              <w:t xml:space="preserve"> 1 – 2 y</w:t>
+            </w:r>
+            <w:r>
+              <w:rPr>
+                <w:sz w:val="20"/>
+                <w:szCs w:val="20"/>
+              </w:rPr>
+              <w:t>ears</w:t>
+            </w:r>
+          </w:p>
+        </w:tc>
+        <w:tc>
+          <w:tcPr>
+            <w:tcW w:w="2295" w:type="pct"/>
+          </w:tcPr>
+          <w:p>
+            <w:pPr>
+              <w:spacing w:after="120" w:line="276" w:lineRule="auto"/>
+              <w:cnfStyle w:val="000000100000" w:firstRow="0" w:lastRow="0" w:firstColumn="0" w:lastColumn="0" w:oddVBand="0" w:evenVBand="0" w:oddHBand="1" w:evenHBand="0" w:firstRowFirstColumn="0" w:firstRowLastColumn="0" w:lastRowFirstColumn="0" w:lastRowLastColumn="0"/>
+              <w:rPr>
+                <w:sz w:val="20"/>
+                <w:szCs w:val="20"/>
+              </w:rPr>
+            </w:pPr>
+            <w:r>
+              <w:rPr>
+                <w:sz w:val="20"/>
+                <w:szCs w:val="20"/>
+              </w:rPr>
+              <w:t xml:space="preserve">Primarily depend on milk for sustenance, although solid foods have been found in their gut contents </w:t>
+            </w:r>
+            <w:r>
+              <w:rPr>
+                <w:sz w:val="20"/>
+                <w:szCs w:val="20"/>
+              </w:rPr>
+              <w:fldChar w:fldCharType="begin"/>
+            </w:r>
+            <w:r>
+              <w:rPr>
+                <w:sz w:val="20"/>
+                <w:szCs w:val="20"/>
+              </w:rPr>
+              <w:instrText xml:space="preserve"> ADDIN ZOTERO_ITEM CSL_CITATION {"citationID":"ovxuUui7","properties":{"formattedCitation":"(Best et al. 1984)","plainCitation":"(Best et al. 1984)","noteIndex":0},"citationItems":[{"id":119,"uris":["http://zotero.org/users/5395629/items/QZ2YHGLH"],"itemData":{"id":119,"type":"article-journal","container-title":"Reports of the International Whaling Commission","issue":"Special Issue 6","journalAbbreviation":"Rep. Int. Whal. Comm.","page":"51 - 79","title":"Patterns of reproduction in sperm whales, &lt;i&gt;Physeter macrocephalus&lt;/i&gt;","author":[{"family":"Best","given":"P. B."},{"family":"Canham","given":"P. A. S."},{"family":"Macleod","given":"N."}],"issued":{"date-parts":[["1984"]]}}}],"schema":"https://github.com/citation-style-language/schema/raw/master/csl-citation.json"} </w:instrText>
+            </w:r>
+            <w:r>
+              <w:rPr>
+                <w:sz w:val="20"/>
+                <w:szCs w:val="20"/>
+              </w:rPr>
+              <w:fldChar w:fldCharType="separate"/>
+            </w:r>
+            <w:r>
+              <w:rPr>
+                <w:sz w:val="20"/>
+                <w:szCs w:val="20"/>
+              </w:rPr>
+              <w:t>(Best et al. 1984)</w:t>
+            </w:r>
+            <w:r>
+              <w:rPr>
+                <w:sz w:val="20"/>
+                <w:szCs w:val="20"/>
+              </w:rPr>
+              <w:fldChar w:fldCharType="end"/>
+            </w:r>
+            <w:r>
+              <w:rPr>
+                <w:sz w:val="20"/>
+                <w:szCs w:val="20"/>
+              </w:rPr>
+              <w:t>.</w:t>
+            </w:r>
+          </w:p>
+        </w:tc>
+      </w:tr>
+      <w:tr>
+        <w:tc>
+          <w:tcPr>
+            <w:cnfStyle w:val="001000000000" w:firstRow="0" w:lastRow="0" w:firstColumn="1" w:lastColumn="0" w:oddVBand="0" w:evenVBand="0" w:oddHBand="0" w:evenHBand="0" w:firstRowFirstColumn="0" w:firstRowLastColumn="0" w:lastRowFirstColumn="0" w:lastRowLastColumn="0"/>
+            <w:tcW w:w="582" w:type="pct"/>
+          </w:tcPr>
+          <w:p>
+            <w:pPr>
+              <w:spacing w:after="120" w:line="276" w:lineRule="auto"/>
+              <w:rPr>
+                <w:b w:val="0"/>
+                <w:bCs w:val="0"/>
+                <w:sz w:val="20"/>
+                <w:szCs w:val="20"/>
+              </w:rPr>
+            </w:pPr>
+            <w:r>
+              <w:rPr>
+                <w:b w:val="0"/>
+                <w:bCs w:val="0"/>
+                <w:sz w:val="20"/>
+                <w:szCs w:val="20"/>
+              </w:rPr>
+              <w:t>Sub-Adult</w:t>
+            </w:r>
+          </w:p>
+        </w:tc>
+        <w:tc>
+          <w:tcPr>
+            <w:tcW w:w="611" w:type="pct"/>
+          </w:tcPr>
+          <w:p>
+            <w:pPr>
+              <w:spacing w:after="120" w:line="276" w:lineRule="auto"/>
+              <w:cnfStyle w:val="000000000000" w:firstRow="0" w:lastRow="0" w:firstColumn="0" w:lastColumn="0" w:oddVBand="0" w:evenVBand="0" w:oddHBand="0" w:evenHBand="0" w:firstRowFirstColumn="0" w:firstRowLastColumn="0" w:lastRowFirstColumn="0" w:lastRowLastColumn="0"/>
+              <w:rPr>
+                <w:sz w:val="20"/>
+                <w:szCs w:val="20"/>
+              </w:rPr>
+            </w:pPr>
+            <w:r>
+              <w:rPr>
+                <w:sz w:val="20"/>
+                <w:szCs w:val="20"/>
+              </w:rPr>
+              <w:t>Male</w:t>
+            </w:r>
+          </w:p>
+        </w:tc>
+        <w:tc>
+          <w:tcPr>
+            <w:tcW w:w="716" w:type="pct"/>
+          </w:tcPr>
+          <w:p>
+            <w:pPr>
+              <w:spacing w:after="120" w:line="276" w:lineRule="auto"/>
+              <w:cnfStyle w:val="000000000000" w:firstRow="0" w:lastRow="0" w:firstColumn="0" w:lastColumn="0" w:oddVBand="0" w:evenVBand="0" w:oddHBand="0" w:evenHBand="0" w:firstRowFirstColumn="0" w:firstRowLastColumn="0" w:lastRowFirstColumn="0" w:lastRowLastColumn="0"/>
+              <w:rPr>
+                <w:sz w:val="20"/>
+                <w:szCs w:val="20"/>
+              </w:rPr>
+            </w:pPr>
+            <w:r>
+              <w:rPr>
+                <w:sz w:val="20"/>
+                <w:szCs w:val="20"/>
+              </w:rPr>
+              <w:t>7.6 – 10.0</w:t>
+            </w:r>
+          </w:p>
+        </w:tc>
+        <w:tc>
+          <w:tcPr>
+            <w:tcW w:w="796" w:type="pct"/>
+          </w:tcPr>
+          <w:p>
+            <w:pPr>
+              <w:spacing w:after="120" w:line="276" w:lineRule="auto"/>
+              <w:cnfStyle w:val="000000000000" w:firstRow="0" w:lastRow="0" w:firstColumn="0" w:lastColumn="0" w:oddVBand="0" w:evenVBand="0" w:oddHBand="0" w:evenHBand="0" w:firstRowFirstColumn="0" w:firstRowLastColumn="0" w:lastRowFirstColumn="0" w:lastRowLastColumn="0"/>
+              <w:rPr>
+                <w:sz w:val="20"/>
+                <w:szCs w:val="20"/>
+              </w:rPr>
+            </w:pPr>
+            <w:r>
+              <w:rPr>
+                <w:sz w:val="20"/>
+                <w:szCs w:val="20"/>
+              </w:rPr>
+              <w:t xml:space="preserve">2 – 7 </w:t>
+            </w:r>
+            <w:r>
+              <w:rPr>
+                <w:sz w:val="20"/>
+                <w:szCs w:val="20"/>
+              </w:rPr>
+              <w:t>years</w:t>
+            </w:r>
+          </w:p>
+        </w:tc>
+        <w:tc>
+          <w:tcPr>
+            <w:tcW w:w="2295" w:type="pct"/>
+          </w:tcPr>
+          <w:p>
+            <w:pPr>
+              <w:spacing w:after="120" w:line="276" w:lineRule="auto"/>
+              <w:cnfStyle w:val="000000000000" w:firstRow="0" w:lastRow="0" w:firstColumn="0" w:lastColumn="0" w:oddVBand="0" w:evenVBand="0" w:oddHBand="0" w:evenHBand="0" w:firstRowFirstColumn="0" w:firstRowLastColumn="0" w:lastRowFirstColumn="0" w:lastRowLastColumn="0"/>
+              <w:rPr>
+                <w:sz w:val="20"/>
+                <w:szCs w:val="20"/>
+              </w:rPr>
+            </w:pPr>
+            <w:r>
+              <w:rPr>
+                <w:sz w:val="20"/>
+                <w:szCs w:val="20"/>
+              </w:rPr>
+              <w:t xml:space="preserve">While milk may still present in the stomach, solid foods are more frequently found. Still, the majority if individuals have not attained sexual maturity </w:t>
+            </w:r>
+            <w:r>
+              <w:rPr>
+                <w:sz w:val="20"/>
+                <w:szCs w:val="20"/>
+              </w:rPr>
+              <w:fldChar w:fldCharType="begin"/>
+            </w:r>
+            <w:r>
+              <w:rPr>
+                <w:sz w:val="20"/>
+                <w:szCs w:val="20"/>
+              </w:rPr>
+              <w:instrText xml:space="preserve"> ADDIN ZOTERO_ITEM CSL_CITATION {"citationID":"M37nXiFn","properties":{"formattedCitation":"(Best et al. 1984)","plainCitation":"(Best et al. 1984)","noteIndex":0},"citationItems":[{"id":119,"uris":["http://zotero.org/users/5395629/items/QZ2YHGLH"],"itemData":{"id":119,"type":"article-journal","container-title":"Reports of the International Whaling Commission","issue":"Special Issue 6","journalAbbreviation":"Rep. Int. Whal. Comm.","page":"51 - 79","title":"Patterns of reproduction in sperm whales, &lt;i&gt;Physeter macrocephalus&lt;/i&gt;","author":[{"family":"Best","given":"P. B."},{"family":"Canham","given":"P. A. S."},{"family":"Macleod","given":"N."}],"issued":{"date-parts":[["1984"]]}}}],"schema":"https://github.com/citation-style-language/schema/raw/master/csl-citation.json"} </w:instrText>
+            </w:r>
+            <w:r>
+              <w:rPr>
+                <w:sz w:val="20"/>
+                <w:szCs w:val="20"/>
+              </w:rPr>
+              <w:fldChar w:fldCharType="separate"/>
+            </w:r>
+            <w:r>
+              <w:rPr>
+                <w:noProof/>
+                <w:sz w:val="20"/>
+                <w:szCs w:val="20"/>
+              </w:rPr>
+              <w:t>(Best et al. 1984)</w:t>
+            </w:r>
+            <w:r>
+              <w:rPr>
+                <w:sz w:val="20"/>
+                <w:szCs w:val="20"/>
+              </w:rPr>
+              <w:fldChar w:fldCharType="end"/>
+            </w:r>
+            <w:r>
+              <w:rPr>
+                <w:sz w:val="20"/>
+                <w:szCs w:val="20"/>
+              </w:rPr>
+              <w:t>.</w:t>
+            </w:r>
+          </w:p>
+        </w:tc>
+      </w:tr>
+      <w:tr>
+        <w:trPr>
+          <w:cnfStyle w:val="000000100000" w:firstRow="0" w:lastRow="0" w:firstColumn="0" w:lastColumn="0" w:oddVBand="0" w:evenVBand="0" w:oddHBand="1" w:evenHBand="0" w:firstRowFirstColumn="0" w:firstRowLastColumn="0" w:lastRowFirstColumn="0" w:lastRowLastColumn="0"/>
+        </w:trPr>
+        <w:tc>
+          <w:tcPr>
+            <w:cnfStyle w:val="001000000000" w:firstRow="0" w:lastRow="0" w:firstColumn="1" w:lastColumn="0" w:oddVBand="0" w:evenVBand="0" w:oddHBand="0" w:evenHBand="0" w:firstRowFirstColumn="0" w:firstRowLastColumn="0" w:lastRowFirstColumn="0" w:lastRowLastColumn="0"/>
+            <w:tcW w:w="582" w:type="pct"/>
+          </w:tcPr>
+          <w:p>
+            <w:pPr>
+              <w:spacing w:after="120" w:line="276" w:lineRule="auto"/>
+              <w:rPr>
+                <w:b w:val="0"/>
+                <w:bCs w:val="0"/>
+                <w:sz w:val="20"/>
+                <w:szCs w:val="20"/>
+              </w:rPr>
+            </w:pPr>
+            <w:r>
+              <w:rPr>
+                <w:b w:val="0"/>
+                <w:bCs w:val="0"/>
+                <w:sz w:val="20"/>
+                <w:szCs w:val="20"/>
+              </w:rPr>
+              <w:t>Sub-Adult</w:t>
+            </w:r>
+          </w:p>
+        </w:tc>
+        <w:tc>
+          <w:tcPr>
+            <w:tcW w:w="611" w:type="pct"/>
+          </w:tcPr>
+          <w:p>
+            <w:pPr>
+              <w:spacing w:after="120" w:line="276" w:lineRule="auto"/>
+              <w:cnfStyle w:val="000000100000" w:firstRow="0" w:lastRow="0" w:firstColumn="0" w:lastColumn="0" w:oddVBand="0" w:evenVBand="0" w:oddHBand="1" w:evenHBand="0" w:firstRowFirstColumn="0" w:firstRowLastColumn="0" w:lastRowFirstColumn="0" w:lastRowLastColumn="0"/>
+              <w:rPr>
+                <w:sz w:val="20"/>
+                <w:szCs w:val="20"/>
+              </w:rPr>
+            </w:pPr>
+            <w:r>
+              <w:rPr>
+                <w:sz w:val="20"/>
+                <w:szCs w:val="20"/>
+              </w:rPr>
+              <w:t>Female</w:t>
+            </w:r>
+          </w:p>
+        </w:tc>
+        <w:tc>
+          <w:tcPr>
+            <w:tcW w:w="716" w:type="pct"/>
+          </w:tcPr>
+          <w:p>
+            <w:pPr>
+              <w:spacing w:after="120" w:line="276" w:lineRule="auto"/>
+              <w:cnfStyle w:val="000000100000" w:firstRow="0" w:lastRow="0" w:firstColumn="0" w:lastColumn="0" w:oddVBand="0" w:evenVBand="0" w:oddHBand="1" w:evenHBand="0" w:firstRowFirstColumn="0" w:firstRowLastColumn="0" w:lastRowFirstColumn="0" w:lastRowLastColumn="0"/>
+              <w:rPr>
+                <w:sz w:val="20"/>
+                <w:szCs w:val="20"/>
+              </w:rPr>
+            </w:pPr>
+            <w:r>
+              <w:rPr>
+                <w:sz w:val="20"/>
+                <w:szCs w:val="20"/>
+              </w:rPr>
+              <w:t>7.6 – 8.5</w:t>
+            </w:r>
+          </w:p>
+        </w:tc>
+        <w:tc>
+          <w:tcPr>
+            <w:tcW w:w="796" w:type="pct"/>
+          </w:tcPr>
+          <w:p>
+            <w:pPr>
+              <w:spacing w:after="120" w:line="276" w:lineRule="auto"/>
+              <w:cnfStyle w:val="000000100000" w:firstRow="0" w:lastRow="0" w:firstColumn="0" w:lastColumn="0" w:oddVBand="0" w:evenVBand="0" w:oddHBand="1" w:evenHBand="0" w:firstRowFirstColumn="0" w:firstRowLastColumn="0" w:lastRowFirstColumn="0" w:lastRowLastColumn="0"/>
+              <w:rPr>
+                <w:sz w:val="20"/>
+                <w:szCs w:val="20"/>
+              </w:rPr>
+            </w:pPr>
+            <w:r>
+              <w:rPr>
+                <w:sz w:val="20"/>
+                <w:szCs w:val="20"/>
+              </w:rPr>
+              <w:t>2 – 7 y</w:t>
+            </w:r>
+            <w:r>
+              <w:rPr>
+                <w:sz w:val="20"/>
+                <w:szCs w:val="20"/>
+              </w:rPr>
+              <w:t>ears</w:t>
+            </w:r>
+          </w:p>
+        </w:tc>
+        <w:tc>
+          <w:tcPr>
+            <w:tcW w:w="2295" w:type="pct"/>
+          </w:tcPr>
+          <w:p>
+            <w:pPr>
+              <w:spacing w:after="120" w:line="276" w:lineRule="auto"/>
+              <w:cnfStyle w:val="000000100000" w:firstRow="0" w:lastRow="0" w:firstColumn="0" w:lastColumn="0" w:oddVBand="0" w:evenVBand="0" w:oddHBand="1" w:evenHBand="0" w:firstRowFirstColumn="0" w:firstRowLastColumn="0" w:lastRowFirstColumn="0" w:lastRowLastColumn="0"/>
+              <w:rPr>
+                <w:sz w:val="20"/>
+                <w:szCs w:val="20"/>
+              </w:rPr>
+            </w:pPr>
+            <w:r>
+              <w:rPr>
+                <w:sz w:val="20"/>
+                <w:szCs w:val="20"/>
+              </w:rPr>
+              <w:t xml:space="preserve">While milk may still present in the stomach, solid foods are more frequently found. Still, the majority if individuals have not attained sexual maturity </w:t>
+            </w:r>
+            <w:r>
+              <w:rPr>
+                <w:sz w:val="20"/>
+                <w:szCs w:val="20"/>
+              </w:rPr>
+              <w:fldChar w:fldCharType="begin"/>
+            </w:r>
+            <w:r>
+              <w:rPr>
+                <w:sz w:val="20"/>
+                <w:szCs w:val="20"/>
+              </w:rPr>
+              <w:instrText xml:space="preserve"> ADDIN ZOTERO_ITEM CSL_CITATION {"citationID":"ZaVP16xd","properties":{"formattedCitation":"(Best et al. 1984)","plainCitation":"(Best et al. 1984)","noteIndex":0},"citationItems":[{"id":119,"uris":["http://zotero.org/users/5395629/items/QZ2YHGLH"],"itemData":{"id":119,"type":"article-journal","container-title":"Reports of the International Whaling Commission","issue":"Special Issue 6","journalAbbreviation":"Rep. Int. Whal. Comm.","page":"51 - 79","title":"Patterns of reproduction in sperm whales, &lt;i&gt;Physeter macrocephalus&lt;/i&gt;","author":[{"family":"Best","given":"P. B."},{"family":"Canham","given":"P. A. S."},{"family":"Macleod","given":"N."}],"issued":{"date-parts":[["1984"]]}}}],"schema":"https://github.com/citation-style-language/schema/raw/master/csl-citation.json"} </w:instrText>
+            </w:r>
+            <w:r>
+              <w:rPr>
+                <w:sz w:val="20"/>
+                <w:szCs w:val="20"/>
+              </w:rPr>
+              <w:fldChar w:fldCharType="separate"/>
+            </w:r>
+            <w:r>
+              <w:rPr>
+                <w:noProof/>
+                <w:sz w:val="20"/>
+                <w:szCs w:val="20"/>
+              </w:rPr>
+              <w:t>(Best et al. 1984)</w:t>
+            </w:r>
+            <w:r>
+              <w:rPr>
+                <w:sz w:val="20"/>
+                <w:szCs w:val="20"/>
+              </w:rPr>
+              <w:fldChar w:fldCharType="end"/>
+            </w:r>
+            <w:r>
+              <w:rPr>
+                <w:sz w:val="20"/>
+                <w:szCs w:val="20"/>
+              </w:rPr>
+              <w:t>.</w:t>
+            </w:r>
+          </w:p>
+        </w:tc>
+      </w:tr>
+      <w:tr>
+        <w:tc>
+          <w:tcPr>
+            <w:cnfStyle w:val="001000000000" w:firstRow="0" w:lastRow="0" w:firstColumn="1" w:lastColumn="0" w:oddVBand="0" w:evenVBand="0" w:oddHBand="0" w:evenHBand="0" w:firstRowFirstColumn="0" w:firstRowLastColumn="0" w:lastRowFirstColumn="0" w:lastRowLastColumn="0"/>
+            <w:tcW w:w="582" w:type="pct"/>
+          </w:tcPr>
+          <w:p>
+            <w:pPr>
+              <w:spacing w:after="120" w:line="276" w:lineRule="auto"/>
+              <w:rPr>
+                <w:b w:val="0"/>
+                <w:bCs w:val="0"/>
+                <w:sz w:val="20"/>
+                <w:szCs w:val="20"/>
+              </w:rPr>
+            </w:pPr>
+            <w:r>
+              <w:rPr>
+                <w:b w:val="0"/>
+                <w:bCs w:val="0"/>
+                <w:sz w:val="20"/>
+                <w:szCs w:val="20"/>
+              </w:rPr>
+              <w:t>Adult</w:t>
+            </w:r>
+          </w:p>
+        </w:tc>
+        <w:tc>
+          <w:tcPr>
+            <w:tcW w:w="611" w:type="pct"/>
+          </w:tcPr>
+          <w:p>
+            <w:pPr>
+              <w:spacing w:after="120" w:line="276" w:lineRule="auto"/>
+              <w:cnfStyle w:val="000000000000" w:firstRow="0" w:lastRow="0" w:firstColumn="0" w:lastColumn="0" w:oddVBand="0" w:evenVBand="0" w:oddHBand="0" w:evenHBand="0" w:firstRowFirstColumn="0" w:firstRowLastColumn="0" w:lastRowFirstColumn="0" w:lastRowLastColumn="0"/>
+              <w:rPr>
+                <w:sz w:val="20"/>
+                <w:szCs w:val="20"/>
+              </w:rPr>
+            </w:pPr>
+            <w:r>
+              <w:rPr>
+                <w:sz w:val="20"/>
+                <w:szCs w:val="20"/>
+              </w:rPr>
+              <w:t>Male</w:t>
+            </w:r>
+          </w:p>
+        </w:tc>
+        <w:tc>
+          <w:tcPr>
+            <w:tcW w:w="716" w:type="pct"/>
+          </w:tcPr>
+          <w:p>
+            <w:pPr>
+              <w:spacing w:after="120" w:line="276" w:lineRule="auto"/>
+              <w:cnfStyle w:val="000000000000" w:firstRow="0" w:lastRow="0" w:firstColumn="0" w:lastColumn="0" w:oddVBand="0" w:evenVBand="0" w:oddHBand="0" w:evenHBand="0" w:firstRowFirstColumn="0" w:firstRowLastColumn="0" w:lastRowFirstColumn="0" w:lastRowLastColumn="0"/>
+              <w:rPr>
+                <w:sz w:val="20"/>
+                <w:szCs w:val="20"/>
+              </w:rPr>
+            </w:pPr>
+            <w:r>
+              <w:rPr>
+                <w:sz w:val="20"/>
+                <w:szCs w:val="20"/>
+              </w:rPr>
+              <w:t>10.0 – 13.7</w:t>
+            </w:r>
+          </w:p>
+        </w:tc>
+        <w:tc>
+          <w:tcPr>
+            <w:tcW w:w="796" w:type="pct"/>
+          </w:tcPr>
+          <w:p>
+            <w:pPr>
+              <w:spacing w:after="120" w:line="276" w:lineRule="auto"/>
+              <w:cnfStyle w:val="000000000000" w:firstRow="0" w:lastRow="0" w:firstColumn="0" w:lastColumn="0" w:oddVBand="0" w:evenVBand="0" w:oddHBand="0" w:evenHBand="0" w:firstRowFirstColumn="0" w:firstRowLastColumn="0" w:lastRowFirstColumn="0" w:lastRowLastColumn="0"/>
+              <w:rPr>
+                <w:sz w:val="20"/>
+                <w:szCs w:val="20"/>
+              </w:rPr>
+            </w:pPr>
+            <w:r>
+              <w:rPr>
+                <w:sz w:val="20"/>
+                <w:szCs w:val="20"/>
+              </w:rPr>
+              <w:t>7 – 20 years</w:t>
+            </w:r>
+          </w:p>
+        </w:tc>
+        <w:tc>
+          <w:tcPr>
+            <w:tcW w:w="2295" w:type="pct"/>
+          </w:tcPr>
+          <w:p>
+            <w:pPr>
+              <w:spacing w:after="120" w:line="276" w:lineRule="auto"/>
+              <w:cnfStyle w:val="000000000000" w:firstRow="0" w:lastRow="0" w:firstColumn="0" w:lastColumn="0" w:oddVBand="0" w:evenVBand="0" w:oddHBand="0" w:evenHBand="0" w:firstRowFirstColumn="0" w:firstRowLastColumn="0" w:lastRowFirstColumn="0" w:lastRowLastColumn="0"/>
+              <w:rPr>
+                <w:sz w:val="20"/>
+                <w:szCs w:val="20"/>
+              </w:rPr>
+            </w:pPr>
+            <w:r>
+              <w:rPr>
+                <w:sz w:val="20"/>
+                <w:szCs w:val="20"/>
+              </w:rPr>
+              <w:t xml:space="preserve">Sexual maturity in males (sperm production) starts at 10 m long, between 7 – 11 years of age, which matches with them leaving their natal unit </w:t>
+            </w:r>
+            <w:r>
+              <w:rPr>
+                <w:sz w:val="20"/>
+                <w:szCs w:val="20"/>
+              </w:rPr>
+              <w:fldChar w:fldCharType="begin"/>
+            </w:r>
+            <w:r>
+              <w:rPr>
+                <w:sz w:val="20"/>
+                <w:szCs w:val="20"/>
+              </w:rPr>
+              <w:instrText xml:space="preserve"> ADDIN ZOTERO_ITEM CSL_CITATION {"citationID":"K7OULJSf","properties":{"formattedCitation":"(Best 1979, Best et al. 1984, Mendes et al. 2007)","plainCitation":"(Best 1979, Best et al. 1984, Mendes et al. 2007)","noteIndex":0},"citationItems":[{"id":719,"uris":["http://zotero.org/users/5395629/items/JF65GA6K"],"itemData":{"id":719,"type":"chapter","container-title":"Behavior of marine animals","edition":"Vol. 3","event-place":"Berkeley","page":"227-290","publisher":"University of California Press","publisher-place":"Berkeley","title":"Social organization in sperm whales, &lt;i&gt;Physeter macrocephalus&lt;/i&gt;","author":[{"family":"Best","given":"P. B."}],"editor":[{"family":"Norris","given":"K. S."}],"issued":{"date-parts":[["1979"]]}}},{"id":119,"uris":["http://zotero.org/users/5395629/items/QZ2YHGLH"],"itemData":{"id":119,"type":"article-journal","container-title":"Reports of the International Whaling Commission","issue":"Special Issue 6","journalAbbreviation":"Rep. Int. Whal. Comm.","page":"51 - 79","title":"Patterns of reproduction in sperm whales, &lt;i&gt;Physeter macrocephalus&lt;/i&gt;","author":[{"family":"Best","given":"P. B."},{"family":"Canham","given":"P. A. S."},{"family":"Macleod","given":"N."}],"issued":{"date-parts":[["1984"]]}}},{"id":1132,"uris":["http://zotero.org/users/5395629/items/CEEIKUNQ"],"itemData":{"id":1132,"type":"article-journal","container-title":"Oecologia","DOI":"10.1007/s00442-006-0612-z","ISSN":"0029-8549, 1432-1939","issue":"4","journalAbbreviation":"Oecologia","language":"en","page":"605-615","source":"DOI.org (Crossref)","title":"Stable carbon and nitrogen isotope ratio profiling of sperm whale teeth reveals ontogenetic movements and trophic ecology","volume":"151","author":[{"family":"Mendes","given":"Sónia"},{"family":"Newton","given":"Jason"},{"family":"Reid","given":"Robert J."},{"family":"Zuur","given":"Alain F."},{"family":"Pierce","given":"Graham J."}],"issued":{"date-parts":[["2007",3,16]]}}}],"schema":"https://github.com/citation-style-language/schema/raw/master/csl-citation.json"} </w:instrText>
+            </w:r>
+            <w:r>
+              <w:rPr>
+                <w:sz w:val="20"/>
+                <w:szCs w:val="20"/>
+              </w:rPr>
+              <w:fldChar w:fldCharType="separate"/>
+            </w:r>
+            <w:r>
+              <w:rPr>
+                <w:sz w:val="20"/>
+                <w:szCs w:val="20"/>
+              </w:rPr>
+              <w:t>(Best 1979, Best et al. 1984, Mendes et al. 2007)</w:t>
+            </w:r>
+            <w:r>
+              <w:rPr>
+                <w:sz w:val="20"/>
+                <w:szCs w:val="20"/>
+              </w:rPr>
+              <w:fldChar w:fldCharType="end"/>
+            </w:r>
+            <w:r>
+              <w:rPr>
+                <w:sz w:val="20"/>
+                <w:szCs w:val="20"/>
+              </w:rPr>
+              <w:t xml:space="preserve">. During this period, individuals continue to grow. </w:t>
+            </w:r>
+          </w:p>
+        </w:tc>
+      </w:tr>
+      <w:tr>
+        <w:trPr>
+          <w:cnfStyle w:val="000000100000" w:firstRow="0" w:lastRow="0" w:firstColumn="0" w:lastColumn="0" w:oddVBand="0" w:evenVBand="0" w:oddHBand="1" w:evenHBand="0" w:firstRowFirstColumn="0" w:firstRowLastColumn="0" w:lastRowFirstColumn="0" w:lastRowLastColumn="0"/>
+        </w:trPr>
+        <w:tc>
+          <w:tcPr>
+            <w:cnfStyle w:val="001000000000" w:firstRow="0" w:lastRow="0" w:firstColumn="1" w:lastColumn="0" w:oddVBand="0" w:evenVBand="0" w:oddHBand="0" w:evenHBand="0" w:firstRowFirstColumn="0" w:firstRowLastColumn="0" w:lastRowFirstColumn="0" w:lastRowLastColumn="0"/>
+            <w:tcW w:w="582" w:type="pct"/>
+          </w:tcPr>
+          <w:p>
+            <w:pPr>
+              <w:spacing w:after="120" w:line="276" w:lineRule="auto"/>
+              <w:rPr>
+                <w:b w:val="0"/>
+                <w:bCs w:val="0"/>
+                <w:sz w:val="20"/>
+                <w:szCs w:val="20"/>
+              </w:rPr>
+            </w:pPr>
+            <w:r>
+              <w:rPr>
+                <w:b w:val="0"/>
+                <w:bCs w:val="0"/>
+                <w:sz w:val="20"/>
+                <w:szCs w:val="20"/>
+              </w:rPr>
+              <w:t>Adult</w:t>
+            </w:r>
+          </w:p>
+        </w:tc>
+        <w:tc>
+          <w:tcPr>
+            <w:tcW w:w="611" w:type="pct"/>
+          </w:tcPr>
+          <w:p>
+            <w:pPr>
+              <w:spacing w:after="120" w:line="276" w:lineRule="auto"/>
+              <w:cnfStyle w:val="000000100000" w:firstRow="0" w:lastRow="0" w:firstColumn="0" w:lastColumn="0" w:oddVBand="0" w:evenVBand="0" w:oddHBand="1" w:evenHBand="0" w:firstRowFirstColumn="0" w:firstRowLastColumn="0" w:lastRowFirstColumn="0" w:lastRowLastColumn="0"/>
+              <w:rPr>
+                <w:sz w:val="20"/>
+                <w:szCs w:val="20"/>
+              </w:rPr>
+            </w:pPr>
+            <w:r>
+              <w:rPr>
+                <w:sz w:val="20"/>
+                <w:szCs w:val="20"/>
+              </w:rPr>
+              <w:t>Female</w:t>
+            </w:r>
+          </w:p>
+        </w:tc>
+        <w:tc>
+          <w:tcPr>
+            <w:tcW w:w="716" w:type="pct"/>
+          </w:tcPr>
+          <w:p>
+            <w:pPr>
+              <w:spacing w:after="120" w:line="276" w:lineRule="auto"/>
+              <w:cnfStyle w:val="000000100000" w:firstRow="0" w:lastRow="0" w:firstColumn="0" w:lastColumn="0" w:oddVBand="0" w:evenVBand="0" w:oddHBand="1" w:evenHBand="0" w:firstRowFirstColumn="0" w:firstRowLastColumn="0" w:lastRowFirstColumn="0" w:lastRowLastColumn="0"/>
+              <w:rPr>
+                <w:sz w:val="20"/>
+                <w:szCs w:val="20"/>
+              </w:rPr>
+            </w:pPr>
+            <w:r>
+              <w:rPr>
+                <w:sz w:val="20"/>
+                <w:szCs w:val="20"/>
+              </w:rPr>
+              <w:t>8.5 – 10.m</w:t>
+            </w:r>
+          </w:p>
+        </w:tc>
+        <w:tc>
+          <w:tcPr>
+            <w:tcW w:w="796" w:type="pct"/>
+          </w:tcPr>
+          <w:p>
+            <w:pPr>
+              <w:spacing w:after="120" w:line="276" w:lineRule="auto"/>
+              <w:cnfStyle w:val="000000100000" w:firstRow="0" w:lastRow="0" w:firstColumn="0" w:lastColumn="0" w:oddVBand="0" w:evenVBand="0" w:oddHBand="1" w:evenHBand="0" w:firstRowFirstColumn="0" w:firstRowLastColumn="0" w:lastRowFirstColumn="0" w:lastRowLastColumn="0"/>
+              <w:rPr>
+                <w:sz w:val="20"/>
+                <w:szCs w:val="20"/>
+              </w:rPr>
+            </w:pPr>
+            <w:r>
+              <w:rPr>
+                <w:sz w:val="20"/>
+                <w:szCs w:val="20"/>
+              </w:rPr>
+              <w:t>7 – 20 year</w:t>
+            </w:r>
+            <w:r>
+              <w:rPr>
+                <w:sz w:val="20"/>
+                <w:szCs w:val="20"/>
+              </w:rPr>
+              <w:t>s</w:t>
+            </w:r>
+          </w:p>
+        </w:tc>
+        <w:tc>
+          <w:tcPr>
+            <w:tcW w:w="2295" w:type="pct"/>
+          </w:tcPr>
+          <w:p>
+            <w:pPr>
+              <w:spacing w:after="120" w:line="276" w:lineRule="auto"/>
+              <w:cnfStyle w:val="000000100000" w:firstRow="0" w:lastRow="0" w:firstColumn="0" w:lastColumn="0" w:oddVBand="0" w:evenVBand="0" w:oddHBand="1" w:evenHBand="0" w:firstRowFirstColumn="0" w:firstRowLastColumn="0" w:lastRowFirstColumn="0" w:lastRowLastColumn="0"/>
+              <w:rPr>
+                <w:sz w:val="20"/>
+                <w:szCs w:val="20"/>
+              </w:rPr>
+            </w:pPr>
+            <w:r>
+              <w:rPr>
+                <w:sz w:val="20"/>
+                <w:szCs w:val="20"/>
+              </w:rPr>
+              <w:t xml:space="preserve">Females achieve gonad development between 8.2 – 9.2 m and are able to conceive shortly after </w:t>
+            </w:r>
+            <w:r>
+              <w:rPr>
+                <w:sz w:val="20"/>
+                <w:szCs w:val="20"/>
+              </w:rPr>
+              <w:fldChar w:fldCharType="begin"/>
+            </w:r>
+            <w:r>
+              <w:rPr>
+                <w:sz w:val="20"/>
+                <w:szCs w:val="20"/>
+              </w:rPr>
+              <w:instrText xml:space="preserve"> ADDIN ZOTERO_ITEM CSL_CITATION {"citationID":"4ozefYzX","properties":{"formattedCitation":"(Rice 1989)","plainCitation":"(Rice 1989)","noteIndex":0},"citationItems":[{"id":752,"uris":["http://zotero.org/users/5395629/items/J8LFQUQS"],"itemData":{"id":752,"type":"chapter","container-title":"Handbook of marine mammals","event-place":"London","page":"177-233","publisher":"Academic Press","publisher-place":"London","title":"Sperm whale. &lt;i&gt;Physeter macrocephalus&lt;/i&gt; Linnaeus, 1758","author":[{"family":"Rice","given":"Dale W."}],"editor":[{"family":"Ridgway","given":"Sam H"},{"family":"Harrison","given":"R"}],"issued":{"date-parts":[["1989"]]}}}],"schema":"https://github.com/citation-style-language/schema/raw/master/csl-citation.json"} </w:instrText>
+            </w:r>
+            <w:r>
+              <w:rPr>
+                <w:sz w:val="20"/>
+                <w:szCs w:val="20"/>
+              </w:rPr>
+              <w:fldChar w:fldCharType="separate"/>
+            </w:r>
+            <w:r>
+              <w:rPr>
+                <w:sz w:val="20"/>
+                <w:szCs w:val="20"/>
+              </w:rPr>
+              <w:t>(Rice 1989)</w:t>
+            </w:r>
+            <w:r>
+              <w:rPr>
+                <w:sz w:val="20"/>
+                <w:szCs w:val="20"/>
+              </w:rPr>
+              <w:fldChar w:fldCharType="end"/>
+            </w:r>
+            <w:r>
+              <w:rPr>
+                <w:sz w:val="20"/>
+                <w:szCs w:val="20"/>
+              </w:rPr>
+              <w:t>.</w:t>
+            </w:r>
+          </w:p>
+        </w:tc>
+      </w:tr>
+      <w:tr>
+        <w:tc>
+          <w:tcPr>
+            <w:cnfStyle w:val="001000000000" w:firstRow="0" w:lastRow="0" w:firstColumn="1" w:lastColumn="0" w:oddVBand="0" w:evenVBand="0" w:oddHBand="0" w:evenHBand="0" w:firstRowFirstColumn="0" w:firstRowLastColumn="0" w:lastRowFirstColumn="0" w:lastRowLastColumn="0"/>
+            <w:tcW w:w="582" w:type="pct"/>
+          </w:tcPr>
+          <w:p>
+            <w:pPr>
+              <w:spacing w:after="120" w:line="276" w:lineRule="auto"/>
+              <w:rPr>
+                <w:b w:val="0"/>
+                <w:bCs w:val="0"/>
+                <w:sz w:val="20"/>
+                <w:szCs w:val="20"/>
+              </w:rPr>
+            </w:pPr>
+            <w:r>
+              <w:rPr>
+                <w:b w:val="0"/>
+                <w:bCs w:val="0"/>
+                <w:sz w:val="20"/>
+                <w:szCs w:val="20"/>
+              </w:rPr>
+              <w:t>Mature</w:t>
+            </w:r>
+            <w:r>
+              <w:rPr>
+                <w:b w:val="0"/>
+                <w:bCs w:val="0"/>
+                <w:sz w:val="20"/>
+                <w:szCs w:val="20"/>
+              </w:rPr>
+              <w:t xml:space="preserve"> </w:t>
+            </w:r>
+          </w:p>
+        </w:tc>
+        <w:tc>
+          <w:tcPr>
+            <w:tcW w:w="611" w:type="pct"/>
+          </w:tcPr>
+          <w:p>
+            <w:pPr>
+              <w:spacing w:after="120" w:line="276" w:lineRule="auto"/>
+              <w:cnfStyle w:val="000000000000" w:firstRow="0" w:lastRow="0" w:firstColumn="0" w:lastColumn="0" w:oddVBand="0" w:evenVBand="0" w:oddHBand="0" w:evenHBand="0" w:firstRowFirstColumn="0" w:firstRowLastColumn="0" w:lastRowFirstColumn="0" w:lastRowLastColumn="0"/>
+              <w:rPr>
+                <w:sz w:val="20"/>
+                <w:szCs w:val="20"/>
+              </w:rPr>
+            </w:pPr>
+            <w:r>
+              <w:rPr>
+                <w:sz w:val="20"/>
+                <w:szCs w:val="20"/>
+              </w:rPr>
+              <w:t>Male</w:t>
+            </w:r>
+          </w:p>
+        </w:tc>
+        <w:tc>
+          <w:tcPr>
+            <w:tcW w:w="716" w:type="pct"/>
+          </w:tcPr>
+          <w:p>
+            <w:pPr>
+              <w:spacing w:after="120" w:line="276" w:lineRule="auto"/>
+              <w:cnfStyle w:val="000000000000" w:firstRow="0" w:lastRow="0" w:firstColumn="0" w:lastColumn="0" w:oddVBand="0" w:evenVBand="0" w:oddHBand="0" w:evenHBand="0" w:firstRowFirstColumn="0" w:firstRowLastColumn="0" w:lastRowFirstColumn="0" w:lastRowLastColumn="0"/>
+              <w:rPr>
+                <w:sz w:val="20"/>
+                <w:szCs w:val="20"/>
+              </w:rPr>
+            </w:pPr>
+            <w:r>
+              <w:rPr>
+                <w:sz w:val="20"/>
+                <w:szCs w:val="20"/>
+              </w:rPr>
+              <w:t xml:space="preserve">&gt; </w:t>
+            </w:r>
+            <w:r>
+              <w:rPr>
+                <w:sz w:val="20"/>
+                <w:szCs w:val="20"/>
+              </w:rPr>
+              <w:t xml:space="preserve">13.7 </w:t>
+            </w:r>
+          </w:p>
+        </w:tc>
+        <w:tc>
+          <w:tcPr>
+            <w:tcW w:w="796" w:type="pct"/>
+          </w:tcPr>
+          <w:p>
+            <w:pPr>
+              <w:spacing w:after="120" w:line="276" w:lineRule="auto"/>
+              <w:cnfStyle w:val="000000000000" w:firstRow="0" w:lastRow="0" w:firstColumn="0" w:lastColumn="0" w:oddVBand="0" w:evenVBand="0" w:oddHBand="0" w:evenHBand="0" w:firstRowFirstColumn="0" w:firstRowLastColumn="0" w:lastRowFirstColumn="0" w:lastRowLastColumn="0"/>
+              <w:rPr>
+                <w:sz w:val="20"/>
+                <w:szCs w:val="20"/>
+              </w:rPr>
+            </w:pPr>
+            <w:r>
+              <w:rPr>
+                <w:sz w:val="20"/>
+                <w:szCs w:val="20"/>
+              </w:rPr>
+              <w:t xml:space="preserve">&gt; </w:t>
+            </w:r>
+            <w:r>
+              <w:rPr>
+                <w:sz w:val="20"/>
+                <w:szCs w:val="20"/>
+              </w:rPr>
+              <w:t>20</w:t>
+            </w:r>
+          </w:p>
+        </w:tc>
+        <w:tc>
+          <w:tcPr>
+            <w:tcW w:w="2295" w:type="pct"/>
+          </w:tcPr>
+          <w:p>
+            <w:pPr>
+              <w:spacing w:after="120" w:line="276" w:lineRule="auto"/>
+              <w:cnfStyle w:val="000000000000" w:firstRow="0" w:lastRow="0" w:firstColumn="0" w:lastColumn="0" w:oddVBand="0" w:evenVBand="0" w:oddHBand="0" w:evenHBand="0" w:firstRowFirstColumn="0" w:firstRowLastColumn="0" w:lastRowFirstColumn="0" w:lastRowLastColumn="0"/>
+              <w:rPr>
+                <w:sz w:val="20"/>
+                <w:szCs w:val="20"/>
+              </w:rPr>
+            </w:pPr>
+            <w:r>
+              <w:rPr>
+                <w:sz w:val="20"/>
+                <w:szCs w:val="20"/>
+              </w:rPr>
+              <w:t xml:space="preserve">Almost all males of this size range are physiologically fertile, as defined by the </w:t>
+            </w:r>
+            <w:r>
+              <w:rPr>
+                <w:sz w:val="20"/>
+                <w:szCs w:val="20"/>
+              </w:rPr>
+              <w:lastRenderedPageBreak/>
+              <w:t xml:space="preserve">concentration of sperm in their seminal fluid and will be either solitary or form bachelor schools. Although </w:t>
+            </w:r>
+            <w:r>
+              <w:rPr>
+                <w:sz w:val="20"/>
+                <w:szCs w:val="20"/>
+              </w:rPr>
+              <w:t xml:space="preserve">physiologically </w:t>
+            </w:r>
+            <w:r>
+              <w:rPr>
+                <w:sz w:val="20"/>
+                <w:szCs w:val="20"/>
+              </w:rPr>
+              <w:t xml:space="preserve">fertile, </w:t>
+            </w:r>
+            <w:r>
+              <w:rPr>
+                <w:sz w:val="20"/>
+                <w:szCs w:val="20"/>
+              </w:rPr>
+              <w:t>males</w:t>
+            </w:r>
+            <w:r>
+              <w:rPr>
+                <w:sz w:val="20"/>
+                <w:szCs w:val="20"/>
+              </w:rPr>
+              <w:t xml:space="preserve"> will likely only start mating when they’ve reached</w:t>
+            </w:r>
+            <w:r>
+              <w:rPr>
+                <w:sz w:val="20"/>
+                <w:szCs w:val="20"/>
+              </w:rPr>
+              <w:t xml:space="preserve"> &lt; 15.7 m (35 years) </w:t>
+            </w:r>
+            <w:r>
+              <w:rPr>
+                <w:sz w:val="20"/>
+                <w:szCs w:val="20"/>
+              </w:rPr>
+              <w:fldChar w:fldCharType="begin"/>
+            </w:r>
+            <w:r>
+              <w:rPr>
+                <w:sz w:val="20"/>
+                <w:szCs w:val="20"/>
+              </w:rPr>
+              <w:instrText xml:space="preserve"> ADDIN ZOTERO_ITEM CSL_CITATION {"citationID":"bMl4ZwVn","properties":{"formattedCitation":"(Best et al. 1984, Rice 1989)","plainCitation":"(Best et al. 1984, Rice 1989)","noteIndex":0},"citationItems":[{"id":119,"uris":["http://zotero.org/users/5395629/items/QZ2YHGLH"],"itemData":{"id":119,"type":"article-journal","container-title":"Reports of the International Whaling Commission","issue":"Special Issue 6","journalAbbreviation":"Rep. Int. Whal. Comm.","page":"51 - 79","title":"Patterns of reproduction in sperm whales, &lt;i&gt;Physeter macrocephalus&lt;/i&gt;","author":[{"family":"Best","given":"P. B."},{"family":"Canham","given":"P. A. S."},{"family":"Macleod","given":"N."}],"issued":{"date-parts":[["1984"]]}}},{"id":752,"uris":["http://zotero.org/users/5395629/items/J8LFQUQS"],"itemData":{"id":752,"type":"chapter","container-title":"Handbook of marine mammals","event-place":"London","page":"177-233","publisher":"Academic Press","publisher-place":"London","title":"Sperm whale. &lt;i&gt;Physeter macrocephalus&lt;/i&gt; Linnaeus, 1758","author":[{"family":"Rice","given":"Dale W."}],"editor":[{"family":"Ridgway","given":"Sam H"},{"family":"Harrison","given":"R"}],"issued":{"date-parts":[["1989"]]}}}],"schema":"https://github.com/citation-style-language/schema/raw/master/csl-citation.json"} </w:instrText>
+            </w:r>
+            <w:r>
+              <w:rPr>
+                <w:sz w:val="20"/>
+                <w:szCs w:val="20"/>
+              </w:rPr>
+              <w:fldChar w:fldCharType="separate"/>
+            </w:r>
+            <w:r>
+              <w:rPr>
+                <w:sz w:val="20"/>
+                <w:szCs w:val="20"/>
+              </w:rPr>
+              <w:t>(Best et al. 1984, Rice 1989)</w:t>
+            </w:r>
+            <w:r>
+              <w:rPr>
+                <w:sz w:val="20"/>
+                <w:szCs w:val="20"/>
+              </w:rPr>
+              <w:fldChar w:fldCharType="end"/>
+            </w:r>
+            <w:r>
+              <w:rPr>
+                <w:sz w:val="20"/>
+                <w:szCs w:val="20"/>
+              </w:rPr>
+              <w:t>.</w:t>
+            </w:r>
+          </w:p>
+        </w:tc>
+      </w:tr>
+      <w:tr>
+        <w:trPr>
+          <w:cnfStyle w:val="000000100000" w:firstRow="0" w:lastRow="0" w:firstColumn="0" w:lastColumn="0" w:oddVBand="0" w:evenVBand="0" w:oddHBand="1" w:evenHBand="0" w:firstRowFirstColumn="0" w:firstRowLastColumn="0" w:lastRowFirstColumn="0" w:lastRowLastColumn="0"/>
+        </w:trPr>
+        <w:tc>
+          <w:tcPr>
+            <w:cnfStyle w:val="001000000000" w:firstRow="0" w:lastRow="0" w:firstColumn="1" w:lastColumn="0" w:oddVBand="0" w:evenVBand="0" w:oddHBand="0" w:evenHBand="0" w:firstRowFirstColumn="0" w:firstRowLastColumn="0" w:lastRowFirstColumn="0" w:lastRowLastColumn="0"/>
+            <w:tcW w:w="582" w:type="pct"/>
+            <w:tcBorders>
+              <w:bottom w:val="single" w:sz="4" w:space="0" w:color="auto"/>
+            </w:tcBorders>
+          </w:tcPr>
+          <w:p>
+            <w:pPr>
+              <w:spacing w:after="120" w:line="276" w:lineRule="auto"/>
+              <w:rPr>
+                <w:b w:val="0"/>
+                <w:bCs w:val="0"/>
+                <w:sz w:val="20"/>
+                <w:szCs w:val="20"/>
+              </w:rPr>
+            </w:pPr>
+            <w:r>
+              <w:rPr>
+                <w:b w:val="0"/>
+                <w:bCs w:val="0"/>
+                <w:sz w:val="20"/>
+                <w:szCs w:val="20"/>
+              </w:rPr>
+              <w:lastRenderedPageBreak/>
+              <w:t>Mature</w:t>
+            </w:r>
+          </w:p>
+        </w:tc>
+        <w:tc>
+          <w:tcPr>
+            <w:tcW w:w="611" w:type="pct"/>
+            <w:tcBorders>
+              <w:bottom w:val="single" w:sz="4" w:space="0" w:color="auto"/>
+            </w:tcBorders>
+          </w:tcPr>
+          <w:p>
+            <w:pPr>
+              <w:spacing w:after="120" w:line="276" w:lineRule="auto"/>
+              <w:cnfStyle w:val="000000100000" w:firstRow="0" w:lastRow="0" w:firstColumn="0" w:lastColumn="0" w:oddVBand="0" w:evenVBand="0" w:oddHBand="1" w:evenHBand="0" w:firstRowFirstColumn="0" w:firstRowLastColumn="0" w:lastRowFirstColumn="0" w:lastRowLastColumn="0"/>
+              <w:rPr>
+                <w:sz w:val="20"/>
+                <w:szCs w:val="20"/>
+              </w:rPr>
+            </w:pPr>
+            <w:r>
+              <w:rPr>
+                <w:sz w:val="20"/>
+                <w:szCs w:val="20"/>
+              </w:rPr>
+              <w:t>Female</w:t>
+            </w:r>
+          </w:p>
+        </w:tc>
+        <w:tc>
+          <w:tcPr>
+            <w:tcW w:w="716" w:type="pct"/>
+            <w:tcBorders>
+              <w:bottom w:val="single" w:sz="4" w:space="0" w:color="auto"/>
+            </w:tcBorders>
+          </w:tcPr>
+          <w:p>
+            <w:pPr>
+              <w:spacing w:after="120" w:line="276" w:lineRule="auto"/>
+              <w:cnfStyle w:val="000000100000" w:firstRow="0" w:lastRow="0" w:firstColumn="0" w:lastColumn="0" w:oddVBand="0" w:evenVBand="0" w:oddHBand="1" w:evenHBand="0" w:firstRowFirstColumn="0" w:firstRowLastColumn="0" w:lastRowFirstColumn="0" w:lastRowLastColumn="0"/>
+              <w:rPr>
+                <w:sz w:val="20"/>
+                <w:szCs w:val="20"/>
+              </w:rPr>
+            </w:pPr>
+            <w:r>
+              <w:rPr>
+                <w:sz w:val="20"/>
+                <w:szCs w:val="20"/>
+              </w:rPr>
+              <w:t>10 – 12 m</w:t>
+            </w:r>
+          </w:p>
+        </w:tc>
+        <w:tc>
+          <w:tcPr>
+            <w:tcW w:w="796" w:type="pct"/>
+            <w:tcBorders>
+              <w:bottom w:val="single" w:sz="4" w:space="0" w:color="auto"/>
+            </w:tcBorders>
+          </w:tcPr>
+          <w:p>
+            <w:pPr>
+              <w:spacing w:after="120" w:line="276" w:lineRule="auto"/>
+              <w:cnfStyle w:val="000000100000" w:firstRow="0" w:lastRow="0" w:firstColumn="0" w:lastColumn="0" w:oddVBand="0" w:evenVBand="0" w:oddHBand="1" w:evenHBand="0" w:firstRowFirstColumn="0" w:firstRowLastColumn="0" w:lastRowFirstColumn="0" w:lastRowLastColumn="0"/>
+              <w:rPr>
+                <w:sz w:val="20"/>
+                <w:szCs w:val="20"/>
+              </w:rPr>
+            </w:pPr>
+            <w:r>
+              <w:rPr>
+                <w:sz w:val="20"/>
+                <w:szCs w:val="20"/>
+              </w:rPr>
+              <w:t>&gt; 20 years</w:t>
+            </w:r>
+          </w:p>
+        </w:tc>
+        <w:tc>
+          <w:tcPr>
+            <w:tcW w:w="2295" w:type="pct"/>
+            <w:tcBorders>
+              <w:bottom w:val="single" w:sz="4" w:space="0" w:color="auto"/>
+            </w:tcBorders>
+          </w:tcPr>
+          <w:p>
+            <w:pPr>
+              <w:spacing w:after="120" w:line="276" w:lineRule="auto"/>
+              <w:cnfStyle w:val="000000100000" w:firstRow="0" w:lastRow="0" w:firstColumn="0" w:lastColumn="0" w:oddVBand="0" w:evenVBand="0" w:oddHBand="1" w:evenHBand="0" w:firstRowFirstColumn="0" w:firstRowLastColumn="0" w:lastRowFirstColumn="0" w:lastRowLastColumn="0"/>
+              <w:rPr>
+                <w:sz w:val="20"/>
+                <w:szCs w:val="20"/>
+              </w:rPr>
+            </w:pPr>
+            <w:r>
+              <w:rPr>
+                <w:sz w:val="20"/>
+                <w:szCs w:val="20"/>
+              </w:rPr>
+              <w:t>Females attain full size at this age.</w:t>
+            </w:r>
+          </w:p>
+        </w:tc>
+      </w:tr>
+    </w:tbl>
+    <w:p>
+      <w:pPr>
+        <w:pStyle w:val="Heading4"/>
+      </w:pPr>
     </w:p>
     <w:p>
       <w:pPr>
@@ -4659,7 +6613,6 @@
         <w:rPr>
           <w:rFonts w:eastAsiaTheme="minorEastAsia"/>
         </w:rPr>
-        <w:lastRenderedPageBreak/>
         <w:t xml:space="preserve">Where </w:t>
       </w:r>
       <m:oMath>
@@ -4835,19 +6788,23 @@
       <w:r>
         <w:t xml:space="preserve">. </w:t>
       </w:r>
-      <w:commentRangeStart w:id="7"/>
+      <w:commentRangeStart w:id="8"/>
       <w:r>
         <w:t xml:space="preserve">We initialized the optimizing algorithm using parameter estimates based on Nishiwaki’s data (based on tip of snout to eyeball). </w:t>
       </w:r>
-      <w:commentRangeEnd w:id="7"/>
+      <w:commentRangeEnd w:id="8"/>
       <w:r>
         <w:rPr>
           <w:rStyle w:val="CommentReference"/>
         </w:rPr>
-        <w:commentReference w:id="7"/>
-      </w:r>
-      <w:r>
-        <w:t>Next, the posterior probability that each whale was female was estimated based on how close each point fell to the ‘female curve’ using the following equation for the likelihood of being female (</w:t>
+        <w:commentReference w:id="8"/>
+      </w:r>
+      <w:r>
+        <w:t xml:space="preserve">Next, </w:t>
+      </w:r>
+      <w:r>
+        <w:lastRenderedPageBreak/>
+        <w:t>the posterior probability that each whale was female was estimated based on how close each point fell to the ‘female curve’ using the following equation for the likelihood of being female (</w:t>
       </w:r>
       <m:oMath>
         <m:sSub>
@@ -5275,7 +7232,19 @@
         <w:rPr>
           <w:rFonts w:eastAsiaTheme="minorEastAsia"/>
         </w:rPr>
-        <w:t xml:space="preserve">To propagate the errors associated with inter-image variation </w:t>
+        <w:t xml:space="preserve">To propagate the </w:t>
+      </w:r>
+      <w:r>
+        <w:rPr>
+          <w:rFonts w:eastAsiaTheme="minorEastAsia"/>
+        </w:rPr>
+        <w:t>uncertainty</w:t>
+      </w:r>
+      <w:r>
+        <w:rPr>
+          <w:rFonts w:eastAsiaTheme="minorEastAsia"/>
+        </w:rPr>
+        <w:t xml:space="preserve"> associated with inter-image variation </w:t>
       </w:r>
       <w:r>
         <w:rPr>
@@ -5567,14 +7536,216 @@
     </w:p>
     <w:p>
       <w:pPr>
+        <w:pStyle w:val="Heading4"/>
+      </w:pPr>
+      <w:r>
+        <w:t>2.3.</w:t>
+      </w:r>
+      <w:r>
+        <w:t>3</w:t>
+      </w:r>
+      <w:r>
+        <w:t xml:space="preserve"> </w:t>
+      </w:r>
+      <w:r>
+        <w:t>Behavioural context</w:t>
+      </w:r>
+    </w:p>
+    <w:p>
+      <w:r>
+        <w:t>We then inspected whether individual whales</w:t>
+      </w:r>
+      <w:r>
+        <w:t xml:space="preserve"> performed or received</w:t>
+      </w:r>
+      <w:r>
+        <w:t xml:space="preserve"> </w:t>
+      </w:r>
+      <w:r>
+        <w:rPr>
+          <w:i/>
+          <w:iCs/>
+        </w:rPr>
+        <w:t>peduncle dives</w:t>
+      </w:r>
+      <w:r>
+        <w:t xml:space="preserve">. </w:t>
+      </w:r>
+      <w:r>
+        <w:rPr>
+          <w:i/>
+          <w:iCs/>
+        </w:rPr>
+        <w:t xml:space="preserve">Peduncle </w:t>
+      </w:r>
+      <w:r>
+        <w:rPr>
+          <w:i/>
+          <w:iCs/>
+        </w:rPr>
+        <w:t>dives</w:t>
+      </w:r>
+      <w:r>
+        <w:t xml:space="preserve"> are short (few seconds) and shallow dives performed by a calf or juvenile onto the base of the peduncle (fluke stalk)</w:t>
+      </w:r>
+      <w:r>
+        <w:t xml:space="preserve"> and under</w:t>
+      </w:r>
+      <w:r>
+        <w:t xml:space="preserve"> a usually larger whale, </w:t>
+      </w:r>
+      <w:r>
+        <w:t xml:space="preserve">during </w:t>
+      </w:r>
+      <w:r>
+        <w:t xml:space="preserve">the calf/juvenile </w:t>
+      </w:r>
+      <w:r>
+        <w:t>often presses</w:t>
+      </w:r>
+      <w:r>
+        <w:t xml:space="preserve"> its snout onto the larger whale’s genital region</w:t>
+      </w:r>
+      <w:r>
+        <w:t xml:space="preserve"> </w:t>
+      </w:r>
+      <w:r>
+        <w:fldChar w:fldCharType="begin"/>
+      </w:r>
+      <w:r>
+        <w:instrText xml:space="preserve"> ADDIN ZOTERO_ITEM CSL_CITATION {"citationID":"a2ogltae2u0","properties":{"formattedCitation":"\\uldash{(Gero &amp; Whitehead 2007)}","plainCitation":"(Gero &amp; Whitehead 2007)","noteIndex":0},"citationItems":[{"id":1228,"uris":["http://zotero.org/users/5395629/items/K6F2N8LY"],"itemData":{"id":1228,"type":"article-journal","container-title":"Marine Mammal Science","DOI":"10.1111/j.1748-7692.2007.00113.x","ISSN":"0824-0469, 1748-7692","issue":"2","journalAbbreviation":"Marine Mammal Sci","language":"en","page":"398-413","source":"DOI.org (Crossref)","title":"Sucking behavior in sperm whale calves: observations and hypotheses","title-short":"SUCKLING BEHAVIOR IN SPERM WHALE CALVES","volume":"23","author":[{"family":"Gero","given":"Shane"},{"family":"Whitehead","given":"Hal"}],"issued":{"date-parts":[["2007",4]]}}}],"schema":"https://github.com/citation-style-language/schema/raw/master/csl-citation.json"} </w:instrText>
+      </w:r>
+      <w:r>
+        <w:fldChar w:fldCharType="separate"/>
+      </w:r>
+      <w:r>
+        <w:rPr>
+          <w:kern w:val="0"/>
+          <w:u w:val="dash"/>
+        </w:rPr>
+        <w:t>(Gero &amp; Whitehead 2007)</w:t>
+      </w:r>
+      <w:r>
+        <w:fldChar w:fldCharType="end"/>
+      </w:r>
+      <w:r>
+        <w:t>.</w:t>
+      </w:r>
+      <w:r>
+        <w:t xml:space="preserve"> They can be detected on drone base recordings when calves arch their backs and dive under a larger whale’s body repeatedly.</w:t>
+      </w:r>
+      <w:r>
+        <w:t xml:space="preserve"> Previously, peduncle dives were assumed to indicate </w:t>
+      </w:r>
+      <w:r>
+        <w:t>suckling</w:t>
+      </w:r>
+      <w:r>
+        <w:t xml:space="preserve"> </w:t>
+      </w:r>
+      <w:r>
+        <w:fldChar w:fldCharType="begin"/>
+      </w:r>
+      <w:r>
+        <w:instrText xml:space="preserve"> ADDIN ZOTERO_ITEM CSL_CITATION {"citationID":"a2nntms5qa4","properties":{"formattedCitation":"\\uldash{(Gero &amp; Whitehead 2007)}","plainCitation":"(Gero &amp; Whitehead 2007)","noteIndex":0},"citationItems":[{"id":1228,"uris":["http://zotero.org/users/5395629/items/K6F2N8LY"],"itemData":{"id":1228,"type":"article-journal","container-title":"Marine Mammal Science","DOI":"10.1111/j.1748-7692.2007.00113.x","ISSN":"0824-0469, 1748-7692","issue":"2","journalAbbreviation":"Marine Mammal Sci","language":"en","page":"398-413","source":"DOI.org (Crossref)","title":"Sucking behavior in sperm whale calves: observations and hypotheses","title-short":"SUCKLING BEHAVIOR IN SPERM WHALE CALVES","volume":"23","author":[{"family":"Gero","given":"Shane"},{"family":"Whitehead","given":"Hal"}],"issued":{"date-parts":[["2007",4]]}}}],"schema":"https://github.com/citation-style-language/schema/raw/master/csl-citation.json"} </w:instrText>
+      </w:r>
+      <w:r>
+        <w:fldChar w:fldCharType="separate"/>
+      </w:r>
+      <w:r>
+        <w:rPr>
+          <w:kern w:val="0"/>
+          <w:u w:val="dash"/>
+        </w:rPr>
+        <w:t>(Gero &amp; Whitehead 2007)</w:t>
+      </w:r>
+      <w:r>
+        <w:fldChar w:fldCharType="end"/>
+      </w:r>
+      <w:r>
+        <w:t xml:space="preserve">, but recent underwater footage suggests that peduncle dives may not be associated with suckling and that this rather represents a form of affiliative behaviour between calves and mothers/allomothers </w:t>
+      </w:r>
+      <w:r>
+        <w:fldChar w:fldCharType="begin"/>
+      </w:r>
+      <w:r>
+        <w:instrText xml:space="preserve"> ADDIN ZOTERO_ITEM CSL_CITATION {"citationID":"annmg7o2f2","properties":{"formattedCitation":"\\uldash{(Sarano et al. 2023)}","plainCitation":"(Sarano et al. 2023)","noteIndex":0},"citationItems":[{"id":5065,"uris":["http://zotero.org/users/5395629/items/P25R26RD"],"itemData":{"id":5065,"type":"article-journal","abstract":"In mammals, lactation is the universal behavior of feeding offspring and has a fundamental nutritional and social value with offspring staying near their mothers. In order to obtain milk, terrestrial mammal offspring squeeze the breast of lactating females and suckle the nipples with their tongues. In the specific case of cetacean species, it was reported that lactating females intentionally eject milk from their mammary slit into the calves’ mouths. Nursing behavior in sperm whales has already been broadly described, but the results of our current study, based on 127 underwater videos, recording over 7 years and displaying explicit nursing behavior, bring a higher level of understanding. We first showed that sperm whale calves are proactive in getting milk. We were then able to illustrate and describe with a high level of precision their suckling behavior: firstly, the calf bumps its head onto the female’s genital area to signal the mother its willingness to suckle; secondly, the calf introduces its lower jawbone into the genital slit, this action makes the nipple pop up from its slit; thirdly, the calf squeezes the nipple with its tongue against the hard palate and suckles; fourthly, the calf removes its jawbone from the female and swims off. Moreover, our underwater visual observations provided the first direct evidence for allosuckling in sperm whales, a situation during which a calf obtains milk from an adult female who is not its mother.","container-title":"Animal Behavior and Cognition","DOI":"10.26451/abc.10.02.02.2023","ISSN":"23724323","issue":"2","journalAbbreviation":"AB&amp;C","language":"en","page":"105-131","source":"DOI.org (Crossref)","title":"Nursing Behavior in Sperm Whales (Physeter macrocephalus)","volume":"10","author":[{"family":"Sarano","given":"François"},{"family":"Sarano","given":"Véronique"},{"family":"Tonietto","given":"Modan-Lou"},{"family":"Yernaux","given":"Adrien"},{"family":"Jung","given":"Jean-Luc"},{"family":"Arribart","given":"Marion"},{"family":"Girardet","given":"Justine"},{"family":"Preud'homme","given":"Axel"},{"family":"Heuzey","given":"René"},{"family":"Delfour","given":"Fabienne"},{"family":"Glotin","given":"Hervé"},{"family":"Charrier","given":"Isabelle"},{"family":"Adam","given":"Olivier"}],"issued":{"date-parts":[["2023",5,1]]}}}],"schema":"https://github.com/citation-style-language/schema/raw/master/csl-citation.json"} </w:instrText>
+      </w:r>
+      <w:r>
+        <w:fldChar w:fldCharType="separate"/>
+      </w:r>
+      <w:r>
+        <w:rPr>
+          <w:kern w:val="0"/>
+          <w:u w:val="dash"/>
+        </w:rPr>
+        <w:t>(Sarano et al. 2023)</w:t>
+      </w:r>
+      <w:r>
+        <w:fldChar w:fldCharType="end"/>
+      </w:r>
+      <w:r>
+        <w:t xml:space="preserve">. Although peduncle dives may </w:t>
+      </w:r>
+      <w:r>
+        <w:lastRenderedPageBreak/>
+        <w:t xml:space="preserve">not necessarily involve suckling, all published reports of </w:t>
+      </w:r>
+      <w:r>
+        <w:rPr>
+          <w:i/>
+          <w:iCs/>
+        </w:rPr>
+        <w:t>peduncle dives</w:t>
+      </w:r>
+      <w:r>
+        <w:t xml:space="preserve"> in which the sex of the receiving whales is known involve female whales </w:t>
+      </w:r>
+      <w:r>
+        <w:fldChar w:fldCharType="begin"/>
+      </w:r>
+      <w:r>
+        <w:instrText xml:space="preserve"> ADDIN ZOTERO_ITEM CSL_CITATION {"citationID":"a2f6lng3sv8","properties":{"formattedCitation":"\\uldash{(Gero &amp; Whitehead 2007, Sarano et al. 2023)}","plainCitation":"(Gero &amp; Whitehead 2007, Sarano et al. 2023)","noteIndex":0},"citationItems":[{"id":1228,"uris":["http://zotero.org/users/5395629/items/K6F2N8LY"],"itemData":{"id":1228,"type":"article-journal","container-title":"Marine Mammal Science","DOI":"10.1111/j.1748-7692.2007.00113.x","ISSN":"0824-0469, 1748-7692","issue":"2","journalAbbreviation":"Marine Mammal Sci","language":"en","page":"398-413","source":"DOI.org (Crossref)","title":"Sucking behavior in sperm whale calves: observations and hypotheses","title-short":"SUCKLING BEHAVIOR IN SPERM WHALE CALVES","volume":"23","author":[{"family":"Gero","given":"Shane"},{"family":"Whitehead","given":"Hal"}],"issued":{"date-parts":[["2007",4]]}}},{"id":5065,"uris":["http://zotero.org/users/5395629/items/P25R26RD"],"itemData":{"id":5065,"type":"article-journal","abstract":"In mammals, lactation is the universal behavior of feeding offspring and has a fundamental nutritional and social value with offspring staying near their mothers. In order to obtain milk, terrestrial mammal offspring squeeze the breast of lactating females and suckle the nipples with their tongues. In the specific case of cetacean species, it was reported that lactating females intentionally eject milk from their mammary slit into the calves’ mouths. Nursing behavior in sperm whales has already been broadly described, but the results of our current study, based on 127 underwater videos, recording over 7 years and displaying explicit nursing behavior, bring a higher level of understanding. We first showed that sperm whale calves are proactive in getting milk. We were then able to illustrate and describe with a high level of precision their suckling behavior: firstly, the calf bumps its head onto the female’s genital area to signal the mother its willingness to suckle; secondly, the calf introduces its lower jawbone into the genital slit, this action makes the nipple pop up from its slit; thirdly, the calf squeezes the nipple with its tongue against the hard palate and suckles; fourthly, the calf removes its jawbone from the female and swims off. Moreover, our underwater visual observations provided the first direct evidence for allosuckling in sperm whales, a situation during which a calf obtains milk from an adult female who is not its mother.","container-title":"Animal Behavior and Cognition","DOI":"10.26451/abc.10.02.02.2023","ISSN":"23724323","issue":"2","journalAbbreviation":"AB&amp;C","language":"en","page":"105-131","source":"DOI.org (Crossref)","title":"Nursing Behavior in Sperm Whales (Physeter macrocephalus)","volume":"10","author":[{"family":"Sarano","given":"François"},{"family":"Sarano","given":"Véronique"},{"family":"Tonietto","given":"Modan-Lou"},{"family":"Yernaux","given":"Adrien"},{"family":"Jung","given":"Jean-Luc"},{"family":"Arribart","given":"Marion"},{"family":"Girardet","given":"Justine"},{"family":"Preud'homme","given":"Axel"},{"family":"Heuzey","given":"René"},{"family":"Delfour","given":"Fabienne"},{"family":"Glotin","given":"Hervé"},{"family":"Charrier","given":"Isabelle"},{"family":"Adam","given":"Olivier"}],"issued":{"date-parts":[["2023",5,1]]}}}],"schema":"https://github.com/citation-style-language/schema/raw/master/csl-citation.json"} </w:instrText>
+      </w:r>
+      <w:r>
+        <w:fldChar w:fldCharType="separate"/>
+      </w:r>
+      <w:r>
+        <w:rPr>
+          <w:kern w:val="0"/>
+          <w:u w:val="dash"/>
+        </w:rPr>
+        <w:t>(Gero &amp; Whitehead 2007, Sarano et al. 2023)</w:t>
+      </w:r>
+      <w:r>
+        <w:fldChar w:fldCharType="end"/>
+      </w:r>
+      <w:r>
+        <w:t xml:space="preserve">. </w:t>
+      </w:r>
+      <w:r>
+        <w:t xml:space="preserve">For each measured whale, we recorded whether it had been observed performing or receiving a </w:t>
+      </w:r>
+      <w:r>
+        <w:rPr>
+          <w:i/>
+          <w:iCs/>
+        </w:rPr>
+        <w:t xml:space="preserve">peduncle dive </w:t>
+      </w:r>
+      <w:r>
+        <w:t xml:space="preserve">in any of the video footage from which still images for measurements were taken.  </w:t>
+      </w:r>
+    </w:p>
+    <w:p>
+      <w:pPr>
         <w:pStyle w:val="Heading2"/>
       </w:pPr>
-      <w:bookmarkStart w:id="8" w:name="_Toc201083901"/>
-      <w:r>
-        <w:lastRenderedPageBreak/>
+      <w:bookmarkStart w:id="9" w:name="_Toc201083901"/>
+      <w:r>
         <w:t>3. Results</w:t>
       </w:r>
-      <w:bookmarkEnd w:id="8"/>
+      <w:bookmarkEnd w:id="9"/>
     </w:p>
     <w:p>
       <w:pPr>
@@ -6002,8 +8173,8 @@
           <w:noProof/>
         </w:rPr>
         <w:drawing>
-          <wp:inline distT="0" distB="0" distL="0" distR="0" wp14:anchorId="0952D751" wp14:editId="7A4E30AE">
-            <wp:extent cx="3200407" cy="3200407"/>
+          <wp:inline distT="0" distB="0" distL="0" distR="0" wp14:anchorId="0952D751" wp14:editId="5CAD84FF">
+            <wp:extent cx="2440270" cy="2440270"/>
             <wp:effectExtent l="0" t="0" r="0" b="0"/>
             <wp:docPr id="148756678" name="Picture 16" descr="A graph with a number of boxes&#10;&#10;AI-generated content may be incorrect."/>
             <wp:cNvGraphicFramePr>
@@ -6031,7 +8202,7 @@
                   <pic:spPr>
                     <a:xfrm>
                       <a:off x="0" y="0"/>
-                      <a:ext cx="3200407" cy="3200407"/>
+                      <a:ext cx="2452732" cy="2452732"/>
                     </a:xfrm>
                     <a:prstGeom prst="rect">
                       <a:avLst/>
@@ -6052,7 +8223,7 @@
           <w:iCs w:val="0"/>
         </w:rPr>
       </w:pPr>
-      <w:bookmarkStart w:id="9" w:name="_Ref201088861"/>
+      <w:bookmarkStart w:id="10" w:name="_Ref201088861"/>
       <w:r>
         <w:t xml:space="preserve">Figure </w:t>
       </w:r>
@@ -6064,7 +8235,7 @@
           <w:t>2</w:t>
         </w:r>
       </w:fldSimple>
-      <w:bookmarkEnd w:id="9"/>
+      <w:bookmarkEnd w:id="10"/>
       <w:r>
         <w:t xml:space="preserve">. </w:t>
       </w:r>
@@ -6084,7 +8255,10 @@
         <w:t xml:space="preserve">3.3 | </w:t>
       </w:r>
       <w:r>
-        <w:t>Sex</w:t>
+        <w:t>Age and s</w:t>
+      </w:r>
+      <w:r>
+        <w:t>ex</w:t>
       </w:r>
       <w:r>
         <w:t xml:space="preserve"> inference</w:t>
@@ -6597,14 +8771,13 @@
           <w:color w:val="auto"/>
         </w:rPr>
       </w:pPr>
-      <w:bookmarkStart w:id="10" w:name="_Ref201835481"/>
+      <w:bookmarkStart w:id="11" w:name="_Ref201835481"/>
       <w:r>
         <w:rPr>
           <w:b/>
           <w:bCs/>
           <w:color w:val="auto"/>
         </w:rPr>
-        <w:lastRenderedPageBreak/>
         <w:t xml:space="preserve">Table </w:t>
       </w:r>
       <w:r>
@@ -6638,7 +8811,7 @@
           <w:noProof/>
           <w:color w:val="auto"/>
         </w:rPr>
-        <w:t>1</w:t>
+        <w:t>2</w:t>
       </w:r>
       <w:r>
         <w:rPr>
@@ -6648,7 +8821,7 @@
         </w:rPr>
         <w:fldChar w:fldCharType="end"/>
       </w:r>
-      <w:bookmarkEnd w:id="10"/>
+      <w:bookmarkEnd w:id="11"/>
       <w:r>
         <w:rPr>
           <w:color w:val="auto"/>
@@ -7000,7 +9173,28 @@
                 <w:rFonts w:eastAsia="Arial"/>
                 <w:color w:val="000000"/>
               </w:rPr>
-              <w:t xml:space="preserve"> (95% CI)</w:t>
+              <w:t xml:space="preserve"> </w:t>
+            </w:r>
+            <w:r>
+              <w:rPr>
+                <w:rFonts w:eastAsia="Arial"/>
+                <w:color w:val="000000"/>
+              </w:rPr>
+              <w:t>[</w:t>
+            </w:r>
+            <w:r>
+              <w:rPr>
+                <w:rFonts w:eastAsia="Arial"/>
+                <w:color w:val="000000"/>
+              </w:rPr>
+              <w:t>95% CI</w:t>
+            </w:r>
+            <w:r>
+              <w:rPr>
+                <w:rFonts w:eastAsia="Arial"/>
+                <w:color w:val="000000"/>
+              </w:rPr>
+              <w:t>]</w:t>
             </w:r>
           </w:p>
         </w:tc>
@@ -7060,7 +9254,21 @@
                 <w:rFonts w:eastAsia="Arial"/>
                 <w:color w:val="000000"/>
               </w:rPr>
-              <w:t>(95% CI)</w:t>
+              <w:t>[9</w:t>
+            </w:r>
+            <w:r>
+              <w:rPr>
+                <w:rFonts w:eastAsia="Arial"/>
+                <w:color w:val="000000"/>
+              </w:rPr>
+              <w:t>5% CI</w:t>
+            </w:r>
+            <w:r>
+              <w:rPr>
+                <w:rFonts w:eastAsia="Arial"/>
+                <w:color w:val="000000"/>
+              </w:rPr>
+              <w:t>]</w:t>
             </w:r>
           </w:p>
         </w:tc>
@@ -7111,7 +9319,14 @@
                 <w:rFonts w:eastAsia="Arial"/>
                 <w:color w:val="000000"/>
               </w:rPr>
-              <w:t xml:space="preserve"> (95% CI)</w:t>
+              <w:t xml:space="preserve"> </w:t>
+            </w:r>
+            <w:r>
+              <w:rPr>
+                <w:rFonts w:eastAsia="Arial"/>
+                <w:color w:val="000000"/>
+              </w:rPr>
+              <w:t>[95% CI]</w:t>
             </w:r>
           </w:p>
         </w:tc>
@@ -7172,7 +9387,7 @@
                 <w:rFonts w:eastAsia="Arial"/>
                 <w:color w:val="000000"/>
               </w:rPr>
-              <w:t>(95% CI)</w:t>
+              <w:t>[95% CI]</w:t>
             </w:r>
           </w:p>
         </w:tc>
@@ -7213,6 +9428,7 @@
                 <w:iCs/>
                 <w:color w:val="000000"/>
               </w:rPr>
+              <w:lastRenderedPageBreak/>
               <w:t>R</w:t>
             </w:r>
             <w:r>
@@ -7583,7 +9799,7 @@
       <w:pPr>
         <w:pStyle w:val="Caption"/>
       </w:pPr>
-      <w:bookmarkStart w:id="11" w:name="_Ref201775677"/>
+      <w:bookmarkStart w:id="12" w:name="_Ref201775677"/>
       <w:r>
         <w:rPr>
           <w:b/>
@@ -7633,7 +9849,7 @@
         </w:rPr>
         <w:fldChar w:fldCharType="end"/>
       </w:r>
-      <w:bookmarkEnd w:id="11"/>
+      <w:bookmarkEnd w:id="12"/>
       <w:r>
         <w:rPr>
           <w:b/>
@@ -7991,7 +10207,7 @@
           <w:color w:val="auto"/>
         </w:rPr>
       </w:pPr>
-      <w:bookmarkStart w:id="12" w:name="_Ref201777558"/>
+      <w:bookmarkStart w:id="13" w:name="_Ref201777558"/>
       <w:r>
         <w:rPr>
           <w:b/>
@@ -8041,7 +10257,7 @@
         </w:rPr>
         <w:fldChar w:fldCharType="end"/>
       </w:r>
-      <w:bookmarkEnd w:id="12"/>
+      <w:bookmarkEnd w:id="13"/>
       <w:r>
         <w:rPr>
           <w:b/>
@@ -8232,10 +10448,7 @@
         <w:t xml:space="preserve"> </w:t>
       </w:r>
       <w:r>
-        <w:t>M</w:t>
-      </w:r>
-      <w:r>
-        <w:t xml:space="preserve">odels fit with </w:t>
+        <w:t xml:space="preserve">Models fit with </w:t>
       </w:r>
       <w:r>
         <w:rPr>
@@ -8245,13 +10458,7 @@
         <w:t>R – Flipper</w:t>
       </w:r>
       <w:r>
-        <w:t xml:space="preserve"> consistently </w:t>
-      </w:r>
-      <w:r>
-        <w:t>assigned</w:t>
-      </w:r>
-      <w:r>
-        <w:t xml:space="preserve"> a high likelihood of an individual being female (</w:t>
+        <w:t xml:space="preserve"> consistently assigned a high likelihood of an individual being female (</w:t>
       </w:r>
       <w:r>
         <w:rPr>
@@ -8348,10 +10555,13 @@
         <w:t>5 individuals</w:t>
       </w:r>
       <w:r>
-        <w:t xml:space="preserve"> which</w:t>
-      </w:r>
-      <w:r>
-        <w:t xml:space="preserve"> ranging 12.9 – 16.1 m and </w:t>
+        <w:t xml:space="preserve"> </w:t>
+      </w:r>
+      <w:r>
+        <w:t>between</w:t>
+      </w:r>
+      <w:r>
+        <w:t xml:space="preserve"> 12.9 – 16.1 m and </w:t>
       </w:r>
       <w:r>
         <w:rPr>
@@ -8361,16 +10571,19 @@
         <w:t xml:space="preserve">R flipper </w:t>
       </w:r>
       <w:r>
-        <w:t>0.38 – 0.41.</w:t>
-      </w:r>
-      <w:r>
-        <w:t xml:space="preserve"> Conversely</w:t>
-      </w:r>
-      <w:r>
-        <w:t xml:space="preserve"> </w:t>
-      </w:r>
-      <w:r>
-        <w:t>i</w:t>
+        <w:t>0.38 – 0.41</w:t>
+      </w:r>
+      <w:r>
+        <w:t>, which can be classified as males based on their length and behavioural context</w:t>
+      </w:r>
+      <w:r>
+        <w:t>. Conversely</w:t>
+      </w:r>
+      <w:r>
+        <w:t>,</w:t>
+      </w:r>
+      <w:r>
+        <w:t xml:space="preserve"> i</w:t>
       </w:r>
       <w:r>
         <w:t xml:space="preserve">n models fit with </w:t>
@@ -8535,7 +10748,11 @@
         <w:t xml:space="preserve">P(f) </w:t>
       </w:r>
       <w:r>
-        <w:t>(0.12, CI = 0 – 0.44).</w:t>
+        <w:t xml:space="preserve">(0.12, CI = </w:t>
+      </w:r>
+      <w:r>
+        <w:lastRenderedPageBreak/>
+        <w:t>0 – 0.44).</w:t>
       </w:r>
       <w:r>
         <w:t xml:space="preserve"> Likewise, individual 0</w:t>
@@ -8553,11 +10770,7 @@
         <w:t xml:space="preserve"> observed alone and known </w:t>
       </w:r>
       <w:r>
-        <w:t xml:space="preserve">be a male based on </w:t>
-      </w:r>
-      <w:r>
-        <w:lastRenderedPageBreak/>
-        <w:t>behavioural context</w:t>
+        <w:t>be a male based on behavioural context</w:t>
       </w:r>
       <w:r>
         <w:t xml:space="preserve">. </w:t>
@@ -8652,7 +10865,7 @@
           <w:color w:val="auto"/>
         </w:rPr>
       </w:pPr>
-      <w:bookmarkStart w:id="13" w:name="_Ref201777743"/>
+      <w:bookmarkStart w:id="14" w:name="_Ref201777743"/>
       <w:r>
         <w:rPr>
           <w:b/>
@@ -8703,7 +10916,7 @@
         </w:rPr>
         <w:fldChar w:fldCharType="end"/>
       </w:r>
-      <w:bookmarkEnd w:id="13"/>
+      <w:bookmarkEnd w:id="14"/>
       <w:r>
         <w:rPr>
           <w:b/>
@@ -8887,7 +11100,10 @@
         <w:t xml:space="preserve">- </w:t>
       </w:r>
       <w:r>
-        <w:t xml:space="preserve">Suckling patterns. </w:t>
+        <w:t>Peduncle dive</w:t>
+      </w:r>
+      <w:r>
+        <w:t xml:space="preserve"> patterns. </w:t>
       </w:r>
     </w:p>
     <w:p>
@@ -8908,17 +11124,20 @@
       </w:r>
       <w:r>
         <w:t xml:space="preserve">0.60 – 0.99. </w:t>
+      </w:r>
+      <w:r>
+        <w:t>Indivi</w:t>
       </w:r>
     </w:p>
     <w:p>
       <w:pPr>
         <w:pStyle w:val="Heading2"/>
       </w:pPr>
-      <w:bookmarkStart w:id="14" w:name="_Toc201083902"/>
+      <w:bookmarkStart w:id="15" w:name="_Toc201083902"/>
       <w:r>
         <w:t>Discussion</w:t>
       </w:r>
-      <w:bookmarkEnd w:id="14"/>
+      <w:bookmarkEnd w:id="15"/>
     </w:p>
     <w:p>
       <w:pPr>
@@ -8941,6 +11160,7 @@
         </w:numPr>
       </w:pPr>
       <w:r>
+        <w:lastRenderedPageBreak/>
         <w:t>But the model based on R – Flipper showed that whales &gt;</w:t>
       </w:r>
       <w:r>
@@ -8959,11 +11179,7 @@
         <w:t>, helping refine existing sex/age classes for sperm whales</w:t>
       </w:r>
       <w:r>
-        <w:t xml:space="preserve">. Models </w:t>
-      </w:r>
-      <w:r>
-        <w:lastRenderedPageBreak/>
-        <w:t>based on R – Dorsal had too much uncertainty, even in cases of known sex (i.e. very large males), likely as a result of how reliably this measurement can be taken. Even if R – Flipper can be measured under more specific conditions, it better captures sexual dimorphism.</w:t>
+        <w:t>. Models based on R – Dorsal had too much uncertainty, even in cases of known sex (i.e. very large males), likely as a result of how reliably this measurement can be taken. Even if R – Flipper can be measured under more specific conditions, it better captures sexual dimorphism.</w:t>
       </w:r>
     </w:p>
     <w:p>
@@ -9076,7 +11292,7 @@
 
 <file path=word/comments.xml><?xml version="1.0" encoding="utf-8"?>
 <w:comments xmlns:wpc="http://schemas.microsoft.com/office/word/2010/wordprocessingCanvas" xmlns:cx="http://schemas.microsoft.com/office/drawing/2014/chartex" xmlns:cx1="http://schemas.microsoft.com/office/drawing/2015/9/8/chartex" xmlns:cx2="http://schemas.microsoft.com/office/drawing/2015/10/21/chartex" xmlns:cx3="http://schemas.microsoft.com/office/drawing/2016/5/9/chartex" xmlns:cx4="http://schemas.microsoft.com/office/drawing/2016/5/10/chartex" xmlns:cx5="http://schemas.microsoft.com/office/drawing/2016/5/11/chartex" xmlns:cx6="http://schemas.microsoft.com/office/drawing/2016/5/12/chartex" xmlns:cx7="http://schemas.microsoft.com/office/drawing/2016/5/13/chartex" xmlns:cx8="http://schemas.microsoft.com/office/drawing/2016/5/14/chartex" xmlns:mc="http://schemas.openxmlformats.org/markup-compatibility/2006" xmlns:aink="http://schemas.microsoft.com/office/drawing/2016/ink" xmlns:am3d="http://schemas.microsoft.com/office/drawing/2017/model3d" xmlns:o="urn:schemas-microsoft-com:office:office" xmlns:oel="http://schemas.microsoft.com/office/2019/extlst" xmlns:r="http://schemas.openxmlformats.org/officeDocument/2006/relationships" xmlns:m="http://schemas.openxmlformats.org/officeDocument/2006/math" xmlns:v="urn:schemas-microsoft-com:vml" xmlns:wp14="http://schemas.microsoft.com/office/word/2010/wordprocessingDrawing" xmlns:wp="http://schemas.openxmlformats.org/drawingml/2006/wordprocessingDrawing" xmlns:w10="urn:schemas-microsoft-com:office:word" xmlns:w="http://schemas.openxmlformats.org/wordprocessingml/2006/main" xmlns:w14="http://schemas.microsoft.com/office/word/2010/wordml" xmlns:w15="http://schemas.microsoft.com/office/word/2012/wordml" xmlns:w16cex="http://schemas.microsoft.com/office/word/2018/wordml/cex" xmlns:w16cid="http://schemas.microsoft.com/office/word/2016/wordml/cid" xmlns:w16="http://schemas.microsoft.com/office/word/2018/wordml" xmlns:w16du="http://schemas.microsoft.com/office/word/2023/wordml/word16du" xmlns:w16sdtdh="http://schemas.microsoft.com/office/word/2020/wordml/sdtdatahash" xmlns:w16sdtfl="http://schemas.microsoft.com/office/word/2024/wordml/sdtformatlock" xmlns:w16se="http://schemas.microsoft.com/office/word/2015/wordml/symex" xmlns:wpg="http://schemas.microsoft.com/office/word/2010/wordprocessingGroup" xmlns:wpi="http://schemas.microsoft.com/office/word/2010/wordprocessingInk" xmlns:wne="http://schemas.microsoft.com/office/word/2006/wordml" xmlns:wps="http://schemas.microsoft.com/office/word/2010/wordprocessingShape" mc:Ignorable="w14 w15 w16se w16cid w16 w16cex w16sdtdh w16sdtfl w16du wp14">
-  <w:comment w:id="7" w:author="Balaena Institute whitehead" w:date="2025-06-25T17:00:00Z" w:initials="Bw">
+  <w:comment w:id="8" w:author="Balaena Institute whitehead" w:date="2025-06-25T17:00:00Z" w:initials="Bw">
     <w:p>
       <w:pPr>
         <w:pStyle w:val="CommentText"/>
@@ -9635,7 +11851,7 @@
     <w:lsdException w:name="Table Web 2" w:semiHidden="1" w:unhideWhenUsed="1"/>
     <w:lsdException w:name="Table Web 3" w:semiHidden="1" w:unhideWhenUsed="1"/>
     <w:lsdException w:name="Balloon Text" w:semiHidden="1" w:unhideWhenUsed="1"/>
-    <w:lsdException w:name="Table Grid" w:uiPriority="39"/>
+    <w:lsdException w:name="Table Grid" w:uiPriority="59"/>
     <w:lsdException w:name="Table Theme" w:semiHidden="1" w:unhideWhenUsed="1"/>
     <w:lsdException w:name="Placeholder Text" w:semiHidden="1"/>
     <w:lsdException w:name="No Spacing" w:uiPriority="1" w:qFormat="1"/>
@@ -10648,6 +12864,25 @@
       <w:szCs w:val="20"/>
     </w:rPr>
   </w:style>
+  <w:style w:type="table" w:styleId="TableGrid">
+    <w:name w:val="Table Grid"/>
+    <w:basedOn w:val="TableNormal"/>
+    <w:uiPriority w:val="59"/>
+    <w:rsid w:val="00B5020B"/>
+    <w:pPr>
+      <w:spacing w:after="0" w:line="240" w:lineRule="auto"/>
+    </w:pPr>
+    <w:tblPr>
+      <w:tblBorders>
+        <w:top w:val="single" w:sz="4" w:space="0" w:color="auto"/>
+        <w:left w:val="single" w:sz="4" w:space="0" w:color="auto"/>
+        <w:bottom w:val="single" w:sz="4" w:space="0" w:color="auto"/>
+        <w:right w:val="single" w:sz="4" w:space="0" w:color="auto"/>
+        <w:insideH w:val="single" w:sz="4" w:space="0" w:color="auto"/>
+        <w:insideV w:val="single" w:sz="4" w:space="0" w:color="auto"/>
+      </w:tblBorders>
+    </w:tblPr>
+  </w:style>
 </w:styles>
 </file>
 

</xml_diff>

<commit_message>
rough pass at peduncle dives
</commit_message>
<xml_diff>
--- a/Manuscript/Manuscritp_SpermWhale_AgeSex_Drone.docx
+++ b/Manuscript/Manuscritp_SpermWhale_AgeSex_Drone.docx
@@ -4241,14 +4241,7 @@
                 <w:sz w:val="20"/>
                 <w:szCs w:val="20"/>
               </w:rPr>
-              <w:t>Length</w:t>
-            </w:r>
-            <w:r>
-              <w:rPr>
-                <w:sz w:val="20"/>
-                <w:szCs w:val="20"/>
-              </w:rPr>
-              <w:t xml:space="preserve"> (m)</w:t>
+              <w:t>Length (m)</w:t>
             </w:r>
           </w:p>
         </w:tc>
@@ -4577,14 +4570,7 @@
                 <w:sz w:val="20"/>
                 <w:szCs w:val="20"/>
               </w:rPr>
-              <w:t>&lt; 1 y</w:t>
-            </w:r>
-            <w:r>
-              <w:rPr>
-                <w:sz w:val="20"/>
-                <w:szCs w:val="20"/>
-              </w:rPr>
-              <w:t>ear</w:t>
+              <w:t>&lt; 1 year</w:t>
             </w:r>
           </w:p>
         </w:tc>
@@ -4745,14 +4731,7 @@
                 <w:sz w:val="20"/>
                 <w:szCs w:val="20"/>
               </w:rPr>
-              <w:t xml:space="preserve"> 1 – 2 y</w:t>
-            </w:r>
-            <w:r>
-              <w:rPr>
-                <w:sz w:val="20"/>
-                <w:szCs w:val="20"/>
-              </w:rPr>
-              <w:t>ears</w:t>
+              <w:t xml:space="preserve"> 1 – 2 years</w:t>
             </w:r>
           </w:p>
         </w:tc>
@@ -4910,14 +4889,7 @@
                 <w:sz w:val="20"/>
                 <w:szCs w:val="20"/>
               </w:rPr>
-              <w:t xml:space="preserve">2 – 7 </w:t>
-            </w:r>
-            <w:r>
-              <w:rPr>
-                <w:sz w:val="20"/>
-                <w:szCs w:val="20"/>
-              </w:rPr>
-              <w:t>years</w:t>
+              <w:t>2 – 7 years</w:t>
             </w:r>
           </w:p>
         </w:tc>
@@ -4939,7 +4911,21 @@
                 <w:sz w:val="20"/>
                 <w:szCs w:val="20"/>
               </w:rPr>
-              <w:t xml:space="preserve">While milk may still present in the stomach, solid foods are more frequently found. Still, the majority if individuals have not attained sexual maturity </w:t>
+              <w:t xml:space="preserve">While milk may still </w:t>
+            </w:r>
+            <w:r>
+              <w:rPr>
+                <w:sz w:val="20"/>
+                <w:szCs w:val="20"/>
+              </w:rPr>
+              <w:t xml:space="preserve">be </w:t>
+            </w:r>
+            <w:r>
+              <w:rPr>
+                <w:sz w:val="20"/>
+                <w:szCs w:val="20"/>
+              </w:rPr>
+              <w:t xml:space="preserve">present in the stomach, solid foods are more frequently found. Still, the majority if individuals have not attained sexual maturity </w:t>
             </w:r>
             <w:r>
               <w:rPr>
@@ -5079,14 +5065,7 @@
                 <w:sz w:val="20"/>
                 <w:szCs w:val="20"/>
               </w:rPr>
-              <w:t>2 – 7 y</w:t>
-            </w:r>
-            <w:r>
-              <w:rPr>
-                <w:sz w:val="20"/>
-                <w:szCs w:val="20"/>
-              </w:rPr>
-              <w:t>ears</w:t>
+              <w:t>2 – 7 years</w:t>
             </w:r>
           </w:p>
         </w:tc>
@@ -5406,14 +5385,7 @@
                 <w:sz w:val="20"/>
                 <w:szCs w:val="20"/>
               </w:rPr>
-              <w:t>7 – 20 year</w:t>
-            </w:r>
-            <w:r>
-              <w:rPr>
-                <w:sz w:val="20"/>
-                <w:szCs w:val="20"/>
-              </w:rPr>
-              <w:t>s</w:t>
+              <w:t>7 – 20 years</w:t>
             </w:r>
           </w:p>
         </w:tc>
@@ -7539,16 +7511,7 @@
         <w:pStyle w:val="Heading4"/>
       </w:pPr>
       <w:r>
-        <w:t>2.3.</w:t>
-      </w:r>
-      <w:r>
-        <w:t>3</w:t>
-      </w:r>
-      <w:r>
-        <w:t xml:space="preserve"> </w:t>
-      </w:r>
-      <w:r>
-        <w:t>Behavioural context</w:t>
+        <w:t>2.3.3 Behavioural context</w:t>
       </w:r>
     </w:p>
     <w:p>
@@ -7586,13 +7549,25 @@
         <w:t>dives</w:t>
       </w:r>
       <w:r>
-        <w:t xml:space="preserve"> are short (few seconds) and shallow dives performed by a calf or juvenile onto the base of the peduncle (fluke stalk)</w:t>
+        <w:t xml:space="preserve"> are short (</w:t>
+      </w:r>
+      <w:r>
+        <w:t xml:space="preserve">a </w:t>
+      </w:r>
+      <w:r>
+        <w:t xml:space="preserve">few seconds) and shallow dives performed </w:t>
+      </w:r>
+      <w:r>
+        <w:t xml:space="preserve">usually </w:t>
+      </w:r>
+      <w:r>
+        <w:t>by a calf or juvenile onto the base of the peduncle (fluke stalk)</w:t>
       </w:r>
       <w:r>
         <w:t xml:space="preserve"> and under</w:t>
       </w:r>
       <w:r>
-        <w:t xml:space="preserve"> a usually larger whale, </w:t>
+        <w:t xml:space="preserve"> a larger whale, </w:t>
       </w:r>
       <w:r>
         <w:t xml:space="preserve">during </w:t>
@@ -7632,22 +7607,46 @@
         <w:t>.</w:t>
       </w:r>
       <w:r>
-        <w:t xml:space="preserve"> They can be detected on drone base recordings when calves arch their backs and dive under a larger whale’s body repeatedly.</w:t>
-      </w:r>
-      <w:r>
-        <w:t xml:space="preserve"> Previously, peduncle dives were assumed to indicate </w:t>
-      </w:r>
-      <w:r>
-        <w:t>suckling</w:t>
+        <w:t xml:space="preserve"> They can be detected on drone</w:t>
+      </w:r>
+      <w:r>
+        <w:t>-</w:t>
+      </w:r>
+      <w:r>
+        <w:t>base</w:t>
+      </w:r>
+      <w:r>
+        <w:t>d</w:t>
+      </w:r>
+      <w:r>
+        <w:t xml:space="preserve"> recordings when calves arch their backs and dive under a larger whale’s body repeatedly.</w:t>
       </w:r>
       <w:r>
         <w:t xml:space="preserve"> </w:t>
       </w:r>
       <w:r>
+        <w:t>Peduncle</w:t>
+      </w:r>
+      <w:r>
+        <w:t xml:space="preserve"> dives were </w:t>
+      </w:r>
+      <w:r>
+        <w:t>previously assumed to indicate suckling (Gero &amp; Whitehead 2007), but recent underwater footage suggests that they may not be associated with suckling and instead represent</w:t>
+      </w:r>
+      <w:r>
+        <w:t xml:space="preserve"> a form of affiliative behaviour between </w:t>
+      </w:r>
+      <w:r>
+        <w:t>young whales</w:t>
+      </w:r>
+      <w:r>
+        <w:t xml:space="preserve"> and mothers/allomothers </w:t>
+      </w:r>
+      <w:r>
         <w:fldChar w:fldCharType="begin"/>
       </w:r>
       <w:r>
-        <w:instrText xml:space="preserve"> ADDIN ZOTERO_ITEM CSL_CITATION {"citationID":"a2nntms5qa4","properties":{"formattedCitation":"\\uldash{(Gero &amp; Whitehead 2007)}","plainCitation":"(Gero &amp; Whitehead 2007)","noteIndex":0},"citationItems":[{"id":1228,"uris":["http://zotero.org/users/5395629/items/K6F2N8LY"],"itemData":{"id":1228,"type":"article-journal","container-title":"Marine Mammal Science","DOI":"10.1111/j.1748-7692.2007.00113.x","ISSN":"0824-0469, 1748-7692","issue":"2","journalAbbreviation":"Marine Mammal Sci","language":"en","page":"398-413","source":"DOI.org (Crossref)","title":"Sucking behavior in sperm whale calves: observations and hypotheses","title-short":"SUCKLING BEHAVIOR IN SPERM WHALE CALVES","volume":"23","author":[{"family":"Gero","given":"Shane"},{"family":"Whitehead","given":"Hal"}],"issued":{"date-parts":[["2007",4]]}}}],"schema":"https://github.com/citation-style-language/schema/raw/master/csl-citation.json"} </w:instrText>
+        <w:instrText xml:space="preserve"> ADDIN ZOTERO_ITEM CSL_CITATION {"citationID":"annmg7o2f2","properties":{"formattedCitation":"\\uldash{(Sarano et al. 2023)}","plainCitation":"(Sarano et al. 2023)","noteIndex":0},"citationItems":[{"id":5065,"uris":["http://zotero.org/users/5395629/items/P25R26RD"],"itemData":{"id":5065,"type":"article-journal","abstract":"In mammals, lactation is the universal behavior of feeding offspring and has a fundamental nutritional and social value with offspring staying near their mothers. In order to obtain milk, terrestrial mammal offspring squeeze the breast of lactating females and suckle the nipples with their tongues. In the specific case of cetacean species, it was reported that lactating females intentionally eject milk from their mammary slit into the calves’ mouths. Nursing behavior in sperm whales has already been broadly described, but the results of our current study, based on 127 underwater videos, recording over 7 years and displaying explicit nursing behavior, bring a higher level of understanding. We first showed that sperm whale calves are proactive in getting milk. We were then able to illustrate and describe with a high level of precision their suckling behavior: firstly, the calf bumps its head onto the female’s genital area to signal the mother its willingness to suckle; secondly, the calf introduces its lower jawbone into the genital slit, this action makes the nipple pop up from its slit; thirdly, the calf squeezes the nipple with its tongue against the hard palate and suckles; fourthly, the calf removes its jawbone from the female and swims off. Moreover, our underwater visual observations provided the first direct evidence for allosuckling in sperm whales, a situation during which a calf obtains milk from an adult female who is not its mother.","container-title":"Animal Behavior and Cognition","DOI":"10.26451/abc.10.02.02.2023","ISSN":"23724323","issue":"2","journalAbbreviation":"AB&amp;C","language":"en","page":"105-131","source":"DOI.org (Crossref)","title":"Nursing Behavior in Sperm Whales (Physeter macrocephalus)","volume":"10","author":[{"family":"Sarano","given":"François"},{"family":"Sarano","given":"Véronique"},{"family":"Tonietto","given":"Modan-Lou"},{"family":"Yernaux","given":"Adrien"},{"family":"Jung","given":"Jean-Luc"},{"family":"Arribart","given":"Marion"},{"family":"Girardet","given":"Justine"},{"family":"Preud'homme","given":"Axel"},{"family":"Heuzey","given":"René"},{"family":"Delfour","given":"Fabienne"},{"family":"Glotin","given":"Hervé"},{"family":"Charrier","given":"Isabelle"},{"family":"Adam","given":"Olivier"}],"issued":{"date-parts":[["2023",5,1]]}}}],"schema":"https://github.com/citation-style-language/schema/raw/master/csl-citation.json"} </w:instrText>
       </w:r>
       <w:r>
         <w:fldChar w:fldCharType="separate"/>
@@ -7657,19 +7656,33 @@
           <w:kern w:val="0"/>
           <w:u w:val="dash"/>
         </w:rPr>
-        <w:t>(Gero &amp; Whitehead 2007)</w:t>
+        <w:t>(Sarano et al. 2023)</w:t>
       </w:r>
       <w:r>
         <w:fldChar w:fldCharType="end"/>
       </w:r>
       <w:r>
-        <w:t xml:space="preserve">, but recent underwater footage suggests that peduncle dives may not be associated with suckling and that this rather represents a form of affiliative behaviour between calves and mothers/allomothers </w:t>
+        <w:t xml:space="preserve">. Although peduncle dives </w:t>
+      </w:r>
+      <w:r>
+        <w:lastRenderedPageBreak/>
+        <w:t xml:space="preserve">may not necessarily involve suckling, all published reports of </w:t>
+      </w:r>
+      <w:r>
+        <w:rPr>
+          <w:i/>
+          <w:iCs/>
+        </w:rPr>
+        <w:t>peduncle dives</w:t>
+      </w:r>
+      <w:r>
+        <w:t xml:space="preserve"> in which the sex of the receiving whales is known involve female whales </w:t>
       </w:r>
       <w:r>
         <w:fldChar w:fldCharType="begin"/>
       </w:r>
       <w:r>
-        <w:instrText xml:space="preserve"> ADDIN ZOTERO_ITEM CSL_CITATION {"citationID":"annmg7o2f2","properties":{"formattedCitation":"\\uldash{(Sarano et al. 2023)}","plainCitation":"(Sarano et al. 2023)","noteIndex":0},"citationItems":[{"id":5065,"uris":["http://zotero.org/users/5395629/items/P25R26RD"],"itemData":{"id":5065,"type":"article-journal","abstract":"In mammals, lactation is the universal behavior of feeding offspring and has a fundamental nutritional and social value with offspring staying near their mothers. In order to obtain milk, terrestrial mammal offspring squeeze the breast of lactating females and suckle the nipples with their tongues. In the specific case of cetacean species, it was reported that lactating females intentionally eject milk from their mammary slit into the calves’ mouths. Nursing behavior in sperm whales has already been broadly described, but the results of our current study, based on 127 underwater videos, recording over 7 years and displaying explicit nursing behavior, bring a higher level of understanding. We first showed that sperm whale calves are proactive in getting milk. We were then able to illustrate and describe with a high level of precision their suckling behavior: firstly, the calf bumps its head onto the female’s genital area to signal the mother its willingness to suckle; secondly, the calf introduces its lower jawbone into the genital slit, this action makes the nipple pop up from its slit; thirdly, the calf squeezes the nipple with its tongue against the hard palate and suckles; fourthly, the calf removes its jawbone from the female and swims off. Moreover, our underwater visual observations provided the first direct evidence for allosuckling in sperm whales, a situation during which a calf obtains milk from an adult female who is not its mother.","container-title":"Animal Behavior and Cognition","DOI":"10.26451/abc.10.02.02.2023","ISSN":"23724323","issue":"2","journalAbbreviation":"AB&amp;C","language":"en","page":"105-131","source":"DOI.org (Crossref)","title":"Nursing Behavior in Sperm Whales (Physeter macrocephalus)","volume":"10","author":[{"family":"Sarano","given":"François"},{"family":"Sarano","given":"Véronique"},{"family":"Tonietto","given":"Modan-Lou"},{"family":"Yernaux","given":"Adrien"},{"family":"Jung","given":"Jean-Luc"},{"family":"Arribart","given":"Marion"},{"family":"Girardet","given":"Justine"},{"family":"Preud'homme","given":"Axel"},{"family":"Heuzey","given":"René"},{"family":"Delfour","given":"Fabienne"},{"family":"Glotin","given":"Hervé"},{"family":"Charrier","given":"Isabelle"},{"family":"Adam","given":"Olivier"}],"issued":{"date-parts":[["2023",5,1]]}}}],"schema":"https://github.com/citation-style-language/schema/raw/master/csl-citation.json"} </w:instrText>
+        <w:instrText xml:space="preserve"> ADDIN ZOTERO_ITEM CSL_CITATION {"citationID":"a2f6lng3sv8","properties":{"formattedCitation":"\\uldash{(Gero &amp; Whitehead 2007, Sarano et al. 2023)}","plainCitation":"(Gero &amp; Whitehead 2007, Sarano et al. 2023)","noteIndex":0},"citationItems":[{"id":1228,"uris":["http://zotero.org/users/5395629/items/K6F2N8LY"],"itemData":{"id":1228,"type":"article-journal","container-title":"Marine Mammal Science","DOI":"10.1111/j.1748-7692.2007.00113.x","ISSN":"0824-0469, 1748-7692","issue":"2","journalAbbreviation":"Marine Mammal Sci","language":"en","page":"398-413","source":"DOI.org (Crossref)","title":"Sucking behavior in sperm whale calves: observations and hypotheses","title-short":"SUCKLING BEHAVIOR IN SPERM WHALE CALVES","volume":"23","author":[{"family":"Gero","given":"Shane"},{"family":"Whitehead","given":"Hal"}],"issued":{"date-parts":[["2007",4]]}}},{"id":5065,"uris":["http://zotero.org/users/5395629/items/P25R26RD"],"itemData":{"id":5065,"type":"article-journal","abstract":"In mammals, lactation is the universal behavior of feeding offspring and has a fundamental nutritional and social value with offspring staying near their mothers. In order to obtain milk, terrestrial mammal offspring squeeze the breast of lactating females and suckle the nipples with their tongues. In the specific case of cetacean species, it was reported that lactating females intentionally eject milk from their mammary slit into the calves’ mouths. Nursing behavior in sperm whales has already been broadly described, but the results of our current study, based on 127 underwater videos, recording over 7 years and displaying explicit nursing behavior, bring a higher level of understanding. We first showed that sperm whale calves are proactive in getting milk. We were then able to illustrate and describe with a high level of precision their suckling behavior: firstly, the calf bumps its head onto the female’s genital area to signal the mother its willingness to suckle; secondly, the calf introduces its lower jawbone into the genital slit, this action makes the nipple pop up from its slit; thirdly, the calf squeezes the nipple with its tongue against the hard palate and suckles; fourthly, the calf removes its jawbone from the female and swims off. Moreover, our underwater visual observations provided the first direct evidence for allosuckling in sperm whales, a situation during which a calf obtains milk from an adult female who is not its mother.","container-title":"Animal Behavior and Cognition","DOI":"10.26451/abc.10.02.02.2023","ISSN":"23724323","issue":"2","journalAbbreviation":"AB&amp;C","language":"en","page":"105-131","source":"DOI.org (Crossref)","title":"Nursing Behavior in Sperm Whales (Physeter macrocephalus)","volume":"10","author":[{"family":"Sarano","given":"François"},{"family":"Sarano","given":"Véronique"},{"family":"Tonietto","given":"Modan-Lou"},{"family":"Yernaux","given":"Adrien"},{"family":"Jung","given":"Jean-Luc"},{"family":"Arribart","given":"Marion"},{"family":"Girardet","given":"Justine"},{"family":"Preud'homme","given":"Axel"},{"family":"Heuzey","given":"René"},{"family":"Delfour","given":"Fabienne"},{"family":"Glotin","given":"Hervé"},{"family":"Charrier","given":"Isabelle"},{"family":"Adam","given":"Olivier"}],"issued":{"date-parts":[["2023",5,1]]}}}],"schema":"https://github.com/citation-style-language/schema/raw/master/csl-citation.json"} </w:instrText>
       </w:r>
       <w:r>
         <w:fldChar w:fldCharType="separate"/>
@@ -7679,62 +7692,38 @@
           <w:kern w:val="0"/>
           <w:u w:val="dash"/>
         </w:rPr>
-        <w:t>(Sarano et al. 2023)</w:t>
+        <w:t>(Gero &amp; Whitehead 2007, Sarano et al. 2023)</w:t>
       </w:r>
       <w:r>
         <w:fldChar w:fldCharType="end"/>
       </w:r>
       <w:r>
-        <w:t xml:space="preserve">. Although peduncle dives may </w:t>
-      </w:r>
-      <w:r>
-        <w:lastRenderedPageBreak/>
-        <w:t xml:space="preserve">not necessarily involve suckling, all published reports of </w:t>
+        <w:t xml:space="preserve">. </w:t>
+      </w:r>
+      <w:r>
+        <w:t xml:space="preserve">For each measured whale, we recorded whether it had been observed performing or receiving a </w:t>
       </w:r>
       <w:r>
         <w:rPr>
           <w:i/>
           <w:iCs/>
         </w:rPr>
-        <w:t>peduncle dives</w:t>
-      </w:r>
-      <w:r>
-        <w:t xml:space="preserve"> in which the sex of the receiving whales is known involve female whales </w:t>
-      </w:r>
-      <w:r>
-        <w:fldChar w:fldCharType="begin"/>
-      </w:r>
-      <w:r>
-        <w:instrText xml:space="preserve"> ADDIN ZOTERO_ITEM CSL_CITATION {"citationID":"a2f6lng3sv8","properties":{"formattedCitation":"\\uldash{(Gero &amp; Whitehead 2007, Sarano et al. 2023)}","plainCitation":"(Gero &amp; Whitehead 2007, Sarano et al. 2023)","noteIndex":0},"citationItems":[{"id":1228,"uris":["http://zotero.org/users/5395629/items/K6F2N8LY"],"itemData":{"id":1228,"type":"article-journal","container-title":"Marine Mammal Science","DOI":"10.1111/j.1748-7692.2007.00113.x","ISSN":"0824-0469, 1748-7692","issue":"2","journalAbbreviation":"Marine Mammal Sci","language":"en","page":"398-413","source":"DOI.org (Crossref)","title":"Sucking behavior in sperm whale calves: observations and hypotheses","title-short":"SUCKLING BEHAVIOR IN SPERM WHALE CALVES","volume":"23","author":[{"family":"Gero","given":"Shane"},{"family":"Whitehead","given":"Hal"}],"issued":{"date-parts":[["2007",4]]}}},{"id":5065,"uris":["http://zotero.org/users/5395629/items/P25R26RD"],"itemData":{"id":5065,"type":"article-journal","abstract":"In mammals, lactation is the universal behavior of feeding offspring and has a fundamental nutritional and social value with offspring staying near their mothers. In order to obtain milk, terrestrial mammal offspring squeeze the breast of lactating females and suckle the nipples with their tongues. In the specific case of cetacean species, it was reported that lactating females intentionally eject milk from their mammary slit into the calves’ mouths. Nursing behavior in sperm whales has already been broadly described, but the results of our current study, based on 127 underwater videos, recording over 7 years and displaying explicit nursing behavior, bring a higher level of understanding. We first showed that sperm whale calves are proactive in getting milk. We were then able to illustrate and describe with a high level of precision their suckling behavior: firstly, the calf bumps its head onto the female’s genital area to signal the mother its willingness to suckle; secondly, the calf introduces its lower jawbone into the genital slit, this action makes the nipple pop up from its slit; thirdly, the calf squeezes the nipple with its tongue against the hard palate and suckles; fourthly, the calf removes its jawbone from the female and swims off. Moreover, our underwater visual observations provided the first direct evidence for allosuckling in sperm whales, a situation during which a calf obtains milk from an adult female who is not its mother.","container-title":"Animal Behavior and Cognition","DOI":"10.26451/abc.10.02.02.2023","ISSN":"23724323","issue":"2","journalAbbreviation":"AB&amp;C","language":"en","page":"105-131","source":"DOI.org (Crossref)","title":"Nursing Behavior in Sperm Whales (Physeter macrocephalus)","volume":"10","author":[{"family":"Sarano","given":"François"},{"family":"Sarano","given":"Véronique"},{"family":"Tonietto","given":"Modan-Lou"},{"family":"Yernaux","given":"Adrien"},{"family":"Jung","given":"Jean-Luc"},{"family":"Arribart","given":"Marion"},{"family":"Girardet","given":"Justine"},{"family":"Preud'homme","given":"Axel"},{"family":"Heuzey","given":"René"},{"family":"Delfour","given":"Fabienne"},{"family":"Glotin","given":"Hervé"},{"family":"Charrier","given":"Isabelle"},{"family":"Adam","given":"Olivier"}],"issued":{"date-parts":[["2023",5,1]]}}}],"schema":"https://github.com/citation-style-language/schema/raw/master/csl-citation.json"} </w:instrText>
-      </w:r>
-      <w:r>
-        <w:fldChar w:fldCharType="separate"/>
-      </w:r>
-      <w:r>
-        <w:rPr>
-          <w:kern w:val="0"/>
-          <w:u w:val="dash"/>
-        </w:rPr>
-        <w:t>(Gero &amp; Whitehead 2007, Sarano et al. 2023)</w:t>
-      </w:r>
-      <w:r>
-        <w:fldChar w:fldCharType="end"/>
-      </w:r>
-      <w:r>
-        <w:t xml:space="preserve">. </w:t>
-      </w:r>
-      <w:r>
-        <w:t xml:space="preserve">For each measured whale, we recorded whether it had been observed performing or receiving a </w:t>
-      </w:r>
-      <w:r>
-        <w:rPr>
-          <w:i/>
-          <w:iCs/>
-        </w:rPr>
         <w:t xml:space="preserve">peduncle dive </w:t>
       </w:r>
       <w:r>
-        <w:t xml:space="preserve">in any of the video footage from which still images for measurements were taken.  </w:t>
+        <w:t xml:space="preserve">in any of the video </w:t>
+      </w:r>
+      <w:r>
+        <w:t>recordings</w:t>
+      </w:r>
+      <w:r>
+        <w:t xml:space="preserve"> from which still images for measurements were </w:t>
+      </w:r>
+      <w:r>
+        <w:t>extracted</w:t>
+      </w:r>
+      <w:r>
+        <w:t xml:space="preserve">.  </w:t>
       </w:r>
     </w:p>
     <w:p>
@@ -10316,6 +10305,9 @@
       <w:r>
         <w:t>3.3.2 Posterior probabilities</w:t>
       </w:r>
+      <w:r>
+        <w:t xml:space="preserve"> of being female</w:t>
+      </w:r>
     </w:p>
     <w:p>
       <w:r>
@@ -10552,12 +10544,6 @@
         <w:t xml:space="preserve"> values for 5 individuals </w:t>
       </w:r>
       <w:r>
-        <w:t>5 individuals</w:t>
-      </w:r>
-      <w:r>
-        <w:t xml:space="preserve"> </w:t>
-      </w:r>
-      <w:r>
         <w:t>between</w:t>
       </w:r>
       <w:r>
@@ -10703,110 +10689,242 @@
         <w:t xml:space="preserve"> values to individual whales. For example, while individual 74</w:t>
       </w:r>
       <w:r>
-        <w:t>, which was observed being suckled by a smaller whale,</w:t>
-      </w:r>
-      <w:r>
-        <w:t xml:space="preserve"> was estimated to have a high </w:t>
+        <w:t xml:space="preserve"> (mean </w:t>
       </w:r>
       <w:r>
         <w:rPr>
           <w:i/>
           <w:iCs/>
         </w:rPr>
-        <w:t>P(f)</w:t>
-      </w:r>
-      <w:r>
-        <w:t xml:space="preserve"> with high certainty </w:t>
-      </w:r>
-      <w:r>
-        <w:t>(0.99)</w:t>
-      </w:r>
-      <w:r>
-        <w:t xml:space="preserve"> </w:t>
-      </w:r>
-      <w:r>
-        <w:t xml:space="preserve">based on </w:t>
+        <w:t xml:space="preserve">TL = </w:t>
+      </w:r>
+      <w:r>
+        <w:t xml:space="preserve">10.78 m, 95% </w:t>
       </w:r>
       <w:r>
         <w:rPr>
           <w:i/>
           <w:iCs/>
         </w:rPr>
-        <w:t>R – Flipper</w:t>
-      </w:r>
-      <w:r>
-        <w:t xml:space="preserve"> metrics, </w:t>
-      </w:r>
-      <w:r>
-        <w:t xml:space="preserve">had a low mean </w:t>
+        <w:t xml:space="preserve">CI = </w:t>
+      </w:r>
+      <w:r>
+        <w:t>10.63 – 11.06 m)</w:t>
+      </w:r>
+      <w:r>
+        <w:t xml:space="preserve">, which was </w:t>
+      </w:r>
+      <w:r>
+        <w:t xml:space="preserve">observed receiving peduncle dives, had </w:t>
+      </w:r>
+      <w:r>
+        <w:t>consistently high</w:t>
+      </w:r>
+      <w:r>
+        <w:t xml:space="preserve"> </w:t>
       </w:r>
       <w:r>
         <w:rPr>
           <w:i/>
           <w:iCs/>
         </w:rPr>
-        <w:t xml:space="preserve">P(f) </w:t>
-      </w:r>
-      <w:r>
-        <w:t xml:space="preserve">(0.12, CI = </w:t>
-      </w:r>
-      <w:r>
-        <w:lastRenderedPageBreak/>
-        <w:t>0 – 0.44).</w:t>
-      </w:r>
-      <w:r>
-        <w:t xml:space="preserve"> Likewise, individual 0</w:t>
-      </w:r>
-      <w:r>
-        <w:t>4</w:t>
+        <w:t>P(f)</w:t>
       </w:r>
       <w:r>
         <w:t xml:space="preserve"> </w:t>
       </w:r>
       <w:r>
-        <w:t>is a large male</w:t>
-      </w:r>
-      <w:r>
-        <w:t xml:space="preserve"> observed alone and known </w:t>
-      </w:r>
-      <w:r>
-        <w:t>be a male based on behavioural context</w:t>
-      </w:r>
-      <w:r>
-        <w:t xml:space="preserve">. </w:t>
-      </w:r>
-      <w:r>
-        <w:t xml:space="preserve">While </w:t>
+        <w:t xml:space="preserve">estimates based on </w:t>
       </w:r>
       <w:r>
         <w:rPr>
           <w:i/>
           <w:iCs/>
         </w:rPr>
-        <w:t xml:space="preserve">R – flipper </w:t>
-      </w:r>
-      <w:r>
-        <w:t xml:space="preserve">based models consistently assigned a near-zero </w:t>
+        <w:t>R – Flipper</w:t>
+      </w:r>
+      <w:r>
+        <w:t xml:space="preserve"> </w:t>
+      </w:r>
+      <w:r>
+        <w:t>models (mean =</w:t>
+      </w:r>
+      <w:r>
+        <w:t xml:space="preserve"> 0.99, 95% </w:t>
       </w:r>
       <w:r>
         <w:rPr>
           <w:i/>
           <w:iCs/>
         </w:rPr>
-        <w:t>P(f)</w:t>
-      </w:r>
-      <w:r>
-        <w:t xml:space="preserve"> estimate, </w:t>
+        <w:t xml:space="preserve">CI = </w:t>
+      </w:r>
+      <w:r>
+        <w:t xml:space="preserve">0.99 – 1.00) </w:t>
+      </w:r>
+      <w:r>
+        <w:t xml:space="preserve">, </w:t>
+      </w:r>
+      <w:r>
+        <w:t xml:space="preserve">it had low </w:t>
       </w:r>
       <w:r>
         <w:rPr>
           <w:i/>
           <w:iCs/>
         </w:rPr>
+        <w:t>P(f)</w:t>
+      </w:r>
+      <w:r>
+        <w:t xml:space="preserve"> estimates</w:t>
+      </w:r>
+      <w:r>
+        <w:rPr>
+          <w:i/>
+          <w:iCs/>
+        </w:rPr>
+        <w:t xml:space="preserve"> </w:t>
+      </w:r>
+      <w:r>
+        <w:t>associated with high levels of uncertainty</w:t>
+      </w:r>
+      <w:r>
+        <w:rPr>
+          <w:i/>
+          <w:iCs/>
+        </w:rPr>
+        <w:t xml:space="preserve"> </w:t>
+      </w:r>
+      <w:r>
+        <w:t>(</w:t>
+      </w:r>
+      <w:r>
+        <w:t xml:space="preserve">mean = </w:t>
+      </w:r>
+      <w:r>
+        <w:t xml:space="preserve">0.12, </w:t>
+      </w:r>
+      <w:r>
+        <w:lastRenderedPageBreak/>
+        <w:t xml:space="preserve">95% </w:t>
+      </w:r>
+      <w:r>
+        <w:rPr>
+          <w:i/>
+          <w:iCs/>
+        </w:rPr>
+        <w:t>CI</w:t>
+      </w:r>
+      <w:r>
+        <w:t xml:space="preserve"> = 0 – 0.44).</w:t>
+      </w:r>
+      <w:r>
+        <w:t xml:space="preserve"> </w:t>
+      </w:r>
+      <w:r>
+        <w:t>Similarly, i</w:t>
+      </w:r>
+      <w:r>
+        <w:t>ndividual 0</w:t>
+      </w:r>
+      <w:r>
+        <w:t>4</w:t>
+      </w:r>
+      <w:r>
+        <w:t>, which</w:t>
+      </w:r>
+      <w:r>
+        <w:t xml:space="preserve"> </w:t>
+      </w:r>
+      <w:r>
+        <w:t xml:space="preserve">was a large male (mean </w:t>
+      </w:r>
+      <w:r>
+        <w:rPr>
+          <w:i/>
+          <w:iCs/>
+        </w:rPr>
+        <w:t xml:space="preserve">TL = </w:t>
+      </w:r>
+      <w:r>
+        <w:t xml:space="preserve">15.2 m, 95% </w:t>
+      </w:r>
+      <w:r>
+        <w:rPr>
+          <w:i/>
+          <w:iCs/>
+        </w:rPr>
+        <w:t xml:space="preserve">CI = </w:t>
+      </w:r>
+      <w:r>
+        <w:t xml:space="preserve">14.9 – 15.5 m), was assigned a near-zero </w:t>
+      </w:r>
+      <w:r>
+        <w:rPr>
+          <w:i/>
+          <w:iCs/>
+        </w:rPr>
+        <w:t>P(f)</w:t>
+      </w:r>
+      <w:r>
+        <w:t xml:space="preserve"> estimate with high certainty based on </w:t>
+      </w:r>
+      <w:r>
+        <w:rPr>
+          <w:i/>
+          <w:iCs/>
+        </w:rPr>
+        <w:t xml:space="preserve">R – Flipper </w:t>
+      </w:r>
+      <w:r>
+        <w:t xml:space="preserve">models (mean &lt; 0.001, 95% </w:t>
+      </w:r>
+      <w:r>
+        <w:rPr>
+          <w:i/>
+          <w:iCs/>
+        </w:rPr>
+        <w:t xml:space="preserve">CI width = </w:t>
+      </w:r>
+      <w:r>
+        <w:t xml:space="preserve">0), but an intermediate </w:t>
+      </w:r>
+      <w:r>
+        <w:rPr>
+          <w:i/>
+          <w:iCs/>
+        </w:rPr>
+        <w:t>P(f)</w:t>
+      </w:r>
+      <w:r>
+        <w:t xml:space="preserve"> value with wide uncertainty based on </w:t>
+      </w:r>
+      <w:r>
+        <w:rPr>
+          <w:i/>
+          <w:iCs/>
+        </w:rPr>
         <w:t xml:space="preserve">R – Dorsal </w:t>
       </w:r>
       <w:r>
-        <w:t xml:space="preserve">models assigned non-classifyiable values (~0.5; CI = ). </w:t>
+        <w:t>models (mean = 0.50, 95%</w:t>
+      </w:r>
+      <w:r>
+        <w:rPr>
+          <w:i/>
+          <w:iCs/>
+        </w:rPr>
+        <w:t xml:space="preserve"> CI</w:t>
+      </w:r>
+      <w:r>
+        <w:t xml:space="preserve"> = &lt;0.001 – 0.97).</w:t>
+      </w:r>
+      <w:r>
+        <w:rPr>
+          <w:i/>
+          <w:iCs/>
+        </w:rPr>
+        <w:t xml:space="preserve"> </w:t>
       </w:r>
     </w:p>
     <w:p/>
@@ -10816,10 +10934,10 @@
           <w:noProof/>
         </w:rPr>
         <w:drawing>
-          <wp:inline distT="0" distB="0" distL="0" distR="0" wp14:anchorId="2E88B7AF" wp14:editId="28348350">
-            <wp:extent cx="5943600" cy="2377440"/>
-            <wp:effectExtent l="0" t="0" r="0" b="3810"/>
-            <wp:docPr id="1057866682" name="Picture 15" descr="A diagram of a diagram of a variety of colored circles&#10;&#10;AI-generated content may be incorrect."/>
+          <wp:inline distT="0" distB="0" distL="0" distR="0" wp14:anchorId="1F1C44DB" wp14:editId="445014DE">
+            <wp:extent cx="5943600" cy="2476500"/>
+            <wp:effectExtent l="0" t="0" r="0" b="0"/>
+            <wp:docPr id="769543887" name="Picture 16" descr="A diagram of a diagram of a variety of dots and lines&#10;&#10;AI-generated content may be incorrect."/>
             <wp:cNvGraphicFramePr>
               <a:graphicFrameLocks xmlns:a="http://schemas.openxmlformats.org/drawingml/2006/main" noChangeAspect="1"/>
             </wp:cNvGraphicFramePr>
@@ -10827,7 +10945,7 @@
               <a:graphicData uri="http://schemas.openxmlformats.org/drawingml/2006/picture">
                 <pic:pic xmlns:pic="http://schemas.openxmlformats.org/drawingml/2006/picture">
                   <pic:nvPicPr>
-                    <pic:cNvPr id="1057866682" name="Picture 15" descr="A diagram of a diagram of a variety of colored circles&#10;&#10;AI-generated content may be incorrect."/>
+                    <pic:cNvPr id="769543887" name="Picture 16" descr="A diagram of a diagram of a variety of dots and lines&#10;&#10;AI-generated content may be incorrect."/>
                     <pic:cNvPicPr/>
                   </pic:nvPicPr>
                   <pic:blipFill>
@@ -10845,7 +10963,7 @@
                   <pic:spPr>
                     <a:xfrm>
                       <a:off x="0" y="0"/>
-                      <a:ext cx="5943600" cy="2377440"/>
+                      <a:ext cx="5943600" cy="2476500"/>
                     </a:xfrm>
                     <a:prstGeom prst="rect">
                       <a:avLst/>
@@ -10979,16 +11097,15 @@
           <w:iCs w:val="0"/>
           <w:color w:val="auto"/>
         </w:rPr>
-        <w:t xml:space="preserve"> individual sperm whales based on (A) rostrum – dorsal fin and (B) rostrum – flipper. Point colours reflect the mean posterior probability of individuals being female, P(fem), and point sizes indicate the 95</w:t>
+        <w:t xml:space="preserve"> individual sperm whales based on (A) rostrum – dorsal fin and (B) </w:t>
       </w:r>
       <w:r>
         <w:rPr>
           <w:i w:val="0"/>
           <w:iCs w:val="0"/>
           <w:color w:val="auto"/>
-          <w:vertAlign w:val="superscript"/>
-        </w:rPr>
-        <w:t>th</w:t>
+        </w:rPr>
+        <w:t>rostrum–flipper</w:t>
       </w:r>
       <w:r>
         <w:rPr>
@@ -10996,15 +11113,16 @@
           <w:iCs w:val="0"/>
           <w:color w:val="auto"/>
         </w:rPr>
-        <w:t xml:space="preserve"> percentile confidence interval width for </w:t>
+        <w:t>. Point colours reflect the mean posterior probability of individuals being female, P(fem), and point sizes indicate the 95</w:t>
       </w:r>
       <w:r>
         <w:rPr>
           <w:i w:val="0"/>
           <w:iCs w:val="0"/>
           <w:color w:val="auto"/>
-        </w:rPr>
-        <w:t>P</w:t>
+          <w:vertAlign w:val="superscript"/>
+        </w:rPr>
+        <w:t>th</w:t>
       </w:r>
       <w:r>
         <w:rPr>
@@ -11012,7 +11130,7 @@
           <w:iCs w:val="0"/>
           <w:color w:val="auto"/>
         </w:rPr>
-        <w:t xml:space="preserve">(Fem). Point shape denotes whether individuals were observed being suckled on by other individuals. </w:t>
+        <w:t xml:space="preserve"> percentile confidence interval width for </w:t>
       </w:r>
       <w:r>
         <w:rPr>
@@ -11020,7 +11138,7 @@
           <w:iCs w:val="0"/>
           <w:color w:val="auto"/>
         </w:rPr>
-        <w:t xml:space="preserve">Individuals that were observed suckling and known males (&gt; 13.7 m) are labeled for reference. </w:t>
+        <w:t>P</w:t>
       </w:r>
       <w:r>
         <w:rPr>
@@ -11028,7 +11146,7 @@
           <w:iCs w:val="0"/>
           <w:color w:val="auto"/>
         </w:rPr>
-        <w:t xml:space="preserve">Dashed vertical lines indicate the minimum body lengths associated with sperm whale sex and age classes as follows: </w:t>
+        <w:t xml:space="preserve">(Fem). Point shape denotes whether individuals were observed being suckled on by other individuals. </w:t>
       </w:r>
       <w:r>
         <w:rPr>
@@ -11036,7 +11154,7 @@
           <w:iCs w:val="0"/>
           <w:color w:val="auto"/>
         </w:rPr>
-        <w:t>calf</w:t>
+        <w:t xml:space="preserve">Individuals that were observed suckling and known males (&gt; 13.7 m) are </w:t>
       </w:r>
       <w:r>
         <w:rPr>
@@ -11044,7 +11162,7 @@
           <w:iCs w:val="0"/>
           <w:color w:val="auto"/>
         </w:rPr>
-        <w:t xml:space="preserve"> (4 m; NB), juvenile (J; 5.5 m), sub-adult (SA; 7.6 m ), adult female (AF – 8.5 m),  adult male and mature female (AM/MF – 10 m), maximum female length (Fmax – 12 m), and mature male (MM – 13.7</w:t>
+        <w:t>labelled</w:t>
       </w:r>
       <w:r>
         <w:rPr>
@@ -11052,7 +11170,7 @@
           <w:iCs w:val="0"/>
           <w:color w:val="auto"/>
         </w:rPr>
-        <w:fldChar w:fldCharType="begin"/>
+        <w:t xml:space="preserve"> for reference. </w:t>
       </w:r>
       <w:r>
         <w:rPr>
@@ -11060,7 +11178,7 @@
           <w:iCs w:val="0"/>
           <w:color w:val="auto"/>
         </w:rPr>
-        <w:instrText xml:space="preserve"> ADDIN ZOTERO_ITEM CSL_CITATION {"citationID":"bW0v5Uxt","properties":{"formattedCitation":"(Best 1979, Best et al. 1984, Rice 1989, Mendes et al. 2007)","plainCitation":"(Best 1979, Best et al. 1984, Rice 1989, Mendes et al. 2007)","noteIndex":0},"citationItems":[{"id":719,"uris":["http://zotero.org/users/5395629/items/JF65GA6K"],"itemData":{"id":719,"type":"chapter","container-title":"Behavior of marine animals","edition":"Vol. 3","event-place":"Berkeley","page":"227-290","publisher":"University of California Press","publisher-place":"Berkeley","title":"Social organization in sperm whales, &lt;i&gt;Physeter macrocephalus&lt;/i&gt;","author":[{"family":"Best","given":"P. B."}],"editor":[{"family":"Winn","given":"Howard E."},{"family":"Olla","given":"Bori L."}],"issued":{"date-parts":[["1979"]]}}},{"id":119,"uris":["http://zotero.org/users/5395629/items/QZ2YHGLH"],"itemData":{"id":119,"type":"article-journal","container-title":"Reports of the International Whaling Commission","issue":"Special Issue 6","journalAbbreviation":"Rep. Int. Whal. Comm.","page":"51 - 79","title":"Patterns of reproduction in sperm whales, &lt;i&gt;Physeter macrocephalus&lt;/i&gt;","author":[{"family":"Best","given":"P. B."},{"family":"Canham","given":"P. A. S."},{"family":"Macleod","given":"N."}],"issued":{"date-parts":[["1984"]]}}},{"id":752,"uris":["http://zotero.org/users/5395629/items/J8LFQUQS"],"itemData":{"id":752,"type":"chapter","container-title":"Handbook of marine mammals","event-place":"London","page":"177-233","publisher":"Academic Press","publisher-place":"London","title":"Sperm whale. &lt;i&gt;Physeter macrocephalus&lt;/i&gt; Linnaeus, 1758","author":[{"family":"Rice","given":"Dale W."}],"editor":[{"family":"Ridgway","given":"Sam H"},{"family":"Harrison","given":"R"}],"issued":{"date-parts":[["1989"]]}}},{"id":1132,"uris":["http://zotero.org/users/5395629/items/CEEIKUNQ"],"itemData":{"id":1132,"type":"article-journal","container-title":"Oecologia","DOI":"10.1007/s00442-006-0612-z","ISSN":"0029-8549, 1432-1939","issue":"4","journalAbbreviation":"Oecologia","language":"en","page":"605-615","source":"DOI.org (Crossref)","title":"Stable carbon and nitrogen isotope ratio profiling of sperm whale teeth reveals ontogenetic movements and trophic ecology","volume":"151","author":[{"family":"Mendes","given":"Sónia"},{"family":"Newton","given":"Jason"},{"family":"Reid","given":"Robert J."},{"family":"Zuur","given":"Alain F."},{"family":"Pierce","given":"Graham J."}],"issued":{"date-parts":[["2007",3,16]]}}}],"schema":"https://github.com/citation-style-language/schema/raw/master/csl-citation.json"} </w:instrText>
+        <w:t xml:space="preserve">Dashed vertical lines indicate the minimum body lengths associated with sperm whale sex and age classes as follows: </w:t>
       </w:r>
       <w:r>
         <w:rPr>
@@ -11068,7 +11186,7 @@
           <w:iCs w:val="0"/>
           <w:color w:val="auto"/>
         </w:rPr>
-        <w:fldChar w:fldCharType="separate"/>
+        <w:t>calf</w:t>
       </w:r>
       <w:r>
         <w:rPr>
@@ -11076,7 +11194,7 @@
           <w:iCs w:val="0"/>
           <w:color w:val="auto"/>
         </w:rPr>
-        <w:t>). (Best 1979, Best et al. 1984, Rice 1989, Mendes et al. 2007)</w:t>
+        <w:t xml:space="preserve"> (4 m; NB), juvenile (J; 5.5 m), sub-adult (SA; 7.6 m ), adult female (AF – 8.5 m),  adult male and mature female (AM/MF – 10 m), maximum female length (Fmax – 12 m), and mature male (MM – 13.7</w:t>
       </w:r>
       <w:r>
         <w:rPr>
@@ -11084,7 +11202,7 @@
           <w:iCs w:val="0"/>
           <w:color w:val="auto"/>
         </w:rPr>
-        <w:fldChar w:fldCharType="end"/>
+        <w:fldChar w:fldCharType="begin"/>
       </w:r>
       <w:r>
         <w:rPr>
@@ -11092,52 +11210,301 @@
           <w:iCs w:val="0"/>
           <w:color w:val="auto"/>
         </w:rPr>
+        <w:instrText xml:space="preserve"> ADDIN ZOTERO_ITEM CSL_CITATION {"citationID":"bW0v5Uxt","properties":{"formattedCitation":"(Best 1979, Best et al. 1984, Rice 1989, Mendes et al. 2007)","plainCitation":"(Best 1979, Best et al. 1984, Rice 1989, Mendes et al. 2007)","noteIndex":0},"citationItems":[{"id":719,"uris":["http://zotero.org/users/5395629/items/JF65GA6K"],"itemData":{"id":719,"type":"chapter","container-title":"Behavior of marine animals","edition":"Vol. 3","event-place":"Berkeley","page":"227-290","publisher":"University of California Press","publisher-place":"Berkeley","title":"Social organization in sperm whales, &lt;i&gt;Physeter macrocephalus&lt;/i&gt;","author":[{"family":"Best","given":"P. B."}],"editor":[{"family":"Winn","given":"Howard E."},{"family":"Olla","given":"Bori L."}],"issued":{"date-parts":[["1979"]]}}},{"id":119,"uris":["http://zotero.org/users/5395629/items/QZ2YHGLH"],"itemData":{"id":119,"type":"article-journal","container-title":"Reports of the International Whaling Commission","issue":"Special Issue 6","journalAbbreviation":"Rep. Int. Whal. Comm.","page":"51 - 79","title":"Patterns of reproduction in sperm whales, &lt;i&gt;Physeter macrocephalus&lt;/i&gt;","author":[{"family":"Best","given":"P. B."},{"family":"Canham","given":"P. A. S."},{"family":"Macleod","given":"N."}],"issued":{"date-parts":[["1984"]]}}},{"id":752,"uris":["http://zotero.org/users/5395629/items/J8LFQUQS"],"itemData":{"id":752,"type":"chapter","container-title":"Handbook of marine mammals","event-place":"London","page":"177-233","publisher":"Academic Press","publisher-place":"London","title":"Sperm whale. &lt;i&gt;Physeter macrocephalus&lt;/i&gt; Linnaeus, 1758","author":[{"family":"Rice","given":"Dale W."}],"editor":[{"family":"Ridgway","given":"Sam H"},{"family":"Harrison","given":"R"}],"issued":{"date-parts":[["1989"]]}}},{"id":1132,"uris":["http://zotero.org/users/5395629/items/CEEIKUNQ"],"itemData":{"id":1132,"type":"article-journal","container-title":"Oecologia","DOI":"10.1007/s00442-006-0612-z","ISSN":"0029-8549, 1432-1939","issue":"4","journalAbbreviation":"Oecologia","language":"en","page":"605-615","source":"DOI.org (Crossref)","title":"Stable carbon and nitrogen isotope ratio profiling of sperm whale teeth reveals ontogenetic movements and trophic ecology","volume":"151","author":[{"family":"Mendes","given":"Sónia"},{"family":"Newton","given":"Jason"},{"family":"Reid","given":"Robert J."},{"family":"Zuur","given":"Alain F."},{"family":"Pierce","given":"Graham J."}],"issued":{"date-parts":[["2007",3,16]]}}}],"schema":"https://github.com/citation-style-language/schema/raw/master/csl-citation.json"} </w:instrText>
+      </w:r>
+      <w:r>
+        <w:rPr>
+          <w:i w:val="0"/>
+          <w:iCs w:val="0"/>
+          <w:color w:val="auto"/>
+        </w:rPr>
+        <w:fldChar w:fldCharType="separate"/>
+      </w:r>
+      <w:r>
+        <w:rPr>
+          <w:i w:val="0"/>
+          <w:iCs w:val="0"/>
+          <w:color w:val="auto"/>
+        </w:rPr>
+        <w:t>). (Best 1979, Best et al. 1984, Rice 1989, Mendes et al. 2007)</w:t>
+      </w:r>
+      <w:r>
+        <w:rPr>
+          <w:i w:val="0"/>
+          <w:iCs w:val="0"/>
+          <w:color w:val="auto"/>
+        </w:rPr>
+        <w:fldChar w:fldCharType="end"/>
+      </w:r>
+      <w:r>
+        <w:rPr>
+          <w:i w:val="0"/>
+          <w:iCs w:val="0"/>
+          <w:color w:val="auto"/>
+        </w:rPr>
         <w:t>.</w:t>
       </w:r>
     </w:p>
     <w:p>
-      <w:r>
-        <w:t xml:space="preserve">- </w:t>
-      </w:r>
-      <w:r>
-        <w:t>Peduncle dive</w:t>
-      </w:r>
-      <w:r>
-        <w:t xml:space="preserve"> patterns. </w:t>
+      <w:pPr>
+        <w:pStyle w:val="Heading4"/>
+      </w:pPr>
+      <w:r>
+        <w:lastRenderedPageBreak/>
+        <w:t>3.3.</w:t>
+      </w:r>
+      <w:r>
+        <w:t>3</w:t>
+      </w:r>
+      <w:r>
+        <w:t xml:space="preserve"> </w:t>
+      </w:r>
+      <w:r>
+        <w:t>Peduncle dive patterns</w:t>
       </w:r>
     </w:p>
     <w:p>
-      <w:r>
-        <w:t>We found 6 of the measured individuals onto which other whales performed suckling dives whales. The p(fem) based on HD ratio of these individuals ranged from bootstrapped averages xxx – xxx. The p(fem based on HF ratio of the same individuals</w:t>
-      </w:r>
-      <w:r>
-        <w:t xml:space="preserve"> was higher,</w:t>
+      <w:pPr>
+        <w:keepNext/>
+      </w:pPr>
+      <w:r>
+        <w:rPr>
+          <w:noProof/>
+        </w:rPr>
+        <w:drawing>
+          <wp:inline distT="0" distB="0" distL="0" distR="0" wp14:anchorId="73A337FE" wp14:editId="4D7C4704">
+            <wp:extent cx="2421802" cy="2421802"/>
+            <wp:effectExtent l="0" t="0" r="0" b="0"/>
+            <wp:docPr id="1432268086" name="Picture 20" descr="A diagram of a number of objects&#10;&#10;AI-generated content may be incorrect."/>
+            <wp:cNvGraphicFramePr>
+              <a:graphicFrameLocks xmlns:a="http://schemas.openxmlformats.org/drawingml/2006/main" noChangeAspect="1"/>
+            </wp:cNvGraphicFramePr>
+            <a:graphic xmlns:a="http://schemas.openxmlformats.org/drawingml/2006/main">
+              <a:graphicData uri="http://schemas.openxmlformats.org/drawingml/2006/picture">
+                <pic:pic xmlns:pic="http://schemas.openxmlformats.org/drawingml/2006/picture">
+                  <pic:nvPicPr>
+                    <pic:cNvPr id="1432268086" name="Picture 20" descr="A diagram of a number of objects&#10;&#10;AI-generated content may be incorrect."/>
+                    <pic:cNvPicPr/>
+                  </pic:nvPicPr>
+                  <pic:blipFill>
+                    <a:blip r:embed="rId18" cstate="print">
+                      <a:extLst>
+                        <a:ext uri="{28A0092B-C50C-407E-A947-70E740481C1C}">
+                          <a14:useLocalDpi xmlns:a14="http://schemas.microsoft.com/office/drawing/2010/main" val="0"/>
+                        </a:ext>
+                      </a:extLst>
+                    </a:blip>
+                    <a:stretch>
+                      <a:fillRect/>
+                    </a:stretch>
+                  </pic:blipFill>
+                  <pic:spPr>
+                    <a:xfrm>
+                      <a:off x="0" y="0"/>
+                      <a:ext cx="2422839" cy="2422839"/>
+                    </a:xfrm>
+                    <a:prstGeom prst="rect">
+                      <a:avLst/>
+                    </a:prstGeom>
+                  </pic:spPr>
+                </pic:pic>
+              </a:graphicData>
+            </a:graphic>
+          </wp:inline>
+        </w:drawing>
+      </w:r>
+    </w:p>
+    <w:p>
+      <w:pPr>
+        <w:pStyle w:val="Caption"/>
+        <w:rPr>
+          <w:b/>
+          <w:bCs/>
+        </w:rPr>
+      </w:pPr>
+      <w:bookmarkStart w:id="15" w:name="_Ref201915523"/>
+      <w:r>
+        <w:rPr>
+          <w:b/>
+          <w:bCs/>
+        </w:rPr>
+        <w:t xml:space="preserve">Figure </w:t>
+      </w:r>
+      <w:r>
+        <w:rPr>
+          <w:b/>
+          <w:bCs/>
+        </w:rPr>
+        <w:fldChar w:fldCharType="begin"/>
+      </w:r>
+      <w:r>
+        <w:rPr>
+          <w:b/>
+          <w:bCs/>
+        </w:rPr>
+        <w:instrText xml:space="preserve"> SEQ Figure \* ARABIC </w:instrText>
+      </w:r>
+      <w:r>
+        <w:rPr>
+          <w:b/>
+          <w:bCs/>
+        </w:rPr>
+        <w:fldChar w:fldCharType="separate"/>
+      </w:r>
+      <w:r>
+        <w:rPr>
+          <w:b/>
+          <w:bCs/>
+          <w:noProof/>
+        </w:rPr>
+        <w:t>6</w:t>
+      </w:r>
+      <w:r>
+        <w:rPr>
+          <w:b/>
+          <w:bCs/>
+        </w:rPr>
+        <w:fldChar w:fldCharType="end"/>
+      </w:r>
+      <w:bookmarkEnd w:id="15"/>
+      <w:r>
+        <w:rPr>
+          <w:b/>
+          <w:bCs/>
+        </w:rPr>
+        <w:t xml:space="preserve">. </w:t>
+      </w:r>
+    </w:p>
+    <w:p>
+      <w:r>
+        <w:t>We inspected xxx mins of sperm whale recordings</w:t>
+      </w:r>
+      <w:r>
+        <w:t xml:space="preserve"> corresponding to footage from which whale measurements were extracted.</w:t>
       </w:r>
       <w:r>
         <w:t xml:space="preserve"> </w:t>
       </w:r>
       <w:r>
-        <w:t>ranging</w:t>
-      </w:r>
-      <w:r>
-        <w:t xml:space="preserve"> from </w:t>
-      </w:r>
-      <w:r>
-        <w:t xml:space="preserve">0.60 – 0.99. </w:t>
-      </w:r>
-      <w:r>
-        <w:t>Indivi</w:t>
+        <w:t>Within these recordings, we found three</w:t>
+      </w:r>
+      <w:r>
+        <w:t xml:space="preserve"> individuals </w:t>
+      </w:r>
+      <w:r>
+        <w:t>doing</w:t>
+      </w:r>
+      <w:r>
+        <w:t xml:space="preserve"> and 12 </w:t>
+      </w:r>
+      <w:r>
+        <w:t>receiving</w:t>
+      </w:r>
+      <w:r>
+        <w:t xml:space="preserve"> peduncle dives</w:t>
+      </w:r>
+      <w:r>
+        <w:t>,</w:t>
+      </w:r>
+      <w:r>
+        <w:t xml:space="preserve"> out of 90 individuals for which we had at least one total length measurement (</w:t>
+      </w:r>
+      <w:r>
+        <w:fldChar w:fldCharType="begin"/>
+      </w:r>
+      <w:r>
+        <w:instrText xml:space="preserve"> REF _Ref201915523 \h </w:instrText>
+      </w:r>
+      <w:r>
+        <w:fldChar w:fldCharType="separate"/>
+      </w:r>
+      <w:r>
+        <w:rPr>
+          <w:b/>
+          <w:bCs/>
+        </w:rPr>
+        <w:t xml:space="preserve">Figure </w:t>
+      </w:r>
+      <w:r>
+        <w:rPr>
+          <w:b/>
+          <w:bCs/>
+          <w:noProof/>
+        </w:rPr>
+        <w:t>6</w:t>
+      </w:r>
+      <w:r>
+        <w:fldChar w:fldCharType="end"/>
+      </w:r>
+      <w:r>
+        <w:t>). We measured more individuals receiving peduncle dives than those performing them because the frequent diving involved in performing peduncle dives often resulted in an arched body position which was not suitable for accurate length measurements</w:t>
+      </w:r>
+      <w:r>
+        <w:t xml:space="preserve">. Length measurements of individuals that performed peduncle dives either fell within the range for calves (n = 1) or juveniles (n = 3). Individuals that received peduncle dives ranged from 8.9 – 12.5 m length, landing within the overlapping age/sex classes for adult – mature females and subadult – adult males. While not all individuals measured could be assigned </w:t>
+      </w:r>
+      <w:r>
+        <w:rPr>
+          <w:i/>
+          <w:iCs/>
+        </w:rPr>
+        <w:t>P(f)</w:t>
+      </w:r>
+      <w:r>
+        <w:t>, most of those that did had a high probability and certainty</w:t>
+      </w:r>
+      <w:r>
+        <w:t xml:space="preserve"> </w:t>
+      </w:r>
+      <w:r>
+        <w:t xml:space="preserve">(&gt;0.995) of being female based on </w:t>
+      </w:r>
+      <w:r>
+        <w:rPr>
+          <w:i/>
+          <w:iCs/>
+        </w:rPr>
+        <w:t>R- flipper models</w:t>
+      </w:r>
+      <w:r>
+        <w:t xml:space="preserve"> (n = 4). Still, two individuals receiving peduncle dives had a lower average </w:t>
+      </w:r>
+      <w:r>
+        <w:rPr>
+          <w:i/>
+          <w:iCs/>
+        </w:rPr>
+        <w:t>p(f)</w:t>
+      </w:r>
+      <w:r>
+        <w:t xml:space="preserve"> given their </w:t>
+      </w:r>
+      <w:r>
+        <w:rPr>
+          <w:i/>
+          <w:iCs/>
+        </w:rPr>
+        <w:t>R – flipper</w:t>
+      </w:r>
+      <w:r>
+        <w:t xml:space="preserve"> measurements, although they had high uncertainty. </w:t>
       </w:r>
     </w:p>
+    <w:p>
+      <w:r>
+        <w:t xml:space="preserve"> </w:t>
+      </w:r>
+    </w:p>
+    <w:p/>
+    <w:p/>
     <w:p>
       <w:pPr>
         <w:pStyle w:val="Heading2"/>
       </w:pPr>
-      <w:bookmarkStart w:id="15" w:name="_Toc201083902"/>
+      <w:bookmarkStart w:id="16" w:name="_Toc201083902"/>
       <w:r>
         <w:t>Discussion</w:t>
       </w:r>
-      <w:bookmarkEnd w:id="15"/>
+      <w:bookmarkEnd w:id="16"/>
     </w:p>
     <w:p>
       <w:pPr>
@@ -11160,7 +11527,6 @@
         </w:numPr>
       </w:pPr>
       <w:r>
-        <w:lastRenderedPageBreak/>
         <w:t>But the model based on R – Flipper showed that whales &gt;</w:t>
       </w:r>
       <w:r>
@@ -11279,7 +11645,7 @@
     </w:p>
     <w:p/>
     <w:sectPr>
-      <w:footerReference w:type="default" r:id="rId18"/>
+      <w:footerReference w:type="default" r:id="rId19"/>
       <w:pgSz w:w="12240" w:h="15840"/>
       <w:pgMar w:top="1440" w:right="1440" w:bottom="1440" w:left="1440" w:header="708" w:footer="708" w:gutter="0"/>
       <w:lnNumType w:countBy="1" w:restart="continuous"/>

</xml_diff>

<commit_message>
finished first draft of mr
</commit_message>
<xml_diff>
--- a/Manuscript/Manuscritp_SpermWhale_AgeSex_Drone.docx
+++ b/Manuscript/Manuscritp_SpermWhale_AgeSex_Drone.docx
@@ -18,7 +18,13 @@
         <w:t>Physeter macrocephalus</w:t>
       </w:r>
       <w:r>
-        <w:t xml:space="preserve">) sex using aerial </w:t>
+        <w:t xml:space="preserve">) sex </w:t>
+      </w:r>
+      <w:r>
+        <w:t xml:space="preserve">and age class </w:t>
+      </w:r>
+      <w:r>
+        <w:t xml:space="preserve">using aerial </w:t>
       </w:r>
       <w:r>
         <w:t>photogrammetry</w:t>
@@ -815,21 +821,13 @@
         <w:t>–</w:t>
       </w:r>
       <w:r>
+        <w:t xml:space="preserve"> 2</w:t>
+      </w:r>
+      <w:r>
         <w:t xml:space="preserve"> </w:t>
       </w:r>
-      <w:proofErr w:type="gramStart"/>
-      <w:r>
-        <w:t>2</w:t>
-      </w:r>
-      <w:r>
-        <w:t xml:space="preserve"> </w:t>
-      </w:r>
-      <w:r>
-        <w:t>hour</w:t>
-      </w:r>
-      <w:proofErr w:type="gramEnd"/>
-      <w:r>
-        <w:t xml:space="preserve"> flight sessions</w:t>
+      <w:r>
+        <w:t>hour flight sessions</w:t>
       </w:r>
       <w:r>
         <w:t xml:space="preserve"> using </w:t>
@@ -2442,8 +2440,17 @@
         <w:rPr>
           <w:i/>
           <w:iCs/>
-        </w:rPr>
-        <w:t xml:space="preserve"> – Flipper</w:t>
+          <w:vertAlign w:val="subscript"/>
+        </w:rPr>
+        <w:t>f</w:t>
+      </w:r>
+      <w:r>
+        <w:rPr>
+          <w:i/>
+          <w:iCs/>
+          <w:vertAlign w:val="subscript"/>
+        </w:rPr>
+        <w:t>lipper</w:t>
       </w:r>
       <w:r>
         <w:t xml:space="preserve"> and </w:t>
@@ -2459,11 +2466,27 @@
         <w:rPr>
           <w:i/>
           <w:iCs/>
-        </w:rPr>
-        <w:t xml:space="preserve"> – Dorsal</w:t>
-      </w:r>
-      <w:r>
-        <w:t>, respectively</w:t>
+          <w:vertAlign w:val="subscript"/>
+        </w:rPr>
+        <w:t>d</w:t>
+      </w:r>
+      <w:r>
+        <w:rPr>
+          <w:i/>
+          <w:iCs/>
+          <w:vertAlign w:val="subscript"/>
+        </w:rPr>
+        <w:t>orsal</w:t>
+      </w:r>
+      <w:r>
+        <w:rPr>
+          <w:i/>
+          <w:iCs/>
+        </w:rPr>
+        <w:t xml:space="preserve">, </w:t>
+      </w:r>
+      <w:r>
+        <w:t>respectively</w:t>
       </w:r>
       <w:r>
         <w:t>.</w:t>
@@ -2665,1080 +2688,17 @@
     <w:p>
       <w:pPr>
         <w:keepNext/>
+        <w:jc w:val="center"/>
       </w:pPr>
       <w:r>
         <w:rPr>
           <w:noProof/>
         </w:rPr>
-        <mc:AlternateContent>
-          <mc:Choice Requires="wps">
-            <w:drawing>
-              <wp:anchor distT="0" distB="0" distL="114300" distR="114300" simplePos="0" relativeHeight="251672576" behindDoc="0" locked="0" layoutInCell="1" allowOverlap="1" wp14:anchorId="48EE2DC7" wp14:editId="3F2BAD5D">
-                <wp:simplePos x="0" y="0"/>
-                <wp:positionH relativeFrom="column">
-                  <wp:posOffset>4335861</wp:posOffset>
-                </wp:positionH>
-                <wp:positionV relativeFrom="paragraph">
-                  <wp:posOffset>1034367</wp:posOffset>
-                </wp:positionV>
-                <wp:extent cx="45719" cy="45719"/>
-                <wp:effectExtent l="0" t="0" r="12065" b="12065"/>
-                <wp:wrapNone/>
-                <wp:docPr id="1616177463" name="Oval 3"/>
-                <wp:cNvGraphicFramePr/>
-                <a:graphic xmlns:a="http://schemas.openxmlformats.org/drawingml/2006/main">
-                  <a:graphicData uri="http://schemas.microsoft.com/office/word/2010/wordprocessingShape">
-                    <wps:wsp>
-                      <wps:cNvSpPr/>
-                      <wps:spPr>
-                        <a:xfrm flipH="1">
-                          <a:off x="0" y="0"/>
-                          <a:ext cx="45719" cy="45719"/>
-                        </a:xfrm>
-                        <a:prstGeom prst="ellipse">
-                          <a:avLst/>
-                        </a:prstGeom>
-                        <a:ln/>
-                      </wps:spPr>
-                      <wps:style>
-                        <a:lnRef idx="2">
-                          <a:schemeClr val="dk1"/>
-                        </a:lnRef>
-                        <a:fillRef idx="1">
-                          <a:schemeClr val="lt1"/>
-                        </a:fillRef>
-                        <a:effectRef idx="0">
-                          <a:schemeClr val="dk1"/>
-                        </a:effectRef>
-                        <a:fontRef idx="minor">
-                          <a:schemeClr val="dk1"/>
-                        </a:fontRef>
-                      </wps:style>
-                      <wps:bodyPr rot="0" spcFirstLastPara="0" vertOverflow="overflow" horzOverflow="overflow" vert="horz" wrap="square" lIns="91440" tIns="45720" rIns="91440" bIns="45720" numCol="1" spcCol="0" rtlCol="0" fromWordArt="0" anchor="ctr" anchorCtr="0" forceAA="0" compatLnSpc="1">
-                        <a:prstTxWarp prst="textNoShape">
-                          <a:avLst/>
-                        </a:prstTxWarp>
-                        <a:noAutofit/>
-                      </wps:bodyPr>
-                    </wps:wsp>
-                  </a:graphicData>
-                </a:graphic>
-                <wp14:sizeRelH relativeFrom="margin">
-                  <wp14:pctWidth>0</wp14:pctWidth>
-                </wp14:sizeRelH>
-                <wp14:sizeRelV relativeFrom="margin">
-                  <wp14:pctHeight>0</wp14:pctHeight>
-                </wp14:sizeRelV>
-              </wp:anchor>
-            </w:drawing>
-          </mc:Choice>
-          <mc:Fallback>
-            <w:pict>
-              <v:oval w14:anchorId="6FE237C1" id="Oval 3" o:spid="_x0000_s1026" style="position:absolute;margin-left:341.4pt;margin-top:81.45pt;width:3.6pt;height:3.6pt;flip:x;z-index:251672576;visibility:visible;mso-wrap-style:square;mso-width-percent:0;mso-height-percent:0;mso-wrap-distance-left:9pt;mso-wrap-distance-top:0;mso-wrap-distance-right:9pt;mso-wrap-distance-bottom:0;mso-position-horizontal:absolute;mso-position-horizontal-relative:text;mso-position-vertical:absolute;mso-position-vertical-relative:text;mso-width-percent:0;mso-height-percent:0;mso-width-relative:margin;mso-height-relative:margin;v-text-anchor:middle" o:gfxdata="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" fillcolor="white [3201]" strokecolor="black [3200]" strokeweight="1pt">
-                <v:stroke joinstyle="miter"/>
-              </v:oval>
-            </w:pict>
-          </mc:Fallback>
-        </mc:AlternateContent>
-      </w:r>
-      <w:r>
-        <w:rPr>
-          <w:noProof/>
-        </w:rPr>
-        <mc:AlternateContent>
-          <mc:Choice Requires="wps">
-            <w:drawing>
-              <wp:anchor distT="0" distB="0" distL="114300" distR="114300" simplePos="0" relativeHeight="251671552" behindDoc="0" locked="0" layoutInCell="1" allowOverlap="1" wp14:anchorId="7E1AE696" wp14:editId="09A68BDA">
-                <wp:simplePos x="0" y="0"/>
-                <wp:positionH relativeFrom="column">
-                  <wp:posOffset>2897977</wp:posOffset>
-                </wp:positionH>
-                <wp:positionV relativeFrom="paragraph">
-                  <wp:posOffset>1265523</wp:posOffset>
-                </wp:positionV>
-                <wp:extent cx="45719" cy="45719"/>
-                <wp:effectExtent l="0" t="0" r="12065" b="12065"/>
-                <wp:wrapNone/>
-                <wp:docPr id="2120629806" name="Oval 3"/>
-                <wp:cNvGraphicFramePr/>
-                <a:graphic xmlns:a="http://schemas.openxmlformats.org/drawingml/2006/main">
-                  <a:graphicData uri="http://schemas.microsoft.com/office/word/2010/wordprocessingShape">
-                    <wps:wsp>
-                      <wps:cNvSpPr/>
-                      <wps:spPr>
-                        <a:xfrm flipH="1">
-                          <a:off x="0" y="0"/>
-                          <a:ext cx="45719" cy="45719"/>
-                        </a:xfrm>
-                        <a:prstGeom prst="ellipse">
-                          <a:avLst/>
-                        </a:prstGeom>
-                        <a:ln/>
-                      </wps:spPr>
-                      <wps:style>
-                        <a:lnRef idx="2">
-                          <a:schemeClr val="dk1"/>
-                        </a:lnRef>
-                        <a:fillRef idx="1">
-                          <a:schemeClr val="lt1"/>
-                        </a:fillRef>
-                        <a:effectRef idx="0">
-                          <a:schemeClr val="dk1"/>
-                        </a:effectRef>
-                        <a:fontRef idx="minor">
-                          <a:schemeClr val="dk1"/>
-                        </a:fontRef>
-                      </wps:style>
-                      <wps:bodyPr rot="0" spcFirstLastPara="0" vertOverflow="overflow" horzOverflow="overflow" vert="horz" wrap="square" lIns="91440" tIns="45720" rIns="91440" bIns="45720" numCol="1" spcCol="0" rtlCol="0" fromWordArt="0" anchor="ctr" anchorCtr="0" forceAA="0" compatLnSpc="1">
-                        <a:prstTxWarp prst="textNoShape">
-                          <a:avLst/>
-                        </a:prstTxWarp>
-                        <a:noAutofit/>
-                      </wps:bodyPr>
-                    </wps:wsp>
-                  </a:graphicData>
-                </a:graphic>
-                <wp14:sizeRelH relativeFrom="margin">
-                  <wp14:pctWidth>0</wp14:pctWidth>
-                </wp14:sizeRelH>
-                <wp14:sizeRelV relativeFrom="margin">
-                  <wp14:pctHeight>0</wp14:pctHeight>
-                </wp14:sizeRelV>
-              </wp:anchor>
-            </w:drawing>
-          </mc:Choice>
-          <mc:Fallback>
-            <w:pict>
-              <v:oval w14:anchorId="11498F0B" id="Oval 3" o:spid="_x0000_s1026" style="position:absolute;margin-left:228.2pt;margin-top:99.65pt;width:3.6pt;height:3.6pt;flip:x;z-index:251671552;visibility:visible;mso-wrap-style:square;mso-width-percent:0;mso-height-percent:0;mso-wrap-distance-left:9pt;mso-wrap-distance-top:0;mso-wrap-distance-right:9pt;mso-wrap-distance-bottom:0;mso-position-horizontal:absolute;mso-position-horizontal-relative:text;mso-position-vertical:absolute;mso-position-vertical-relative:text;mso-width-percent:0;mso-height-percent:0;mso-width-relative:margin;mso-height-relative:margin;v-text-anchor:middle" o:gfxdata="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" fillcolor="white [3201]" strokecolor="black [3200]" strokeweight="1pt">
-                <v:stroke joinstyle="miter"/>
-              </v:oval>
-            </w:pict>
-          </mc:Fallback>
-        </mc:AlternateContent>
-      </w:r>
-      <w:r>
-        <w:rPr>
-          <w:noProof/>
-        </w:rPr>
-        <mc:AlternateContent>
-          <mc:Choice Requires="wps">
-            <w:drawing>
-              <wp:anchor distT="0" distB="0" distL="114300" distR="114300" simplePos="0" relativeHeight="251670528" behindDoc="0" locked="0" layoutInCell="1" allowOverlap="1" wp14:anchorId="342A6561" wp14:editId="554FCD1C">
-                <wp:simplePos x="0" y="0"/>
-                <wp:positionH relativeFrom="column">
-                  <wp:posOffset>1990725</wp:posOffset>
-                </wp:positionH>
-                <wp:positionV relativeFrom="paragraph">
-                  <wp:posOffset>1414210</wp:posOffset>
-                </wp:positionV>
-                <wp:extent cx="45719" cy="45719"/>
-                <wp:effectExtent l="0" t="0" r="12065" b="12065"/>
-                <wp:wrapNone/>
-                <wp:docPr id="307051380" name="Oval 3"/>
-                <wp:cNvGraphicFramePr/>
-                <a:graphic xmlns:a="http://schemas.openxmlformats.org/drawingml/2006/main">
-                  <a:graphicData uri="http://schemas.microsoft.com/office/word/2010/wordprocessingShape">
-                    <wps:wsp>
-                      <wps:cNvSpPr/>
-                      <wps:spPr>
-                        <a:xfrm flipH="1">
-                          <a:off x="0" y="0"/>
-                          <a:ext cx="45719" cy="45719"/>
-                        </a:xfrm>
-                        <a:prstGeom prst="ellipse">
-                          <a:avLst/>
-                        </a:prstGeom>
-                        <a:ln/>
-                      </wps:spPr>
-                      <wps:style>
-                        <a:lnRef idx="2">
-                          <a:schemeClr val="dk1"/>
-                        </a:lnRef>
-                        <a:fillRef idx="1">
-                          <a:schemeClr val="lt1"/>
-                        </a:fillRef>
-                        <a:effectRef idx="0">
-                          <a:schemeClr val="dk1"/>
-                        </a:effectRef>
-                        <a:fontRef idx="minor">
-                          <a:schemeClr val="dk1"/>
-                        </a:fontRef>
-                      </wps:style>
-                      <wps:bodyPr rot="0" spcFirstLastPara="0" vertOverflow="overflow" horzOverflow="overflow" vert="horz" wrap="square" lIns="91440" tIns="45720" rIns="91440" bIns="45720" numCol="1" spcCol="0" rtlCol="0" fromWordArt="0" anchor="ctr" anchorCtr="0" forceAA="0" compatLnSpc="1">
-                        <a:prstTxWarp prst="textNoShape">
-                          <a:avLst/>
-                        </a:prstTxWarp>
-                        <a:noAutofit/>
-                      </wps:bodyPr>
-                    </wps:wsp>
-                  </a:graphicData>
-                </a:graphic>
-                <wp14:sizeRelH relativeFrom="margin">
-                  <wp14:pctWidth>0</wp14:pctWidth>
-                </wp14:sizeRelH>
-                <wp14:sizeRelV relativeFrom="margin">
-                  <wp14:pctHeight>0</wp14:pctHeight>
-                </wp14:sizeRelV>
-              </wp:anchor>
-            </w:drawing>
-          </mc:Choice>
-          <mc:Fallback>
-            <w:pict>
-              <v:oval w14:anchorId="41EF9DBE" id="Oval 3" o:spid="_x0000_s1026" style="position:absolute;margin-left:156.75pt;margin-top:111.35pt;width:3.6pt;height:3.6pt;flip:x;z-index:251670528;visibility:visible;mso-wrap-style:square;mso-width-percent:0;mso-height-percent:0;mso-wrap-distance-left:9pt;mso-wrap-distance-top:0;mso-wrap-distance-right:9pt;mso-wrap-distance-bottom:0;mso-position-horizontal:absolute;mso-position-horizontal-relative:text;mso-position-vertical:absolute;mso-position-vertical-relative:text;mso-width-percent:0;mso-height-percent:0;mso-width-relative:margin;mso-height-relative:margin;v-text-anchor:middle" o:gfxdata="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" fillcolor="white [3201]" strokecolor="black [3200]" strokeweight="1pt">
-                <v:stroke joinstyle="miter"/>
-              </v:oval>
-            </w:pict>
-          </mc:Fallback>
-        </mc:AlternateContent>
-      </w:r>
-      <w:r>
-        <w:rPr>
-          <w:noProof/>
-        </w:rPr>
-        <mc:AlternateContent>
-          <mc:Choice Requires="wps">
-            <w:drawing>
-              <wp:anchor distT="0" distB="0" distL="114300" distR="114300" simplePos="0" relativeHeight="251669504" behindDoc="0" locked="0" layoutInCell="1" allowOverlap="1" wp14:anchorId="1D986298" wp14:editId="717C9DBC">
-                <wp:simplePos x="0" y="0"/>
-                <wp:positionH relativeFrom="column">
-                  <wp:posOffset>1037590</wp:posOffset>
-                </wp:positionH>
-                <wp:positionV relativeFrom="paragraph">
-                  <wp:posOffset>1510095</wp:posOffset>
-                </wp:positionV>
-                <wp:extent cx="45719" cy="45719"/>
-                <wp:effectExtent l="0" t="0" r="12065" b="12065"/>
-                <wp:wrapNone/>
-                <wp:docPr id="1760730950" name="Oval 3"/>
-                <wp:cNvGraphicFramePr/>
-                <a:graphic xmlns:a="http://schemas.openxmlformats.org/drawingml/2006/main">
-                  <a:graphicData uri="http://schemas.microsoft.com/office/word/2010/wordprocessingShape">
-                    <wps:wsp>
-                      <wps:cNvSpPr/>
-                      <wps:spPr>
-                        <a:xfrm flipH="1">
-                          <a:off x="0" y="0"/>
-                          <a:ext cx="45719" cy="45719"/>
-                        </a:xfrm>
-                        <a:prstGeom prst="ellipse">
-                          <a:avLst/>
-                        </a:prstGeom>
-                        <a:ln/>
-                      </wps:spPr>
-                      <wps:style>
-                        <a:lnRef idx="2">
-                          <a:schemeClr val="dk1"/>
-                        </a:lnRef>
-                        <a:fillRef idx="1">
-                          <a:schemeClr val="lt1"/>
-                        </a:fillRef>
-                        <a:effectRef idx="0">
-                          <a:schemeClr val="dk1"/>
-                        </a:effectRef>
-                        <a:fontRef idx="minor">
-                          <a:schemeClr val="dk1"/>
-                        </a:fontRef>
-                      </wps:style>
-                      <wps:bodyPr rot="0" spcFirstLastPara="0" vertOverflow="overflow" horzOverflow="overflow" vert="horz" wrap="square" lIns="91440" tIns="45720" rIns="91440" bIns="45720" numCol="1" spcCol="0" rtlCol="0" fromWordArt="0" anchor="ctr" anchorCtr="0" forceAA="0" compatLnSpc="1">
-                        <a:prstTxWarp prst="textNoShape">
-                          <a:avLst/>
-                        </a:prstTxWarp>
-                        <a:noAutofit/>
-                      </wps:bodyPr>
-                    </wps:wsp>
-                  </a:graphicData>
-                </a:graphic>
-                <wp14:sizeRelH relativeFrom="margin">
-                  <wp14:pctWidth>0</wp14:pctWidth>
-                </wp14:sizeRelH>
-                <wp14:sizeRelV relativeFrom="margin">
-                  <wp14:pctHeight>0</wp14:pctHeight>
-                </wp14:sizeRelV>
-              </wp:anchor>
-            </w:drawing>
-          </mc:Choice>
-          <mc:Fallback>
-            <w:pict>
-              <v:oval w14:anchorId="139A1833" id="Oval 3" o:spid="_x0000_s1026" style="position:absolute;margin-left:81.7pt;margin-top:118.9pt;width:3.6pt;height:3.6pt;flip:x;z-index:251669504;visibility:visible;mso-wrap-style:square;mso-width-percent:0;mso-height-percent:0;mso-wrap-distance-left:9pt;mso-wrap-distance-top:0;mso-wrap-distance-right:9pt;mso-wrap-distance-bottom:0;mso-position-horizontal:absolute;mso-position-horizontal-relative:text;mso-position-vertical:absolute;mso-position-vertical-relative:text;mso-width-percent:0;mso-height-percent:0;mso-width-relative:margin;mso-height-relative:margin;v-text-anchor:middle" o:gfxdata="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" fillcolor="white [3201]" strokecolor="black [3200]" strokeweight="1pt">
-                <v:stroke joinstyle="miter"/>
-              </v:oval>
-            </w:pict>
-          </mc:Fallback>
-        </mc:AlternateContent>
-      </w:r>
-      <w:r>
-        <w:rPr>
-          <w:noProof/>
-        </w:rPr>
-        <mc:AlternateContent>
-          <mc:Choice Requires="wps">
-            <w:drawing>
-              <wp:anchor distT="0" distB="0" distL="114300" distR="114300" simplePos="0" relativeHeight="251668480" behindDoc="0" locked="0" layoutInCell="1" allowOverlap="1" wp14:anchorId="159EA86B" wp14:editId="54BC2B15">
-                <wp:simplePos x="0" y="0"/>
-                <wp:positionH relativeFrom="column">
-                  <wp:posOffset>668622</wp:posOffset>
-                </wp:positionH>
-                <wp:positionV relativeFrom="paragraph">
-                  <wp:posOffset>1548097</wp:posOffset>
-                </wp:positionV>
-                <wp:extent cx="45719" cy="45719"/>
-                <wp:effectExtent l="0" t="0" r="12065" b="12065"/>
-                <wp:wrapNone/>
-                <wp:docPr id="1347290254" name="Oval 3"/>
-                <wp:cNvGraphicFramePr/>
-                <a:graphic xmlns:a="http://schemas.openxmlformats.org/drawingml/2006/main">
-                  <a:graphicData uri="http://schemas.microsoft.com/office/word/2010/wordprocessingShape">
-                    <wps:wsp>
-                      <wps:cNvSpPr/>
-                      <wps:spPr>
-                        <a:xfrm flipH="1">
-                          <a:off x="0" y="0"/>
-                          <a:ext cx="45719" cy="45719"/>
-                        </a:xfrm>
-                        <a:prstGeom prst="ellipse">
-                          <a:avLst/>
-                        </a:prstGeom>
-                        <a:ln/>
-                      </wps:spPr>
-                      <wps:style>
-                        <a:lnRef idx="2">
-                          <a:schemeClr val="dk1"/>
-                        </a:lnRef>
-                        <a:fillRef idx="1">
-                          <a:schemeClr val="lt1"/>
-                        </a:fillRef>
-                        <a:effectRef idx="0">
-                          <a:schemeClr val="dk1"/>
-                        </a:effectRef>
-                        <a:fontRef idx="minor">
-                          <a:schemeClr val="dk1"/>
-                        </a:fontRef>
-                      </wps:style>
-                      <wps:bodyPr rot="0" spcFirstLastPara="0" vertOverflow="overflow" horzOverflow="overflow" vert="horz" wrap="square" lIns="91440" tIns="45720" rIns="91440" bIns="45720" numCol="1" spcCol="0" rtlCol="0" fromWordArt="0" anchor="ctr" anchorCtr="0" forceAA="0" compatLnSpc="1">
-                        <a:prstTxWarp prst="textNoShape">
-                          <a:avLst/>
-                        </a:prstTxWarp>
-                        <a:noAutofit/>
-                      </wps:bodyPr>
-                    </wps:wsp>
-                  </a:graphicData>
-                </a:graphic>
-                <wp14:sizeRelH relativeFrom="margin">
-                  <wp14:pctWidth>0</wp14:pctWidth>
-                </wp14:sizeRelH>
-                <wp14:sizeRelV relativeFrom="margin">
-                  <wp14:pctHeight>0</wp14:pctHeight>
-                </wp14:sizeRelV>
-              </wp:anchor>
-            </w:drawing>
-          </mc:Choice>
-          <mc:Fallback>
-            <w:pict>
-              <v:oval w14:anchorId="22FDB21E" id="Oval 3" o:spid="_x0000_s1026" style="position:absolute;margin-left:52.65pt;margin-top:121.9pt;width:3.6pt;height:3.6pt;flip:x;z-index:251668480;visibility:visible;mso-wrap-style:square;mso-width-percent:0;mso-height-percent:0;mso-wrap-distance-left:9pt;mso-wrap-distance-top:0;mso-wrap-distance-right:9pt;mso-wrap-distance-bottom:0;mso-position-horizontal:absolute;mso-position-horizontal-relative:text;mso-position-vertical:absolute;mso-position-vertical-relative:text;mso-width-percent:0;mso-height-percent:0;mso-width-relative:margin;mso-height-relative:margin;v-text-anchor:middle" o:gfxdata="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" fillcolor="white [3201]" strokecolor="black [3200]" strokeweight="1pt">
-                <v:stroke joinstyle="miter"/>
-              </v:oval>
-            </w:pict>
-          </mc:Fallback>
-        </mc:AlternateContent>
-      </w:r>
-      <w:r>
-        <w:rPr>
-          <w:noProof/>
-        </w:rPr>
-        <mc:AlternateContent>
-          <mc:Choice Requires="wps">
-            <w:drawing>
-              <wp:anchor distT="0" distB="0" distL="114300" distR="114300" simplePos="0" relativeHeight="251659264" behindDoc="0" locked="0" layoutInCell="1" allowOverlap="1" wp14:anchorId="2C45D96B" wp14:editId="60602C98">
-                <wp:simplePos x="0" y="0"/>
-                <wp:positionH relativeFrom="column">
-                  <wp:posOffset>2000885</wp:posOffset>
-                </wp:positionH>
-                <wp:positionV relativeFrom="paragraph">
-                  <wp:posOffset>1050925</wp:posOffset>
-                </wp:positionV>
-                <wp:extent cx="2359660" cy="391160"/>
-                <wp:effectExtent l="0" t="0" r="21590" b="27940"/>
-                <wp:wrapNone/>
-                <wp:docPr id="2006140728" name="Straight Connector 2"/>
-                <wp:cNvGraphicFramePr/>
-                <a:graphic xmlns:a="http://schemas.openxmlformats.org/drawingml/2006/main">
-                  <a:graphicData uri="http://schemas.microsoft.com/office/word/2010/wordprocessingShape">
-                    <wps:wsp>
-                      <wps:cNvCnPr/>
-                      <wps:spPr>
-                        <a:xfrm flipH="1">
-                          <a:off x="0" y="0"/>
-                          <a:ext cx="2359660" cy="391160"/>
-                        </a:xfrm>
-                        <a:prstGeom prst="line">
-                          <a:avLst/>
-                        </a:prstGeom>
-                        <a:ln/>
-                      </wps:spPr>
-                      <wps:style>
-                        <a:lnRef idx="1">
-                          <a:schemeClr val="dk1"/>
-                        </a:lnRef>
-                        <a:fillRef idx="0">
-                          <a:schemeClr val="dk1"/>
-                        </a:fillRef>
-                        <a:effectRef idx="0">
-                          <a:schemeClr val="dk1"/>
-                        </a:effectRef>
-                        <a:fontRef idx="minor">
-                          <a:schemeClr val="tx1"/>
-                        </a:fontRef>
-                      </wps:style>
-                      <wps:bodyPr/>
-                    </wps:wsp>
-                  </a:graphicData>
-                </a:graphic>
-                <wp14:sizeRelH relativeFrom="margin">
-                  <wp14:pctWidth>0</wp14:pctWidth>
-                </wp14:sizeRelH>
-                <wp14:sizeRelV relativeFrom="margin">
-                  <wp14:pctHeight>0</wp14:pctHeight>
-                </wp14:sizeRelV>
-              </wp:anchor>
-            </w:drawing>
-          </mc:Choice>
-          <mc:Fallback>
-            <w:pict>
-              <v:line w14:anchorId="70230F5F" id="Straight Connector 2" o:spid="_x0000_s1026" style="position:absolute;flip:x;z-index:251659264;visibility:visible;mso-wrap-style:square;mso-width-percent:0;mso-height-percent:0;mso-wrap-distance-left:9pt;mso-wrap-distance-top:0;mso-wrap-distance-right:9pt;mso-wrap-distance-bottom:0;mso-position-horizontal:absolute;mso-position-horizontal-relative:text;mso-position-vertical:absolute;mso-position-vertical-relative:text;mso-width-percent:0;mso-height-percent:0;mso-width-relative:margin;mso-height-relative:margin" from="157.55pt,82.75pt" to="343.35pt,113.55pt" o:gfxdata="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" strokecolor="black [3200]" strokeweight=".5pt">
-                <v:stroke joinstyle="miter"/>
-              </v:line>
-            </w:pict>
-          </mc:Fallback>
-        </mc:AlternateContent>
-      </w:r>
-      <w:r>
-        <w:rPr>
-          <w:noProof/>
-        </w:rPr>
-        <mc:AlternateContent>
-          <mc:Choice Requires="wps">
-            <w:drawing>
-              <wp:anchor distT="0" distB="0" distL="114300" distR="114300" simplePos="0" relativeHeight="251660288" behindDoc="0" locked="0" layoutInCell="1" allowOverlap="1" wp14:anchorId="7852F465" wp14:editId="649BA406">
-                <wp:simplePos x="0" y="0"/>
-                <wp:positionH relativeFrom="column">
-                  <wp:posOffset>1049655</wp:posOffset>
-                </wp:positionH>
-                <wp:positionV relativeFrom="paragraph">
-                  <wp:posOffset>1440815</wp:posOffset>
-                </wp:positionV>
-                <wp:extent cx="940435" cy="100965"/>
-                <wp:effectExtent l="0" t="0" r="12065" b="32385"/>
-                <wp:wrapNone/>
-                <wp:docPr id="2088039561" name="Straight Connector 2"/>
-                <wp:cNvGraphicFramePr/>
-                <a:graphic xmlns:a="http://schemas.openxmlformats.org/drawingml/2006/main">
-                  <a:graphicData uri="http://schemas.microsoft.com/office/word/2010/wordprocessingShape">
-                    <wps:wsp>
-                      <wps:cNvCnPr/>
-                      <wps:spPr>
-                        <a:xfrm flipH="1">
-                          <a:off x="0" y="0"/>
-                          <a:ext cx="940435" cy="100965"/>
-                        </a:xfrm>
-                        <a:prstGeom prst="line">
-                          <a:avLst/>
-                        </a:prstGeom>
-                        <a:ln/>
-                      </wps:spPr>
-                      <wps:style>
-                        <a:lnRef idx="1">
-                          <a:schemeClr val="dk1"/>
-                        </a:lnRef>
-                        <a:fillRef idx="0">
-                          <a:schemeClr val="dk1"/>
-                        </a:fillRef>
-                        <a:effectRef idx="0">
-                          <a:schemeClr val="dk1"/>
-                        </a:effectRef>
-                        <a:fontRef idx="minor">
-                          <a:schemeClr val="tx1"/>
-                        </a:fontRef>
-                      </wps:style>
-                      <wps:bodyPr/>
-                    </wps:wsp>
-                  </a:graphicData>
-                </a:graphic>
-                <wp14:sizeRelH relativeFrom="margin">
-                  <wp14:pctWidth>0</wp14:pctWidth>
-                </wp14:sizeRelH>
-                <wp14:sizeRelV relativeFrom="margin">
-                  <wp14:pctHeight>0</wp14:pctHeight>
-                </wp14:sizeRelV>
-              </wp:anchor>
-            </w:drawing>
-          </mc:Choice>
-          <mc:Fallback>
-            <w:pict>
-              <v:line w14:anchorId="70D80C8C" id="Straight Connector 2" o:spid="_x0000_s1026" style="position:absolute;flip:x;z-index:251660288;visibility:visible;mso-wrap-style:square;mso-width-percent:0;mso-height-percent:0;mso-wrap-distance-left:9pt;mso-wrap-distance-top:0;mso-wrap-distance-right:9pt;mso-wrap-distance-bottom:0;mso-position-horizontal:absolute;mso-position-horizontal-relative:text;mso-position-vertical:absolute;mso-position-vertical-relative:text;mso-width-percent:0;mso-height-percent:0;mso-width-relative:margin;mso-height-relative:margin" from="82.65pt,113.45pt" to="156.7pt,121.4pt" o:gfxdata="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" strokecolor="black [3200]" strokeweight=".5pt">
-                <v:stroke joinstyle="miter"/>
-              </v:line>
-            </w:pict>
-          </mc:Fallback>
-        </mc:AlternateContent>
-      </w:r>
-      <w:r>
-        <w:rPr>
-          <w:noProof/>
-        </w:rPr>
-        <mc:AlternateContent>
-          <mc:Choice Requires="wps">
-            <w:drawing>
-              <wp:anchor distT="0" distB="0" distL="114300" distR="114300" simplePos="0" relativeHeight="251661312" behindDoc="0" locked="0" layoutInCell="1" allowOverlap="1" wp14:anchorId="62324E1C" wp14:editId="41F06E18">
-                <wp:simplePos x="0" y="0"/>
-                <wp:positionH relativeFrom="column">
-                  <wp:posOffset>683895</wp:posOffset>
-                </wp:positionH>
-                <wp:positionV relativeFrom="paragraph">
-                  <wp:posOffset>1536700</wp:posOffset>
-                </wp:positionV>
-                <wp:extent cx="365760" cy="35560"/>
-                <wp:effectExtent l="0" t="0" r="15240" b="21590"/>
-                <wp:wrapNone/>
-                <wp:docPr id="855987716" name="Straight Connector 2"/>
-                <wp:cNvGraphicFramePr/>
-                <a:graphic xmlns:a="http://schemas.openxmlformats.org/drawingml/2006/main">
-                  <a:graphicData uri="http://schemas.microsoft.com/office/word/2010/wordprocessingShape">
-                    <wps:wsp>
-                      <wps:cNvCnPr/>
-                      <wps:spPr>
-                        <a:xfrm flipH="1">
-                          <a:off x="0" y="0"/>
-                          <a:ext cx="365760" cy="35560"/>
-                        </a:xfrm>
-                        <a:prstGeom prst="line">
-                          <a:avLst/>
-                        </a:prstGeom>
-                        <a:ln/>
-                      </wps:spPr>
-                      <wps:style>
-                        <a:lnRef idx="1">
-                          <a:schemeClr val="dk1"/>
-                        </a:lnRef>
-                        <a:fillRef idx="0">
-                          <a:schemeClr val="dk1"/>
-                        </a:fillRef>
-                        <a:effectRef idx="0">
-                          <a:schemeClr val="dk1"/>
-                        </a:effectRef>
-                        <a:fontRef idx="minor">
-                          <a:schemeClr val="tx1"/>
-                        </a:fontRef>
-                      </wps:style>
-                      <wps:bodyPr/>
-                    </wps:wsp>
-                  </a:graphicData>
-                </a:graphic>
-                <wp14:sizeRelH relativeFrom="margin">
-                  <wp14:pctWidth>0</wp14:pctWidth>
-                </wp14:sizeRelH>
-                <wp14:sizeRelV relativeFrom="margin">
-                  <wp14:pctHeight>0</wp14:pctHeight>
-                </wp14:sizeRelV>
-              </wp:anchor>
-            </w:drawing>
-          </mc:Choice>
-          <mc:Fallback>
-            <w:pict>
-              <v:line w14:anchorId="7FB83DAE" id="Straight Connector 2" o:spid="_x0000_s1026" style="position:absolute;flip:x;z-index:251661312;visibility:visible;mso-wrap-style:square;mso-width-percent:0;mso-height-percent:0;mso-wrap-distance-left:9pt;mso-wrap-distance-top:0;mso-wrap-distance-right:9pt;mso-wrap-distance-bottom:0;mso-position-horizontal:absolute;mso-position-horizontal-relative:text;mso-position-vertical:absolute;mso-position-vertical-relative:text;mso-width-percent:0;mso-height-percent:0;mso-width-relative:margin;mso-height-relative:margin" from="53.85pt,121pt" to="82.65pt,123.8pt" o:gfxdata="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" strokecolor="black [3200]" strokeweight=".5pt">
-                <v:stroke joinstyle="miter"/>
-              </v:line>
-            </w:pict>
-          </mc:Fallback>
-        </mc:AlternateContent>
-      </w:r>
-      <w:r>
-        <w:rPr>
-          <w:noProof/>
-        </w:rPr>
-        <mc:AlternateContent>
-          <mc:Choice Requires="wps">
-            <w:drawing>
-              <wp:anchor distT="0" distB="0" distL="114300" distR="114300" simplePos="0" relativeHeight="251662336" behindDoc="0" locked="0" layoutInCell="1" allowOverlap="1" wp14:anchorId="6A1B5C3B" wp14:editId="3FBC687C">
-                <wp:simplePos x="0" y="0"/>
-                <wp:positionH relativeFrom="column">
-                  <wp:posOffset>2865120</wp:posOffset>
-                </wp:positionH>
-                <wp:positionV relativeFrom="paragraph">
-                  <wp:posOffset>1016000</wp:posOffset>
-                </wp:positionV>
-                <wp:extent cx="123825" cy="661670"/>
-                <wp:effectExtent l="0" t="0" r="28575" b="24130"/>
-                <wp:wrapNone/>
-                <wp:docPr id="1466296065" name="Straight Connector 4"/>
-                <wp:cNvGraphicFramePr/>
-                <a:graphic xmlns:a="http://schemas.openxmlformats.org/drawingml/2006/main">
-                  <a:graphicData uri="http://schemas.microsoft.com/office/word/2010/wordprocessingShape">
-                    <wps:wsp>
-                      <wps:cNvCnPr/>
-                      <wps:spPr>
-                        <a:xfrm>
-                          <a:off x="0" y="0"/>
-                          <a:ext cx="123825" cy="661670"/>
-                        </a:xfrm>
-                        <a:prstGeom prst="line">
-                          <a:avLst/>
-                        </a:prstGeom>
-                        <a:ln/>
-                      </wps:spPr>
-                      <wps:style>
-                        <a:lnRef idx="1">
-                          <a:schemeClr val="dk1"/>
-                        </a:lnRef>
-                        <a:fillRef idx="0">
-                          <a:schemeClr val="dk1"/>
-                        </a:fillRef>
-                        <a:effectRef idx="0">
-                          <a:schemeClr val="dk1"/>
-                        </a:effectRef>
-                        <a:fontRef idx="minor">
-                          <a:schemeClr val="tx1"/>
-                        </a:fontRef>
-                      </wps:style>
-                      <wps:bodyPr/>
-                    </wps:wsp>
-                  </a:graphicData>
-                </a:graphic>
-                <wp14:sizeRelH relativeFrom="margin">
-                  <wp14:pctWidth>0</wp14:pctWidth>
-                </wp14:sizeRelH>
-                <wp14:sizeRelV relativeFrom="margin">
-                  <wp14:pctHeight>0</wp14:pctHeight>
-                </wp14:sizeRelV>
-              </wp:anchor>
-            </w:drawing>
-          </mc:Choice>
-          <mc:Fallback>
-            <w:pict>
-              <v:line w14:anchorId="67FDD5D1" id="Straight Connector 4" o:spid="_x0000_s1026" style="position:absolute;z-index:251662336;visibility:visible;mso-wrap-style:square;mso-width-percent:0;mso-height-percent:0;mso-wrap-distance-left:9pt;mso-wrap-distance-top:0;mso-wrap-distance-right:9pt;mso-wrap-distance-bottom:0;mso-position-horizontal:absolute;mso-position-horizontal-relative:text;mso-position-vertical:absolute;mso-position-vertical-relative:text;mso-width-percent:0;mso-height-percent:0;mso-width-relative:margin;mso-height-relative:margin" from="225.6pt,80pt" to="235.35pt,132.1pt" o:gfxdata="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" strokecolor="black [3200]" strokeweight=".5pt">
-                <v:stroke joinstyle="miter"/>
-              </v:line>
-            </w:pict>
-          </mc:Fallback>
-        </mc:AlternateContent>
-      </w:r>
-      <w:r>
-        <w:rPr>
-          <w:noProof/>
-        </w:rPr>
-        <mc:AlternateContent>
-          <mc:Choice Requires="wps">
-            <w:drawing>
-              <wp:anchor distT="0" distB="0" distL="114300" distR="114300" simplePos="0" relativeHeight="251663360" behindDoc="0" locked="0" layoutInCell="1" allowOverlap="1" wp14:anchorId="526923CC" wp14:editId="268F27AC">
-                <wp:simplePos x="0" y="0"/>
-                <wp:positionH relativeFrom="column">
-                  <wp:posOffset>4326890</wp:posOffset>
-                </wp:positionH>
-                <wp:positionV relativeFrom="paragraph">
-                  <wp:posOffset>885190</wp:posOffset>
-                </wp:positionV>
-                <wp:extent cx="241935" cy="283845"/>
-                <wp:effectExtent l="0" t="0" r="0" b="1905"/>
-                <wp:wrapNone/>
-                <wp:docPr id="1168094462" name="Text Box 7"/>
-                <wp:cNvGraphicFramePr/>
-                <a:graphic xmlns:a="http://schemas.openxmlformats.org/drawingml/2006/main">
-                  <a:graphicData uri="http://schemas.microsoft.com/office/word/2010/wordprocessingShape">
-                    <wps:wsp>
-                      <wps:cNvSpPr txBox="1"/>
-                      <wps:spPr>
-                        <a:xfrm>
-                          <a:off x="0" y="0"/>
-                          <a:ext cx="241935" cy="283845"/>
-                        </a:xfrm>
-                        <a:prstGeom prst="rect">
-                          <a:avLst/>
-                        </a:prstGeom>
-                        <a:noFill/>
-                        <a:ln w="6350">
-                          <a:noFill/>
-                        </a:ln>
-                      </wps:spPr>
-                      <wps:txbx>
-                        <w:txbxContent>
-                          <w:p>
-                            <w:r>
-                              <w:t>s</w:t>
-                            </w:r>
-                          </w:p>
-                        </w:txbxContent>
-                      </wps:txbx>
-                      <wps:bodyPr rot="0" spcFirstLastPara="0" vertOverflow="overflow" horzOverflow="overflow" vert="horz" wrap="square" lIns="91440" tIns="45720" rIns="91440" bIns="45720" numCol="1" spcCol="0" rtlCol="0" fromWordArt="0" anchor="t" anchorCtr="0" forceAA="0" compatLnSpc="1">
-                        <a:prstTxWarp prst="textNoShape">
-                          <a:avLst/>
-                        </a:prstTxWarp>
-                        <a:noAutofit/>
-                      </wps:bodyPr>
-                    </wps:wsp>
-                  </a:graphicData>
-                </a:graphic>
-                <wp14:sizeRelH relativeFrom="margin">
-                  <wp14:pctWidth>0</wp14:pctWidth>
-                </wp14:sizeRelH>
-                <wp14:sizeRelV relativeFrom="margin">
-                  <wp14:pctHeight>0</wp14:pctHeight>
-                </wp14:sizeRelV>
-              </wp:anchor>
-            </w:drawing>
-          </mc:Choice>
-          <mc:Fallback>
-            <w:pict>
-              <v:shapetype w14:anchorId="526923CC" id="_x0000_t202" coordsize="21600,21600" o:spt="202" path="m,l,21600r21600,l21600,xe">
-                <v:stroke joinstyle="miter"/>
-                <v:path gradientshapeok="t" o:connecttype="rect"/>
-              </v:shapetype>
-              <v:shape id="Text Box 7" o:spid="_x0000_s1026" type="#_x0000_t202" style="position:absolute;margin-left:340.7pt;margin-top:69.7pt;width:19.05pt;height:22.35pt;z-index:251663360;visibility:visible;mso-wrap-style:square;mso-width-percent:0;mso-height-percent:0;mso-wrap-distance-left:9pt;mso-wrap-distance-top:0;mso-wrap-distance-right:9pt;mso-wrap-distance-bottom:0;mso-position-horizontal:absolute;mso-position-horizontal-relative:text;mso-position-vertical:absolute;mso-position-vertical-relative:text;mso-width-percent:0;mso-height-percent:0;mso-width-relative:margin;mso-height-relative:margin;v-text-anchor:top" o:gfxdata="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" filled="f" stroked="f" strokeweight=".5pt">
-                <v:textbox>
-                  <w:txbxContent>
-                    <w:p>
-                      <w:r>
-                        <w:t>s</w:t>
-                      </w:r>
-                    </w:p>
-                  </w:txbxContent>
-                </v:textbox>
-              </v:shape>
-            </w:pict>
-          </mc:Fallback>
-        </mc:AlternateContent>
-      </w:r>
-      <w:r>
-        <w:rPr>
-          <w:noProof/>
-        </w:rPr>
-        <mc:AlternateContent>
-          <mc:Choice Requires="wps">
-            <w:drawing>
-              <wp:anchor distT="0" distB="0" distL="114300" distR="114300" simplePos="0" relativeHeight="251664384" behindDoc="0" locked="0" layoutInCell="1" allowOverlap="1" wp14:anchorId="5CF1ADCD" wp14:editId="3EA573C7">
-                <wp:simplePos x="0" y="0"/>
-                <wp:positionH relativeFrom="column">
-                  <wp:posOffset>1841500</wp:posOffset>
-                </wp:positionH>
-                <wp:positionV relativeFrom="paragraph">
-                  <wp:posOffset>1203960</wp:posOffset>
-                </wp:positionV>
-                <wp:extent cx="241935" cy="283845"/>
-                <wp:effectExtent l="0" t="0" r="0" b="1905"/>
-                <wp:wrapNone/>
-                <wp:docPr id="221431964" name="Text Box 7"/>
-                <wp:cNvGraphicFramePr/>
-                <a:graphic xmlns:a="http://schemas.openxmlformats.org/drawingml/2006/main">
-                  <a:graphicData uri="http://schemas.microsoft.com/office/word/2010/wordprocessingShape">
-                    <wps:wsp>
-                      <wps:cNvSpPr txBox="1"/>
-                      <wps:spPr>
-                        <a:xfrm>
-                          <a:off x="0" y="0"/>
-                          <a:ext cx="241935" cy="283845"/>
-                        </a:xfrm>
-                        <a:prstGeom prst="rect">
-                          <a:avLst/>
-                        </a:prstGeom>
-                        <a:noFill/>
-                        <a:ln w="6350">
-                          <a:noFill/>
-                        </a:ln>
-                      </wps:spPr>
-                      <wps:txbx>
-                        <w:txbxContent>
-                          <w:p>
-                            <w:r>
-                              <w:t>d</w:t>
-                            </w:r>
-                          </w:p>
-                        </w:txbxContent>
-                      </wps:txbx>
-                      <wps:bodyPr rot="0" spcFirstLastPara="0" vertOverflow="overflow" horzOverflow="overflow" vert="horz" wrap="square" lIns="91440" tIns="45720" rIns="91440" bIns="45720" numCol="1" spcCol="0" rtlCol="0" fromWordArt="0" anchor="t" anchorCtr="0" forceAA="0" compatLnSpc="1">
-                        <a:prstTxWarp prst="textNoShape">
-                          <a:avLst/>
-                        </a:prstTxWarp>
-                        <a:noAutofit/>
-                      </wps:bodyPr>
-                    </wps:wsp>
-                  </a:graphicData>
-                </a:graphic>
-                <wp14:sizeRelH relativeFrom="margin">
-                  <wp14:pctWidth>0</wp14:pctWidth>
-                </wp14:sizeRelH>
-                <wp14:sizeRelV relativeFrom="margin">
-                  <wp14:pctHeight>0</wp14:pctHeight>
-                </wp14:sizeRelV>
-              </wp:anchor>
-            </w:drawing>
-          </mc:Choice>
-          <mc:Fallback>
-            <w:pict>
-              <v:shape w14:anchorId="5CF1ADCD" id="_x0000_s1027" type="#_x0000_t202" style="position:absolute;margin-left:145pt;margin-top:94.8pt;width:19.05pt;height:22.35pt;z-index:251664384;visibility:visible;mso-wrap-style:square;mso-width-percent:0;mso-height-percent:0;mso-wrap-distance-left:9pt;mso-wrap-distance-top:0;mso-wrap-distance-right:9pt;mso-wrap-distance-bottom:0;mso-position-horizontal:absolute;mso-position-horizontal-relative:text;mso-position-vertical:absolute;mso-position-vertical-relative:text;mso-width-percent:0;mso-height-percent:0;mso-width-relative:margin;mso-height-relative:margin;v-text-anchor:top" o:gfxdata="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" filled="f" stroked="f" strokeweight=".5pt">
-                <v:textbox>
-                  <w:txbxContent>
-                    <w:p>
-                      <w:r>
-                        <w:t>d</w:t>
-                      </w:r>
-                    </w:p>
-                  </w:txbxContent>
-                </v:textbox>
-              </v:shape>
-            </w:pict>
-          </mc:Fallback>
-        </mc:AlternateContent>
-      </w:r>
-      <w:r>
-        <w:rPr>
-          <w:noProof/>
-        </w:rPr>
-        <mc:AlternateContent>
-          <mc:Choice Requires="wps">
-            <w:drawing>
-              <wp:anchor distT="0" distB="0" distL="114300" distR="114300" simplePos="0" relativeHeight="251665408" behindDoc="0" locked="0" layoutInCell="1" allowOverlap="1" wp14:anchorId="6C577F1E" wp14:editId="73B49C54">
-                <wp:simplePos x="0" y="0"/>
-                <wp:positionH relativeFrom="column">
-                  <wp:posOffset>945515</wp:posOffset>
-                </wp:positionH>
-                <wp:positionV relativeFrom="paragraph">
-                  <wp:posOffset>1310640</wp:posOffset>
-                </wp:positionV>
-                <wp:extent cx="241935" cy="283845"/>
-                <wp:effectExtent l="0" t="0" r="0" b="1905"/>
-                <wp:wrapNone/>
-                <wp:docPr id="261217200" name="Text Box 7"/>
-                <wp:cNvGraphicFramePr/>
-                <a:graphic xmlns:a="http://schemas.openxmlformats.org/drawingml/2006/main">
-                  <a:graphicData uri="http://schemas.microsoft.com/office/word/2010/wordprocessingShape">
-                    <wps:wsp>
-                      <wps:cNvSpPr txBox="1"/>
-                      <wps:spPr>
-                        <a:xfrm>
-                          <a:off x="0" y="0"/>
-                          <a:ext cx="241935" cy="283845"/>
-                        </a:xfrm>
-                        <a:prstGeom prst="rect">
-                          <a:avLst/>
-                        </a:prstGeom>
-                        <a:noFill/>
-                        <a:ln w="6350">
-                          <a:noFill/>
-                        </a:ln>
-                      </wps:spPr>
-                      <wps:txbx>
-                        <w:txbxContent>
-                          <w:p>
-                            <w:r>
-                              <w:t>t</w:t>
-                            </w:r>
-                          </w:p>
-                        </w:txbxContent>
-                      </wps:txbx>
-                      <wps:bodyPr rot="0" spcFirstLastPara="0" vertOverflow="overflow" horzOverflow="overflow" vert="horz" wrap="square" lIns="91440" tIns="45720" rIns="91440" bIns="45720" numCol="1" spcCol="0" rtlCol="0" fromWordArt="0" anchor="t" anchorCtr="0" forceAA="0" compatLnSpc="1">
-                        <a:prstTxWarp prst="textNoShape">
-                          <a:avLst/>
-                        </a:prstTxWarp>
-                        <a:noAutofit/>
-                      </wps:bodyPr>
-                    </wps:wsp>
-                  </a:graphicData>
-                </a:graphic>
-                <wp14:sizeRelH relativeFrom="margin">
-                  <wp14:pctWidth>0</wp14:pctWidth>
-                </wp14:sizeRelH>
-                <wp14:sizeRelV relativeFrom="margin">
-                  <wp14:pctHeight>0</wp14:pctHeight>
-                </wp14:sizeRelV>
-              </wp:anchor>
-            </w:drawing>
-          </mc:Choice>
-          <mc:Fallback>
-            <w:pict>
-              <v:shape w14:anchorId="6C577F1E" id="_x0000_s1028" type="#_x0000_t202" style="position:absolute;margin-left:74.45pt;margin-top:103.2pt;width:19.05pt;height:22.35pt;z-index:251665408;visibility:visible;mso-wrap-style:square;mso-width-percent:0;mso-height-percent:0;mso-wrap-distance-left:9pt;mso-wrap-distance-top:0;mso-wrap-distance-right:9pt;mso-wrap-distance-bottom:0;mso-position-horizontal:absolute;mso-position-horizontal-relative:text;mso-position-vertical:absolute;mso-position-vertical-relative:text;mso-width-percent:0;mso-height-percent:0;mso-width-relative:margin;mso-height-relative:margin;v-text-anchor:top" o:gfxdata="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" filled="f" stroked="f" strokeweight=".5pt">
-                <v:textbox>
-                  <w:txbxContent>
-                    <w:p>
-                      <w:r>
-                        <w:t>t</w:t>
-                      </w:r>
-                    </w:p>
-                  </w:txbxContent>
-                </v:textbox>
-              </v:shape>
-            </w:pict>
-          </mc:Fallback>
-        </mc:AlternateContent>
-      </w:r>
-      <w:r>
-        <w:rPr>
-          <w:noProof/>
-        </w:rPr>
-        <mc:AlternateContent>
-          <mc:Choice Requires="wps">
-            <w:drawing>
-              <wp:anchor distT="0" distB="0" distL="114300" distR="114300" simplePos="0" relativeHeight="251666432" behindDoc="0" locked="0" layoutInCell="1" allowOverlap="1" wp14:anchorId="72DE3B39" wp14:editId="5292EB86">
-                <wp:simplePos x="0" y="0"/>
-                <wp:positionH relativeFrom="column">
-                  <wp:posOffset>548640</wp:posOffset>
-                </wp:positionH>
-                <wp:positionV relativeFrom="paragraph">
-                  <wp:posOffset>1325880</wp:posOffset>
-                </wp:positionV>
-                <wp:extent cx="241935" cy="283845"/>
-                <wp:effectExtent l="0" t="0" r="0" b="1905"/>
-                <wp:wrapNone/>
-                <wp:docPr id="77365197" name="Text Box 7"/>
-                <wp:cNvGraphicFramePr/>
-                <a:graphic xmlns:a="http://schemas.openxmlformats.org/drawingml/2006/main">
-                  <a:graphicData uri="http://schemas.microsoft.com/office/word/2010/wordprocessingShape">
-                    <wps:wsp>
-                      <wps:cNvSpPr txBox="1"/>
-                      <wps:spPr>
-                        <a:xfrm>
-                          <a:off x="0" y="0"/>
-                          <a:ext cx="241935" cy="283845"/>
-                        </a:xfrm>
-                        <a:prstGeom prst="rect">
-                          <a:avLst/>
-                        </a:prstGeom>
-                        <a:noFill/>
-                        <a:ln w="6350">
-                          <a:noFill/>
-                        </a:ln>
-                      </wps:spPr>
-                      <wps:txbx>
-                        <w:txbxContent>
-                          <w:p>
-                            <w:r>
-                              <w:t>n</w:t>
-                            </w:r>
-                          </w:p>
-                        </w:txbxContent>
-                      </wps:txbx>
-                      <wps:bodyPr rot="0" spcFirstLastPara="0" vertOverflow="overflow" horzOverflow="overflow" vert="horz" wrap="square" lIns="91440" tIns="45720" rIns="91440" bIns="45720" numCol="1" spcCol="0" rtlCol="0" fromWordArt="0" anchor="t" anchorCtr="0" forceAA="0" compatLnSpc="1">
-                        <a:prstTxWarp prst="textNoShape">
-                          <a:avLst/>
-                        </a:prstTxWarp>
-                        <a:noAutofit/>
-                      </wps:bodyPr>
-                    </wps:wsp>
-                  </a:graphicData>
-                </a:graphic>
-                <wp14:sizeRelH relativeFrom="margin">
-                  <wp14:pctWidth>0</wp14:pctWidth>
-                </wp14:sizeRelH>
-                <wp14:sizeRelV relativeFrom="margin">
-                  <wp14:pctHeight>0</wp14:pctHeight>
-                </wp14:sizeRelV>
-              </wp:anchor>
-            </w:drawing>
-          </mc:Choice>
-          <mc:Fallback>
-            <w:pict>
-              <v:shape w14:anchorId="72DE3B39" id="_x0000_s1029" type="#_x0000_t202" style="position:absolute;margin-left:43.2pt;margin-top:104.4pt;width:19.05pt;height:22.35pt;z-index:251666432;visibility:visible;mso-wrap-style:square;mso-width-percent:0;mso-height-percent:0;mso-wrap-distance-left:9pt;mso-wrap-distance-top:0;mso-wrap-distance-right:9pt;mso-wrap-distance-bottom:0;mso-position-horizontal:absolute;mso-position-horizontal-relative:text;mso-position-vertical:absolute;mso-position-vertical-relative:text;mso-width-percent:0;mso-height-percent:0;mso-width-relative:margin;mso-height-relative:margin;v-text-anchor:top" o:gfxdata="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" filled="f" stroked="f" strokeweight=".5pt">
-                <v:textbox>
-                  <w:txbxContent>
-                    <w:p>
-                      <w:r>
-                        <w:t>n</w:t>
-                      </w:r>
-                    </w:p>
-                  </w:txbxContent>
-                </v:textbox>
-              </v:shape>
-            </w:pict>
-          </mc:Fallback>
-        </mc:AlternateContent>
-      </w:r>
-      <w:r>
-        <w:rPr>
-          <w:noProof/>
-        </w:rPr>
-        <mc:AlternateContent>
-          <mc:Choice Requires="wps">
-            <w:drawing>
-              <wp:anchor distT="0" distB="0" distL="114300" distR="114300" simplePos="0" relativeHeight="251667456" behindDoc="0" locked="0" layoutInCell="1" allowOverlap="1" wp14:anchorId="69624A38" wp14:editId="7AC63EAD">
-                <wp:simplePos x="0" y="0"/>
-                <wp:positionH relativeFrom="column">
-                  <wp:posOffset>2835275</wp:posOffset>
-                </wp:positionH>
-                <wp:positionV relativeFrom="paragraph">
-                  <wp:posOffset>1056445</wp:posOffset>
-                </wp:positionV>
-                <wp:extent cx="242225" cy="284379"/>
-                <wp:effectExtent l="0" t="0" r="0" b="1905"/>
-                <wp:wrapNone/>
-                <wp:docPr id="905291153" name="Text Box 7"/>
-                <wp:cNvGraphicFramePr/>
-                <a:graphic xmlns:a="http://schemas.openxmlformats.org/drawingml/2006/main">
-                  <a:graphicData uri="http://schemas.microsoft.com/office/word/2010/wordprocessingShape">
-                    <wps:wsp>
-                      <wps:cNvSpPr txBox="1"/>
-                      <wps:spPr>
-                        <a:xfrm>
-                          <a:off x="0" y="0"/>
-                          <a:ext cx="242225" cy="284379"/>
-                        </a:xfrm>
-                        <a:prstGeom prst="rect">
-                          <a:avLst/>
-                        </a:prstGeom>
-                        <a:noFill/>
-                        <a:ln w="6350">
-                          <a:noFill/>
-                        </a:ln>
-                      </wps:spPr>
-                      <wps:txbx>
-                        <w:txbxContent>
-                          <w:p>
-                            <w:r>
-                              <w:t>f</w:t>
-                            </w:r>
-                          </w:p>
-                        </w:txbxContent>
-                      </wps:txbx>
-                      <wps:bodyPr rot="0" spcFirstLastPara="0" vertOverflow="overflow" horzOverflow="overflow" vert="horz" wrap="square" lIns="91440" tIns="45720" rIns="91440" bIns="45720" numCol="1" spcCol="0" rtlCol="0" fromWordArt="0" anchor="t" anchorCtr="0" forceAA="0" compatLnSpc="1">
-                        <a:prstTxWarp prst="textNoShape">
-                          <a:avLst/>
-                        </a:prstTxWarp>
-                        <a:noAutofit/>
-                      </wps:bodyPr>
-                    </wps:wsp>
-                  </a:graphicData>
-                </a:graphic>
-                <wp14:sizeRelH relativeFrom="margin">
-                  <wp14:pctWidth>0</wp14:pctWidth>
-                </wp14:sizeRelH>
-                <wp14:sizeRelV relativeFrom="margin">
-                  <wp14:pctHeight>0</wp14:pctHeight>
-                </wp14:sizeRelV>
-              </wp:anchor>
-            </w:drawing>
-          </mc:Choice>
-          <mc:Fallback>
-            <w:pict>
-              <v:shape w14:anchorId="69624A38" id="_x0000_s1030" type="#_x0000_t202" style="position:absolute;margin-left:223.25pt;margin-top:83.2pt;width:19.05pt;height:22.4pt;z-index:251667456;visibility:visible;mso-wrap-style:square;mso-width-percent:0;mso-height-percent:0;mso-wrap-distance-left:9pt;mso-wrap-distance-top:0;mso-wrap-distance-right:9pt;mso-wrap-distance-bottom:0;mso-position-horizontal:absolute;mso-position-horizontal-relative:text;mso-position-vertical:absolute;mso-position-vertical-relative:text;mso-width-percent:0;mso-height-percent:0;mso-width-relative:margin;mso-height-relative:margin;v-text-anchor:top" o:gfxdata="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" filled="f" stroked="f" strokeweight=".5pt">
-                <v:textbox>
-                  <w:txbxContent>
-                    <w:p>
-                      <w:r>
-                        <w:t>f</w:t>
-                      </w:r>
-                    </w:p>
-                  </w:txbxContent>
-                </v:textbox>
-              </v:shape>
-            </w:pict>
-          </mc:Fallback>
-        </mc:AlternateContent>
-      </w:r>
-      <w:r>
-        <w:rPr>
-          <w:noProof/>
-        </w:rPr>
         <w:drawing>
-          <wp:inline distT="0" distB="0" distL="0" distR="0" wp14:anchorId="225F681D" wp14:editId="309B73E7">
-            <wp:extent cx="2788317" cy="4768494"/>
-            <wp:effectExtent l="635" t="0" r="0" b="0"/>
-            <wp:docPr id="2144416172" name="Picture 1" descr="A whale swimming in the water&#10;&#10;Description automatically generated"/>
+          <wp:inline distT="0" distB="0" distL="0" distR="0" wp14:anchorId="0369334E" wp14:editId="0E9E51D0">
+            <wp:extent cx="4312920" cy="3343275"/>
+            <wp:effectExtent l="0" t="0" r="5080" b="0"/>
+            <wp:docPr id="1557947904" name="Picture 16"/>
             <wp:cNvGraphicFramePr>
               <a:graphicFrameLocks xmlns:a="http://schemas.openxmlformats.org/drawingml/2006/main" noChangeAspect="1"/>
             </wp:cNvGraphicFramePr>
@@ -3746,24 +2706,26 @@
               <a:graphicData uri="http://schemas.openxmlformats.org/drawingml/2006/picture">
                 <pic:pic xmlns:pic="http://schemas.openxmlformats.org/drawingml/2006/picture">
                   <pic:nvPicPr>
-                    <pic:cNvPr id="248722345" name="Picture 1" descr="A whale swimming in the water&#10;&#10;Description automatically generated"/>
+                    <pic:cNvPr id="1557947904" name="Picture 1557947904"/>
                     <pic:cNvPicPr/>
                   </pic:nvPicPr>
                   <pic:blipFill rotWithShape="1">
-                    <a:blip r:embed="rId9">
+                    <a:blip r:embed="rId9" cstate="print">
                       <a:extLst>
                         <a:ext uri="{28A0092B-C50C-407E-A947-70E740481C1C}">
                           <a14:useLocalDpi xmlns:a14="http://schemas.microsoft.com/office/drawing/2010/main" val="0"/>
                         </a:ext>
                       </a:extLst>
                     </a:blip>
-                    <a:srcRect l="43947" r="31911" b="26600"/>
-                    <a:stretch/>
+                    <a:srcRect l="3333" r="24102"/>
+                    <a:stretch>
+                      <a:fillRect/>
+                    </a:stretch>
                   </pic:blipFill>
                   <pic:spPr bwMode="auto">
-                    <a:xfrm rot="5400000">
+                    <a:xfrm>
                       <a:off x="0" y="0"/>
-                      <a:ext cx="2788317" cy="4768494"/>
+                      <a:ext cx="4312920" cy="3343275"/>
                     </a:xfrm>
                     <a:prstGeom prst="rect">
                       <a:avLst/>
@@ -3853,6 +2815,8 @@
       </w:r>
       <w:r>
         <w:rPr>
+          <w:b/>
+          <w:bCs/>
           <w:color w:val="auto"/>
         </w:rPr>
         <w:t xml:space="preserve"> </w:t>
@@ -3863,7 +2827,47 @@
           <w:iCs w:val="0"/>
           <w:color w:val="auto"/>
         </w:rPr>
-        <w:t>Landmarks used to measure sperm whale morphometry. s = snout; f = flipper; d = dorsal fin; t = tail-stalk; n = fluke notch. Total length (</w:t>
+        <w:t>Aerial images of a sperm whale showing landmarks used to measure sperm whale morphometry (</w:t>
+      </w:r>
+      <w:r>
+        <w:rPr>
+          <w:i w:val="0"/>
+          <w:iCs w:val="0"/>
+          <w:color w:val="auto"/>
+        </w:rPr>
+        <w:t>s = snout; f = flipper</w:t>
+      </w:r>
+      <w:r>
+        <w:rPr>
+          <w:i w:val="0"/>
+          <w:iCs w:val="0"/>
+          <w:color w:val="auto"/>
+        </w:rPr>
+        <w:t xml:space="preserve"> insertion point</w:t>
+      </w:r>
+      <w:r>
+        <w:rPr>
+          <w:i w:val="0"/>
+          <w:iCs w:val="0"/>
+          <w:color w:val="auto"/>
+        </w:rPr>
+        <w:t>; d = dorsal fin; t = tail-stalk; n = fluke notch</w:t>
+      </w:r>
+      <w:r>
+        <w:rPr>
+          <w:i w:val="0"/>
+          <w:iCs w:val="0"/>
+          <w:color w:val="auto"/>
+        </w:rPr>
+        <w:t>)</w:t>
+      </w:r>
+      <w:r>
+        <w:rPr>
+          <w:i w:val="0"/>
+          <w:iCs w:val="0"/>
+          <w:color w:val="auto"/>
+        </w:rPr>
+        <w:t>. Total length (</w:t>
       </w:r>
       <w:r>
         <w:rPr>
@@ -3877,15 +2881,39 @@
           <w:iCs w:val="0"/>
           <w:color w:val="auto"/>
         </w:rPr>
-        <w:t xml:space="preserve">) measures the piece-wise distance from s to d, to t, to n. </w:t>
-      </w:r>
-      <w:r>
-        <w:rPr>
-          <w:i w:val="0"/>
-          <w:iCs w:val="0"/>
-          <w:color w:val="auto"/>
-        </w:rPr>
-        <w:t>Snout-to-flipper</w:t>
+        <w:t>) measures the piece-wise distance from s to d, to t, to n</w:t>
+      </w:r>
+      <w:r>
+        <w:rPr>
+          <w:i w:val="0"/>
+          <w:iCs w:val="0"/>
+          <w:color w:val="auto"/>
+        </w:rPr>
+        <w:t xml:space="preserve"> (a)</w:t>
+      </w:r>
+      <w:r>
+        <w:rPr>
+          <w:i w:val="0"/>
+          <w:iCs w:val="0"/>
+          <w:color w:val="auto"/>
+        </w:rPr>
+        <w:t xml:space="preserve">. </w:t>
+      </w:r>
+      <w:r>
+        <w:rPr>
+          <w:i w:val="0"/>
+          <w:iCs w:val="0"/>
+          <w:color w:val="auto"/>
+        </w:rPr>
+        <w:t>Snout-to-</w:t>
+      </w:r>
+      <w:r>
+        <w:rPr>
+          <w:i w:val="0"/>
+          <w:iCs w:val="0"/>
+          <w:color w:val="auto"/>
+        </w:rPr>
+        <w:t>dorsal fin</w:t>
       </w:r>
       <w:r>
         <w:rPr>
@@ -3916,7 +2944,13 @@
         <w:rPr>
           <w:color w:val="auto"/>
         </w:rPr>
-        <w:t>SnF</w:t>
+        <w:t>Sn</w:t>
+      </w:r>
+      <w:r>
+        <w:rPr>
+          <w:color w:val="auto"/>
+        </w:rPr>
+        <w:t>D</w:t>
       </w:r>
       <w:proofErr w:type="spellEnd"/>
       <w:r>
@@ -3941,7 +2975,23 @@
           <w:iCs w:val="0"/>
           <w:color w:val="auto"/>
         </w:rPr>
-        <w:t xml:space="preserve"> from s to f. </w:t>
+        <w:t xml:space="preserve"> from s to </w:t>
+      </w:r>
+      <w:r>
+        <w:rPr>
+          <w:i w:val="0"/>
+          <w:iCs w:val="0"/>
+          <w:color w:val="auto"/>
+        </w:rPr>
+        <w:t>d (b)</w:t>
+      </w:r>
+      <w:r>
+        <w:rPr>
+          <w:i w:val="0"/>
+          <w:iCs w:val="0"/>
+          <w:color w:val="auto"/>
+        </w:rPr>
+        <w:t xml:space="preserve">. </w:t>
       </w:r>
       <w:r>
         <w:rPr>
@@ -3957,7 +3007,15 @@
           <w:iCs w:val="0"/>
           <w:color w:val="auto"/>
         </w:rPr>
-        <w:t xml:space="preserve">dorsal fin </w:t>
+        <w:t>flipper</w:t>
+      </w:r>
+      <w:r>
+        <w:rPr>
+          <w:i w:val="0"/>
+          <w:iCs w:val="0"/>
+          <w:color w:val="auto"/>
+        </w:rPr>
+        <w:t xml:space="preserve"> </w:t>
       </w:r>
       <w:r>
         <w:rPr>
@@ -3980,7 +3038,13 @@
         <w:rPr>
           <w:color w:val="auto"/>
         </w:rPr>
-        <w:t>SnD</w:t>
+        <w:t>Sn</w:t>
+      </w:r>
+      <w:r>
+        <w:rPr>
+          <w:color w:val="auto"/>
+        </w:rPr>
+        <w:t>F</w:t>
       </w:r>
       <w:proofErr w:type="spellEnd"/>
       <w:r>
@@ -4005,7 +3069,31 @@
           <w:iCs w:val="0"/>
           <w:color w:val="auto"/>
         </w:rPr>
-        <w:t xml:space="preserve"> from s to d. </w:t>
+        <w:t xml:space="preserve"> from s to </w:t>
+      </w:r>
+      <w:r>
+        <w:rPr>
+          <w:i w:val="0"/>
+          <w:iCs w:val="0"/>
+          <w:color w:val="auto"/>
+        </w:rPr>
+        <w:t>the midpoint of the spine that intersects perpendicularly with f</w:t>
+      </w:r>
+      <w:r>
+        <w:rPr>
+          <w:i w:val="0"/>
+          <w:iCs w:val="0"/>
+          <w:color w:val="auto"/>
+        </w:rPr>
+        <w:t xml:space="preserve"> (c)</w:t>
+      </w:r>
+      <w:r>
+        <w:rPr>
+          <w:i w:val="0"/>
+          <w:iCs w:val="0"/>
+          <w:color w:val="auto"/>
+        </w:rPr>
+        <w:t xml:space="preserve">. </w:t>
       </w:r>
     </w:p>
     <w:p>
@@ -4160,13 +3248,7 @@
               <w:rPr>
                 <w:rFonts w:ascii="Cambria Math" w:hAnsi="Cambria Math"/>
               </w:rPr>
-              <m:t>N</m:t>
-            </m:r>
-            <m:r>
-              <w:rPr>
-                <w:rFonts w:ascii="Cambria Math" w:hAnsi="Cambria Math"/>
-              </w:rPr>
-              <m:t>R</m:t>
+              <m:t>NR</m:t>
             </m:r>
           </m:e>
           <m:sub>
@@ -4220,13 +3302,7 @@
                 <w:rPr>
                   <w:rFonts w:ascii="Cambria Math" w:hAnsi="Cambria Math"/>
                 </w:rPr>
-                <m:t>N</m:t>
-              </m:r>
-              <m:r>
-                <w:rPr>
-                  <w:rFonts w:ascii="Cambria Math" w:hAnsi="Cambria Math"/>
-                </w:rPr>
-                <m:t>R</m:t>
+                <m:t>NR</m:t>
               </m:r>
             </m:e>
             <m:sub>
@@ -4524,6 +3600,12 @@
               </m:ctrlPr>
             </m:sSubPr>
             <m:e>
+              <m:r>
+                <w:rPr>
+                  <w:rFonts w:ascii="Cambria Math" w:eastAsiaTheme="minorEastAsia" w:hAnsi="Cambria Math"/>
+                </w:rPr>
+                <m:t>N</m:t>
+              </m:r>
               <m:r>
                 <w:rPr>
                   <w:rFonts w:ascii="Cambria Math" w:eastAsiaTheme="minorEastAsia" w:hAnsi="Cambria Math"/>
@@ -4945,13 +4027,21 @@
           <w:i/>
           <w:iCs/>
         </w:rPr>
+        <w:t>N</w:t>
+      </w:r>
+      <w:r>
+        <w:rPr>
+          <w:rFonts w:eastAsiaTheme="minorEastAsia"/>
+          <w:i/>
+          <w:iCs/>
+        </w:rPr>
         <w:t>R</w:t>
       </w:r>
       <w:r>
         <w:rPr>
           <w:rFonts w:eastAsiaTheme="minorEastAsia"/>
         </w:rPr>
-        <w:t xml:space="preserve"> ratio of a male compared to a female of the same size, and </w:t>
+        <w:t xml:space="preserve"> of a male compared to a female of the same size, and </w:t>
       </w:r>
       <m:oMath>
         <m:r>
@@ -5132,21 +4222,16 @@
         <w:t xml:space="preserve">We initialized the optimizing algorithm using parameter estimates based on Nishiwaki’s </w:t>
       </w:r>
       <w:r>
-        <w:t>et al.’s figures</w:t>
+        <w:t>et al.’s figure</w:t>
       </w:r>
       <w:r>
         <w:t xml:space="preserve"> </w:t>
       </w:r>
       <w:r>
-        <w:t xml:space="preserve">which showed the relationship between total body </w:t>
-      </w:r>
-      <w:proofErr w:type="gramStart"/>
-      <w:r>
-        <w:t>length  and</w:t>
-      </w:r>
-      <w:proofErr w:type="gramEnd"/>
-      <w:r>
-        <w:t xml:space="preserve"> </w:t>
+        <w:t>showing</w:t>
+      </w:r>
+      <w:r>
+        <w:t xml:space="preserve"> the relationship between total body length and </w:t>
       </w:r>
       <w:r>
         <w:rPr>
@@ -5823,11 +4908,20 @@
           <w:i/>
           <w:iCs/>
         </w:rPr>
-        <w:t>R – Flipper</w:t>
+        <w:t>R</w:t>
       </w:r>
       <w:r>
         <w:rPr>
           <w:rFonts w:eastAsiaTheme="minorEastAsia"/>
+          <w:i/>
+          <w:iCs/>
+          <w:vertAlign w:val="subscript"/>
+        </w:rPr>
+        <w:t>flipper</w:t>
+      </w:r>
+      <w:r>
+        <w:rPr>
+          <w:rFonts w:eastAsiaTheme="minorEastAsia"/>
         </w:rPr>
         <w:t xml:space="preserve">, and </w:t>
       </w:r>
@@ -5845,7 +4939,16 @@
           <w:i/>
           <w:iCs/>
         </w:rPr>
-        <w:t>R - Dorsal</w:t>
+        <w:t>R</w:t>
+      </w:r>
+      <w:r>
+        <w:rPr>
+          <w:rFonts w:eastAsiaTheme="minorEastAsia"/>
+          <w:i/>
+          <w:iCs/>
+          <w:vertAlign w:val="subscript"/>
+        </w:rPr>
+        <w:t>dorsal</w:t>
       </w:r>
       <w:r>
         <w:rPr>
@@ -8235,7 +7338,15 @@
           <w:i/>
           <w:iCs/>
         </w:rPr>
-        <w:t>R - Dorsal</w:t>
+        <w:t>R</w:t>
+      </w:r>
+      <w:r>
+        <w:rPr>
+          <w:i/>
+          <w:iCs/>
+          <w:vertAlign w:val="subscript"/>
+        </w:rPr>
+        <w:t>dorsal</w:t>
       </w:r>
       <w:r>
         <w:rPr>
@@ -8262,7 +7373,15 @@
           <w:i/>
           <w:iCs/>
         </w:rPr>
-        <w:t>R - Flipper</w:t>
+        <w:t>R</w:t>
+      </w:r>
+      <w:r>
+        <w:rPr>
+          <w:i/>
+          <w:iCs/>
+          <w:vertAlign w:val="subscript"/>
+        </w:rPr>
+        <w:t>flipper</w:t>
       </w:r>
       <w:r>
         <w:rPr>
@@ -8339,11 +7458,11 @@
         <w:t xml:space="preserve">TL </w:t>
       </w:r>
       <w:r>
-        <w:t xml:space="preserve">could </w:t>
+        <w:t xml:space="preserve">could be measured at </w:t>
       </w:r>
       <w:r>
         <w:lastRenderedPageBreak/>
-        <w:t xml:space="preserve">be measured at least once, and </w:t>
+        <w:t xml:space="preserve">least once, and </w:t>
       </w:r>
       <w:r>
         <w:t xml:space="preserve">a subset </w:t>
@@ -8371,7 +7490,36 @@
           <w:i/>
           <w:iCs/>
         </w:rPr>
-        <w:t xml:space="preserve">TL, R- Dorsal, </w:t>
+        <w:t xml:space="preserve">TL, </w:t>
+      </w:r>
+      <w:r>
+        <w:rPr>
+          <w:i/>
+          <w:iCs/>
+        </w:rPr>
+        <w:t>N</w:t>
+      </w:r>
+      <w:r>
+        <w:rPr>
+          <w:i/>
+          <w:iCs/>
+        </w:rPr>
+        <w:t>R</w:t>
+      </w:r>
+      <w:r>
+        <w:rPr>
+          <w:i/>
+          <w:iCs/>
+          <w:vertAlign w:val="subscript"/>
+        </w:rPr>
+        <w:t>dorsal</w:t>
+      </w:r>
+      <w:r>
+        <w:rPr>
+          <w:i/>
+          <w:iCs/>
+        </w:rPr>
+        <w:t xml:space="preserve">, </w:t>
       </w:r>
       <w:r>
         <w:t xml:space="preserve">and </w:t>
@@ -8381,9 +7529,28 @@
           <w:i/>
           <w:iCs/>
         </w:rPr>
-        <w:t>R – Flipper</w:t>
-      </w:r>
-      <w:r>
+        <w:t>N</w:t>
+      </w:r>
+      <w:r>
+        <w:rPr>
+          <w:i/>
+          <w:iCs/>
+        </w:rPr>
+        <w:t>R</w:t>
+      </w:r>
+      <w:r>
+        <w:rPr>
+          <w:i/>
+          <w:iCs/>
+          <w:vertAlign w:val="subscript"/>
+        </w:rPr>
+        <w:t>flipper</w:t>
+      </w:r>
+      <w:r>
+        <w:rPr>
+          <w:i/>
+          <w:iCs/>
+        </w:rPr>
         <w:t xml:space="preserve"> </w:t>
       </w:r>
       <w:r>
@@ -8652,7 +7819,19 @@
       </w:r>
       <w:proofErr w:type="spellEnd"/>
       <w:r>
-        <w:t xml:space="preserve"> varied more across bootstrap iterations in models fit with </w:t>
+        <w:t xml:space="preserve"> varied more across bootstrap iterations </w:t>
+      </w:r>
+      <w:r>
+        <w:t>of the</w:t>
+      </w:r>
+      <w:r>
+        <w:t xml:space="preserve"> model</w:t>
+      </w:r>
+      <w:r>
+        <w:t>s</w:t>
+      </w:r>
+      <w:r>
+        <w:t xml:space="preserve"> fit with </w:t>
       </w:r>
       <w:r>
         <w:rPr>
@@ -8666,7 +7845,30 @@
           <w:i/>
           <w:iCs/>
         </w:rPr>
-        <w:t xml:space="preserve">R – Dorsal </w:t>
+        <w:t>R</w:t>
+      </w:r>
+      <w:r>
+        <w:rPr>
+          <w:i/>
+          <w:iCs/>
+          <w:vertAlign w:val="subscript"/>
+        </w:rPr>
+        <w:t>d</w:t>
+      </w:r>
+      <w:r>
+        <w:rPr>
+          <w:i/>
+          <w:iCs/>
+          <w:vertAlign w:val="subscript"/>
+        </w:rPr>
+        <w:t>orsal</w:t>
+      </w:r>
+      <w:r>
+        <w:rPr>
+          <w:i/>
+          <w:iCs/>
+        </w:rPr>
+        <w:t xml:space="preserve"> </w:t>
       </w:r>
       <w:r>
         <w:t xml:space="preserve">than </w:t>
@@ -8683,10 +7885,33 @@
           <w:i/>
           <w:iCs/>
         </w:rPr>
-        <w:t>R – Flipper</w:t>
-      </w:r>
-      <w:r>
-        <w:t xml:space="preserve"> (</w:t>
+        <w:t>R</w:t>
+      </w:r>
+      <w:r>
+        <w:rPr>
+          <w:i/>
+          <w:iCs/>
+          <w:vertAlign w:val="subscript"/>
+        </w:rPr>
+        <w:t>f</w:t>
+      </w:r>
+      <w:r>
+        <w:rPr>
+          <w:i/>
+          <w:iCs/>
+          <w:vertAlign w:val="subscript"/>
+        </w:rPr>
+        <w:t>lipper</w:t>
+      </w:r>
+      <w:r>
+        <w:rPr>
+          <w:i/>
+          <w:iCs/>
+        </w:rPr>
+        <w:t xml:space="preserve"> </w:t>
+      </w:r>
+      <w:r>
+        <w:t>(</w:t>
       </w:r>
       <w:r>
         <w:fldChar w:fldCharType="begin"/>
@@ -8733,14 +7958,15 @@
           <w:i/>
           <w:iCs/>
         </w:rPr>
-        <w:t>N</w:t>
-      </w:r>
-      <w:r>
-        <w:rPr>
-          <w:i/>
-          <w:iCs/>
-        </w:rPr>
-        <w:t>R – Dorsal</w:t>
+        <w:t>NR</w:t>
+      </w:r>
+      <w:r>
+        <w:rPr>
+          <w:i/>
+          <w:iCs/>
+          <w:vertAlign w:val="subscript"/>
+        </w:rPr>
+        <w:t>dorsal</w:t>
       </w:r>
       <w:r>
         <w:t xml:space="preserve"> than </w:t>
@@ -8750,14 +7976,22 @@
           <w:i/>
           <w:iCs/>
         </w:rPr>
-        <w:t>N</w:t>
-      </w:r>
-      <w:r>
-        <w:rPr>
-          <w:i/>
-          <w:iCs/>
-        </w:rPr>
-        <w:t xml:space="preserve">R – Flipper </w:t>
+        <w:t>NR</w:t>
+      </w:r>
+      <w:r>
+        <w:rPr>
+          <w:i/>
+          <w:iCs/>
+          <w:vertAlign w:val="subscript"/>
+        </w:rPr>
+        <w:t>flipper</w:t>
+      </w:r>
+      <w:r>
+        <w:rPr>
+          <w:i/>
+          <w:iCs/>
+        </w:rPr>
+        <w:t xml:space="preserve"> </w:t>
       </w:r>
       <w:r>
         <w:t>(</w:t>
@@ -8893,24 +8127,37 @@
         <w:t xml:space="preserve">chm </w:t>
       </w:r>
       <w:r>
-        <w:t xml:space="preserve">was consistently more pronounced in models based on </w:t>
-      </w:r>
-      <w:r>
-        <w:rPr>
-          <w:i/>
-          <w:iCs/>
-        </w:rPr>
-        <w:t>N</w:t>
-      </w:r>
-      <w:r>
-        <w:rPr>
-          <w:i/>
-          <w:iCs/>
-        </w:rPr>
-        <w:t>R – Flipper</w:t>
-      </w:r>
-      <w:r>
-        <w:t xml:space="preserve"> metrics, partly because large males </w:t>
+        <w:t xml:space="preserve">was consistently more pronounced </w:t>
+      </w:r>
+      <w:r>
+        <w:t>in</w:t>
+      </w:r>
+      <w:r>
+        <w:t xml:space="preserve"> </w:t>
+      </w:r>
+      <w:r>
+        <w:t>models based</w:t>
+      </w:r>
+      <w:r>
+        <w:t xml:space="preserve"> on </w:t>
+      </w:r>
+      <w:r>
+        <w:rPr>
+          <w:i/>
+          <w:iCs/>
+        </w:rPr>
+        <w:t>NR</w:t>
+      </w:r>
+      <w:r>
+        <w:rPr>
+          <w:i/>
+          <w:iCs/>
+          <w:vertAlign w:val="subscript"/>
+        </w:rPr>
+        <w:t>flipper</w:t>
+      </w:r>
+      <w:r>
+        <w:t xml:space="preserve">, partly because large males </w:t>
       </w:r>
       <w:r>
         <w:t xml:space="preserve">(&gt; 13. 7 m) </w:t>
@@ -8923,34 +8170,59 @@
           <w:i/>
           <w:iCs/>
         </w:rPr>
-        <w:t>N</w:t>
-      </w:r>
-      <w:r>
-        <w:rPr>
-          <w:i/>
-          <w:iCs/>
-        </w:rPr>
-        <w:t>R - flipper</w:t>
-      </w:r>
-      <w:r>
-        <w:t xml:space="preserve"> metrics than the rest of individuals, while their </w:t>
-      </w:r>
-      <w:r>
-        <w:rPr>
-          <w:i/>
-          <w:iCs/>
-        </w:rPr>
-        <w:t>N</w:t>
-      </w:r>
-      <w:r>
-        <w:rPr>
-          <w:i/>
-          <w:iCs/>
-        </w:rPr>
-        <w:t xml:space="preserve">R - dorsal </w:t>
-      </w:r>
-      <w:r>
-        <w:t>measures remained closer to the general population (</w:t>
+        <w:t>NR</w:t>
+      </w:r>
+      <w:r>
+        <w:rPr>
+          <w:i/>
+          <w:iCs/>
+          <w:vertAlign w:val="subscript"/>
+        </w:rPr>
+        <w:t>flipper</w:t>
+      </w:r>
+      <w:r>
+        <w:rPr>
+          <w:i/>
+          <w:iCs/>
+        </w:rPr>
+        <w:t xml:space="preserve"> </w:t>
+      </w:r>
+      <w:r>
+        <w:t xml:space="preserve">than the rest of individuals, while their </w:t>
+      </w:r>
+      <w:r>
+        <w:rPr>
+          <w:i/>
+          <w:iCs/>
+        </w:rPr>
+        <w:t>NR</w:t>
+      </w:r>
+      <w:r>
+        <w:rPr>
+          <w:i/>
+          <w:iCs/>
+          <w:vertAlign w:val="subscript"/>
+        </w:rPr>
+        <w:t>dorsal</w:t>
+      </w:r>
+      <w:r>
+        <w:rPr>
+          <w:i/>
+          <w:iCs/>
+        </w:rPr>
+        <w:t xml:space="preserve"> </w:t>
+      </w:r>
+      <w:r>
+        <w:t>are</w:t>
+      </w:r>
+      <w:r>
+        <w:t xml:space="preserve"> closer to</w:t>
+      </w:r>
+      <w:r>
+        <w:t xml:space="preserve"> those</w:t>
+      </w:r>
+      <w:r>
+        <w:t xml:space="preserve"> the general population (</w:t>
       </w:r>
       <w:r>
         <w:fldChar w:fldCharType="begin"/>
@@ -9033,7 +8305,13 @@
       </w:r>
       <w:proofErr w:type="spellEnd"/>
       <w:r>
-        <w:t>) were generally more stable than growth parameters (</w:t>
+        <w:t xml:space="preserve">) were generally </w:t>
+      </w:r>
+      <w:r>
+        <w:t>less variable</w:t>
+      </w:r>
+      <w:r>
+        <w:t xml:space="preserve"> than growth parameters (</w:t>
       </w:r>
       <w:proofErr w:type="spellStart"/>
       <w:r>
@@ -9064,24 +8342,34 @@
       </w:r>
       <w:proofErr w:type="spellEnd"/>
       <w:r>
-        <w:t xml:space="preserve">), although some iterations of the </w:t>
-      </w:r>
-      <w:r>
-        <w:rPr>
-          <w:i/>
-          <w:iCs/>
-        </w:rPr>
-        <w:t>N</w:t>
-      </w:r>
-      <w:r>
-        <w:rPr>
-          <w:i/>
-          <w:iCs/>
-        </w:rPr>
-        <w:t xml:space="preserve">R – Dorsal </w:t>
-      </w:r>
-      <w:r>
-        <w:t>model resulted in distant outliers of the male-specific parameters (</w:t>
+        <w:t xml:space="preserve">), although some iterations of </w:t>
+      </w:r>
+      <w:r>
+        <w:rPr>
+          <w:i/>
+          <w:iCs/>
+        </w:rPr>
+        <w:t>NR</w:t>
+      </w:r>
+      <w:r>
+        <w:rPr>
+          <w:i/>
+          <w:iCs/>
+          <w:vertAlign w:val="subscript"/>
+        </w:rPr>
+        <w:t>dorsal</w:t>
+      </w:r>
+      <w:r>
+        <w:t xml:space="preserve"> </w:t>
+      </w:r>
+      <w:r>
+        <w:t>model</w:t>
+      </w:r>
+      <w:r>
+        <w:t>s</w:t>
+      </w:r>
+      <w:r>
+        <w:t xml:space="preserve"> resulted in distant outliers of the male-specific parameters (</w:t>
       </w:r>
       <w:proofErr w:type="spellStart"/>
       <w:r>
@@ -9153,7 +8441,7 @@
         <w:rPr>
           <w:i w:val="0"/>
           <w:iCs w:val="0"/>
-          <w:color w:val="auto"/>
+          <w:color w:val="000000" w:themeColor="text1"/>
         </w:rPr>
       </w:pPr>
       <w:bookmarkStart w:id="11" w:name="_Ref201835481"/>
@@ -9161,7 +8449,7 @@
         <w:rPr>
           <w:b/>
           <w:bCs/>
-          <w:color w:val="auto"/>
+          <w:color w:val="000000" w:themeColor="text1"/>
         </w:rPr>
         <w:t xml:space="preserve">Table </w:t>
       </w:r>
@@ -9169,7 +8457,7 @@
         <w:rPr>
           <w:b/>
           <w:bCs/>
-          <w:color w:val="auto"/>
+          <w:color w:val="000000" w:themeColor="text1"/>
         </w:rPr>
         <w:fldChar w:fldCharType="begin"/>
       </w:r>
@@ -9177,7 +8465,7 @@
         <w:rPr>
           <w:b/>
           <w:bCs/>
-          <w:color w:val="auto"/>
+          <w:color w:val="000000" w:themeColor="text1"/>
         </w:rPr>
         <w:instrText xml:space="preserve"> SEQ Table \* ARABIC </w:instrText>
       </w:r>
@@ -9185,7 +8473,7 @@
         <w:rPr>
           <w:b/>
           <w:bCs/>
-          <w:color w:val="auto"/>
+          <w:color w:val="000000" w:themeColor="text1"/>
         </w:rPr>
         <w:fldChar w:fldCharType="separate"/>
       </w:r>
@@ -9194,7 +8482,7 @@
           <w:b/>
           <w:bCs/>
           <w:noProof/>
-          <w:color w:val="auto"/>
+          <w:color w:val="000000" w:themeColor="text1"/>
         </w:rPr>
         <w:t>2</w:t>
       </w:r>
@@ -9202,14 +8490,14 @@
         <w:rPr>
           <w:b/>
           <w:bCs/>
-          <w:color w:val="auto"/>
+          <w:color w:val="000000" w:themeColor="text1"/>
         </w:rPr>
         <w:fldChar w:fldCharType="end"/>
       </w:r>
       <w:bookmarkEnd w:id="11"/>
       <w:r>
         <w:rPr>
-          <w:color w:val="auto"/>
+          <w:color w:val="000000" w:themeColor="text1"/>
         </w:rPr>
         <w:t xml:space="preserve">. </w:t>
       </w:r>
@@ -9217,7 +8505,7 @@
         <w:rPr>
           <w:i w:val="0"/>
           <w:iCs w:val="0"/>
-          <w:color w:val="auto"/>
+          <w:color w:val="000000" w:themeColor="text1"/>
         </w:rPr>
         <w:t>Bootstrapped means and 95</w:t>
       </w:r>
@@ -9225,7 +8513,7 @@
         <w:rPr>
           <w:i w:val="0"/>
           <w:iCs w:val="0"/>
-          <w:color w:val="auto"/>
+          <w:color w:val="000000" w:themeColor="text1"/>
           <w:vertAlign w:val="superscript"/>
         </w:rPr>
         <w:t>th</w:t>
@@ -9234,7 +8522,7 @@
         <w:rPr>
           <w:i w:val="0"/>
           <w:iCs w:val="0"/>
-          <w:color w:val="auto"/>
+          <w:color w:val="000000" w:themeColor="text1"/>
         </w:rPr>
         <w:t xml:space="preserve"> percentile confidence intervals (95% CI) based on 1000 iterations for parameters relating sperm whale length (m) and </w:t>
       </w:r>
@@ -9243,7 +8531,7 @@
         <w:rPr>
           <w:i w:val="0"/>
           <w:iCs w:val="0"/>
-          <w:color w:val="auto"/>
+          <w:color w:val="000000" w:themeColor="text1"/>
         </w:rPr>
         <w:t xml:space="preserve">nose-to-body ratio </w:t>
       </w:r>
@@ -9253,7 +8541,9 @@
           <w:rStyle w:val="CommentReference"/>
           <w:i w:val="0"/>
           <w:iCs w:val="0"/>
-          <w:color w:val="auto"/>
+          <w:color w:val="000000" w:themeColor="text1"/>
+          <w:sz w:val="18"/>
+          <w:szCs w:val="18"/>
         </w:rPr>
         <w:commentReference w:id="12"/>
       </w:r>
@@ -9261,19 +8551,19 @@
         <w:rPr>
           <w:i w:val="0"/>
           <w:iCs w:val="0"/>
-          <w:color w:val="auto"/>
+          <w:color w:val="000000" w:themeColor="text1"/>
         </w:rPr>
         <w:t>(</w:t>
       </w:r>
       <w:r>
         <w:rPr>
-          <w:color w:val="auto"/>
+          <w:color w:val="000000" w:themeColor="text1"/>
         </w:rPr>
         <w:t>N</w:t>
       </w:r>
       <w:r>
         <w:rPr>
-          <w:color w:val="auto"/>
+          <w:color w:val="000000" w:themeColor="text1"/>
         </w:rPr>
         <w:t>R</w:t>
       </w:r>
@@ -9281,62 +8571,72 @@
         <w:rPr>
           <w:i w:val="0"/>
           <w:iCs w:val="0"/>
-          <w:color w:val="auto"/>
+          <w:color w:val="000000" w:themeColor="text1"/>
         </w:rPr>
         <w:t>) metrics based on snout to the caudal base of the dorsal fin (</w:t>
       </w:r>
       <w:r>
         <w:rPr>
-          <w:color w:val="auto"/>
+          <w:color w:val="000000" w:themeColor="text1"/>
+        </w:rPr>
+        <w:t>NR</w:t>
+      </w:r>
+      <w:r>
+        <w:rPr>
+          <w:i w:val="0"/>
+          <w:iCs w:val="0"/>
+          <w:color w:val="000000" w:themeColor="text1"/>
+          <w:vertAlign w:val="subscript"/>
+        </w:rPr>
+        <w:t>dorsal</w:t>
+      </w:r>
+      <w:r>
+        <w:rPr>
+          <w:i w:val="0"/>
+          <w:iCs w:val="0"/>
+          <w:color w:val="000000" w:themeColor="text1"/>
+        </w:rPr>
+        <w:t xml:space="preserve">) and on </w:t>
+      </w:r>
+      <w:r>
+        <w:rPr>
+          <w:i w:val="0"/>
+          <w:iCs w:val="0"/>
+          <w:color w:val="000000" w:themeColor="text1"/>
+        </w:rPr>
+        <w:lastRenderedPageBreak/>
+        <w:t>snout to the flipper insertion point (</w:t>
+      </w:r>
+      <w:r>
+        <w:rPr>
+          <w:color w:val="000000" w:themeColor="text1"/>
         </w:rPr>
         <w:t>N</w:t>
       </w:r>
       <w:r>
         <w:rPr>
-          <w:color w:val="auto"/>
-        </w:rPr>
-        <w:t>R – Dorsal</w:t>
-      </w:r>
-      <w:r>
-        <w:rPr>
-          <w:i w:val="0"/>
-          <w:iCs w:val="0"/>
-          <w:color w:val="auto"/>
-        </w:rPr>
-        <w:t xml:space="preserve">) </w:t>
-      </w:r>
-      <w:r>
-        <w:rPr>
-          <w:i w:val="0"/>
-          <w:iCs w:val="0"/>
-          <w:color w:val="auto"/>
-        </w:rPr>
-        <w:lastRenderedPageBreak/>
-        <w:t>and on snout to the flipper insertion point (</w:t>
-      </w:r>
-      <w:r>
-        <w:rPr>
-          <w:color w:val="auto"/>
-        </w:rPr>
-        <w:t>N</w:t>
-      </w:r>
-      <w:r>
-        <w:rPr>
-          <w:color w:val="auto"/>
-        </w:rPr>
-        <w:t>R – Flipper</w:t>
-      </w:r>
-      <w:r>
-        <w:rPr>
-          <w:i w:val="0"/>
-          <w:iCs w:val="0"/>
-          <w:color w:val="auto"/>
+          <w:color w:val="000000" w:themeColor="text1"/>
+        </w:rPr>
+        <w:t>R</w:t>
+      </w:r>
+      <w:r>
+        <w:rPr>
+          <w:color w:val="000000" w:themeColor="text1"/>
+          <w:vertAlign w:val="subscript"/>
+        </w:rPr>
+        <w:t>flipper</w:t>
+      </w:r>
+      <w:r>
+        <w:rPr>
+          <w:i w:val="0"/>
+          <w:iCs w:val="0"/>
+          <w:color w:val="000000" w:themeColor="text1"/>
         </w:rPr>
         <w:t>). Parameters reflect the growth rate of females and small males (</w:t>
       </w:r>
       <w:r>
         <w:rPr>
-          <w:color w:val="auto"/>
+          <w:color w:val="000000" w:themeColor="text1"/>
         </w:rPr>
         <w:t>≤</w:t>
       </w:r>
@@ -9344,14 +8644,14 @@
         <w:rPr>
           <w:i w:val="0"/>
           <w:iCs w:val="0"/>
-          <w:color w:val="auto"/>
+          <w:color w:val="000000" w:themeColor="text1"/>
         </w:rPr>
         <w:t xml:space="preserve"> 6 m) (</w:t>
       </w:r>
       <w:proofErr w:type="spellStart"/>
       <w:r>
         <w:rPr>
-          <w:color w:val="auto"/>
+          <w:color w:val="000000" w:themeColor="text1"/>
         </w:rPr>
         <w:t>fr</w:t>
       </w:r>
@@ -9360,13 +8660,13 @@
         <w:rPr>
           <w:i w:val="0"/>
           <w:iCs w:val="0"/>
-          <w:color w:val="auto"/>
+          <w:color w:val="000000" w:themeColor="text1"/>
         </w:rPr>
         <w:t xml:space="preserve">), the female asymptote of </w:t>
       </w:r>
       <w:r>
         <w:rPr>
-          <w:color w:val="auto"/>
+          <w:color w:val="000000" w:themeColor="text1"/>
         </w:rPr>
         <w:t xml:space="preserve">R </w:t>
       </w:r>
@@ -9374,20 +8674,20 @@
         <w:rPr>
           <w:i w:val="0"/>
           <w:iCs w:val="0"/>
-          <w:color w:val="auto"/>
+          <w:color w:val="000000" w:themeColor="text1"/>
         </w:rPr>
         <w:t>(</w:t>
       </w:r>
       <w:proofErr w:type="spellStart"/>
       <w:r>
         <w:rPr>
-          <w:color w:val="auto"/>
+          <w:color w:val="000000" w:themeColor="text1"/>
         </w:rPr>
         <w:t>max</w:t>
       </w:r>
       <w:r>
         <w:rPr>
-          <w:color w:val="auto"/>
+          <w:color w:val="000000" w:themeColor="text1"/>
           <w:vertAlign w:val="subscript"/>
         </w:rPr>
         <w:t>f</w:t>
@@ -9397,7 +8697,7 @@
         <w:rPr>
           <w:i w:val="0"/>
           <w:iCs w:val="0"/>
-          <w:color w:val="auto"/>
+          <w:color w:val="000000" w:themeColor="text1"/>
         </w:rPr>
         <w:t>), the growth rate of larger males (</w:t>
       </w:r>
@@ -9405,7 +8705,7 @@
         <w:rPr>
           <w:i w:val="0"/>
           <w:iCs w:val="0"/>
-          <w:color w:val="auto"/>
+          <w:color w:val="000000" w:themeColor="text1"/>
         </w:rPr>
         <w:sym w:font="Symbol" w:char="F03E"/>
       </w:r>
@@ -9413,14 +8713,14 @@
         <w:rPr>
           <w:i w:val="0"/>
           <w:iCs w:val="0"/>
-          <w:color w:val="auto"/>
+          <w:color w:val="000000" w:themeColor="text1"/>
         </w:rPr>
         <w:t xml:space="preserve"> 6 m) (</w:t>
       </w:r>
       <w:proofErr w:type="spellStart"/>
       <w:r>
         <w:rPr>
-          <w:color w:val="auto"/>
+          <w:color w:val="000000" w:themeColor="text1"/>
         </w:rPr>
         <w:t>mr</w:t>
       </w:r>
@@ -9429,13 +8729,13 @@
         <w:rPr>
           <w:i w:val="0"/>
           <w:iCs w:val="0"/>
-          <w:color w:val="auto"/>
+          <w:color w:val="000000" w:themeColor="text1"/>
         </w:rPr>
         <w:t xml:space="preserve">), and the male asymptote of </w:t>
       </w:r>
       <w:r>
         <w:rPr>
-          <w:color w:val="auto"/>
+          <w:color w:val="000000" w:themeColor="text1"/>
         </w:rPr>
         <w:t xml:space="preserve">R </w:t>
       </w:r>
@@ -9443,20 +8743,20 @@
         <w:rPr>
           <w:i w:val="0"/>
           <w:iCs w:val="0"/>
-          <w:color w:val="auto"/>
+          <w:color w:val="000000" w:themeColor="text1"/>
         </w:rPr>
         <w:t>(</w:t>
       </w:r>
       <w:proofErr w:type="spellStart"/>
       <w:r>
         <w:rPr>
-          <w:color w:val="auto"/>
+          <w:color w:val="000000" w:themeColor="text1"/>
         </w:rPr>
         <w:t>max</w:t>
       </w:r>
       <w:r>
         <w:rPr>
-          <w:color w:val="auto"/>
+          <w:color w:val="000000" w:themeColor="text1"/>
           <w:vertAlign w:val="subscript"/>
         </w:rPr>
         <w:t>m</w:t>
@@ -9466,7 +8766,7 @@
         <w:rPr>
           <w:i w:val="0"/>
           <w:iCs w:val="0"/>
-          <w:color w:val="auto"/>
+          <w:color w:val="000000" w:themeColor="text1"/>
         </w:rPr>
         <w:t>).</w:t>
       </w:r>
@@ -9815,6 +9115,7 @@
                 <w:color w:val="000000"/>
                 <w:sz w:val="20"/>
                 <w:szCs w:val="20"/>
+                <w:vertAlign w:val="subscript"/>
               </w:rPr>
             </w:pPr>
             <w:r>
@@ -9842,22 +9143,14 @@
             <w:r>
               <w:rPr>
                 <w:rFonts w:eastAsia="Arial"/>
-                <w:color w:val="000000"/>
-                <w:sz w:val="20"/>
-                <w:szCs w:val="20"/>
-              </w:rPr>
-              <w:t xml:space="preserve"> - </w:t>
-            </w:r>
-            <w:r>
-              <w:rPr>
-                <w:rFonts w:eastAsia="Arial"/>
                 <w:i/>
                 <w:iCs/>
                 <w:color w:val="000000"/>
                 <w:sz w:val="20"/>
                 <w:szCs w:val="20"/>
-              </w:rPr>
-              <w:t>Dorsal</w:t>
+                <w:vertAlign w:val="subscript"/>
+              </w:rPr>
+              <w:t>dorsal</w:t>
             </w:r>
           </w:p>
         </w:tc>
@@ -10032,6 +9325,7 @@
                 <w:color w:val="000000"/>
                 <w:sz w:val="20"/>
                 <w:szCs w:val="20"/>
+                <w:vertAlign w:val="subscript"/>
               </w:rPr>
             </w:pPr>
             <w:r>
@@ -10054,7 +9348,19 @@
                 <w:sz w:val="20"/>
                 <w:szCs w:val="20"/>
               </w:rPr>
-              <w:t>R - Flipper</w:t>
+              <w:t>R</w:t>
+            </w:r>
+            <w:r>
+              <w:rPr>
+                <w:rFonts w:eastAsia="Arial"/>
+                <w:i/>
+                <w:iCs/>
+                <w:color w:val="000000"/>
+                <w:sz w:val="20"/>
+                <w:szCs w:val="20"/>
+                <w:vertAlign w:val="subscript"/>
+              </w:rPr>
+              <w:t>flipper</w:t>
             </w:r>
           </w:p>
         </w:tc>
@@ -10212,10 +9518,10 @@
           <w:noProof/>
         </w:rPr>
         <w:drawing>
-          <wp:inline distT="0" distB="0" distL="0" distR="0" wp14:anchorId="20AC3CBE" wp14:editId="0AA30EAE">
+          <wp:inline distT="0" distB="0" distL="0" distR="0" wp14:anchorId="3582DFC5" wp14:editId="1AE2A1B1">
             <wp:extent cx="5943600" cy="2971800"/>
             <wp:effectExtent l="0" t="0" r="0" b="0"/>
-            <wp:docPr id="1352470879" name="Picture 18" descr="A comparison of different colored lines&#10;&#10;AI-generated content may be incorrect."/>
+            <wp:docPr id="338157146" name="Picture 24" descr="A comparison of a line graph&#10;&#10;AI-generated content may be incorrect."/>
             <wp:cNvGraphicFramePr>
               <a:graphicFrameLocks xmlns:a="http://schemas.openxmlformats.org/drawingml/2006/main" noChangeAspect="1"/>
             </wp:cNvGraphicFramePr>
@@ -10223,7 +9529,7 @@
               <a:graphicData uri="http://schemas.openxmlformats.org/drawingml/2006/picture">
                 <pic:pic xmlns:pic="http://schemas.openxmlformats.org/drawingml/2006/picture">
                   <pic:nvPicPr>
-                    <pic:cNvPr id="1352470879" name="Picture 18" descr="A comparison of different colored lines&#10;&#10;AI-generated content may be incorrect."/>
+                    <pic:cNvPr id="338157146" name="Picture 24" descr="A comparison of a line graph&#10;&#10;AI-generated content may be incorrect."/>
                     <pic:cNvPicPr/>
                   </pic:nvPicPr>
                   <pic:blipFill>
@@ -10323,7 +9629,39 @@
           <w:iCs w:val="0"/>
           <w:color w:val="auto"/>
         </w:rPr>
-        <w:t xml:space="preserve">Bootstrapped logistic curves of the total length (m) and the nose-to-body ratio of sperm whales based on measures of the snout to the caudal base of the dorsal fin (A) and snout to the base of the flipper (B). Theoretical male curves are shown in violet and theoretical female curves are shown in green. The average </w:t>
+        <w:t>Bootstrapped logistic curves of the total length (m) and the nose-to-body ratio of sperm whales based on measures of the snout to the caudal base of the dorsal fin (</w:t>
+      </w:r>
+      <w:r>
+        <w:rPr>
+          <w:i w:val="0"/>
+          <w:iCs w:val="0"/>
+          <w:color w:val="auto"/>
+        </w:rPr>
+        <w:t>a</w:t>
+      </w:r>
+      <w:r>
+        <w:rPr>
+          <w:i w:val="0"/>
+          <w:iCs w:val="0"/>
+          <w:color w:val="auto"/>
+        </w:rPr>
+        <w:t>) and snout to the base of the flipper (</w:t>
+      </w:r>
+      <w:r>
+        <w:rPr>
+          <w:i w:val="0"/>
+          <w:iCs w:val="0"/>
+          <w:color w:val="auto"/>
+        </w:rPr>
+        <w:t>b</w:t>
+      </w:r>
+      <w:r>
+        <w:rPr>
+          <w:i w:val="0"/>
+          <w:iCs w:val="0"/>
+          <w:color w:val="auto"/>
+        </w:rPr>
+        <w:t xml:space="preserve">). Theoretical male curves are shown in violet and theoretical female curves are shown in green. The average </w:t>
       </w:r>
       <w:r>
         <w:rPr>
@@ -10362,15 +9700,63 @@
           <w:iCs w:val="0"/>
           <w:color w:val="auto"/>
         </w:rPr>
-        <w:t>across iterations are shown by light violet and green lines</w:t>
-      </w:r>
-      <w:r>
-        <w:rPr>
-          <w:i w:val="0"/>
-          <w:iCs w:val="0"/>
-          <w:color w:val="auto"/>
-        </w:rPr>
-        <w:t xml:space="preserve"> for males and females respectively</w:t>
+        <w:t>across iterations are shown by light violet</w:t>
+      </w:r>
+      <w:r>
+        <w:rPr>
+          <w:i w:val="0"/>
+          <w:iCs w:val="0"/>
+          <w:color w:val="auto"/>
+        </w:rPr>
+        <w:t xml:space="preserve"> dashed</w:t>
+      </w:r>
+      <w:r>
+        <w:rPr>
+          <w:i w:val="0"/>
+          <w:iCs w:val="0"/>
+          <w:color w:val="auto"/>
+        </w:rPr>
+        <w:t xml:space="preserve"> and green</w:t>
+      </w:r>
+      <w:r>
+        <w:rPr>
+          <w:i w:val="0"/>
+          <w:iCs w:val="0"/>
+          <w:color w:val="auto"/>
+        </w:rPr>
+        <w:t xml:space="preserve"> solid</w:t>
+      </w:r>
+      <w:r>
+        <w:rPr>
+          <w:i w:val="0"/>
+          <w:iCs w:val="0"/>
+          <w:color w:val="auto"/>
+        </w:rPr>
+        <w:t xml:space="preserve"> lines</w:t>
+      </w:r>
+      <w:r>
+        <w:rPr>
+          <w:i w:val="0"/>
+          <w:iCs w:val="0"/>
+          <w:color w:val="auto"/>
+        </w:rPr>
+        <w:t xml:space="preserve"> for males and females</w:t>
+      </w:r>
+      <w:r>
+        <w:rPr>
+          <w:i w:val="0"/>
+          <w:iCs w:val="0"/>
+          <w:color w:val="auto"/>
+        </w:rPr>
+        <w:t>,</w:t>
+      </w:r>
+      <w:r>
+        <w:rPr>
+          <w:i w:val="0"/>
+          <w:iCs w:val="0"/>
+          <w:color w:val="auto"/>
+        </w:rPr>
+        <w:t xml:space="preserve"> respectively</w:t>
       </w:r>
       <w:r>
         <w:rPr>
@@ -10386,7 +9772,15 @@
           <w:iCs w:val="0"/>
           <w:color w:val="auto"/>
         </w:rPr>
-        <w:t>Dashed vertical lines indicate the minimum body lengths associated with sperm whale sex and age classes as follows: length at birth (4 m; NB), juvenile (J; 5.5 m), sub-adult (SA; 7.6 m ), adult female (AF – 8.5 m),  adult male and mature female (AM/MF – 10 m), maximum female length (Fmax – 12 m), and mature male (MM – 13.7</w:t>
+        <w:t>The dashed</w:t>
+      </w:r>
+      <w:r>
+        <w:rPr>
+          <w:i w:val="0"/>
+          <w:iCs w:val="0"/>
+          <w:color w:val="auto"/>
+        </w:rPr>
+        <w:t xml:space="preserve"> vertical lines indicate the minimum body lengths associated with sperm whale sex and age classes as follows: length at birth (4 m; NB), juvenile (J; 5.5 m), sub-adult (SA; 7.6 m ), adult female (AF – 8.5 m),  adult male and mature female (AM/MF – 10 m), maximum female length (Fmax – 12 m), and mature male (MM – 13.7</w:t>
       </w:r>
       <w:r>
         <w:rPr>
@@ -10408,10 +9802,10 @@
         </w:rPr>
         <w:lastRenderedPageBreak/>
         <w:drawing>
-          <wp:inline distT="0" distB="0" distL="0" distR="0" wp14:anchorId="2C76F1E5" wp14:editId="6A2A9902">
-            <wp:extent cx="4924425" cy="2462213"/>
+          <wp:inline distT="0" distB="0" distL="0" distR="0" wp14:anchorId="2B3BFCF4" wp14:editId="33B184A7">
+            <wp:extent cx="5943600" cy="2971800"/>
             <wp:effectExtent l="0" t="0" r="0" b="0"/>
-            <wp:docPr id="2056568018" name="Picture 18" descr="A screenshot of a graph&#10;&#10;AI-generated content may be incorrect."/>
+            <wp:docPr id="1427704134" name="Picture 21" descr="A diagram of a graph&#10;&#10;AI-generated content may be incorrect."/>
             <wp:cNvGraphicFramePr>
               <a:graphicFrameLocks xmlns:a="http://schemas.openxmlformats.org/drawingml/2006/main" noChangeAspect="1"/>
             </wp:cNvGraphicFramePr>
@@ -10419,7 +9813,7 @@
               <a:graphicData uri="http://schemas.openxmlformats.org/drawingml/2006/picture">
                 <pic:pic xmlns:pic="http://schemas.openxmlformats.org/drawingml/2006/picture">
                   <pic:nvPicPr>
-                    <pic:cNvPr id="2056568018" name="Picture 18" descr="A screenshot of a graph&#10;&#10;AI-generated content may be incorrect."/>
+                    <pic:cNvPr id="1427704134" name="Picture 21" descr="A diagram of a graph&#10;&#10;AI-generated content may be incorrect."/>
                     <pic:cNvPicPr/>
                   </pic:nvPicPr>
                   <pic:blipFill>
@@ -10437,7 +9831,7 @@
                   <pic:spPr>
                     <a:xfrm>
                       <a:off x="0" y="0"/>
-                      <a:ext cx="4927969" cy="2463985"/>
+                      <a:ext cx="5943600" cy="2971800"/>
                     </a:xfrm>
                     <a:prstGeom prst="rect">
                       <a:avLst/>
@@ -10553,41 +9947,61 @@
         <w:rPr>
           <w:color w:val="auto"/>
         </w:rPr>
+        <w:t>NR</w:t>
+      </w:r>
+      <w:r>
+        <w:rPr>
+          <w:color w:val="auto"/>
+          <w:vertAlign w:val="subscript"/>
+        </w:rPr>
+        <w:t>dorsal</w:t>
+      </w:r>
+      <w:r>
+        <w:rPr>
+          <w:color w:val="auto"/>
+        </w:rPr>
+        <w:t xml:space="preserve"> </w:t>
+      </w:r>
+      <w:r>
+        <w:rPr>
+          <w:i w:val="0"/>
+          <w:iCs w:val="0"/>
+          <w:color w:val="auto"/>
+        </w:rPr>
+        <w:t xml:space="preserve">and </w:t>
+      </w:r>
+      <w:r>
+        <w:rPr>
+          <w:color w:val="auto"/>
+        </w:rPr>
         <w:t>N</w:t>
       </w:r>
       <w:r>
         <w:rPr>
           <w:color w:val="auto"/>
         </w:rPr>
-        <w:t xml:space="preserve">R – Flipper </w:t>
-      </w:r>
-      <w:r>
-        <w:rPr>
-          <w:i w:val="0"/>
-          <w:iCs w:val="0"/>
-          <w:color w:val="auto"/>
-        </w:rPr>
-        <w:t xml:space="preserve">and </w:t>
-      </w:r>
-      <w:r>
-        <w:rPr>
-          <w:color w:val="auto"/>
-        </w:rPr>
-        <w:t>N</w:t>
-      </w:r>
-      <w:r>
-        <w:rPr>
-          <w:color w:val="auto"/>
-        </w:rPr>
-        <w:t>R – Dorsal</w:t>
-      </w:r>
-      <w:r>
-        <w:rPr>
-          <w:i w:val="0"/>
-          <w:iCs w:val="0"/>
-          <w:color w:val="auto"/>
-        </w:rPr>
-        <w:t xml:space="preserve"> models. </w:t>
+        <w:t>R</w:t>
+      </w:r>
+      <w:r>
+        <w:rPr>
+          <w:color w:val="auto"/>
+          <w:vertAlign w:val="subscript"/>
+        </w:rPr>
+        <w:t>flipper</w:t>
+      </w:r>
+      <w:r>
+        <w:rPr>
+          <w:color w:val="auto"/>
+        </w:rPr>
+        <w:t xml:space="preserve"> </w:t>
+      </w:r>
+      <w:r>
+        <w:rPr>
+          <w:i w:val="0"/>
+          <w:iCs w:val="0"/>
+          <w:color w:val="auto"/>
+        </w:rPr>
+        <w:t xml:space="preserve">models. </w:t>
       </w:r>
       <w:commentRangeEnd w:id="16"/>
       <w:r>
@@ -10624,7 +10038,22 @@
           <w:i/>
           <w:iCs/>
         </w:rPr>
-        <w:t xml:space="preserve">R – Dorsal </w:t>
+        <w:t>R</w:t>
+      </w:r>
+      <w:r>
+        <w:rPr>
+          <w:i/>
+          <w:iCs/>
+          <w:vertAlign w:val="subscript"/>
+        </w:rPr>
+        <w:t>dorsal</w:t>
+      </w:r>
+      <w:r>
+        <w:rPr>
+          <w:i/>
+          <w:iCs/>
+        </w:rPr>
+        <w:t xml:space="preserve"> </w:t>
       </w:r>
       <w:r>
         <w:t xml:space="preserve">metrics resulted in higher uncertainty for individual estimates </w:t>
@@ -10647,7 +10076,22 @@
           <w:i/>
           <w:iCs/>
         </w:rPr>
-        <w:t xml:space="preserve">R – Flipper </w:t>
+        <w:t>R</w:t>
+      </w:r>
+      <w:r>
+        <w:rPr>
+          <w:i/>
+          <w:iCs/>
+          <w:vertAlign w:val="subscript"/>
+        </w:rPr>
+        <w:t>flipper</w:t>
+      </w:r>
+      <w:r>
+        <w:rPr>
+          <w:i/>
+          <w:iCs/>
+        </w:rPr>
+        <w:t xml:space="preserve"> </w:t>
       </w:r>
       <w:r>
         <w:t>models (</w:t>
@@ -10687,27 +10131,73 @@
           <w:i/>
           <w:iCs/>
         </w:rPr>
-        <w:t>N</w:t>
-      </w:r>
-      <w:r>
-        <w:rPr>
-          <w:i/>
-          <w:iCs/>
-        </w:rPr>
-        <w:t>R – Flipper</w:t>
-      </w:r>
-      <w:r>
-        <w:t xml:space="preserve"> consistently (i.e., 95% </w:t>
-      </w:r>
-      <w:r>
-        <w:rPr>
-          <w:i/>
-          <w:iCs/>
-        </w:rPr>
-        <w:t xml:space="preserve">CI </w:t>
-      </w:r>
-      <w:r>
-        <w:t>width &lt; 0.05) assigned a high probability of an individual being female (</w:t>
+        <w:t>NR</w:t>
+      </w:r>
+      <w:r>
+        <w:rPr>
+          <w:i/>
+          <w:iCs/>
+          <w:vertAlign w:val="subscript"/>
+        </w:rPr>
+        <w:t>flipper</w:t>
+      </w:r>
+      <w:r>
+        <w:t xml:space="preserve"> </w:t>
+      </w:r>
+      <w:r>
+        <w:t>consistently</w:t>
+      </w:r>
+      <w:r>
+        <w:t xml:space="preserve"> (</w:t>
+      </w:r>
+      <w:r>
+        <w:t xml:space="preserve">which we here define as cases when the individual bootstrapped </w:t>
+      </w:r>
+      <w:r>
+        <w:t xml:space="preserve">95% </w:t>
+      </w:r>
+      <w:r>
+        <w:rPr>
+          <w:i/>
+          <w:iCs/>
+        </w:rPr>
+        <w:t>CI</w:t>
+      </w:r>
+      <w:r>
+        <w:rPr>
+          <w:i/>
+          <w:iCs/>
+        </w:rPr>
+        <w:t xml:space="preserve"> </w:t>
+      </w:r>
+      <w:r>
+        <w:t xml:space="preserve">width for </w:t>
+      </w:r>
+      <w:r>
+        <w:rPr>
+          <w:i/>
+          <w:iCs/>
+        </w:rPr>
+        <w:t>P(f)</w:t>
+      </w:r>
+      <w:r>
+        <w:t xml:space="preserve"> estimates</w:t>
+      </w:r>
+      <w:r>
+        <w:rPr>
+          <w:i/>
+          <w:iCs/>
+        </w:rPr>
+        <w:t xml:space="preserve"> </w:t>
+      </w:r>
+      <w:r>
+        <w:t>&lt; 0.05) assigned a high probability</w:t>
+      </w:r>
+      <w:r>
+        <w:t xml:space="preserve"> </w:t>
+      </w:r>
+      <w:r>
+        <w:t>(</w:t>
       </w:r>
       <w:r>
         <w:rPr>
@@ -10717,24 +10207,31 @@
         <w:t>P(f) &gt; 0.95</w:t>
       </w:r>
       <w:r>
-        <w:t xml:space="preserve">) to 21 individuals ranging from 9.8 – 12.5 m and </w:t>
-      </w:r>
-      <w:r>
-        <w:rPr>
-          <w:i/>
-          <w:iCs/>
-        </w:rPr>
-        <w:t>N</w:t>
-      </w:r>
-      <w:r>
-        <w:rPr>
-          <w:i/>
-          <w:iCs/>
-        </w:rPr>
-        <w:t>R – flipper</w:t>
-      </w:r>
-      <w:r>
-        <w:t xml:space="preserve"> measures between 0.28 – 0.31.  This length range coincides with the 10 – 12 m range of mature females based on whaling data </w:t>
+        <w:t xml:space="preserve">) </w:t>
+      </w:r>
+      <w:r>
+        <w:t xml:space="preserve">of an individual being female to 21 individuals ranging from 9.8 – 12.5 m and </w:t>
+      </w:r>
+      <w:r>
+        <w:rPr>
+          <w:i/>
+          <w:iCs/>
+        </w:rPr>
+        <w:t>NR</w:t>
+      </w:r>
+      <w:r>
+        <w:rPr>
+          <w:i/>
+          <w:iCs/>
+          <w:vertAlign w:val="subscript"/>
+        </w:rPr>
+        <w:t>flipper</w:t>
+      </w:r>
+      <w:r>
+        <w:t xml:space="preserve"> </w:t>
+      </w:r>
+      <w:r>
+        <w:t xml:space="preserve">measures between 0.28 – 0.31.  This length range coincides with the 10 – 12 m range of mature females based on whaling data </w:t>
       </w:r>
       <w:r>
         <w:fldChar w:fldCharType="begin"/>
@@ -10759,21 +10256,34 @@
         <w:t xml:space="preserve">. </w:t>
       </w:r>
       <w:r>
-        <w:rPr>
-          <w:i/>
-          <w:iCs/>
-        </w:rPr>
-        <w:t>N</w:t>
-      </w:r>
-      <w:r>
-        <w:rPr>
-          <w:i/>
-          <w:iCs/>
-        </w:rPr>
-        <w:t>R -Flipper</w:t>
-      </w:r>
-      <w:r>
-        <w:t xml:space="preserve"> models also resulted in a consistently low probability of individuals being females (</w:t>
+        <w:t xml:space="preserve">The </w:t>
+      </w:r>
+      <w:r>
+        <w:rPr>
+          <w:i/>
+          <w:iCs/>
+        </w:rPr>
+        <w:t>NR</w:t>
+      </w:r>
+      <w:r>
+        <w:rPr>
+          <w:i/>
+          <w:iCs/>
+          <w:vertAlign w:val="subscript"/>
+        </w:rPr>
+        <w:t>flipper</w:t>
+      </w:r>
+      <w:r>
+        <w:t xml:space="preserve"> </w:t>
+      </w:r>
+      <w:r>
+        <w:t>model also resulted in a consistently low probability</w:t>
+      </w:r>
+      <w:r>
+        <w:t xml:space="preserve"> </w:t>
+      </w:r>
+      <w:r>
+        <w:t>(</w:t>
       </w:r>
       <w:r>
         <w:rPr>
@@ -10783,31 +10293,70 @@
         <w:t>P(f)</w:t>
       </w:r>
       <w:r>
-        <w:t xml:space="preserve"> &lt; 0.05) values for 5 individuals between 12.9 – 16.1 m and </w:t>
-      </w:r>
-      <w:r>
-        <w:rPr>
-          <w:i/>
-          <w:iCs/>
-        </w:rPr>
-        <w:t xml:space="preserve">R flipper </w:t>
-      </w:r>
-      <w:r>
-        <w:t xml:space="preserve">0.38 – 0.41, which can be classified as males based on their length and behavioural context. Conversely, in models fit with </w:t>
-      </w:r>
-      <w:r>
-        <w:rPr>
-          <w:i/>
-          <w:iCs/>
-        </w:rPr>
-        <w:t>N</w:t>
-      </w:r>
-      <w:r>
-        <w:rPr>
-          <w:i/>
-          <w:iCs/>
-        </w:rPr>
-        <w:t>R – Dorsal</w:t>
+        <w:t xml:space="preserve"> &lt; 0.05) </w:t>
+      </w:r>
+      <w:r>
+        <w:t xml:space="preserve">of individuals being </w:t>
+      </w:r>
+      <w:proofErr w:type="gramStart"/>
+      <w:r>
+        <w:t>females</w:t>
+      </w:r>
+      <w:proofErr w:type="gramEnd"/>
+      <w:r>
+        <w:t xml:space="preserve"> values for 5 individuals between 12.9 – 16.1 m and </w:t>
+      </w:r>
+      <w:r>
+        <w:rPr>
+          <w:i/>
+          <w:iCs/>
+        </w:rPr>
+        <w:t>NR</w:t>
+      </w:r>
+      <w:r>
+        <w:rPr>
+          <w:i/>
+          <w:iCs/>
+          <w:vertAlign w:val="subscript"/>
+        </w:rPr>
+        <w:t>flipper</w:t>
+      </w:r>
+      <w:r>
+        <w:rPr>
+          <w:i/>
+          <w:iCs/>
+        </w:rPr>
+        <w:t xml:space="preserve"> </w:t>
+      </w:r>
+      <w:r>
+        <w:t>0.38 – 0.41, which can be classified as males based on their length</w:t>
+      </w:r>
+      <w:r>
+        <w:t xml:space="preserve"> considerably</w:t>
+      </w:r>
+      <w:r>
+        <w:t xml:space="preserve"> </w:t>
+      </w:r>
+      <w:r>
+        <w:t>exceeding the maximum recorded female length</w:t>
+      </w:r>
+      <w:r>
+        <w:t xml:space="preserve">. Conversely, in models fit with </w:t>
+      </w:r>
+      <w:r>
+        <w:rPr>
+          <w:i/>
+          <w:iCs/>
+        </w:rPr>
+        <w:t>NR</w:t>
+      </w:r>
+      <w:r>
+        <w:rPr>
+          <w:i/>
+          <w:iCs/>
+          <w:vertAlign w:val="subscript"/>
+        </w:rPr>
+        <w:t>dorsal</w:t>
       </w:r>
       <w:r>
         <w:t xml:space="preserve">, only two individuals that could be assumed to be mature males based on their sizes (ID01 &amp; </w:t>
@@ -10825,63 +10374,28 @@
         <w:t xml:space="preserve">. No individuals were consistently </w:t>
       </w:r>
       <w:r>
-        <w:t xml:space="preserve">a high probability of being female </w:t>
-      </w:r>
-      <w:r>
-        <w:t>(</w:t>
-      </w:r>
-      <w:r>
-        <w:rPr>
-          <w:i/>
-          <w:iCs/>
-        </w:rPr>
-        <w:t>P(f) &gt; 0.95</w:t>
-      </w:r>
-      <w:r>
-        <w:t xml:space="preserve">) </w:t>
-      </w:r>
-      <w:r>
-        <w:t>consistently (</w:t>
-      </w:r>
-      <w:r>
-        <w:t xml:space="preserve">95% </w:t>
-      </w:r>
-      <w:r>
-        <w:rPr>
-          <w:i/>
-          <w:iCs/>
-        </w:rPr>
-        <w:t xml:space="preserve">CI </w:t>
-      </w:r>
-      <w:r>
-        <w:t>width &lt; 0.05</w:t>
-      </w:r>
-      <w:r>
-        <w:t>)</w:t>
-      </w:r>
-      <w:r>
-        <w:rPr>
-          <w:i/>
-          <w:iCs/>
-        </w:rPr>
+        <w:t xml:space="preserve">a high probability of being female consistently </w:t>
+      </w:r>
+      <w:r>
+        <w:t xml:space="preserve">based on </w:t>
+      </w:r>
+      <w:r>
+        <w:rPr>
+          <w:i/>
+          <w:iCs/>
+        </w:rPr>
+        <w:t>NR</w:t>
+      </w:r>
+      <w:r>
+        <w:rPr>
+          <w:i/>
+          <w:iCs/>
+          <w:vertAlign w:val="subscript"/>
+        </w:rPr>
+        <w:t>dorsal</w:t>
+      </w:r>
+      <w:r>
         <w:t xml:space="preserve"> </w:t>
-      </w:r>
-      <w:r>
-        <w:t xml:space="preserve">based on </w:t>
-      </w:r>
-      <w:r>
-        <w:rPr>
-          <w:i/>
-          <w:iCs/>
-        </w:rPr>
-        <w:t>N</w:t>
-      </w:r>
-      <w:r>
-        <w:rPr>
-          <w:i/>
-          <w:iCs/>
-        </w:rPr>
-        <w:t xml:space="preserve">R – Dorsal </w:t>
       </w:r>
       <w:r>
         <w:t xml:space="preserve">models. </w:t>
@@ -10889,6 +10403,7 @@
     </w:p>
     <w:p>
       <w:r>
+        <w:lastRenderedPageBreak/>
         <w:t>M</w:t>
       </w:r>
       <w:r>
@@ -10899,14 +10414,18 @@
           <w:i/>
           <w:iCs/>
         </w:rPr>
-        <w:t>N</w:t>
-      </w:r>
-      <w:r>
-        <w:rPr>
-          <w:i/>
-          <w:iCs/>
-        </w:rPr>
-        <w:t xml:space="preserve">R – flipper </w:t>
+        <w:t>NR</w:t>
+      </w:r>
+      <w:r>
+        <w:rPr>
+          <w:i/>
+          <w:iCs/>
+          <w:vertAlign w:val="subscript"/>
+        </w:rPr>
+        <w:t>flipper</w:t>
+      </w:r>
+      <w:r>
+        <w:t xml:space="preserve"> </w:t>
       </w:r>
       <w:r>
         <w:t xml:space="preserve">metrics resulted in more reasonable individual </w:t>
@@ -10922,14 +10441,18 @@
           <w:i/>
           <w:iCs/>
         </w:rPr>
-        <w:t>N</w:t>
-      </w:r>
-      <w:r>
-        <w:rPr>
-          <w:i/>
-          <w:iCs/>
-        </w:rPr>
-        <w:t xml:space="preserve">R – Dorsal </w:t>
+        <w:t>NR</w:t>
+      </w:r>
+      <w:r>
+        <w:rPr>
+          <w:i/>
+          <w:iCs/>
+          <w:vertAlign w:val="subscript"/>
+        </w:rPr>
+        <w:t>dorsal</w:t>
+      </w:r>
+      <w:r>
+        <w:t xml:space="preserve"> </w:t>
       </w:r>
       <w:r>
         <w:t xml:space="preserve">based models. </w:t>
@@ -10976,28 +10499,28 @@
         <w:t xml:space="preserve">CI = </w:t>
       </w:r>
       <w:r>
-        <w:t xml:space="preserve">10.63 – 11.06 m), which was observed receiving peduncle dives, was classified with high </w:t>
-      </w:r>
-      <w:r>
-        <w:lastRenderedPageBreak/>
-        <w:t xml:space="preserve">confidence as female by </w:t>
-      </w:r>
-      <w:r>
-        <w:rPr>
-          <w:i/>
-          <w:iCs/>
-        </w:rPr>
-        <w:t>N</w:t>
-      </w:r>
-      <w:r>
-        <w:rPr>
-          <w:i/>
-          <w:iCs/>
-        </w:rPr>
-        <w:t>R – Flipper</w:t>
-      </w:r>
-      <w:r>
-        <w:t xml:space="preserve"> models (mean </w:t>
+        <w:t xml:space="preserve">10.63 – 11.06 m), which was observed receiving peduncle dives, was classified with high confidence as female by </w:t>
+      </w:r>
+      <w:r>
+        <w:rPr>
+          <w:i/>
+          <w:iCs/>
+        </w:rPr>
+        <w:t>NR</w:t>
+      </w:r>
+      <w:r>
+        <w:rPr>
+          <w:i/>
+          <w:iCs/>
+          <w:vertAlign w:val="subscript"/>
+        </w:rPr>
+        <w:t>flipper</w:t>
+      </w:r>
+      <w:r>
+        <w:t xml:space="preserve"> </w:t>
+      </w:r>
+      <w:r>
+        <w:t xml:space="preserve">models (mean </w:t>
       </w:r>
       <w:r>
         <w:rPr>
@@ -11027,21 +10550,38 @@
         <w:t xml:space="preserve"> </w:t>
       </w:r>
       <w:r>
-        <w:t xml:space="preserve">from </w:t>
-      </w:r>
-      <w:r>
-        <w:rPr>
-          <w:i/>
-          <w:iCs/>
-        </w:rPr>
-        <w:t>N</w:t>
-      </w:r>
-      <w:r>
-        <w:rPr>
-          <w:i/>
-          <w:iCs/>
-        </w:rPr>
-        <w:t xml:space="preserve">R – Dorsal models </w:t>
+        <w:t>from</w:t>
+      </w:r>
+      <w:r>
+        <w:t xml:space="preserve"> the </w:t>
+      </w:r>
+      <w:r>
+        <w:t xml:space="preserve"> </w:t>
+      </w:r>
+      <w:r>
+        <w:rPr>
+          <w:i/>
+          <w:iCs/>
+        </w:rPr>
+        <w:t>NR</w:t>
+      </w:r>
+      <w:r>
+        <w:rPr>
+          <w:i/>
+          <w:iCs/>
+          <w:vertAlign w:val="subscript"/>
+        </w:rPr>
+        <w:t>dorsal</w:t>
+      </w:r>
+      <w:r>
+        <w:t xml:space="preserve"> model</w:t>
+      </w:r>
+      <w:r>
+        <w:rPr>
+          <w:i/>
+          <w:iCs/>
+        </w:rPr>
+        <w:t xml:space="preserve"> </w:t>
       </w:r>
       <w:r>
         <w:t xml:space="preserve">(mean = 0.12, 95% </w:t>
@@ -11107,24 +10647,34 @@
         <w:commentReference w:id="19"/>
       </w:r>
       <w:r>
-        <w:t xml:space="preserve">by </w:t>
-      </w:r>
-      <w:r>
-        <w:rPr>
-          <w:i/>
-          <w:iCs/>
-        </w:rPr>
-        <w:t>N</w:t>
-      </w:r>
-      <w:r>
-        <w:rPr>
-          <w:i/>
-          <w:iCs/>
-        </w:rPr>
-        <w:t xml:space="preserve">R – Flipper </w:t>
-      </w:r>
-      <w:r>
-        <w:t xml:space="preserve">models (mean &lt; 0.001, 95% </w:t>
+        <w:t>by</w:t>
+      </w:r>
+      <w:r>
+        <w:t xml:space="preserve"> the</w:t>
+      </w:r>
+      <w:r>
+        <w:t xml:space="preserve"> </w:t>
+      </w:r>
+      <w:r>
+        <w:rPr>
+          <w:i/>
+          <w:iCs/>
+        </w:rPr>
+        <w:t>NR</w:t>
+      </w:r>
+      <w:r>
+        <w:rPr>
+          <w:i/>
+          <w:iCs/>
+          <w:vertAlign w:val="subscript"/>
+        </w:rPr>
+        <w:t>flipper</w:t>
+      </w:r>
+      <w:r>
+        <w:t xml:space="preserve"> </w:t>
+      </w:r>
+      <w:r>
+        <w:t xml:space="preserve">model (mean &lt; 0.001, 95% </w:t>
       </w:r>
       <w:r>
         <w:rPr>
@@ -11140,21 +10690,31 @@
         <w:t>probability</w:t>
       </w:r>
       <w:r>
-        <w:t xml:space="preserve"> estimate based on </w:t>
-      </w:r>
-      <w:r>
-        <w:rPr>
-          <w:i/>
-          <w:iCs/>
-        </w:rPr>
-        <w:t>N</w:t>
-      </w:r>
-      <w:r>
-        <w:rPr>
-          <w:i/>
-          <w:iCs/>
-        </w:rPr>
-        <w:t xml:space="preserve">R – Dorsal </w:t>
+        <w:t xml:space="preserve"> estimate based on</w:t>
+      </w:r>
+      <w:r>
+        <w:t xml:space="preserve"> the</w:t>
+      </w:r>
+      <w:r>
+        <w:t xml:space="preserve"> </w:t>
+      </w:r>
+      <w:r>
+        <w:rPr>
+          <w:i/>
+          <w:iCs/>
+        </w:rPr>
+        <w:t>NR</w:t>
+      </w:r>
+      <w:r>
+        <w:rPr>
+          <w:i/>
+          <w:iCs/>
+          <w:vertAlign w:val="subscript"/>
+        </w:rPr>
+        <w:t>dorsal</w:t>
+      </w:r>
+      <w:r>
+        <w:t xml:space="preserve"> </w:t>
       </w:r>
       <w:r>
         <w:t>models (mean = 0.50, 95%</w:t>
@@ -11184,14 +10744,18 @@
           <w:i/>
           <w:iCs/>
         </w:rPr>
-        <w:t>N</w:t>
-      </w:r>
-      <w:r>
-        <w:rPr>
-          <w:i/>
-          <w:iCs/>
-        </w:rPr>
-        <w:t xml:space="preserve">R – Flipper </w:t>
+        <w:t>NR</w:t>
+      </w:r>
+      <w:r>
+        <w:rPr>
+          <w:i/>
+          <w:iCs/>
+          <w:vertAlign w:val="subscript"/>
+        </w:rPr>
+        <w:t>flipper</w:t>
+      </w:r>
+      <w:r>
+        <w:t xml:space="preserve"> </w:t>
       </w:r>
       <w:r>
         <w:t xml:space="preserve">models resulted in more certainty and consistency with context, behaviour, and whaling data, we explore the peduncle dive patterns in the following section considering the predictions made by </w:t>
@@ -11201,14 +10765,15 @@
           <w:i/>
           <w:iCs/>
         </w:rPr>
-        <w:t xml:space="preserve">NR - </w:t>
-      </w:r>
-      <w:r>
-        <w:rPr>
-          <w:i/>
-          <w:iCs/>
-        </w:rPr>
-        <w:t>Flipper</w:t>
+        <w:t>NR</w:t>
+      </w:r>
+      <w:r>
+        <w:rPr>
+          <w:i/>
+          <w:iCs/>
+          <w:vertAlign w:val="subscript"/>
+        </w:rPr>
+        <w:t>flipper</w:t>
       </w:r>
       <w:r>
         <w:t xml:space="preserve"> models. </w:t>
@@ -11221,10 +10786,10 @@
           <w:noProof/>
         </w:rPr>
         <w:drawing>
-          <wp:inline distT="0" distB="0" distL="0" distR="0" wp14:anchorId="7F3CD21E" wp14:editId="5B55B46B">
-            <wp:extent cx="5943600" cy="2476500"/>
+          <wp:inline distT="0" distB="0" distL="0" distR="0" wp14:anchorId="6744EF1C" wp14:editId="71DB291D">
+            <wp:extent cx="5943600" cy="2641600"/>
             <wp:effectExtent l="0" t="0" r="0" b="0"/>
-            <wp:docPr id="769543887" name="Picture 16" descr="A diagram of a diagram of a variety of dots and lines&#10;&#10;AI-generated content may be incorrect."/>
+            <wp:docPr id="1853732391" name="Picture 25" descr="A diagram of a graph&#10;&#10;AI-generated content may be incorrect."/>
             <wp:cNvGraphicFramePr>
               <a:graphicFrameLocks xmlns:a="http://schemas.openxmlformats.org/drawingml/2006/main" noChangeAspect="1"/>
             </wp:cNvGraphicFramePr>
@@ -11232,7 +10797,7 @@
               <a:graphicData uri="http://schemas.openxmlformats.org/drawingml/2006/picture">
                 <pic:pic xmlns:pic="http://schemas.openxmlformats.org/drawingml/2006/picture">
                   <pic:nvPicPr>
-                    <pic:cNvPr id="769543887" name="Picture 16" descr="A diagram of a diagram of a variety of dots and lines&#10;&#10;AI-generated content may be incorrect."/>
+                    <pic:cNvPr id="1853732391" name="Picture 25" descr="A diagram of a graph&#10;&#10;AI-generated content may be incorrect."/>
                     <pic:cNvPicPr/>
                   </pic:nvPicPr>
                   <pic:blipFill>
@@ -11250,7 +10815,7 @@
                   <pic:spPr>
                     <a:xfrm>
                       <a:off x="0" y="0"/>
-                      <a:ext cx="5943600" cy="2476500"/>
+                      <a:ext cx="5943600" cy="2641600"/>
                     </a:xfrm>
                     <a:prstGeom prst="rect">
                       <a:avLst/>
@@ -11358,6 +10923,12 @@
         <w:rPr>
           <w:color w:val="auto"/>
         </w:rPr>
+        <w:t>N</w:t>
+      </w:r>
+      <w:r>
+        <w:rPr>
+          <w:color w:val="auto"/>
+        </w:rPr>
         <w:t>R</w:t>
       </w:r>
       <w:r>
@@ -11376,6 +10947,8 @@
       </w:r>
       <w:r>
         <w:rPr>
+          <w:i w:val="0"/>
+          <w:iCs w:val="0"/>
           <w:color w:val="auto"/>
         </w:rPr>
         <w:t>for</w:t>
@@ -11386,23 +10959,281 @@
           <w:iCs w:val="0"/>
           <w:color w:val="auto"/>
         </w:rPr>
-        <w:t xml:space="preserve"> individual sperm whales based on (A) rostrum – dorsal fin and (B) </w:t>
-      </w:r>
-      <w:r>
-        <w:rPr>
-          <w:i w:val="0"/>
-          <w:iCs w:val="0"/>
-          <w:color w:val="auto"/>
-        </w:rPr>
-        <w:t>rostrum–flipper</w:t>
-      </w:r>
-      <w:r>
-        <w:rPr>
-          <w:i w:val="0"/>
-          <w:iCs w:val="0"/>
-          <w:color w:val="auto"/>
-        </w:rPr>
-        <w:t>. Point colours reflect the mean posterior probability of individuals being female, P(</w:t>
+        <w:t xml:space="preserve"> individual sperm whales based on (</w:t>
+      </w:r>
+      <w:r>
+        <w:rPr>
+          <w:i w:val="0"/>
+          <w:iCs w:val="0"/>
+          <w:color w:val="auto"/>
+        </w:rPr>
+        <w:t>a</w:t>
+      </w:r>
+      <w:r>
+        <w:rPr>
+          <w:i w:val="0"/>
+          <w:iCs w:val="0"/>
+          <w:color w:val="auto"/>
+        </w:rPr>
+        <w:t xml:space="preserve">) </w:t>
+      </w:r>
+      <w:r>
+        <w:rPr>
+          <w:i w:val="0"/>
+          <w:iCs w:val="0"/>
+          <w:color w:val="auto"/>
+        </w:rPr>
+        <w:t>snout</w:t>
+      </w:r>
+      <w:r>
+        <w:rPr>
+          <w:i w:val="0"/>
+          <w:iCs w:val="0"/>
+          <w:color w:val="auto"/>
+        </w:rPr>
+        <w:t xml:space="preserve"> – dorsal fin </w:t>
+      </w:r>
+      <w:r>
+        <w:rPr>
+          <w:i w:val="0"/>
+          <w:iCs w:val="0"/>
+          <w:color w:val="auto"/>
+        </w:rPr>
+        <w:t xml:space="preserve">distance </w:t>
+      </w:r>
+      <w:r>
+        <w:rPr>
+          <w:i w:val="0"/>
+          <w:iCs w:val="0"/>
+          <w:color w:val="auto"/>
+        </w:rPr>
+        <w:t>(</w:t>
+      </w:r>
+      <w:r>
+        <w:rPr>
+          <w:color w:val="auto"/>
+        </w:rPr>
+        <w:t>NR</w:t>
+      </w:r>
+      <w:r>
+        <w:rPr>
+          <w:color w:val="auto"/>
+          <w:vertAlign w:val="subscript"/>
+        </w:rPr>
+        <w:t>dorsal</w:t>
+      </w:r>
+      <w:r>
+        <w:rPr>
+          <w:i w:val="0"/>
+          <w:iCs w:val="0"/>
+          <w:color w:val="auto"/>
+        </w:rPr>
+        <w:t xml:space="preserve">) </w:t>
+      </w:r>
+      <w:r>
+        <w:rPr>
+          <w:i w:val="0"/>
+          <w:iCs w:val="0"/>
+          <w:color w:val="auto"/>
+        </w:rPr>
+        <w:t>and</w:t>
+      </w:r>
+      <w:r>
+        <w:rPr>
+          <w:i w:val="0"/>
+          <w:iCs w:val="0"/>
+          <w:color w:val="auto"/>
+        </w:rPr>
+        <w:t xml:space="preserve"> (</w:t>
+      </w:r>
+      <w:r>
+        <w:rPr>
+          <w:i w:val="0"/>
+          <w:iCs w:val="0"/>
+          <w:color w:val="auto"/>
+        </w:rPr>
+        <w:t>b</w:t>
+      </w:r>
+      <w:r>
+        <w:rPr>
+          <w:i w:val="0"/>
+          <w:iCs w:val="0"/>
+          <w:color w:val="auto"/>
+        </w:rPr>
+        <w:t xml:space="preserve">) </w:t>
+      </w:r>
+      <w:r>
+        <w:rPr>
+          <w:i w:val="0"/>
+          <w:iCs w:val="0"/>
+          <w:color w:val="auto"/>
+        </w:rPr>
+        <w:t xml:space="preserve">snout </w:t>
+      </w:r>
+      <w:r>
+        <w:rPr>
+          <w:i w:val="0"/>
+          <w:iCs w:val="0"/>
+          <w:color w:val="auto"/>
+        </w:rPr>
+        <w:t>–</w:t>
+      </w:r>
+      <w:r>
+        <w:rPr>
+          <w:i w:val="0"/>
+          <w:iCs w:val="0"/>
+          <w:color w:val="auto"/>
+        </w:rPr>
+        <w:t xml:space="preserve"> </w:t>
+      </w:r>
+      <w:r>
+        <w:rPr>
+          <w:i w:val="0"/>
+          <w:iCs w:val="0"/>
+          <w:color w:val="auto"/>
+        </w:rPr>
+        <w:t>flipper</w:t>
+      </w:r>
+      <w:r>
+        <w:rPr>
+          <w:i w:val="0"/>
+          <w:iCs w:val="0"/>
+          <w:color w:val="auto"/>
+        </w:rPr>
+        <w:t xml:space="preserve"> distance</w:t>
+      </w:r>
+      <w:r>
+        <w:rPr>
+          <w:i w:val="0"/>
+          <w:iCs w:val="0"/>
+          <w:color w:val="auto"/>
+        </w:rPr>
+        <w:t xml:space="preserve"> (</w:t>
+      </w:r>
+      <w:r>
+        <w:rPr>
+          <w:color w:val="auto"/>
+        </w:rPr>
+        <w:t>NR</w:t>
+      </w:r>
+      <w:r>
+        <w:rPr>
+          <w:color w:val="auto"/>
+          <w:vertAlign w:val="subscript"/>
+        </w:rPr>
+        <w:t>flipper</w:t>
+      </w:r>
+      <w:r>
+        <w:rPr>
+          <w:i w:val="0"/>
+          <w:iCs w:val="0"/>
+          <w:color w:val="auto"/>
+        </w:rPr>
+        <w:t>)</w:t>
+      </w:r>
+      <w:r>
+        <w:rPr>
+          <w:i w:val="0"/>
+          <w:iCs w:val="0"/>
+          <w:color w:val="auto"/>
+        </w:rPr>
+        <w:t xml:space="preserve">. </w:t>
+      </w:r>
+      <w:r>
+        <w:rPr>
+          <w:i w:val="0"/>
+          <w:iCs w:val="0"/>
+          <w:color w:val="auto"/>
+        </w:rPr>
+        <w:t xml:space="preserve">The solid green line and dashed violet line show the </w:t>
+      </w:r>
+      <w:r>
+        <w:rPr>
+          <w:i w:val="0"/>
+          <w:iCs w:val="0"/>
+          <w:color w:val="auto"/>
+        </w:rPr>
+        <w:t xml:space="preserve">bootstrapped </w:t>
+      </w:r>
+      <w:r>
+        <w:rPr>
+          <w:i w:val="0"/>
+          <w:iCs w:val="0"/>
+          <w:color w:val="auto"/>
+        </w:rPr>
+        <w:t xml:space="preserve">mean </w:t>
+      </w:r>
+      <w:proofErr w:type="spellStart"/>
+      <w:r>
+        <w:rPr>
+          <w:i w:val="0"/>
+          <w:iCs w:val="0"/>
+          <w:color w:val="auto"/>
+        </w:rPr>
+        <w:t>modele</w:t>
+      </w:r>
+      <w:proofErr w:type="spellEnd"/>
+      <w:r>
+        <w:rPr>
+          <w:i w:val="0"/>
+          <w:iCs w:val="0"/>
+          <w:color w:val="auto"/>
+        </w:rPr>
+        <w:t xml:space="preserve"> </w:t>
+      </w:r>
+      <w:r>
+        <w:rPr>
+          <w:color w:val="auto"/>
+        </w:rPr>
+        <w:t>NR</w:t>
+      </w:r>
+      <w:r>
+        <w:rPr>
+          <w:i w:val="0"/>
+          <w:iCs w:val="0"/>
+          <w:color w:val="auto"/>
+        </w:rPr>
+        <w:t xml:space="preserve"> for females and males, respectively. </w:t>
+      </w:r>
+      <w:r>
+        <w:rPr>
+          <w:i w:val="0"/>
+          <w:iCs w:val="0"/>
+          <w:color w:val="auto"/>
+        </w:rPr>
+        <w:t xml:space="preserve">Point colours </w:t>
+      </w:r>
+      <w:r>
+        <w:rPr>
+          <w:i w:val="0"/>
+          <w:iCs w:val="0"/>
+          <w:color w:val="auto"/>
+        </w:rPr>
+        <w:t>show</w:t>
+      </w:r>
+      <w:r>
+        <w:rPr>
+          <w:i w:val="0"/>
+          <w:iCs w:val="0"/>
+          <w:color w:val="auto"/>
+        </w:rPr>
+        <w:t xml:space="preserve"> the mean posterior probability of individuals being female</w:t>
+      </w:r>
+      <w:r>
+        <w:rPr>
+          <w:i w:val="0"/>
+          <w:iCs w:val="0"/>
+          <w:color w:val="auto"/>
+        </w:rPr>
+        <w:t xml:space="preserve"> (</w:t>
+      </w:r>
+      <w:r>
+        <w:rPr>
+          <w:i w:val="0"/>
+          <w:iCs w:val="0"/>
+          <w:color w:val="auto"/>
+        </w:rPr>
+        <w:t>P(</w:t>
       </w:r>
       <w:r>
         <w:rPr>
@@ -11418,7 +11249,39 @@
           <w:iCs w:val="0"/>
           <w:color w:val="auto"/>
         </w:rPr>
-        <w:t>), and point sizes indicate the 95</w:t>
+        <w:t>)</w:t>
+      </w:r>
+      <w:r>
+        <w:rPr>
+          <w:i w:val="0"/>
+          <w:iCs w:val="0"/>
+          <w:color w:val="auto"/>
+        </w:rPr>
+        <w:t>)</w:t>
+      </w:r>
+      <w:r>
+        <w:rPr>
+          <w:i w:val="0"/>
+          <w:iCs w:val="0"/>
+          <w:color w:val="auto"/>
+        </w:rPr>
+        <w:t xml:space="preserve">, and point sizes indicate the </w:t>
+      </w:r>
+      <w:r>
+        <w:rPr>
+          <w:i w:val="0"/>
+          <w:iCs w:val="0"/>
+          <w:color w:val="auto"/>
+        </w:rPr>
+        <w:t xml:space="preserve">bootstrapped </w:t>
+      </w:r>
+      <w:r>
+        <w:rPr>
+          <w:i w:val="0"/>
+          <w:iCs w:val="0"/>
+          <w:color w:val="auto"/>
+        </w:rPr>
+        <w:t>95</w:t>
       </w:r>
       <w:r>
         <w:rPr>
@@ -11435,7 +11298,23 @@
           <w:iCs w:val="0"/>
           <w:color w:val="auto"/>
         </w:rPr>
-        <w:t xml:space="preserve"> percentile confidence interval width for </w:t>
+        <w:t xml:space="preserve"> percentile confidence interval </w:t>
+      </w:r>
+      <w:r>
+        <w:rPr>
+          <w:i w:val="0"/>
+          <w:iCs w:val="0"/>
+          <w:color w:val="auto"/>
+        </w:rPr>
+        <w:t xml:space="preserve">(95% CI) </w:t>
+      </w:r>
+      <w:r>
+        <w:rPr>
+          <w:i w:val="0"/>
+          <w:iCs w:val="0"/>
+          <w:color w:val="auto"/>
+        </w:rPr>
+        <w:t xml:space="preserve">width for </w:t>
       </w:r>
       <w:r>
         <w:rPr>
@@ -11451,15 +11330,79 @@
           <w:iCs w:val="0"/>
           <w:color w:val="auto"/>
         </w:rPr>
-        <w:t xml:space="preserve">(Fem). Point shape denotes whether individuals were observed being suckled on by other individuals. </w:t>
-      </w:r>
-      <w:r>
-        <w:rPr>
-          <w:i w:val="0"/>
-          <w:iCs w:val="0"/>
-          <w:color w:val="auto"/>
-        </w:rPr>
-        <w:t xml:space="preserve">Individuals that were observed suckling and known males (&gt; 13.7 m) are labelled for reference. </w:t>
+        <w:t>(</w:t>
+      </w:r>
+      <w:r>
+        <w:rPr>
+          <w:i w:val="0"/>
+          <w:iCs w:val="0"/>
+          <w:color w:val="auto"/>
+        </w:rPr>
+        <w:t>f</w:t>
+      </w:r>
+      <w:r>
+        <w:rPr>
+          <w:i w:val="0"/>
+          <w:iCs w:val="0"/>
+          <w:color w:val="auto"/>
+        </w:rPr>
+        <w:t xml:space="preserve">). Point shape denotes whether individuals were observed </w:t>
+      </w:r>
+      <w:r>
+        <w:rPr>
+          <w:i w:val="0"/>
+          <w:iCs w:val="0"/>
+          <w:color w:val="auto"/>
+        </w:rPr>
+        <w:t>involved in peduncle dives (triangles = receiving, squares = doing, circles = none).</w:t>
+      </w:r>
+      <w:r>
+        <w:rPr>
+          <w:i w:val="0"/>
+          <w:iCs w:val="0"/>
+          <w:color w:val="auto"/>
+        </w:rPr>
+        <w:t xml:space="preserve"> </w:t>
+      </w:r>
+      <w:r>
+        <w:rPr>
+          <w:i w:val="0"/>
+          <w:iCs w:val="0"/>
+          <w:color w:val="auto"/>
+        </w:rPr>
+        <w:t xml:space="preserve">Individuals that were observed </w:t>
+      </w:r>
+      <w:r>
+        <w:rPr>
+          <w:i w:val="0"/>
+          <w:iCs w:val="0"/>
+          <w:color w:val="auto"/>
+        </w:rPr>
+        <w:t xml:space="preserve">receiving peduncle dives </w:t>
+      </w:r>
+      <w:r>
+        <w:rPr>
+          <w:i w:val="0"/>
+          <w:iCs w:val="0"/>
+          <w:color w:val="auto"/>
+        </w:rPr>
+        <w:t xml:space="preserve">and </w:t>
+      </w:r>
+      <w:r>
+        <w:rPr>
+          <w:i w:val="0"/>
+          <w:iCs w:val="0"/>
+          <w:color w:val="auto"/>
+        </w:rPr>
+        <w:t>mature males</w:t>
+      </w:r>
+      <w:r>
+        <w:rPr>
+          <w:i w:val="0"/>
+          <w:iCs w:val="0"/>
+          <w:color w:val="auto"/>
+        </w:rPr>
+        <w:t xml:space="preserve"> (&gt; 13.7 m) are labelled for reference. </w:t>
       </w:r>
       <w:r>
         <w:rPr>
@@ -11516,6 +11459,14 @@
           <w:color w:val="auto"/>
         </w:rPr>
         <w:t xml:space="preserve"> (4 m; NB), juvenile (J; 5.5 m), sub-adult (SA; 7.6 m ), adult female (AF – 8.5 m),  adult male and mature female (AM/MF – 10 m), maximum female length (Fmax – 12 m), and mature male (MM – 13.7</w:t>
+      </w:r>
+      <w:r>
+        <w:rPr>
+          <w:i w:val="0"/>
+          <w:iCs w:val="0"/>
+          <w:color w:val="auto"/>
+        </w:rPr>
+        <w:t>).</w:t>
       </w:r>
     </w:p>
     <w:p>
@@ -11523,6 +11474,7 @@
         <w:pStyle w:val="Caption"/>
       </w:pPr>
       <w:r>
+        <w:lastRenderedPageBreak/>
         <w:t>3.3.3 Peduncle dive patterns</w:t>
       </w:r>
     </w:p>
@@ -11558,11 +11510,7 @@
         <w:fldChar w:fldCharType="end"/>
       </w:r>
       <w:r>
-        <w:t xml:space="preserve">). We were able to measure more </w:t>
-      </w:r>
-      <w:r>
-        <w:lastRenderedPageBreak/>
-        <w:t xml:space="preserve">individuals receiving peduncle dives than those performing them because the frequent diving involved in performing peduncle dives often resulted in an arched body position which was not suitable for accurate length measurements. </w:t>
+        <w:t xml:space="preserve">). We were able to measure more individuals receiving peduncle dives than those performing them because the frequent diving involved in performing peduncle dives often resulted in an arched body position which was not suitable for accurate length measurements. </w:t>
       </w:r>
     </w:p>
     <w:p>
@@ -11597,105 +11545,107 @@
         <w:fldChar w:fldCharType="end"/>
       </w:r>
       <w:r>
-        <w:t>). Individuals that received peduncle dives ranged from 8.9 – 12.5 m length, corresponding to the overlapping age/sex classes including adult to mature females and subadult – adult males. While not all individuals measured</w:t>
+        <w:t xml:space="preserve">). Individuals that received peduncle dives ranged from 8.9 – 12.5 m length, corresponding to the overlapping age/sex classes </w:t>
+      </w:r>
+      <w:r>
+        <w:t>that include</w:t>
+      </w:r>
+      <w:r>
+        <w:t xml:space="preserve"> adult to mature females and subadult – adult males. </w:t>
+      </w:r>
+      <w:r>
+        <w:t>F</w:t>
+      </w:r>
+      <w:r>
+        <w:t xml:space="preserve">our out of </w:t>
+      </w:r>
+      <w:r>
+        <w:t>seven</w:t>
       </w:r>
       <w:r>
         <w:t xml:space="preserve"> </w:t>
       </w:r>
       <w:r>
-        <w:t xml:space="preserve">could be assigned </w:t>
-      </w:r>
-      <w:r>
-        <w:rPr>
-          <w:i/>
-          <w:iCs/>
-        </w:rPr>
-        <w:t>P(f)</w:t>
-      </w:r>
-      <w:r>
-        <w:t xml:space="preserve">, </w:t>
-      </w:r>
-      <w:r>
-        <w:t>four out of six</w:t>
-      </w:r>
-      <w:r>
-        <w:t xml:space="preserve"> of those that did </w:t>
-      </w:r>
-      <w:proofErr w:type="gramStart"/>
-      <w:r>
-        <w:t>had</w:t>
-      </w:r>
-      <w:proofErr w:type="gramEnd"/>
-      <w:r>
-        <w:t xml:space="preserve"> a high probability and certainty of being female based on </w:t>
-      </w:r>
-      <w:r>
-        <w:rPr>
-          <w:i/>
-          <w:iCs/>
-        </w:rPr>
-        <w:t>N</w:t>
-      </w:r>
-      <w:r>
-        <w:rPr>
-          <w:i/>
-          <w:iCs/>
-        </w:rPr>
-        <w:t xml:space="preserve">R- Flipper </w:t>
-      </w:r>
-      <w:r>
-        <w:t>measures</w:t>
-      </w:r>
-      <w:r>
-        <w:t>. Still, two individuals receiving peduncle dives (</w:t>
-      </w:r>
-      <w:r>
-        <w:t>ID</w:t>
-      </w:r>
-      <w:r>
-        <w:t xml:space="preserve">75 &amp; </w:t>
-      </w:r>
-      <w:r>
-        <w:t>ID</w:t>
-      </w:r>
-      <w:r>
-        <w:t xml:space="preserve">11) had a </w:t>
-      </w:r>
-      <w:r>
-        <w:t>lower average probability</w:t>
-      </w:r>
-      <w:r>
-        <w:t xml:space="preserve"> of being female</w:t>
-      </w:r>
-      <w:r>
-        <w:t xml:space="preserve"> given their </w:t>
-      </w:r>
-      <w:r>
-        <w:rPr>
-          <w:i/>
-          <w:iCs/>
-        </w:rPr>
-        <w:t>N</w:t>
-      </w:r>
-      <w:r>
-        <w:rPr>
-          <w:i/>
-          <w:iCs/>
-        </w:rPr>
-        <w:t>R – Flipper</w:t>
-      </w:r>
-      <w:r>
-        <w:t xml:space="preserve"> measurement</w:t>
-      </w:r>
-      <w:r>
-        <w:rPr>
-          <w:i/>
-          <w:iCs/>
-        </w:rPr>
-        <w:t xml:space="preserve">, </w:t>
-      </w:r>
-      <w:r>
-        <w:t xml:space="preserve">albeit associated with very wide confidence intervals </w:t>
+        <w:t xml:space="preserve">individuals for which we could measure </w:t>
+      </w:r>
+      <w:r>
+        <w:rPr>
+          <w:i/>
+          <w:iCs/>
+        </w:rPr>
+        <w:t>NR</w:t>
+      </w:r>
+      <w:r>
+        <w:rPr>
+          <w:i/>
+          <w:iCs/>
+          <w:vertAlign w:val="subscript"/>
+        </w:rPr>
+        <w:t xml:space="preserve">flipper </w:t>
+      </w:r>
+      <w:r>
+        <w:t xml:space="preserve">–and </w:t>
+      </w:r>
+      <w:r>
+        <w:t>thus estimate their probability of being female</w:t>
+      </w:r>
+      <w:r>
+        <w:t>—</w:t>
+      </w:r>
+      <w:r>
+        <w:t xml:space="preserve">had </w:t>
+      </w:r>
+      <w:r>
+        <w:t xml:space="preserve">a </w:t>
+      </w:r>
+      <w:r>
+        <w:t>high probability and certainty of being female</w:t>
+      </w:r>
+      <w:r>
+        <w:t>.</w:t>
+      </w:r>
+      <w:r>
+        <w:t xml:space="preserve"> </w:t>
+      </w:r>
+      <w:r>
+        <w:t xml:space="preserve">The remaining three individuals had slightly lower probabilities of being female associated with a high degree of uncertainty </w:t>
+      </w:r>
+      <w:r>
+        <w:t xml:space="preserve">based on </w:t>
+      </w:r>
+      <w:r>
+        <w:rPr>
+          <w:i/>
+          <w:iCs/>
+        </w:rPr>
+        <w:t>NR</w:t>
+      </w:r>
+      <w:r>
+        <w:rPr>
+          <w:i/>
+          <w:iCs/>
+          <w:vertAlign w:val="subscript"/>
+        </w:rPr>
+        <w:t>flipper</w:t>
+      </w:r>
+      <w:r>
+        <w:rPr>
+          <w:i/>
+          <w:iCs/>
+        </w:rPr>
+        <w:t xml:space="preserve"> </w:t>
+      </w:r>
+      <w:r>
+        <w:t xml:space="preserve">models </w:t>
+      </w:r>
+      <w:r>
+        <w:t>(ID11 P(f) = 0.64, 95% CI [&lt;0.01, 1.00]; ID75 P(f) = 0.62, 95% CI [0.13, 0.97]; ID76 P(f) = 0.88</w:t>
+      </w:r>
+      <w:r>
+        <w:t>, 95% CI [0.55, 1.00];</w:t>
+      </w:r>
+      <w:r>
+        <w:t xml:space="preserve"> </w:t>
       </w:r>
       <w:r>
         <w:fldChar w:fldCharType="begin"/>
@@ -11723,6 +11673,9 @@
       </w:r>
       <w:r>
         <w:fldChar w:fldCharType="end"/>
+      </w:r>
+      <w:r>
+        <w:t>)</w:t>
       </w:r>
       <w:r>
         <w:t>.</w:t>
@@ -11737,11 +11690,85 @@
           <w:noProof/>
         </w:rPr>
         <w:lastRenderedPageBreak/>
+        <mc:AlternateContent>
+          <mc:Choice Requires="wps">
+            <w:drawing>
+              <wp:anchor distT="0" distB="0" distL="114300" distR="114300" simplePos="0" relativeHeight="251659264" behindDoc="0" locked="0" layoutInCell="1" allowOverlap="1" wp14:anchorId="44AA36F8" wp14:editId="67DEC5A7">
+                <wp:simplePos x="0" y="0"/>
+                <wp:positionH relativeFrom="column">
+                  <wp:posOffset>5066270</wp:posOffset>
+                </wp:positionH>
+                <wp:positionV relativeFrom="paragraph">
+                  <wp:posOffset>1902941</wp:posOffset>
+                </wp:positionV>
+                <wp:extent cx="840260" cy="704335"/>
+                <wp:effectExtent l="0" t="0" r="0" b="0"/>
+                <wp:wrapNone/>
+                <wp:docPr id="969523312" name="Rectangle 29"/>
+                <wp:cNvGraphicFramePr/>
+                <a:graphic xmlns:a="http://schemas.openxmlformats.org/drawingml/2006/main">
+                  <a:graphicData uri="http://schemas.microsoft.com/office/word/2010/wordprocessingShape">
+                    <wps:wsp>
+                      <wps:cNvSpPr/>
+                      <wps:spPr>
+                        <a:xfrm>
+                          <a:off x="0" y="0"/>
+                          <a:ext cx="840260" cy="704335"/>
+                        </a:xfrm>
+                        <a:prstGeom prst="rect">
+                          <a:avLst/>
+                        </a:prstGeom>
+                        <a:solidFill>
+                          <a:schemeClr val="bg1"/>
+                        </a:solidFill>
+                        <a:ln>
+                          <a:noFill/>
+                        </a:ln>
+                      </wps:spPr>
+                      <wps:style>
+                        <a:lnRef idx="2">
+                          <a:schemeClr val="accent1">
+                            <a:shade val="15000"/>
+                          </a:schemeClr>
+                        </a:lnRef>
+                        <a:fillRef idx="1">
+                          <a:schemeClr val="accent1"/>
+                        </a:fillRef>
+                        <a:effectRef idx="0">
+                          <a:schemeClr val="accent1"/>
+                        </a:effectRef>
+                        <a:fontRef idx="minor">
+                          <a:schemeClr val="lt1"/>
+                        </a:fontRef>
+                      </wps:style>
+                      <wps:bodyPr rot="0" spcFirstLastPara="0" vertOverflow="overflow" horzOverflow="overflow" vert="horz" wrap="square" lIns="91440" tIns="45720" rIns="91440" bIns="45720" numCol="1" spcCol="0" rtlCol="0" fromWordArt="0" anchor="ctr" anchorCtr="0" forceAA="0" compatLnSpc="1">
+                        <a:prstTxWarp prst="textNoShape">
+                          <a:avLst/>
+                        </a:prstTxWarp>
+                        <a:noAutofit/>
+                      </wps:bodyPr>
+                    </wps:wsp>
+                  </a:graphicData>
+                </a:graphic>
+              </wp:anchor>
+            </w:drawing>
+          </mc:Choice>
+          <mc:Fallback>
+            <w:pict>
+              <v:rect w14:anchorId="0479C6A6" id="Rectangle 29" o:spid="_x0000_s1026" style="position:absolute;margin-left:398.9pt;margin-top:149.85pt;width:66.15pt;height:55.45pt;z-index:251659264;visibility:visible;mso-wrap-style:square;mso-wrap-distance-left:9pt;mso-wrap-distance-top:0;mso-wrap-distance-right:9pt;mso-wrap-distance-bottom:0;mso-position-horizontal:absolute;mso-position-horizontal-relative:text;mso-position-vertical:absolute;mso-position-vertical-relative:text;v-text-anchor:middle" o:gfxdata="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" fillcolor="white [3212]" stroked="f" strokeweight="1pt"/>
+            </w:pict>
+          </mc:Fallback>
+        </mc:AlternateContent>
+      </w:r>
+      <w:r>
+        <w:rPr>
+          <w:noProof/>
+        </w:rPr>
         <w:drawing>
-          <wp:inline distT="0" distB="0" distL="0" distR="0" wp14:anchorId="01F75FE4" wp14:editId="121C8E1A">
-            <wp:extent cx="3930555" cy="3930555"/>
+          <wp:inline distT="0" distB="0" distL="0" distR="0" wp14:anchorId="058D80EA" wp14:editId="3BA40282">
+            <wp:extent cx="5943600" cy="3396615"/>
             <wp:effectExtent l="0" t="0" r="0" b="0"/>
-            <wp:docPr id="1432268086" name="Picture 20" descr="A diagram of a number of objects&#10;&#10;AI-generated content may be incorrect."/>
+            <wp:docPr id="611484366" name="Picture 28" descr="A diagram of a graph&#10;&#10;AI-generated content may be incorrect."/>
             <wp:cNvGraphicFramePr>
               <a:graphicFrameLocks xmlns:a="http://schemas.openxmlformats.org/drawingml/2006/main" noChangeAspect="1"/>
             </wp:cNvGraphicFramePr>
@@ -11749,7 +11776,7 @@
               <a:graphicData uri="http://schemas.openxmlformats.org/drawingml/2006/picture">
                 <pic:pic xmlns:pic="http://schemas.openxmlformats.org/drawingml/2006/picture">
                   <pic:nvPicPr>
-                    <pic:cNvPr id="1432268086" name="Picture 20" descr="A diagram of a number of objects&#10;&#10;AI-generated content may be incorrect."/>
+                    <pic:cNvPr id="611484366" name="Picture 28" descr="A diagram of a graph&#10;&#10;AI-generated content may be incorrect."/>
                     <pic:cNvPicPr/>
                   </pic:nvPicPr>
                   <pic:blipFill>
@@ -11767,7 +11794,7 @@
                   <pic:spPr>
                     <a:xfrm>
                       <a:off x="0" y="0"/>
-                      <a:ext cx="3943860" cy="3943860"/>
+                      <a:ext cx="5943600" cy="3396615"/>
                     </a:xfrm>
                     <a:prstGeom prst="rect">
                       <a:avLst/>
@@ -11857,10 +11884,28 @@
           <w:iCs w:val="0"/>
           <w:color w:val="auto"/>
         </w:rPr>
-        <w:t xml:space="preserve">Mean total length (m) distribution of individual sperm whales observed doing, receiving, or not involved in peduncle dives (PD). Points are colored by the mean </w:t>
-      </w:r>
-      <w:r>
-        <w:rPr>
+        <w:t xml:space="preserve">Mean total length (m) distribution of individual sperm whales observed doing, receiving, or not involved in peduncle dives (PD). Points are colored by the </w:t>
+      </w:r>
+      <w:r>
+        <w:rPr>
+          <w:i w:val="0"/>
+          <w:iCs w:val="0"/>
+          <w:color w:val="auto"/>
+        </w:rPr>
+        <w:t xml:space="preserve">bootstrapped </w:t>
+      </w:r>
+      <w:r>
+        <w:rPr>
+          <w:i w:val="0"/>
+          <w:iCs w:val="0"/>
+          <w:color w:val="auto"/>
+        </w:rPr>
+        <w:t xml:space="preserve">mean </w:t>
+      </w:r>
+      <w:r>
+        <w:rPr>
+          <w:i w:val="0"/>
+          <w:iCs w:val="0"/>
           <w:color w:val="auto"/>
         </w:rPr>
         <w:t>P(f)</w:t>
@@ -11877,29 +11922,67 @@
         <w:rPr>
           <w:color w:val="auto"/>
         </w:rPr>
-        <w:t>R – flipper</w:t>
-      </w:r>
-      <w:r>
-        <w:rPr>
-          <w:i w:val="0"/>
-          <w:iCs w:val="0"/>
-          <w:color w:val="auto"/>
-        </w:rPr>
-        <w:t xml:space="preserve"> models or are shown in gray if </w:t>
-      </w:r>
-      <w:r>
-        <w:rPr>
-          <w:color w:val="auto"/>
-        </w:rPr>
-        <w:t xml:space="preserve">R – flipper </w:t>
-      </w:r>
-      <w:r>
-        <w:rPr>
-          <w:i w:val="0"/>
-          <w:iCs w:val="0"/>
-          <w:color w:val="auto"/>
-        </w:rPr>
-        <w:t xml:space="preserve">measurements could not be extracted.  </w:t>
+        <w:t>NR</w:t>
+      </w:r>
+      <w:r>
+        <w:rPr>
+          <w:color w:val="auto"/>
+          <w:vertAlign w:val="subscript"/>
+        </w:rPr>
+        <w:t>flipper</w:t>
+      </w:r>
+      <w:r>
+        <w:rPr>
+          <w:i w:val="0"/>
+          <w:iCs w:val="0"/>
+          <w:color w:val="auto"/>
+        </w:rPr>
+        <w:t xml:space="preserve"> </w:t>
+      </w:r>
+      <w:r>
+        <w:rPr>
+          <w:i w:val="0"/>
+          <w:iCs w:val="0"/>
+          <w:color w:val="auto"/>
+        </w:rPr>
+        <w:t xml:space="preserve">models or are </w:t>
+      </w:r>
+      <w:r>
+        <w:rPr>
+          <w:i w:val="0"/>
+          <w:iCs w:val="0"/>
+          <w:color w:val="auto"/>
+        </w:rPr>
+        <w:t>shown as asterisks</w:t>
+      </w:r>
+      <w:r>
+        <w:rPr>
+          <w:i w:val="0"/>
+          <w:iCs w:val="0"/>
+          <w:color w:val="auto"/>
+        </w:rPr>
+        <w:t xml:space="preserve"> if </w:t>
+      </w:r>
+      <w:r>
+        <w:rPr>
+          <w:color w:val="auto"/>
+        </w:rPr>
+        <w:t>NR</w:t>
+      </w:r>
+      <w:r>
+        <w:rPr>
+          <w:color w:val="auto"/>
+          <w:vertAlign w:val="subscript"/>
+        </w:rPr>
+        <w:t>flipper</w:t>
+      </w:r>
+      <w:r>
+        <w:rPr>
+          <w:i w:val="0"/>
+          <w:iCs w:val="0"/>
+          <w:color w:val="auto"/>
+        </w:rPr>
+        <w:t xml:space="preserve"> could not be extracted.  </w:t>
       </w:r>
       <w:commentRangeEnd w:id="22"/>
       <w:r>
@@ -11992,11 +12075,11 @@
         <w:t>, helping refine existing sex/age classes for sperm whales</w:t>
       </w:r>
       <w:r>
-        <w:t xml:space="preserve">. Models </w:t>
+        <w:t xml:space="preserve">. Models based on R – Dorsal had too much uncertainty, even in cases of known sex (i.e. very large males), </w:t>
       </w:r>
       <w:r>
         <w:lastRenderedPageBreak/>
-        <w:t xml:space="preserve">based on R – Dorsal had too much uncertainty, even in cases of known sex (i.e. very large males), likely </w:t>
+        <w:t xml:space="preserve">likely </w:t>
       </w:r>
       <w:proofErr w:type="gramStart"/>
       <w:r>
@@ -12327,9 +12410,9 @@
 
 <file path=word/commentsExtended.xml><?xml version="1.0" encoding="utf-8"?>
 <w15:commentsEx xmlns:wpc="http://schemas.microsoft.com/office/word/2010/wordprocessingCanvas" xmlns:cx="http://schemas.microsoft.com/office/drawing/2014/chartex" xmlns:cx1="http://schemas.microsoft.com/office/drawing/2015/9/8/chartex" xmlns:cx2="http://schemas.microsoft.com/office/drawing/2015/10/21/chartex" xmlns:cx3="http://schemas.microsoft.com/office/drawing/2016/5/9/chartex" xmlns:cx4="http://schemas.microsoft.com/office/drawing/2016/5/10/chartex" xmlns:cx5="http://schemas.microsoft.com/office/drawing/2016/5/11/chartex" xmlns:cx6="http://schemas.microsoft.com/office/drawing/2016/5/12/chartex" xmlns:cx7="http://schemas.microsoft.com/office/drawing/2016/5/13/chartex" xmlns:cx8="http://schemas.microsoft.com/office/drawing/2016/5/14/chartex" xmlns:mc="http://schemas.openxmlformats.org/markup-compatibility/2006" xmlns:aink="http://schemas.microsoft.com/office/drawing/2016/ink" xmlns:am3d="http://schemas.microsoft.com/office/drawing/2017/model3d" xmlns:o="urn:schemas-microsoft-com:office:office" xmlns:oel="http://schemas.microsoft.com/office/2019/extlst" xmlns:r="http://schemas.openxmlformats.org/officeDocument/2006/relationships" xmlns:m="http://schemas.openxmlformats.org/officeDocument/2006/math" xmlns:v="urn:schemas-microsoft-com:vml" xmlns:wp14="http://schemas.microsoft.com/office/word/2010/wordprocessingDrawing" xmlns:wp="http://schemas.openxmlformats.org/drawingml/2006/wordprocessingDrawing" xmlns:w10="urn:schemas-microsoft-com:office:word" xmlns:w="http://schemas.openxmlformats.org/wordprocessingml/2006/main" xmlns:w14="http://schemas.microsoft.com/office/word/2010/wordml" xmlns:w15="http://schemas.microsoft.com/office/word/2012/wordml" xmlns:w16cex="http://schemas.microsoft.com/office/word/2018/wordml/cex" xmlns:w16cid="http://schemas.microsoft.com/office/word/2016/wordml/cid" xmlns:w16="http://schemas.microsoft.com/office/word/2018/wordml" xmlns:w16du="http://schemas.microsoft.com/office/word/2023/wordml/word16du" xmlns:w16sdtdh="http://schemas.microsoft.com/office/word/2020/wordml/sdtdatahash" xmlns:w16sdtfl="http://schemas.microsoft.com/office/word/2024/wordml/sdtformatlock" xmlns:w16se="http://schemas.microsoft.com/office/word/2015/wordml/symex" xmlns:wpg="http://schemas.microsoft.com/office/word/2010/wordprocessingGroup" xmlns:wpi="http://schemas.microsoft.com/office/word/2010/wordprocessingInk" xmlns:wne="http://schemas.microsoft.com/office/word/2006/wordml" xmlns:wps="http://schemas.microsoft.com/office/word/2010/wordprocessingShape" mc:Ignorable="w14 w15 w16se w16cid w16 w16cex w16sdtdh w16sdtfl w16du wp14">
-  <w15:commentEx w15:paraId="7C646B09" w15:done="0"/>
+  <w15:commentEx w15:paraId="7C646B09" w15:done="1"/>
   <w15:commentEx w15:paraId="336B2847" w15:done="1"/>
-  <w15:commentEx w15:paraId="30F50BA1" w15:done="0"/>
+  <w15:commentEx w15:paraId="30F50BA1" w15:done="1"/>
   <w15:commentEx w15:paraId="43CBDF2D" w15:done="1"/>
   <w15:commentEx w15:paraId="7BBBF7FB" w15:done="1"/>
   <w15:commentEx w15:paraId="75256379" w15:done="1"/>

</xml_diff>

<commit_message>
finished intro git status
</commit_message>
<xml_diff>
--- a/Manuscript/Manuscritp_SpermWhale_AgeSex_Drone.docx
+++ b/Manuscript/Manuscritp_SpermWhale_AgeSex_Drone.docx
@@ -1819,7 +1819,13 @@
         <w:t xml:space="preserve">these methods have been based and tested on </w:t>
       </w:r>
       <w:r>
-        <w:t>known details of individual age and reproductive status</w:t>
+        <w:t>known details of individual</w:t>
+      </w:r>
+      <w:r>
+        <w:t>s’</w:t>
+      </w:r>
+      <w:r>
+        <w:t xml:space="preserve"> age and reproductive status</w:t>
       </w:r>
       <w:r>
         <w:t>, which are not available for the Galápagos sperm whales</w:t>
@@ -1832,204 +1838,80 @@
       </w:r>
       <w:r>
         <w:t xml:space="preserve">the </w:t>
-      </w:r>
-    </w:p>
-    <w:p/>
-    <w:p>
-      <w:r>
-        <w:t xml:space="preserve">Here, we </w:t>
-      </w:r>
-      <w:r>
-        <w:t>develop</w:t>
-      </w:r>
-      <w:r>
-        <w:t>ed</w:t>
-      </w:r>
-      <w:r>
-        <w:t xml:space="preserve"> a method to infer the age/sex of sperm whales based o</w:t>
-      </w:r>
-      <w:r>
-        <w:t>n morphometric measurements in combination wtih prior knowledge of sperm growth and development.</w:t>
-      </w:r>
-      <w:r>
-        <w:t xml:space="preserve"> We synthesized previous knowledge on sex-specific length-age relationships with developmental data to refine age-class groupings. We also incorporated information about the development of sperm whales’ nose hypertrophy    We used AUV derived body measurements of sperm whales observed off the Gal</w:t>
-      </w:r>
-      <w:r>
-        <w:t>ápagos</w:t>
-      </w:r>
-      <w:r>
-        <w:t xml:space="preserve"> of unknown age/sex </w:t>
-      </w:r>
-      <w:proofErr w:type="gramStart"/>
-      <w:r>
-        <w:t xml:space="preserve">classes </w:t>
-      </w:r>
-      <w:r>
-        <w:t xml:space="preserve"> Islands</w:t>
-      </w:r>
-      <w:proofErr w:type="gramEnd"/>
-      <w:r>
-        <w:t xml:space="preserve"> </w:t>
-      </w:r>
-      <w:r>
-        <w:t xml:space="preserve">Specifically, we  </w:t>
-      </w:r>
-    </w:p>
-    <w:p/>
-    <w:p>
-      <w:r>
-        <w:t xml:space="preserve">Aerial images </w:t>
-      </w:r>
-      <w:r>
-        <w:t>offer a chance to refine</w:t>
-      </w:r>
-      <w:r>
-        <w:t xml:space="preserve"> sperm whale age/sex class classification through two avenues. First, photogrammetry </w:t>
-      </w:r>
-      <w:r>
-        <w:t>provides</w:t>
-      </w:r>
-      <w:r>
-        <w:t xml:space="preserve"> length estimates, </w:t>
-      </w:r>
-      <w:r>
-        <w:t>enabling</w:t>
-      </w:r>
-      <w:r>
-        <w:t xml:space="preserve"> us to tease apart age/sex classes based on life history event</w:t>
-      </w:r>
-      <w:r>
-        <w:t>s.</w:t>
-      </w:r>
-      <w:r>
-        <w:t xml:space="preserve"> But size alone is insufficient to differentiate some categories. </w:t>
-      </w:r>
-      <w:r>
-        <w:t xml:space="preserve">Although sex </w:t>
-      </w:r>
-      <w:r>
-        <w:t>could</w:t>
-      </w:r>
-      <w:r>
-        <w:t xml:space="preserve"> be identified</w:t>
-      </w:r>
-      <w:r>
-        <w:t xml:space="preserve"> from aerial imagery</w:t>
-      </w:r>
-      <w:r>
-        <w:t xml:space="preserve"> by genital slit configuration when whales are </w:t>
-      </w:r>
-      <w:r>
-        <w:t>whales are dorsal</w:t>
-      </w:r>
-      <w:r>
-        <w:t>-</w:t>
-      </w:r>
-      <w:r>
-        <w:t>side up</w:t>
-      </w:r>
-      <w:r>
-        <w:t xml:space="preserve"> </w:t>
-      </w:r>
-      <w:r>
-        <w:lastRenderedPageBreak/>
-        <w:fldChar w:fldCharType="begin"/>
-      </w:r>
-      <w:r>
-        <w:instrText xml:space="preserve"> ADDIN ZOTERO_ITEM CSL_CITATION {"citationID":"Ms8n8kxt","properties":{"formattedCitation":"(Sarano et al. 2022)","plainCitation":"(Sarano et al. 2022)","noteIndex":0},"citationItems":[{"id":4664,"uris":["http://zotero.org/users/5395629/items/Q5SK8WU3"],"itemData":{"id":4664,"type":"article-journal","abstract":"The long-term monitoring of long-lived animals often requires individual identiﬁcation. For cetaceans, this identiﬁcation may be based on morphological characters observable from a boat such as shape, spots and cuts of the back, ﬂuke and dorsal ﬁns. However, for some species such as the sperm whales (Physeter macrocephalus), this approach may be challenging as individuals display a rather uniform skin pigmentation. They also do not very often show their ﬂuke, complicating individual identiﬁcation from a boat. Immature sperm whales that usually have an unharmed ﬂuke may be excluded from photo-identiﬁcation catalogues. Within the framework of the Maubydick project, focusing on the long-term monitoring of sperm-whales in Mauritius, passive underwater observation and video recording were used to identify long-lasting body markers (e.g. sex, ventral white markings, cut-outs of ﬁns). A catalogue of 38 individuals (six adult males, 18 adult females and 14 immatures) enabled observers to record some nearly-daily, and yearly resightings.","container-title":"Marine Biology Research","DOI":"10.1080/17451000.2022.2040737","ISSN":"1745-1000, 1745-1019","issue":"1-2","journalAbbreviation":"Mar. Biol. Res.","language":"en","page":"131-146","source":"DOI.org (Crossref)","title":"Underwater photo-identification of sperm whales (&lt;i&gt;Physeter macrocephalus&lt;/i&gt;) off Mauritius","volume":"18","author":[{"family":"Sarano","given":"Véronique"},{"family":"Sarano","given":"Francois"},{"family":"Girardet","given":"Justine"},{"family":"Preud’homme","given":"Axel"},{"family":"Vitry","given":"Hugues"},{"family":"Heuzey","given":"René"},{"family":"Sarano","given":"Marion"},{"family":"Delfour","given":"Fabienne"},{"family":"Glotin","given":"Hervé"},{"family":"Adam","given":"Olivier"},{"family":"Madon","given":"Bénédicte"},{"family":"Jung","given":"Jean-Luc"}],"issued":{"date-parts":[["2022",2,7]]}}}],"schema":"https://github.com/citation-style-language/schema/raw/master/csl-citation.json"} </w:instrText>
-      </w:r>
-      <w:r>
-        <w:fldChar w:fldCharType="separate"/>
-      </w:r>
-      <w:r>
-        <w:rPr>
-          <w:noProof/>
-        </w:rPr>
-        <w:t>(Sarano et al. 2022)</w:t>
-      </w:r>
-      <w:r>
-        <w:fldChar w:fldCharType="end"/>
-      </w:r>
-      <w:r>
-        <w:t xml:space="preserve">, </w:t>
-      </w:r>
-      <w:r>
-        <w:t>this posture is rare</w:t>
-      </w:r>
-      <w:r>
-        <w:t xml:space="preserve">, especially in contexts that also coincide with whales </w:t>
-      </w:r>
-      <w:r>
-        <w:t>lying</w:t>
-      </w:r>
-      <w:r>
-        <w:t xml:space="preserve"> flat near the surface as needed for measurement</w:t>
-      </w:r>
-      <w:r>
-        <w:t>. To address this, we can rely on the sexual dimorphism in sperm whales</w:t>
-      </w:r>
-      <w:r>
-        <w:t xml:space="preserve">, </w:t>
-      </w:r>
-      <w:r>
-        <w:t xml:space="preserve">particularly the </w:t>
-      </w:r>
-      <w:r>
-        <w:t>males’ substantially larger nose-body ratio</w:t>
-      </w:r>
-      <w:r>
-        <w:t>. However</w:t>
-      </w:r>
-      <w:r>
-        <w:t>,</w:t>
-      </w:r>
-      <w:r>
-        <w:t xml:space="preserve"> the difference in growth trajectories of nose-to-body ratio between males and females</w:t>
-      </w:r>
-      <w:r>
-        <w:t xml:space="preserve"> </w:t>
-      </w:r>
-      <w:r>
-        <w:t>begins</w:t>
-      </w:r>
-      <w:r>
-        <w:t xml:space="preserve"> become</w:t>
-      </w:r>
-      <w:r>
-        <w:t>s</w:t>
-      </w:r>
-      <w:r>
-        <w:t xml:space="preserve"> detectable in early adolescence and intensifies with age </w:t>
-      </w:r>
-      <w:r>
-        <w:fldChar w:fldCharType="begin"/>
-      </w:r>
-      <w:r>
-        <w:instrText xml:space="preserve"> ADDIN ZOTERO_ITEM CSL_CITATION {"citationID":"MPPxs3wH","properties":{"formattedCitation":"(Nishiwaki et al. 1963, Best 1979, Best et al. 1984)","plainCitation":"(Nishiwaki et al. 1963, Best 1979, Best et al. 1984)","noteIndex":0},"citationItems":[{"id":1288,"uris":["http://zotero.org/users/5395629/items/4DP8Z8PY"],"itemData":{"id":1288,"type":"article-journal","container-title":"Scientific Reports of the Whales Research Institute Tokyo","journalAbbreviation":"Sci. Reports. Whales Res. Institute","language":"en","page":"1-17","source":"Zotero","title":"Change of form in the sperm whale accompanied with growth","volume":"17","author":[{"family":"Nishiwaki","given":"Masaharu"},{"family":"Ohsumi","given":"Seiji"},{"family":"Maeda","given":"Yoshihiko"}],"issued":{"date-parts":[["1963"]]}}},{"id":719,"uris":["http://zotero.org/users/5395629/items/JF65GA6K"],"itemData":{"id":719,"type":"chapter","container-title":"Behavior of marine animals","edition":"Vol. 3","event-place":"Berkeley","page":"227-290","publisher":"University of California Press","publisher-place":"Berkeley","title":"Social organization in sperm whales, &lt;i&gt;Physeter macrocephalus&lt;/i&gt;","author":[{"family":"Best","given":"P. B."}],"editor":[{"family":"Winn","given":"Howard E."},{"family":"Olla","given":"Bori L."}],"issued":{"date-parts":[["1979"]]}}},{"id":119,"uris":["http://zotero.org/users/5395629/items/QZ2YHGLH"],"itemData":{"id":119,"type":"article-journal","container-title":"Reports of the International Whaling Commission","issue":"Special Issue 6","journalAbbreviation":"Rep. Int. Whal. Comm.","page":"51 - 79","title":"Patterns of reproduction in sperm whales, &lt;i&gt;Physeter macrocephalus&lt;/i&gt;","author":[{"family":"Best","given":"P. B."},{"family":"Canham","given":"P. A. S."},{"family":"Macleod","given":"N."}],"issued":{"date-parts":[["1984"]]}}}],"schema":"https://github.com/citation-style-language/schema/raw/master/csl-citation.json"} </w:instrText>
-      </w:r>
-      <w:r>
-        <w:fldChar w:fldCharType="separate"/>
-      </w:r>
-      <w:r>
-        <w:rPr>
-          <w:kern w:val="0"/>
-          <w:lang w:val="en-US"/>
-        </w:rPr>
-        <w:t>(Nishiwaki et al. 1963, Best 1979, Best et al. 1984)</w:t>
-      </w:r>
-      <w:r>
-        <w:fldChar w:fldCharType="end"/>
-      </w:r>
-      <w:r>
-        <w:t xml:space="preserve">. </w:t>
-      </w:r>
-      <w:r>
-        <w:t>Importantly, these values have been extracted from nose-length measurements that are impractical in the wild from an aerial perspective (e.g., tip of snout to gape, to the eyeball, tip of the flipper). Moreover, not all measures of ‘nose’ length reveal the divergence between males and females: nose-eyeball is good, but nose-tip of flipper doesn’t vary consistently because flipper length may also vary between males/females and is affected by position.</w:t>
       </w:r>
     </w:p>
     <w:p>
       <w:r>
-        <w:t>Here, w</w:t>
+        <w:t xml:space="preserve">Here, we </w:t>
+      </w:r>
+      <w:r>
+        <w:t>develop</w:t>
+      </w:r>
+      <w:r>
+        <w:t>ed</w:t>
+      </w:r>
+      <w:r>
+        <w:t xml:space="preserve"> a method to infer the age/sex of sperm whales based o</w:t>
+      </w:r>
+      <w:r>
+        <w:t xml:space="preserve">n morphometric measurements </w:t>
+      </w:r>
+      <w:r>
+        <w:t xml:space="preserve">together with </w:t>
+      </w:r>
+      <w:r>
+        <w:t>prior knowledge of sperm growth and development</w:t>
+      </w:r>
+      <w:r>
+        <w:t xml:space="preserve"> for sperm whales of unknown age/sex observed off the Gal</w:t>
+      </w:r>
+      <w:r>
+        <w:t>ápa</w:t>
+      </w:r>
+      <w:r>
+        <w:t>gos Islands</w:t>
+      </w:r>
+      <w:r>
+        <w:t>.</w:t>
+      </w:r>
+      <w:r>
+        <w:t xml:space="preserve"> </w:t>
+      </w:r>
+      <w:r>
+        <w:t>W</w:t>
+      </w:r>
+      <w:r>
+        <w:t xml:space="preserve">e synthesized </w:t>
+      </w:r>
+      <w:r>
+        <w:t>existing data on</w:t>
+      </w:r>
+      <w:r>
+        <w:t xml:space="preserve"> the development and</w:t>
+      </w:r>
+      <w:r>
+        <w:t xml:space="preserve"> </w:t>
+      </w:r>
+      <w:r>
+        <w:t>length-age relationship</w:t>
+      </w:r>
+      <w:r>
+        <w:t xml:space="preserve"> of sperm whales</w:t>
+      </w:r>
+      <w:r>
+        <w:t xml:space="preserve"> to refine age-class groupings. To </w:t>
+      </w:r>
+      <w:r>
+        <w:t>distinguish</w:t>
+      </w:r>
+      <w:r>
+        <w:t xml:space="preserve"> sexes </w:t>
+      </w:r>
+      <w:r>
+        <w:t>within</w:t>
+      </w:r>
+      <w:r>
+        <w:t xml:space="preserve"> age-classes, we relied on the male’s disproportionately larger nos</w:t>
       </w:r>
       <w:r>
         <w:t>e</w:t>
@@ -2038,106 +1920,110 @@
         <w:t xml:space="preserve"> </w:t>
       </w:r>
       <w:r>
-        <w:t>developed</w:t>
-      </w:r>
-      <w:r>
-        <w:t xml:space="preserve"> a</w:t>
-      </w:r>
-      <w:r>
-        <w:t xml:space="preserve"> method </w:t>
-      </w:r>
-      <w:r>
-        <w:t>for</w:t>
-      </w:r>
-      <w:r>
-        <w:t xml:space="preserve"> inferring sperm whale sex</w:t>
-      </w:r>
-      <w:r>
-        <w:t>/age</w:t>
-      </w:r>
-      <w:r>
-        <w:t xml:space="preserve"> classes by combining morphometric measurements of individuals of unknown sex/age classes with prior </w:t>
-      </w:r>
-      <w:r>
-        <w:t>information</w:t>
-      </w:r>
-      <w:r>
-        <w:t xml:space="preserve"> on</w:t>
-      </w:r>
-      <w:r>
-        <w:t xml:space="preserve"> the morphological development of males and females</w:t>
-      </w:r>
-      <w:r>
-        <w:t xml:space="preserve">. Specifically, we 1) </w:t>
-      </w:r>
-      <w:r>
-        <w:t>model</w:t>
-      </w:r>
-      <w:r>
-        <w:t>ed</w:t>
-      </w:r>
-      <w:r>
-        <w:t xml:space="preserve"> the relationship between sperm whale length and nose-to-body ratio</w:t>
-      </w:r>
-      <w:r>
-        <w:t xml:space="preserve"> of males and females</w:t>
-      </w:r>
-      <w:r>
-        <w:t xml:space="preserve"> and 2) estimate</w:t>
-      </w:r>
-      <w:r>
-        <w:t>d</w:t>
+        <w:fldChar w:fldCharType="begin"/>
+      </w:r>
+      <w:r>
+        <w:instrText xml:space="preserve"> ADDIN ZOTERO_ITEM CSL_CITATION {"citationID":"al9ldbvrvv","properties":{"formattedCitation":"\\uldash{(Cranford 1999)}","plainCitation":"(Cranford 1999)","noteIndex":0},"citationItems":[{"id":2409,"uris":["http://zotero.org/users/5395629/items/C8WL59LN"],"itemData":{"id":2409,"type":"article-journal","abstract":"The world’s largest nose belongs to the sperm whale, yet its functional significance remains equivocal. In order to help shed light on its function, the head of a postmortem neonate sperm whale was subjected to CT scanning. Geometric comparisons between homologous cephalic structures in sperm whales and dolphins (normalized for body size) show extreme hypertrophy and size sexual dimorphism in the sperm whale’s lipid spermaceti organ. Anatomic geometry, energetics, and behavior suggest that this immense nasal apparatus is a bioacoustical machine. Sexual selection via an acoustic display is suggested as an explanation for the size and continuous (physiologically isolated) energy investment in the construction and maintenance of the male’s spermaceti organ.","container-title":"Marine Mammal Science","DOI":"10.1111/j.1748-7692.1999.tb00882.x","ISSN":"0824-0469, 1748-7692","issue":"4","journalAbbreviation":"Marine Mammal Sci","language":"en","page":"1133-1157","source":"DOI.org (Crossref)","title":"The sperm whale's nose: sexual selection on a grand scale?","title-short":"THE SPERM WHALE'S NOSE","volume":"15","author":[{"family":"Cranford","given":"Ted W."}],"issued":{"date-parts":[["1999"]]}}}],"schema":"https://github.com/citation-style-language/schema/raw/master/csl-citation.json"} </w:instrText>
+      </w:r>
+      <w:r>
+        <w:fldChar w:fldCharType="separate"/>
+      </w:r>
+      <w:r>
+        <w:rPr>
+          <w:kern w:val="0"/>
+          <w:u w:val="dash"/>
+          <w:lang w:val="en-US"/>
+        </w:rPr>
+        <w:t>(Cranford 1999)</w:t>
+      </w:r>
+      <w:r>
+        <w:fldChar w:fldCharType="end"/>
+      </w:r>
+      <w:r>
+        <w:t>. This feature</w:t>
       </w:r>
       <w:r>
         <w:t xml:space="preserve"> </w:t>
       </w:r>
       <w:r>
-        <w:t>the</w:t>
-      </w:r>
-      <w:r>
-        <w:t xml:space="preserve"> posterior probability of individuals being female</w:t>
-      </w:r>
-      <w:r>
-        <w:t>.</w:t>
+        <w:t>accounts for most of the difference in size between males and females and,</w:t>
       </w:r>
       <w:r>
         <w:t xml:space="preserve"> </w:t>
       </w:r>
       <w:r>
-        <w:t xml:space="preserve">To demonstrate the application of our methods, </w:t>
-      </w:r>
-      <w:r>
-        <w:t>w</w:t>
-      </w:r>
-      <w:r>
-        <w:t>e provide a</w:t>
-      </w:r>
-      <w:r>
-        <w:t>n exploratory</w:t>
+        <w:t xml:space="preserve">although </w:t>
+      </w:r>
+      <w:r>
+        <w:t xml:space="preserve">most pronounced in mature males, can be </w:t>
+      </w:r>
+      <w:r>
+        <w:t>detected</w:t>
+      </w:r>
+      <w:r>
+        <w:t xml:space="preserve"> before adulthood</w:t>
+      </w:r>
+      <w:r>
+        <w:t xml:space="preserve"> via direct measurements</w:t>
       </w:r>
       <w:r>
         <w:t xml:space="preserve"> </w:t>
       </w:r>
       <w:r>
-        <w:t>analysis of</w:t>
-      </w:r>
-      <w:r>
-        <w:t xml:space="preserve"> </w:t>
-      </w:r>
-      <w:r>
-        <w:t>individual</w:t>
-      </w:r>
-      <w:r>
-        <w:t>s’</w:t>
-      </w:r>
-      <w:r>
-        <w:t xml:space="preserve"> </w:t>
-      </w:r>
-      <w:r>
-        <w:t>involvement</w:t>
-      </w:r>
-      <w:r>
-        <w:t xml:space="preserve"> in </w:t>
+        <w:fldChar w:fldCharType="begin"/>
+      </w:r>
+      <w:r>
+        <w:instrText xml:space="preserve"> ADDIN ZOTERO_ITEM CSL_CITATION {"citationID":"a28ve2t09pm","properties":{"formattedCitation":"\\uldash{(Nishiwaki et al. 1963, Cranford 1999)}","plainCitation":"(Nishiwaki et al. 1963, Cranford 1999)","noteIndex":0},"citationItems":[{"id":2852,"uris":["http://zotero.org/users/5395629/items/4DP8Z8PY"],"itemData":{"id":2852,"type":"article-journal","container-title":"Scientific Reports of the Whales Research Institute Tokyo","journalAbbreviation":"Sci. Reports. Whales Res. Institute","language":"en","page":"1-17","source":"Zotero","title":"Change of form in the sperm whale accompanied with growth","volume":"17","author":[{"family":"Nishiwaki","given":"Masaharu"},{"family":"Ohsumi","given":"Seiji"},{"family":"Maeda","given":"Yoshihiko"}],"issued":{"date-parts":[["1963"]]}}},{"id":2409,"uris":["http://zotero.org/users/5395629/items/C8WL59LN"],"itemData":{"id":2409,"type":"article-journal","abstract":"The world’s largest nose belongs to the sperm whale, yet its functional significance remains equivocal. In order to help shed light on its function, the head of a postmortem neonate sperm whale was subjected to CT scanning. Geometric comparisons between homologous cephalic structures in sperm whales and dolphins (normalized for body size) show extreme hypertrophy and size sexual dimorphism in the sperm whale’s lipid spermaceti organ. Anatomic geometry, energetics, and behavior suggest that this immense nasal apparatus is a bioacoustical machine. Sexual selection via an acoustic display is suggested as an explanation for the size and continuous (physiologically isolated) energy investment in the construction and maintenance of the male’s spermaceti organ.","container-title":"Marine Mammal Science","DOI":"10.1111/j.1748-7692.1999.tb00882.x","ISSN":"0824-0469, 1748-7692","issue":"4","journalAbbreviation":"Marine Mammal Sci","language":"en","page":"1133-1157","source":"DOI.org (Crossref)","title":"The sperm whale's nose: sexual selection on a grand scale?","title-short":"THE SPERM WHALE'S NOSE","volume":"15","author":[{"family":"Cranford","given":"Ted W."}],"issued":{"date-parts":[["1999"]]}}}],"schema":"https://github.com/citation-style-language/schema/raw/master/csl-citation.json"} </w:instrText>
+      </w:r>
+      <w:r>
+        <w:fldChar w:fldCharType="separate"/>
+      </w:r>
+      <w:r>
+        <w:rPr>
+          <w:kern w:val="0"/>
+          <w:u w:val="dash"/>
+          <w:lang w:val="en-US"/>
+        </w:rPr>
+        <w:t>(Nishiwaki et al. 1963, Cranford 1999)</w:t>
+      </w:r>
+      <w:r>
+        <w:fldChar w:fldCharType="end"/>
+      </w:r>
+      <w:r>
+        <w:t xml:space="preserve">. </w:t>
+      </w:r>
+      <w:r>
+        <w:t>Using AUV-d</w:t>
+      </w:r>
+      <w:r>
+        <w:t xml:space="preserve">erived morphometric measurements of </w:t>
+      </w:r>
+      <w:r>
+        <w:t>Gal</w:t>
+      </w:r>
+      <w:r>
+        <w:t xml:space="preserve">ápagos sperm whales of </w:t>
+      </w:r>
+      <w:r>
+        <w:rPr>
+          <w:lang w:val="en-US"/>
+        </w:rPr>
+        <w:t>unknown sex/age</w:t>
+      </w:r>
+      <w:r>
+        <w:rPr>
+          <w:lang w:val="en-US"/>
+        </w:rPr>
+        <w:t xml:space="preserve">, we 1) investigated the uncertainty associated with measurements of total length and nose-to-body ratio, and 2) developed a model-optimizing algorithm to estimate the probability that individuals are females based on their total body length and nose-to-body ratio. </w:t>
+      </w:r>
+      <w:r>
+        <w:t xml:space="preserve">To demonstrate the application of our methods, we </w:t>
+      </w:r>
+      <w:r>
+        <w:t>3) explored</w:t>
+      </w:r>
+      <w:r>
+        <w:t xml:space="preserve"> individuals’ involvement in </w:t>
       </w:r>
       <w:r>
         <w:rPr>
@@ -2147,33 +2033,7 @@
         <w:t>peduncle dives</w:t>
       </w:r>
       <w:r>
-        <w:t xml:space="preserve">—a stereotyped interaction </w:t>
-      </w:r>
-      <w:r>
-        <w:t>which has thus far been reported only between calves/juveniles and females</w:t>
-      </w:r>
-      <w:r>
-        <w:t>—</w:t>
-      </w:r>
-      <w:proofErr w:type="gramStart"/>
-      <w:r>
-        <w:t xml:space="preserve">in light </w:t>
-      </w:r>
-      <w:r>
-        <w:t>of</w:t>
-      </w:r>
-      <w:proofErr w:type="gramEnd"/>
-      <w:r>
-        <w:t xml:space="preserve"> </w:t>
-      </w:r>
-      <w:r>
-        <w:t>our sex/age class inferences.</w:t>
-      </w:r>
-      <w:r>
-        <w:t xml:space="preserve"> </w:t>
-      </w:r>
-      <w:r>
-        <w:t xml:space="preserve"> </w:t>
+        <w:t xml:space="preserve">—a stereotyped interaction which has thus far been reported only between calves/juveniles and females—in light of our sex/age class inferences.  </w:t>
       </w:r>
     </w:p>
     <w:p>
@@ -2182,6 +2042,7 @@
       </w:pPr>
       <w:bookmarkStart w:id="2" w:name="_Toc202797118"/>
       <w:r>
+        <w:lastRenderedPageBreak/>
         <w:t>2 | METHODS</w:t>
       </w:r>
       <w:bookmarkEnd w:id="2"/>
@@ -2213,7 +2074,6 @@
     </w:p>
     <w:p>
       <w:r>
-        <w:lastRenderedPageBreak/>
         <w:t>If</w:t>
       </w:r>
       <w:r>
@@ -2383,7 +2243,11 @@
         <w:t xml:space="preserve"> (12.03 m)</w:t>
       </w:r>
       <w:r>
-        <w:t xml:space="preserve"> collected throughout the field season at various altitudes (27 – 120 m) to quantify the uncertainty in morphometric measurements and correct altitude estimates. We quantified percent measurement error using a modified version of Bierlich et al. 2021 as:</w:t>
+        <w:t xml:space="preserve"> collected throughout the field season at various </w:t>
+      </w:r>
+      <w:r>
+        <w:lastRenderedPageBreak/>
+        <w:t>altitudes (27 – 120 m) to quantify the uncertainty in morphometric measurements and correct altitude estimates. We quantified percent measurement error using a modified version of Bierlich et al. 2021 as:</w:t>
       </w:r>
     </w:p>
     <w:p>
@@ -2671,11 +2535,7 @@
         <w:fldChar w:fldCharType="end"/>
       </w:r>
       <w:r>
-        <w:t xml:space="preserve"> to </w:t>
-      </w:r>
-      <w:r>
-        <w:lastRenderedPageBreak/>
-        <w:t>measure the length in pixels (</w:t>
+        <w:t xml:space="preserve"> to measure the length in pixels (</w:t>
       </w:r>
       <m:oMath>
         <m:sSub>
@@ -3369,6 +3229,7 @@
         <w:rPr>
           <w:rFonts w:eastAsiaTheme="minorEastAsia"/>
         </w:rPr>
+        <w:lastRenderedPageBreak/>
         <w:t>W</w:t>
       </w:r>
       <w:r>
@@ -3584,11 +3445,7 @@
         </w:rPr>
       </w:pPr>
       <w:r>
-        <w:t xml:space="preserve">Drone footage was quality-rated on a scale of 0 – 8, with 0 being high quality and 8 being low quality, based on the level of glare, sea-surface disruption, focus, and exposure. Only recordings with a quality rating ≤ 4 were included in the analysis. Within high-quality videos, extracted still images using the </w:t>
-      </w:r>
-      <w:r>
-        <w:lastRenderedPageBreak/>
-        <w:t xml:space="preserve">behavioural analysis software BORIS </w:t>
+        <w:t xml:space="preserve">Drone footage was quality-rated on a scale of 0 – 8, with 0 being high quality and 8 being low quality, based on the level of glare, sea-surface disruption, focus, and exposure. Only recordings with a quality rating ≤ 4 were included in the analysis. Within high-quality videos, extracted still images using the behavioural analysis software BORIS </w:t>
       </w:r>
       <w:r>
         <w:fldChar w:fldCharType="begin"/>
@@ -9800,7 +9657,6 @@
         <w:t>). Estimates of asymptote parameters (</w:t>
       </w:r>
       <w:proofErr w:type="spellStart"/>
-      <w:proofErr w:type="gramStart"/>
       <w:r>
         <w:rPr>
           <w:i/>
@@ -9826,11 +9682,7 @@
         <w:t xml:space="preserve">  </w:t>
       </w:r>
       <w:r>
-        <w:t>and</w:t>
-      </w:r>
-      <w:proofErr w:type="gramEnd"/>
-      <w:r>
-        <w:t xml:space="preserve"> </w:t>
+        <w:t xml:space="preserve">and </w:t>
       </w:r>
       <w:proofErr w:type="spellStart"/>
       <w:r>
@@ -11820,15 +11672,7 @@
         <w:t xml:space="preserve"> &lt; 0.05) </w:t>
       </w:r>
       <w:r>
-        <w:t xml:space="preserve">of individuals being </w:t>
-      </w:r>
-      <w:proofErr w:type="gramStart"/>
-      <w:r>
-        <w:t>females</w:t>
-      </w:r>
-      <w:proofErr w:type="gramEnd"/>
-      <w:r>
-        <w:t xml:space="preserve"> values for 5 individuals between 12.9 – 16.1 m and </w:t>
+        <w:t xml:space="preserve">of individuals being females values for 5 individuals between 12.9 – 16.1 m and </w:t>
       </w:r>
       <w:r>
         <w:rPr>
@@ -13593,13 +13437,8 @@
       <w:r>
         <w:t xml:space="preserve"> 9.8 </w:t>
       </w:r>
-      <w:proofErr w:type="gramStart"/>
-      <w:r>
-        <w:t>length  and</w:t>
-      </w:r>
-      <w:proofErr w:type="gramEnd"/>
-      <w:r>
-        <w:t xml:space="preserve"> R &lt;0.31 could be </w:t>
+      <w:r>
+        <w:t xml:space="preserve">length  and R &lt;0.31 could be </w:t>
       </w:r>
       <w:r>
         <w:t>reliably</w:t>
@@ -13615,15 +13454,7 @@
       </w:r>
       <w:r>
         <w:lastRenderedPageBreak/>
-        <w:t xml:space="preserve">likely </w:t>
-      </w:r>
-      <w:proofErr w:type="gramStart"/>
-      <w:r>
-        <w:t>as a result of</w:t>
-      </w:r>
-      <w:proofErr w:type="gramEnd"/>
-      <w:r>
-        <w:t xml:space="preserve"> how reliably this measurement can be taken. Even if R – Flipper can be measured under more specific conditions, it better captures sexual dimorphism.</w:t>
+        <w:t>likely as a result of how reliably this measurement can be taken. Even if R – Flipper can be measured under more specific conditions, it better captures sexual dimorphism.</w:t>
       </w:r>
     </w:p>
     <w:p>
@@ -13665,31 +13496,7 @@
         </w:numPr>
       </w:pPr>
       <w:r>
-        <w:t xml:space="preserve">Analyzing behaviour in at this sex classification (although not perfect) can produce valuable insights: e.g., suckling was most often detected on individuals with a high probability of being mature </w:t>
-      </w:r>
-      <w:proofErr w:type="gramStart"/>
-      <w:r>
-        <w:t>females, but</w:t>
-      </w:r>
-      <w:proofErr w:type="gramEnd"/>
-      <w:r>
-        <w:t xml:space="preserve"> also observed in individuals that had uncertain classification status. Not observed in small </w:t>
-      </w:r>
-      <w:proofErr w:type="gramStart"/>
-      <w:r>
-        <w:t>individuals, and</w:t>
-      </w:r>
-      <w:proofErr w:type="gramEnd"/>
-      <w:r>
-        <w:t xml:space="preserve"> not observed in adults. This is preliminary </w:t>
-      </w:r>
-      <w:proofErr w:type="gramStart"/>
-      <w:r>
-        <w:t>data, but</w:t>
-      </w:r>
-      <w:proofErr w:type="gramEnd"/>
-      <w:r>
-        <w:t xml:space="preserve"> provides an example of what can be inferred.</w:t>
+        <w:t>Analyzing behaviour in at this sex classification (although not perfect) can produce valuable insights: e.g., suckling was most often detected on individuals with a high probability of being mature females, but also observed in individuals that had uncertain classification status. Not observed in small individuals, and not observed in adults. This is preliminary data, but provides an example of what can be inferred.</w:t>
       </w:r>
     </w:p>
     <w:p>
@@ -13750,13 +13557,8 @@
       </w:r>
       <w:proofErr w:type="spellEnd"/>
       <w:r>
-        <w:t xml:space="preserve"> would be </w:t>
-      </w:r>
-      <w:proofErr w:type="gramStart"/>
-      <w:r>
-        <w:t>really cool</w:t>
-      </w:r>
-      <w:proofErr w:type="gramEnd"/>
+        <w:t xml:space="preserve"> would be really cool</w:t>
+      </w:r>
     </w:p>
     <w:p/>
     <w:sectPr>

</xml_diff>

<commit_message>
added raw TL and NR measurements to manuscript
</commit_message>
<xml_diff>
--- a/Manuscript/Manuscritp_SpermWhale_AgeSex_Drone.docx
+++ b/Manuscript/Manuscritp_SpermWhale_AgeSex_Drone.docx
@@ -136,6 +136,8 @@
               <w:rFonts w:ascii="Times New Roman" w:eastAsiaTheme="minorHAnsi" w:hAnsi="Times New Roman" w:cs="Times New Roman"/>
               <w:b w:val="0"/>
               <w:bCs w:val="0"/>
+              <w:i/>
+              <w:iCs/>
               <w:color w:val="auto"/>
               <w:kern w:val="2"/>
               <w:sz w:val="22"/>
@@ -154,8 +156,6 @@
               <w:rFonts w:asciiTheme="minorHAnsi" w:hAnsiTheme="minorHAnsi"/>
               <w:b/>
               <w:bCs/>
-              <w:i/>
-              <w:iCs/>
               <w:noProof/>
               <w:sz w:val="24"/>
               <w:szCs w:val="24"/>
@@ -1203,21 +1203,7 @@
         <w:rPr>
           <w:kern w:val="0"/>
         </w:rPr>
-        <w:t>(</w:t>
-      </w:r>
-      <w:proofErr w:type="spellStart"/>
-      <w:r>
-        <w:rPr>
-          <w:kern w:val="0"/>
-        </w:rPr>
-        <w:t>Volis</w:t>
-      </w:r>
-      <w:proofErr w:type="spellEnd"/>
-      <w:r>
-        <w:rPr>
-          <w:kern w:val="0"/>
-        </w:rPr>
-        <w:t xml:space="preserve"> &amp; Deng 2020)</w:t>
+        <w:t>(Volis &amp; Deng 2020)</w:t>
       </w:r>
       <w:r>
         <w:rPr>
@@ -1768,97 +1754,55 @@
         <w:rPr>
           <w:kern w:val="0"/>
         </w:rPr>
-        <w:t xml:space="preserve">(Burnett et al. 2019, Bierlich et al. 2021, </w:t>
-      </w:r>
-      <w:proofErr w:type="spellStart"/>
+        <w:t>(Burnett et al. 2019, Bierlich et al. 2021, Glarou et al. 2022)</w:t>
+      </w:r>
+      <w:r>
+        <w:fldChar w:fldCharType="end"/>
+      </w:r>
+      <w:r>
+        <w:t xml:space="preserve">. More recently, UAV-derived morphometric measurements have been used to delineate age-classes </w:t>
+      </w:r>
+      <w:r>
+        <w:fldChar w:fldCharType="begin"/>
+      </w:r>
+      <w:r>
+        <w:instrText xml:space="preserve"> ADDIN ZOTERO_ITEM CSL_CITATION {"citationID":"ajvoe2r2fk","properties":{"formattedCitation":"(Vivier et al. 2024)","plainCitation":"(Vivier et al. 2024)","noteIndex":0},"citationItems":[{"id":4611,"uris":["http://zotero.org/users/5395629/items/FS5SDB2C"],"itemData":{"id":4611,"type":"article-journal","abstract":"Assessing trends in population abundance and demographics is crucial for managing long-lived and slow-reproducing species. Obtaining demographic data, and age-structure information, is challenging, notably for cetaceans. To address this, we combined Unoccupied Aerial System (UAS; drone) photogrammetry data with long-term (&gt;20 years) photo identiﬁcation data to assess the age-structure of the critically endangered sub-population of common bottlenose dolphins (Tursiops truncatus) of the Gulf of Ambracia, Greece. We compared our ﬁndings with two extensively studied non-endangered bottlenose dolphin populations (T. aduncus in Shark Bay, Australia, and T. truncatus in Sarasota Bay, USA). Using a log-linear model, we estimated the total body lengths (TL) of 160 known-aged dolphins between 2021 and 2023 from blowhole-to-dorsal-ﬁn distance (BHDF) measurements collected during surfacing. Subsequently, we tested four growth models to establish an age-length growth curve. We assessed the sub-population’s age-structure using three methods: (1) UAS-derived TL estimates, (2) age-length growth curve and (3) long-term monitoring data (i.e. actual age-structure). UAS-measured TL (247.6 Æ 32.2 cm) and UAS-estimated TL (246.0 Æ 34.7 cm) of the Greek sub-population showed no differences. The Richards Growth model suggested an asymptotic length of 258.5 cm. In Greece, resulting age-structure estimates across the three methods revealed no signiﬁcant differences (P &gt; 0.1). The Gulf of Ambracia and Shark Bay populations shared similar age-structures, while Sarasota had higher proportions of 2–10 year-olds and lower proportions of 10+ year-olds. All populations had a comparable proportion of 0–2 year-olds ($14%), indicating a similar reproductive rate. Our ﬁndings suggest stability in the Greek subpopulation; however, additional monitoring of reproductive parameters is essential before concluding its status. We demonstrated the effectiveness of UAS-photogrammetry in rapidly quantifying population age-structure, including scenarios with limited or no demographic data. This technique shows promise for enhancing precision, timeliness, cost-effectiveness and efﬁciency in population monitoring and informing timely conservation management decisions.","container-title":"Animal Conservation","DOI":"10.1111/acv.12978","ISSN":"1367-9430, 1469-1795","journalAbbreviation":"Animal Conservation","language":"en","page":"acv.12978","source":"DOI.org (Crossref)","title":"Inferring dolphin population status: using unoccupied aerial systems to quantify age‐structure","title-short":"Inferring dolphin population status","author":[{"family":"Vivier","given":"F."},{"family":"Andrés","given":"C."},{"family":"Gonzalvo","given":"J."},{"family":"Fertitta","given":"K."},{"family":"Van Aswegen","given":"M."},{"family":"Foroughirad","given":"V."},{"family":"Mann","given":"J."},{"family":"McEntee","given":"M."},{"family":"Wells","given":"R. S."},{"family":"Bejder","given":"L."}],"issued":{"date-parts":[["2024",8,13]]}}}],"schema":"https://github.com/citation-style-language/schema/raw/master/csl-citation.json"} </w:instrText>
+      </w:r>
+      <w:r>
+        <w:fldChar w:fldCharType="separate"/>
+      </w:r>
       <w:r>
         <w:rPr>
           <w:kern w:val="0"/>
         </w:rPr>
-        <w:t>Glarou</w:t>
-      </w:r>
-      <w:proofErr w:type="spellEnd"/>
+        <w:t>(Vivier et al. 2024)</w:t>
+      </w:r>
+      <w:r>
+        <w:fldChar w:fldCharType="end"/>
+      </w:r>
+      <w:r>
+        <w:t xml:space="preserve"> and </w:t>
+      </w:r>
+      <w:r>
+        <w:t xml:space="preserve">even </w:t>
+      </w:r>
+      <w:r>
+        <w:t xml:space="preserve">reproductive status of wild cetaceans </w:t>
+      </w:r>
+      <w:r>
+        <w:fldChar w:fldCharType="begin"/>
+      </w:r>
+      <w:r>
+        <w:instrText xml:space="preserve"> ADDIN ZOTERO_ITEM CSL_CITATION {"citationID":"ai2erino4e","properties":{"formattedCitation":"(Fernandez Aj\\uc0\\u243{} et al. 2023, Robinson &amp; Visona-Kelly 2025)","plainCitation":"(Fernandez Ajó et al. 2023, Robinson &amp; Visona-Kelly 2025)","noteIndex":0},"citationItems":[{"id":5093,"uris":["http://zotero.org/users/5395629/items/2VE994MX"],"itemData":{"id":5093,"type":"article-journal","abstract":"Knowledge of baleen whales' reproductive physiology is limited and requires long-term individual-based studies and innovative tools. We used 6 years of individual-level data on the Pacific Coast Feeding Group gray whales to evaluate the utility of faecal progesterone immunoassays and drone-based photogrammetry for pregnancy diagnosis. We explored the variability in faecal progesterone metabolites and body morphology relative to observed reproductive status and estimated the pregnancy probability for mature females of unknown reproductive status using normal mixture models. Individual females had higher faecal progesterone concentrations when pregnant than when presumed non-pregnant. Yet, at the population level, high overlap and variability in progesterone metabolite concentrations occurred between pregnant and non-pregnant groups, limiting this metric for accurate pregnancy diagnosis in gray whales. Alternatively, body width at 50% of the total body length (W50) correctly discriminated pregnant from non-pregnant females at individual and population levels, with high accuracy. Application of the model using W50 metric to mature females of unknown pregnancy status identified eight additional pregnancies with high confidence. Our findings highlight the utility of drone-based photogrammetry to non-invasively diagnose pregnancy in this group of gray whales, and the potential for improved data on reproductive rates for population management of baleen whales generally.","container-title":"Royal Society Open Science","DOI":"10.1098/rsos.230452","ISSN":"2054-5703","issue":"7","journalAbbreviation":"R. Soc. open sci.","language":"en","license":"https://royalsociety.org/journals/ethics-policies/data-sharing-mining/","note":"publisher: The Royal Society","source":"Crossref","title":"Assessment of a non-invasive approach to pregnancy diagnosis in gray whales through drone-based photogrammetry and faecal hormone analysis","URL":"https://royalsocietypublishing.org/doi/10.1098/rsos.230452","volume":"10","author":[{"family":"Fernandez Ajó","given":"A."},{"family":"Pirotta","given":"E."},{"family":"Bierlich","given":"K. C."},{"family":"Hildebrand","given":"L."},{"family":"Bird","given":"C. N."},{"family":"Hunt","given":"K. E."},{"family":"Buck","given":"C. L."},{"family":"New","given":"L."},{"family":"Dillon","given":"D."},{"family":"Torres","given":"L. G."}],"accessed":{"date-parts":[["2025",7,7]]},"issued":{"date-parts":[["2023",7]]}}},{"id":5089,"uris":["http://zotero.org/users/5395629/items/3337IYUJ"],"itemData":{"id":5089,"type":"article-journal","container-title":"Scientific Reports","DOI":"10.1038/s41598-025-86793-3","ISSN":"2045-2322","issue":"1","journalAbbreviation":"Sci Rep","language":"en","license":"https://creativecommons.org/licenses/by-nc-nd/4.0","note":"publisher: Springer Science and Business Media LLC","source":"Crossref","title":"A geometric morphometric approach for detecting different reproductive stages of a free-ranging killer whale Orcinus orca population","URL":"https://www.nature.com/articles/s41598-025-86793-3","volume":"15","author":[{"family":"Robinson","given":"Chloe V."},{"family":"Visona-Kelly","given":"Brittany C."}],"accessed":{"date-parts":[["2025",7,7]]},"issued":{"date-parts":[["2025",1,25]]}}}],"schema":"https://github.com/citation-style-language/schema/raw/master/csl-citation.json"} </w:instrText>
+      </w:r>
+      <w:r>
+        <w:fldChar w:fldCharType="separate"/>
+      </w:r>
       <w:r>
         <w:rPr>
           <w:kern w:val="0"/>
         </w:rPr>
-        <w:t xml:space="preserve"> et al. 2022)</w:t>
-      </w:r>
-      <w:r>
-        <w:fldChar w:fldCharType="end"/>
-      </w:r>
-      <w:r>
-        <w:t xml:space="preserve">. More recently, UAV-derived morphometric measurements have been used to delineate age-classes </w:t>
-      </w:r>
-      <w:r>
-        <w:fldChar w:fldCharType="begin"/>
-      </w:r>
-      <w:r>
-        <w:instrText xml:space="preserve"> ADDIN ZOTERO_ITEM CSL_CITATION {"citationID":"ajvoe2r2fk","properties":{"formattedCitation":"(Vivier et al. 2024)","plainCitation":"(Vivier et al. 2024)","noteIndex":0},"citationItems":[{"id":4611,"uris":["http://zotero.org/users/5395629/items/FS5SDB2C"],"itemData":{"id":4611,"type":"article-journal","abstract":"Assessing trends in population abundance and demographics is crucial for managing long-lived and slow-reproducing species. Obtaining demographic data, and age-structure information, is challenging, notably for cetaceans. To address this, we combined Unoccupied Aerial System (UAS; drone) photogrammetry data with long-term (&gt;20 years) photo identiﬁcation data to assess the age-structure of the critically endangered sub-population of common bottlenose dolphins (Tursiops truncatus) of the Gulf of Ambracia, Greece. We compared our ﬁndings with two extensively studied non-endangered bottlenose dolphin populations (T. aduncus in Shark Bay, Australia, and T. truncatus in Sarasota Bay, USA). Using a log-linear model, we estimated the total body lengths (TL) of 160 known-aged dolphins between 2021 and 2023 from blowhole-to-dorsal-ﬁn distance (BHDF) measurements collected during surfacing. Subsequently, we tested four growth models to establish an age-length growth curve. We assessed the sub-population’s age-structure using three methods: (1) UAS-derived TL estimates, (2) age-length growth curve and (3) long-term monitoring data (i.e. actual age-structure). UAS-measured TL (247.6 Æ 32.2 cm) and UAS-estimated TL (246.0 Æ 34.7 cm) of the Greek sub-population showed no differences. The Richards Growth model suggested an asymptotic length of 258.5 cm. In Greece, resulting age-structure estimates across the three methods revealed no signiﬁcant differences (P &gt; 0.1). The Gulf of Ambracia and Shark Bay populations shared similar age-structures, while Sarasota had higher proportions of 2–10 year-olds and lower proportions of 10+ year-olds. All populations had a comparable proportion of 0–2 year-olds ($14%), indicating a similar reproductive rate. Our ﬁndings suggest stability in the Greek subpopulation; however, additional monitoring of reproductive parameters is essential before concluding its status. We demonstrated the effectiveness of UAS-photogrammetry in rapidly quantifying population age-structure, including scenarios with limited or no demographic data. This technique shows promise for enhancing precision, timeliness, cost-effectiveness and efﬁciency in population monitoring and informing timely conservation management decisions.","container-title":"Animal Conservation","DOI":"10.1111/acv.12978","ISSN":"1367-9430, 1469-1795","journalAbbreviation":"Animal Conservation","language":"en","page":"acv.12978","source":"DOI.org (Crossref)","title":"Inferring dolphin population status: using unoccupied aerial systems to quantify age‐structure","title-short":"Inferring dolphin population status","author":[{"family":"Vivier","given":"F."},{"family":"Andrés","given":"C."},{"family":"Gonzalvo","given":"J."},{"family":"Fertitta","given":"K."},{"family":"Van Aswegen","given":"M."},{"family":"Foroughirad","given":"V."},{"family":"Mann","given":"J."},{"family":"McEntee","given":"M."},{"family":"Wells","given":"R. S."},{"family":"Bejder","given":"L."}],"issued":{"date-parts":[["2024",8,13]]}}}],"schema":"https://github.com/citation-style-language/schema/raw/master/csl-citation.json"} </w:instrText>
-      </w:r>
-      <w:r>
-        <w:fldChar w:fldCharType="separate"/>
-      </w:r>
-      <w:r>
-        <w:rPr>
-          <w:kern w:val="0"/>
-        </w:rPr>
-        <w:t>(Vivier et al. 2024)</w:t>
-      </w:r>
-      <w:r>
-        <w:fldChar w:fldCharType="end"/>
-      </w:r>
-      <w:r>
-        <w:t xml:space="preserve"> and </w:t>
-      </w:r>
-      <w:r>
-        <w:t xml:space="preserve">even </w:t>
-      </w:r>
-      <w:r>
-        <w:t xml:space="preserve">reproductive status of wild cetaceans </w:t>
-      </w:r>
-      <w:r>
-        <w:fldChar w:fldCharType="begin"/>
-      </w:r>
-      <w:r>
-        <w:instrText xml:space="preserve"> ADDIN ZOTERO_ITEM CSL_CITATION {"citationID":"ai2erino4e","properties":{"formattedCitation":"(Fernandez Aj\\uc0\\u243{} et al. 2023, Robinson &amp; Visona-Kelly 2025)","plainCitation":"(Fernandez Ajó et al. 2023, Robinson &amp; Visona-Kelly 2025)","noteIndex":0},"citationItems":[{"id":5093,"uris":["http://zotero.org/users/5395629/items/2VE994MX"],"itemData":{"id":5093,"type":"article-journal","abstract":"Knowledge of baleen whales' reproductive physiology is limited and requires long-term individual-based studies and innovative tools. We used 6 years of individual-level data on the Pacific Coast Feeding Group gray whales to evaluate the utility of faecal progesterone immunoassays and drone-based photogrammetry for pregnancy diagnosis. We explored the variability in faecal progesterone metabolites and body morphology relative to observed reproductive status and estimated the pregnancy probability for mature females of unknown reproductive status using normal mixture models. Individual females had higher faecal progesterone concentrations when pregnant than when presumed non-pregnant. Yet, at the population level, high overlap and variability in progesterone metabolite concentrations occurred between pregnant and non-pregnant groups, limiting this metric for accurate pregnancy diagnosis in gray whales. Alternatively, body width at 50% of the total body length (W50) correctly discriminated pregnant from non-pregnant females at individual and population levels, with high accuracy. Application of the model using W50 metric to mature females of unknown pregnancy status identified eight additional pregnancies with high confidence. Our findings highlight the utility of drone-based photogrammetry to non-invasively diagnose pregnancy in this group of gray whales, and the potential for improved data on reproductive rates for population management of baleen whales generally.","container-title":"Royal Society Open Science","DOI":"10.1098/rsos.230452","ISSN":"2054-5703","issue":"7","journalAbbreviation":"R. Soc. open sci.","language":"en","license":"https://royalsociety.org/journals/ethics-policies/data-sharing-mining/","note":"publisher: The Royal Society","source":"Crossref","title":"Assessment of a non-invasive approach to pregnancy diagnosis in gray whales through drone-based photogrammetry and faecal hormone analysis","URL":"https://royalsocietypublishing.org/doi/10.1098/rsos.230452","volume":"10","author":[{"family":"Fernandez Ajó","given":"A."},{"family":"Pirotta","given":"E."},{"family":"Bierlich","given":"K. C."},{"family":"Hildebrand","given":"L."},{"family":"Bird","given":"C. N."},{"family":"Hunt","given":"K. E."},{"family":"Buck","given":"C. L."},{"family":"New","given":"L."},{"family":"Dillon","given":"D."},{"family":"Torres","given":"L. G."}],"accessed":{"date-parts":[["2025",7,7]]},"issued":{"date-parts":[["2023",7]]}}},{"id":5089,"uris":["http://zotero.org/users/5395629/items/3337IYUJ"],"itemData":{"id":5089,"type":"article-journal","container-title":"Scientific Reports","DOI":"10.1038/s41598-025-86793-3","ISSN":"2045-2322","issue":"1","journalAbbreviation":"Sci Rep","language":"en","license":"https://creativecommons.org/licenses/by-nc-nd/4.0","note":"publisher: Springer Science and Business Media LLC","source":"Crossref","title":"A geometric morphometric approach for detecting different reproductive stages of a free-ranging killer whale Orcinus orca population","URL":"https://www.nature.com/articles/s41598-025-86793-3","volume":"15","author":[{"family":"Robinson","given":"Chloe V."},{"family":"Visona-Kelly","given":"Brittany C."}],"accessed":{"date-parts":[["2025",7,7]]},"issued":{"date-parts":[["2025",1,25]]}}}],"schema":"https://github.com/citation-style-language/schema/raw/master/csl-citation.json"} </w:instrText>
-      </w:r>
-      <w:r>
-        <w:fldChar w:fldCharType="separate"/>
-      </w:r>
-      <w:r>
-        <w:rPr>
-          <w:kern w:val="0"/>
-        </w:rPr>
-        <w:t xml:space="preserve">(Fernandez </w:t>
-      </w:r>
-      <w:proofErr w:type="spellStart"/>
-      <w:r>
-        <w:rPr>
-          <w:kern w:val="0"/>
-        </w:rPr>
-        <w:t>Ajó</w:t>
-      </w:r>
-      <w:proofErr w:type="spellEnd"/>
-      <w:r>
-        <w:rPr>
-          <w:kern w:val="0"/>
-        </w:rPr>
-        <w:t xml:space="preserve"> et al. 2023, Robinson &amp; </w:t>
-      </w:r>
-      <w:proofErr w:type="spellStart"/>
-      <w:r>
-        <w:rPr>
-          <w:kern w:val="0"/>
-        </w:rPr>
-        <w:t>Visona</w:t>
-      </w:r>
-      <w:proofErr w:type="spellEnd"/>
-      <w:r>
-        <w:rPr>
-          <w:kern w:val="0"/>
-        </w:rPr>
-        <w:t>-Kelly 2025)</w:t>
+        <w:t>(Fernandez Ajó et al. 2023, Robinson &amp; Visona-Kelly 2025)</w:t>
       </w:r>
       <w:r>
         <w:fldChar w:fldCharType="end"/>
@@ -2145,18 +2089,10 @@
         <w:t>(</w:t>
       </w:r>
       <w:r>
-        <w:t xml:space="preserve">Galápagos National </w:t>
-      </w:r>
-      <w:proofErr w:type="spellStart"/>
-      <w:r>
-        <w:t xml:space="preserve">Park </w:t>
-      </w:r>
-      <w:r>
-        <w:t>researc</w:t>
-      </w:r>
-      <w:proofErr w:type="spellEnd"/>
-      <w:r>
-        <w:t>h permit No. PC-86-22</w:t>
+        <w:t xml:space="preserve">Galápagos National Park </w:t>
+      </w:r>
+      <w:r>
+        <w:t>research permit No. PC-86-22</w:t>
       </w:r>
       <w:commentRangeEnd w:id="8"/>
       <w:r>
@@ -3643,10 +3579,7 @@
         </w:rPr>
       </w:pPr>
       <w:r>
-        <w:t>Drone footage was quality-rated on a scale of 0 – 8, with 0 being high quality and 8 being low quality, based on the level of glare, sea-surface disruption, focus, and exposure. Only recordings with a quality rating ≤ 4 were included in the analysis. Within high-quality videos,</w:t>
-      </w:r>
-      <w:r>
-        <w:t xml:space="preserve"> </w:t>
+        <w:t xml:space="preserve">Drone footage was quality-rated on a scale of 0 – 8, with 0 being high quality and 8 being low quality, based on the level of glare, sea-surface disruption, focus, and exposure. Only recordings with a quality rating ≤ 4 were included in the analysis. Within high-quality videos, </w:t>
       </w:r>
       <w:r>
         <w:t>we</w:t>
@@ -3920,10 +3853,7 @@
         <w:t xml:space="preserve"> (all in pixels)</w:t>
       </w:r>
       <w:r>
-        <w:t>,</w:t>
-      </w:r>
-      <w:r>
-        <w:t xml:space="preserve"> resulting in two metrics</w:t>
+        <w:t>, resulting in two metrics</w:t>
       </w:r>
       <w:r>
         <w:t>:</w:t>
@@ -4972,13 +4902,7 @@
                 <w:rPr>
                   <w:rFonts w:ascii="Cambria Math" w:hAnsi="Cambria Math"/>
                 </w:rPr>
-                <m:t>=</m:t>
-              </m:r>
-              <m:r>
-                <w:rPr>
-                  <w:rFonts w:ascii="Cambria Math" w:hAnsi="Cambria Math"/>
-                </w:rPr>
-                <m:t xml:space="preserve"> </m:t>
+                <m:t xml:space="preserve">= </m:t>
               </m:r>
               <m:sSub>
                 <m:sSubPr>
@@ -5098,13 +5022,7 @@
                 <w:rPr>
                   <w:rFonts w:ascii="Cambria Math" w:hAnsi="Cambria Math"/>
                 </w:rPr>
-                <m:t>#</m:t>
-              </m:r>
-              <m:r>
-                <w:rPr>
-                  <w:rFonts w:ascii="Cambria Math" w:hAnsi="Cambria Math"/>
-                </w:rPr>
-                <m:t>6</m:t>
+                <m:t>#6</m:t>
               </m:r>
             </m:e>
           </m:eqArr>
@@ -5660,13 +5578,7 @@
                 <w:rPr>
                   <w:rFonts w:ascii="Cambria Math" w:hAnsi="Cambria Math"/>
                 </w:rPr>
-                <m:t>#</m:t>
-              </m:r>
-              <m:r>
-                <w:rPr>
-                  <w:rFonts w:ascii="Cambria Math" w:hAnsi="Cambria Math"/>
-                </w:rPr>
-                <m:t>7</m:t>
+                <m:t>#7</m:t>
               </m:r>
             </m:e>
           </m:eqArr>
@@ -6206,13 +6118,7 @@
                 <w:rPr>
                   <w:rFonts w:ascii="Cambria Math" w:hAnsi="Cambria Math"/>
                 </w:rPr>
-                <m:t>#</m:t>
-              </m:r>
-              <m:r>
-                <w:rPr>
-                  <w:rFonts w:ascii="Cambria Math" w:hAnsi="Cambria Math"/>
-                </w:rPr>
-                <m:t>8</m:t>
+                <m:t>#8</m:t>
               </m:r>
             </m:e>
           </m:eqArr>
@@ -6290,13 +6196,7 @@
           <w:rPr>
             <w:rFonts w:eastAsiaTheme="minorEastAsia"/>
           </w:rPr>
-          <w:t>an</w:t>
-        </w:r>
-        <w:r>
-          <w:rPr>
-            <w:rFonts w:eastAsiaTheme="minorEastAsia"/>
-          </w:rPr>
-          <w:t xml:space="preserve"> </w:t>
+          <w:t xml:space="preserve">an </w:t>
         </w:r>
       </w:ins>
       <w:r>
@@ -6643,13 +6543,7 @@
                 <w:rPr>
                   <w:rFonts w:ascii="Cambria Math" w:hAnsi="Cambria Math"/>
                 </w:rPr>
-                <m:t>#</m:t>
-              </m:r>
-              <m:r>
-                <w:rPr>
-                  <w:rFonts w:ascii="Cambria Math" w:hAnsi="Cambria Math"/>
-                </w:rPr>
-                <m:t>9</m:t>
+                <m:t>#9</m:t>
               </m:r>
             </m:e>
           </m:eqArr>
@@ -8066,14 +7960,7 @@
                 <w:sz w:val="20"/>
                 <w:szCs w:val="20"/>
               </w:rPr>
-              <w:t>f</w:t>
-            </w:r>
-            <w:r>
-              <w:rPr>
-                <w:sz w:val="20"/>
-                <w:szCs w:val="20"/>
-              </w:rPr>
-              <w:t xml:space="preserve"> individuals have not attained sexual maturity </w:t>
+              <w:t xml:space="preserve">f individuals have not attained sexual maturity </w:t>
             </w:r>
             <w:r>
               <w:rPr>
@@ -8481,7 +8368,6 @@
                 <w:sz w:val="20"/>
                 <w:szCs w:val="20"/>
               </w:rPr>
-              <w:lastRenderedPageBreak/>
               <w:t>Adult</w:t>
             </w:r>
           </w:p>
@@ -8728,7 +8614,15 @@
                 <w:sz w:val="20"/>
                 <w:szCs w:val="20"/>
               </w:rPr>
-              <w:t>Almost all males of this size range are physiologically fertile, as defined by the concentration of sperm in their seminal fluid and will be either solitary or form bachelor schools. Although physiologically fertile, males</w:t>
+              <w:t xml:space="preserve">Almost all males of this size range are physiologically fertile, as defined by the concentration of sperm in their seminal fluid and will be either solitary or form bachelor </w:t>
+            </w:r>
+            <w:r>
+              <w:rPr>
+                <w:sz w:val="20"/>
+                <w:szCs w:val="20"/>
+              </w:rPr>
+              <w:lastRenderedPageBreak/>
+              <w:t>schools. Although physiologically fertile, males</w:t>
             </w:r>
             <w:r>
               <w:rPr>
@@ -8832,6 +8726,7 @@
                 <w:sz w:val="20"/>
                 <w:szCs w:val="20"/>
               </w:rPr>
+              <w:lastRenderedPageBreak/>
               <w:t>Mature</w:t>
             </w:r>
           </w:p>
@@ -8956,10 +8851,7 @@
         <w:t>4</w:t>
       </w:r>
       <w:r>
-        <w:t xml:space="preserve">.3 </w:t>
-      </w:r>
-      <w:r>
-        <w:t>Behavioural context</w:t>
+        <w:t>.3 Behavioural context</w:t>
       </w:r>
     </w:p>
     <w:p>
@@ -9134,71 +9026,41 @@
           <w:kern w:val="0"/>
           <w:lang w:val="en-US"/>
         </w:rPr>
-        <w:t>(</w:t>
-      </w:r>
-      <w:proofErr w:type="spellStart"/>
+        <w:t>(Sarano et al. 2023)</w:t>
+      </w:r>
+      <w:r>
+        <w:fldChar w:fldCharType="end"/>
+      </w:r>
+      <w:r>
+        <w:t xml:space="preserve">. Although peduncle dives may not necessarily involve suckling, all reports of </w:t>
+      </w:r>
+      <w:r>
+        <w:rPr>
+          <w:i/>
+          <w:iCs/>
+        </w:rPr>
+        <w:t>peduncle dives</w:t>
+      </w:r>
+      <w:r>
+        <w:t xml:space="preserve"> in which the sex of the receiving whales is known involve female</w:t>
+      </w:r>
+      <w:r>
+        <w:t xml:space="preserve">s </w:t>
+      </w:r>
+      <w:r>
+        <w:fldChar w:fldCharType="begin"/>
+      </w:r>
+      <w:r>
+        <w:instrText xml:space="preserve"> ADDIN ZOTERO_ITEM CSL_CITATION {"citationID":"a9osstva8p","properties":{"formattedCitation":"(Gero &amp; Whitehead 2007, Konrad et al. 2019, Sarano et al. 2023)","plainCitation":"(Gero &amp; Whitehead 2007, Konrad et al. 2019, Sarano et al. 2023)","noteIndex":0},"citationItems":[{"id":1228,"uris":["http://zotero.org/users/5395629/items/K6F2N8LY"],"itemData":{"id":1228,"type":"article-journal","container-title":"Marine Mammal Science","DOI":"10.1111/j.1748-7692.2007.00113.x","ISSN":"0824-0469, 1748-7692","issue":"2","journalAbbreviation":"Marine Mammal Sci","language":"en","page":"398-413","source":"DOI.org (Crossref)","title":"Sucking behavior in sperm whale calves: observations and hypotheses","title-short":"SUCKLING BEHAVIOR IN SPERM WHALE CALVES","volume":"23","author":[{"family":"Gero","given":"Shane"},{"family":"Whitehead","given":"Hal"}],"issued":{"date-parts":[["2007",4]]}}},{"id":1176,"uris":["http://zotero.org/users/5395629/items/N4LLU6EG"],"itemData":{"id":1176,"type":"article-journal","container-title":"Behavioral Ecology","DOI":"10.1093/beheco/ary143","ISSN":"1045-2249, 1465-7279","issue":"1","language":"en","page":"194-201","source":"DOI.org (Crossref)","title":"Kin selection and allocare in sperm whales","volume":"30","author":[{"family":"Konrad","given":"Christine M"},{"family":"Frasier","given":"Timothy R"},{"family":"Whitehead","given":"Hal"},{"family":"Gero","given":"Shane"}],"issued":{"date-parts":[["2019",3,4]]}}},{"id":5065,"uris":["http://zotero.org/users/5395629/items/P25R26RD"],"itemData":{"id":5065,"type":"article-journal","abstract":"In mammals, lactation is the universal behavior of feeding offspring and has a fundamental nutritional and social value with offspring staying near their mothers. In order to obtain milk, terrestrial mammal offspring squeeze the breast of lactating females and suckle the nipples with their tongues. In the specific case of cetacean species, it was reported that lactating females intentionally eject milk from their mammary slit into the calves’ mouths. Nursing behavior in sperm whales has already been broadly described, but the results of our current study, based on 127 underwater videos, recording over 7 years and displaying explicit nursing behavior, bring a higher level of understanding. We first showed that sperm whale calves are proactive in getting milk. We were then able to illustrate and describe with a high level of precision their suckling behavior: firstly, the calf bumps its head onto the female’s genital area to signal the mother its willingness to suckle; secondly, the calf introduces its lower jawbone into the genital slit, this action makes the nipple pop up from its slit; thirdly, the calf squeezes the nipple with its tongue against the hard palate and suckles; fourthly, the calf removes its jawbone from the female and swims off. Moreover, our underwater visual observations provided the first direct evidence for allosuckling in sperm whales, a situation during which a calf obtains milk from an adult female who is not its mother.","container-title":"Animal Behavior and Cognition","DOI":"10.26451/abc.10.02.02.2023","ISSN":"23724323","issue":"2","journalAbbreviation":"AB&amp;C","language":"en","page":"105-131","source":"DOI.org (Crossref)","title":"Nursing Behavior in Sperm Whales (Physeter macrocephalus)","volume":"10","author":[{"family":"Sarano","given":"François"},{"family":"Sarano","given":"Véronique"},{"family":"Tonietto","given":"Modan-Lou"},{"family":"Yernaux","given":"Adrien"},{"family":"Jung","given":"Jean-Luc"},{"family":"Arribart","given":"Marion"},{"family":"Girardet","given":"Justine"},{"family":"Preud'homme","given":"Axel"},{"family":"Heuzey","given":"René"},{"family":"Delfour","given":"Fabienne"},{"family":"Glotin","given":"Hervé"},{"family":"Charrier","given":"Isabelle"},{"family":"Adam","given":"Olivier"}],"issued":{"date-parts":[["2023",5,1]]}}}],"schema":"https://github.com/citation-style-language/schema/raw/master/csl-citation.json"} </w:instrText>
+      </w:r>
+      <w:r>
+        <w:fldChar w:fldCharType="separate"/>
+      </w:r>
       <w:r>
         <w:rPr>
           <w:kern w:val="0"/>
-          <w:lang w:val="en-US"/>
-        </w:rPr>
-        <w:t>Sarano</w:t>
-      </w:r>
-      <w:proofErr w:type="spellEnd"/>
-      <w:r>
-        <w:rPr>
-          <w:kern w:val="0"/>
-          <w:lang w:val="en-US"/>
-        </w:rPr>
-        <w:t xml:space="preserve"> et al. 2023)</w:t>
-      </w:r>
-      <w:r>
-        <w:fldChar w:fldCharType="end"/>
-      </w:r>
-      <w:r>
-        <w:t xml:space="preserve">. Although peduncle dives may not necessarily involve suckling, all reports of </w:t>
-      </w:r>
-      <w:r>
-        <w:rPr>
-          <w:i/>
-          <w:iCs/>
-        </w:rPr>
-        <w:t>peduncle dives</w:t>
-      </w:r>
-      <w:r>
-        <w:t xml:space="preserve"> in which the sex of the receiving whales is known involve female</w:t>
-      </w:r>
-      <w:r>
-        <w:t xml:space="preserve">s </w:t>
-      </w:r>
-      <w:r>
-        <w:fldChar w:fldCharType="begin"/>
-      </w:r>
-      <w:r>
-        <w:instrText xml:space="preserve"> ADDIN ZOTERO_ITEM CSL_CITATION {"citationID":"a9osstva8p","properties":{"formattedCitation":"(Gero &amp; Whitehead 2007, Konrad et al. 2019, Sarano et al. 2023)","plainCitation":"(Gero &amp; Whitehead 2007, Konrad et al. 2019, Sarano et al. 2023)","noteIndex":0},"citationItems":[{"id":1228,"uris":["http://zotero.org/users/5395629/items/K6F2N8LY"],"itemData":{"id":1228,"type":"article-journal","container-title":"Marine Mammal Science","DOI":"10.1111/j.1748-7692.2007.00113.x","ISSN":"0824-0469, 1748-7692","issue":"2","journalAbbreviation":"Marine Mammal Sci","language":"en","page":"398-413","source":"DOI.org (Crossref)","title":"Sucking behavior in sperm whale calves: observations and hypotheses","title-short":"SUCKLING BEHAVIOR IN SPERM WHALE CALVES","volume":"23","author":[{"family":"Gero","given":"Shane"},{"family":"Whitehead","given":"Hal"}],"issued":{"date-parts":[["2007",4]]}}},{"id":1176,"uris":["http://zotero.org/users/5395629/items/N4LLU6EG"],"itemData":{"id":1176,"type":"article-journal","container-title":"Behavioral Ecology","DOI":"10.1093/beheco/ary143","ISSN":"1045-2249, 1465-7279","issue":"1","language":"en","page":"194-201","source":"DOI.org (Crossref)","title":"Kin selection and allocare in sperm whales","volume":"30","author":[{"family":"Konrad","given":"Christine M"},{"family":"Frasier","given":"Timothy R"},{"family":"Whitehead","given":"Hal"},{"family":"Gero","given":"Shane"}],"issued":{"date-parts":[["2019",3,4]]}}},{"id":5065,"uris":["http://zotero.org/users/5395629/items/P25R26RD"],"itemData":{"id":5065,"type":"article-journal","abstract":"In mammals, lactation is the universal behavior of feeding offspring and has a fundamental nutritional and social value with offspring staying near their mothers. In order to obtain milk, terrestrial mammal offspring squeeze the breast of lactating females and suckle the nipples with their tongues. In the specific case of cetacean species, it was reported that lactating females intentionally eject milk from their mammary slit into the calves’ mouths. Nursing behavior in sperm whales has already been broadly described, but the results of our current study, based on 127 underwater videos, recording over 7 years and displaying explicit nursing behavior, bring a higher level of understanding. We first showed that sperm whale calves are proactive in getting milk. We were then able to illustrate and describe with a high level of precision their suckling behavior: firstly, the calf bumps its head onto the female’s genital area to signal the mother its willingness to suckle; secondly, the calf introduces its lower jawbone into the genital slit, this action makes the nipple pop up from its slit; thirdly, the calf squeezes the nipple with its tongue against the hard palate and suckles; fourthly, the calf removes its jawbone from the female and swims off. Moreover, our underwater visual observations provided the first direct evidence for allosuckling in sperm whales, a situation during which a calf obtains milk from an adult female who is not its mother.","container-title":"Animal Behavior and Cognition","DOI":"10.26451/abc.10.02.02.2023","ISSN":"23724323","issue":"2","journalAbbreviation":"AB&amp;C","language":"en","page":"105-131","source":"DOI.org (Crossref)","title":"Nursing Behavior in Sperm Whales (Physeter macrocephalus)","volume":"10","author":[{"family":"Sarano","given":"François"},{"family":"Sarano","given":"Véronique"},{"family":"Tonietto","given":"Modan-Lou"},{"family":"Yernaux","given":"Adrien"},{"family":"Jung","given":"Jean-Luc"},{"family":"Arribart","given":"Marion"},{"family":"Girardet","given":"Justine"},{"family":"Preud'homme","given":"Axel"},{"family":"Heuzey","given":"René"},{"family":"Delfour","given":"Fabienne"},{"family":"Glotin","given":"Hervé"},{"family":"Charrier","given":"Isabelle"},{"family":"Adam","given":"Olivier"}],"issued":{"date-parts":[["2023",5,1]]}}}],"schema":"https://github.com/citation-style-language/schema/raw/master/csl-citation.json"} </w:instrText>
-      </w:r>
-      <w:r>
-        <w:fldChar w:fldCharType="separate"/>
-      </w:r>
-      <w:r>
-        <w:rPr>
-          <w:kern w:val="0"/>
-        </w:rPr>
-        <w:t xml:space="preserve">(Gero &amp; Whitehead 2007, Konrad et al. 2019, </w:t>
-      </w:r>
-      <w:proofErr w:type="spellStart"/>
-      <w:r>
-        <w:rPr>
-          <w:kern w:val="0"/>
-        </w:rPr>
-        <w:t>Sarano</w:t>
-      </w:r>
-      <w:proofErr w:type="spellEnd"/>
-      <w:r>
-        <w:rPr>
-          <w:kern w:val="0"/>
-        </w:rPr>
-        <w:t xml:space="preserve"> et al. 2023)</w:t>
+        </w:rPr>
+        <w:t>(Gero &amp; Whitehead 2007, Konrad et al. 2019, Sarano et al. 2023)</w:t>
       </w:r>
       <w:r>
         <w:fldChar w:fldCharType="end"/>
@@ -9214,7 +9076,6 @@
       <w:bookmarkStart w:id="38" w:name="_Toc201083901"/>
       <w:bookmarkStart w:id="39" w:name="_Toc202983204"/>
       <w:r>
-        <w:lastRenderedPageBreak/>
         <w:t xml:space="preserve">3. </w:t>
       </w:r>
       <w:bookmarkEnd w:id="38"/>
@@ -9319,7 +9180,11 @@
         <w:t>%</w:t>
       </w:r>
       <w:r>
-        <w:t xml:space="preserve">). This bias was associated with an average 2.35 m underestimation </w:t>
+        <w:t xml:space="preserve">). This bias was associated with an </w:t>
+      </w:r>
+      <w:r>
+        <w:lastRenderedPageBreak/>
+        <w:t xml:space="preserve">average 2.35 m underestimation </w:t>
       </w:r>
       <w:r>
         <w:t>in</w:t>
@@ -9761,10 +9626,10 @@
           <w:noProof/>
         </w:rPr>
         <w:drawing>
-          <wp:inline distT="0" distB="0" distL="0" distR="0" wp14:anchorId="0952D751" wp14:editId="5CAD84FF">
-            <wp:extent cx="2440270" cy="2440270"/>
+          <wp:inline distT="0" distB="0" distL="0" distR="0" wp14:anchorId="6F4F5FB0" wp14:editId="05438AAA">
+            <wp:extent cx="2609850" cy="2609850"/>
             <wp:effectExtent l="0" t="0" r="0" b="0"/>
-            <wp:docPr id="148756678" name="Picture 16" descr="A graph with a number of boxes&#10;&#10;AI-generated content may be incorrect."/>
+            <wp:docPr id="591548369" name="Picture 2" descr="A graph with a number of boxes&#10;&#10;AI-generated content may be incorrect."/>
             <wp:cNvGraphicFramePr>
               <a:graphicFrameLocks xmlns:a="http://schemas.openxmlformats.org/drawingml/2006/main" noChangeAspect="1"/>
             </wp:cNvGraphicFramePr>
@@ -9772,7 +9637,7 @@
               <a:graphicData uri="http://schemas.openxmlformats.org/drawingml/2006/picture">
                 <pic:pic xmlns:pic="http://schemas.openxmlformats.org/drawingml/2006/picture">
                   <pic:nvPicPr>
-                    <pic:cNvPr id="148756678" name="Picture 16" descr="A graph with a number of boxes&#10;&#10;AI-generated content may be incorrect."/>
+                    <pic:cNvPr id="591548369" name="Picture 2" descr="A graph with a number of boxes&#10;&#10;AI-generated content may be incorrect."/>
                     <pic:cNvPicPr/>
                   </pic:nvPicPr>
                   <pic:blipFill>
@@ -9790,7 +9655,7 @@
                   <pic:spPr>
                     <a:xfrm>
                       <a:off x="0" y="0"/>
-                      <a:ext cx="2452732" cy="2452732"/>
+                      <a:ext cx="2614209" cy="2614209"/>
                     </a:xfrm>
                     <a:prstGeom prst="rect">
                       <a:avLst/>
@@ -9813,6 +9678,7 @@
         </w:rPr>
       </w:pPr>
       <w:bookmarkStart w:id="42" w:name="_Ref201088861"/>
+      <w:commentRangeStart w:id="43"/>
       <w:r>
         <w:rPr>
           <w:b/>
@@ -9917,29 +9783,917 @@
           <w:color w:val="auto"/>
         </w:rPr>
         <w:t xml:space="preserve">) of still images. The 70 m threshold is shown for reference. </w:t>
+      </w:r>
+      <w:commentRangeEnd w:id="43"/>
+      <w:r>
+        <w:rPr>
+          <w:rStyle w:val="CommentReference"/>
+          <w:i w:val="0"/>
+          <w:iCs w:val="0"/>
+          <w:color w:val="auto"/>
+        </w:rPr>
+        <w:commentReference w:id="43"/>
       </w:r>
     </w:p>
     <w:p>
       <w:pPr>
         <w:pStyle w:val="Heading3"/>
+        <w:rPr>
+          <w:ins w:id="44" w:author="Balaena Institute whitehead" w:date="2025-07-10T11:03:00Z" w16du:dateUtc="2025-07-10T14:03:00Z"/>
+        </w:rPr>
+        <w:pPrChange w:id="45" w:author="Balaena Institute whitehead" w:date="2025-07-10T11:03:00Z" w16du:dateUtc="2025-07-10T14:03:00Z">
+          <w:pPr/>
+        </w:pPrChange>
       </w:pPr>
-      <w:bookmarkStart w:id="43" w:name="_Toc202983207"/>
-      <w:r>
-        <w:lastRenderedPageBreak/>
-        <w:t>3.3 | Sex and age class inference</w:t>
-      </w:r>
-      <w:bookmarkEnd w:id="43"/>
+      <w:bookmarkStart w:id="46" w:name="_Toc202983207"/>
+      <w:r>
+        <w:t xml:space="preserve">3.3 | </w:t>
+      </w:r>
+      <w:r>
+        <w:t>Age class</w:t>
+      </w:r>
+      <w:r>
+        <w:t xml:space="preserve"> and </w:t>
+      </w:r>
+      <w:r>
+        <w:t>sex</w:t>
+      </w:r>
+      <w:r>
+        <w:t xml:space="preserve"> inference</w:t>
+      </w:r>
+      <w:bookmarkEnd w:id="46"/>
+    </w:p>
+    <w:p>
+      <w:pPr>
+        <w:pStyle w:val="Heading4"/>
+        <w:rPr>
+          <w:ins w:id="47" w:author="Balaena Institute whitehead" w:date="2025-07-10T11:20:00Z" w16du:dateUtc="2025-07-10T14:20:00Z"/>
+        </w:rPr>
+      </w:pPr>
+      <w:ins w:id="48" w:author="Balaena Institute whitehead" w:date="2025-07-10T11:03:00Z" w16du:dateUtc="2025-07-10T14:03:00Z">
+        <w:r>
+          <w:t xml:space="preserve">3.3.1 </w:t>
+        </w:r>
+        <w:r>
+          <w:t>Length estimation and age class assignment</w:t>
+        </w:r>
+      </w:ins>
+    </w:p>
+    <w:p>
+      <w:pPr>
+        <w:rPr>
+          <w:ins w:id="49" w:author="Balaena Institute whitehead" w:date="2025-07-10T11:03:00Z" w16du:dateUtc="2025-07-10T14:03:00Z"/>
+        </w:rPr>
+        <w:pPrChange w:id="50" w:author="Balaena Institute whitehead" w:date="2025-07-10T11:20:00Z" w16du:dateUtc="2025-07-10T14:20:00Z">
+          <w:pPr>
+            <w:pStyle w:val="Heading4"/>
+          </w:pPr>
+        </w:pPrChange>
+      </w:pPr>
+      <w:ins w:id="51" w:author="Balaena Institute whitehead" w:date="2025-07-10T11:28:00Z" w16du:dateUtc="2025-07-10T14:28:00Z">
+        <w:r>
+          <w:t>The 95% CI width in bootstrapped estimates of sperm whal</w:t>
+        </w:r>
+      </w:ins>
+      <w:ins w:id="52" w:author="Balaena Institute whitehead" w:date="2025-07-10T11:29:00Z" w16du:dateUtc="2025-07-10T14:29:00Z">
+        <w:r>
+          <w:t xml:space="preserve">e </w:t>
+        </w:r>
+      </w:ins>
+      <w:ins w:id="53" w:author="Balaena Institute whitehead" w:date="2025-07-10T11:46:00Z" w16du:dateUtc="2025-07-10T14:46:00Z">
+        <w:r>
+          <w:rPr>
+            <w:i/>
+            <w:iCs/>
+          </w:rPr>
+          <w:t xml:space="preserve">TL </w:t>
+        </w:r>
+      </w:ins>
+      <w:ins w:id="54" w:author="Balaena Institute whitehead" w:date="2025-07-10T11:35:00Z" w16du:dateUtc="2025-07-10T14:35:00Z">
+        <w:r>
+          <w:t>had a median of</w:t>
+        </w:r>
+      </w:ins>
+      <w:ins w:id="55" w:author="Balaena Institute whitehead" w:date="2025-07-10T11:29:00Z" w16du:dateUtc="2025-07-10T14:29:00Z">
+        <w:r>
+          <w:t xml:space="preserve"> 0.35 m (mean = 0.42, </w:t>
+        </w:r>
+        <w:r>
+          <w:rPr>
+            <w:i/>
+            <w:iCs/>
+          </w:rPr>
+          <w:t xml:space="preserve">SD = </w:t>
+        </w:r>
+      </w:ins>
+      <w:ins w:id="56" w:author="Balaena Institute whitehead" w:date="2025-07-10T11:30:00Z" w16du:dateUtc="2025-07-10T14:30:00Z">
+        <w:r>
+          <w:t xml:space="preserve">0.32). </w:t>
+        </w:r>
+      </w:ins>
+      <w:ins w:id="57" w:author="Balaena Institute whitehead" w:date="2025-07-10T11:35:00Z" w16du:dateUtc="2025-07-10T14:35:00Z">
+        <w:r>
+          <w:t xml:space="preserve">This </w:t>
+        </w:r>
+      </w:ins>
+      <w:ins w:id="58" w:author="Balaena Institute whitehead" w:date="2025-07-10T11:36:00Z" w16du:dateUtc="2025-07-10T14:36:00Z">
+        <w:r>
+          <w:t>represented</w:t>
+        </w:r>
+      </w:ins>
+      <w:ins w:id="59" w:author="Balaena Institute whitehead" w:date="2025-07-10T11:35:00Z" w16du:dateUtc="2025-07-10T14:35:00Z">
+        <w:r>
+          <w:t xml:space="preserve"> </w:t>
+        </w:r>
+      </w:ins>
+      <w:ins w:id="60" w:author="Balaena Institute whitehead" w:date="2025-07-10T11:37:00Z" w16du:dateUtc="2025-07-10T14:37:00Z">
+        <w:r>
+          <w:t xml:space="preserve">a median </w:t>
+        </w:r>
+      </w:ins>
+      <w:ins w:id="61" w:author="Balaena Institute whitehead" w:date="2025-07-10T11:39:00Z" w16du:dateUtc="2025-07-10T14:39:00Z">
+        <w:r>
+          <w:t xml:space="preserve">of </w:t>
+        </w:r>
+      </w:ins>
+      <w:ins w:id="62" w:author="Balaena Institute whitehead" w:date="2025-07-10T11:36:00Z" w16du:dateUtc="2025-07-10T14:36:00Z">
+        <w:r>
+          <w:t xml:space="preserve">3.29% of the mean </w:t>
+        </w:r>
+      </w:ins>
+      <w:ins w:id="63" w:author="Balaena Institute whitehead" w:date="2025-07-10T11:47:00Z" w16du:dateUtc="2025-07-10T14:47:00Z">
+        <w:r>
+          <w:rPr>
+            <w:i/>
+            <w:iCs/>
+          </w:rPr>
+          <w:t>TL</w:t>
+        </w:r>
+      </w:ins>
+      <w:ins w:id="64" w:author="Balaena Institute whitehead" w:date="2025-07-10T11:37:00Z" w16du:dateUtc="2025-07-10T14:37:00Z">
+        <w:r>
+          <w:t xml:space="preserve"> for </w:t>
+        </w:r>
+        <w:proofErr w:type="gramStart"/>
+        <w:r>
+          <w:t>each individual</w:t>
+        </w:r>
+        <w:proofErr w:type="gramEnd"/>
+        <w:r>
+          <w:t xml:space="preserve"> (mean = 4.18%, </w:t>
+        </w:r>
+      </w:ins>
+      <w:ins w:id="65" w:author="Balaena Institute whitehead" w:date="2025-07-10T11:38:00Z" w16du:dateUtc="2025-07-10T14:38:00Z">
+        <w:r>
+          <w:rPr>
+            <w:i/>
+            <w:iCs/>
+          </w:rPr>
+          <w:t xml:space="preserve">SD </w:t>
+        </w:r>
+        <w:r>
+          <w:rPr>
+            <w:i/>
+            <w:iCs/>
+          </w:rPr>
+          <w:lastRenderedPageBreak/>
+          <w:t xml:space="preserve">= </w:t>
+        </w:r>
+        <w:r>
+          <w:t>3.34%</w:t>
+        </w:r>
+        <w:r>
+          <w:t xml:space="preserve">). </w:t>
+        </w:r>
+      </w:ins>
+      <w:ins w:id="66" w:author="Balaena Institute whitehead" w:date="2025-07-10T11:46:00Z" w16du:dateUtc="2025-07-10T14:46:00Z">
+        <w:r>
+          <w:t xml:space="preserve">Resulting </w:t>
+        </w:r>
+      </w:ins>
+      <w:ins w:id="67" w:author="Balaena Institute whitehead" w:date="2025-07-10T11:47:00Z" w16du:dateUtc="2025-07-10T14:47:00Z">
+        <w:r>
+          <w:rPr>
+            <w:i/>
+            <w:iCs/>
+          </w:rPr>
+          <w:t xml:space="preserve">TL </w:t>
+        </w:r>
+        <w:r>
+          <w:t xml:space="preserve">estimates </w:t>
+        </w:r>
+      </w:ins>
+      <w:ins w:id="68" w:author="Balaena Institute whitehead" w:date="2025-07-10T11:49:00Z" w16du:dateUtc="2025-07-10T14:49:00Z">
+        <w:r>
+          <w:t xml:space="preserve">ranged from </w:t>
+        </w:r>
+      </w:ins>
+      <w:ins w:id="69" w:author="Balaena Institute whitehead" w:date="2025-07-10T11:50:00Z" w16du:dateUtc="2025-07-10T14:50:00Z">
+        <w:r>
+          <w:t>4.1 -16.1 m</w:t>
+        </w:r>
+      </w:ins>
+      <w:ins w:id="70" w:author="Balaena Institute whitehead" w:date="2025-07-10T11:53:00Z" w16du:dateUtc="2025-07-10T14:53:00Z">
+        <w:r>
+          <w:t>, with most individuals measuring between 8 – 13 m</w:t>
+        </w:r>
+      </w:ins>
+      <w:ins w:id="71" w:author="Balaena Institute whitehead" w:date="2025-07-10T11:50:00Z" w16du:dateUtc="2025-07-10T14:50:00Z">
+        <w:r>
+          <w:t xml:space="preserve"> </w:t>
+        </w:r>
+      </w:ins>
+      <w:ins w:id="72" w:author="Balaena Institute whitehead" w:date="2025-07-10T11:49:00Z" w16du:dateUtc="2025-07-10T14:49:00Z">
+        <w:r>
+          <w:t>(</w:t>
+        </w:r>
+        <w:r>
+          <w:fldChar w:fldCharType="begin"/>
+        </w:r>
+        <w:r>
+          <w:instrText xml:space="preserve"> REF _Ref203040586 \h </w:instrText>
+        </w:r>
+        <w:r>
+          <w:fldChar w:fldCharType="separate"/>
+        </w:r>
+        <w:r>
+          <w:rPr>
+            <w:b/>
+            <w:bCs/>
+            <w:rPrChange w:id="73" w:author="Balaena Institute whitehead" w:date="2025-07-10T11:16:00Z" w16du:dateUtc="2025-07-10T14:16:00Z">
+              <w:rPr/>
+            </w:rPrChange>
+          </w:rPr>
+          <w:t xml:space="preserve">Figure </w:t>
+        </w:r>
+        <w:r>
+          <w:rPr>
+            <w:b/>
+            <w:bCs/>
+            <w:noProof/>
+            <w:rPrChange w:id="74" w:author="Balaena Institute whitehead" w:date="2025-07-10T11:16:00Z" w16du:dateUtc="2025-07-10T14:16:00Z">
+              <w:rPr>
+                <w:noProof/>
+              </w:rPr>
+            </w:rPrChange>
+          </w:rPr>
+          <w:t>3</w:t>
+        </w:r>
+        <w:r>
+          <w:fldChar w:fldCharType="end"/>
+        </w:r>
+        <w:r>
+          <w:t>)</w:t>
+        </w:r>
+      </w:ins>
+      <w:ins w:id="75" w:author="Balaena Institute whitehead" w:date="2025-07-10T11:53:00Z" w16du:dateUtc="2025-07-10T14:53:00Z">
+        <w:r>
+          <w:t>.</w:t>
+        </w:r>
+      </w:ins>
+    </w:p>
+    <w:p>
+      <w:pPr>
+        <w:keepNext/>
+        <w:rPr>
+          <w:ins w:id="76" w:author="Balaena Institute whitehead" w:date="2025-07-10T11:20:00Z" w16du:dateUtc="2025-07-10T14:20:00Z"/>
+          <w:noProof/>
+        </w:rPr>
+      </w:pPr>
+    </w:p>
+    <w:p>
+      <w:pPr>
+        <w:keepNext/>
+        <w:rPr>
+          <w:ins w:id="77" w:author="Balaena Institute whitehead" w:date="2025-07-10T11:07:00Z" w16du:dateUtc="2025-07-10T14:07:00Z"/>
+        </w:rPr>
+        <w:pPrChange w:id="78" w:author="Balaena Institute whitehead" w:date="2025-07-10T11:07:00Z" w16du:dateUtc="2025-07-10T14:07:00Z">
+          <w:pPr/>
+        </w:pPrChange>
+      </w:pPr>
+      <w:ins w:id="79" w:author="Balaena Institute whitehead" w:date="2025-07-10T11:19:00Z" w16du:dateUtc="2025-07-10T14:19:00Z">
+        <w:r>
+          <w:rPr>
+            <w:noProof/>
+          </w:rPr>
+          <w:drawing>
+            <wp:inline distT="0" distB="0" distL="0" distR="0" wp14:anchorId="560DC80C" wp14:editId="56F228FA">
+              <wp:extent cx="5943600" cy="3106057"/>
+              <wp:effectExtent l="0" t="0" r="0" b="0"/>
+              <wp:docPr id="1224484880" name="Picture 8" descr="A graph of lines and dots&#10;&#10;AI-generated content may be incorrect."/>
+              <wp:cNvGraphicFramePr>
+                <a:graphicFrameLocks xmlns:a="http://schemas.openxmlformats.org/drawingml/2006/main" noChangeAspect="1"/>
+              </wp:cNvGraphicFramePr>
+              <a:graphic xmlns:a="http://schemas.openxmlformats.org/drawingml/2006/main">
+                <a:graphicData uri="http://schemas.openxmlformats.org/drawingml/2006/picture">
+                  <pic:pic xmlns:pic="http://schemas.openxmlformats.org/drawingml/2006/picture">
+                    <pic:nvPicPr>
+                      <pic:cNvPr id="1224484880" name="Picture 8" descr="A graph of lines and dots&#10;&#10;AI-generated content may be incorrect."/>
+                      <pic:cNvPicPr/>
+                    </pic:nvPicPr>
+                    <pic:blipFill rotWithShape="1">
+                      <a:blip r:embed="rId15" cstate="print">
+                        <a:extLst>
+                          <a:ext uri="{28A0092B-C50C-407E-A947-70E740481C1C}">
+                            <a14:useLocalDpi xmlns:a14="http://schemas.microsoft.com/office/drawing/2010/main" val="0"/>
+                          </a:ext>
+                        </a:extLst>
+                      </a:blip>
+                      <a:srcRect t="5934"/>
+                      <a:stretch>
+                        <a:fillRect/>
+                      </a:stretch>
+                    </pic:blipFill>
+                    <pic:spPr bwMode="auto">
+                      <a:xfrm>
+                        <a:off x="0" y="0"/>
+                        <a:ext cx="5943600" cy="3106057"/>
+                      </a:xfrm>
+                      <a:prstGeom prst="rect">
+                        <a:avLst/>
+                      </a:prstGeom>
+                      <a:ln>
+                        <a:noFill/>
+                      </a:ln>
+                      <a:extLst>
+                        <a:ext uri="{53640926-AAD7-44D8-BBD7-CCE9431645EC}">
+                          <a14:shadowObscured xmlns:a14="http://schemas.microsoft.com/office/drawing/2010/main"/>
+                        </a:ext>
+                      </a:extLst>
+                    </pic:spPr>
+                  </pic:pic>
+                </a:graphicData>
+              </a:graphic>
+            </wp:inline>
+          </w:drawing>
+        </w:r>
+      </w:ins>
+    </w:p>
+    <w:p>
+      <w:pPr>
+        <w:pStyle w:val="Caption"/>
+        <w:rPr>
+          <w:ins w:id="80" w:author="Balaena Institute whitehead" w:date="2025-07-10T11:03:00Z" w16du:dateUtc="2025-07-10T14:03:00Z"/>
+          <w:i w:val="0"/>
+          <w:iCs w:val="0"/>
+          <w:color w:val="auto"/>
+          <w:rPrChange w:id="81" w:author="Balaena Institute whitehead" w:date="2025-07-10T11:16:00Z" w16du:dateUtc="2025-07-10T14:16:00Z">
+            <w:rPr>
+              <w:ins w:id="82" w:author="Balaena Institute whitehead" w:date="2025-07-10T11:03:00Z" w16du:dateUtc="2025-07-10T14:03:00Z"/>
+            </w:rPr>
+          </w:rPrChange>
+        </w:rPr>
+        <w:pPrChange w:id="83" w:author="Balaena Institute whitehead" w:date="2025-07-10T11:07:00Z" w16du:dateUtc="2025-07-10T14:07:00Z">
+          <w:pPr>
+            <w:pStyle w:val="Heading4"/>
+          </w:pPr>
+        </w:pPrChange>
+      </w:pPr>
+      <w:bookmarkStart w:id="84" w:name="_Ref203040586"/>
+      <w:ins w:id="85" w:author="Balaena Institute whitehead" w:date="2025-07-10T11:07:00Z" w16du:dateUtc="2025-07-10T14:07:00Z">
+        <w:r>
+          <w:rPr>
+            <w:b/>
+            <w:bCs/>
+            <w:color w:val="auto"/>
+            <w:rPrChange w:id="86" w:author="Balaena Institute whitehead" w:date="2025-07-10T11:16:00Z" w16du:dateUtc="2025-07-10T14:16:00Z">
+              <w:rPr/>
+            </w:rPrChange>
+          </w:rPr>
+          <w:t xml:space="preserve">Figure </w:t>
+        </w:r>
+        <w:r>
+          <w:rPr>
+            <w:b/>
+            <w:bCs/>
+            <w:color w:val="auto"/>
+            <w:rPrChange w:id="87" w:author="Balaena Institute whitehead" w:date="2025-07-10T11:16:00Z" w16du:dateUtc="2025-07-10T14:16:00Z">
+              <w:rPr/>
+            </w:rPrChange>
+          </w:rPr>
+          <w:fldChar w:fldCharType="begin"/>
+        </w:r>
+        <w:r>
+          <w:rPr>
+            <w:b/>
+            <w:bCs/>
+            <w:color w:val="auto"/>
+            <w:rPrChange w:id="88" w:author="Balaena Institute whitehead" w:date="2025-07-10T11:16:00Z" w16du:dateUtc="2025-07-10T14:16:00Z">
+              <w:rPr/>
+            </w:rPrChange>
+          </w:rPr>
+          <w:instrText xml:space="preserve"> SEQ Figure \* ARABIC </w:instrText>
+        </w:r>
+      </w:ins>
+      <w:r>
+        <w:rPr>
+          <w:b/>
+          <w:bCs/>
+          <w:color w:val="auto"/>
+          <w:rPrChange w:id="89" w:author="Balaena Institute whitehead" w:date="2025-07-10T11:16:00Z" w16du:dateUtc="2025-07-10T14:16:00Z">
+            <w:rPr/>
+          </w:rPrChange>
+        </w:rPr>
+        <w:fldChar w:fldCharType="separate"/>
+      </w:r>
+      <w:ins w:id="90" w:author="Balaena Institute whitehead" w:date="2025-07-10T11:07:00Z" w16du:dateUtc="2025-07-10T14:07:00Z">
+        <w:r>
+          <w:rPr>
+            <w:b/>
+            <w:bCs/>
+            <w:noProof/>
+            <w:color w:val="auto"/>
+            <w:rPrChange w:id="91" w:author="Balaena Institute whitehead" w:date="2025-07-10T11:16:00Z" w16du:dateUtc="2025-07-10T14:16:00Z">
+              <w:rPr>
+                <w:noProof/>
+              </w:rPr>
+            </w:rPrChange>
+          </w:rPr>
+          <w:t>3</w:t>
+        </w:r>
+        <w:r>
+          <w:rPr>
+            <w:b/>
+            <w:bCs/>
+            <w:color w:val="auto"/>
+            <w:rPrChange w:id="92" w:author="Balaena Institute whitehead" w:date="2025-07-10T11:16:00Z" w16du:dateUtc="2025-07-10T14:16:00Z">
+              <w:rPr/>
+            </w:rPrChange>
+          </w:rPr>
+          <w:fldChar w:fldCharType="end"/>
+        </w:r>
+        <w:bookmarkEnd w:id="84"/>
+        <w:r>
+          <w:rPr>
+            <w:b/>
+            <w:bCs/>
+            <w:color w:val="auto"/>
+            <w:rPrChange w:id="93" w:author="Balaena Institute whitehead" w:date="2025-07-10T11:16:00Z" w16du:dateUtc="2025-07-10T14:16:00Z">
+              <w:rPr/>
+            </w:rPrChange>
+          </w:rPr>
+          <w:t>.</w:t>
+        </w:r>
+        <w:r>
+          <w:rPr>
+            <w:color w:val="auto"/>
+            <w:rPrChange w:id="94" w:author="Balaena Institute whitehead" w:date="2025-07-10T11:16:00Z" w16du:dateUtc="2025-07-10T14:16:00Z">
+              <w:rPr/>
+            </w:rPrChange>
+          </w:rPr>
+          <w:t xml:space="preserve"> </w:t>
+        </w:r>
+      </w:ins>
+      <w:ins w:id="95" w:author="Balaena Institute whitehead" w:date="2025-07-10T11:10:00Z" w16du:dateUtc="2025-07-10T14:10:00Z">
+        <w:r>
+          <w:rPr>
+            <w:i w:val="0"/>
+            <w:iCs w:val="0"/>
+            <w:color w:val="auto"/>
+            <w:rPrChange w:id="96" w:author="Balaena Institute whitehead" w:date="2025-07-10T11:16:00Z" w16du:dateUtc="2025-07-10T14:16:00Z">
+              <w:rPr>
+                <w:i w:val="0"/>
+                <w:iCs w:val="0"/>
+              </w:rPr>
+            </w:rPrChange>
+          </w:rPr>
+          <w:t>Total</w:t>
+        </w:r>
+      </w:ins>
+      <w:ins w:id="97" w:author="Balaena Institute whitehead" w:date="2025-07-10T11:13:00Z" w16du:dateUtc="2025-07-10T14:13:00Z">
+        <w:r>
+          <w:rPr>
+            <w:i w:val="0"/>
+            <w:iCs w:val="0"/>
+            <w:color w:val="auto"/>
+            <w:rPrChange w:id="98" w:author="Balaena Institute whitehead" w:date="2025-07-10T11:16:00Z" w16du:dateUtc="2025-07-10T14:16:00Z">
+              <w:rPr>
+                <w:i w:val="0"/>
+                <w:iCs w:val="0"/>
+              </w:rPr>
+            </w:rPrChange>
+          </w:rPr>
+          <w:t xml:space="preserve"> body</w:t>
+        </w:r>
+      </w:ins>
+      <w:ins w:id="99" w:author="Balaena Institute whitehead" w:date="2025-07-10T11:10:00Z" w16du:dateUtc="2025-07-10T14:10:00Z">
+        <w:r>
+          <w:rPr>
+            <w:i w:val="0"/>
+            <w:iCs w:val="0"/>
+            <w:color w:val="auto"/>
+            <w:rPrChange w:id="100" w:author="Balaena Institute whitehead" w:date="2025-07-10T11:16:00Z" w16du:dateUtc="2025-07-10T14:16:00Z">
+              <w:rPr>
+                <w:i w:val="0"/>
+                <w:iCs w:val="0"/>
+              </w:rPr>
+            </w:rPrChange>
+          </w:rPr>
+          <w:t xml:space="preserve"> length (m) and nose-to-body ratio </w:t>
+        </w:r>
+      </w:ins>
+      <w:ins w:id="101" w:author="Balaena Institute whitehead" w:date="2025-07-10T11:11:00Z" w16du:dateUtc="2025-07-10T14:11:00Z">
+        <w:r>
+          <w:rPr>
+            <w:i w:val="0"/>
+            <w:iCs w:val="0"/>
+            <w:color w:val="auto"/>
+            <w:rPrChange w:id="102" w:author="Balaena Institute whitehead" w:date="2025-07-10T11:16:00Z" w16du:dateUtc="2025-07-10T14:16:00Z">
+              <w:rPr>
+                <w:i w:val="0"/>
+                <w:iCs w:val="0"/>
+              </w:rPr>
+            </w:rPrChange>
+          </w:rPr>
+          <w:t>(</w:t>
+        </w:r>
+        <w:proofErr w:type="spellStart"/>
+        <w:r>
+          <w:rPr>
+            <w:color w:val="auto"/>
+            <w:rPrChange w:id="103" w:author="Balaena Institute whitehead" w:date="2025-07-10T11:16:00Z" w16du:dateUtc="2025-07-10T14:16:00Z">
+              <w:rPr/>
+            </w:rPrChange>
+          </w:rPr>
+          <w:t>NR</w:t>
+        </w:r>
+        <w:r>
+          <w:rPr>
+            <w:color w:val="auto"/>
+            <w:vertAlign w:val="subscript"/>
+            <w:rPrChange w:id="104" w:author="Balaena Institute whitehead" w:date="2025-07-10T11:16:00Z" w16du:dateUtc="2025-07-10T14:16:00Z">
+              <w:rPr>
+                <w:vertAlign w:val="subscript"/>
+              </w:rPr>
+            </w:rPrChange>
+          </w:rPr>
+          <w:t>flipper</w:t>
+        </w:r>
+        <w:proofErr w:type="spellEnd"/>
+        <w:r>
+          <w:rPr>
+            <w:i w:val="0"/>
+            <w:iCs w:val="0"/>
+            <w:color w:val="auto"/>
+            <w:rPrChange w:id="105" w:author="Balaena Institute whitehead" w:date="2025-07-10T11:16:00Z" w16du:dateUtc="2025-07-10T14:16:00Z">
+              <w:rPr>
+                <w:i w:val="0"/>
+                <w:iCs w:val="0"/>
+              </w:rPr>
+            </w:rPrChange>
+          </w:rPr>
+          <w:t xml:space="preserve">) estimates of </w:t>
+        </w:r>
+      </w:ins>
+      <w:ins w:id="106" w:author="Balaena Institute whitehead" w:date="2025-07-10T11:14:00Z" w16du:dateUtc="2025-07-10T14:14:00Z">
+        <w:r>
+          <w:rPr>
+            <w:i w:val="0"/>
+            <w:iCs w:val="0"/>
+            <w:color w:val="auto"/>
+            <w:rPrChange w:id="107" w:author="Balaena Institute whitehead" w:date="2025-07-10T11:16:00Z" w16du:dateUtc="2025-07-10T14:16:00Z">
+              <w:rPr>
+                <w:i w:val="0"/>
+                <w:iCs w:val="0"/>
+              </w:rPr>
+            </w:rPrChange>
+          </w:rPr>
+          <w:t xml:space="preserve">individual </w:t>
+        </w:r>
+      </w:ins>
+      <w:ins w:id="108" w:author="Balaena Institute whitehead" w:date="2025-07-10T11:11:00Z" w16du:dateUtc="2025-07-10T14:11:00Z">
+        <w:r>
+          <w:rPr>
+            <w:i w:val="0"/>
+            <w:iCs w:val="0"/>
+            <w:color w:val="auto"/>
+            <w:rPrChange w:id="109" w:author="Balaena Institute whitehead" w:date="2025-07-10T11:16:00Z" w16du:dateUtc="2025-07-10T14:16:00Z">
+              <w:rPr>
+                <w:i w:val="0"/>
+                <w:iCs w:val="0"/>
+              </w:rPr>
+            </w:rPrChange>
+          </w:rPr>
+          <w:t>sperm whales</w:t>
+        </w:r>
+      </w:ins>
+      <w:ins w:id="110" w:author="Balaena Institute whitehead" w:date="2025-07-10T11:14:00Z" w16du:dateUtc="2025-07-10T14:14:00Z">
+        <w:r>
+          <w:rPr>
+            <w:i w:val="0"/>
+            <w:iCs w:val="0"/>
+            <w:color w:val="auto"/>
+            <w:rPrChange w:id="111" w:author="Balaena Institute whitehead" w:date="2025-07-10T11:16:00Z" w16du:dateUtc="2025-07-10T14:16:00Z">
+              <w:rPr>
+                <w:i w:val="0"/>
+                <w:iCs w:val="0"/>
+              </w:rPr>
+            </w:rPrChange>
+          </w:rPr>
+          <w:t xml:space="preserve">. </w:t>
+        </w:r>
+      </w:ins>
+      <w:ins w:id="112" w:author="Balaena Institute whitehead" w:date="2025-07-10T11:09:00Z" w16du:dateUtc="2025-07-10T14:09:00Z">
+        <w:r>
+          <w:rPr>
+            <w:i w:val="0"/>
+            <w:iCs w:val="0"/>
+            <w:color w:val="auto"/>
+            <w:rPrChange w:id="113" w:author="Balaena Institute whitehead" w:date="2025-07-10T11:16:00Z" w16du:dateUtc="2025-07-10T14:16:00Z">
+              <w:rPr>
+                <w:i w:val="0"/>
+                <w:iCs w:val="0"/>
+              </w:rPr>
+            </w:rPrChange>
+          </w:rPr>
+          <w:t xml:space="preserve"> </w:t>
+        </w:r>
+      </w:ins>
+      <w:ins w:id="114" w:author="Balaena Institute whitehead" w:date="2025-07-10T11:14:00Z" w16du:dateUtc="2025-07-10T14:14:00Z">
+        <w:r>
+          <w:rPr>
+            <w:i w:val="0"/>
+            <w:iCs w:val="0"/>
+            <w:color w:val="auto"/>
+            <w:rPrChange w:id="115" w:author="Balaena Institute whitehead" w:date="2025-07-10T11:16:00Z" w16du:dateUtc="2025-07-10T14:16:00Z">
+              <w:rPr>
+                <w:i w:val="0"/>
+                <w:iCs w:val="0"/>
+              </w:rPr>
+            </w:rPrChange>
+          </w:rPr>
+          <w:t xml:space="preserve">Point locations show the bootstrapped mean for </w:t>
+        </w:r>
+        <w:proofErr w:type="gramStart"/>
+        <w:r>
+          <w:rPr>
+            <w:i w:val="0"/>
+            <w:iCs w:val="0"/>
+            <w:color w:val="auto"/>
+            <w:rPrChange w:id="116" w:author="Balaena Institute whitehead" w:date="2025-07-10T11:16:00Z" w16du:dateUtc="2025-07-10T14:16:00Z">
+              <w:rPr>
+                <w:i w:val="0"/>
+                <w:iCs w:val="0"/>
+              </w:rPr>
+            </w:rPrChange>
+          </w:rPr>
+          <w:t>each individual</w:t>
+        </w:r>
+        <w:proofErr w:type="gramEnd"/>
+        <w:r>
+          <w:rPr>
+            <w:i w:val="0"/>
+            <w:iCs w:val="0"/>
+            <w:color w:val="auto"/>
+            <w:rPrChange w:id="117" w:author="Balaena Institute whitehead" w:date="2025-07-10T11:16:00Z" w16du:dateUtc="2025-07-10T14:16:00Z">
+              <w:rPr>
+                <w:i w:val="0"/>
+                <w:iCs w:val="0"/>
+              </w:rPr>
+            </w:rPrChange>
+          </w:rPr>
+          <w:t xml:space="preserve"> (N simulations = 1000), </w:t>
+        </w:r>
+      </w:ins>
+      <w:ins w:id="118" w:author="Balaena Institute whitehead" w:date="2025-07-10T11:15:00Z" w16du:dateUtc="2025-07-10T14:15:00Z">
+        <w:r>
+          <w:rPr>
+            <w:i w:val="0"/>
+            <w:iCs w:val="0"/>
+            <w:color w:val="auto"/>
+            <w:rPrChange w:id="119" w:author="Balaena Institute whitehead" w:date="2025-07-10T11:16:00Z" w16du:dateUtc="2025-07-10T14:16:00Z">
+              <w:rPr>
+                <w:i w:val="0"/>
+                <w:iCs w:val="0"/>
+              </w:rPr>
+            </w:rPrChange>
+          </w:rPr>
+          <w:t>horizontal error bars show the</w:t>
+        </w:r>
+      </w:ins>
+      <w:ins w:id="120" w:author="Balaena Institute whitehead" w:date="2025-07-10T11:16:00Z" w16du:dateUtc="2025-07-10T14:16:00Z">
+        <w:r>
+          <w:rPr>
+            <w:i w:val="0"/>
+            <w:iCs w:val="0"/>
+            <w:color w:val="auto"/>
+            <w:rPrChange w:id="121" w:author="Balaena Institute whitehead" w:date="2025-07-10T11:16:00Z" w16du:dateUtc="2025-07-10T14:16:00Z">
+              <w:rPr>
+                <w:i w:val="0"/>
+                <w:iCs w:val="0"/>
+              </w:rPr>
+            </w:rPrChange>
+          </w:rPr>
+          <w:t xml:space="preserve"> corresponding</w:t>
+        </w:r>
+      </w:ins>
+      <w:ins w:id="122" w:author="Balaena Institute whitehead" w:date="2025-07-10T11:15:00Z" w16du:dateUtc="2025-07-10T14:15:00Z">
+        <w:r>
+          <w:rPr>
+            <w:i w:val="0"/>
+            <w:iCs w:val="0"/>
+            <w:color w:val="auto"/>
+            <w:rPrChange w:id="123" w:author="Balaena Institute whitehead" w:date="2025-07-10T11:16:00Z" w16du:dateUtc="2025-07-10T14:16:00Z">
+              <w:rPr>
+                <w:i w:val="0"/>
+                <w:iCs w:val="0"/>
+              </w:rPr>
+            </w:rPrChange>
+          </w:rPr>
+          <w:t xml:space="preserve"> 95% CI length range, and vertical error bars sho</w:t>
+        </w:r>
+      </w:ins>
+      <w:ins w:id="124" w:author="Balaena Institute whitehead" w:date="2025-07-10T11:16:00Z" w16du:dateUtc="2025-07-10T14:16:00Z">
+        <w:r>
+          <w:rPr>
+            <w:i w:val="0"/>
+            <w:iCs w:val="0"/>
+            <w:color w:val="auto"/>
+            <w:rPrChange w:id="125" w:author="Balaena Institute whitehead" w:date="2025-07-10T11:16:00Z" w16du:dateUtc="2025-07-10T14:16:00Z">
+              <w:rPr>
+                <w:i w:val="0"/>
+                <w:iCs w:val="0"/>
+              </w:rPr>
+            </w:rPrChange>
+          </w:rPr>
+          <w:t>w</w:t>
+        </w:r>
+      </w:ins>
+      <w:ins w:id="126" w:author="Balaena Institute whitehead" w:date="2025-07-10T11:15:00Z" w16du:dateUtc="2025-07-10T14:15:00Z">
+        <w:r>
+          <w:rPr>
+            <w:i w:val="0"/>
+            <w:iCs w:val="0"/>
+            <w:color w:val="auto"/>
+            <w:rPrChange w:id="127" w:author="Balaena Institute whitehead" w:date="2025-07-10T11:16:00Z" w16du:dateUtc="2025-07-10T14:16:00Z">
+              <w:rPr>
+                <w:i w:val="0"/>
+                <w:iCs w:val="0"/>
+              </w:rPr>
+            </w:rPrChange>
+          </w:rPr>
+          <w:t xml:space="preserve"> the 95% CI </w:t>
+        </w:r>
+        <w:proofErr w:type="spellStart"/>
+        <w:r>
+          <w:rPr>
+            <w:color w:val="auto"/>
+            <w:rPrChange w:id="128" w:author="Balaena Institute whitehead" w:date="2025-07-10T11:16:00Z" w16du:dateUtc="2025-07-10T14:16:00Z">
+              <w:rPr/>
+            </w:rPrChange>
+          </w:rPr>
+          <w:t>NR</w:t>
+        </w:r>
+        <w:r>
+          <w:rPr>
+            <w:color w:val="auto"/>
+            <w:vertAlign w:val="subscript"/>
+            <w:rPrChange w:id="129" w:author="Balaena Institute whitehead" w:date="2025-07-10T11:16:00Z" w16du:dateUtc="2025-07-10T14:16:00Z">
+              <w:rPr>
+                <w:vertAlign w:val="subscript"/>
+              </w:rPr>
+            </w:rPrChange>
+          </w:rPr>
+          <w:t>flipper</w:t>
+        </w:r>
+        <w:proofErr w:type="spellEnd"/>
+        <w:r>
+          <w:rPr>
+            <w:i w:val="0"/>
+            <w:iCs w:val="0"/>
+            <w:color w:val="auto"/>
+            <w:vertAlign w:val="subscript"/>
+            <w:rPrChange w:id="130" w:author="Balaena Institute whitehead" w:date="2025-07-10T11:16:00Z" w16du:dateUtc="2025-07-10T14:16:00Z">
+              <w:rPr>
+                <w:i w:val="0"/>
+                <w:iCs w:val="0"/>
+                <w:vertAlign w:val="subscript"/>
+              </w:rPr>
+            </w:rPrChange>
+          </w:rPr>
+          <w:t xml:space="preserve"> </w:t>
+        </w:r>
+      </w:ins>
+      <w:ins w:id="131" w:author="Balaena Institute whitehead" w:date="2025-07-10T11:16:00Z" w16du:dateUtc="2025-07-10T14:16:00Z">
+        <w:r>
+          <w:rPr>
+            <w:i w:val="0"/>
+            <w:iCs w:val="0"/>
+            <w:color w:val="auto"/>
+            <w:rPrChange w:id="132" w:author="Balaena Institute whitehead" w:date="2025-07-10T11:16:00Z" w16du:dateUtc="2025-07-10T14:16:00Z">
+              <w:rPr>
+                <w:i w:val="0"/>
+                <w:iCs w:val="0"/>
+              </w:rPr>
+            </w:rPrChange>
+          </w:rPr>
+          <w:t xml:space="preserve">range. </w:t>
+        </w:r>
+      </w:ins>
+      <w:ins w:id="133" w:author="Balaena Institute whitehead" w:date="2025-07-10T11:20:00Z" w16du:dateUtc="2025-07-10T14:20:00Z">
+        <w:r>
+          <w:rPr>
+            <w:i w:val="0"/>
+            <w:iCs w:val="0"/>
+            <w:color w:val="auto"/>
+          </w:rPr>
+          <w:t>The d</w:t>
+        </w:r>
+      </w:ins>
+      <w:ins w:id="134" w:author="Balaena Institute whitehead" w:date="2025-07-10T11:19:00Z" w16du:dateUtc="2025-07-10T14:19:00Z">
+        <w:r>
+          <w:rPr>
+            <w:i w:val="0"/>
+            <w:iCs w:val="0"/>
+            <w:color w:val="auto"/>
+          </w:rPr>
+          <w:t xml:space="preserve">ashed vertical lines indicate the minimum body lengths associated with sperm whale sex and age classes </w:t>
+        </w:r>
+        <w:r>
+          <w:rPr>
+            <w:i w:val="0"/>
+            <w:iCs w:val="0"/>
+            <w:color w:val="auto"/>
+          </w:rPr>
+          <w:t>based on Best 1979, Best et al. 1984, and Mendes et al. 2007 as follows</w:t>
+        </w:r>
+        <w:r>
+          <w:rPr>
+            <w:i w:val="0"/>
+            <w:iCs w:val="0"/>
+            <w:color w:val="auto"/>
+          </w:rPr>
+          <w:t xml:space="preserve">: </w:t>
+        </w:r>
+        <w:r>
+          <w:rPr>
+            <w:i w:val="0"/>
+            <w:iCs w:val="0"/>
+            <w:color w:val="auto"/>
+          </w:rPr>
+          <w:t>calf</w:t>
+        </w:r>
+        <w:r>
+          <w:rPr>
+            <w:i w:val="0"/>
+            <w:iCs w:val="0"/>
+            <w:color w:val="auto"/>
+          </w:rPr>
+          <w:t xml:space="preserve"> (4 m; NB), juvenile (J; 5.5 m), sub-adult (SA; 7.6 m ), adult female (AF – 8.5 m),  adult male and mature female (AM/MF – 10 m), maximum female length (Fmax – 12 m), and mature male (MM – 13.7</w:t>
+        </w:r>
+        <w:r>
+          <w:rPr>
+            <w:i w:val="0"/>
+            <w:iCs w:val="0"/>
+            <w:color w:val="auto"/>
+          </w:rPr>
+          <w:t>).</w:t>
+        </w:r>
+        <w:commentRangeStart w:id="135"/>
+        <w:commentRangeEnd w:id="135"/>
+        <w:r>
+          <w:rPr>
+            <w:rStyle w:val="CommentReference"/>
+            <w:i w:val="0"/>
+            <w:iCs w:val="0"/>
+            <w:color w:val="auto"/>
+          </w:rPr>
+          <w:commentReference w:id="135"/>
+        </w:r>
+      </w:ins>
+    </w:p>
+    <w:p>
+      <w:pPr>
+        <w:pPrChange w:id="136" w:author="Balaena Institute whitehead" w:date="2025-07-10T11:03:00Z" w16du:dateUtc="2025-07-10T14:03:00Z">
+          <w:pPr>
+            <w:pStyle w:val="Heading3"/>
+          </w:pPr>
+        </w:pPrChange>
+      </w:pPr>
     </w:p>
     <w:p>
       <w:pPr>
         <w:pStyle w:val="Heading4"/>
       </w:pPr>
       <w:r>
-        <w:t>3.3.1 Parameter optimization</w:t>
+        <w:t>3.3.</w:t>
+      </w:r>
+      <w:ins w:id="137" w:author="Balaena Institute whitehead" w:date="2025-07-10T11:03:00Z" w16du:dateUtc="2025-07-10T14:03:00Z">
+        <w:r>
+          <w:t>2</w:t>
+        </w:r>
+      </w:ins>
+      <w:del w:id="138" w:author="Balaena Institute whitehead" w:date="2025-07-10T11:03:00Z" w16du:dateUtc="2025-07-10T14:03:00Z">
+        <w:r>
+          <w:delText>1</w:delText>
+        </w:r>
+      </w:del>
+      <w:r>
+        <w:t xml:space="preserve"> Parameter optimization</w:t>
       </w:r>
     </w:p>
     <w:p>
-      <w:commentRangeStart w:id="44"/>
+      <w:commentRangeStart w:id="139"/>
       <w:r>
         <w:t xml:space="preserve">Optimal values for </w:t>
       </w:r>
@@ -10071,6 +10825,7 @@
       <w:r>
         <w:t xml:space="preserve">than </w:t>
       </w:r>
+      <w:proofErr w:type="spellStart"/>
       <w:r>
         <w:rPr>
           <w:i/>
@@ -10101,6 +10856,7 @@
         </w:rPr>
         <w:t>lipper</w:t>
       </w:r>
+      <w:proofErr w:type="spellEnd"/>
       <w:r>
         <w:rPr>
           <w:i/>
@@ -10141,12 +10897,12 @@
       <w:r>
         <w:t xml:space="preserve">), </w:t>
       </w:r>
-      <w:commentRangeEnd w:id="44"/>
+      <w:commentRangeEnd w:id="139"/>
       <w:r>
         <w:rPr>
           <w:rStyle w:val="CommentReference"/>
         </w:rPr>
-        <w:commentReference w:id="44"/>
+        <w:commentReference w:id="139"/>
       </w:r>
       <w:r>
         <w:t xml:space="preserve">resulting in generally higher levels of uncertainty associated with models based on </w:t>
@@ -10169,6 +10925,7 @@
       <w:r>
         <w:t xml:space="preserve"> than </w:t>
       </w:r>
+      <w:proofErr w:type="spellStart"/>
       <w:r>
         <w:rPr>
           <w:i/>
@@ -10184,6 +10941,7 @@
         </w:rPr>
         <w:t>flipper</w:t>
       </w:r>
+      <w:proofErr w:type="spellEnd"/>
       <w:r>
         <w:rPr>
           <w:i/>
@@ -10386,7 +11144,11 @@
         <w:t xml:space="preserve"> </w:t>
       </w:r>
       <w:r>
-        <w:t xml:space="preserve">than the rest of individuals, while their </w:t>
+        <w:t xml:space="preserve">than the rest of </w:t>
+      </w:r>
+      <w:r>
+        <w:lastRenderedPageBreak/>
+        <w:t xml:space="preserve">individuals, while their </w:t>
       </w:r>
       <w:r>
         <w:rPr>
@@ -10634,7 +11396,7 @@
       <w:r>
         <w:t xml:space="preserve">. </w:t>
       </w:r>
-      <w:commentRangeStart w:id="45"/>
+      <w:commentRangeStart w:id="140"/>
       <w:r>
         <w:t xml:space="preserve">For </w:t>
       </w:r>
@@ -10717,12 +11479,12 @@
       <w:r>
         <w:t xml:space="preserve"> estimated to be impossibly greater than 1.0).</w:t>
       </w:r>
-      <w:commentRangeEnd w:id="45"/>
+      <w:commentRangeEnd w:id="140"/>
       <w:r>
         <w:rPr>
           <w:rStyle w:val="CommentReference"/>
         </w:rPr>
-        <w:commentReference w:id="45"/>
+        <w:commentReference w:id="140"/>
       </w:r>
     </w:p>
     <w:p>
@@ -10735,7 +11497,7 @@
           <w:color w:val="000000" w:themeColor="text1"/>
         </w:rPr>
       </w:pPr>
-      <w:bookmarkStart w:id="46" w:name="_Ref201835481"/>
+      <w:bookmarkStart w:id="141" w:name="_Ref201835481"/>
       <w:r>
         <w:rPr>
           <w:b/>
@@ -10785,7 +11547,7 @@
         </w:rPr>
         <w:fldChar w:fldCharType="end"/>
       </w:r>
-      <w:bookmarkEnd w:id="46"/>
+      <w:bookmarkEnd w:id="141"/>
       <w:r>
         <w:rPr>
           <w:color w:val="000000" w:themeColor="text1"/>
@@ -10817,7 +11579,7 @@
         </w:rPr>
         <w:t xml:space="preserve"> percentile confidence intervals (95% CI) based on 1000 iterations for parameters relating sperm whale length (m) and </w:t>
       </w:r>
-      <w:commentRangeStart w:id="47"/>
+      <w:commentRangeStart w:id="142"/>
       <w:r>
         <w:rPr>
           <w:i w:val="0"/>
@@ -10826,7 +11588,7 @@
         </w:rPr>
         <w:t xml:space="preserve">nose-to-body ratio </w:t>
       </w:r>
-      <w:commentRangeEnd w:id="47"/>
+      <w:commentRangeEnd w:id="142"/>
       <w:r>
         <w:rPr>
           <w:rStyle w:val="CommentReference"/>
@@ -10836,7 +11598,7 @@
           <w:sz w:val="18"/>
           <w:szCs w:val="18"/>
         </w:rPr>
-        <w:commentReference w:id="47"/>
+        <w:commentReference w:id="142"/>
       </w:r>
       <w:r>
         <w:rPr>
@@ -11009,7 +11771,7 @@
         </w:rPr>
         <w:t xml:space="preserve">), </w:t>
       </w:r>
-      <w:commentRangeStart w:id="48"/>
+      <w:commentRangeStart w:id="143"/>
       <w:r>
         <w:rPr>
           <w:i w:val="0"/>
@@ -11055,7 +11817,7 @@
         </w:rPr>
         <w:t>)</w:t>
       </w:r>
-      <w:commentRangeEnd w:id="48"/>
+      <w:commentRangeEnd w:id="143"/>
       <w:r>
         <w:rPr>
           <w:rStyle w:val="CommentReference"/>
@@ -11063,7 +11825,7 @@
           <w:iCs w:val="0"/>
           <w:color w:val="auto"/>
         </w:rPr>
-        <w:commentReference w:id="48"/>
+        <w:commentReference w:id="143"/>
       </w:r>
       <w:r>
         <w:rPr>
@@ -11836,301 +12598,6 @@
                     <pic:cNvPicPr/>
                   </pic:nvPicPr>
                   <pic:blipFill>
-                    <a:blip r:embed="rId15" cstate="print">
-                      <a:extLst>
-                        <a:ext uri="{28A0092B-C50C-407E-A947-70E740481C1C}">
-                          <a14:useLocalDpi xmlns:a14="http://schemas.microsoft.com/office/drawing/2010/main" val="0"/>
-                        </a:ext>
-                      </a:extLst>
-                    </a:blip>
-                    <a:stretch>
-                      <a:fillRect/>
-                    </a:stretch>
-                  </pic:blipFill>
-                  <pic:spPr>
-                    <a:xfrm>
-                      <a:off x="0" y="0"/>
-                      <a:ext cx="5943600" cy="2971800"/>
-                    </a:xfrm>
-                    <a:prstGeom prst="rect">
-                      <a:avLst/>
-                    </a:prstGeom>
-                  </pic:spPr>
-                </pic:pic>
-              </a:graphicData>
-            </a:graphic>
-          </wp:inline>
-        </w:drawing>
-      </w:r>
-    </w:p>
-    <w:p>
-      <w:pPr>
-        <w:pStyle w:val="Caption"/>
-      </w:pPr>
-      <w:bookmarkStart w:id="49" w:name="_Ref201775677"/>
-      <w:commentRangeStart w:id="50"/>
-      <w:r>
-        <w:rPr>
-          <w:b/>
-          <w:bCs/>
-          <w:color w:val="auto"/>
-        </w:rPr>
-        <w:t xml:space="preserve">Figure </w:t>
-      </w:r>
-      <w:r>
-        <w:rPr>
-          <w:b/>
-          <w:bCs/>
-          <w:color w:val="auto"/>
-        </w:rPr>
-        <w:fldChar w:fldCharType="begin"/>
-      </w:r>
-      <w:r>
-        <w:rPr>
-          <w:b/>
-          <w:bCs/>
-          <w:color w:val="auto"/>
-        </w:rPr>
-        <w:instrText xml:space="preserve"> SEQ Figure \* ARABIC </w:instrText>
-      </w:r>
-      <w:r>
-        <w:rPr>
-          <w:b/>
-          <w:bCs/>
-          <w:color w:val="auto"/>
-        </w:rPr>
-        <w:fldChar w:fldCharType="separate"/>
-      </w:r>
-      <w:r>
-        <w:rPr>
-          <w:b/>
-          <w:bCs/>
-          <w:noProof/>
-          <w:color w:val="auto"/>
-        </w:rPr>
-        <w:t>3</w:t>
-      </w:r>
-      <w:r>
-        <w:rPr>
-          <w:b/>
-          <w:bCs/>
-          <w:color w:val="auto"/>
-        </w:rPr>
-        <w:fldChar w:fldCharType="end"/>
-      </w:r>
-      <w:bookmarkEnd w:id="49"/>
-      <w:r>
-        <w:rPr>
-          <w:b/>
-          <w:bCs/>
-          <w:color w:val="auto"/>
-        </w:rPr>
-        <w:t xml:space="preserve">. </w:t>
-      </w:r>
-      <w:r>
-        <w:rPr>
-          <w:i w:val="0"/>
-          <w:iCs w:val="0"/>
-          <w:color w:val="auto"/>
-        </w:rPr>
-        <w:t>Bootstrapped logistic curves of the total length (m) and the nose-to-body ratio of sperm whales based on measures of the snout to the caudal base of the dorsal fin (</w:t>
-      </w:r>
-      <w:r>
-        <w:rPr>
-          <w:i w:val="0"/>
-          <w:iCs w:val="0"/>
-          <w:color w:val="auto"/>
-        </w:rPr>
-        <w:t>a</w:t>
-      </w:r>
-      <w:r>
-        <w:rPr>
-          <w:i w:val="0"/>
-          <w:iCs w:val="0"/>
-          <w:color w:val="auto"/>
-        </w:rPr>
-        <w:t>) and snout to the base of the flipper (</w:t>
-      </w:r>
-      <w:r>
-        <w:rPr>
-          <w:i w:val="0"/>
-          <w:iCs w:val="0"/>
-          <w:color w:val="auto"/>
-        </w:rPr>
-        <w:t>b</w:t>
-      </w:r>
-      <w:r>
-        <w:rPr>
-          <w:i w:val="0"/>
-          <w:iCs w:val="0"/>
-          <w:color w:val="auto"/>
-        </w:rPr>
-        <w:t xml:space="preserve">). Theoretical male curves are shown in violet and theoretical female curves are shown in green. The average </w:t>
-      </w:r>
-      <w:r>
-        <w:rPr>
-          <w:color w:val="auto"/>
-        </w:rPr>
-        <w:t>N</w:t>
-      </w:r>
-      <w:commentRangeStart w:id="51"/>
-      <w:r>
-        <w:rPr>
-          <w:color w:val="auto"/>
-        </w:rPr>
-        <w:t xml:space="preserve">R </w:t>
-      </w:r>
-      <w:r>
-        <w:rPr>
-          <w:i w:val="0"/>
-          <w:iCs w:val="0"/>
-          <w:color w:val="auto"/>
-        </w:rPr>
-        <w:t xml:space="preserve">values </w:t>
-      </w:r>
-      <w:commentRangeEnd w:id="51"/>
-      <w:r>
-        <w:rPr>
-          <w:rStyle w:val="CommentReference"/>
-          <w:i w:val="0"/>
-          <w:iCs w:val="0"/>
-          <w:color w:val="auto"/>
-        </w:rPr>
-        <w:commentReference w:id="51"/>
-      </w:r>
-      <w:r>
-        <w:rPr>
-          <w:i w:val="0"/>
-          <w:iCs w:val="0"/>
-          <w:color w:val="auto"/>
-        </w:rPr>
-        <w:t>across iterations are shown by light violet</w:t>
-      </w:r>
-      <w:r>
-        <w:rPr>
-          <w:i w:val="0"/>
-          <w:iCs w:val="0"/>
-          <w:color w:val="auto"/>
-        </w:rPr>
-        <w:t xml:space="preserve"> dashed</w:t>
-      </w:r>
-      <w:r>
-        <w:rPr>
-          <w:i w:val="0"/>
-          <w:iCs w:val="0"/>
-          <w:color w:val="auto"/>
-        </w:rPr>
-        <w:t xml:space="preserve"> and green</w:t>
-      </w:r>
-      <w:r>
-        <w:rPr>
-          <w:i w:val="0"/>
-          <w:iCs w:val="0"/>
-          <w:color w:val="auto"/>
-        </w:rPr>
-        <w:t xml:space="preserve"> solid</w:t>
-      </w:r>
-      <w:r>
-        <w:rPr>
-          <w:i w:val="0"/>
-          <w:iCs w:val="0"/>
-          <w:color w:val="auto"/>
-        </w:rPr>
-        <w:t xml:space="preserve"> lines</w:t>
-      </w:r>
-      <w:r>
-        <w:rPr>
-          <w:i w:val="0"/>
-          <w:iCs w:val="0"/>
-          <w:color w:val="auto"/>
-        </w:rPr>
-        <w:t xml:space="preserve"> for males and females</w:t>
-      </w:r>
-      <w:r>
-        <w:rPr>
-          <w:i w:val="0"/>
-          <w:iCs w:val="0"/>
-          <w:color w:val="auto"/>
-        </w:rPr>
-        <w:t>,</w:t>
-      </w:r>
-      <w:r>
-        <w:rPr>
-          <w:i w:val="0"/>
-          <w:iCs w:val="0"/>
-          <w:color w:val="auto"/>
-        </w:rPr>
-        <w:t xml:space="preserve"> respectively</w:t>
-      </w:r>
-      <w:r>
-        <w:rPr>
-          <w:i w:val="0"/>
-          <w:iCs w:val="0"/>
-          <w:color w:val="auto"/>
-        </w:rPr>
-        <w:t xml:space="preserve">. </w:t>
-      </w:r>
-      <w:r>
-        <w:rPr>
-          <w:i w:val="0"/>
-          <w:iCs w:val="0"/>
-          <w:color w:val="auto"/>
-        </w:rPr>
-        <w:t>The dashed</w:t>
-      </w:r>
-      <w:r>
-        <w:rPr>
-          <w:i w:val="0"/>
-          <w:iCs w:val="0"/>
-          <w:color w:val="auto"/>
-        </w:rPr>
-        <w:t xml:space="preserve"> vertical lines indicate the minimum body lengths associated with sperm whale sex and age classes as follows: length at birth (4 m; NB), juvenile (J; 5.5 m), sub-adult (SA; 7.6 m ), adult female (AF – 8.5 m),  adult male and mature female (AM/MF – 10 m), maximum female length (Fmax – 12 m), and mature male (MM – 13.7</w:t>
-      </w:r>
-      <w:r>
-        <w:rPr>
-          <w:i w:val="0"/>
-          <w:iCs w:val="0"/>
-          <w:color w:val="auto"/>
-        </w:rPr>
-        <w:t>).</w:t>
-      </w:r>
-      <w:commentRangeEnd w:id="50"/>
-      <w:r>
-        <w:rPr>
-          <w:rStyle w:val="CommentReference"/>
-          <w:i w:val="0"/>
-          <w:iCs w:val="0"/>
-          <w:color w:val="auto"/>
-        </w:rPr>
-        <w:commentReference w:id="50"/>
-      </w:r>
-    </w:p>
-    <w:p/>
-    <w:p>
-      <w:pPr>
-        <w:keepNext/>
-      </w:pPr>
-      <w:r>
-        <w:rPr>
-          <w:noProof/>
-        </w:rPr>
-        <w:lastRenderedPageBreak/>
-        <w:drawing>
-          <wp:inline distT="0" distB="0" distL="0" distR="0" wp14:anchorId="2B3BFCF4" wp14:editId="33B184A7">
-            <wp:extent cx="5943600" cy="2971800"/>
-            <wp:effectExtent l="0" t="0" r="0" b="0"/>
-            <wp:docPr id="1427704134" name="Picture 21" descr="A diagram of a graph&#10;&#10;AI-generated content may be incorrect."/>
-            <wp:cNvGraphicFramePr>
-              <a:graphicFrameLocks xmlns:a="http://schemas.openxmlformats.org/drawingml/2006/main" noChangeAspect="1"/>
-            </wp:cNvGraphicFramePr>
-            <a:graphic xmlns:a="http://schemas.openxmlformats.org/drawingml/2006/main">
-              <a:graphicData uri="http://schemas.openxmlformats.org/drawingml/2006/picture">
-                <pic:pic xmlns:pic="http://schemas.openxmlformats.org/drawingml/2006/picture">
-                  <pic:nvPicPr>
-                    <pic:cNvPr id="1427704134" name="Picture 21" descr="A diagram of a graph&#10;&#10;AI-generated content may be incorrect."/>
-                    <pic:cNvPicPr/>
-                  </pic:nvPicPr>
-                  <pic:blipFill>
                     <a:blip r:embed="rId16" cstate="print">
                       <a:extLst>
                         <a:ext uri="{28A0092B-C50C-407E-A947-70E740481C1C}">
@@ -12161,77 +12628,87 @@
     <w:p>
       <w:pPr>
         <w:pStyle w:val="Caption"/>
+      </w:pPr>
+      <w:bookmarkStart w:id="144" w:name="_Ref201775677"/>
+      <w:commentRangeStart w:id="145"/>
+      <w:r>
+        <w:rPr>
+          <w:b/>
+          <w:bCs/>
+          <w:color w:val="auto"/>
+        </w:rPr>
+        <w:t xml:space="preserve">Figure </w:t>
+      </w:r>
+      <w:r>
+        <w:rPr>
+          <w:b/>
+          <w:bCs/>
+          <w:color w:val="auto"/>
+        </w:rPr>
+        <w:fldChar w:fldCharType="begin"/>
+      </w:r>
+      <w:r>
+        <w:rPr>
+          <w:b/>
+          <w:bCs/>
+          <w:color w:val="auto"/>
+        </w:rPr>
+        <w:instrText xml:space="preserve"> SEQ Figure \* ARABIC </w:instrText>
+      </w:r>
+      <w:r>
+        <w:rPr>
+          <w:b/>
+          <w:bCs/>
+          <w:color w:val="auto"/>
+        </w:rPr>
+        <w:fldChar w:fldCharType="separate"/>
+      </w:r>
+      <w:ins w:id="146" w:author="Balaena Institute whitehead" w:date="2025-07-10T11:07:00Z" w16du:dateUtc="2025-07-10T14:07:00Z">
+        <w:r>
+          <w:rPr>
+            <w:b/>
+            <w:bCs/>
+            <w:noProof/>
+            <w:color w:val="auto"/>
+          </w:rPr>
+          <w:t>4</w:t>
+        </w:r>
+      </w:ins>
+      <w:del w:id="147" w:author="Balaena Institute whitehead" w:date="2025-07-10T11:07:00Z" w16du:dateUtc="2025-07-10T14:07:00Z">
+        <w:r>
+          <w:rPr>
+            <w:b/>
+            <w:bCs/>
+            <w:noProof/>
+            <w:color w:val="auto"/>
+          </w:rPr>
+          <w:delText>3</w:delText>
+        </w:r>
+      </w:del>
+      <w:r>
+        <w:rPr>
+          <w:b/>
+          <w:bCs/>
+          <w:color w:val="auto"/>
+        </w:rPr>
+        <w:fldChar w:fldCharType="end"/>
+      </w:r>
+      <w:bookmarkEnd w:id="144"/>
+      <w:r>
+        <w:rPr>
+          <w:b/>
+          <w:bCs/>
+          <w:color w:val="auto"/>
+        </w:rPr>
+        <w:t xml:space="preserve">. </w:t>
+      </w:r>
+      <w:r>
         <w:rPr>
           <w:i w:val="0"/>
           <w:iCs w:val="0"/>
           <w:color w:val="auto"/>
         </w:rPr>
-      </w:pPr>
-      <w:bookmarkStart w:id="52" w:name="_Ref201777558"/>
-      <w:commentRangeStart w:id="53"/>
-      <w:r>
-        <w:rPr>
-          <w:b/>
-          <w:bCs/>
-          <w:color w:val="auto"/>
-        </w:rPr>
-        <w:t xml:space="preserve">Figure </w:t>
-      </w:r>
-      <w:r>
-        <w:rPr>
-          <w:b/>
-          <w:bCs/>
-          <w:color w:val="auto"/>
-        </w:rPr>
-        <w:fldChar w:fldCharType="begin"/>
-      </w:r>
-      <w:r>
-        <w:rPr>
-          <w:b/>
-          <w:bCs/>
-          <w:color w:val="auto"/>
-        </w:rPr>
-        <w:instrText xml:space="preserve"> SEQ Figure \* ARABIC </w:instrText>
-      </w:r>
-      <w:r>
-        <w:rPr>
-          <w:b/>
-          <w:bCs/>
-          <w:color w:val="auto"/>
-        </w:rPr>
-        <w:fldChar w:fldCharType="separate"/>
-      </w:r>
-      <w:r>
-        <w:rPr>
-          <w:b/>
-          <w:bCs/>
-          <w:noProof/>
-          <w:color w:val="auto"/>
-        </w:rPr>
-        <w:t>4</w:t>
-      </w:r>
-      <w:r>
-        <w:rPr>
-          <w:b/>
-          <w:bCs/>
-          <w:color w:val="auto"/>
-        </w:rPr>
-        <w:fldChar w:fldCharType="end"/>
-      </w:r>
-      <w:bookmarkEnd w:id="52"/>
-      <w:r>
-        <w:rPr>
-          <w:b/>
-          <w:bCs/>
-          <w:color w:val="auto"/>
-        </w:rPr>
-        <w:t>.</w:t>
-      </w:r>
-      <w:r>
-        <w:rPr>
-          <w:color w:val="auto"/>
-        </w:rPr>
-        <w:t xml:space="preserve"> </w:t>
+        <w:t>Bootstrapped logistic curves of the total length (m) and the nose-to-body ratio of sperm whales based on measures of the snout to the caudal base of the dorsal fin (</w:t>
       </w:r>
       <w:r>
         <w:rPr>
@@ -12239,7 +12716,7 @@
           <w:iCs w:val="0"/>
           <w:color w:val="auto"/>
         </w:rPr>
-        <w:t>Distribution of bootstrapped parameter estimates</w:t>
+        <w:t>a</w:t>
       </w:r>
       <w:r>
         <w:rPr>
@@ -12247,7 +12724,7 @@
           <w:iCs w:val="0"/>
           <w:color w:val="auto"/>
         </w:rPr>
-        <w:t xml:space="preserve"> (x axis)</w:t>
+        <w:t>) and snout to the base of the flipper (</w:t>
       </w:r>
       <w:r>
         <w:rPr>
@@ -12255,26 +12732,7 @@
           <w:iCs w:val="0"/>
           <w:color w:val="auto"/>
         </w:rPr>
-        <w:t xml:space="preserve"> for </w:t>
-      </w:r>
-      <w:r>
-        <w:rPr>
-          <w:color w:val="auto"/>
-        </w:rPr>
-        <w:t>NR</w:t>
-      </w:r>
-      <w:r>
-        <w:rPr>
-          <w:color w:val="auto"/>
-          <w:vertAlign w:val="subscript"/>
-        </w:rPr>
-        <w:t>dorsal</w:t>
-      </w:r>
-      <w:r>
-        <w:rPr>
-          <w:color w:val="auto"/>
-        </w:rPr>
-        <w:t xml:space="preserve"> </w:t>
+        <w:t>b</w:t>
       </w:r>
       <w:r>
         <w:rPr>
@@ -12282,7 +12740,7 @@
           <w:iCs w:val="0"/>
           <w:color w:val="auto"/>
         </w:rPr>
-        <w:t xml:space="preserve">and </w:t>
+        <w:t xml:space="preserve">). Theoretical male curves are shown in violet and theoretical female curves are shown in green. The average </w:t>
       </w:r>
       <w:r>
         <w:rPr>
@@ -12290,24 +12748,12 @@
         </w:rPr>
         <w:t>N</w:t>
       </w:r>
-      <w:r>
-        <w:rPr>
-          <w:color w:val="auto"/>
-        </w:rPr>
-        <w:t>R</w:t>
-      </w:r>
-      <w:r>
-        <w:rPr>
-          <w:color w:val="auto"/>
-          <w:vertAlign w:val="subscript"/>
-        </w:rPr>
-        <w:t>flipper</w:t>
-      </w:r>
-      <w:r>
-        <w:rPr>
-          <w:color w:val="auto"/>
-        </w:rPr>
-        <w:t xml:space="preserve"> </w:t>
+      <w:commentRangeStart w:id="148"/>
+      <w:r>
+        <w:rPr>
+          <w:color w:val="auto"/>
+        </w:rPr>
+        <w:t xml:space="preserve">R </w:t>
       </w:r>
       <w:r>
         <w:rPr>
@@ -12315,9 +12761,9 @@
           <w:iCs w:val="0"/>
           <w:color w:val="auto"/>
         </w:rPr>
-        <w:t xml:space="preserve">models. </w:t>
-      </w:r>
-      <w:commentRangeEnd w:id="53"/>
+        <w:t xml:space="preserve">values </w:t>
+      </w:r>
+      <w:commentRangeEnd w:id="148"/>
       <w:r>
         <w:rPr>
           <w:rStyle w:val="CommentReference"/>
@@ -12325,7 +12771,361 @@
           <w:iCs w:val="0"/>
           <w:color w:val="auto"/>
         </w:rPr>
-        <w:commentReference w:id="53"/>
+        <w:commentReference w:id="148"/>
+      </w:r>
+      <w:r>
+        <w:rPr>
+          <w:i w:val="0"/>
+          <w:iCs w:val="0"/>
+          <w:color w:val="auto"/>
+        </w:rPr>
+        <w:t>across iterations are shown by light violet</w:t>
+      </w:r>
+      <w:r>
+        <w:rPr>
+          <w:i w:val="0"/>
+          <w:iCs w:val="0"/>
+          <w:color w:val="auto"/>
+        </w:rPr>
+        <w:t xml:space="preserve"> dashed</w:t>
+      </w:r>
+      <w:r>
+        <w:rPr>
+          <w:i w:val="0"/>
+          <w:iCs w:val="0"/>
+          <w:color w:val="auto"/>
+        </w:rPr>
+        <w:t xml:space="preserve"> and green</w:t>
+      </w:r>
+      <w:r>
+        <w:rPr>
+          <w:i w:val="0"/>
+          <w:iCs w:val="0"/>
+          <w:color w:val="auto"/>
+        </w:rPr>
+        <w:t xml:space="preserve"> solid</w:t>
+      </w:r>
+      <w:r>
+        <w:rPr>
+          <w:i w:val="0"/>
+          <w:iCs w:val="0"/>
+          <w:color w:val="auto"/>
+        </w:rPr>
+        <w:t xml:space="preserve"> lines</w:t>
+      </w:r>
+      <w:r>
+        <w:rPr>
+          <w:i w:val="0"/>
+          <w:iCs w:val="0"/>
+          <w:color w:val="auto"/>
+        </w:rPr>
+        <w:t xml:space="preserve"> for males and females</w:t>
+      </w:r>
+      <w:r>
+        <w:rPr>
+          <w:i w:val="0"/>
+          <w:iCs w:val="0"/>
+          <w:color w:val="auto"/>
+        </w:rPr>
+        <w:t>,</w:t>
+      </w:r>
+      <w:r>
+        <w:rPr>
+          <w:i w:val="0"/>
+          <w:iCs w:val="0"/>
+          <w:color w:val="auto"/>
+        </w:rPr>
+        <w:t xml:space="preserve"> respectively</w:t>
+      </w:r>
+      <w:r>
+        <w:rPr>
+          <w:i w:val="0"/>
+          <w:iCs w:val="0"/>
+          <w:color w:val="auto"/>
+        </w:rPr>
+        <w:t xml:space="preserve">. </w:t>
+      </w:r>
+      <w:del w:id="149" w:author="Balaena Institute whitehead" w:date="2025-07-10T11:19:00Z" w16du:dateUtc="2025-07-10T14:19:00Z">
+        <w:r>
+          <w:rPr>
+            <w:i w:val="0"/>
+            <w:iCs w:val="0"/>
+            <w:color w:val="auto"/>
+          </w:rPr>
+          <w:delText>The dashed</w:delText>
+        </w:r>
+        <w:r>
+          <w:rPr>
+            <w:i w:val="0"/>
+            <w:iCs w:val="0"/>
+            <w:color w:val="auto"/>
+          </w:rPr>
+          <w:delText xml:space="preserve"> vertical lines indicate the minimum body lengths associated with sperm whale sex and age classes as follows: length at birth (4 m; NB), juvenile (J; 5.5 m), sub-adult (SA; 7.6 m ), adult female (AF – 8.5 m),  adult male and mature female (AM/MF – 10 m), maximum female length (Fmax – 12 m), and mature male (MM – 13.7</w:delText>
+        </w:r>
+        <w:r>
+          <w:rPr>
+            <w:i w:val="0"/>
+            <w:iCs w:val="0"/>
+            <w:color w:val="auto"/>
+          </w:rPr>
+          <w:delText>).</w:delText>
+        </w:r>
+        <w:commentRangeEnd w:id="145"/>
+        <w:r>
+          <w:rPr>
+            <w:rStyle w:val="CommentReference"/>
+            <w:i w:val="0"/>
+            <w:iCs w:val="0"/>
+            <w:color w:val="auto"/>
+          </w:rPr>
+          <w:commentReference w:id="145"/>
+        </w:r>
+      </w:del>
+      <w:ins w:id="150" w:author="Balaena Institute whitehead" w:date="2025-07-10T11:19:00Z" w16du:dateUtc="2025-07-10T14:19:00Z">
+        <w:r>
+          <w:rPr>
+            <w:i w:val="0"/>
+            <w:iCs w:val="0"/>
+            <w:color w:val="auto"/>
+          </w:rPr>
+          <w:t>c</w:t>
+        </w:r>
+      </w:ins>
+    </w:p>
+    <w:p/>
+    <w:p>
+      <w:pPr>
+        <w:keepNext/>
+      </w:pPr>
+      <w:r>
+        <w:rPr>
+          <w:noProof/>
+        </w:rPr>
+        <w:lastRenderedPageBreak/>
+        <w:drawing>
+          <wp:inline distT="0" distB="0" distL="0" distR="0" wp14:anchorId="2B3BFCF4" wp14:editId="33B184A7">
+            <wp:extent cx="5943600" cy="2971800"/>
+            <wp:effectExtent l="0" t="0" r="0" b="0"/>
+            <wp:docPr id="1427704134" name="Picture 21" descr="A diagram of a graph&#10;&#10;AI-generated content may be incorrect."/>
+            <wp:cNvGraphicFramePr>
+              <a:graphicFrameLocks xmlns:a="http://schemas.openxmlformats.org/drawingml/2006/main" noChangeAspect="1"/>
+            </wp:cNvGraphicFramePr>
+            <a:graphic xmlns:a="http://schemas.openxmlformats.org/drawingml/2006/main">
+              <a:graphicData uri="http://schemas.openxmlformats.org/drawingml/2006/picture">
+                <pic:pic xmlns:pic="http://schemas.openxmlformats.org/drawingml/2006/picture">
+                  <pic:nvPicPr>
+                    <pic:cNvPr id="1427704134" name="Picture 21" descr="A diagram of a graph&#10;&#10;AI-generated content may be incorrect."/>
+                    <pic:cNvPicPr/>
+                  </pic:nvPicPr>
+                  <pic:blipFill>
+                    <a:blip r:embed="rId17" cstate="print">
+                      <a:extLst>
+                        <a:ext uri="{28A0092B-C50C-407E-A947-70E740481C1C}">
+                          <a14:useLocalDpi xmlns:a14="http://schemas.microsoft.com/office/drawing/2010/main" val="0"/>
+                        </a:ext>
+                      </a:extLst>
+                    </a:blip>
+                    <a:stretch>
+                      <a:fillRect/>
+                    </a:stretch>
+                  </pic:blipFill>
+                  <pic:spPr>
+                    <a:xfrm>
+                      <a:off x="0" y="0"/>
+                      <a:ext cx="5943600" cy="2971800"/>
+                    </a:xfrm>
+                    <a:prstGeom prst="rect">
+                      <a:avLst/>
+                    </a:prstGeom>
+                  </pic:spPr>
+                </pic:pic>
+              </a:graphicData>
+            </a:graphic>
+          </wp:inline>
+        </w:drawing>
+      </w:r>
+    </w:p>
+    <w:p>
+      <w:pPr>
+        <w:pStyle w:val="Caption"/>
+        <w:rPr>
+          <w:i w:val="0"/>
+          <w:iCs w:val="0"/>
+          <w:color w:val="auto"/>
+        </w:rPr>
+      </w:pPr>
+      <w:bookmarkStart w:id="151" w:name="_Ref201777558"/>
+      <w:commentRangeStart w:id="152"/>
+      <w:r>
+        <w:rPr>
+          <w:b/>
+          <w:bCs/>
+          <w:color w:val="auto"/>
+        </w:rPr>
+        <w:t xml:space="preserve">Figure </w:t>
+      </w:r>
+      <w:r>
+        <w:rPr>
+          <w:b/>
+          <w:bCs/>
+          <w:color w:val="auto"/>
+        </w:rPr>
+        <w:fldChar w:fldCharType="begin"/>
+      </w:r>
+      <w:r>
+        <w:rPr>
+          <w:b/>
+          <w:bCs/>
+          <w:color w:val="auto"/>
+        </w:rPr>
+        <w:instrText xml:space="preserve"> SEQ Figure \* ARABIC </w:instrText>
+      </w:r>
+      <w:r>
+        <w:rPr>
+          <w:b/>
+          <w:bCs/>
+          <w:color w:val="auto"/>
+        </w:rPr>
+        <w:fldChar w:fldCharType="separate"/>
+      </w:r>
+      <w:ins w:id="153" w:author="Balaena Institute whitehead" w:date="2025-07-10T11:07:00Z" w16du:dateUtc="2025-07-10T14:07:00Z">
+        <w:r>
+          <w:rPr>
+            <w:b/>
+            <w:bCs/>
+            <w:noProof/>
+            <w:color w:val="auto"/>
+          </w:rPr>
+          <w:t>5</w:t>
+        </w:r>
+      </w:ins>
+      <w:del w:id="154" w:author="Balaena Institute whitehead" w:date="2025-07-10T11:07:00Z" w16du:dateUtc="2025-07-10T14:07:00Z">
+        <w:r>
+          <w:rPr>
+            <w:b/>
+            <w:bCs/>
+            <w:noProof/>
+            <w:color w:val="auto"/>
+          </w:rPr>
+          <w:delText>4</w:delText>
+        </w:r>
+      </w:del>
+      <w:r>
+        <w:rPr>
+          <w:b/>
+          <w:bCs/>
+          <w:color w:val="auto"/>
+        </w:rPr>
+        <w:fldChar w:fldCharType="end"/>
+      </w:r>
+      <w:bookmarkEnd w:id="151"/>
+      <w:r>
+        <w:rPr>
+          <w:b/>
+          <w:bCs/>
+          <w:color w:val="auto"/>
+        </w:rPr>
+        <w:t>.</w:t>
+      </w:r>
+      <w:r>
+        <w:rPr>
+          <w:color w:val="auto"/>
+        </w:rPr>
+        <w:t xml:space="preserve"> </w:t>
+      </w:r>
+      <w:r>
+        <w:rPr>
+          <w:i w:val="0"/>
+          <w:iCs w:val="0"/>
+          <w:color w:val="auto"/>
+        </w:rPr>
+        <w:t>Distribution of bootstrapped parameter estimates</w:t>
+      </w:r>
+      <w:r>
+        <w:rPr>
+          <w:i w:val="0"/>
+          <w:iCs w:val="0"/>
+          <w:color w:val="auto"/>
+        </w:rPr>
+        <w:t xml:space="preserve"> (x axis)</w:t>
+      </w:r>
+      <w:r>
+        <w:rPr>
+          <w:i w:val="0"/>
+          <w:iCs w:val="0"/>
+          <w:color w:val="auto"/>
+        </w:rPr>
+        <w:t xml:space="preserve"> for </w:t>
+      </w:r>
+      <w:r>
+        <w:rPr>
+          <w:color w:val="auto"/>
+        </w:rPr>
+        <w:t>NR</w:t>
+      </w:r>
+      <w:r>
+        <w:rPr>
+          <w:color w:val="auto"/>
+          <w:vertAlign w:val="subscript"/>
+        </w:rPr>
+        <w:t>dorsal</w:t>
+      </w:r>
+      <w:r>
+        <w:rPr>
+          <w:color w:val="auto"/>
+        </w:rPr>
+        <w:t xml:space="preserve"> </w:t>
+      </w:r>
+      <w:r>
+        <w:rPr>
+          <w:i w:val="0"/>
+          <w:iCs w:val="0"/>
+          <w:color w:val="auto"/>
+        </w:rPr>
+        <w:t xml:space="preserve">and </w:t>
+      </w:r>
+      <w:r>
+        <w:rPr>
+          <w:color w:val="auto"/>
+        </w:rPr>
+        <w:t>N</w:t>
+      </w:r>
+      <w:r>
+        <w:rPr>
+          <w:color w:val="auto"/>
+        </w:rPr>
+        <w:t>R</w:t>
+      </w:r>
+      <w:r>
+        <w:rPr>
+          <w:color w:val="auto"/>
+          <w:vertAlign w:val="subscript"/>
+        </w:rPr>
+        <w:t>flipper</w:t>
+      </w:r>
+      <w:r>
+        <w:rPr>
+          <w:color w:val="auto"/>
+        </w:rPr>
+        <w:t xml:space="preserve"> </w:t>
+      </w:r>
+      <w:r>
+        <w:rPr>
+          <w:i w:val="0"/>
+          <w:iCs w:val="0"/>
+          <w:color w:val="auto"/>
+        </w:rPr>
+        <w:t xml:space="preserve">models. </w:t>
+      </w:r>
+      <w:commentRangeEnd w:id="152"/>
+      <w:r>
+        <w:rPr>
+          <w:rStyle w:val="CommentReference"/>
+          <w:i w:val="0"/>
+          <w:iCs w:val="0"/>
+          <w:color w:val="auto"/>
+        </w:rPr>
+        <w:commentReference w:id="152"/>
       </w:r>
     </w:p>
     <w:p>
@@ -12378,6 +13178,7 @@
       <w:r>
         <w:t xml:space="preserve">than </w:t>
       </w:r>
+      <w:proofErr w:type="spellStart"/>
       <w:r>
         <w:rPr>
           <w:i/>
@@ -12400,6 +13201,7 @@
         </w:rPr>
         <w:t>flipper</w:t>
       </w:r>
+      <w:proofErr w:type="spellEnd"/>
       <w:r>
         <w:rPr>
           <w:i/>
@@ -12544,7 +13346,7 @@
       <w:r>
         <w:t xml:space="preserve">measures between 0.28 – 0.31.  This length range coincides with the 10 – 12 m range of mature females based on whaling data </w:t>
       </w:r>
-      <w:del w:id="54" w:author="Ana Eguiguren" w:date="2025-07-09T19:51:00Z" w16du:dateUtc="2025-07-09T22:51:00Z">
+      <w:del w:id="155" w:author="Ana Eguiguren" w:date="2025-07-09T19:51:00Z" w16du:dateUtc="2025-07-09T22:51:00Z">
         <w:r>
           <w:fldChar w:fldCharType="begin"/>
         </w:r>
@@ -12565,7 +13367,7 @@
           <w:fldChar w:fldCharType="end"/>
         </w:r>
       </w:del>
-      <w:ins w:id="55" w:author="Ana Eguiguren" w:date="2025-07-09T19:51:00Z" w16du:dateUtc="2025-07-09T22:51:00Z">
+      <w:ins w:id="156" w:author="Ana Eguiguren" w:date="2025-07-09T19:51:00Z" w16du:dateUtc="2025-07-09T22:51:00Z">
         <w:r>
           <w:fldChar w:fldCharType="begin"/>
         </w:r>
@@ -12629,7 +13431,7 @@
       <w:r>
         <w:t>of individuals being female</w:t>
       </w:r>
-      <w:del w:id="56" w:author="Hal Whitehead" w:date="2025-07-09T10:33:00Z" w16du:dateUtc="2025-07-09T13:33:00Z">
+      <w:del w:id="157" w:author="Hal Whitehead" w:date="2025-07-09T10:33:00Z" w16du:dateUtc="2025-07-09T13:33:00Z">
         <w:r>
           <w:delText>s values</w:delText>
         </w:r>
@@ -12704,12 +13506,12 @@
       <w:r>
         <w:t>. No individuals were consistently</w:t>
       </w:r>
-      <w:ins w:id="57" w:author="Hal Whitehead" w:date="2025-07-09T19:51:00Z" w16du:dateUtc="2025-07-09T22:51:00Z">
+      <w:ins w:id="158" w:author="Hal Whitehead" w:date="2025-07-09T19:51:00Z" w16du:dateUtc="2025-07-09T22:51:00Z">
         <w:r>
           <w:t xml:space="preserve"> </w:t>
         </w:r>
       </w:ins>
-      <w:ins w:id="58" w:author="Hal Whitehead" w:date="2025-07-09T10:34:00Z" w16du:dateUtc="2025-07-09T13:34:00Z">
+      <w:ins w:id="159" w:author="Hal Whitehead" w:date="2025-07-09T10:34:00Z" w16du:dateUtc="2025-07-09T13:34:00Z">
         <w:r>
           <w:t>assigned</w:t>
         </w:r>
@@ -12801,11 +13603,11 @@
       <w:r>
         <w:t xml:space="preserve">based models. </w:t>
       </w:r>
-      <w:commentRangeStart w:id="59"/>
+      <w:commentRangeStart w:id="160"/>
       <w:r>
         <w:t xml:space="preserve">For example, </w:t>
       </w:r>
-      <w:commentRangeStart w:id="60"/>
+      <w:commentRangeStart w:id="161"/>
       <w:r>
         <w:t xml:space="preserve">individual </w:t>
       </w:r>
@@ -12815,12 +13617,12 @@
       <w:r>
         <w:t xml:space="preserve">74 </w:t>
       </w:r>
-      <w:commentRangeEnd w:id="60"/>
+      <w:commentRangeEnd w:id="161"/>
       <w:r>
         <w:rPr>
           <w:rStyle w:val="CommentReference"/>
         </w:rPr>
-        <w:commentReference w:id="60"/>
+        <w:commentReference w:id="161"/>
       </w:r>
       <w:r>
         <w:t xml:space="preserve">(mean </w:t>
@@ -12886,7 +13688,7 @@
       <w:r>
         <w:t>0.99 – 1.00)</w:t>
       </w:r>
-      <w:del w:id="61" w:author="Hal Whitehead" w:date="2025-07-09T10:36:00Z" w16du:dateUtc="2025-07-09T13:36:00Z">
+      <w:del w:id="162" w:author="Hal Whitehead" w:date="2025-07-09T10:36:00Z" w16du:dateUtc="2025-07-09T13:36:00Z">
         <w:r>
           <w:delText xml:space="preserve"> </w:delText>
         </w:r>
@@ -12948,12 +13750,12 @@
       <w:r>
         <w:t xml:space="preserve"> = 0 – 0.44). </w:t>
       </w:r>
-      <w:commentRangeEnd w:id="59"/>
+      <w:commentRangeEnd w:id="160"/>
       <w:r>
         <w:rPr>
           <w:rStyle w:val="CommentReference"/>
         </w:rPr>
-        <w:commentReference w:id="59"/>
+        <w:commentReference w:id="160"/>
       </w:r>
       <w:r>
         <w:t xml:space="preserve">Similarly, individual </w:t>
@@ -12987,16 +13789,16 @@
       <w:r>
         <w:t>probability of being female</w:t>
       </w:r>
-      <w:commentRangeStart w:id="62"/>
+      <w:commentRangeStart w:id="163"/>
       <w:r>
         <w:t xml:space="preserve"> </w:t>
       </w:r>
-      <w:commentRangeEnd w:id="62"/>
+      <w:commentRangeEnd w:id="163"/>
       <w:r>
         <w:rPr>
           <w:rStyle w:val="CommentReference"/>
         </w:rPr>
-        <w:commentReference w:id="62"/>
+        <w:commentReference w:id="163"/>
       </w:r>
       <w:r>
         <w:t>by</w:t>
@@ -13088,8 +13890,8 @@
         </w:rPr>
         <w:t xml:space="preserve"> </w:t>
       </w:r>
-      <w:commentRangeStart w:id="63"/>
-      <w:commentRangeStart w:id="64"/>
+      <w:commentRangeStart w:id="164"/>
+      <w:commentRangeStart w:id="165"/>
       <w:r>
         <w:t xml:space="preserve">Given that </w:t>
       </w:r>
@@ -13132,19 +13934,19 @@
       <w:r>
         <w:t xml:space="preserve"> models. </w:t>
       </w:r>
-      <w:commentRangeEnd w:id="63"/>
+      <w:commentRangeEnd w:id="164"/>
       <w:r>
         <w:rPr>
           <w:rStyle w:val="CommentReference"/>
         </w:rPr>
-        <w:commentReference w:id="63"/>
-      </w:r>
-      <w:commentRangeEnd w:id="64"/>
+        <w:commentReference w:id="164"/>
+      </w:r>
+      <w:commentRangeEnd w:id="165"/>
       <w:r>
         <w:rPr>
           <w:rStyle w:val="CommentReference"/>
         </w:rPr>
-        <w:commentReference w:id="64"/>
+        <w:commentReference w:id="165"/>
       </w:r>
     </w:p>
     <w:p/>
@@ -13169,7 +13971,7 @@
                     <pic:cNvPicPr/>
                   </pic:nvPicPr>
                   <pic:blipFill>
-                    <a:blip r:embed="rId17" cstate="print">
+                    <a:blip r:embed="rId18" cstate="print">
                       <a:extLst>
                         <a:ext uri="{28A0092B-C50C-407E-A947-70E740481C1C}">
                           <a14:useLocalDpi xmlns:a14="http://schemas.microsoft.com/office/drawing/2010/main" val="0"/>
@@ -13205,8 +14007,8 @@
           <w:color w:val="auto"/>
         </w:rPr>
       </w:pPr>
-      <w:bookmarkStart w:id="65" w:name="_Ref201777743"/>
-      <w:commentRangeStart w:id="66"/>
+      <w:bookmarkStart w:id="166" w:name="_Ref201777743"/>
+      <w:commentRangeStart w:id="167"/>
       <w:r>
         <w:rPr>
           <w:b/>
@@ -13239,6 +14041,28 @@
         </w:rPr>
         <w:fldChar w:fldCharType="separate"/>
       </w:r>
+      <w:ins w:id="168" w:author="Balaena Institute whitehead" w:date="2025-07-10T11:07:00Z" w16du:dateUtc="2025-07-10T14:07:00Z">
+        <w:r>
+          <w:rPr>
+            <w:b/>
+            <w:bCs/>
+            <w:noProof/>
+            <w:color w:val="auto"/>
+          </w:rPr>
+          <w:t>6</w:t>
+        </w:r>
+      </w:ins>
+      <w:del w:id="169" w:author="Balaena Institute whitehead" w:date="2025-07-10T11:07:00Z" w16du:dateUtc="2025-07-10T14:07:00Z">
+        <w:r>
+          <w:rPr>
+            <w:b/>
+            <w:bCs/>
+            <w:noProof/>
+            <w:color w:val="auto"/>
+          </w:rPr>
+          <w:delText>5</w:delText>
+        </w:r>
+      </w:del>
       <w:r>
         <w:rPr>
           <w:b/>
@@ -13246,22 +14070,13 @@
           <w:noProof/>
           <w:color w:val="auto"/>
         </w:rPr>
-        <w:t>5</w:t>
-      </w:r>
+        <w:fldChar w:fldCharType="end"/>
+      </w:r>
+      <w:bookmarkEnd w:id="166"/>
       <w:r>
         <w:rPr>
           <w:b/>
           <w:bCs/>
-          <w:noProof/>
-          <w:color w:val="auto"/>
-        </w:rPr>
-        <w:fldChar w:fldCharType="end"/>
-      </w:r>
-      <w:bookmarkEnd w:id="65"/>
-      <w:r>
-        <w:rPr>
-          <w:b/>
-          <w:bCs/>
           <w:color w:val="auto"/>
         </w:rPr>
         <w:t>.</w:t>
@@ -13837,7 +14652,7 @@
         </w:rPr>
         <w:t>).</w:t>
       </w:r>
-      <w:commentRangeEnd w:id="66"/>
+      <w:commentRangeEnd w:id="167"/>
       <w:r>
         <w:rPr>
           <w:rStyle w:val="CommentReference"/>
@@ -13845,13 +14660,13 @@
           <w:iCs w:val="0"/>
           <w:color w:val="auto"/>
         </w:rPr>
-        <w:commentReference w:id="66"/>
+        <w:commentReference w:id="167"/>
       </w:r>
     </w:p>
     <w:p>
       <w:pPr>
         <w:pStyle w:val="Heading4"/>
-        <w:pPrChange w:id="67" w:author="Ana Eguiguren" w:date="2025-07-09T19:51:00Z" w16du:dateUtc="2025-07-09T22:51:00Z">
+        <w:pPrChange w:id="170" w:author="Ana Eguiguren" w:date="2025-07-09T19:51:00Z" w16du:dateUtc="2025-07-09T22:51:00Z">
           <w:pPr>
             <w:pStyle w:val="Caption"/>
           </w:pPr>
@@ -14158,7 +14973,7 @@
                     <pic:cNvPicPr/>
                   </pic:nvPicPr>
                   <pic:blipFill>
-                    <a:blip r:embed="rId18" cstate="print">
+                    <a:blip r:embed="rId19" cstate="print">
                       <a:extLst>
                         <a:ext uri="{28A0092B-C50C-407E-A947-70E740481C1C}">
                           <a14:useLocalDpi xmlns:a14="http://schemas.microsoft.com/office/drawing/2010/main" val="0"/>
@@ -14194,10 +15009,10 @@
           <w:color w:val="auto"/>
         </w:rPr>
       </w:pPr>
-      <w:bookmarkStart w:id="68" w:name="_Ref201915523"/>
-      <w:commentRangeStart w:id="69"/>
-      <w:commentRangeStart w:id="70"/>
-      <w:commentRangeStart w:id="71"/>
+      <w:bookmarkStart w:id="171" w:name="_Ref201915523"/>
+      <w:commentRangeStart w:id="172"/>
+      <w:commentRangeStart w:id="173"/>
+      <w:commentRangeStart w:id="174"/>
       <w:r>
         <w:rPr>
           <w:b/>
@@ -14230,30 +15045,43 @@
         </w:rPr>
         <w:fldChar w:fldCharType="separate"/>
       </w:r>
+      <w:ins w:id="175" w:author="Balaena Institute whitehead" w:date="2025-07-10T11:07:00Z" w16du:dateUtc="2025-07-10T14:07:00Z">
+        <w:r>
+          <w:rPr>
+            <w:b/>
+            <w:bCs/>
+            <w:noProof/>
+            <w:color w:val="auto"/>
+          </w:rPr>
+          <w:t>7</w:t>
+        </w:r>
+      </w:ins>
+      <w:del w:id="176" w:author="Balaena Institute whitehead" w:date="2025-07-10T11:07:00Z" w16du:dateUtc="2025-07-10T14:07:00Z">
+        <w:r>
+          <w:rPr>
+            <w:b/>
+            <w:bCs/>
+            <w:noProof/>
+            <w:color w:val="auto"/>
+          </w:rPr>
+          <w:delText>6</w:delText>
+        </w:r>
+      </w:del>
       <w:r>
         <w:rPr>
           <w:b/>
           <w:bCs/>
-          <w:noProof/>
-          <w:color w:val="auto"/>
-        </w:rPr>
-        <w:t>6</w:t>
-      </w:r>
+          <w:color w:val="auto"/>
+        </w:rPr>
+        <w:fldChar w:fldCharType="end"/>
+      </w:r>
+      <w:bookmarkEnd w:id="171"/>
       <w:r>
         <w:rPr>
           <w:b/>
           <w:bCs/>
           <w:color w:val="auto"/>
         </w:rPr>
-        <w:fldChar w:fldCharType="end"/>
-      </w:r>
-      <w:bookmarkEnd w:id="68"/>
-      <w:r>
-        <w:rPr>
-          <w:b/>
-          <w:bCs/>
-          <w:color w:val="auto"/>
-        </w:rPr>
         <w:t xml:space="preserve">. </w:t>
       </w:r>
       <w:r>
@@ -14378,7 +15206,7 @@
         </w:rPr>
         <w:t xml:space="preserve">.  </w:t>
       </w:r>
-      <w:commentRangeEnd w:id="69"/>
+      <w:commentRangeEnd w:id="172"/>
       <w:r>
         <w:rPr>
           <w:rStyle w:val="CommentReference"/>
@@ -14386,9 +15214,9 @@
           <w:iCs w:val="0"/>
           <w:color w:val="auto"/>
         </w:rPr>
-        <w:commentReference w:id="69"/>
-      </w:r>
-      <w:commentRangeEnd w:id="70"/>
+        <w:commentReference w:id="172"/>
+      </w:r>
+      <w:commentRangeEnd w:id="173"/>
       <w:r>
         <w:rPr>
           <w:rStyle w:val="CommentReference"/>
@@ -14396,9 +15224,9 @@
           <w:iCs w:val="0"/>
           <w:color w:val="auto"/>
         </w:rPr>
-        <w:commentReference w:id="70"/>
-      </w:r>
-      <w:commentRangeEnd w:id="71"/>
+        <w:commentReference w:id="173"/>
+      </w:r>
+      <w:commentRangeEnd w:id="174"/>
       <w:r>
         <w:rPr>
           <w:rStyle w:val="CommentReference"/>
@@ -14406,7 +15234,7 @@
           <w:iCs w:val="0"/>
           <w:color w:val="auto"/>
         </w:rPr>
-        <w:commentReference w:id="71"/>
+        <w:commentReference w:id="174"/>
       </w:r>
     </w:p>
     <w:p/>
@@ -14421,11 +15249,11 @@
       <w:pPr>
         <w:pStyle w:val="Heading2"/>
       </w:pPr>
-      <w:bookmarkStart w:id="72" w:name="_Toc202983208"/>
+      <w:bookmarkStart w:id="177" w:name="_Toc202983208"/>
       <w:r>
         <w:t>4. DISCUSSION</w:t>
       </w:r>
-      <w:bookmarkEnd w:id="72"/>
+      <w:bookmarkEnd w:id="177"/>
     </w:p>
     <w:p>
       <w:pPr>
@@ -14551,17 +15379,17 @@
       <w:r>
         <w:t xml:space="preserve"> provides an example of what can be inferred.</w:t>
       </w:r>
-      <w:ins w:id="73" w:author="Hal Whitehead" w:date="2025-07-09T10:41:00Z" w16du:dateUtc="2025-07-09T13:41:00Z">
+      <w:ins w:id="178" w:author="Hal Whitehead" w:date="2025-07-09T10:41:00Z" w16du:dateUtc="2025-07-09T13:41:00Z">
         <w:r>
           <w:t xml:space="preserve">  OTHER EXAMPLES: MATING BEHAVIOUR; SAME/DIFFERENT SEX</w:t>
         </w:r>
       </w:ins>
-      <w:ins w:id="74" w:author="Hal Whitehead" w:date="2025-07-09T10:42:00Z" w16du:dateUtc="2025-07-09T13:42:00Z">
+      <w:ins w:id="179" w:author="Hal Whitehead" w:date="2025-07-09T10:42:00Z" w16du:dateUtc="2025-07-09T13:42:00Z">
         <w:r>
           <w:t>ES</w:t>
         </w:r>
       </w:ins>
-      <w:ins w:id="75" w:author="Hal Whitehead" w:date="2025-07-09T10:41:00Z" w16du:dateUtc="2025-07-09T13:41:00Z">
+      <w:ins w:id="180" w:author="Hal Whitehead" w:date="2025-07-09T10:41:00Z" w16du:dateUtc="2025-07-09T13:41:00Z">
         <w:r>
           <w:t xml:space="preserve"> TOUCHING; ….</w:t>
         </w:r>
@@ -14635,8 +15463,8 @@
     </w:p>
     <w:p/>
     <w:sectPr>
-      <w:headerReference w:type="default" r:id="rId19"/>
-      <w:footerReference w:type="default" r:id="rId20"/>
+      <w:headerReference w:type="default" r:id="rId20"/>
+      <w:footerReference w:type="default" r:id="rId21"/>
       <w:pgSz w:w="12240" w:h="15840"/>
       <w:pgMar w:top="1440" w:right="1440" w:bottom="1440" w:left="1440" w:header="708" w:footer="708" w:gutter="0"/>
       <w:lnNumType w:countBy="1" w:restart="continuous"/>
@@ -14732,7 +15560,7 @@
       </w:r>
     </w:p>
   </w:comment>
-  <w:comment w:id="44" w:author="Balaena Institute whitehead" w:date="2025-06-27T12:45:00Z" w:initials="Bw">
+  <w:comment w:id="43" w:author="Balaena Institute whitehead" w:date="2025-07-10T10:29:00Z" w:initials="Bw">
     <w:p>
       <w:pPr>
         <w:pStyle w:val="CommentText"/>
@@ -14744,45 +15572,11 @@
         <w:annotationRef/>
       </w:r>
       <w:r>
-        <w:t>For context, these parameters are the ‘things’ that determine the shape of curves that relate sperm whale length to nose-to-body ratio for females (fr and maxf) and males (mr and maxm)</w:t>
+        <w:t>Changed to grayscale</w:t>
       </w:r>
     </w:p>
   </w:comment>
-  <w:comment w:id="45" w:author="Ana Eguiguren" w:date="2025-07-09T20:39:00Z" w:initials="AE">
-    <w:p>
-      <w:r>
-        <w:rPr>
-          <w:rStyle w:val="CommentReference"/>
-        </w:rPr>
-        <w:annotationRef/>
-      </w:r>
-      <w:r>
-        <w:rPr>
-          <w:sz w:val="20"/>
-          <w:szCs w:val="20"/>
-        </w:rPr>
-        <w:t>Would it make sense to have the final version fit using a linear equation, and mention that we tried the logistic bit, but that it made less sense (sending this version to the appendix?)</w:t>
-      </w:r>
-    </w:p>
-  </w:comment>
-  <w:comment w:id="47" w:author="Laura Feyrer" w:date="2025-07-01T10:33:00Z" w:initials="LF">
-    <w:p>
-      <w:r>
-        <w:rPr>
-          <w:rStyle w:val="CommentReference"/>
-        </w:rPr>
-        <w:annotationRef/>
-      </w:r>
-      <w:r>
-        <w:rPr>
-          <w:sz w:val="20"/>
-          <w:szCs w:val="20"/>
-        </w:rPr>
-        <w:t>you use the terms "nose", "snout" and R (rostrum?).. do these mean the same thing? Maybe chose one and stick with it to keep it clear for reader what the params are as there are a lot!!</w:t>
-      </w:r>
-    </w:p>
-  </w:comment>
-  <w:comment w:id="48" w:author="Hal Whitehead" w:date="2025-07-09T10:19:00Z" w:initials="HW">
+  <w:comment w:id="135" w:author="Hal Whitehead" w:date="2025-07-07T11:36:00Z" w:initials="HW">
     <w:p>
       <w:pPr>
         <w:pStyle w:val="CommentText"/>
@@ -14794,31 +15588,14 @@
         <w:annotationRef/>
       </w:r>
       <w:r>
-        <w:t>There does not seem to be one, as the relationship is linear for nose-flipper.</w:t>
-      </w:r>
-      <w:r>
-        <w:t xml:space="preserve">  See addition to text.</w:t>
+        <w:rPr>
+          <w:lang w:val="en-US"/>
+        </w:rPr>
+        <w:t>I find making the point sizes proportional to certainty pretty confusing.  If anything, I would do it the other way around (big points are more certain).  But I would much prefer removing this feature.  The points with intermediate colours are necessarily less certain..</w:t>
       </w:r>
     </w:p>
   </w:comment>
-  <w:comment w:id="51" w:author="Laura Feyrer" w:date="2025-07-01T10:36:00Z" w:initials="LF">
-    <w:p>
-      <w:r>
-        <w:rPr>
-          <w:rStyle w:val="CommentReference"/>
-        </w:rPr>
-        <w:annotationRef/>
-      </w:r>
-      <w:r>
-        <w:rPr>
-          <w:sz w:val="20"/>
-          <w:szCs w:val="20"/>
-        </w:rPr>
-        <w:t>because this has a statistical meaning (r value) but also a param in your study I am unsure what is being discussed here.. given N might also be a bit muddled, maybe change the param to S for snout? :)</w:t>
-      </w:r>
-    </w:p>
-  </w:comment>
-  <w:comment w:id="50" w:author="Hal Whitehead" w:date="2025-07-09T10:30:00Z" w:initials="HW">
+  <w:comment w:id="139" w:author="Balaena Institute whitehead" w:date="2025-06-27T12:45:00Z" w:initials="Bw">
     <w:p>
       <w:pPr>
         <w:pStyle w:val="CommentText"/>
@@ -14830,11 +15607,11 @@
         <w:annotationRef/>
       </w:r>
       <w:r>
-        <w:t>I would omit the parts of the male curve at &lt;6m, as these are not used and the data for smaller animals are not used in estimating the curve.</w:t>
+        <w:t>For context, these parameters are the ‘things’ that determine the shape of curves that relate sperm whale length to nose-to-body ratio for females (fr and maxf) and males (mr and maxm)</w:t>
       </w:r>
     </w:p>
   </w:comment>
-  <w:comment w:id="53" w:author="Laura Feyrer" w:date="2025-07-01T10:37:00Z" w:initials="LF">
+  <w:comment w:id="140" w:author="Ana Eguiguren" w:date="2025-07-09T20:39:00Z" w:initials="AE">
     <w:p>
       <w:r>
         <w:rPr>
@@ -14847,11 +15624,11 @@
           <w:sz w:val="20"/>
           <w:szCs w:val="20"/>
         </w:rPr>
-        <w:t>define x axis in caption?</w:t>
+        <w:t>Would it make sense to have the final version fit using a linear equation, and mention that we tried the logistic bit, but that it made less sense (sending this version to the appendix?)</w:t>
       </w:r>
     </w:p>
   </w:comment>
-  <w:comment w:id="60" w:author="Laura Feyrer" w:date="2025-07-01T10:41:00Z" w:initials="LF">
+  <w:comment w:id="142" w:author="Laura Feyrer" w:date="2025-07-01T10:33:00Z" w:initials="LF">
     <w:p>
       <w:r>
         <w:rPr>
@@ -14864,45 +15641,11 @@
           <w:sz w:val="20"/>
           <w:szCs w:val="20"/>
         </w:rPr>
-        <w:t>suggest making clear this is an ID as the # gets a bit lost next to the (mean...) and I thought it was an N value... something like "ID74" or individual-74</w:t>
+        <w:t>you use the terms "nose", "snout" and R (rostrum?).. do these mean the same thing? Maybe chose one and stick with it to keep it clear for reader what the params are as there are a lot!!</w:t>
       </w:r>
     </w:p>
   </w:comment>
-  <w:comment w:id="59" w:author="Laura Feyrer" w:date="2025-07-01T10:46:00Z" w:initials="LF">
-    <w:p>
-      <w:r>
-        <w:rPr>
-          <w:rStyle w:val="CommentReference"/>
-        </w:rPr>
-        <w:annotationRef/>
-      </w:r>
-      <w:r>
-        <w:rPr>
-          <w:sz w:val="20"/>
-          <w:szCs w:val="20"/>
-        </w:rPr>
-        <w:t>tried a revision to make contrasting statement easier to follow</w:t>
-      </w:r>
-    </w:p>
-  </w:comment>
-  <w:comment w:id="62" w:author="Laura Feyrer" w:date="2025-07-01T10:48:00Z" w:initials="LF">
-    <w:p>
-      <w:r>
-        <w:rPr>
-          <w:rStyle w:val="CommentReference"/>
-        </w:rPr>
-        <w:annotationRef/>
-      </w:r>
-      <w:r>
-        <w:rPr>
-          <w:sz w:val="20"/>
-          <w:szCs w:val="20"/>
-        </w:rPr>
-        <w:t>might be easier to read to spell out probability of being female, but whatever you think!</w:t>
-      </w:r>
-    </w:p>
-  </w:comment>
-  <w:comment w:id="63" w:author="Hal Whitehead" w:date="2025-07-09T10:37:00Z" w:initials="HW">
+  <w:comment w:id="143" w:author="Hal Whitehead" w:date="2025-07-09T10:19:00Z" w:initials="HW">
     <w:p>
       <w:pPr>
         <w:pStyle w:val="CommentText"/>
@@ -14914,11 +15657,14 @@
         <w:annotationRef/>
       </w:r>
       <w:r>
-        <w:t>You could consider putting the snout-dorsal methods and results in Supplementary to save space.</w:t>
+        <w:t>There does not seem to be one, as the relationship is linear for nose-flipper.</w:t>
+      </w:r>
+      <w:r>
+        <w:t xml:space="preserve">  See addition to text.</w:t>
       </w:r>
     </w:p>
   </w:comment>
-  <w:comment w:id="64" w:author="Ana Eguiguren" w:date="2025-07-09T20:40:00Z" w:initials="AE">
+  <w:comment w:id="148" w:author="Laura Feyrer" w:date="2025-07-01T10:36:00Z" w:initials="LF">
     <w:p>
       <w:r>
         <w:rPr>
@@ -14931,11 +15677,11 @@
           <w:sz w:val="20"/>
           <w:szCs w:val="20"/>
         </w:rPr>
-        <w:t>Agreed! Also suggested by Christine!</w:t>
+        <w:t>because this has a statistical meaning (r value) but also a param in your study I am unsure what is being discussed here.. given N might also be a bit muddled, maybe change the param to S for snout? :)</w:t>
       </w:r>
     </w:p>
   </w:comment>
-  <w:comment w:id="66" w:author="Hal Whitehead" w:date="2025-07-07T11:36:00Z" w:initials="HW">
+  <w:comment w:id="145" w:author="Hal Whitehead" w:date="2025-07-09T10:30:00Z" w:initials="HW">
     <w:p>
       <w:pPr>
         <w:pStyle w:val="CommentText"/>
@@ -14947,14 +15693,11 @@
         <w:annotationRef/>
       </w:r>
       <w:r>
-        <w:rPr>
-          <w:lang w:val="en-US"/>
-        </w:rPr>
-        <w:t>I find making the point sizes proportional to certainty pretty confusing.  If anything, I would do it the other way around (big points are more certain).  But I would much prefer removing this feature.  The points with intermediate colours are necessarily less certain..</w:t>
+        <w:t>I would omit the parts of the male curve at &lt;6m, as these are not used and the data for smaller animals are not used in estimating the curve.</w:t>
       </w:r>
     </w:p>
   </w:comment>
-  <w:comment w:id="69" w:author="Laura Feyrer" w:date="2025-07-01T10:58:00Z" w:initials="LF">
+  <w:comment w:id="152" w:author="Laura Feyrer" w:date="2025-07-01T10:37:00Z" w:initials="LF">
     <w:p>
       <w:r>
         <w:rPr>
@@ -14967,11 +15710,11 @@
           <w:sz w:val="20"/>
           <w:szCs w:val="20"/>
         </w:rPr>
-        <w:t xml:space="preserve">Not sure the "no" class is helping this figure ... it is making up most of the data? also gray points with balck  outlines are hard to see. maybe make color scale a gradient to match the aes of the point to help distinguish colours? </w:t>
+        <w:t>define x axis in caption?</w:t>
       </w:r>
     </w:p>
   </w:comment>
-  <w:comment w:id="70" w:author="Laura Feyrer" w:date="2025-07-01T11:00:00Z" w:initials="LF">
+  <w:comment w:id="161" w:author="Laura Feyrer" w:date="2025-07-01T10:41:00Z" w:initials="LF">
     <w:p>
       <w:r>
         <w:rPr>
@@ -14984,11 +15727,131 @@
           <w:sz w:val="20"/>
           <w:szCs w:val="20"/>
         </w:rPr>
-        <w:t xml:space="preserve">i'm also wondering if showing p(f) as a color gradient makes sense? it is a continuous value to a discrete palette and I wonder if it could be on the y axis and the categorical size classes (NB, J, AF, MF, etc) could be colored instead? maybe that doesnt total work with the box plots but perhaps if the doing/receiving/ no were separate plots of a panel it could? </w:t>
+        <w:t>suggest making clear this is an ID as the # gets a bit lost next to the (mean...) and I thought it was an N value... something like "ID74" or individual-74</w:t>
       </w:r>
     </w:p>
   </w:comment>
-  <w:comment w:id="71" w:author="Balaena Institute whitehead" w:date="2025-07-02T17:41:00Z" w:initials="Bw">
+  <w:comment w:id="160" w:author="Laura Feyrer" w:date="2025-07-01T10:46:00Z" w:initials="LF">
+    <w:p>
+      <w:r>
+        <w:rPr>
+          <w:rStyle w:val="CommentReference"/>
+        </w:rPr>
+        <w:annotationRef/>
+      </w:r>
+      <w:r>
+        <w:rPr>
+          <w:sz w:val="20"/>
+          <w:szCs w:val="20"/>
+        </w:rPr>
+        <w:t>tried a revision to make contrasting statement easier to follow</w:t>
+      </w:r>
+    </w:p>
+  </w:comment>
+  <w:comment w:id="163" w:author="Laura Feyrer" w:date="2025-07-01T10:48:00Z" w:initials="LF">
+    <w:p>
+      <w:r>
+        <w:rPr>
+          <w:rStyle w:val="CommentReference"/>
+        </w:rPr>
+        <w:annotationRef/>
+      </w:r>
+      <w:r>
+        <w:rPr>
+          <w:sz w:val="20"/>
+          <w:szCs w:val="20"/>
+        </w:rPr>
+        <w:t>might be easier to read to spell out probability of being female, but whatever you think!</w:t>
+      </w:r>
+    </w:p>
+  </w:comment>
+  <w:comment w:id="164" w:author="Hal Whitehead" w:date="2025-07-09T10:37:00Z" w:initials="HW">
+    <w:p>
+      <w:pPr>
+        <w:pStyle w:val="CommentText"/>
+      </w:pPr>
+      <w:r>
+        <w:rPr>
+          <w:rStyle w:val="CommentReference"/>
+        </w:rPr>
+        <w:annotationRef/>
+      </w:r>
+      <w:r>
+        <w:t>You could consider putting the snout-dorsal methods and results in Supplementary to save space.</w:t>
+      </w:r>
+    </w:p>
+  </w:comment>
+  <w:comment w:id="165" w:author="Ana Eguiguren" w:date="2025-07-09T20:40:00Z" w:initials="AE">
+    <w:p>
+      <w:r>
+        <w:rPr>
+          <w:rStyle w:val="CommentReference"/>
+        </w:rPr>
+        <w:annotationRef/>
+      </w:r>
+      <w:r>
+        <w:rPr>
+          <w:sz w:val="20"/>
+          <w:szCs w:val="20"/>
+        </w:rPr>
+        <w:t>Agreed! Also suggested by Christine!</w:t>
+      </w:r>
+    </w:p>
+  </w:comment>
+  <w:comment w:id="167" w:author="Hal Whitehead" w:date="2025-07-07T11:36:00Z" w:initials="HW">
+    <w:p>
+      <w:pPr>
+        <w:pStyle w:val="CommentText"/>
+      </w:pPr>
+      <w:r>
+        <w:rPr>
+          <w:rStyle w:val="CommentReference"/>
+        </w:rPr>
+        <w:annotationRef/>
+      </w:r>
+      <w:r>
+        <w:rPr>
+          <w:lang w:val="en-US"/>
+        </w:rPr>
+        <w:t>I find making the point sizes proportional to certainty pretty confusing.  If anything, I would do it the other way around (big points are more certain).  But I would much prefer removing this feature.  The points with intermediate colours are necessarily less certain..</w:t>
+      </w:r>
+    </w:p>
+  </w:comment>
+  <w:comment w:id="172" w:author="Laura Feyrer" w:date="2025-07-01T10:58:00Z" w:initials="LF">
+    <w:p>
+      <w:r>
+        <w:rPr>
+          <w:rStyle w:val="CommentReference"/>
+        </w:rPr>
+        <w:annotationRef/>
+      </w:r>
+      <w:r>
+        <w:rPr>
+          <w:sz w:val="20"/>
+          <w:szCs w:val="20"/>
+        </w:rPr>
+        <w:t xml:space="preserve">Not sure the "no" class is helping this figure ... it is making up most of the data? also gray points with balck  outlines are hard to see. maybe make color scale a gradient to match the aes of the point to help distinguish colours? </w:t>
+      </w:r>
+    </w:p>
+  </w:comment>
+  <w:comment w:id="173" w:author="Laura Feyrer" w:date="2025-07-01T11:00:00Z" w:initials="LF">
+    <w:p>
+      <w:r>
+        <w:rPr>
+          <w:rStyle w:val="CommentReference"/>
+        </w:rPr>
+        <w:annotationRef/>
+      </w:r>
+      <w:r>
+        <w:rPr>
+          <w:sz w:val="20"/>
+          <w:szCs w:val="20"/>
+        </w:rPr>
+        <w:t xml:space="preserve">i'm also wondering if showing p(f) as a color gradient makes sense? it is a continuous value to a discrete palette and I wonder if it could be on the y axis and the categorical size classes (NB, J, AF, MF, etc) could be colored instead? maybe that doesnt total work with the box plots but perhaps if the doing/receiving/ no were separate plots of a panel it could? </w:t>
+      </w:r>
+    </w:p>
+  </w:comment>
+  <w:comment w:id="174" w:author="Balaena Institute whitehead" w:date="2025-07-02T17:41:00Z" w:initials="Bw">
     <w:p>
       <w:pPr>
         <w:pStyle w:val="CommentText"/>
@@ -15014,6 +15877,8 @@
   <w15:commentEx w15:paraId="64FE5285" w15:done="1"/>
   <w15:commentEx w15:paraId="1D91B032" w15:done="1"/>
   <w15:commentEx w15:paraId="5928CE04" w15:done="1"/>
+  <w15:commentEx w15:paraId="3C027D91" w15:done="0"/>
+  <w15:commentEx w15:paraId="1E88503D" w15:done="0"/>
   <w15:commentEx w15:paraId="7C646B09" w15:done="1"/>
   <w15:commentEx w15:paraId="1F9AD214" w15:done="0"/>
   <w15:commentEx w15:paraId="336B2847" w15:done="1"/>
@@ -15040,6 +15905,8 @@
   <w16cex:commentExtensible w16cex:durableId="577319FD" w16cex:dateUtc="2025-07-09T09:21:00Z"/>
   <w16cex:commentExtensible w16cex:durableId="5ED7D75B" w16cex:dateUtc="2025-07-09T09:32:00Z"/>
   <w16cex:commentExtensible w16cex:durableId="716BF3AA" w16cex:dateUtc="2025-07-09T09:32:00Z"/>
+  <w16cex:commentExtensible w16cex:durableId="323FEA3E" w16cex:dateUtc="2025-07-10T13:29:00Z"/>
+  <w16cex:commentExtensible w16cex:durableId="6755053A" w16cex:dateUtc="2025-07-07T14:06:00Z"/>
   <w16cex:commentExtensible w16cex:durableId="7DCC4C25" w16cex:dateUtc="2025-06-27T15:45:00Z"/>
   <w16cex:commentExtensible w16cex:durableId="5207D2B0" w16cex:dateUtc="2025-07-09T23:39:00Z"/>
   <w16cex:commentExtensible w16cex:durableId="4F85DB88" w16cex:dateUtc="2025-07-01T17:33:00Z"/>
@@ -15090,6 +15957,8 @@
   <w16cid:commentId w16cid:paraId="64FE5285" w16cid:durableId="577319FD"/>
   <w16cid:commentId w16cid:paraId="1D91B032" w16cid:durableId="5ED7D75B"/>
   <w16cid:commentId w16cid:paraId="5928CE04" w16cid:durableId="716BF3AA"/>
+  <w16cid:commentId w16cid:paraId="3C027D91" w16cid:durableId="323FEA3E"/>
+  <w16cid:commentId w16cid:paraId="1E88503D" w16cid:durableId="6755053A"/>
   <w16cid:commentId w16cid:paraId="7C646B09" w16cid:durableId="7DCC4C25"/>
   <w16cid:commentId w16cid:paraId="1F9AD214" w16cid:durableId="5207D2B0"/>
   <w16cid:commentId w16cid:paraId="336B2847" w16cid:durableId="4F85DB88"/>

</xml_diff>

<commit_message>
changed name of appendix to supplementary material
</commit_message>
<xml_diff>
--- a/Manuscript/Manuscritp_SpermWhale_AgeSex_Drone.docx
+++ b/Manuscript/Manuscritp_SpermWhale_AgeSex_Drone.docx
@@ -1158,10 +1158,7 @@
       </w:del>
       <w:ins w:id="5" w:author="Ana Eguiguren" w:date="2025-07-17T16:40:00Z" w16du:dateUtc="2025-07-17T19:40:00Z">
         <w:r>
-          <w:t>of</w:t>
-        </w:r>
-        <w:r>
-          <w:t xml:space="preserve"> </w:t>
+          <w:t xml:space="preserve">of </w:t>
         </w:r>
       </w:ins>
       <w:r>
@@ -1274,10 +1271,7 @@
       </w:del>
       <w:ins w:id="9" w:author="Ana Eguiguren" w:date="2025-07-17T16:40:00Z" w16du:dateUtc="2025-07-17T19:40:00Z">
         <w:r>
-          <w:t>developmental</w:t>
-        </w:r>
-        <w:r>
-          <w:t xml:space="preserve"> </w:t>
+          <w:t xml:space="preserve">developmental </w:t>
         </w:r>
       </w:ins>
       <w:del w:id="10" w:author="Ana Eguiguren" w:date="2025-07-17T16:40:00Z" w16du:dateUtc="2025-07-17T19:40:00Z">
@@ -1287,10 +1281,7 @@
       </w:del>
       <w:ins w:id="11" w:author="Ana Eguiguren" w:date="2025-07-17T16:40:00Z" w16du:dateUtc="2025-07-17T19:40:00Z">
         <w:r>
-          <w:t>stages</w:t>
-        </w:r>
-        <w:r>
-          <w:t xml:space="preserve"> </w:t>
+          <w:t xml:space="preserve">stages </w:t>
         </w:r>
       </w:ins>
       <w:r>
@@ -1531,10 +1522,7 @@
       </w:del>
       <w:ins w:id="18" w:author="Ana Eguiguren" w:date="2025-07-17T16:41:00Z" w16du:dateUtc="2025-07-17T19:41:00Z">
         <w:r>
-          <w:t>developmental</w:t>
-        </w:r>
-        <w:r>
-          <w:t xml:space="preserve"> </w:t>
+          <w:t xml:space="preserve">developmental </w:t>
         </w:r>
       </w:ins>
       <w:r>
@@ -3856,13 +3844,7 @@
       </w:r>
       <w:ins w:id="52" w:author="Ana Eguiguren" w:date="2025-07-17T16:46:00Z" w16du:dateUtc="2025-07-17T19:46:00Z">
         <w:r>
-          <w:t>A</w:t>
-        </w:r>
-        <w:r>
-          <w:t>s we attempted to capture a broad size range of individuals</w:t>
-        </w:r>
-        <w:r>
-          <w:t>,</w:t>
+          <w:t>As we attempted to capture a broad size range of individuals,</w:t>
         </w:r>
       </w:ins>
       <w:ins w:id="53" w:author="Ana Eguiguren" w:date="2025-07-17T16:47:00Z" w16du:dateUtc="2025-07-17T19:47:00Z">
@@ -4925,10 +4907,7 @@
       </w:del>
       <w:ins w:id="64" w:author="Ana Eguiguren" w:date="2025-07-17T16:47:00Z" w16du:dateUtc="2025-07-17T19:47:00Z">
         <w:r>
-          <w:t>sex</w:t>
-        </w:r>
-        <w:r>
-          <w:t xml:space="preserve"> </w:t>
+          <w:t xml:space="preserve">sex </w:t>
         </w:r>
       </w:ins>
       <w:r>
@@ -6325,40 +6304,37 @@
       </w:del>
       <w:ins w:id="88" w:author="Ana Eguiguren" w:date="2025-07-17T16:49:00Z" w16du:dateUtc="2025-07-17T19:49:00Z">
         <w:r>
-          <w:t>individual</w:t>
-        </w:r>
+          <w:t xml:space="preserve">individual </w:t>
+        </w:r>
+      </w:ins>
+      <w:r>
+        <w:t xml:space="preserve">was female was estimated </w:t>
+      </w:r>
+      <w:ins w:id="89" w:author="Ana Eguiguren" w:date="2025-07-17T16:49:00Z" w16du:dateUtc="2025-07-17T19:49:00Z">
+        <w:r>
+          <w:t>based on</w:t>
+        </w:r>
+      </w:ins>
+      <w:ins w:id="90" w:author="Ana Eguiguren" w:date="2025-07-17T16:48:00Z" w16du:dateUtc="2025-07-17T19:48:00Z">
         <w:r>
           <w:t xml:space="preserve"> </w:t>
         </w:r>
       </w:ins>
-      <w:r>
-        <w:t xml:space="preserve">was female was estimated </w:t>
-      </w:r>
-      <w:ins w:id="89" w:author="Ana Eguiguren" w:date="2025-07-17T16:49:00Z" w16du:dateUtc="2025-07-17T19:49:00Z">
-        <w:r>
-          <w:t>based on</w:t>
-        </w:r>
-      </w:ins>
-      <w:ins w:id="90" w:author="Ana Eguiguren" w:date="2025-07-17T16:48:00Z" w16du:dateUtc="2025-07-17T19:48:00Z">
+      <w:ins w:id="91" w:author="Ana Eguiguren" w:date="2025-07-17T16:49:00Z" w16du:dateUtc="2025-07-17T19:49:00Z">
+        <w:r>
+          <w:t xml:space="preserve">Bayes’ </w:t>
+        </w:r>
+      </w:ins>
+      <w:ins w:id="92" w:author="Ana Eguiguren" w:date="2025-07-17T16:50:00Z" w16du:dateUtc="2025-07-17T19:50:00Z">
+        <w:r>
+          <w:t>theorem under the prior assumption that</w:t>
+        </w:r>
+      </w:ins>
+      <w:ins w:id="93" w:author="Ana Eguiguren" w:date="2025-07-17T16:49:00Z" w16du:dateUtc="2025-07-17T19:49:00Z">
         <w:r>
           <w:t xml:space="preserve"> </w:t>
         </w:r>
       </w:ins>
-      <w:ins w:id="91" w:author="Ana Eguiguren" w:date="2025-07-17T16:49:00Z" w16du:dateUtc="2025-07-17T19:49:00Z">
-        <w:r>
-          <w:t xml:space="preserve">Bayes’ </w:t>
-        </w:r>
-      </w:ins>
-      <w:ins w:id="92" w:author="Ana Eguiguren" w:date="2025-07-17T16:50:00Z" w16du:dateUtc="2025-07-17T19:50:00Z">
-        <w:r>
-          <w:t>theorem under the prior assumption that</w:t>
-        </w:r>
-      </w:ins>
-      <w:ins w:id="93" w:author="Ana Eguiguren" w:date="2025-07-17T16:49:00Z" w16du:dateUtc="2025-07-17T19:49:00Z">
-        <w:r>
-          <w:t xml:space="preserve"> </w:t>
-        </w:r>
-      </w:ins>
       <w:ins w:id="94" w:author="Ana Eguiguren" w:date="2025-07-17T16:50:00Z" w16du:dateUtc="2025-07-17T19:50:00Z">
         <w:r>
           <w:t xml:space="preserve">individuals would be equally likely of either sex. Estimates of </w:t>
@@ -6366,10 +6342,7 @@
       </w:ins>
       <w:ins w:id="95" w:author="Ana Eguiguren" w:date="2025-07-17T16:51:00Z" w16du:dateUtc="2025-07-17T19:51:00Z">
         <w:r>
-          <w:t xml:space="preserve">individuals’ likelihood of being female </w:t>
-        </w:r>
-        <w:r>
-          <w:t>(</w:t>
+          <w:t>individuals’ likelihood of being female (</w:t>
         </w:r>
       </w:ins>
       <m:oMath>
@@ -6414,10 +6387,7 @@
           <w:t>)</w:t>
         </w:r>
         <w:r>
-          <w:t xml:space="preserve"> </w:t>
-        </w:r>
-        <w:r>
-          <w:t xml:space="preserve">were computed </w:t>
+          <w:t xml:space="preserve"> were computed </w:t>
         </w:r>
       </w:ins>
       <w:r>
@@ -10083,14 +10053,27 @@
         <w:t xml:space="preserve">average </w:t>
       </w:r>
       <w:r>
-        <w:t xml:space="preserve">length error to </w:t>
-      </w:r>
-      <w:r>
-        <w:t xml:space="preserve">0.12 % length </w:t>
-      </w:r>
-      <w:r>
-        <w:t xml:space="preserve">error </w:t>
-      </w:r>
+        <w:t>length</w:t>
+      </w:r>
+      <w:ins w:id="147" w:author="Ana Eguiguren" w:date="2025-07-18T13:34:00Z" w16du:dateUtc="2025-07-18T16:34:00Z">
+        <w:r>
+          <w:t xml:space="preserve"> estimate</w:t>
+        </w:r>
+      </w:ins>
+      <w:r>
+        <w:t xml:space="preserve"> error to </w:t>
+      </w:r>
+      <w:r>
+        <w:t xml:space="preserve">0.12 % </w:t>
+      </w:r>
+      <w:del w:id="148" w:author="Ana Eguiguren" w:date="2025-07-18T13:34:00Z" w16du:dateUtc="2025-07-18T16:34:00Z">
+        <w:r>
+          <w:delText xml:space="preserve">length </w:delText>
+        </w:r>
+        <w:r>
+          <w:delText xml:space="preserve">error </w:delText>
+        </w:r>
+      </w:del>
       <w:r>
         <w:t>(</w:t>
       </w:r>
@@ -10111,39 +10094,64 @@
       <w:r>
         <w:t xml:space="preserve">). </w:t>
       </w:r>
-      <w:commentRangeStart w:id="147"/>
-      <w:ins w:id="148" w:author="Balaena Institute whitehead" w:date="2025-07-10T12:09:00Z" w16du:dateUtc="2025-07-10T15:09:00Z">
+      <w:commentRangeStart w:id="149"/>
+      <w:ins w:id="150" w:author="Balaena Institute whitehead" w:date="2025-07-10T12:09:00Z" w16du:dateUtc="2025-07-10T15:09:00Z">
         <w:r>
           <w:t>These length estimates</w:t>
         </w:r>
       </w:ins>
-      <w:ins w:id="149" w:author="Balaena Institute whitehead" w:date="2025-07-10T12:08:00Z" w16du:dateUtc="2025-07-10T15:08:00Z">
+      <w:ins w:id="151" w:author="Balaena Institute whitehead" w:date="2025-07-10T12:08:00Z" w16du:dateUtc="2025-07-10T15:08:00Z">
         <w:r>
           <w:t xml:space="preserve"> resulted in a</w:t>
         </w:r>
       </w:ins>
-      <w:ins w:id="150" w:author="Balaena Institute whitehead" w:date="2025-07-10T12:09:00Z" w16du:dateUtc="2025-07-10T15:09:00Z">
+      <w:ins w:id="152" w:author="Balaena Institute whitehead" w:date="2025-07-10T12:09:00Z" w16du:dateUtc="2025-07-10T15:09:00Z">
         <w:r>
           <w:t>n observed</w:t>
         </w:r>
       </w:ins>
-      <w:ins w:id="151" w:author="Balaena Institute whitehead" w:date="2025-07-10T12:08:00Z" w16du:dateUtc="2025-07-10T15:08:00Z">
+      <w:ins w:id="153" w:author="Balaena Institute whitehead" w:date="2025-07-10T12:08:00Z" w16du:dateUtc="2025-07-10T15:08:00Z">
         <w:r>
           <w:t xml:space="preserve"> 95% CI width of 0.2 m, corresponding to </w:t>
         </w:r>
       </w:ins>
-      <w:ins w:id="152" w:author="Balaena Institute whitehead" w:date="2025-07-10T12:09:00Z" w16du:dateUtc="2025-07-10T15:09:00Z">
+      <w:ins w:id="154" w:author="Balaena Institute whitehead" w:date="2025-07-10T12:09:00Z" w16du:dateUtc="2025-07-10T15:09:00Z">
         <w:r>
           <w:t xml:space="preserve">1.6% of the vessel’s true length. </w:t>
         </w:r>
       </w:ins>
-      <w:commentRangeEnd w:id="147"/>
-      <w:ins w:id="153" w:author="Balaena Institute whitehead" w:date="2025-07-10T12:11:00Z" w16du:dateUtc="2025-07-10T15:11:00Z">
+      <w:commentRangeEnd w:id="149"/>
+      <w:ins w:id="155" w:author="Balaena Institute whitehead" w:date="2025-07-10T12:11:00Z" w16du:dateUtc="2025-07-10T15:11:00Z">
         <w:r>
           <w:rPr>
             <w:rStyle w:val="CommentReference"/>
           </w:rPr>
-          <w:commentReference w:id="147"/>
+          <w:commentReference w:id="149"/>
+        </w:r>
+      </w:ins>
+      <w:ins w:id="156" w:author="Ana Eguiguren" w:date="2025-07-18T13:46:00Z" w16du:dateUtc="2025-07-18T16:46:00Z">
+        <w:r>
+          <w:t xml:space="preserve">Although we found some support for a significant effect of date and altitude on </w:t>
+        </w:r>
+      </w:ins>
+      <w:ins w:id="157" w:author="Ana Eguiguren" w:date="2025-07-18T13:47:00Z" w16du:dateUtc="2025-07-18T16:47:00Z">
+        <w:r>
+          <w:t>the percent altitude error, we did not incorporate these effects to the correction model as they did not substantially decrease avera</w:t>
+        </w:r>
+      </w:ins>
+      <w:ins w:id="158" w:author="Ana Eguiguren" w:date="2025-07-18T13:48:00Z" w16du:dateUtc="2025-07-18T16:48:00Z">
+        <w:r>
+          <w:t>ge error and uncertainty (</w:t>
+        </w:r>
+        <w:r>
+          <w:rPr>
+            <w:b/>
+            <w:bCs/>
+          </w:rPr>
+          <w:t>Supplementary Material 2</w:t>
+        </w:r>
+        <w:r>
+          <w:t xml:space="preserve">) </w:t>
         </w:r>
       </w:ins>
     </w:p>
@@ -10151,11 +10159,11 @@
       <w:pPr>
         <w:pStyle w:val="Heading3"/>
       </w:pPr>
-      <w:bookmarkStart w:id="154" w:name="_Toc203386330"/>
+      <w:bookmarkStart w:id="159" w:name="_Toc203386330"/>
       <w:r>
         <w:t>3.2 | Whale measurements and photo-identification</w:t>
       </w:r>
-      <w:bookmarkEnd w:id="154"/>
+      <w:bookmarkEnd w:id="159"/>
     </w:p>
     <w:p>
       <w:pPr>
@@ -10255,7 +10263,7 @@
       <w:r>
         <w:t xml:space="preserve"> 70 m </w:t>
       </w:r>
-      <w:del w:id="155" w:author="Balaena Institute whitehead" w:date="2025-07-10T12:10:00Z" w16du:dateUtc="2025-07-10T15:10:00Z">
+      <w:del w:id="160" w:author="Balaena Institute whitehead" w:date="2025-07-10T12:10:00Z" w16du:dateUtc="2025-07-10T15:10:00Z">
         <w:r>
           <w:delText xml:space="preserve">altitude </w:delText>
         </w:r>
@@ -10410,7 +10418,7 @@
       <w:pPr>
         <w:keepNext/>
         <w:jc w:val="center"/>
-        <w:pPrChange w:id="156" w:author="Balaena Institute whitehead" w:date="2025-07-11T15:32:00Z" w16du:dateUtc="2025-07-11T18:32:00Z">
+        <w:pPrChange w:id="161" w:author="Balaena Institute whitehead" w:date="2025-07-11T15:32:00Z" w16du:dateUtc="2025-07-11T18:32:00Z">
           <w:pPr>
             <w:keepNext/>
           </w:pPr>
@@ -10472,8 +10480,8 @@
           <w:color w:val="auto"/>
         </w:rPr>
       </w:pPr>
-      <w:bookmarkStart w:id="157" w:name="_Ref201088861"/>
-      <w:commentRangeStart w:id="158"/>
+      <w:bookmarkStart w:id="162" w:name="_Ref201088861"/>
+      <w:commentRangeStart w:id="163"/>
       <w:r>
         <w:rPr>
           <w:b/>
@@ -10524,7 +10532,7 @@
         </w:rPr>
         <w:fldChar w:fldCharType="end"/>
       </w:r>
-      <w:bookmarkEnd w:id="157"/>
+      <w:bookmarkEnd w:id="162"/>
       <w:r>
         <w:rPr>
           <w:b/>
@@ -10579,7 +10587,7 @@
         </w:rPr>
         <w:t xml:space="preserve">) of still images. The 70 m threshold is shown for reference. </w:t>
       </w:r>
-      <w:commentRangeEnd w:id="158"/>
+      <w:commentRangeEnd w:id="163"/>
       <w:r>
         <w:rPr>
           <w:rStyle w:val="CommentReference"/>
@@ -10587,29 +10595,29 @@
           <w:iCs w:val="0"/>
           <w:color w:val="auto"/>
         </w:rPr>
-        <w:commentReference w:id="158"/>
+        <w:commentReference w:id="163"/>
       </w:r>
     </w:p>
     <w:p>
       <w:pPr>
         <w:pStyle w:val="Heading3"/>
         <w:rPr>
-          <w:ins w:id="159" w:author="Balaena Institute whitehead" w:date="2025-07-10T11:03:00Z" w16du:dateUtc="2025-07-10T14:03:00Z"/>
-        </w:rPr>
-        <w:pPrChange w:id="160" w:author="Balaena Institute whitehead" w:date="2025-07-10T11:03:00Z" w16du:dateUtc="2025-07-10T14:03:00Z">
+          <w:ins w:id="164" w:author="Balaena Institute whitehead" w:date="2025-07-10T11:03:00Z" w16du:dateUtc="2025-07-10T14:03:00Z"/>
+        </w:rPr>
+        <w:pPrChange w:id="165" w:author="Balaena Institute whitehead" w:date="2025-07-10T11:03:00Z" w16du:dateUtc="2025-07-10T14:03:00Z">
           <w:pPr/>
         </w:pPrChange>
       </w:pPr>
-      <w:bookmarkStart w:id="161" w:name="_Toc203386331"/>
+      <w:bookmarkStart w:id="166" w:name="_Toc203386331"/>
       <w:r>
         <w:t xml:space="preserve">3.3 | </w:t>
       </w:r>
-      <w:del w:id="162" w:author="Ana Eguiguren" w:date="2025-07-17T16:54:00Z" w16du:dateUtc="2025-07-17T19:54:00Z">
+      <w:del w:id="167" w:author="Ana Eguiguren" w:date="2025-07-17T16:54:00Z" w16du:dateUtc="2025-07-17T19:54:00Z">
         <w:r>
           <w:delText>Age class</w:delText>
         </w:r>
       </w:del>
-      <w:ins w:id="163" w:author="Ana Eguiguren" w:date="2025-07-17T16:54:00Z" w16du:dateUtc="2025-07-17T19:54:00Z">
+      <w:ins w:id="168" w:author="Ana Eguiguren" w:date="2025-07-17T16:54:00Z" w16du:dateUtc="2025-07-17T19:54:00Z">
         <w:r>
           <w:t>Developmental stage</w:t>
         </w:r>
@@ -10623,43 +10631,43 @@
       <w:r>
         <w:t xml:space="preserve"> inference</w:t>
       </w:r>
-      <w:bookmarkEnd w:id="161"/>
+      <w:bookmarkEnd w:id="166"/>
     </w:p>
     <w:p>
       <w:pPr>
         <w:pStyle w:val="Heading4"/>
         <w:rPr>
-          <w:ins w:id="164" w:author="Balaena Institute whitehead" w:date="2025-07-10T11:20:00Z" w16du:dateUtc="2025-07-10T14:20:00Z"/>
+          <w:ins w:id="169" w:author="Balaena Institute whitehead" w:date="2025-07-10T11:20:00Z" w16du:dateUtc="2025-07-10T14:20:00Z"/>
         </w:rPr>
       </w:pPr>
-      <w:ins w:id="165" w:author="Balaena Institute whitehead" w:date="2025-07-10T11:03:00Z" w16du:dateUtc="2025-07-10T14:03:00Z">
+      <w:ins w:id="170" w:author="Balaena Institute whitehead" w:date="2025-07-10T11:03:00Z" w16du:dateUtc="2025-07-10T14:03:00Z">
         <w:r>
           <w:t xml:space="preserve">3.3.1 </w:t>
         </w:r>
       </w:ins>
-      <w:ins w:id="166" w:author="Balaena Institute whitehead" w:date="2025-07-11T12:26:00Z" w16du:dateUtc="2025-07-11T15:26:00Z">
+      <w:ins w:id="171" w:author="Balaena Institute whitehead" w:date="2025-07-11T12:26:00Z" w16du:dateUtc="2025-07-11T15:26:00Z">
         <w:r>
           <w:t xml:space="preserve">Variability in individual measurements and </w:t>
         </w:r>
       </w:ins>
-      <w:ins w:id="167" w:author="Balaena Institute whitehead" w:date="2025-07-10T11:03:00Z" w16du:dateUtc="2025-07-10T14:03:00Z">
-        <w:del w:id="168" w:author="Ana Eguiguren" w:date="2025-07-17T16:54:00Z" w16du:dateUtc="2025-07-17T19:54:00Z">
+      <w:ins w:id="172" w:author="Balaena Institute whitehead" w:date="2025-07-10T11:03:00Z" w16du:dateUtc="2025-07-10T14:03:00Z">
+        <w:del w:id="173" w:author="Ana Eguiguren" w:date="2025-07-17T16:54:00Z" w16du:dateUtc="2025-07-17T19:54:00Z">
           <w:r>
             <w:delText>age class</w:delText>
           </w:r>
         </w:del>
       </w:ins>
-      <w:ins w:id="169" w:author="Ana Eguiguren" w:date="2025-07-17T16:54:00Z" w16du:dateUtc="2025-07-17T19:54:00Z">
+      <w:ins w:id="174" w:author="Ana Eguiguren" w:date="2025-07-17T16:54:00Z" w16du:dateUtc="2025-07-17T19:54:00Z">
         <w:r>
           <w:t>developmental stage</w:t>
         </w:r>
       </w:ins>
-      <w:ins w:id="170" w:author="Balaena Institute whitehead" w:date="2025-07-10T11:03:00Z" w16du:dateUtc="2025-07-10T14:03:00Z">
+      <w:ins w:id="175" w:author="Balaena Institute whitehead" w:date="2025-07-10T11:03:00Z" w16du:dateUtc="2025-07-10T14:03:00Z">
         <w:r>
           <w:t xml:space="preserve"> assignment</w:t>
         </w:r>
       </w:ins>
-      <w:ins w:id="171" w:author="Ana Eguiguren" w:date="2025-07-17T16:55:00Z" w16du:dateUtc="2025-07-17T19:55:00Z">
+      <w:ins w:id="176" w:author="Ana Eguiguren" w:date="2025-07-17T16:55:00Z" w16du:dateUtc="2025-07-17T19:55:00Z">
         <w:r>
           <w:t>s</w:t>
         </w:r>
@@ -10668,20 +10676,20 @@
     <w:p>
       <w:pPr>
         <w:rPr>
-          <w:ins w:id="172" w:author="Ana Eguiguren" w:date="2025-07-10T18:12:00Z" w16du:dateUtc="2025-07-10T21:12:00Z"/>
+          <w:ins w:id="177" w:author="Ana Eguiguren" w:date="2025-07-10T18:12:00Z" w16du:dateUtc="2025-07-10T21:12:00Z"/>
         </w:rPr>
       </w:pPr>
-      <w:ins w:id="173" w:author="Balaena Institute whitehead" w:date="2025-07-10T11:28:00Z" w16du:dateUtc="2025-07-10T14:28:00Z">
+      <w:ins w:id="178" w:author="Balaena Institute whitehead" w:date="2025-07-10T11:28:00Z" w16du:dateUtc="2025-07-10T14:28:00Z">
         <w:r>
           <w:t>The 95% CI width in bootstrapped estimates of sperm whal</w:t>
         </w:r>
       </w:ins>
-      <w:ins w:id="174" w:author="Balaena Institute whitehead" w:date="2025-07-10T11:29:00Z" w16du:dateUtc="2025-07-10T14:29:00Z">
+      <w:ins w:id="179" w:author="Balaena Institute whitehead" w:date="2025-07-10T11:29:00Z" w16du:dateUtc="2025-07-10T14:29:00Z">
         <w:r>
           <w:t xml:space="preserve">e </w:t>
         </w:r>
       </w:ins>
-      <w:ins w:id="175" w:author="Balaena Institute whitehead" w:date="2025-07-10T11:46:00Z" w16du:dateUtc="2025-07-10T14:46:00Z">
+      <w:ins w:id="180" w:author="Balaena Institute whitehead" w:date="2025-07-10T11:46:00Z" w16du:dateUtc="2025-07-10T14:46:00Z">
         <w:r>
           <w:rPr>
             <w:i/>
@@ -10690,12 +10698,12 @@
           <w:t xml:space="preserve">TL </w:t>
         </w:r>
       </w:ins>
-      <w:ins w:id="176" w:author="Balaena Institute whitehead" w:date="2025-07-10T11:35:00Z" w16du:dateUtc="2025-07-10T14:35:00Z">
+      <w:ins w:id="181" w:author="Balaena Institute whitehead" w:date="2025-07-10T11:35:00Z" w16du:dateUtc="2025-07-10T14:35:00Z">
         <w:r>
           <w:t>had a median of</w:t>
         </w:r>
       </w:ins>
-      <w:ins w:id="177" w:author="Balaena Institute whitehead" w:date="2025-07-10T11:29:00Z" w16du:dateUtc="2025-07-10T14:29:00Z">
+      <w:ins w:id="182" w:author="Balaena Institute whitehead" w:date="2025-07-10T11:29:00Z" w16du:dateUtc="2025-07-10T14:29:00Z">
         <w:r>
           <w:t xml:space="preserve"> 0.35 m (mean = 0.42, </w:t>
         </w:r>
@@ -10707,42 +10715,42 @@
           <w:t xml:space="preserve">SD = </w:t>
         </w:r>
       </w:ins>
-      <w:ins w:id="178" w:author="Balaena Institute whitehead" w:date="2025-07-10T11:30:00Z" w16du:dateUtc="2025-07-10T14:30:00Z">
+      <w:ins w:id="183" w:author="Balaena Institute whitehead" w:date="2025-07-10T11:30:00Z" w16du:dateUtc="2025-07-10T14:30:00Z">
         <w:r>
           <w:t xml:space="preserve">0.32). </w:t>
         </w:r>
       </w:ins>
-      <w:ins w:id="179" w:author="Balaena Institute whitehead" w:date="2025-07-10T11:35:00Z" w16du:dateUtc="2025-07-10T14:35:00Z">
+      <w:ins w:id="184" w:author="Balaena Institute whitehead" w:date="2025-07-10T11:35:00Z" w16du:dateUtc="2025-07-10T14:35:00Z">
         <w:r>
           <w:t xml:space="preserve">This </w:t>
         </w:r>
       </w:ins>
-      <w:ins w:id="180" w:author="Balaena Institute whitehead" w:date="2025-07-10T11:36:00Z" w16du:dateUtc="2025-07-10T14:36:00Z">
+      <w:ins w:id="185" w:author="Balaena Institute whitehead" w:date="2025-07-10T11:36:00Z" w16du:dateUtc="2025-07-10T14:36:00Z">
         <w:r>
           <w:t>represented</w:t>
         </w:r>
       </w:ins>
-      <w:ins w:id="181" w:author="Balaena Institute whitehead" w:date="2025-07-10T11:35:00Z" w16du:dateUtc="2025-07-10T14:35:00Z">
+      <w:ins w:id="186" w:author="Balaena Institute whitehead" w:date="2025-07-10T11:35:00Z" w16du:dateUtc="2025-07-10T14:35:00Z">
         <w:r>
           <w:t xml:space="preserve"> </w:t>
         </w:r>
       </w:ins>
-      <w:ins w:id="182" w:author="Balaena Institute whitehead" w:date="2025-07-10T11:37:00Z" w16du:dateUtc="2025-07-10T14:37:00Z">
+      <w:ins w:id="187" w:author="Balaena Institute whitehead" w:date="2025-07-10T11:37:00Z" w16du:dateUtc="2025-07-10T14:37:00Z">
         <w:r>
           <w:t xml:space="preserve">a median </w:t>
         </w:r>
       </w:ins>
-      <w:ins w:id="183" w:author="Balaena Institute whitehead" w:date="2025-07-10T11:39:00Z" w16du:dateUtc="2025-07-10T14:39:00Z">
+      <w:ins w:id="188" w:author="Balaena Institute whitehead" w:date="2025-07-10T11:39:00Z" w16du:dateUtc="2025-07-10T14:39:00Z">
         <w:r>
           <w:t xml:space="preserve">of </w:t>
         </w:r>
       </w:ins>
-      <w:ins w:id="184" w:author="Balaena Institute whitehead" w:date="2025-07-10T11:36:00Z" w16du:dateUtc="2025-07-10T14:36:00Z">
+      <w:ins w:id="189" w:author="Balaena Institute whitehead" w:date="2025-07-10T11:36:00Z" w16du:dateUtc="2025-07-10T14:36:00Z">
         <w:r>
           <w:t xml:space="preserve">3.29% of the mean </w:t>
         </w:r>
       </w:ins>
-      <w:ins w:id="185" w:author="Balaena Institute whitehead" w:date="2025-07-10T11:47:00Z" w16du:dateUtc="2025-07-10T14:47:00Z">
+      <w:ins w:id="190" w:author="Balaena Institute whitehead" w:date="2025-07-10T11:47:00Z" w16du:dateUtc="2025-07-10T14:47:00Z">
         <w:r>
           <w:rPr>
             <w:i/>
@@ -10751,7 +10759,7 @@
           <w:t>TL</w:t>
         </w:r>
       </w:ins>
-      <w:ins w:id="186" w:author="Balaena Institute whitehead" w:date="2025-07-10T11:37:00Z" w16du:dateUtc="2025-07-10T14:37:00Z">
+      <w:ins w:id="191" w:author="Balaena Institute whitehead" w:date="2025-07-10T11:37:00Z" w16du:dateUtc="2025-07-10T14:37:00Z">
         <w:r>
           <w:t xml:space="preserve"> for </w:t>
         </w:r>
@@ -10764,7 +10772,7 @@
           <w:t xml:space="preserve"> (mean = 4.18%, </w:t>
         </w:r>
       </w:ins>
-      <w:ins w:id="187" w:author="Balaena Institute whitehead" w:date="2025-07-10T11:38:00Z" w16du:dateUtc="2025-07-10T14:38:00Z">
+      <w:ins w:id="192" w:author="Balaena Institute whitehead" w:date="2025-07-10T11:38:00Z" w16du:dateUtc="2025-07-10T14:38:00Z">
         <w:r>
           <w:rPr>
             <w:i/>
@@ -10779,12 +10787,12 @@
           <w:t xml:space="preserve">). </w:t>
         </w:r>
       </w:ins>
-      <w:ins w:id="188" w:author="Balaena Institute whitehead" w:date="2025-07-10T11:46:00Z" w16du:dateUtc="2025-07-10T14:46:00Z">
+      <w:ins w:id="193" w:author="Balaena Institute whitehead" w:date="2025-07-10T11:46:00Z" w16du:dateUtc="2025-07-10T14:46:00Z">
         <w:r>
           <w:t xml:space="preserve">Resulting </w:t>
         </w:r>
       </w:ins>
-      <w:ins w:id="189" w:author="Balaena Institute whitehead" w:date="2025-07-10T11:47:00Z" w16du:dateUtc="2025-07-10T14:47:00Z">
+      <w:ins w:id="194" w:author="Balaena Institute whitehead" w:date="2025-07-10T11:47:00Z" w16du:dateUtc="2025-07-10T14:47:00Z">
         <w:r>
           <w:rPr>
             <w:i/>
@@ -10796,38 +10804,38 @@
           <w:t xml:space="preserve">estimates </w:t>
         </w:r>
       </w:ins>
-      <w:ins w:id="190" w:author="Balaena Institute whitehead" w:date="2025-07-10T11:49:00Z" w16du:dateUtc="2025-07-10T14:49:00Z">
+      <w:ins w:id="195" w:author="Balaena Institute whitehead" w:date="2025-07-10T11:49:00Z" w16du:dateUtc="2025-07-10T14:49:00Z">
         <w:r>
           <w:t xml:space="preserve">ranged from </w:t>
         </w:r>
       </w:ins>
-      <w:ins w:id="191" w:author="Balaena Institute whitehead" w:date="2025-07-10T11:50:00Z" w16du:dateUtc="2025-07-10T14:50:00Z">
+      <w:ins w:id="196" w:author="Balaena Institute whitehead" w:date="2025-07-10T11:50:00Z" w16du:dateUtc="2025-07-10T14:50:00Z">
         <w:r>
           <w:t>4.1 -16.1 m</w:t>
         </w:r>
       </w:ins>
-      <w:ins w:id="192" w:author="Balaena Institute whitehead" w:date="2025-07-10T11:53:00Z" w16du:dateUtc="2025-07-10T14:53:00Z">
+      <w:ins w:id="197" w:author="Balaena Institute whitehead" w:date="2025-07-10T11:53:00Z" w16du:dateUtc="2025-07-10T14:53:00Z">
         <w:r>
           <w:t xml:space="preserve">, with </w:t>
         </w:r>
-        <w:del w:id="193" w:author="Ana Eguiguren" w:date="2025-07-17T12:12:00Z" w16du:dateUtc="2025-07-17T15:12:00Z">
+        <w:del w:id="198" w:author="Ana Eguiguren" w:date="2025-07-17T12:12:00Z" w16du:dateUtc="2025-07-17T15:12:00Z">
           <w:r>
             <w:delText>most individuals</w:delText>
           </w:r>
         </w:del>
       </w:ins>
-      <w:ins w:id="194" w:author="Ana Eguiguren" w:date="2025-07-17T12:12:00Z" w16du:dateUtc="2025-07-17T15:12:00Z">
+      <w:ins w:id="199" w:author="Ana Eguiguren" w:date="2025-07-17T12:12:00Z" w16du:dateUtc="2025-07-17T15:12:00Z">
         <w:r>
           <w:t>80% of i</w:t>
         </w:r>
       </w:ins>
-      <w:ins w:id="195" w:author="Ana Eguiguren" w:date="2025-07-17T12:13:00Z" w16du:dateUtc="2025-07-17T15:13:00Z">
+      <w:ins w:id="200" w:author="Ana Eguiguren" w:date="2025-07-17T12:13:00Z" w16du:dateUtc="2025-07-17T15:13:00Z">
         <w:r>
           <w:t xml:space="preserve">ndividuals </w:t>
         </w:r>
       </w:ins>
-      <w:ins w:id="196" w:author="Balaena Institute whitehead" w:date="2025-07-10T11:53:00Z" w16du:dateUtc="2025-07-10T14:53:00Z">
-        <w:del w:id="197" w:author="Ana Eguiguren" w:date="2025-07-17T12:12:00Z" w16du:dateUtc="2025-07-17T15:12:00Z">
+      <w:ins w:id="201" w:author="Balaena Institute whitehead" w:date="2025-07-10T11:53:00Z" w16du:dateUtc="2025-07-10T14:53:00Z">
+        <w:del w:id="202" w:author="Ana Eguiguren" w:date="2025-07-17T12:12:00Z" w16du:dateUtc="2025-07-17T15:12:00Z">
           <w:r>
             <w:delText xml:space="preserve"> </w:delText>
           </w:r>
@@ -10835,7 +10843,7 @@
         <w:r>
           <w:t xml:space="preserve">measuring between </w:t>
         </w:r>
-        <w:del w:id="198" w:author="Ana Eguiguren" w:date="2025-07-17T12:12:00Z" w16du:dateUtc="2025-07-17T15:12:00Z">
+        <w:del w:id="203" w:author="Ana Eguiguren" w:date="2025-07-17T12:12:00Z" w16du:dateUtc="2025-07-17T15:12:00Z">
           <w:r>
             <w:delText>8</w:delText>
           </w:r>
@@ -10844,37 +10852,37 @@
           <w:t xml:space="preserve"> </w:t>
         </w:r>
       </w:ins>
-      <w:ins w:id="199" w:author="Ana Eguiguren" w:date="2025-07-17T12:13:00Z" w16du:dateUtc="2025-07-17T15:13:00Z">
+      <w:ins w:id="204" w:author="Ana Eguiguren" w:date="2025-07-17T12:13:00Z" w16du:dateUtc="2025-07-17T15:13:00Z">
         <w:r>
           <w:t xml:space="preserve">7.4 </w:t>
         </w:r>
       </w:ins>
-      <w:ins w:id="200" w:author="Balaena Institute whitehead" w:date="2025-07-10T11:53:00Z" w16du:dateUtc="2025-07-10T14:53:00Z">
+      <w:ins w:id="205" w:author="Balaena Institute whitehead" w:date="2025-07-10T11:53:00Z" w16du:dateUtc="2025-07-10T14:53:00Z">
         <w:r>
           <w:t xml:space="preserve">– </w:t>
         </w:r>
-        <w:del w:id="201" w:author="Ana Eguiguren" w:date="2025-07-17T12:13:00Z" w16du:dateUtc="2025-07-17T15:13:00Z">
+        <w:del w:id="206" w:author="Ana Eguiguren" w:date="2025-07-17T12:13:00Z" w16du:dateUtc="2025-07-17T15:13:00Z">
           <w:r>
             <w:delText>13</w:delText>
           </w:r>
         </w:del>
       </w:ins>
-      <w:ins w:id="202" w:author="Ana Eguiguren" w:date="2025-07-17T12:13:00Z" w16du:dateUtc="2025-07-17T15:13:00Z">
+      <w:ins w:id="207" w:author="Ana Eguiguren" w:date="2025-07-17T12:13:00Z" w16du:dateUtc="2025-07-17T15:13:00Z">
         <w:r>
           <w:t>12.6</w:t>
         </w:r>
       </w:ins>
-      <w:ins w:id="203" w:author="Balaena Institute whitehead" w:date="2025-07-10T11:53:00Z" w16du:dateUtc="2025-07-10T14:53:00Z">
+      <w:ins w:id="208" w:author="Balaena Institute whitehead" w:date="2025-07-10T11:53:00Z" w16du:dateUtc="2025-07-10T14:53:00Z">
         <w:r>
           <w:t xml:space="preserve"> m</w:t>
         </w:r>
       </w:ins>
-      <w:ins w:id="204" w:author="Balaena Institute whitehead" w:date="2025-07-10T11:50:00Z" w16du:dateUtc="2025-07-10T14:50:00Z">
+      <w:ins w:id="209" w:author="Balaena Institute whitehead" w:date="2025-07-10T11:50:00Z" w16du:dateUtc="2025-07-10T14:50:00Z">
         <w:r>
           <w:t xml:space="preserve"> </w:t>
         </w:r>
       </w:ins>
-      <w:ins w:id="205" w:author="Balaena Institute whitehead" w:date="2025-07-10T11:49:00Z" w16du:dateUtc="2025-07-10T14:49:00Z">
+      <w:ins w:id="210" w:author="Balaena Institute whitehead" w:date="2025-07-10T11:49:00Z" w16du:dateUtc="2025-07-10T14:49:00Z">
         <w:r>
           <w:t>(</w:t>
         </w:r>
@@ -10885,7 +10893,7 @@
           <w:instrText xml:space="preserve"> REF _Ref203040586 \h </w:instrText>
         </w:r>
       </w:ins>
-      <w:ins w:id="206" w:author="Balaena Institute whitehead" w:date="2025-07-10T11:49:00Z" w16du:dateUtc="2025-07-10T14:49:00Z">
+      <w:ins w:id="211" w:author="Balaena Institute whitehead" w:date="2025-07-10T11:49:00Z" w16du:dateUtc="2025-07-10T14:49:00Z">
         <w:r>
           <w:fldChar w:fldCharType="separate"/>
         </w:r>
@@ -10893,7 +10901,7 @@
           <w:rPr>
             <w:b/>
             <w:bCs/>
-            <w:rPrChange w:id="207" w:author="Balaena Institute whitehead" w:date="2025-07-10T11:16:00Z" w16du:dateUtc="2025-07-10T14:16:00Z">
+            <w:rPrChange w:id="212" w:author="Balaena Institute whitehead" w:date="2025-07-10T11:16:00Z" w16du:dateUtc="2025-07-10T14:16:00Z">
               <w:rPr>
                 <w:rFonts w:eastAsiaTheme="majorEastAsia" w:cstheme="majorBidi"/>
               </w:rPr>
@@ -10906,7 +10914,7 @@
             <w:b/>
             <w:bCs/>
             <w:noProof/>
-            <w:rPrChange w:id="208" w:author="Balaena Institute whitehead" w:date="2025-07-10T11:16:00Z" w16du:dateUtc="2025-07-10T14:16:00Z">
+            <w:rPrChange w:id="213" w:author="Balaena Institute whitehead" w:date="2025-07-10T11:16:00Z" w16du:dateUtc="2025-07-10T14:16:00Z">
               <w:rPr>
                 <w:rFonts w:eastAsiaTheme="majorEastAsia" w:cstheme="majorBidi"/>
                 <w:noProof/>
@@ -10922,38 +10930,38 @@
           <w:t>)</w:t>
         </w:r>
       </w:ins>
-      <w:ins w:id="209" w:author="Balaena Institute whitehead" w:date="2025-07-10T11:53:00Z" w16du:dateUtc="2025-07-10T14:53:00Z">
+      <w:ins w:id="214" w:author="Balaena Institute whitehead" w:date="2025-07-10T11:53:00Z" w16du:dateUtc="2025-07-10T14:53:00Z">
         <w:r>
           <w:t>.</w:t>
         </w:r>
       </w:ins>
-      <w:ins w:id="210" w:author="Ana Eguiguren" w:date="2025-07-10T19:14:00Z" w16du:dateUtc="2025-07-10T22:14:00Z">
+      <w:ins w:id="215" w:author="Ana Eguiguren" w:date="2025-07-10T19:14:00Z" w16du:dateUtc="2025-07-10T22:14:00Z">
         <w:r>
           <w:t xml:space="preserve"> </w:t>
         </w:r>
       </w:ins>
-      <w:ins w:id="211" w:author="Ana Eguiguren" w:date="2025-07-10T19:15:00Z" w16du:dateUtc="2025-07-10T22:15:00Z">
+      <w:ins w:id="216" w:author="Ana Eguiguren" w:date="2025-07-10T19:15:00Z" w16du:dateUtc="2025-07-10T22:15:00Z">
         <w:r>
           <w:t xml:space="preserve">These estimates resulted in three individuals categorized as </w:t>
         </w:r>
       </w:ins>
-      <w:ins w:id="212" w:author="Ana Eguiguren" w:date="2025-07-10T19:16:00Z" w16du:dateUtc="2025-07-10T22:16:00Z">
+      <w:ins w:id="217" w:author="Ana Eguiguren" w:date="2025-07-10T19:16:00Z" w16du:dateUtc="2025-07-10T22:16:00Z">
         <w:r>
           <w:t>calves, three as juveniles, one as a subadult, and four as mature mates. The remainder (</w:t>
         </w:r>
       </w:ins>
-      <w:ins w:id="213" w:author="Ana Eguiguren" w:date="2025-07-10T19:17:00Z" w16du:dateUtc="2025-07-10T22:17:00Z">
+      <w:ins w:id="218" w:author="Ana Eguiguren" w:date="2025-07-10T19:17:00Z" w16du:dateUtc="2025-07-10T22:17:00Z">
         <w:r>
           <w:t xml:space="preserve">n = 40) fell within </w:t>
         </w:r>
       </w:ins>
-      <w:ins w:id="214" w:author="Ana Eguiguren" w:date="2025-07-10T19:18:00Z" w16du:dateUtc="2025-07-10T22:18:00Z">
+      <w:ins w:id="219" w:author="Ana Eguiguren" w:date="2025-07-10T19:18:00Z" w16du:dateUtc="2025-07-10T22:18:00Z">
         <w:r>
           <w:t xml:space="preserve">age classes with overlapping ranges between males and females (i.e., AF, AM, and MF). </w:t>
         </w:r>
       </w:ins>
-      <w:ins w:id="215" w:author="Balaena Institute whitehead" w:date="2025-07-10T12:30:00Z" w16du:dateUtc="2025-07-10T15:30:00Z">
-        <w:del w:id="216" w:author="Ana Eguiguren" w:date="2025-07-10T19:20:00Z" w16du:dateUtc="2025-07-10T22:20:00Z">
+      <w:ins w:id="220" w:author="Balaena Institute whitehead" w:date="2025-07-10T12:30:00Z" w16du:dateUtc="2025-07-10T15:30:00Z">
+        <w:del w:id="221" w:author="Ana Eguiguren" w:date="2025-07-10T19:20:00Z" w16du:dateUtc="2025-07-10T22:20:00Z">
           <w:r>
             <w:delText xml:space="preserve"> </w:delText>
           </w:r>
@@ -10963,7 +10971,7 @@
     <w:p>
       <w:pPr>
         <w:keepNext/>
-        <w:pPrChange w:id="217" w:author="Balaena Institute whitehead" w:date="2025-07-10T11:07:00Z" w16du:dateUtc="2025-07-10T14:07:00Z">
+        <w:pPrChange w:id="222" w:author="Balaena Institute whitehead" w:date="2025-07-10T11:07:00Z" w16du:dateUtc="2025-07-10T14:07:00Z">
           <w:pPr/>
         </w:pPrChange>
       </w:pPr>
@@ -11020,15 +11028,15 @@
         <w:pStyle w:val="Heading4"/>
         <w:spacing w:line="240" w:lineRule="auto"/>
         <w:rPr>
-          <w:ins w:id="218" w:author="Ana Eguiguren" w:date="2025-07-10T19:14:00Z" w16du:dateUtc="2025-07-10T22:14:00Z"/>
+          <w:ins w:id="223" w:author="Ana Eguiguren" w:date="2025-07-10T19:14:00Z" w16du:dateUtc="2025-07-10T22:14:00Z"/>
           <w:i w:val="0"/>
           <w:iCs w:val="0"/>
           <w:sz w:val="18"/>
           <w:szCs w:val="18"/>
         </w:rPr>
       </w:pPr>
-      <w:bookmarkStart w:id="219" w:name="_Ref203040586"/>
-      <w:commentRangeStart w:id="220"/>
+      <w:bookmarkStart w:id="224" w:name="_Ref203040586"/>
+      <w:commentRangeStart w:id="225"/>
       <w:r>
         <w:rPr>
           <w:rFonts w:eastAsiaTheme="minorHAnsi" w:cs="Times New Roman"/>
@@ -11036,7 +11044,7 @@
           <w:bCs/>
           <w:sz w:val="18"/>
           <w:szCs w:val="18"/>
-          <w:rPrChange w:id="221" w:author="Balaena Institute whitehead" w:date="2025-07-10T11:16:00Z" w16du:dateUtc="2025-07-10T14:16:00Z">
+          <w:rPrChange w:id="226" w:author="Balaena Institute whitehead" w:date="2025-07-10T11:16:00Z" w16du:dateUtc="2025-07-10T14:16:00Z">
             <w:rPr/>
           </w:rPrChange>
         </w:rPr>
@@ -11049,69 +11057,12 @@
           <w:bCs/>
           <w:sz w:val="18"/>
           <w:szCs w:val="18"/>
-          <w:rPrChange w:id="222" w:author="Balaena Institute whitehead" w:date="2025-07-10T11:16:00Z" w16du:dateUtc="2025-07-10T14:16:00Z">
+          <w:rPrChange w:id="227" w:author="Balaena Institute whitehead" w:date="2025-07-10T11:16:00Z" w16du:dateUtc="2025-07-10T14:16:00Z">
             <w:rPr/>
           </w:rPrChange>
         </w:rPr>
         <w:fldChar w:fldCharType="begin"/>
       </w:r>
-      <w:r>
-        <w:rPr>
-          <w:rFonts w:eastAsiaTheme="minorHAnsi" w:cs="Times New Roman"/>
-          <w:b/>
-          <w:bCs/>
-          <w:sz w:val="18"/>
-          <w:szCs w:val="18"/>
-          <w:rPrChange w:id="223" w:author="Balaena Institute whitehead" w:date="2025-07-10T11:16:00Z" w16du:dateUtc="2025-07-10T14:16:00Z">
-            <w:rPr/>
-          </w:rPrChange>
-        </w:rPr>
-        <w:instrText xml:space="preserve"> SEQ Figure \* ARABIC </w:instrText>
-      </w:r>
-      <w:r>
-        <w:rPr>
-          <w:rFonts w:eastAsiaTheme="minorHAnsi" w:cs="Times New Roman"/>
-          <w:b/>
-          <w:bCs/>
-          <w:sz w:val="18"/>
-          <w:szCs w:val="18"/>
-          <w:rPrChange w:id="224" w:author="Balaena Institute whitehead" w:date="2025-07-10T11:16:00Z" w16du:dateUtc="2025-07-10T14:16:00Z">
-            <w:rPr/>
-          </w:rPrChange>
-        </w:rPr>
-        <w:fldChar w:fldCharType="separate"/>
-      </w:r>
-      <w:ins w:id="225" w:author="Balaena Institute whitehead" w:date="2025-07-11T15:25:00Z" w16du:dateUtc="2025-07-11T18:25:00Z">
-        <w:r>
-          <w:rPr>
-            <w:rFonts w:eastAsiaTheme="minorHAnsi" w:cs="Times New Roman"/>
-            <w:b/>
-            <w:bCs/>
-            <w:noProof/>
-            <w:sz w:val="18"/>
-            <w:szCs w:val="18"/>
-          </w:rPr>
-          <w:t>3</w:t>
-        </w:r>
-      </w:ins>
-      <w:del w:id="226" w:author="Balaena Institute whitehead" w:date="2025-07-11T15:25:00Z" w16du:dateUtc="2025-07-11T18:25:00Z">
-        <w:r>
-          <w:rPr>
-            <w:rFonts w:eastAsiaTheme="minorHAnsi" w:cs="Times New Roman"/>
-            <w:b/>
-            <w:bCs/>
-            <w:noProof/>
-            <w:sz w:val="18"/>
-            <w:szCs w:val="18"/>
-            <w:rPrChange w:id="227" w:author="Balaena Institute whitehead" w:date="2025-07-10T11:16:00Z" w16du:dateUtc="2025-07-10T14:16:00Z">
-              <w:rPr>
-                <w:noProof/>
-              </w:rPr>
-            </w:rPrChange>
-          </w:rPr>
-          <w:delText>3</w:delText>
-        </w:r>
-      </w:del>
       <w:r>
         <w:rPr>
           <w:rFonts w:eastAsiaTheme="minorHAnsi" w:cs="Times New Roman"/>
@@ -11123,9 +11074,8 @@
             <w:rPr/>
           </w:rPrChange>
         </w:rPr>
-        <w:fldChar w:fldCharType="end"/>
-      </w:r>
-      <w:bookmarkEnd w:id="219"/>
+        <w:instrText xml:space="preserve"> SEQ Figure \* ARABIC </w:instrText>
+      </w:r>
       <w:r>
         <w:rPr>
           <w:rFonts w:eastAsiaTheme="minorHAnsi" w:cs="Times New Roman"/>
@@ -11137,67 +11087,65 @@
             <w:rPr/>
           </w:rPrChange>
         </w:rPr>
-        <w:t>.</w:t>
-      </w:r>
+        <w:fldChar w:fldCharType="separate"/>
+      </w:r>
+      <w:ins w:id="230" w:author="Balaena Institute whitehead" w:date="2025-07-11T15:25:00Z" w16du:dateUtc="2025-07-11T18:25:00Z">
+        <w:r>
+          <w:rPr>
+            <w:rFonts w:eastAsiaTheme="minorHAnsi" w:cs="Times New Roman"/>
+            <w:b/>
+            <w:bCs/>
+            <w:noProof/>
+            <w:sz w:val="18"/>
+            <w:szCs w:val="18"/>
+          </w:rPr>
+          <w:t>3</w:t>
+        </w:r>
+      </w:ins>
+      <w:del w:id="231" w:author="Balaena Institute whitehead" w:date="2025-07-11T15:25:00Z" w16du:dateUtc="2025-07-11T18:25:00Z">
+        <w:r>
+          <w:rPr>
+            <w:rFonts w:eastAsiaTheme="minorHAnsi" w:cs="Times New Roman"/>
+            <w:b/>
+            <w:bCs/>
+            <w:noProof/>
+            <w:sz w:val="18"/>
+            <w:szCs w:val="18"/>
+            <w:rPrChange w:id="232" w:author="Balaena Institute whitehead" w:date="2025-07-10T11:16:00Z" w16du:dateUtc="2025-07-10T14:16:00Z">
+              <w:rPr>
+                <w:noProof/>
+              </w:rPr>
+            </w:rPrChange>
+          </w:rPr>
+          <w:delText>3</w:delText>
+        </w:r>
+      </w:del>
       <w:r>
         <w:rPr>
           <w:rFonts w:eastAsiaTheme="minorHAnsi" w:cs="Times New Roman"/>
-          <w:sz w:val="18"/>
-          <w:szCs w:val="18"/>
-          <w:rPrChange w:id="230" w:author="Balaena Institute whitehead" w:date="2025-07-10T11:16:00Z" w16du:dateUtc="2025-07-10T14:16:00Z">
-            <w:rPr/>
-          </w:rPrChange>
-        </w:rPr>
-        <w:t xml:space="preserve"> </w:t>
-      </w:r>
-      <w:bookmarkStart w:id="231" w:name="_Hlk203128466"/>
-      <w:r>
-        <w:rPr>
-          <w:rFonts w:eastAsiaTheme="minorHAnsi" w:cs="Times New Roman"/>
-          <w:i w:val="0"/>
-          <w:iCs w:val="0"/>
-          <w:sz w:val="18"/>
-          <w:szCs w:val="18"/>
-          <w:rPrChange w:id="232" w:author="Balaena Institute whitehead" w:date="2025-07-10T11:16:00Z" w16du:dateUtc="2025-07-10T14:16:00Z">
-            <w:rPr>
-              <w:i w:val="0"/>
-              <w:iCs w:val="0"/>
-            </w:rPr>
-          </w:rPrChange>
-        </w:rPr>
-        <w:t>Total</w:t>
-      </w:r>
-      <w:r>
-        <w:rPr>
-          <w:rFonts w:eastAsiaTheme="minorHAnsi" w:cs="Times New Roman"/>
-          <w:i w:val="0"/>
-          <w:iCs w:val="0"/>
+          <w:b/>
+          <w:bCs/>
           <w:sz w:val="18"/>
           <w:szCs w:val="18"/>
           <w:rPrChange w:id="233" w:author="Balaena Institute whitehead" w:date="2025-07-10T11:16:00Z" w16du:dateUtc="2025-07-10T14:16:00Z">
-            <w:rPr>
-              <w:i w:val="0"/>
-              <w:iCs w:val="0"/>
-            </w:rPr>
+            <w:rPr/>
           </w:rPrChange>
         </w:rPr>
-        <w:t xml:space="preserve"> body</w:t>
-      </w:r>
+        <w:fldChar w:fldCharType="end"/>
+      </w:r>
+      <w:bookmarkEnd w:id="224"/>
       <w:r>
         <w:rPr>
           <w:rFonts w:eastAsiaTheme="minorHAnsi" w:cs="Times New Roman"/>
-          <w:i w:val="0"/>
-          <w:iCs w:val="0"/>
+          <w:b/>
+          <w:bCs/>
           <w:sz w:val="18"/>
           <w:szCs w:val="18"/>
           <w:rPrChange w:id="234" w:author="Balaena Institute whitehead" w:date="2025-07-10T11:16:00Z" w16du:dateUtc="2025-07-10T14:16:00Z">
-            <w:rPr>
-              <w:i w:val="0"/>
-              <w:iCs w:val="0"/>
-            </w:rPr>
+            <w:rPr/>
           </w:rPrChange>
         </w:rPr>
-        <w:t xml:space="preserve"> length (m) and nose-to-body ratio (</w:t>
+        <w:t>.</w:t>
       </w:r>
       <w:r>
         <w:rPr>
@@ -11208,22 +11156,9 @@
             <w:rPr/>
           </w:rPrChange>
         </w:rPr>
-        <w:t>NR</w:t>
-      </w:r>
-      <w:r>
-        <w:rPr>
-          <w:rFonts w:eastAsiaTheme="minorHAnsi" w:cs="Times New Roman"/>
-          <w:sz w:val="18"/>
-          <w:szCs w:val="18"/>
-          <w:vertAlign w:val="subscript"/>
-          <w:rPrChange w:id="236" w:author="Balaena Institute whitehead" w:date="2025-07-10T11:16:00Z" w16du:dateUtc="2025-07-10T14:16:00Z">
-            <w:rPr>
-              <w:vertAlign w:val="subscript"/>
-            </w:rPr>
-          </w:rPrChange>
-        </w:rPr>
-        <w:t>flipper</w:t>
-      </w:r>
+        <w:t xml:space="preserve"> </w:t>
+      </w:r>
+      <w:bookmarkStart w:id="236" w:name="_Hlk203128466"/>
       <w:r>
         <w:rPr>
           <w:rFonts w:eastAsiaTheme="minorHAnsi" w:cs="Times New Roman"/>
@@ -11238,7 +11173,7 @@
             </w:rPr>
           </w:rPrChange>
         </w:rPr>
-        <w:t xml:space="preserve">) estimates of </w:t>
+        <w:t>Total</w:t>
       </w:r>
       <w:r>
         <w:rPr>
@@ -11254,7 +11189,7 @@
             </w:rPr>
           </w:rPrChange>
         </w:rPr>
-        <w:t xml:space="preserve">individual </w:t>
+        <w:t xml:space="preserve"> body</w:t>
       </w:r>
       <w:r>
         <w:rPr>
@@ -11270,39 +11205,32 @@
             </w:rPr>
           </w:rPrChange>
         </w:rPr>
-        <w:t>sperm whales</w:t>
+        <w:t xml:space="preserve"> length (m) and nose-to-body ratio (</w:t>
       </w:r>
       <w:r>
         <w:rPr>
           <w:rFonts w:eastAsiaTheme="minorHAnsi" w:cs="Times New Roman"/>
-          <w:i w:val="0"/>
-          <w:iCs w:val="0"/>
           <w:sz w:val="18"/>
           <w:szCs w:val="18"/>
           <w:rPrChange w:id="240" w:author="Balaena Institute whitehead" w:date="2025-07-10T11:16:00Z" w16du:dateUtc="2025-07-10T14:16:00Z">
+            <w:rPr/>
+          </w:rPrChange>
+        </w:rPr>
+        <w:t>NR</w:t>
+      </w:r>
+      <w:r>
+        <w:rPr>
+          <w:rFonts w:eastAsiaTheme="minorHAnsi" w:cs="Times New Roman"/>
+          <w:sz w:val="18"/>
+          <w:szCs w:val="18"/>
+          <w:vertAlign w:val="subscript"/>
+          <w:rPrChange w:id="241" w:author="Balaena Institute whitehead" w:date="2025-07-10T11:16:00Z" w16du:dateUtc="2025-07-10T14:16:00Z">
             <w:rPr>
-              <w:i w:val="0"/>
-              <w:iCs w:val="0"/>
+              <w:vertAlign w:val="subscript"/>
             </w:rPr>
           </w:rPrChange>
         </w:rPr>
-        <w:t xml:space="preserve">. </w:t>
-      </w:r>
-      <w:r>
-        <w:rPr>
-          <w:rFonts w:eastAsiaTheme="minorHAnsi" w:cs="Times New Roman"/>
-          <w:i w:val="0"/>
-          <w:iCs w:val="0"/>
-          <w:sz w:val="18"/>
-          <w:szCs w:val="18"/>
-          <w:rPrChange w:id="241" w:author="Balaena Institute whitehead" w:date="2025-07-10T11:16:00Z" w16du:dateUtc="2025-07-10T14:16:00Z">
-            <w:rPr>
-              <w:i w:val="0"/>
-              <w:iCs w:val="0"/>
-            </w:rPr>
-          </w:rPrChange>
-        </w:rPr>
-        <w:t xml:space="preserve"> </w:t>
+        <w:t>flipper</w:t>
       </w:r>
       <w:r>
         <w:rPr>
@@ -11318,9 +11246,8 @@
             </w:rPr>
           </w:rPrChange>
         </w:rPr>
-        <w:t xml:space="preserve">Point locations show the bootstrapped mean for </w:t>
-      </w:r>
-      <w:proofErr w:type="gramStart"/>
+        <w:t xml:space="preserve">) estimates of </w:t>
+      </w:r>
       <w:r>
         <w:rPr>
           <w:rFonts w:eastAsiaTheme="minorHAnsi" w:cs="Times New Roman"/>
@@ -11335,9 +11262,8 @@
             </w:rPr>
           </w:rPrChange>
         </w:rPr>
-        <w:t>each individual</w:t>
-      </w:r>
-      <w:proofErr w:type="gramEnd"/>
+        <w:t xml:space="preserve">individual </w:t>
+      </w:r>
       <w:r>
         <w:rPr>
           <w:rFonts w:eastAsiaTheme="minorHAnsi" w:cs="Times New Roman"/>
@@ -11352,32 +11278,7 @@
             </w:rPr>
           </w:rPrChange>
         </w:rPr>
-        <w:t xml:space="preserve"> (N simulations = 1000), horizontal error bars show the corresponding 95% CI length range, and vertical error bars show the 95% CI </w:t>
-      </w:r>
-      <w:r>
-        <w:rPr>
-          <w:rFonts w:eastAsiaTheme="minorHAnsi" w:cs="Times New Roman"/>
-          <w:sz w:val="18"/>
-          <w:szCs w:val="18"/>
-          <w:rPrChange w:id="245" w:author="Balaena Institute whitehead" w:date="2025-07-10T11:16:00Z" w16du:dateUtc="2025-07-10T14:16:00Z">
-            <w:rPr/>
-          </w:rPrChange>
-        </w:rPr>
-        <w:t>NR</w:t>
-      </w:r>
-      <w:r>
-        <w:rPr>
-          <w:rFonts w:eastAsiaTheme="minorHAnsi" w:cs="Times New Roman"/>
-          <w:sz w:val="18"/>
-          <w:szCs w:val="18"/>
-          <w:vertAlign w:val="subscript"/>
-          <w:rPrChange w:id="246" w:author="Balaena Institute whitehead" w:date="2025-07-10T11:16:00Z" w16du:dateUtc="2025-07-10T14:16:00Z">
-            <w:rPr>
-              <w:vertAlign w:val="subscript"/>
-            </w:rPr>
-          </w:rPrChange>
-        </w:rPr>
-        <w:t>flipper</w:t>
+        <w:t>sperm whales</w:t>
       </w:r>
       <w:r>
         <w:rPr>
@@ -11386,17 +11287,48 @@
           <w:iCs w:val="0"/>
           <w:sz w:val="18"/>
           <w:szCs w:val="18"/>
-          <w:vertAlign w:val="subscript"/>
+          <w:rPrChange w:id="245" w:author="Balaena Institute whitehead" w:date="2025-07-10T11:16:00Z" w16du:dateUtc="2025-07-10T14:16:00Z">
+            <w:rPr>
+              <w:i w:val="0"/>
+              <w:iCs w:val="0"/>
+            </w:rPr>
+          </w:rPrChange>
+        </w:rPr>
+        <w:t xml:space="preserve">. </w:t>
+      </w:r>
+      <w:r>
+        <w:rPr>
+          <w:rFonts w:eastAsiaTheme="minorHAnsi" w:cs="Times New Roman"/>
+          <w:i w:val="0"/>
+          <w:iCs w:val="0"/>
+          <w:sz w:val="18"/>
+          <w:szCs w:val="18"/>
+          <w:rPrChange w:id="246" w:author="Balaena Institute whitehead" w:date="2025-07-10T11:16:00Z" w16du:dateUtc="2025-07-10T14:16:00Z">
+            <w:rPr>
+              <w:i w:val="0"/>
+              <w:iCs w:val="0"/>
+            </w:rPr>
+          </w:rPrChange>
+        </w:rPr>
+        <w:t xml:space="preserve"> </w:t>
+      </w:r>
+      <w:r>
+        <w:rPr>
+          <w:rFonts w:eastAsiaTheme="minorHAnsi" w:cs="Times New Roman"/>
+          <w:i w:val="0"/>
+          <w:iCs w:val="0"/>
+          <w:sz w:val="18"/>
+          <w:szCs w:val="18"/>
           <w:rPrChange w:id="247" w:author="Balaena Institute whitehead" w:date="2025-07-10T11:16:00Z" w16du:dateUtc="2025-07-10T14:16:00Z">
             <w:rPr>
               <w:i w:val="0"/>
               <w:iCs w:val="0"/>
-              <w:vertAlign w:val="subscript"/>
             </w:rPr>
           </w:rPrChange>
         </w:rPr>
-        <w:t xml:space="preserve"> </w:t>
-      </w:r>
+        <w:t xml:space="preserve">Point locations show the bootstrapped mean for </w:t>
+      </w:r>
+      <w:proofErr w:type="gramStart"/>
       <w:r>
         <w:rPr>
           <w:rFonts w:eastAsiaTheme="minorHAnsi" w:cs="Times New Roman"/>
@@ -11411,18 +11343,94 @@
             </w:rPr>
           </w:rPrChange>
         </w:rPr>
-        <w:t xml:space="preserve">range. </w:t>
-      </w:r>
-      <w:r>
-        <w:rPr>
+        <w:t>each individual</w:t>
+      </w:r>
+      <w:proofErr w:type="gramEnd"/>
+      <w:r>
+        <w:rPr>
+          <w:rFonts w:eastAsiaTheme="minorHAnsi" w:cs="Times New Roman"/>
           <w:i w:val="0"/>
           <w:iCs w:val="0"/>
           <w:sz w:val="18"/>
           <w:szCs w:val="18"/>
+          <w:rPrChange w:id="249" w:author="Balaena Institute whitehead" w:date="2025-07-10T11:16:00Z" w16du:dateUtc="2025-07-10T14:16:00Z">
+            <w:rPr>
+              <w:i w:val="0"/>
+              <w:iCs w:val="0"/>
+            </w:rPr>
+          </w:rPrChange>
+        </w:rPr>
+        <w:t xml:space="preserve"> (N simulations = 1000), horizontal error bars show the corresponding 95% CI length range, and vertical error bars show the 95% CI </w:t>
+      </w:r>
+      <w:r>
+        <w:rPr>
+          <w:rFonts w:eastAsiaTheme="minorHAnsi" w:cs="Times New Roman"/>
+          <w:sz w:val="18"/>
+          <w:szCs w:val="18"/>
+          <w:rPrChange w:id="250" w:author="Balaena Institute whitehead" w:date="2025-07-10T11:16:00Z" w16du:dateUtc="2025-07-10T14:16:00Z">
+            <w:rPr/>
+          </w:rPrChange>
+        </w:rPr>
+        <w:t>NR</w:t>
+      </w:r>
+      <w:r>
+        <w:rPr>
+          <w:rFonts w:eastAsiaTheme="minorHAnsi" w:cs="Times New Roman"/>
+          <w:sz w:val="18"/>
+          <w:szCs w:val="18"/>
+          <w:vertAlign w:val="subscript"/>
+          <w:rPrChange w:id="251" w:author="Balaena Institute whitehead" w:date="2025-07-10T11:16:00Z" w16du:dateUtc="2025-07-10T14:16:00Z">
+            <w:rPr>
+              <w:vertAlign w:val="subscript"/>
+            </w:rPr>
+          </w:rPrChange>
+        </w:rPr>
+        <w:t>flipper</w:t>
+      </w:r>
+      <w:r>
+        <w:rPr>
+          <w:rFonts w:eastAsiaTheme="minorHAnsi" w:cs="Times New Roman"/>
+          <w:i w:val="0"/>
+          <w:iCs w:val="0"/>
+          <w:sz w:val="18"/>
+          <w:szCs w:val="18"/>
+          <w:vertAlign w:val="subscript"/>
+          <w:rPrChange w:id="252" w:author="Balaena Institute whitehead" w:date="2025-07-10T11:16:00Z" w16du:dateUtc="2025-07-10T14:16:00Z">
+            <w:rPr>
+              <w:i w:val="0"/>
+              <w:iCs w:val="0"/>
+              <w:vertAlign w:val="subscript"/>
+            </w:rPr>
+          </w:rPrChange>
+        </w:rPr>
+        <w:t xml:space="preserve"> </w:t>
+      </w:r>
+      <w:r>
+        <w:rPr>
+          <w:rFonts w:eastAsiaTheme="minorHAnsi" w:cs="Times New Roman"/>
+          <w:i w:val="0"/>
+          <w:iCs w:val="0"/>
+          <w:sz w:val="18"/>
+          <w:szCs w:val="18"/>
+          <w:rPrChange w:id="253" w:author="Balaena Institute whitehead" w:date="2025-07-10T11:16:00Z" w16du:dateUtc="2025-07-10T14:16:00Z">
+            <w:rPr>
+              <w:i w:val="0"/>
+              <w:iCs w:val="0"/>
+            </w:rPr>
+          </w:rPrChange>
+        </w:rPr>
+        <w:t xml:space="preserve">range. </w:t>
+      </w:r>
+      <w:r>
+        <w:rPr>
+          <w:i w:val="0"/>
+          <w:iCs w:val="0"/>
+          <w:sz w:val="18"/>
+          <w:szCs w:val="18"/>
         </w:rPr>
         <w:t xml:space="preserve">The dashed vertical lines indicate the minimum body lengths associated with sperm whale sex and age classes based on Best 1979, Best et al. 1984, and Mendes et al. 2007 as follows: calf (4 m; </w:t>
       </w:r>
-      <w:del w:id="249" w:author="Ana Eguiguren" w:date="2025-07-17T16:16:00Z" w16du:dateUtc="2025-07-17T19:16:00Z">
+      <w:del w:id="254" w:author="Ana Eguiguren" w:date="2025-07-17T16:16:00Z" w16du:dateUtc="2025-07-17T19:16:00Z">
         <w:r>
           <w:rPr>
             <w:i w:val="0"/>
@@ -11433,7 +11441,7 @@
           <w:delText>NB</w:delText>
         </w:r>
       </w:del>
-      <w:ins w:id="250" w:author="Ana Eguiguren" w:date="2025-07-17T16:16:00Z" w16du:dateUtc="2025-07-17T19:16:00Z">
+      <w:ins w:id="255" w:author="Ana Eguiguren" w:date="2025-07-17T16:16:00Z" w16du:dateUtc="2025-07-17T19:16:00Z">
         <w:r>
           <w:rPr>
             <w:i w:val="0"/>
@@ -11453,17 +11461,17 @@
         </w:rPr>
         <w:t>), juvenile (J; 5.5 m), sub-adult (SA; 7.6 m ), adult female (AF – 8.5 m),  adult male and mature female (AM/MF – 10 m), maximum female length (Fmax – 12 m), and mature male (MM – 13.7).</w:t>
       </w:r>
-      <w:bookmarkEnd w:id="231"/>
+      <w:bookmarkEnd w:id="236"/>
     </w:p>
     <w:p>
       <w:pPr>
         <w:rPr>
-          <w:ins w:id="251" w:author="Ana Eguiguren" w:date="2025-07-10T19:13:00Z" w16du:dateUtc="2025-07-10T22:13:00Z"/>
+          <w:ins w:id="256" w:author="Ana Eguiguren" w:date="2025-07-10T19:13:00Z" w16du:dateUtc="2025-07-10T22:13:00Z"/>
           <w:i/>
           <w:iCs/>
-          <w:rPrChange w:id="252" w:author="Ana Eguiguren" w:date="2025-07-10T19:14:00Z" w16du:dateUtc="2025-07-10T22:14:00Z">
+          <w:rPrChange w:id="257" w:author="Ana Eguiguren" w:date="2025-07-10T19:14:00Z" w16du:dateUtc="2025-07-10T22:14:00Z">
             <w:rPr>
-              <w:ins w:id="253" w:author="Ana Eguiguren" w:date="2025-07-10T19:13:00Z" w16du:dateUtc="2025-07-10T22:13:00Z"/>
+              <w:ins w:id="258" w:author="Ana Eguiguren" w:date="2025-07-10T19:13:00Z" w16du:dateUtc="2025-07-10T22:13:00Z"/>
               <w:i w:val="0"/>
               <w:iCs w:val="0"/>
               <w:sz w:val="18"/>
@@ -11471,7 +11479,7 @@
             </w:rPr>
           </w:rPrChange>
         </w:rPr>
-        <w:pPrChange w:id="254" w:author="Ana Eguiguren" w:date="2025-07-10T19:14:00Z" w16du:dateUtc="2025-07-10T22:14:00Z">
+        <w:pPrChange w:id="259" w:author="Ana Eguiguren" w:date="2025-07-10T19:14:00Z" w16du:dateUtc="2025-07-10T22:14:00Z">
           <w:pPr>
             <w:pStyle w:val="Heading4"/>
             <w:spacing w:line="240" w:lineRule="auto"/>
@@ -11483,14 +11491,14 @@
       <w:pPr>
         <w:pStyle w:val="Caption"/>
         <w:rPr>
-          <w:del w:id="255" w:author="Ana Eguiguren" w:date="2025-07-10T18:13:00Z" w16du:dateUtc="2025-07-10T21:13:00Z"/>
+          <w:del w:id="260" w:author="Ana Eguiguren" w:date="2025-07-10T18:13:00Z" w16du:dateUtc="2025-07-10T21:13:00Z"/>
           <w:i w:val="0"/>
           <w:iCs w:val="0"/>
           <w:color w:val="auto"/>
         </w:rPr>
       </w:pPr>
-      <w:commentRangeStart w:id="256"/>
-      <w:commentRangeEnd w:id="256"/>
+      <w:commentRangeStart w:id="261"/>
+      <w:commentRangeEnd w:id="261"/>
       <w:r>
         <w:rPr>
           <w:rStyle w:val="CommentReference"/>
@@ -11498,9 +11506,9 @@
           <w:iCs w:val="0"/>
           <w:color w:val="auto"/>
         </w:rPr>
-        <w:commentReference w:id="256"/>
-      </w:r>
-      <w:commentRangeEnd w:id="220"/>
+        <w:commentReference w:id="261"/>
+      </w:r>
+      <w:commentRangeEnd w:id="225"/>
       <w:r>
         <w:rPr>
           <w:rStyle w:val="CommentReference"/>
@@ -11508,16 +11516,16 @@
           <w:iCs w:val="0"/>
           <w:color w:val="auto"/>
         </w:rPr>
-        <w:commentReference w:id="220"/>
+        <w:commentReference w:id="225"/>
       </w:r>
     </w:p>
     <w:p>
       <w:pPr>
         <w:pStyle w:val="Caption"/>
         <w:rPr>
-          <w:del w:id="257" w:author="Balaena Institute whitehead" w:date="2025-07-10T12:13:00Z" w16du:dateUtc="2025-07-10T15:13:00Z"/>
-        </w:rPr>
-        <w:pPrChange w:id="258" w:author="Ana Eguiguren" w:date="2025-07-10T18:13:00Z" w16du:dateUtc="2025-07-10T21:13:00Z">
+          <w:del w:id="262" w:author="Balaena Institute whitehead" w:date="2025-07-10T12:13:00Z" w16du:dateUtc="2025-07-10T15:13:00Z"/>
+        </w:rPr>
+        <w:pPrChange w:id="263" w:author="Ana Eguiguren" w:date="2025-07-10T18:13:00Z" w16du:dateUtc="2025-07-10T21:13:00Z">
           <w:pPr>
             <w:pStyle w:val="Heading3"/>
           </w:pPr>
@@ -11531,12 +11539,12 @@
       <w:r>
         <w:t>3.3.</w:t>
       </w:r>
-      <w:ins w:id="259" w:author="Balaena Institute whitehead" w:date="2025-07-10T11:03:00Z" w16du:dateUtc="2025-07-10T14:03:00Z">
+      <w:ins w:id="264" w:author="Balaena Institute whitehead" w:date="2025-07-10T11:03:00Z" w16du:dateUtc="2025-07-10T14:03:00Z">
         <w:r>
           <w:t>2</w:t>
         </w:r>
       </w:ins>
-      <w:del w:id="260" w:author="Balaena Institute whitehead" w:date="2025-07-10T11:03:00Z" w16du:dateUtc="2025-07-10T14:03:00Z">
+      <w:del w:id="265" w:author="Balaena Institute whitehead" w:date="2025-07-10T11:03:00Z" w16du:dateUtc="2025-07-10T14:03:00Z">
         <w:r>
           <w:delText>1</w:delText>
         </w:r>
@@ -11548,16 +11556,16 @@
     <w:p>
       <w:pPr>
         <w:rPr>
-          <w:ins w:id="261" w:author="Balaena Institute whitehead" w:date="2025-07-11T15:24:00Z" w16du:dateUtc="2025-07-11T18:24:00Z"/>
+          <w:ins w:id="266" w:author="Balaena Institute whitehead" w:date="2025-07-11T15:24:00Z" w16du:dateUtc="2025-07-11T18:24:00Z"/>
         </w:rPr>
       </w:pPr>
-      <w:ins w:id="262" w:author="Ana Eguiguren" w:date="2025-07-10T19:53:00Z" w16du:dateUtc="2025-07-10T22:53:00Z">
+      <w:ins w:id="267" w:author="Ana Eguiguren" w:date="2025-07-10T19:53:00Z" w16du:dateUtc="2025-07-10T22:53:00Z">
         <w:r>
           <w:t xml:space="preserve">Optimal </w:t>
         </w:r>
       </w:ins>
-      <w:commentRangeStart w:id="263"/>
-      <w:del w:id="264" w:author="Ana Eguiguren" w:date="2025-07-10T19:53:00Z" w16du:dateUtc="2025-07-10T22:53:00Z">
+      <w:commentRangeStart w:id="268"/>
+      <w:del w:id="269" w:author="Ana Eguiguren" w:date="2025-07-10T19:53:00Z" w16du:dateUtc="2025-07-10T22:53:00Z">
         <w:r>
           <w:delText xml:space="preserve">Optimal values for </w:delText>
         </w:r>
@@ -11716,12 +11724,12 @@
         <w:r>
           <w:delText xml:space="preserve">), </w:delText>
         </w:r>
-        <w:commentRangeEnd w:id="263"/>
+        <w:commentRangeEnd w:id="268"/>
         <w:r>
           <w:rPr>
             <w:rStyle w:val="CommentReference"/>
           </w:rPr>
-          <w:commentReference w:id="263"/>
+          <w:commentReference w:id="268"/>
         </w:r>
         <w:r>
           <w:delText xml:space="preserve">resulting in generally higher levels of uncertainty associated with models based on </w:delText>
@@ -11826,28 +11834,28 @@
       <w:r>
         <w:t>values were</w:t>
       </w:r>
-      <w:del w:id="265" w:author="Ana Eguiguren" w:date="2025-07-15T18:22:00Z" w16du:dateUtc="2025-07-15T21:22:00Z">
+      <w:del w:id="270" w:author="Ana Eguiguren" w:date="2025-07-15T18:22:00Z" w16du:dateUtc="2025-07-15T21:22:00Z">
         <w:r>
           <w:delText xml:space="preserve"> </w:delText>
         </w:r>
       </w:del>
-      <w:ins w:id="266" w:author="Ana Eguiguren" w:date="2025-07-15T18:23:00Z" w16du:dateUtc="2025-07-15T21:23:00Z">
+      <w:ins w:id="271" w:author="Ana Eguiguren" w:date="2025-07-15T18:23:00Z" w16du:dateUtc="2025-07-15T21:23:00Z">
         <w:r>
           <w:t xml:space="preserve"> </w:t>
         </w:r>
       </w:ins>
-      <w:del w:id="267" w:author="Ana Eguiguren" w:date="2025-07-15T18:22:00Z" w16du:dateUtc="2025-07-15T21:22:00Z">
+      <w:del w:id="272" w:author="Ana Eguiguren" w:date="2025-07-15T18:22:00Z" w16du:dateUtc="2025-07-15T21:22:00Z">
         <w:r>
           <w:delText>highly</w:delText>
         </w:r>
       </w:del>
-      <w:del w:id="268" w:author="Ana Eguiguren" w:date="2025-07-10T19:54:00Z" w16du:dateUtc="2025-07-10T22:54:00Z">
+      <w:del w:id="273" w:author="Ana Eguiguren" w:date="2025-07-10T19:54:00Z" w16du:dateUtc="2025-07-10T22:54:00Z">
         <w:r>
           <w:delText xml:space="preserve"> </w:delText>
         </w:r>
       </w:del>
-      <w:ins w:id="269" w:author="Ana Eguiguren" w:date="2025-07-10T19:54:00Z" w16du:dateUtc="2025-07-10T22:54:00Z">
-        <w:del w:id="270" w:author="Balaena Institute whitehead" w:date="2025-07-14T11:54:00Z" w16du:dateUtc="2025-07-14T14:54:00Z">
+      <w:ins w:id="274" w:author="Ana Eguiguren" w:date="2025-07-10T19:54:00Z" w16du:dateUtc="2025-07-10T22:54:00Z">
+        <w:del w:id="275" w:author="Balaena Institute whitehead" w:date="2025-07-14T11:54:00Z" w16du:dateUtc="2025-07-14T14:54:00Z">
           <w:r>
             <w:delText xml:space="preserve"> </w:delText>
           </w:r>
@@ -11856,7 +11864,7 @@
           <w:t>variable across bootstrap iterations</w:t>
         </w:r>
       </w:ins>
-      <w:del w:id="271" w:author="Ana Eguiguren" w:date="2025-07-10T19:54:00Z" w16du:dateUtc="2025-07-10T22:54:00Z">
+      <w:del w:id="276" w:author="Ana Eguiguren" w:date="2025-07-10T19:54:00Z" w16du:dateUtc="2025-07-10T22:54:00Z">
         <w:r>
           <w:delText>variable in both models</w:delText>
         </w:r>
@@ -11864,7 +11872,7 @@
       <w:r>
         <w:t>, resulting in a high degree of uncertainty in model</w:t>
       </w:r>
-      <w:ins w:id="272" w:author="Balaena Institute whitehead" w:date="2025-07-10T12:55:00Z" w16du:dateUtc="2025-07-10T15:55:00Z">
+      <w:ins w:id="277" w:author="Balaena Institute whitehead" w:date="2025-07-10T12:55:00Z" w16du:dateUtc="2025-07-10T15:55:00Z">
         <w:r>
           <w:t>l</w:t>
         </w:r>
@@ -11889,7 +11897,7 @@
         </w:rPr>
         <w:t>R</w:t>
       </w:r>
-      <w:ins w:id="273" w:author="Ana Eguiguren" w:date="2025-07-10T19:54:00Z" w16du:dateUtc="2025-07-10T22:54:00Z">
+      <w:ins w:id="278" w:author="Ana Eguiguren" w:date="2025-07-10T19:54:00Z" w16du:dateUtc="2025-07-10T22:54:00Z">
         <w:r>
           <w:rPr>
             <w:i/>
@@ -11909,17 +11917,17 @@
       <w:r>
         <w:t xml:space="preserve">of smaller (&lt; 6 m) whales </w:t>
       </w:r>
-      <w:ins w:id="274" w:author="Balaena Institute whitehead" w:date="2025-07-11T15:29:00Z" w16du:dateUtc="2025-07-11T18:29:00Z">
+      <w:ins w:id="279" w:author="Balaena Institute whitehead" w:date="2025-07-11T15:29:00Z" w16du:dateUtc="2025-07-11T18:29:00Z">
         <w:r>
           <w:t>(</w:t>
         </w:r>
       </w:ins>
-      <w:del w:id="275" w:author="Balaena Institute whitehead" w:date="2025-07-11T15:29:00Z" w16du:dateUtc="2025-07-11T18:29:00Z">
+      <w:del w:id="280" w:author="Balaena Institute whitehead" w:date="2025-07-11T15:29:00Z" w16du:dateUtc="2025-07-11T18:29:00Z">
         <w:r>
           <w:delText>(</w:delText>
         </w:r>
       </w:del>
-      <w:ins w:id="276" w:author="Balaena Institute whitehead" w:date="2025-07-11T15:29:00Z" w16du:dateUtc="2025-07-11T18:29:00Z">
+      <w:ins w:id="281" w:author="Balaena Institute whitehead" w:date="2025-07-11T15:29:00Z" w16du:dateUtc="2025-07-11T18:29:00Z">
         <w:r>
           <w:fldChar w:fldCharType="begin"/>
         </w:r>
@@ -11927,7 +11935,7 @@
           <w:instrText xml:space="preserve"> REF _Ref203140158 \h </w:instrText>
         </w:r>
       </w:ins>
-      <w:ins w:id="277" w:author="Balaena Institute whitehead" w:date="2025-07-11T15:29:00Z" w16du:dateUtc="2025-07-11T18:29:00Z">
+      <w:ins w:id="282" w:author="Balaena Institute whitehead" w:date="2025-07-11T15:29:00Z" w16du:dateUtc="2025-07-11T18:29:00Z">
         <w:r>
           <w:fldChar w:fldCharType="separate"/>
         </w:r>
@@ -11935,14 +11943,14 @@
           <w:rPr>
             <w:b/>
             <w:bCs/>
-            <w:rPrChange w:id="278" w:author="Balaena Institute whitehead" w:date="2025-07-11T15:27:00Z" w16du:dateUtc="2025-07-11T18:27:00Z">
+            <w:rPrChange w:id="283" w:author="Balaena Institute whitehead" w:date="2025-07-11T15:27:00Z" w16du:dateUtc="2025-07-11T18:27:00Z">
               <w:rPr/>
             </w:rPrChange>
           </w:rPr>
           <w:t>Figure</w:t>
         </w:r>
       </w:ins>
-      <w:ins w:id="279" w:author="Balaena Institute whitehead" w:date="2025-07-11T15:30:00Z" w16du:dateUtc="2025-07-11T18:30:00Z">
+      <w:ins w:id="284" w:author="Balaena Institute whitehead" w:date="2025-07-11T15:30:00Z" w16du:dateUtc="2025-07-11T18:30:00Z">
         <w:r>
           <w:rPr>
             <w:b/>
@@ -11951,12 +11959,12 @@
           <w:t>s</w:t>
         </w:r>
       </w:ins>
-      <w:ins w:id="280" w:author="Balaena Institute whitehead" w:date="2025-07-11T15:29:00Z" w16du:dateUtc="2025-07-11T18:29:00Z">
+      <w:ins w:id="285" w:author="Balaena Institute whitehead" w:date="2025-07-11T15:29:00Z" w16du:dateUtc="2025-07-11T18:29:00Z">
         <w:r>
           <w:rPr>
             <w:b/>
             <w:bCs/>
-            <w:rPrChange w:id="281" w:author="Balaena Institute whitehead" w:date="2025-07-11T15:27:00Z" w16du:dateUtc="2025-07-11T18:27:00Z">
+            <w:rPrChange w:id="286" w:author="Balaena Institute whitehead" w:date="2025-07-11T15:27:00Z" w16du:dateUtc="2025-07-11T18:27:00Z">
               <w:rPr/>
             </w:rPrChange>
           </w:rPr>
@@ -11967,7 +11975,7 @@
             <w:b/>
             <w:bCs/>
             <w:noProof/>
-            <w:rPrChange w:id="282" w:author="Balaena Institute whitehead" w:date="2025-07-11T15:27:00Z" w16du:dateUtc="2025-07-11T18:27:00Z">
+            <w:rPrChange w:id="287" w:author="Balaena Institute whitehead" w:date="2025-07-11T15:27:00Z" w16du:dateUtc="2025-07-11T18:27:00Z">
               <w:rPr>
                 <w:noProof/>
               </w:rPr>
@@ -11988,7 +11996,7 @@
           <w:instrText xml:space="preserve"> REF _Ref201775677 \h </w:instrText>
         </w:r>
       </w:ins>
-      <w:ins w:id="283" w:author="Balaena Institute whitehead" w:date="2025-07-11T15:29:00Z" w16du:dateUtc="2025-07-11T18:29:00Z">
+      <w:ins w:id="288" w:author="Balaena Institute whitehead" w:date="2025-07-11T15:29:00Z" w16du:dateUtc="2025-07-11T18:29:00Z">
         <w:r>
           <w:fldChar w:fldCharType="separate"/>
         </w:r>
@@ -12004,7 +12012,7 @@
           <w:fldChar w:fldCharType="end"/>
         </w:r>
       </w:ins>
-      <w:del w:id="284" w:author="Balaena Institute whitehead" w:date="2025-07-11T15:28:00Z" w16du:dateUtc="2025-07-11T18:28:00Z">
+      <w:del w:id="289" w:author="Balaena Institute whitehead" w:date="2025-07-11T15:28:00Z" w16du:dateUtc="2025-07-11T18:28:00Z">
         <w:r>
           <w:fldChar w:fldCharType="begin"/>
         </w:r>
@@ -12036,7 +12044,7 @@
       <w:r>
         <w:t xml:space="preserve">). Still, the divergence in </w:t>
       </w:r>
-      <w:ins w:id="285" w:author="Ana Eguiguren" w:date="2025-07-15T18:23:00Z" w16du:dateUtc="2025-07-15T21:23:00Z">
+      <w:ins w:id="290" w:author="Ana Eguiguren" w:date="2025-07-15T18:23:00Z" w16du:dateUtc="2025-07-15T21:23:00Z">
         <w:r>
           <w:rPr>
             <w:i/>
@@ -12060,7 +12068,7 @@
           <w:t xml:space="preserve"> </w:t>
         </w:r>
       </w:ins>
-      <w:del w:id="286" w:author="Ana Eguiguren" w:date="2025-07-15T18:23:00Z" w16du:dateUtc="2025-07-15T21:23:00Z">
+      <w:del w:id="291" w:author="Ana Eguiguren" w:date="2025-07-15T18:23:00Z" w16du:dateUtc="2025-07-15T21:23:00Z">
         <w:r>
           <w:rPr>
             <w:i/>
@@ -12092,7 +12100,7 @@
       <w:r>
         <w:t xml:space="preserve">was consistently </w:t>
       </w:r>
-      <w:del w:id="287" w:author="Balaena Institute whitehead" w:date="2025-07-11T15:15:00Z" w16du:dateUtc="2025-07-11T18:15:00Z">
+      <w:del w:id="292" w:author="Balaena Institute whitehead" w:date="2025-07-11T15:15:00Z" w16du:dateUtc="2025-07-11T18:15:00Z">
         <w:r>
           <w:delText xml:space="preserve">more </w:delText>
         </w:r>
@@ -12100,7 +12108,7 @@
       <w:r>
         <w:t>pronounced</w:t>
       </w:r>
-      <w:ins w:id="288" w:author="Ana Eguiguren" w:date="2025-07-10T19:54:00Z" w16du:dateUtc="2025-07-10T22:54:00Z">
+      <w:ins w:id="293" w:author="Ana Eguiguren" w:date="2025-07-10T19:54:00Z" w16du:dateUtc="2025-07-10T22:54:00Z">
         <w:r>
           <w:t>,</w:t>
         </w:r>
@@ -12108,7 +12116,7 @@
       <w:r>
         <w:t xml:space="preserve"> </w:t>
       </w:r>
-      <w:del w:id="289" w:author="Ana Eguiguren" w:date="2025-07-10T19:54:00Z" w16du:dateUtc="2025-07-10T22:54:00Z">
+      <w:del w:id="294" w:author="Ana Eguiguren" w:date="2025-07-10T19:54:00Z" w16du:dateUtc="2025-07-10T22:54:00Z">
         <w:r>
           <w:delText>in</w:delText>
         </w:r>
@@ -12174,7 +12182,7 @@
       <w:r>
         <w:t>than the rest of individuals</w:t>
       </w:r>
-      <w:del w:id="290" w:author="Ana Eguiguren" w:date="2025-07-10T19:55:00Z" w16du:dateUtc="2025-07-10T22:55:00Z">
+      <w:del w:id="295" w:author="Ana Eguiguren" w:date="2025-07-10T19:55:00Z" w16du:dateUtc="2025-07-10T22:55:00Z">
         <w:r>
           <w:delText xml:space="preserve">, while their </w:delText>
         </w:r>
@@ -12328,7 +12336,7 @@
         <w:t>mr</w:t>
       </w:r>
       <w:proofErr w:type="spellEnd"/>
-      <w:ins w:id="291" w:author="Balaena Institute whitehead" w:date="2025-07-11T15:15:00Z" w16du:dateUtc="2025-07-11T18:15:00Z">
+      <w:ins w:id="296" w:author="Balaena Institute whitehead" w:date="2025-07-11T15:15:00Z" w16du:dateUtc="2025-07-11T18:15:00Z">
         <w:r>
           <w:t>)</w:t>
         </w:r>
@@ -12340,7 +12348,7 @@
           <w:t xml:space="preserve"> </w:t>
         </w:r>
       </w:ins>
-      <w:del w:id="292" w:author="Ana Eguiguren" w:date="2025-07-10T19:55:00Z" w16du:dateUtc="2025-07-10T22:55:00Z">
+      <w:del w:id="297" w:author="Ana Eguiguren" w:date="2025-07-10T19:55:00Z" w16du:dateUtc="2025-07-10T22:55:00Z">
         <w:r>
           <w:delText xml:space="preserve">), although some iterations of </w:delText>
         </w:r>
@@ -12433,13 +12441,13 @@
           <w:delText xml:space="preserve">. </w:delText>
         </w:r>
       </w:del>
-      <w:ins w:id="293" w:author="Balaena Institute whitehead" w:date="2025-07-11T15:29:00Z" w16du:dateUtc="2025-07-11T18:29:00Z">
+      <w:ins w:id="298" w:author="Balaena Institute whitehead" w:date="2025-07-11T15:29:00Z" w16du:dateUtc="2025-07-11T18:29:00Z">
         <w:r>
           <w:t>f</w:t>
         </w:r>
       </w:ins>
-      <w:commentRangeStart w:id="294"/>
-      <w:del w:id="295" w:author="Balaena Institute whitehead" w:date="2025-07-11T15:29:00Z" w16du:dateUtc="2025-07-11T18:29:00Z">
+      <w:commentRangeStart w:id="299"/>
+      <w:del w:id="300" w:author="Balaena Institute whitehead" w:date="2025-07-11T15:29:00Z" w16du:dateUtc="2025-07-11T18:29:00Z">
         <w:r>
           <w:delText>F</w:delText>
         </w:r>
@@ -12453,7 +12461,7 @@
       <w:r>
         <w:t>males</w:t>
       </w:r>
-      <w:ins w:id="296" w:author="Balaena Institute whitehead" w:date="2025-07-11T15:30:00Z" w16du:dateUtc="2025-07-11T18:30:00Z">
+      <w:ins w:id="301" w:author="Balaena Institute whitehead" w:date="2025-07-11T15:30:00Z" w16du:dateUtc="2025-07-11T18:30:00Z">
         <w:r>
           <w:t xml:space="preserve"> (</w:t>
         </w:r>
@@ -12464,7 +12472,7 @@
           <w:instrText xml:space="preserve"> REF _Ref203140158 \h </w:instrText>
         </w:r>
       </w:ins>
-      <w:ins w:id="297" w:author="Balaena Institute whitehead" w:date="2025-07-11T15:30:00Z" w16du:dateUtc="2025-07-11T18:30:00Z">
+      <w:ins w:id="302" w:author="Balaena Institute whitehead" w:date="2025-07-11T15:30:00Z" w16du:dateUtc="2025-07-11T18:30:00Z">
         <w:r>
           <w:fldChar w:fldCharType="separate"/>
         </w:r>
@@ -12472,7 +12480,7 @@
           <w:rPr>
             <w:b/>
             <w:bCs/>
-            <w:rPrChange w:id="298" w:author="Balaena Institute whitehead" w:date="2025-07-11T15:27:00Z" w16du:dateUtc="2025-07-11T18:27:00Z">
+            <w:rPrChange w:id="303" w:author="Balaena Institute whitehead" w:date="2025-07-11T15:27:00Z" w16du:dateUtc="2025-07-11T18:27:00Z">
               <w:rPr/>
             </w:rPrChange>
           </w:rPr>
@@ -12483,7 +12491,7 @@
             <w:b/>
             <w:bCs/>
             <w:noProof/>
-            <w:rPrChange w:id="299" w:author="Balaena Institute whitehead" w:date="2025-07-11T15:27:00Z" w16du:dateUtc="2025-07-11T18:27:00Z">
+            <w:rPrChange w:id="304" w:author="Balaena Institute whitehead" w:date="2025-07-11T15:27:00Z" w16du:dateUtc="2025-07-11T18:27:00Z">
               <w:rPr>
                 <w:noProof/>
               </w:rPr>
@@ -12498,17 +12506,17 @@
           <w:t>)</w:t>
         </w:r>
       </w:ins>
-      <w:ins w:id="300" w:author="Ana Eguiguren" w:date="2025-07-10T19:55:00Z" w16du:dateUtc="2025-07-10T22:55:00Z">
+      <w:ins w:id="305" w:author="Ana Eguiguren" w:date="2025-07-10T19:55:00Z" w16du:dateUtc="2025-07-10T22:55:00Z">
         <w:r>
           <w:t>.</w:t>
         </w:r>
       </w:ins>
-      <w:ins w:id="301" w:author="Balaena Institute whitehead" w:date="2025-07-11T15:16:00Z" w16du:dateUtc="2025-07-11T18:16:00Z">
+      <w:ins w:id="306" w:author="Balaena Institute whitehead" w:date="2025-07-11T15:16:00Z" w16du:dateUtc="2025-07-11T18:16:00Z">
         <w:r>
           <w:t xml:space="preserve"> In fact,</w:t>
         </w:r>
       </w:ins>
-      <w:del w:id="302" w:author="Ana Eguiguren" w:date="2025-07-10T19:55:00Z" w16du:dateUtc="2025-07-10T22:55:00Z">
+      <w:del w:id="307" w:author="Ana Eguiguren" w:date="2025-07-10T19:55:00Z" w16du:dateUtc="2025-07-10T22:55:00Z">
         <w:r>
           <w:delText>,</w:delText>
         </w:r>
@@ -12537,19 +12545,19 @@
       <w:r>
         <w:t>increase linearly with length (</w:t>
       </w:r>
-      <w:del w:id="303" w:author="Balaena Institute whitehead" w:date="2025-07-11T15:30:00Z" w16du:dateUtc="2025-07-11T18:30:00Z">
+      <w:del w:id="308" w:author="Balaena Institute whitehead" w:date="2025-07-11T15:30:00Z" w16du:dateUtc="2025-07-11T18:30:00Z">
         <w:r>
           <w:rPr>
             <w:b/>
             <w:bCs/>
-            <w:rPrChange w:id="304" w:author="Balaena Institute whitehead" w:date="2025-07-11T15:30:00Z" w16du:dateUtc="2025-07-11T18:30:00Z">
+            <w:rPrChange w:id="309" w:author="Balaena Institute whitehead" w:date="2025-07-11T15:30:00Z" w16du:dateUtc="2025-07-11T18:30:00Z">
               <w:rPr/>
             </w:rPrChange>
           </w:rPr>
           <w:delText>Figures 3 and 4</w:delText>
         </w:r>
       </w:del>
-      <w:ins w:id="305" w:author="Balaena Institute whitehead" w:date="2025-07-11T15:30:00Z" w16du:dateUtc="2025-07-11T18:30:00Z">
+      <w:ins w:id="310" w:author="Balaena Institute whitehead" w:date="2025-07-11T15:30:00Z" w16du:dateUtc="2025-07-11T18:30:00Z">
         <w:r>
           <w:rPr>
             <w:b/>
@@ -12561,7 +12569,7 @@
       <w:r>
         <w:t xml:space="preserve">), and thus </w:t>
       </w:r>
-      <w:del w:id="306" w:author="Balaena Institute whitehead" w:date="2025-07-10T12:52:00Z" w16du:dateUtc="2025-07-10T15:52:00Z">
+      <w:del w:id="311" w:author="Balaena Institute whitehead" w:date="2025-07-10T12:52:00Z" w16du:dateUtc="2025-07-10T15:52:00Z">
         <w:r>
           <w:delText xml:space="preserve">that </w:delText>
         </w:r>
@@ -12581,7 +12589,7 @@
       <w:r>
         <w:t>=~0</w:t>
       </w:r>
-      <w:ins w:id="307" w:author="Balaena Institute whitehead" w:date="2025-07-11T15:24:00Z" w16du:dateUtc="2025-07-11T18:24:00Z">
+      <w:ins w:id="312" w:author="Balaena Institute whitehead" w:date="2025-07-11T15:24:00Z" w16du:dateUtc="2025-07-11T18:24:00Z">
         <w:r>
           <w:t xml:space="preserve">, </w:t>
         </w:r>
@@ -12593,7 +12601,7 @@
           <w:t>Supplementary Table S1</w:t>
         </w:r>
       </w:ins>
-      <w:del w:id="308" w:author="Balaena Institute whitehead" w:date="2025-07-11T15:24:00Z" w16du:dateUtc="2025-07-11T18:24:00Z">
+      <w:del w:id="313" w:author="Balaena Institute whitehead" w:date="2025-07-11T15:24:00Z" w16du:dateUtc="2025-07-11T18:24:00Z">
         <w:r>
           <w:delText>; Table 2</w:delText>
         </w:r>
@@ -12641,7 +12649,7 @@
       <w:r>
         <w:t xml:space="preserve"> estimated to be impossibly greater than 1.0</w:t>
       </w:r>
-      <w:ins w:id="309" w:author="Balaena Institute whitehead" w:date="2025-07-11T15:31:00Z" w16du:dateUtc="2025-07-11T18:31:00Z">
+      <w:ins w:id="314" w:author="Balaena Institute whitehead" w:date="2025-07-11T15:31:00Z" w16du:dateUtc="2025-07-11T18:31:00Z">
         <w:r>
           <w:t xml:space="preserve">; </w:t>
         </w:r>
@@ -12662,7 +12670,7 @@
           <w:bCs/>
         </w:rPr>
       </w:r>
-      <w:ins w:id="310" w:author="Balaena Institute whitehead" w:date="2025-07-11T15:31:00Z" w16du:dateUtc="2025-07-11T18:31:00Z">
+      <w:ins w:id="315" w:author="Balaena Institute whitehead" w:date="2025-07-11T15:31:00Z" w16du:dateUtc="2025-07-11T18:31:00Z">
         <w:r>
           <w:rPr>
             <w:b/>
@@ -12674,7 +12682,7 @@
           <w:rPr>
             <w:b/>
             <w:bCs/>
-            <w:rPrChange w:id="311" w:author="Balaena Institute whitehead" w:date="2025-07-11T15:27:00Z" w16du:dateUtc="2025-07-11T18:27:00Z">
+            <w:rPrChange w:id="316" w:author="Balaena Institute whitehead" w:date="2025-07-11T15:27:00Z" w16du:dateUtc="2025-07-11T18:27:00Z">
               <w:rPr/>
             </w:rPrChange>
           </w:rPr>
@@ -12685,7 +12693,7 @@
             <w:b/>
             <w:bCs/>
             <w:noProof/>
-            <w:rPrChange w:id="312" w:author="Balaena Institute whitehead" w:date="2025-07-11T15:27:00Z" w16du:dateUtc="2025-07-11T18:27:00Z">
+            <w:rPrChange w:id="317" w:author="Balaena Institute whitehead" w:date="2025-07-11T15:27:00Z" w16du:dateUtc="2025-07-11T18:27:00Z">
               <w:rPr>
                 <w:noProof/>
               </w:rPr>
@@ -12704,12 +12712,12 @@
       <w:r>
         <w:t>).</w:t>
       </w:r>
-      <w:commentRangeEnd w:id="294"/>
+      <w:commentRangeEnd w:id="299"/>
       <w:r>
         <w:rPr>
           <w:rStyle w:val="CommentReference"/>
         </w:rPr>
-        <w:commentReference w:id="294"/>
+        <w:commentReference w:id="299"/>
       </w:r>
     </w:p>
     <w:p>
@@ -12717,13 +12725,13 @@
         <w:keepNext/>
         <w:jc w:val="center"/>
         <w:rPr>
-          <w:ins w:id="313" w:author="Balaena Institute whitehead" w:date="2025-07-11T15:25:00Z" w16du:dateUtc="2025-07-11T18:25:00Z"/>
-        </w:rPr>
-        <w:pPrChange w:id="314" w:author="Balaena Institute whitehead" w:date="2025-07-11T15:27:00Z" w16du:dateUtc="2025-07-11T18:27:00Z">
+          <w:ins w:id="318" w:author="Balaena Institute whitehead" w:date="2025-07-11T15:25:00Z" w16du:dateUtc="2025-07-11T18:25:00Z"/>
+        </w:rPr>
+        <w:pPrChange w:id="319" w:author="Balaena Institute whitehead" w:date="2025-07-11T15:27:00Z" w16du:dateUtc="2025-07-11T18:27:00Z">
           <w:pPr/>
         </w:pPrChange>
       </w:pPr>
-      <w:ins w:id="315" w:author="Balaena Institute whitehead" w:date="2025-07-11T15:25:00Z" w16du:dateUtc="2025-07-11T18:25:00Z">
+      <w:ins w:id="320" w:author="Balaena Institute whitehead" w:date="2025-07-11T15:25:00Z" w16du:dateUtc="2025-07-11T18:25:00Z">
         <w:r>
           <w:rPr>
             <w:noProof/>
@@ -12777,74 +12785,25 @@
       <w:pPr>
         <w:pStyle w:val="Caption"/>
         <w:rPr>
-          <w:ins w:id="316" w:author="Balaena Institute whitehead" w:date="2025-07-11T15:26:00Z" w16du:dateUtc="2025-07-11T18:26:00Z"/>
+          <w:ins w:id="321" w:author="Balaena Institute whitehead" w:date="2025-07-11T15:26:00Z" w16du:dateUtc="2025-07-11T18:26:00Z"/>
           <w:i w:val="0"/>
           <w:iCs w:val="0"/>
           <w:color w:val="auto"/>
         </w:rPr>
       </w:pPr>
-      <w:bookmarkStart w:id="317" w:name="_Ref203140158"/>
-      <w:bookmarkStart w:id="318" w:name="_Ref203140152"/>
-      <w:ins w:id="319" w:author="Balaena Institute whitehead" w:date="2025-07-11T15:25:00Z" w16du:dateUtc="2025-07-11T18:25:00Z">
+      <w:bookmarkStart w:id="322" w:name="_Ref203140158"/>
+      <w:bookmarkStart w:id="323" w:name="_Ref203140152"/>
+      <w:ins w:id="324" w:author="Balaena Institute whitehead" w:date="2025-07-11T15:25:00Z" w16du:dateUtc="2025-07-11T18:25:00Z">
         <w:r>
           <w:rPr>
             <w:b/>
             <w:bCs/>
             <w:color w:val="auto"/>
-            <w:rPrChange w:id="320" w:author="Balaena Institute whitehead" w:date="2025-07-11T15:27:00Z" w16du:dateUtc="2025-07-11T18:27:00Z">
+            <w:rPrChange w:id="325" w:author="Balaena Institute whitehead" w:date="2025-07-11T15:27:00Z" w16du:dateUtc="2025-07-11T18:27:00Z">
               <w:rPr/>
             </w:rPrChange>
           </w:rPr>
           <w:t xml:space="preserve">Figure </w:t>
-        </w:r>
-        <w:r>
-          <w:rPr>
-            <w:b/>
-            <w:bCs/>
-            <w:color w:val="auto"/>
-            <w:rPrChange w:id="321" w:author="Balaena Institute whitehead" w:date="2025-07-11T15:27:00Z" w16du:dateUtc="2025-07-11T18:27:00Z">
-              <w:rPr/>
-            </w:rPrChange>
-          </w:rPr>
-          <w:fldChar w:fldCharType="begin"/>
-        </w:r>
-        <w:r>
-          <w:rPr>
-            <w:b/>
-            <w:bCs/>
-            <w:color w:val="auto"/>
-            <w:rPrChange w:id="322" w:author="Balaena Institute whitehead" w:date="2025-07-11T15:27:00Z" w16du:dateUtc="2025-07-11T18:27:00Z">
-              <w:rPr/>
-            </w:rPrChange>
-          </w:rPr>
-          <w:instrText xml:space="preserve"> SEQ Figure \* ARABIC </w:instrText>
-        </w:r>
-      </w:ins>
-      <w:r>
-        <w:rPr>
-          <w:b/>
-          <w:bCs/>
-          <w:color w:val="auto"/>
-          <w:rPrChange w:id="323" w:author="Balaena Institute whitehead" w:date="2025-07-11T15:27:00Z" w16du:dateUtc="2025-07-11T18:27:00Z">
-            <w:rPr/>
-          </w:rPrChange>
-        </w:rPr>
-        <w:fldChar w:fldCharType="separate"/>
-      </w:r>
-      <w:ins w:id="324" w:author="Balaena Institute whitehead" w:date="2025-07-11T15:25:00Z" w16du:dateUtc="2025-07-11T18:25:00Z">
-        <w:r>
-          <w:rPr>
-            <w:b/>
-            <w:bCs/>
-            <w:noProof/>
-            <w:color w:val="auto"/>
-            <w:rPrChange w:id="325" w:author="Balaena Institute whitehead" w:date="2025-07-11T15:27:00Z" w16du:dateUtc="2025-07-11T18:27:00Z">
-              <w:rPr>
-                <w:noProof/>
-              </w:rPr>
-            </w:rPrChange>
-          </w:rPr>
-          <w:t>4</w:t>
         </w:r>
         <w:r>
           <w:rPr>
@@ -12855,9 +12814,8 @@
               <w:rPr/>
             </w:rPrChange>
           </w:rPr>
-          <w:fldChar w:fldCharType="end"/>
-        </w:r>
-        <w:bookmarkEnd w:id="317"/>
+          <w:fldChar w:fldCharType="begin"/>
+        </w:r>
         <w:r>
           <w:rPr>
             <w:b/>
@@ -12867,20 +12825,70 @@
               <w:rPr/>
             </w:rPrChange>
           </w:rPr>
-          <w:t>.</w:t>
-        </w:r>
-      </w:ins>
-      <w:ins w:id="328" w:author="Balaena Institute whitehead" w:date="2025-07-11T15:27:00Z" w16du:dateUtc="2025-07-11T18:27:00Z">
+          <w:instrText xml:space="preserve"> SEQ Figure \* ARABIC </w:instrText>
+        </w:r>
+      </w:ins>
+      <w:r>
+        <w:rPr>
+          <w:b/>
+          <w:bCs/>
+          <w:color w:val="auto"/>
+          <w:rPrChange w:id="328" w:author="Balaena Institute whitehead" w:date="2025-07-11T15:27:00Z" w16du:dateUtc="2025-07-11T18:27:00Z">
+            <w:rPr/>
+          </w:rPrChange>
+        </w:rPr>
+        <w:fldChar w:fldCharType="separate"/>
+      </w:r>
+      <w:ins w:id="329" w:author="Balaena Institute whitehead" w:date="2025-07-11T15:25:00Z" w16du:dateUtc="2025-07-11T18:25:00Z">
+        <w:r>
+          <w:rPr>
+            <w:b/>
+            <w:bCs/>
+            <w:noProof/>
+            <w:color w:val="auto"/>
+            <w:rPrChange w:id="330" w:author="Balaena Institute whitehead" w:date="2025-07-11T15:27:00Z" w16du:dateUtc="2025-07-11T18:27:00Z">
+              <w:rPr>
+                <w:noProof/>
+              </w:rPr>
+            </w:rPrChange>
+          </w:rPr>
+          <w:t>4</w:t>
+        </w:r>
         <w:r>
           <w:rPr>
             <w:b/>
             <w:bCs/>
             <w:color w:val="auto"/>
+            <w:rPrChange w:id="331" w:author="Balaena Institute whitehead" w:date="2025-07-11T15:27:00Z" w16du:dateUtc="2025-07-11T18:27:00Z">
+              <w:rPr/>
+            </w:rPrChange>
+          </w:rPr>
+          <w:fldChar w:fldCharType="end"/>
+        </w:r>
+        <w:bookmarkEnd w:id="322"/>
+        <w:r>
+          <w:rPr>
+            <w:b/>
+            <w:bCs/>
+            <w:color w:val="auto"/>
+            <w:rPrChange w:id="332" w:author="Balaena Institute whitehead" w:date="2025-07-11T15:27:00Z" w16du:dateUtc="2025-07-11T18:27:00Z">
+              <w:rPr/>
+            </w:rPrChange>
+          </w:rPr>
+          <w:t>.</w:t>
+        </w:r>
+      </w:ins>
+      <w:ins w:id="333" w:author="Balaena Institute whitehead" w:date="2025-07-11T15:27:00Z" w16du:dateUtc="2025-07-11T18:27:00Z">
+        <w:r>
+          <w:rPr>
+            <w:b/>
+            <w:bCs/>
+            <w:color w:val="auto"/>
           </w:rPr>
           <w:t xml:space="preserve"> </w:t>
         </w:r>
       </w:ins>
-      <w:ins w:id="329" w:author="Balaena Institute whitehead" w:date="2025-07-11T15:25:00Z" w16du:dateUtc="2025-07-11T18:25:00Z">
+      <w:ins w:id="334" w:author="Balaena Institute whitehead" w:date="2025-07-11T15:25:00Z" w16du:dateUtc="2025-07-11T18:25:00Z">
         <w:r>
           <w:rPr>
             <w:i w:val="0"/>
@@ -12898,7 +12906,7 @@
           <w:t xml:space="preserve">estimates </w:t>
         </w:r>
       </w:ins>
-      <w:ins w:id="330" w:author="Balaena Institute whitehead" w:date="2025-07-11T15:26:00Z" w16du:dateUtc="2025-07-11T18:26:00Z">
+      <w:ins w:id="335" w:author="Balaena Institute whitehead" w:date="2025-07-11T15:26:00Z" w16du:dateUtc="2025-07-11T18:26:00Z">
         <w:r>
           <w:rPr>
             <w:i w:val="0"/>
@@ -12919,7 +12927,7 @@
         <w:r>
           <w:rPr>
             <w:color w:val="auto"/>
-            <w:rPrChange w:id="331" w:author="Balaena Institute whitehead" w:date="2025-07-11T15:26:00Z" w16du:dateUtc="2025-07-11T18:26:00Z">
+            <w:rPrChange w:id="336" w:author="Balaena Institute whitehead" w:date="2025-07-11T15:26:00Z" w16du:dateUtc="2025-07-11T18:26:00Z">
               <w:rPr>
                 <w:i w:val="0"/>
                 <w:iCs w:val="0"/>
@@ -12941,7 +12949,7 @@
         <w:r>
           <w:rPr>
             <w:color w:val="auto"/>
-            <w:rPrChange w:id="332" w:author="Balaena Institute whitehead" w:date="2025-07-11T15:26:00Z" w16du:dateUtc="2025-07-11T18:26:00Z">
+            <w:rPrChange w:id="337" w:author="Balaena Institute whitehead" w:date="2025-07-11T15:26:00Z" w16du:dateUtc="2025-07-11T18:26:00Z">
               <w:rPr>
                 <w:i w:val="0"/>
                 <w:iCs w:val="0"/>
@@ -12963,7 +12971,7 @@
         <w:r>
           <w:rPr>
             <w:color w:val="auto"/>
-            <w:rPrChange w:id="333" w:author="Balaena Institute whitehead" w:date="2025-07-11T15:26:00Z" w16du:dateUtc="2025-07-11T18:26:00Z">
+            <w:rPrChange w:id="338" w:author="Balaena Institute whitehead" w:date="2025-07-11T15:26:00Z" w16du:dateUtc="2025-07-11T18:26:00Z">
               <w:rPr>
                 <w:i w:val="0"/>
                 <w:iCs w:val="0"/>
@@ -12977,7 +12985,7 @@
           <w:rPr>
             <w:color w:val="auto"/>
             <w:vertAlign w:val="subscript"/>
-            <w:rPrChange w:id="334" w:author="Balaena Institute whitehead" w:date="2025-07-11T15:26:00Z" w16du:dateUtc="2025-07-11T18:26:00Z">
+            <w:rPrChange w:id="339" w:author="Balaena Institute whitehead" w:date="2025-07-11T15:26:00Z" w16du:dateUtc="2025-07-11T18:26:00Z">
               <w:rPr>
                 <w:i w:val="0"/>
                 <w:iCs w:val="0"/>
@@ -13017,7 +13025,7 @@
         <w:r>
           <w:rPr>
             <w:color w:val="auto"/>
-            <w:rPrChange w:id="335" w:author="Balaena Institute whitehead" w:date="2025-07-11T15:26:00Z" w16du:dateUtc="2025-07-11T18:26:00Z">
+            <w:rPrChange w:id="340" w:author="Balaena Institute whitehead" w:date="2025-07-11T15:26:00Z" w16du:dateUtc="2025-07-11T18:26:00Z">
               <w:rPr>
                 <w:i w:val="0"/>
                 <w:iCs w:val="0"/>
@@ -13037,11 +13045,11 @@
           <w:t xml:space="preserve">), and the male asymptote of </w:t>
         </w:r>
       </w:ins>
-      <w:ins w:id="336" w:author="Balaena Institute whitehead" w:date="2025-07-11T15:27:00Z" w16du:dateUtc="2025-07-11T18:27:00Z">
+      <w:ins w:id="341" w:author="Balaena Institute whitehead" w:date="2025-07-11T15:27:00Z" w16du:dateUtc="2025-07-11T18:27:00Z">
         <w:r>
           <w:rPr>
             <w:color w:val="auto"/>
-            <w:rPrChange w:id="337" w:author="Balaena Institute whitehead" w:date="2025-07-11T15:27:00Z" w16du:dateUtc="2025-07-11T18:27:00Z">
+            <w:rPrChange w:id="342" w:author="Balaena Institute whitehead" w:date="2025-07-11T15:27:00Z" w16du:dateUtc="2025-07-11T18:27:00Z">
               <w:rPr>
                 <w:i w:val="0"/>
                 <w:iCs w:val="0"/>
@@ -13052,11 +13060,11 @@
           <w:t>N</w:t>
         </w:r>
       </w:ins>
-      <w:ins w:id="338" w:author="Balaena Institute whitehead" w:date="2025-07-11T15:26:00Z" w16du:dateUtc="2025-07-11T18:26:00Z">
+      <w:ins w:id="343" w:author="Balaena Institute whitehead" w:date="2025-07-11T15:26:00Z" w16du:dateUtc="2025-07-11T18:26:00Z">
         <w:r>
           <w:rPr>
             <w:color w:val="auto"/>
-            <w:rPrChange w:id="339" w:author="Balaena Institute whitehead" w:date="2025-07-11T15:27:00Z" w16du:dateUtc="2025-07-11T18:27:00Z">
+            <w:rPrChange w:id="344" w:author="Balaena Institute whitehead" w:date="2025-07-11T15:27:00Z" w16du:dateUtc="2025-07-11T18:27:00Z">
               <w:rPr>
                 <w:i w:val="0"/>
                 <w:iCs w:val="0"/>
@@ -13078,7 +13086,7 @@
         <w:r>
           <w:rPr>
             <w:color w:val="auto"/>
-            <w:rPrChange w:id="340" w:author="Balaena Institute whitehead" w:date="2025-07-11T15:27:00Z" w16du:dateUtc="2025-07-11T18:27:00Z">
+            <w:rPrChange w:id="345" w:author="Balaena Institute whitehead" w:date="2025-07-11T15:27:00Z" w16du:dateUtc="2025-07-11T18:27:00Z">
               <w:rPr>
                 <w:i w:val="0"/>
                 <w:iCs w:val="0"/>
@@ -13092,7 +13100,7 @@
           <w:rPr>
             <w:color w:val="auto"/>
             <w:vertAlign w:val="subscript"/>
-            <w:rPrChange w:id="341" w:author="Balaena Institute whitehead" w:date="2025-07-11T15:27:00Z" w16du:dateUtc="2025-07-11T18:27:00Z">
+            <w:rPrChange w:id="346" w:author="Balaena Institute whitehead" w:date="2025-07-11T15:27:00Z" w16du:dateUtc="2025-07-11T18:27:00Z">
               <w:rPr>
                 <w:i w:val="0"/>
                 <w:iCs w:val="0"/>
@@ -13112,14 +13120,14 @@
           </w:rPr>
           <w:t>).</w:t>
         </w:r>
-        <w:bookmarkEnd w:id="318"/>
+        <w:bookmarkEnd w:id="323"/>
       </w:ins>
     </w:p>
     <w:p>
       <w:pPr>
         <w:pStyle w:val="Caption"/>
         <w:rPr>
-          <w:ins w:id="342" w:author="Balaena Institute whitehead" w:date="2025-07-11T15:25:00Z" w16du:dateUtc="2025-07-11T18:25:00Z"/>
+          <w:ins w:id="347" w:author="Balaena Institute whitehead" w:date="2025-07-11T15:25:00Z" w16du:dateUtc="2025-07-11T18:25:00Z"/>
           <w:i w:val="0"/>
           <w:iCs w:val="0"/>
           <w:color w:val="auto"/>
@@ -13130,9 +13138,9 @@
       <w:pPr>
         <w:pStyle w:val="Caption"/>
         <w:rPr>
-          <w:ins w:id="343" w:author="Balaena Institute whitehead" w:date="2025-07-11T15:15:00Z" w16du:dateUtc="2025-07-11T18:15:00Z"/>
-        </w:rPr>
-        <w:pPrChange w:id="344" w:author="Balaena Institute whitehead" w:date="2025-07-11T15:25:00Z" w16du:dateUtc="2025-07-11T18:25:00Z">
+          <w:ins w:id="348" w:author="Balaena Institute whitehead" w:date="2025-07-11T15:15:00Z" w16du:dateUtc="2025-07-11T18:15:00Z"/>
+        </w:rPr>
+        <w:pPrChange w:id="349" w:author="Balaena Institute whitehead" w:date="2025-07-11T15:25:00Z" w16du:dateUtc="2025-07-11T18:25:00Z">
           <w:pPr/>
         </w:pPrChange>
       </w:pPr>
@@ -13152,7 +13160,7 @@
       <w:pPr>
         <w:keepNext/>
       </w:pPr>
-      <w:ins w:id="345" w:author="Ana Eguiguren" w:date="2025-07-10T19:56:00Z" w16du:dateUtc="2025-07-10T22:56:00Z">
+      <w:ins w:id="350" w:author="Ana Eguiguren" w:date="2025-07-10T19:56:00Z" w16du:dateUtc="2025-07-10T22:56:00Z">
         <w:r>
           <w:rPr>
             <w:noProof/>
@@ -13205,8 +13213,8 @@
       <w:pPr>
         <w:pStyle w:val="Caption"/>
       </w:pPr>
-      <w:bookmarkStart w:id="346" w:name="_Ref201775677"/>
-      <w:commentRangeStart w:id="347"/>
+      <w:bookmarkStart w:id="351" w:name="_Ref201775677"/>
+      <w:commentRangeStart w:id="352"/>
       <w:r>
         <w:rPr>
           <w:b/>
@@ -13239,7 +13247,7 @@
         </w:rPr>
         <w:fldChar w:fldCharType="separate"/>
       </w:r>
-      <w:ins w:id="348" w:author="Balaena Institute whitehead" w:date="2025-07-11T15:25:00Z" w16du:dateUtc="2025-07-11T18:25:00Z">
+      <w:ins w:id="353" w:author="Balaena Institute whitehead" w:date="2025-07-11T15:25:00Z" w16du:dateUtc="2025-07-11T18:25:00Z">
         <w:r>
           <w:rPr>
             <w:b/>
@@ -13250,7 +13258,7 @@
           <w:t>5</w:t>
         </w:r>
       </w:ins>
-      <w:del w:id="349" w:author="Balaena Institute whitehead" w:date="2025-07-10T11:07:00Z" w16du:dateUtc="2025-07-10T14:07:00Z">
+      <w:del w:id="354" w:author="Balaena Institute whitehead" w:date="2025-07-10T11:07:00Z" w16du:dateUtc="2025-07-10T14:07:00Z">
         <w:r>
           <w:rPr>
             <w:b/>
@@ -13269,7 +13277,7 @@
         </w:rPr>
         <w:fldChar w:fldCharType="end"/>
       </w:r>
-      <w:bookmarkEnd w:id="346"/>
+      <w:bookmarkEnd w:id="351"/>
       <w:r>
         <w:rPr>
           <w:b/>
@@ -13286,7 +13294,7 @@
         </w:rPr>
         <w:t>Bootstrapped logistic curves of the total length (m) and the nose-to-body ratio of sperm whales based on measures of the snout to the caudal base of the dorsal fin</w:t>
       </w:r>
-      <w:del w:id="350" w:author="Ana Eguiguren" w:date="2025-07-10T19:56:00Z" w16du:dateUtc="2025-07-10T22:56:00Z">
+      <w:del w:id="355" w:author="Ana Eguiguren" w:date="2025-07-10T19:56:00Z" w16du:dateUtc="2025-07-10T22:56:00Z">
         <w:r>
           <w:rPr>
             <w:i w:val="0"/>
@@ -13296,7 +13304,7 @@
           <w:delText xml:space="preserve"> </w:delText>
         </w:r>
       </w:del>
-      <w:ins w:id="351" w:author="Ana Eguiguren" w:date="2025-07-10T19:56:00Z" w16du:dateUtc="2025-07-10T22:56:00Z">
+      <w:ins w:id="356" w:author="Ana Eguiguren" w:date="2025-07-10T19:56:00Z" w16du:dateUtc="2025-07-10T22:56:00Z">
         <w:r>
           <w:rPr>
             <w:i w:val="0"/>
@@ -13328,7 +13336,7 @@
           <w:t>)</w:t>
         </w:r>
       </w:ins>
-      <w:del w:id="352" w:author="Ana Eguiguren" w:date="2025-07-10T19:56:00Z" w16du:dateUtc="2025-07-10T22:56:00Z">
+      <w:del w:id="357" w:author="Ana Eguiguren" w:date="2025-07-10T19:56:00Z" w16du:dateUtc="2025-07-10T22:56:00Z">
         <w:r>
           <w:rPr>
             <w:i w:val="0"/>
@@ -13384,7 +13392,7 @@
         </w:rPr>
         <w:t>N</w:t>
       </w:r>
-      <w:commentRangeStart w:id="353"/>
+      <w:commentRangeStart w:id="358"/>
       <w:r>
         <w:rPr>
           <w:color w:val="auto"/>
@@ -13399,7 +13407,7 @@
         </w:rPr>
         <w:t xml:space="preserve">values </w:t>
       </w:r>
-      <w:commentRangeEnd w:id="353"/>
+      <w:commentRangeEnd w:id="358"/>
       <w:r>
         <w:rPr>
           <w:rStyle w:val="CommentReference"/>
@@ -13407,7 +13415,7 @@
           <w:iCs w:val="0"/>
           <w:color w:val="auto"/>
         </w:rPr>
-        <w:commentReference w:id="353"/>
+        <w:commentReference w:id="358"/>
       </w:r>
       <w:r>
         <w:rPr>
@@ -13433,7 +13441,7 @@
         </w:rPr>
         <w:t xml:space="preserve"> </w:t>
       </w:r>
-      <w:del w:id="354" w:author="Ana Eguiguren" w:date="2025-07-10T19:56:00Z" w16du:dateUtc="2025-07-10T22:56:00Z">
+      <w:del w:id="359" w:author="Ana Eguiguren" w:date="2025-07-10T19:56:00Z" w16du:dateUtc="2025-07-10T22:56:00Z">
         <w:r>
           <w:rPr>
             <w:i w:val="0"/>
@@ -13443,7 +13451,7 @@
           <w:delText xml:space="preserve">and </w:delText>
         </w:r>
       </w:del>
-      <w:ins w:id="355" w:author="Ana Eguiguren" w:date="2025-07-10T19:56:00Z" w16du:dateUtc="2025-07-10T22:56:00Z">
+      <w:ins w:id="360" w:author="Ana Eguiguren" w:date="2025-07-10T19:56:00Z" w16du:dateUtc="2025-07-10T22:56:00Z">
         <w:r>
           <w:rPr>
             <w:i w:val="0"/>
@@ -13453,7 +13461,7 @@
           <w:t>pink</w:t>
         </w:r>
       </w:ins>
-      <w:ins w:id="356" w:author="Ana Eguiguren" w:date="2025-07-10T19:57:00Z" w16du:dateUtc="2025-07-10T22:57:00Z">
+      <w:ins w:id="361" w:author="Ana Eguiguren" w:date="2025-07-10T19:57:00Z" w16du:dateUtc="2025-07-10T22:57:00Z">
         <w:r>
           <w:rPr>
             <w:i w:val="0"/>
@@ -13463,7 +13471,7 @@
           <w:t xml:space="preserve"> and</w:t>
         </w:r>
       </w:ins>
-      <w:ins w:id="357" w:author="Ana Eguiguren" w:date="2025-07-10T19:56:00Z" w16du:dateUtc="2025-07-10T22:56:00Z">
+      <w:ins w:id="362" w:author="Ana Eguiguren" w:date="2025-07-10T19:56:00Z" w16du:dateUtc="2025-07-10T22:56:00Z">
         <w:r>
           <w:rPr>
             <w:i w:val="0"/>
@@ -13537,7 +13545,7 @@
         </w:rPr>
         <w:t xml:space="preserve">The </w:t>
       </w:r>
-      <w:del w:id="358" w:author="Balaena Institute whitehead" w:date="2025-07-11T11:56:00Z" w16du:dateUtc="2025-07-11T14:56:00Z">
+      <w:del w:id="363" w:author="Balaena Institute whitehead" w:date="2025-07-11T11:56:00Z" w16du:dateUtc="2025-07-11T14:56:00Z">
         <w:r>
           <w:rPr>
             <w:i w:val="0"/>
@@ -13563,7 +13571,7 @@
         </w:rPr>
         <w:t>vertical line</w:t>
       </w:r>
-      <w:del w:id="359" w:author="Ana Eguiguren" w:date="2025-07-10T19:57:00Z" w16du:dateUtc="2025-07-10T22:57:00Z">
+      <w:del w:id="364" w:author="Ana Eguiguren" w:date="2025-07-10T19:57:00Z" w16du:dateUtc="2025-07-10T22:57:00Z">
         <w:r>
           <w:rPr>
             <w:i w:val="0"/>
@@ -13581,7 +13589,7 @@
         </w:rPr>
         <w:t xml:space="preserve"> indicate</w:t>
       </w:r>
-      <w:ins w:id="360" w:author="Balaena Institute whitehead" w:date="2025-07-11T11:56:00Z" w16du:dateUtc="2025-07-11T14:56:00Z">
+      <w:ins w:id="365" w:author="Balaena Institute whitehead" w:date="2025-07-11T11:56:00Z" w16du:dateUtc="2025-07-11T14:56:00Z">
         <w:r>
           <w:rPr>
             <w:i w:val="0"/>
@@ -13591,7 +13599,7 @@
           <w:t>s</w:t>
         </w:r>
       </w:ins>
-      <w:ins w:id="361" w:author="Ana Eguiguren" w:date="2025-07-10T19:57:00Z" w16du:dateUtc="2025-07-10T22:57:00Z">
+      <w:ins w:id="366" w:author="Ana Eguiguren" w:date="2025-07-10T19:57:00Z" w16du:dateUtc="2025-07-10T22:57:00Z">
         <w:r>
           <w:rPr>
             <w:i w:val="0"/>
@@ -13623,7 +13631,7 @@
         </w:rPr>
         <w:t xml:space="preserve"> </w:t>
       </w:r>
-      <w:del w:id="362" w:author="Ana Eguiguren" w:date="2025-07-10T19:57:00Z" w16du:dateUtc="2025-07-10T22:57:00Z">
+      <w:del w:id="367" w:author="Ana Eguiguren" w:date="2025-07-10T19:57:00Z" w16du:dateUtc="2025-07-10T22:57:00Z">
         <w:r>
           <w:rPr>
             <w:i w:val="0"/>
@@ -13640,7 +13648,7 @@
           </w:rPr>
           <w:delText>).</w:delText>
         </w:r>
-        <w:commentRangeEnd w:id="347"/>
+        <w:commentRangeEnd w:id="352"/>
         <w:r>
           <w:rPr>
             <w:rStyle w:val="CommentReference"/>
@@ -13648,7 +13656,7 @@
             <w:iCs w:val="0"/>
             <w:color w:val="auto"/>
           </w:rPr>
-          <w:commentReference w:id="347"/>
+          <w:commentReference w:id="352"/>
         </w:r>
       </w:del>
     </w:p>
@@ -13662,7 +13670,7 @@
       </w:r>
     </w:p>
     <w:p>
-      <w:del w:id="363" w:author="Ana Eguiguren" w:date="2025-07-10T20:02:00Z" w16du:dateUtc="2025-07-10T23:02:00Z">
+      <w:del w:id="368" w:author="Ana Eguiguren" w:date="2025-07-10T20:02:00Z" w16du:dateUtc="2025-07-10T23:02:00Z">
         <w:r>
           <w:delText xml:space="preserve">Models based on </w:delText>
         </w:r>
@@ -13791,69 +13799,69 @@
       <w:r>
         <w:t>consistently</w:t>
       </w:r>
-      <w:ins w:id="364" w:author="Ana Eguiguren" w:date="2025-07-10T20:02:00Z" w16du:dateUtc="2025-07-10T23:02:00Z">
+      <w:ins w:id="369" w:author="Ana Eguiguren" w:date="2025-07-10T20:02:00Z" w16du:dateUtc="2025-07-10T23:02:00Z">
         <w:r>
           <w:t>—</w:t>
         </w:r>
       </w:ins>
-      <w:del w:id="365" w:author="Ana Eguiguren" w:date="2025-07-10T20:02:00Z" w16du:dateUtc="2025-07-10T23:02:00Z">
+      <w:del w:id="370" w:author="Ana Eguiguren" w:date="2025-07-10T20:02:00Z" w16du:dateUtc="2025-07-10T23:02:00Z">
         <w:r>
           <w:delText xml:space="preserve"> (</w:delText>
         </w:r>
       </w:del>
-      <w:del w:id="366" w:author="Ana Eguiguren" w:date="2025-07-10T20:03:00Z" w16du:dateUtc="2025-07-10T23:03:00Z">
+      <w:del w:id="371" w:author="Ana Eguiguren" w:date="2025-07-10T20:03:00Z" w16du:dateUtc="2025-07-10T23:03:00Z">
         <w:r>
           <w:delText>which</w:delText>
         </w:r>
       </w:del>
-      <w:del w:id="367" w:author="Ana Eguiguren" w:date="2025-07-10T20:02:00Z" w16du:dateUtc="2025-07-10T23:02:00Z">
+      <w:del w:id="372" w:author="Ana Eguiguren" w:date="2025-07-10T20:02:00Z" w16du:dateUtc="2025-07-10T23:02:00Z">
         <w:r>
           <w:delText xml:space="preserve"> </w:delText>
         </w:r>
       </w:del>
-      <w:del w:id="368" w:author="Ana Eguiguren" w:date="2025-07-10T20:03:00Z" w16du:dateUtc="2025-07-10T23:03:00Z">
+      <w:del w:id="373" w:author="Ana Eguiguren" w:date="2025-07-10T20:03:00Z" w16du:dateUtc="2025-07-10T23:03:00Z">
         <w:r>
           <w:delText xml:space="preserve">we </w:delText>
         </w:r>
       </w:del>
-      <w:del w:id="369" w:author="Ana Eguiguren" w:date="2025-07-10T20:02:00Z" w16du:dateUtc="2025-07-10T23:02:00Z">
+      <w:del w:id="374" w:author="Ana Eguiguren" w:date="2025-07-10T20:02:00Z" w16du:dateUtc="2025-07-10T23:02:00Z">
         <w:r>
           <w:delText xml:space="preserve">here </w:delText>
-        </w:r>
-      </w:del>
-      <w:del w:id="370" w:author="Ana Eguiguren" w:date="2025-07-10T20:03:00Z" w16du:dateUtc="2025-07-10T23:03:00Z">
-        <w:r>
-          <w:delText>define</w:delText>
-        </w:r>
-      </w:del>
-      <w:ins w:id="371" w:author="Ana Eguiguren" w:date="2025-07-10T20:03:00Z" w16du:dateUtc="2025-07-10T23:03:00Z">
-        <w:r>
-          <w:t>defined here</w:t>
-        </w:r>
-      </w:ins>
-      <w:r>
-        <w:t xml:space="preserve"> as </w:t>
-      </w:r>
-      <w:del w:id="372" w:author="Ana Eguiguren" w:date="2025-07-15T18:23:00Z" w16du:dateUtc="2025-07-15T21:23:00Z">
-        <w:r>
-          <w:delText>cases when</w:delText>
-        </w:r>
-      </w:del>
-      <w:ins w:id="373" w:author="Ana Eguiguren" w:date="2025-07-15T18:23:00Z" w16du:dateUtc="2025-07-15T21:23:00Z">
-        <w:r>
-          <w:t>having</w:t>
-        </w:r>
-      </w:ins>
-      <w:r>
-        <w:t xml:space="preserve"> </w:t>
-      </w:r>
-      <w:del w:id="374" w:author="Ana Eguiguren" w:date="2025-07-15T18:23:00Z" w16du:dateUtc="2025-07-15T21:23:00Z">
-        <w:r>
-          <w:delText xml:space="preserve">the </w:delText>
         </w:r>
       </w:del>
       <w:del w:id="375" w:author="Ana Eguiguren" w:date="2025-07-10T20:03:00Z" w16du:dateUtc="2025-07-10T23:03:00Z">
         <w:r>
+          <w:delText>define</w:delText>
+        </w:r>
+      </w:del>
+      <w:ins w:id="376" w:author="Ana Eguiguren" w:date="2025-07-10T20:03:00Z" w16du:dateUtc="2025-07-10T23:03:00Z">
+        <w:r>
+          <w:t>defined here</w:t>
+        </w:r>
+      </w:ins>
+      <w:r>
+        <w:t xml:space="preserve"> as </w:t>
+      </w:r>
+      <w:del w:id="377" w:author="Ana Eguiguren" w:date="2025-07-15T18:23:00Z" w16du:dateUtc="2025-07-15T21:23:00Z">
+        <w:r>
+          <w:delText>cases when</w:delText>
+        </w:r>
+      </w:del>
+      <w:ins w:id="378" w:author="Ana Eguiguren" w:date="2025-07-15T18:23:00Z" w16du:dateUtc="2025-07-15T21:23:00Z">
+        <w:r>
+          <w:t>having</w:t>
+        </w:r>
+      </w:ins>
+      <w:r>
+        <w:t xml:space="preserve"> </w:t>
+      </w:r>
+      <w:del w:id="379" w:author="Ana Eguiguren" w:date="2025-07-15T18:23:00Z" w16du:dateUtc="2025-07-15T21:23:00Z">
+        <w:r>
+          <w:delText xml:space="preserve">the </w:delText>
+        </w:r>
+      </w:del>
+      <w:del w:id="380" w:author="Ana Eguiguren" w:date="2025-07-10T20:03:00Z" w16du:dateUtc="2025-07-10T23:03:00Z">
+        <w:r>
           <w:delText xml:space="preserve">individual </w:delText>
         </w:r>
       </w:del>
@@ -13880,7 +13888,7 @@
       <w:r>
         <w:t>width</w:t>
       </w:r>
-      <w:ins w:id="376" w:author="Ana Eguiguren" w:date="2025-07-15T18:24:00Z" w16du:dateUtc="2025-07-15T21:24:00Z">
+      <w:ins w:id="381" w:author="Ana Eguiguren" w:date="2025-07-15T18:24:00Z" w16du:dateUtc="2025-07-15T21:24:00Z">
         <w:r>
           <w:t>s</w:t>
         </w:r>
@@ -13898,12 +13906,12 @@
       <w:r>
         <w:t xml:space="preserve"> </w:t>
       </w:r>
-      <w:del w:id="377" w:author="Ana Eguiguren" w:date="2025-07-10T20:03:00Z" w16du:dateUtc="2025-07-10T23:03:00Z">
+      <w:del w:id="382" w:author="Ana Eguiguren" w:date="2025-07-10T20:03:00Z" w16du:dateUtc="2025-07-10T23:03:00Z">
         <w:r>
           <w:delText>estimates</w:delText>
         </w:r>
       </w:del>
-      <w:ins w:id="378" w:author="Ana Eguiguren" w:date="2025-07-10T20:03:00Z" w16du:dateUtc="2025-07-10T23:03:00Z">
+      <w:ins w:id="383" w:author="Ana Eguiguren" w:date="2025-07-10T20:03:00Z" w16du:dateUtc="2025-07-10T23:03:00Z">
         <w:r>
           <w:t>was less than</w:t>
         </w:r>
@@ -13915,7 +13923,7 @@
         </w:rPr>
         <w:t xml:space="preserve"> </w:t>
       </w:r>
-      <w:del w:id="379" w:author="Ana Eguiguren" w:date="2025-07-10T20:03:00Z" w16du:dateUtc="2025-07-10T23:03:00Z">
+      <w:del w:id="384" w:author="Ana Eguiguren" w:date="2025-07-10T20:03:00Z" w16du:dateUtc="2025-07-10T23:03:00Z">
         <w:r>
           <w:delText xml:space="preserve">&lt; </w:delText>
         </w:r>
@@ -13923,12 +13931,12 @@
       <w:r>
         <w:t>0.05</w:t>
       </w:r>
-      <w:ins w:id="380" w:author="Ana Eguiguren" w:date="2025-07-10T20:03:00Z" w16du:dateUtc="2025-07-10T23:03:00Z">
+      <w:ins w:id="385" w:author="Ana Eguiguren" w:date="2025-07-10T20:03:00Z" w16du:dateUtc="2025-07-10T23:03:00Z">
         <w:r>
           <w:t>—</w:t>
         </w:r>
       </w:ins>
-      <w:del w:id="381" w:author="Ana Eguiguren" w:date="2025-07-10T20:02:00Z" w16du:dateUtc="2025-07-10T23:02:00Z">
+      <w:del w:id="386" w:author="Ana Eguiguren" w:date="2025-07-10T20:02:00Z" w16du:dateUtc="2025-07-10T23:02:00Z">
         <w:r>
           <w:delText xml:space="preserve">) </w:delText>
         </w:r>
@@ -13936,7 +13944,7 @@
       <w:r>
         <w:t>assigned</w:t>
       </w:r>
-      <w:del w:id="382" w:author="Ana Eguiguren" w:date="2025-07-10T20:03:00Z" w16du:dateUtc="2025-07-10T23:03:00Z">
+      <w:del w:id="387" w:author="Ana Eguiguren" w:date="2025-07-10T20:03:00Z" w16du:dateUtc="2025-07-10T23:03:00Z">
         <w:r>
           <w:delText xml:space="preserve"> a</w:delText>
         </w:r>
@@ -13960,12 +13968,12 @@
       <w:r>
         <w:t>of an individual being female to 21 individuals ranging from 9.8 – 12.5 m</w:t>
       </w:r>
-      <w:ins w:id="383" w:author="Ana Eguiguren" w:date="2025-07-10T20:03:00Z" w16du:dateUtc="2025-07-10T23:03:00Z">
+      <w:ins w:id="388" w:author="Ana Eguiguren" w:date="2025-07-10T20:03:00Z" w16du:dateUtc="2025-07-10T23:03:00Z">
         <w:r>
           <w:t xml:space="preserve"> </w:t>
         </w:r>
       </w:ins>
-      <w:ins w:id="384" w:author="Ana Eguiguren" w:date="2025-07-10T20:04:00Z" w16du:dateUtc="2025-07-10T23:04:00Z">
+      <w:ins w:id="389" w:author="Ana Eguiguren" w:date="2025-07-10T20:04:00Z" w16du:dateUtc="2025-07-10T23:04:00Z">
         <w:r>
           <w:rPr>
             <w:i/>
@@ -13977,7 +13985,7 @@
       <w:r>
         <w:t xml:space="preserve"> and </w:t>
       </w:r>
-      <w:del w:id="385" w:author="Ana Eguiguren" w:date="2025-07-10T20:04:00Z" w16du:dateUtc="2025-07-10T23:04:00Z">
+      <w:del w:id="390" w:author="Ana Eguiguren" w:date="2025-07-10T20:04:00Z" w16du:dateUtc="2025-07-10T23:04:00Z">
         <w:r>
           <w:rPr>
             <w:i/>
@@ -14003,7 +14011,7 @@
       <w:r>
         <w:t>between 0.28 – 0.31</w:t>
       </w:r>
-      <w:ins w:id="386" w:author="Ana Eguiguren" w:date="2025-07-10T20:04:00Z" w16du:dateUtc="2025-07-10T23:04:00Z">
+      <w:ins w:id="391" w:author="Ana Eguiguren" w:date="2025-07-10T20:04:00Z" w16du:dateUtc="2025-07-10T23:04:00Z">
         <w:r>
           <w:t xml:space="preserve"> </w:t>
         </w:r>
@@ -14026,7 +14034,7 @@
       <w:r>
         <w:t xml:space="preserve">. </w:t>
       </w:r>
-      <w:del w:id="387" w:author="Ana Eguiguren" w:date="2025-07-10T20:04:00Z" w16du:dateUtc="2025-07-10T23:04:00Z">
+      <w:del w:id="392" w:author="Ana Eguiguren" w:date="2025-07-10T20:04:00Z" w16du:dateUtc="2025-07-10T23:04:00Z">
         <w:r>
           <w:delText xml:space="preserve"> </w:delText>
         </w:r>
@@ -14034,22 +14042,22 @@
       <w:r>
         <w:t xml:space="preserve">This length range </w:t>
       </w:r>
-      <w:del w:id="388" w:author="Ana Eguiguren" w:date="2025-07-10T20:04:00Z" w16du:dateUtc="2025-07-10T23:04:00Z">
+      <w:del w:id="393" w:author="Ana Eguiguren" w:date="2025-07-10T20:04:00Z" w16du:dateUtc="2025-07-10T23:04:00Z">
         <w:r>
           <w:delText xml:space="preserve">coincides </w:delText>
         </w:r>
       </w:del>
-      <w:ins w:id="389" w:author="Ana Eguiguren" w:date="2025-07-10T20:04:00Z" w16du:dateUtc="2025-07-10T23:04:00Z">
+      <w:ins w:id="394" w:author="Ana Eguiguren" w:date="2025-07-10T20:04:00Z" w16du:dateUtc="2025-07-10T23:04:00Z">
         <w:r>
           <w:t xml:space="preserve">nearly </w:t>
         </w:r>
       </w:ins>
-      <w:ins w:id="390" w:author="Ana Eguiguren" w:date="2025-07-10T20:05:00Z" w16du:dateUtc="2025-07-10T23:05:00Z">
+      <w:ins w:id="395" w:author="Ana Eguiguren" w:date="2025-07-10T20:05:00Z" w16du:dateUtc="2025-07-10T23:05:00Z">
         <w:r>
           <w:t>coincides</w:t>
         </w:r>
       </w:ins>
-      <w:ins w:id="391" w:author="Ana Eguiguren" w:date="2025-07-10T20:04:00Z" w16du:dateUtc="2025-07-10T23:04:00Z">
+      <w:ins w:id="396" w:author="Ana Eguiguren" w:date="2025-07-10T20:04:00Z" w16du:dateUtc="2025-07-10T23:04:00Z">
         <w:r>
           <w:t xml:space="preserve"> </w:t>
         </w:r>
@@ -14057,7 +14065,7 @@
       <w:r>
         <w:t xml:space="preserve">with the 10 – 12 m range of mature females based on whaling data </w:t>
       </w:r>
-      <w:del w:id="392" w:author="Ana Eguiguren" w:date="2025-07-09T19:51:00Z" w16du:dateUtc="2025-07-09T22:51:00Z">
+      <w:del w:id="397" w:author="Ana Eguiguren" w:date="2025-07-09T19:51:00Z" w16du:dateUtc="2025-07-09T22:51:00Z">
         <w:r>
           <w:fldChar w:fldCharType="begin"/>
         </w:r>
@@ -14078,7 +14086,7 @@
           <w:fldChar w:fldCharType="end"/>
         </w:r>
       </w:del>
-      <w:ins w:id="393" w:author="Ana Eguiguren" w:date="2025-07-09T19:51:00Z" w16du:dateUtc="2025-07-09T22:51:00Z">
+      <w:ins w:id="398" w:author="Ana Eguiguren" w:date="2025-07-09T19:51:00Z" w16du:dateUtc="2025-07-09T22:51:00Z">
         <w:r>
           <w:fldChar w:fldCharType="begin"/>
         </w:r>
@@ -14099,17 +14107,17 @@
           <w:fldChar w:fldCharType="end"/>
         </w:r>
       </w:ins>
-      <w:ins w:id="394" w:author="Ana Eguiguren" w:date="2025-07-10T20:04:00Z" w16du:dateUtc="2025-07-10T23:04:00Z">
+      <w:ins w:id="399" w:author="Ana Eguiguren" w:date="2025-07-10T20:04:00Z" w16du:dateUtc="2025-07-10T23:04:00Z">
         <w:r>
           <w:t xml:space="preserve">, but extends 0.5 m beyond the </w:t>
         </w:r>
       </w:ins>
-      <w:ins w:id="395" w:author="Ana Eguiguren" w:date="2025-07-10T20:05:00Z" w16du:dateUtc="2025-07-10T23:05:00Z">
+      <w:ins w:id="400" w:author="Ana Eguiguren" w:date="2025-07-10T20:05:00Z" w16du:dateUtc="2025-07-10T23:05:00Z">
         <w:r>
           <w:t>maximum recorded female length</w:t>
         </w:r>
       </w:ins>
-      <w:ins w:id="396" w:author="Balaena Institute whitehead" w:date="2025-07-11T15:32:00Z" w16du:dateUtc="2025-07-11T18:32:00Z">
+      <w:ins w:id="401" w:author="Balaena Institute whitehead" w:date="2025-07-11T15:32:00Z" w16du:dateUtc="2025-07-11T18:32:00Z">
         <w:r>
           <w:t xml:space="preserve"> (12 m)</w:t>
         </w:r>
@@ -14157,7 +14165,7 @@
       <w:r>
         <w:t>of individuals being female</w:t>
       </w:r>
-      <w:del w:id="397" w:author="Hal Whitehead" w:date="2025-07-09T10:33:00Z" w16du:dateUtc="2025-07-09T13:33:00Z">
+      <w:del w:id="402" w:author="Hal Whitehead" w:date="2025-07-09T10:33:00Z" w16du:dateUtc="2025-07-09T13:33:00Z">
         <w:r>
           <w:delText>s values</w:delText>
         </w:r>
@@ -14202,22 +14210,22 @@
       <w:r>
         <w:t>.</w:t>
       </w:r>
-      <w:ins w:id="398" w:author="Ana Eguiguren" w:date="2025-07-15T18:25:00Z" w16du:dateUtc="2025-07-15T21:25:00Z">
+      <w:ins w:id="403" w:author="Ana Eguiguren" w:date="2025-07-15T18:25:00Z" w16du:dateUtc="2025-07-15T21:25:00Z">
         <w:r>
           <w:t xml:space="preserve"> Images of </w:t>
         </w:r>
       </w:ins>
-      <w:ins w:id="399" w:author="Ana Eguiguren" w:date="2025-07-15T18:26:00Z" w16du:dateUtc="2025-07-15T21:26:00Z">
+      <w:ins w:id="404" w:author="Ana Eguiguren" w:date="2025-07-15T18:26:00Z" w16du:dateUtc="2025-07-15T21:26:00Z">
         <w:r>
           <w:t xml:space="preserve">a sample of </w:t>
         </w:r>
       </w:ins>
-      <w:ins w:id="400" w:author="Ana Eguiguren" w:date="2025-07-15T18:25:00Z" w16du:dateUtc="2025-07-15T21:25:00Z">
+      <w:ins w:id="405" w:author="Ana Eguiguren" w:date="2025-07-15T18:25:00Z" w16du:dateUtc="2025-07-15T21:25:00Z">
         <w:r>
           <w:t>individual</w:t>
         </w:r>
       </w:ins>
-      <w:ins w:id="401" w:author="Ana Eguiguren" w:date="2025-07-15T18:26:00Z" w16du:dateUtc="2025-07-15T21:26:00Z">
+      <w:ins w:id="406" w:author="Ana Eguiguren" w:date="2025-07-15T18:26:00Z" w16du:dateUtc="2025-07-15T21:26:00Z">
         <w:r>
           <w:t xml:space="preserve">s and their corresponding </w:t>
         </w:r>
@@ -14232,7 +14240,7 @@
           <w:t xml:space="preserve"> values are shown in the </w:t>
         </w:r>
       </w:ins>
-      <w:ins w:id="402" w:author="Ana Eguiguren" w:date="2025-07-15T18:43:00Z" w16du:dateUtc="2025-07-15T21:43:00Z">
+      <w:ins w:id="407" w:author="Ana Eguiguren" w:date="2025-07-15T18:43:00Z" w16du:dateUtc="2025-07-15T21:43:00Z">
         <w:r>
           <w:rPr>
             <w:b/>
@@ -14241,22 +14249,22 @@
           <w:t>Supplementary Material 2</w:t>
         </w:r>
       </w:ins>
-      <w:ins w:id="403" w:author="Ana Eguiguren" w:date="2025-07-15T18:44:00Z" w16du:dateUtc="2025-07-15T21:44:00Z">
+      <w:ins w:id="408" w:author="Ana Eguiguren" w:date="2025-07-15T18:44:00Z" w16du:dateUtc="2025-07-15T21:44:00Z">
         <w:r>
           <w:t xml:space="preserve"> for reference</w:t>
         </w:r>
       </w:ins>
-      <w:ins w:id="404" w:author="Ana Eguiguren" w:date="2025-07-15T18:26:00Z" w16du:dateUtc="2025-07-15T21:26:00Z">
+      <w:ins w:id="409" w:author="Ana Eguiguren" w:date="2025-07-15T18:26:00Z" w16du:dateUtc="2025-07-15T21:26:00Z">
         <w:r>
           <w:t xml:space="preserve">. </w:t>
         </w:r>
       </w:ins>
-      <w:del w:id="405" w:author="Ana Eguiguren" w:date="2025-07-15T18:26:00Z" w16du:dateUtc="2025-07-15T21:26:00Z">
+      <w:del w:id="410" w:author="Ana Eguiguren" w:date="2025-07-15T18:26:00Z" w16du:dateUtc="2025-07-15T21:26:00Z">
         <w:r>
           <w:delText xml:space="preserve"> </w:delText>
         </w:r>
       </w:del>
-      <w:del w:id="406" w:author="Ana Eguiguren" w:date="2025-07-10T20:05:00Z" w16du:dateUtc="2025-07-10T23:05:00Z">
+      <w:del w:id="411" w:author="Ana Eguiguren" w:date="2025-07-10T20:05:00Z" w16du:dateUtc="2025-07-10T23:05:00Z">
         <w:r>
           <w:delText xml:space="preserve">Conversely, in models fit with </w:delText>
         </w:r>
@@ -14291,15 +14299,15 @@
           <w:delText>. No individuals were consistently</w:delText>
         </w:r>
       </w:del>
-      <w:ins w:id="407" w:author="Hal Whitehead" w:date="2025-07-09T19:51:00Z" w16du:dateUtc="2025-07-09T22:51:00Z">
-        <w:del w:id="408" w:author="Ana Eguiguren" w:date="2025-07-10T20:05:00Z" w16du:dateUtc="2025-07-10T23:05:00Z">
+      <w:ins w:id="412" w:author="Hal Whitehead" w:date="2025-07-09T19:51:00Z" w16du:dateUtc="2025-07-09T22:51:00Z">
+        <w:del w:id="413" w:author="Ana Eguiguren" w:date="2025-07-10T20:05:00Z" w16du:dateUtc="2025-07-10T23:05:00Z">
           <w:r>
             <w:delText xml:space="preserve"> </w:delText>
           </w:r>
         </w:del>
       </w:ins>
-      <w:ins w:id="409" w:author="Hal Whitehead" w:date="2025-07-09T10:34:00Z" w16du:dateUtc="2025-07-09T13:34:00Z">
-        <w:del w:id="410" w:author="Ana Eguiguren" w:date="2025-07-10T20:05:00Z" w16du:dateUtc="2025-07-10T23:05:00Z">
+      <w:ins w:id="414" w:author="Hal Whitehead" w:date="2025-07-09T10:34:00Z" w16du:dateUtc="2025-07-09T13:34:00Z">
+        <w:del w:id="415" w:author="Ana Eguiguren" w:date="2025-07-10T20:05:00Z" w16du:dateUtc="2025-07-10T23:05:00Z">
           <w:r>
             <w:delText>assigned</w:delText>
           </w:r>
@@ -14308,7 +14316,7 @@
           </w:r>
         </w:del>
       </w:ins>
-      <w:del w:id="411" w:author="Ana Eguiguren" w:date="2025-07-10T20:05:00Z" w16du:dateUtc="2025-07-10T23:05:00Z">
+      <w:del w:id="416" w:author="Ana Eguiguren" w:date="2025-07-10T20:05:00Z" w16du:dateUtc="2025-07-10T23:05:00Z">
         <w:r>
           <w:delText xml:space="preserve">a high probability of being female consistently </w:delText>
         </w:r>
@@ -14341,10 +14349,10 @@
     <w:p>
       <w:pPr>
         <w:rPr>
-          <w:del w:id="412" w:author="Ana Eguiguren" w:date="2025-07-10T19:59:00Z" w16du:dateUtc="2025-07-10T22:59:00Z"/>
+          <w:del w:id="417" w:author="Ana Eguiguren" w:date="2025-07-10T19:59:00Z" w16du:dateUtc="2025-07-10T22:59:00Z"/>
         </w:rPr>
       </w:pPr>
-      <w:del w:id="413" w:author="Ana Eguiguren" w:date="2025-07-10T19:59:00Z" w16du:dateUtc="2025-07-10T22:59:00Z">
+      <w:del w:id="418" w:author="Ana Eguiguren" w:date="2025-07-10T19:59:00Z" w16du:dateUtc="2025-07-10T22:59:00Z">
         <w:r>
           <w:lastRenderedPageBreak/>
           <w:delText>M</w:delText>
@@ -14374,12 +14382,12 @@
           <w:delText xml:space="preserve">metrics resulted in </w:delText>
         </w:r>
       </w:del>
-      <w:del w:id="414" w:author="Ana Eguiguren" w:date="2025-07-10T19:58:00Z" w16du:dateUtc="2025-07-10T22:58:00Z">
+      <w:del w:id="419" w:author="Ana Eguiguren" w:date="2025-07-10T19:58:00Z" w16du:dateUtc="2025-07-10T22:58:00Z">
         <w:r>
           <w:delText xml:space="preserve">more </w:delText>
         </w:r>
       </w:del>
-      <w:del w:id="415" w:author="Ana Eguiguren" w:date="2025-07-10T19:59:00Z" w16du:dateUtc="2025-07-10T22:59:00Z">
+      <w:del w:id="420" w:author="Ana Eguiguren" w:date="2025-07-10T19:59:00Z" w16du:dateUtc="2025-07-10T22:59:00Z">
         <w:r>
           <w:delText xml:space="preserve">reasonable individual </w:delText>
         </w:r>
@@ -14410,11 +14418,11 @@
         <w:r>
           <w:delText xml:space="preserve">based models. </w:delText>
         </w:r>
-        <w:commentRangeStart w:id="416"/>
+        <w:commentRangeStart w:id="421"/>
         <w:r>
           <w:delText xml:space="preserve">For example, </w:delText>
         </w:r>
-        <w:commentRangeStart w:id="417"/>
+        <w:commentRangeStart w:id="422"/>
         <w:r>
           <w:delText xml:space="preserve">individual </w:delText>
         </w:r>
@@ -14424,12 +14432,12 @@
         <w:r>
           <w:delText xml:space="preserve">74 </w:delText>
         </w:r>
-        <w:commentRangeEnd w:id="417"/>
+        <w:commentRangeEnd w:id="422"/>
         <w:r>
           <w:rPr>
             <w:rStyle w:val="CommentReference"/>
           </w:rPr>
-          <w:commentReference w:id="417"/>
+          <w:commentReference w:id="422"/>
         </w:r>
         <w:r>
           <w:delText xml:space="preserve">(mean </w:delText>
@@ -14549,12 +14557,12 @@
         <w:r>
           <w:delText xml:space="preserve"> = 0 – 0.44). </w:delText>
         </w:r>
-        <w:commentRangeEnd w:id="416"/>
+        <w:commentRangeEnd w:id="421"/>
         <w:r>
           <w:rPr>
             <w:rStyle w:val="CommentReference"/>
           </w:rPr>
-          <w:commentReference w:id="416"/>
+          <w:commentReference w:id="421"/>
         </w:r>
         <w:r>
           <w:delText xml:space="preserve">Similarly, individual </w:delText>
@@ -14588,16 +14596,16 @@
         <w:r>
           <w:delText>probability of being female</w:delText>
         </w:r>
-        <w:commentRangeStart w:id="418"/>
+        <w:commentRangeStart w:id="423"/>
         <w:r>
           <w:delText xml:space="preserve"> </w:delText>
         </w:r>
-        <w:commentRangeEnd w:id="418"/>
+        <w:commentRangeEnd w:id="423"/>
         <w:r>
           <w:rPr>
             <w:rStyle w:val="CommentReference"/>
           </w:rPr>
-          <w:commentReference w:id="418"/>
+          <w:commentReference w:id="423"/>
         </w:r>
         <w:r>
           <w:delText>by</w:delText>
@@ -14689,8 +14697,8 @@
           </w:rPr>
           <w:delText xml:space="preserve"> </w:delText>
         </w:r>
-        <w:commentRangeStart w:id="419"/>
-        <w:commentRangeStart w:id="420"/>
+        <w:commentRangeStart w:id="424"/>
+        <w:commentRangeStart w:id="425"/>
         <w:r>
           <w:delText xml:space="preserve">Given that </w:delText>
         </w:r>
@@ -14733,25 +14741,25 @@
         <w:r>
           <w:delText xml:space="preserve"> models. </w:delText>
         </w:r>
-        <w:commentRangeEnd w:id="419"/>
+        <w:commentRangeEnd w:id="424"/>
         <w:r>
           <w:rPr>
             <w:rStyle w:val="CommentReference"/>
           </w:rPr>
-          <w:commentReference w:id="419"/>
-        </w:r>
-        <w:commentRangeEnd w:id="420"/>
+          <w:commentReference w:id="424"/>
+        </w:r>
+        <w:commentRangeEnd w:id="425"/>
         <w:r>
           <w:rPr>
             <w:rStyle w:val="CommentReference"/>
           </w:rPr>
-          <w:commentReference w:id="420"/>
+          <w:commentReference w:id="425"/>
         </w:r>
       </w:del>
     </w:p>
     <w:p/>
     <w:p>
-      <w:ins w:id="421" w:author="Ana Eguiguren" w:date="2025-07-10T19:59:00Z" w16du:dateUtc="2025-07-10T22:59:00Z">
+      <w:ins w:id="426" w:author="Ana Eguiguren" w:date="2025-07-10T19:59:00Z" w16du:dateUtc="2025-07-10T22:59:00Z">
         <w:r>
           <w:rPr>
             <w:noProof/>
@@ -14809,8 +14817,8 @@
           <w:color w:val="auto"/>
         </w:rPr>
       </w:pPr>
-      <w:bookmarkStart w:id="422" w:name="_Ref201777743"/>
-      <w:commentRangeStart w:id="423"/>
+      <w:bookmarkStart w:id="427" w:name="_Ref201777743"/>
+      <w:commentRangeStart w:id="428"/>
       <w:r>
         <w:rPr>
           <w:b/>
@@ -14819,7 +14827,7 @@
         </w:rPr>
         <w:t xml:space="preserve">Figure </w:t>
       </w:r>
-      <w:del w:id="424" w:author="Balaena Institute whitehead" w:date="2025-07-11T15:14:00Z" w16du:dateUtc="2025-07-11T18:14:00Z">
+      <w:del w:id="429" w:author="Balaena Institute whitehead" w:date="2025-07-11T15:14:00Z" w16du:dateUtc="2025-07-11T18:14:00Z">
         <w:r>
           <w:rPr>
             <w:b/>
@@ -14845,7 +14853,7 @@
           <w:fldChar w:fldCharType="separate"/>
         </w:r>
       </w:del>
-      <w:del w:id="425" w:author="Balaena Institute whitehead" w:date="2025-07-10T11:07:00Z" w16du:dateUtc="2025-07-10T14:07:00Z">
+      <w:del w:id="430" w:author="Balaena Institute whitehead" w:date="2025-07-10T11:07:00Z" w16du:dateUtc="2025-07-10T14:07:00Z">
         <w:r>
           <w:rPr>
             <w:b/>
@@ -14856,7 +14864,7 @@
           <w:delText>5</w:delText>
         </w:r>
       </w:del>
-      <w:del w:id="426" w:author="Balaena Institute whitehead" w:date="2025-07-11T15:14:00Z" w16du:dateUtc="2025-07-11T18:14:00Z">
+      <w:del w:id="431" w:author="Balaena Institute whitehead" w:date="2025-07-11T15:14:00Z" w16du:dateUtc="2025-07-11T18:14:00Z">
         <w:r>
           <w:rPr>
             <w:b/>
@@ -14867,8 +14875,8 @@
           <w:fldChar w:fldCharType="end"/>
         </w:r>
       </w:del>
-      <w:bookmarkEnd w:id="422"/>
-      <w:ins w:id="427" w:author="Balaena Institute whitehead" w:date="2025-07-11T15:14:00Z" w16du:dateUtc="2025-07-11T18:14:00Z">
+      <w:bookmarkEnd w:id="427"/>
+      <w:ins w:id="432" w:author="Balaena Institute whitehead" w:date="2025-07-11T15:14:00Z" w16du:dateUtc="2025-07-11T18:14:00Z">
         <w:r>
           <w:rPr>
             <w:b/>
@@ -14950,7 +14958,7 @@
         </w:rPr>
         <w:t xml:space="preserve"> individual sperm whales based on </w:t>
       </w:r>
-      <w:del w:id="428" w:author="Ana Eguiguren" w:date="2025-07-10T19:59:00Z" w16du:dateUtc="2025-07-10T22:59:00Z">
+      <w:del w:id="433" w:author="Ana Eguiguren" w:date="2025-07-10T19:59:00Z" w16du:dateUtc="2025-07-10T22:59:00Z">
         <w:r>
           <w:rPr>
             <w:i w:val="0"/>
@@ -14992,7 +15000,7 @@
         </w:rPr>
         <w:t xml:space="preserve"> –</w:t>
       </w:r>
-      <w:del w:id="429" w:author="Ana Eguiguren" w:date="2025-07-10T20:00:00Z" w16du:dateUtc="2025-07-10T23:00:00Z">
+      <w:del w:id="434" w:author="Ana Eguiguren" w:date="2025-07-10T20:00:00Z" w16du:dateUtc="2025-07-10T23:00:00Z">
         <w:r>
           <w:rPr>
             <w:i w:val="0"/>
@@ -15156,7 +15164,7 @@
         </w:rPr>
         <w:t xml:space="preserve">The solid green line and dashed </w:t>
       </w:r>
-      <w:del w:id="430" w:author="Ana Eguiguren" w:date="2025-07-10T20:00:00Z" w16du:dateUtc="2025-07-10T23:00:00Z">
+      <w:del w:id="435" w:author="Ana Eguiguren" w:date="2025-07-10T20:00:00Z" w16du:dateUtc="2025-07-10T23:00:00Z">
         <w:r>
           <w:rPr>
             <w:i w:val="0"/>
@@ -15166,7 +15174,7 @@
           <w:delText xml:space="preserve">violet </w:delText>
         </w:r>
       </w:del>
-      <w:ins w:id="431" w:author="Ana Eguiguren" w:date="2025-07-10T20:00:00Z" w16du:dateUtc="2025-07-10T23:00:00Z">
+      <w:ins w:id="436" w:author="Ana Eguiguren" w:date="2025-07-10T20:00:00Z" w16du:dateUtc="2025-07-10T23:00:00Z">
         <w:r>
           <w:rPr>
             <w:i w:val="0"/>
@@ -15226,7 +15234,7 @@
         </w:rPr>
         <w:t>modele</w:t>
       </w:r>
-      <w:ins w:id="432" w:author="Ana Eguiguren" w:date="2025-07-10T20:00:00Z" w16du:dateUtc="2025-07-10T23:00:00Z">
+      <w:ins w:id="437" w:author="Ana Eguiguren" w:date="2025-07-10T20:00:00Z" w16du:dateUtc="2025-07-10T23:00:00Z">
         <w:r>
           <w:rPr>
             <w:i w:val="0"/>
@@ -15293,7 +15301,7 @@
       <w:r>
         <w:rPr>
           <w:color w:val="auto"/>
-          <w:rPrChange w:id="433" w:author="Balaena Institute whitehead" w:date="2025-07-11T15:12:00Z" w16du:dateUtc="2025-07-11T18:12:00Z">
+          <w:rPrChange w:id="438" w:author="Balaena Institute whitehead" w:date="2025-07-11T15:12:00Z" w16du:dateUtc="2025-07-11T18:12:00Z">
             <w:rPr>
               <w:i w:val="0"/>
               <w:iCs w:val="0"/>
@@ -15306,7 +15314,7 @@
       <w:r>
         <w:rPr>
           <w:color w:val="auto"/>
-          <w:rPrChange w:id="434" w:author="Balaena Institute whitehead" w:date="2025-07-11T15:12:00Z" w16du:dateUtc="2025-07-11T18:12:00Z">
+          <w:rPrChange w:id="439" w:author="Balaena Institute whitehead" w:date="2025-07-11T15:12:00Z" w16du:dateUtc="2025-07-11T18:12:00Z">
             <w:rPr>
               <w:i w:val="0"/>
               <w:iCs w:val="0"/>
@@ -15316,11 +15324,11 @@
         </w:rPr>
         <w:t>f</w:t>
       </w:r>
-      <w:ins w:id="435" w:author="Balaena Institute whitehead" w:date="2025-07-11T15:12:00Z" w16du:dateUtc="2025-07-11T18:12:00Z">
+      <w:ins w:id="440" w:author="Balaena Institute whitehead" w:date="2025-07-11T15:12:00Z" w16du:dateUtc="2025-07-11T18:12:00Z">
         <w:r>
           <w:rPr>
             <w:color w:val="auto"/>
-            <w:rPrChange w:id="436" w:author="Balaena Institute whitehead" w:date="2025-07-11T15:12:00Z" w16du:dateUtc="2025-07-11T18:12:00Z">
+            <w:rPrChange w:id="441" w:author="Balaena Institute whitehead" w:date="2025-07-11T15:12:00Z" w16du:dateUtc="2025-07-11T18:12:00Z">
               <w:rPr>
                 <w:i w:val="0"/>
                 <w:iCs w:val="0"/>
@@ -15357,7 +15365,7 @@
           <w:t>P(f</w:t>
         </w:r>
       </w:ins>
-      <w:ins w:id="437" w:author="Balaena Institute whitehead" w:date="2025-07-11T15:13:00Z" w16du:dateUtc="2025-07-11T18:13:00Z">
+      <w:ins w:id="442" w:author="Balaena Institute whitehead" w:date="2025-07-11T15:13:00Z" w16du:dateUtc="2025-07-11T18:13:00Z">
         <w:r>
           <w:rPr>
             <w:b/>
@@ -15367,7 +15375,7 @@
           <w:t>)</w:t>
         </w:r>
       </w:ins>
-      <w:del w:id="438" w:author="Balaena Institute whitehead" w:date="2025-07-11T15:12:00Z" w16du:dateUtc="2025-07-11T18:12:00Z">
+      <w:del w:id="443" w:author="Balaena Institute whitehead" w:date="2025-07-11T15:12:00Z" w16du:dateUtc="2025-07-11T18:12:00Z">
         <w:r>
           <w:rPr>
             <w:i w:val="0"/>
@@ -15602,7 +15610,7 @@
         </w:rPr>
         <w:t>).</w:t>
       </w:r>
-      <w:commentRangeEnd w:id="423"/>
+      <w:commentRangeEnd w:id="428"/>
       <w:r>
         <w:rPr>
           <w:rStyle w:val="CommentReference"/>
@@ -15610,13 +15618,13 @@
           <w:iCs w:val="0"/>
           <w:color w:val="auto"/>
         </w:rPr>
-        <w:commentReference w:id="423"/>
+        <w:commentReference w:id="428"/>
       </w:r>
     </w:p>
     <w:p>
       <w:pPr>
         <w:pStyle w:val="Heading4"/>
-        <w:pPrChange w:id="439" w:author="Ana Eguiguren" w:date="2025-07-09T19:51:00Z" w16du:dateUtc="2025-07-09T22:51:00Z">
+        <w:pPrChange w:id="444" w:author="Ana Eguiguren" w:date="2025-07-09T19:51:00Z" w16du:dateUtc="2025-07-09T22:51:00Z">
           <w:pPr>
             <w:pStyle w:val="Caption"/>
           </w:pPr>
@@ -15759,7 +15767,7 @@
       <w:r>
         <w:t xml:space="preserve">The remaining three individuals had slightly lower probabilities of being female associated with a high degree of uncertainty </w:t>
       </w:r>
-      <w:del w:id="440" w:author="Balaena Institute whitehead" w:date="2025-07-11T15:13:00Z" w16du:dateUtc="2025-07-11T18:13:00Z">
+      <w:del w:id="445" w:author="Balaena Institute whitehead" w:date="2025-07-11T15:13:00Z" w16du:dateUtc="2025-07-11T18:13:00Z">
         <w:r>
           <w:delText xml:space="preserve">based on </w:delText>
         </w:r>
@@ -15910,7 +15918,7 @@
           </mc:Fallback>
         </mc:AlternateContent>
       </w:r>
-      <w:ins w:id="441" w:author="Ana Eguiguren" w:date="2025-07-10T20:01:00Z" w16du:dateUtc="2025-07-10T23:01:00Z">
+      <w:ins w:id="446" w:author="Ana Eguiguren" w:date="2025-07-10T20:01:00Z" w16du:dateUtc="2025-07-10T23:01:00Z">
         <w:r>
           <w:rPr>
             <w:noProof/>
@@ -15968,10 +15976,10 @@
           <w:color w:val="auto"/>
         </w:rPr>
       </w:pPr>
-      <w:bookmarkStart w:id="442" w:name="_Ref201915523"/>
-      <w:commentRangeStart w:id="443"/>
-      <w:commentRangeStart w:id="444"/>
-      <w:commentRangeStart w:id="445"/>
+      <w:bookmarkStart w:id="447" w:name="_Ref201915523"/>
+      <w:commentRangeStart w:id="448"/>
+      <w:commentRangeStart w:id="449"/>
+      <w:commentRangeStart w:id="450"/>
       <w:r>
         <w:rPr>
           <w:b/>
@@ -15980,7 +15988,7 @@
         </w:rPr>
         <w:t xml:space="preserve">Figure </w:t>
       </w:r>
-      <w:del w:id="446" w:author="Balaena Institute whitehead" w:date="2025-07-11T15:14:00Z" w16du:dateUtc="2025-07-11T18:14:00Z">
+      <w:del w:id="451" w:author="Balaena Institute whitehead" w:date="2025-07-11T15:14:00Z" w16du:dateUtc="2025-07-11T18:14:00Z">
         <w:r>
           <w:rPr>
             <w:b/>
@@ -16006,7 +16014,7 @@
           <w:fldChar w:fldCharType="separate"/>
         </w:r>
       </w:del>
-      <w:del w:id="447" w:author="Balaena Institute whitehead" w:date="2025-07-10T11:07:00Z" w16du:dateUtc="2025-07-10T14:07:00Z">
+      <w:del w:id="452" w:author="Balaena Institute whitehead" w:date="2025-07-10T11:07:00Z" w16du:dateUtc="2025-07-10T14:07:00Z">
         <w:r>
           <w:rPr>
             <w:b/>
@@ -16017,7 +16025,7 @@
           <w:delText>6</w:delText>
         </w:r>
       </w:del>
-      <w:del w:id="448" w:author="Balaena Institute whitehead" w:date="2025-07-11T15:14:00Z" w16du:dateUtc="2025-07-11T18:14:00Z">
+      <w:del w:id="453" w:author="Balaena Institute whitehead" w:date="2025-07-11T15:14:00Z" w16du:dateUtc="2025-07-11T18:14:00Z">
         <w:r>
           <w:rPr>
             <w:b/>
@@ -16027,8 +16035,8 @@
           <w:fldChar w:fldCharType="end"/>
         </w:r>
       </w:del>
-      <w:bookmarkEnd w:id="442"/>
-      <w:ins w:id="449" w:author="Balaena Institute whitehead" w:date="2025-07-11T15:14:00Z" w16du:dateUtc="2025-07-11T18:14:00Z">
+      <w:bookmarkEnd w:id="447"/>
+      <w:ins w:id="454" w:author="Balaena Institute whitehead" w:date="2025-07-11T15:14:00Z" w16du:dateUtc="2025-07-11T18:14:00Z">
         <w:r>
           <w:rPr>
             <w:b/>
@@ -16168,7 +16176,7 @@
         </w:rPr>
         <w:t xml:space="preserve">.  </w:t>
       </w:r>
-      <w:commentRangeEnd w:id="443"/>
+      <w:commentRangeEnd w:id="448"/>
       <w:r>
         <w:rPr>
           <w:rStyle w:val="CommentReference"/>
@@ -16176,9 +16184,9 @@
           <w:iCs w:val="0"/>
           <w:color w:val="auto"/>
         </w:rPr>
-        <w:commentReference w:id="443"/>
-      </w:r>
-      <w:commentRangeEnd w:id="444"/>
+        <w:commentReference w:id="448"/>
+      </w:r>
+      <w:commentRangeEnd w:id="449"/>
       <w:r>
         <w:rPr>
           <w:rStyle w:val="CommentReference"/>
@@ -16186,9 +16194,9 @@
           <w:iCs w:val="0"/>
           <w:color w:val="auto"/>
         </w:rPr>
-        <w:commentReference w:id="444"/>
-      </w:r>
-      <w:commentRangeEnd w:id="445"/>
+        <w:commentReference w:id="449"/>
+      </w:r>
+      <w:commentRangeEnd w:id="450"/>
       <w:r>
         <w:rPr>
           <w:rStyle w:val="CommentReference"/>
@@ -16196,7 +16204,7 @@
           <w:iCs w:val="0"/>
           <w:color w:val="auto"/>
         </w:rPr>
-        <w:commentReference w:id="445"/>
+        <w:commentReference w:id="450"/>
       </w:r>
     </w:p>
     <w:p/>
@@ -16211,11 +16219,11 @@
       <w:pPr>
         <w:pStyle w:val="Heading2"/>
       </w:pPr>
-      <w:bookmarkStart w:id="450" w:name="_Toc203386332"/>
+      <w:bookmarkStart w:id="455" w:name="_Toc203386332"/>
       <w:r>
         <w:t>4. DISCUSSION</w:t>
       </w:r>
-      <w:bookmarkEnd w:id="450"/>
+      <w:bookmarkEnd w:id="455"/>
     </w:p>
     <w:p>
       <w:pPr>
@@ -16337,17 +16345,17 @@
       <w:r>
         <w:t xml:space="preserve"> provides an example of what can be inferred.</w:t>
       </w:r>
-      <w:ins w:id="451" w:author="Hal Whitehead" w:date="2025-07-09T10:41:00Z" w16du:dateUtc="2025-07-09T13:41:00Z">
+      <w:ins w:id="456" w:author="Hal Whitehead" w:date="2025-07-09T10:41:00Z" w16du:dateUtc="2025-07-09T13:41:00Z">
         <w:r>
           <w:t xml:space="preserve">  OTHER EXAMPLES: MATING BEHAVIOUR; SAME/DIFFERENT SEX</w:t>
         </w:r>
       </w:ins>
-      <w:ins w:id="452" w:author="Hal Whitehead" w:date="2025-07-09T10:42:00Z" w16du:dateUtc="2025-07-09T13:42:00Z">
+      <w:ins w:id="457" w:author="Hal Whitehead" w:date="2025-07-09T10:42:00Z" w16du:dateUtc="2025-07-09T13:42:00Z">
         <w:r>
           <w:t>ES</w:t>
         </w:r>
       </w:ins>
-      <w:ins w:id="453" w:author="Hal Whitehead" w:date="2025-07-09T10:41:00Z" w16du:dateUtc="2025-07-09T13:41:00Z">
+      <w:ins w:id="458" w:author="Hal Whitehead" w:date="2025-07-09T10:41:00Z" w16du:dateUtc="2025-07-09T13:41:00Z">
         <w:r>
           <w:t xml:space="preserve"> TOUCHING; ….</w:t>
         </w:r>
@@ -16518,7 +16526,7 @@
       </w:r>
     </w:p>
   </w:comment>
-  <w:comment w:id="147" w:author="Balaena Institute whitehead" w:date="2025-07-10T12:11:00Z" w:initials="Bw">
+  <w:comment w:id="149" w:author="Balaena Institute whitehead" w:date="2025-07-10T12:11:00Z" w:initials="Bw">
     <w:p>
       <w:pPr>
         <w:pStyle w:val="CommentText"/>
@@ -16534,7 +16542,7 @@
       </w:r>
     </w:p>
   </w:comment>
-  <w:comment w:id="158" w:author="Balaena Institute whitehead" w:date="2025-07-10T10:29:00Z" w:initials="Bw">
+  <w:comment w:id="163" w:author="Balaena Institute whitehead" w:date="2025-07-10T10:29:00Z" w:initials="Bw">
     <w:p>
       <w:pPr>
         <w:pStyle w:val="CommentText"/>
@@ -16550,7 +16558,7 @@
       </w:r>
     </w:p>
   </w:comment>
-  <w:comment w:id="256" w:author="Hal Whitehead" w:date="2025-07-07T11:36:00Z" w:initials="HW">
+  <w:comment w:id="261" w:author="Hal Whitehead" w:date="2025-07-07T11:36:00Z" w:initials="HW">
     <w:p>
       <w:pPr>
         <w:pStyle w:val="CommentText"/>
@@ -16569,7 +16577,7 @@
       </w:r>
     </w:p>
   </w:comment>
-  <w:comment w:id="220" w:author="Ana Eguiguren" w:date="2025-07-10T18:13:00Z" w:initials="AE">
+  <w:comment w:id="225" w:author="Ana Eguiguren" w:date="2025-07-10T18:13:00Z" w:initials="AE">
     <w:p>
       <w:r>
         <w:rPr>
@@ -16586,7 +16594,7 @@
       </w:r>
     </w:p>
   </w:comment>
-  <w:comment w:id="263" w:author="Balaena Institute whitehead" w:date="2025-06-27T12:45:00Z" w:initials="Bw">
+  <w:comment w:id="268" w:author="Balaena Institute whitehead" w:date="2025-06-27T12:45:00Z" w:initials="Bw">
     <w:p>
       <w:pPr>
         <w:pStyle w:val="CommentText"/>
@@ -16602,7 +16610,7 @@
       </w:r>
     </w:p>
   </w:comment>
-  <w:comment w:id="294" w:author="Ana Eguiguren" w:date="2025-07-09T20:39:00Z" w:initials="AE">
+  <w:comment w:id="299" w:author="Ana Eguiguren" w:date="2025-07-09T20:39:00Z" w:initials="AE">
     <w:p>
       <w:r>
         <w:rPr>
@@ -16619,7 +16627,7 @@
       </w:r>
     </w:p>
   </w:comment>
-  <w:comment w:id="353" w:author="Laura Feyrer" w:date="2025-07-01T10:36:00Z" w:initials="LF">
+  <w:comment w:id="358" w:author="Laura Feyrer" w:date="2025-07-01T10:36:00Z" w:initials="LF">
     <w:p>
       <w:r>
         <w:rPr>
@@ -16636,7 +16644,7 @@
       </w:r>
     </w:p>
   </w:comment>
-  <w:comment w:id="347" w:author="Hal Whitehead" w:date="2025-07-09T10:30:00Z" w:initials="HW">
+  <w:comment w:id="352" w:author="Hal Whitehead" w:date="2025-07-09T10:30:00Z" w:initials="HW">
     <w:p>
       <w:pPr>
         <w:pStyle w:val="CommentText"/>
@@ -16652,7 +16660,7 @@
       </w:r>
     </w:p>
   </w:comment>
-  <w:comment w:id="417" w:author="Laura Feyrer" w:date="2025-07-01T10:41:00Z" w:initials="LF">
+  <w:comment w:id="422" w:author="Laura Feyrer" w:date="2025-07-01T10:41:00Z" w:initials="LF">
     <w:p>
       <w:r>
         <w:rPr>
@@ -16669,7 +16677,7 @@
       </w:r>
     </w:p>
   </w:comment>
-  <w:comment w:id="416" w:author="Laura Feyrer" w:date="2025-07-01T10:46:00Z" w:initials="LF">
+  <w:comment w:id="421" w:author="Laura Feyrer" w:date="2025-07-01T10:46:00Z" w:initials="LF">
     <w:p>
       <w:r>
         <w:rPr>
@@ -16686,7 +16694,7 @@
       </w:r>
     </w:p>
   </w:comment>
-  <w:comment w:id="418" w:author="Laura Feyrer" w:date="2025-07-01T10:48:00Z" w:initials="LF">
+  <w:comment w:id="423" w:author="Laura Feyrer" w:date="2025-07-01T10:48:00Z" w:initials="LF">
     <w:p>
       <w:r>
         <w:rPr>
@@ -16703,7 +16711,7 @@
       </w:r>
     </w:p>
   </w:comment>
-  <w:comment w:id="419" w:author="Hal Whitehead" w:date="2025-07-09T10:37:00Z" w:initials="HW">
+  <w:comment w:id="424" w:author="Hal Whitehead" w:date="2025-07-09T10:37:00Z" w:initials="HW">
     <w:p>
       <w:pPr>
         <w:pStyle w:val="CommentText"/>
@@ -16719,7 +16727,7 @@
       </w:r>
     </w:p>
   </w:comment>
-  <w:comment w:id="420" w:author="Ana Eguiguren" w:date="2025-07-09T20:40:00Z" w:initials="AE">
+  <w:comment w:id="425" w:author="Ana Eguiguren" w:date="2025-07-09T20:40:00Z" w:initials="AE">
     <w:p>
       <w:r>
         <w:rPr>
@@ -16736,7 +16744,7 @@
       </w:r>
     </w:p>
   </w:comment>
-  <w:comment w:id="423" w:author="Hal Whitehead" w:date="2025-07-07T11:36:00Z" w:initials="HW">
+  <w:comment w:id="428" w:author="Hal Whitehead" w:date="2025-07-07T11:36:00Z" w:initials="HW">
     <w:p>
       <w:pPr>
         <w:pStyle w:val="CommentText"/>
@@ -16755,7 +16763,7 @@
       </w:r>
     </w:p>
   </w:comment>
-  <w:comment w:id="443" w:author="Laura Feyrer" w:date="2025-07-01T10:58:00Z" w:initials="LF">
+  <w:comment w:id="448" w:author="Laura Feyrer" w:date="2025-07-01T10:58:00Z" w:initials="LF">
     <w:p>
       <w:r>
         <w:rPr>
@@ -16772,7 +16780,7 @@
       </w:r>
     </w:p>
   </w:comment>
-  <w:comment w:id="444" w:author="Laura Feyrer" w:date="2025-07-01T11:00:00Z" w:initials="LF">
+  <w:comment w:id="449" w:author="Laura Feyrer" w:date="2025-07-01T11:00:00Z" w:initials="LF">
     <w:p>
       <w:r>
         <w:rPr>
@@ -16789,7 +16797,7 @@
       </w:r>
     </w:p>
   </w:comment>
-  <w:comment w:id="445" w:author="Balaena Institute whitehead" w:date="2025-07-02T17:41:00Z" w:initials="Bw">
+  <w:comment w:id="450" w:author="Balaena Institute whitehead" w:date="2025-07-02T17:41:00Z" w:initials="Bw">
     <w:p>
       <w:pPr>
         <w:pStyle w:val="CommentText"/>

</xml_diff>